<commit_message>
Added Technology Literature review
</commit_message>
<xml_diff>
--- a/LF Scholars Effectiveness and Security Factors of Blockchain.docx
+++ b/LF Scholars Effectiveness and Security Factors of Blockchain.docx
@@ -1,8 +1,263 @@
 
 <file path=word/document.xml><?xml version="1.0" encoding="utf-8"?>
-<w:document xmlns:wpc="http://schemas.microsoft.com/office/word/2010/wordprocessingCanvas" xmlns:cx="http://schemas.microsoft.com/office/drawing/2014/chartex" xmlns:cx1="http://schemas.microsoft.com/office/drawing/2015/9/8/chartex" xmlns:cx2="http://schemas.microsoft.com/office/drawing/2015/10/21/chartex" xmlns:cx3="http://schemas.microsoft.com/office/drawing/2016/5/9/chartex" xmlns:cx4="http://schemas.microsoft.com/office/drawing/2016/5/10/chartex" xmlns:cx5="http://schemas.microsoft.com/office/drawing/2016/5/11/chartex" xmlns:cx6="http://schemas.microsoft.com/office/drawing/2016/5/12/chartex" xmlns:cx7="http://schemas.microsoft.com/office/drawing/2016/5/13/chartex" xmlns:cx8="http://schemas.microsoft.com/office/drawing/2016/5/14/chartex" xmlns:mc="http://schemas.openxmlformats.org/markup-compatibility/2006" xmlns:aink="http://schemas.microsoft.com/office/drawing/2016/ink" xmlns:am3d="http://schemas.microsoft.com/office/drawing/2017/model3d" xmlns:o="urn:schemas-microsoft-com:office:office" xmlns:r="http://schemas.openxmlformats.org/officeDocument/2006/relationships" xmlns:m="http://schemas.openxmlformats.org/officeDocument/2006/math" xmlns:v="urn:schemas-microsoft-com:vml" xmlns:wp14="http://schemas.microsoft.com/office/word/2010/wordprocessingDrawing" xmlns:wp="http://schemas.openxmlformats.org/drawingml/2006/wordprocessingDrawing" xmlns:w10="urn:schemas-microsoft-com:office:word" xmlns:w="http://schemas.openxmlformats.org/wordprocessingml/2006/main" xmlns:w14="http://schemas.microsoft.com/office/word/2010/wordml" xmlns:w15="http://schemas.microsoft.com/office/word/2012/wordml" xmlns:w16cex="http://schemas.microsoft.com/office/word/2018/wordml/cex" xmlns:w16cid="http://schemas.microsoft.com/office/word/2016/wordml/cid" xmlns:w16="http://schemas.microsoft.com/office/word/2018/wordml" xmlns:w16sdtdh="http://schemas.microsoft.com/office/word/2020/wordml/sdtdatahash" xmlns:w16se="http://schemas.microsoft.com/office/word/2015/wordml/symex" xmlns:wpg="http://schemas.microsoft.com/office/word/2010/wordprocessingGroup" xmlns:wpi="http://schemas.microsoft.com/office/word/2010/wordprocessingInk" xmlns:wne="http://schemas.microsoft.com/office/word/2006/wordml" xmlns:wps="http://schemas.microsoft.com/office/word/2010/wordprocessingShape" mc:Ignorable="w14 w15 w16se w16cid w16 w16cex w16sdtdh wp14">
+<w:document xmlns:wpc="http://schemas.microsoft.com/office/word/2010/wordprocessingCanvas" xmlns:cx="http://schemas.microsoft.com/office/drawing/2014/chartex" xmlns:cx1="http://schemas.microsoft.com/office/drawing/2015/9/8/chartex" xmlns:mc="http://schemas.openxmlformats.org/markup-compatibility/2006" xmlns:o="urn:schemas-microsoft-com:office:office" xmlns:r="http://schemas.openxmlformats.org/officeDocument/2006/relationships" xmlns:m="http://schemas.openxmlformats.org/officeDocument/2006/math" xmlns:v="urn:schemas-microsoft-com:vml" xmlns:wp14="http://schemas.microsoft.com/office/word/2010/wordprocessingDrawing" xmlns:wp="http://schemas.openxmlformats.org/drawingml/2006/wordprocessingDrawing" xmlns:w10="urn:schemas-microsoft-com:office:word" xmlns:w="http://schemas.openxmlformats.org/wordprocessingml/2006/main" xmlns:w14="http://schemas.microsoft.com/office/word/2010/wordml" xmlns:w15="http://schemas.microsoft.com/office/word/2012/wordml" xmlns:w16se="http://schemas.microsoft.com/office/word/2015/wordml/symex" xmlns:wpg="http://schemas.microsoft.com/office/word/2010/wordprocessingGroup" xmlns:wpi="http://schemas.microsoft.com/office/word/2010/wordprocessingInk" xmlns:wne="http://schemas.microsoft.com/office/word/2006/wordml" xmlns:wps="http://schemas.microsoft.com/office/word/2010/wordprocessingShape" mc:Ignorable="w14 w15 w16se wp14">
   <w:body>
-    <w:p/>
+    <w:p>
+      <w:pPr>
+        <w:rPr>
+          <w:rFonts w:ascii="Times New Roman" w:hAnsi="Times New Roman" w:cs="Times New Roman"/>
+          <w:b/>
+          <w:sz w:val="24"/>
+        </w:rPr>
+      </w:pPr>
+      <w:r>
+        <w:rPr>
+          <w:rFonts w:ascii="Times New Roman" w:hAnsi="Times New Roman" w:cs="Times New Roman"/>
+          <w:b/>
+          <w:sz w:val="24"/>
+        </w:rPr>
+        <w:t>Scope and Delimitation of the Study</w:t>
+      </w:r>
+    </w:p>
+    <w:p>
+      <w:pPr>
+        <w:rPr>
+          <w:rFonts w:ascii="Times New Roman" w:hAnsi="Times New Roman" w:cs="Times New Roman"/>
+          <w:sz w:val="24"/>
+        </w:rPr>
+      </w:pPr>
+    </w:p>
+    <w:p>
+      <w:pPr>
+        <w:rPr>
+          <w:rFonts w:ascii="Times New Roman" w:hAnsi="Times New Roman" w:cs="Times New Roman"/>
+          <w:sz w:val="24"/>
+        </w:rPr>
+      </w:pPr>
+    </w:p>
+    <w:p>
+      <w:pPr>
+        <w:jc w:val="both"/>
+        <w:rPr>
+          <w:rFonts w:ascii="Times New Roman" w:hAnsi="Times New Roman" w:cs="Times New Roman"/>
+          <w:sz w:val="24"/>
+        </w:rPr>
+      </w:pPr>
+      <w:r>
+        <w:rPr>
+          <w:rFonts w:ascii="Times New Roman" w:hAnsi="Times New Roman" w:cs="Times New Roman"/>
+          <w:sz w:val="24"/>
+        </w:rPr>
+        <w:t xml:space="preserve">The scope of this research is to look into the applications and functionality of </w:t>
+      </w:r>
+      <w:proofErr w:type="spellStart"/>
+      <w:r>
+        <w:rPr>
+          <w:rFonts w:ascii="Times New Roman" w:hAnsi="Times New Roman" w:cs="Times New Roman"/>
+          <w:sz w:val="24"/>
+        </w:rPr>
+        <w:t>blockchain</w:t>
+      </w:r>
+      <w:proofErr w:type="spellEnd"/>
+      <w:r>
+        <w:rPr>
+          <w:rFonts w:ascii="Times New Roman" w:hAnsi="Times New Roman" w:cs="Times New Roman"/>
+          <w:sz w:val="24"/>
+        </w:rPr>
+        <w:t xml:space="preserve"> technology in the context of cryptocurrency and non-fungible tokens (NFTs). The study, which focuses on the Philippines, seeks to evaluate the use and influence of </w:t>
+      </w:r>
+      <w:proofErr w:type="spellStart"/>
+      <w:r>
+        <w:rPr>
+          <w:rFonts w:ascii="Times New Roman" w:hAnsi="Times New Roman" w:cs="Times New Roman"/>
+          <w:sz w:val="24"/>
+        </w:rPr>
+        <w:t>blockchain</w:t>
+      </w:r>
+      <w:proofErr w:type="spellEnd"/>
+      <w:r>
+        <w:rPr>
+          <w:rFonts w:ascii="Times New Roman" w:hAnsi="Times New Roman" w:cs="Times New Roman"/>
+          <w:sz w:val="24"/>
+        </w:rPr>
+        <w:t xml:space="preserve"> technology on cryptocurrencies, including issues such as creation, transactions, and storage. Furthermore, the research will look into the use of </w:t>
+      </w:r>
+      <w:proofErr w:type="spellStart"/>
+      <w:r>
+        <w:rPr>
+          <w:rFonts w:ascii="Times New Roman" w:hAnsi="Times New Roman" w:cs="Times New Roman"/>
+          <w:sz w:val="24"/>
+        </w:rPr>
+        <w:t>blockchain</w:t>
+      </w:r>
+      <w:proofErr w:type="spellEnd"/>
+      <w:r>
+        <w:rPr>
+          <w:rFonts w:ascii="Times New Roman" w:hAnsi="Times New Roman" w:cs="Times New Roman"/>
+          <w:sz w:val="24"/>
+        </w:rPr>
+        <w:t xml:space="preserve"> technology in the production, and ownership verification of NFTs, specifically in the Philippine market. The study intends to provide a full grasp of the practical implications and possible benefits of </w:t>
+      </w:r>
+      <w:proofErr w:type="spellStart"/>
+      <w:r>
+        <w:rPr>
+          <w:rFonts w:ascii="Times New Roman" w:hAnsi="Times New Roman" w:cs="Times New Roman"/>
+          <w:sz w:val="24"/>
+        </w:rPr>
+        <w:t>blockchain</w:t>
+      </w:r>
+      <w:proofErr w:type="spellEnd"/>
+      <w:r>
+        <w:rPr>
+          <w:rFonts w:ascii="Times New Roman" w:hAnsi="Times New Roman" w:cs="Times New Roman"/>
+          <w:sz w:val="24"/>
+        </w:rPr>
+        <w:t xml:space="preserve"> technology in the realms of Bitcoin and NFTs in the Philippines by delving into these areas.</w:t>
+      </w:r>
+    </w:p>
+    <w:p>
+      <w:pPr>
+        <w:jc w:val="both"/>
+        <w:rPr>
+          <w:rFonts w:ascii="Times New Roman" w:hAnsi="Times New Roman" w:cs="Times New Roman"/>
+          <w:sz w:val="24"/>
+        </w:rPr>
+      </w:pPr>
+    </w:p>
+    <w:p>
+      <w:pPr>
+        <w:jc w:val="both"/>
+        <w:rPr>
+          <w:rFonts w:ascii="Times New Roman" w:hAnsi="Times New Roman" w:cs="Times New Roman"/>
+          <w:sz w:val="24"/>
+        </w:rPr>
+      </w:pPr>
+      <w:r>
+        <w:rPr>
+          <w:rFonts w:ascii="Times New Roman" w:hAnsi="Times New Roman" w:cs="Times New Roman"/>
+          <w:sz w:val="24"/>
+        </w:rPr>
+        <w:t xml:space="preserve">The focus remains on cryptocurrency and NFTs within the Philippines.  Therefore, it will not extensively analyze or compare the global </w:t>
+      </w:r>
+      <w:proofErr w:type="spellStart"/>
+      <w:r>
+        <w:rPr>
+          <w:rFonts w:ascii="Times New Roman" w:hAnsi="Times New Roman" w:cs="Times New Roman"/>
+          <w:sz w:val="24"/>
+        </w:rPr>
+        <w:t>blockchain</w:t>
+      </w:r>
+      <w:proofErr w:type="spellEnd"/>
+      <w:r>
+        <w:rPr>
+          <w:rFonts w:ascii="Times New Roman" w:hAnsi="Times New Roman" w:cs="Times New Roman"/>
+          <w:sz w:val="24"/>
+        </w:rPr>
+        <w:t xml:space="preserve"> landscape or international regulatory frameworks. While the study acknowledges the technical aspects of </w:t>
+      </w:r>
+      <w:proofErr w:type="spellStart"/>
+      <w:r>
+        <w:rPr>
+          <w:rFonts w:ascii="Times New Roman" w:hAnsi="Times New Roman" w:cs="Times New Roman"/>
+          <w:sz w:val="24"/>
+        </w:rPr>
+        <w:t>blockchain</w:t>
+      </w:r>
+      <w:proofErr w:type="spellEnd"/>
+      <w:r>
+        <w:rPr>
+          <w:rFonts w:ascii="Times New Roman" w:hAnsi="Times New Roman" w:cs="Times New Roman"/>
+          <w:sz w:val="24"/>
+        </w:rPr>
+        <w:t xml:space="preserve"> technology, it will not provide an in-depth analysis of the underlying technical protocols or algorithms employed by </w:t>
+      </w:r>
+      <w:proofErr w:type="spellStart"/>
+      <w:r>
+        <w:rPr>
+          <w:rFonts w:ascii="Times New Roman" w:hAnsi="Times New Roman" w:cs="Times New Roman"/>
+          <w:sz w:val="24"/>
+        </w:rPr>
+        <w:t>blockchain</w:t>
+      </w:r>
+      <w:proofErr w:type="spellEnd"/>
+      <w:r>
+        <w:rPr>
+          <w:rFonts w:ascii="Times New Roman" w:hAnsi="Times New Roman" w:cs="Times New Roman"/>
+          <w:sz w:val="24"/>
+        </w:rPr>
+        <w:t xml:space="preserve"> networks. Moreover, </w:t>
+      </w:r>
+      <w:proofErr w:type="gramStart"/>
+      <w:r>
+        <w:rPr>
+          <w:rFonts w:ascii="Times New Roman" w:hAnsi="Times New Roman" w:cs="Times New Roman"/>
+          <w:sz w:val="24"/>
+        </w:rPr>
+        <w:t>It</w:t>
+      </w:r>
+      <w:proofErr w:type="gramEnd"/>
+      <w:r>
+        <w:rPr>
+          <w:rFonts w:ascii="Times New Roman" w:hAnsi="Times New Roman" w:cs="Times New Roman"/>
+          <w:sz w:val="24"/>
+        </w:rPr>
+        <w:t xml:space="preserve"> is important to note that this study does not provide financial advice or investment recommendations. Instead, it should be regarded as a reference source for understanding </w:t>
+      </w:r>
+      <w:proofErr w:type="spellStart"/>
+      <w:r>
+        <w:rPr>
+          <w:rFonts w:ascii="Times New Roman" w:hAnsi="Times New Roman" w:cs="Times New Roman"/>
+          <w:sz w:val="24"/>
+        </w:rPr>
+        <w:t>blockchain</w:t>
+      </w:r>
+      <w:proofErr w:type="spellEnd"/>
+      <w:r>
+        <w:rPr>
+          <w:rFonts w:ascii="Times New Roman" w:hAnsi="Times New Roman" w:cs="Times New Roman"/>
+          <w:sz w:val="24"/>
+        </w:rPr>
+        <w:t xml:space="preserve"> technology and its application in the cryptocurrency and NFT domains. The study aims to present an objective analysis of the effectiveness and security factors of </w:t>
+      </w:r>
+      <w:proofErr w:type="spellStart"/>
+      <w:r>
+        <w:rPr>
+          <w:rFonts w:ascii="Times New Roman" w:hAnsi="Times New Roman" w:cs="Times New Roman"/>
+          <w:sz w:val="24"/>
+        </w:rPr>
+        <w:t>blockchain</w:t>
+      </w:r>
+      <w:proofErr w:type="spellEnd"/>
+      <w:r>
+        <w:rPr>
+          <w:rFonts w:ascii="Times New Roman" w:hAnsi="Times New Roman" w:cs="Times New Roman"/>
+          <w:sz w:val="24"/>
+        </w:rPr>
+        <w:t>, offering insights into its potential advantages and limitations.</w:t>
+      </w:r>
+    </w:p>
+    <w:p>
+      <w:pPr>
+        <w:jc w:val="both"/>
+        <w:rPr>
+          <w:rFonts w:ascii="Times New Roman" w:hAnsi="Times New Roman" w:cs="Times New Roman"/>
+          <w:sz w:val="24"/>
+        </w:rPr>
+      </w:pPr>
+    </w:p>
+    <w:p>
+      <w:pPr>
+        <w:jc w:val="both"/>
+        <w:rPr>
+          <w:rFonts w:ascii="Times New Roman" w:hAnsi="Times New Roman" w:cs="Times New Roman"/>
+          <w:sz w:val="24"/>
+        </w:rPr>
+      </w:pPr>
+    </w:p>
+    <w:p>
+      <w:bookmarkStart w:id="0" w:name="_GoBack"/>
+      <w:bookmarkEnd w:id="0"/>
+    </w:p>
     <w:sectPr>
       <w:pgSz w:w="12240" w:h="15840"/>
       <w:pgMar w:top="1440" w:right="1440" w:bottom="1440" w:left="1440" w:header="720" w:footer="720" w:gutter="0"/>
@@ -14,7 +269,7 @@
 </file>
 
 <file path=word/styles.xml><?xml version="1.0" encoding="utf-8"?>
-<w:styles xmlns:mc="http://schemas.openxmlformats.org/markup-compatibility/2006" xmlns:r="http://schemas.openxmlformats.org/officeDocument/2006/relationships" xmlns:w="http://schemas.openxmlformats.org/wordprocessingml/2006/main" xmlns:w14="http://schemas.microsoft.com/office/word/2010/wordml" xmlns:w15="http://schemas.microsoft.com/office/word/2012/wordml" xmlns:w16cex="http://schemas.microsoft.com/office/word/2018/wordml/cex" xmlns:w16cid="http://schemas.microsoft.com/office/word/2016/wordml/cid" xmlns:w16="http://schemas.microsoft.com/office/word/2018/wordml" xmlns:w16sdtdh="http://schemas.microsoft.com/office/word/2020/wordml/sdtdatahash" xmlns:w16se="http://schemas.microsoft.com/office/word/2015/wordml/symex" mc:Ignorable="w14 w15 w16se w16cid w16 w16cex w16sdtdh">
+<w:styles xmlns:mc="http://schemas.openxmlformats.org/markup-compatibility/2006" xmlns:r="http://schemas.openxmlformats.org/officeDocument/2006/relationships" xmlns:w="http://schemas.openxmlformats.org/wordprocessingml/2006/main" xmlns:w14="http://schemas.microsoft.com/office/word/2010/wordml" xmlns:w15="http://schemas.microsoft.com/office/word/2012/wordml" xmlns:w16se="http://schemas.microsoft.com/office/word/2015/wordml/symex" mc:Ignorable="w14 w15 w16se">
   <w:docDefaults>
     <w:rPrDefault>
       <w:rPr>
@@ -30,7 +285,7 @@
       </w:pPr>
     </w:pPrDefault>
   </w:docDefaults>
-  <w:latentStyles w:defLockedState="0" w:defUIPriority="99" w:defSemiHidden="0" w:defUnhideWhenUsed="0" w:defQFormat="0" w:count="376">
+  <w:latentStyles w:defLockedState="0" w:defUIPriority="99" w:defSemiHidden="0" w:defUnhideWhenUsed="0" w:defQFormat="0" w:count="371">
     <w:lsdException w:name="Normal" w:uiPriority="0" w:qFormat="1"/>
     <w:lsdException w:name="heading 1" w:uiPriority="9" w:qFormat="1"/>
     <w:lsdException w:name="heading 2" w:semiHidden="1" w:uiPriority="9" w:unhideWhenUsed="1" w:qFormat="1"/>
@@ -402,11 +657,6 @@
     <w:lsdException w:name="List Table 5 Dark Accent 6" w:uiPriority="50"/>
     <w:lsdException w:name="List Table 6 Colorful Accent 6" w:uiPriority="51"/>
     <w:lsdException w:name="List Table 7 Colorful Accent 6" w:uiPriority="52"/>
-    <w:lsdException w:name="Mention" w:semiHidden="1" w:unhideWhenUsed="1"/>
-    <w:lsdException w:name="Smart Hyperlink" w:semiHidden="1" w:unhideWhenUsed="1"/>
-    <w:lsdException w:name="Hashtag" w:semiHidden="1" w:unhideWhenUsed="1"/>
-    <w:lsdException w:name="Unresolved Mention" w:semiHidden="1" w:unhideWhenUsed="1"/>
-    <w:lsdException w:name="Smart Link" w:semiHidden="1" w:unhideWhenUsed="1"/>
   </w:latentStyles>
   <w:style w:type="paragraph" w:default="1" w:styleId="Normal">
     <w:name w:val="Normal"/>

</xml_diff>

<commit_message>
Added scope and deli
</commit_message>
<xml_diff>
--- a/LF Scholars Effectiveness and Security Factors of Blockchain.docx
+++ b/LF Scholars Effectiveness and Security Factors of Blockchain.docx
@@ -1,15 +1,15 @@
 
 <file path=word/document.xml><?xml version="1.0" encoding="utf-8"?>
-<w:document xmlns:wpc="http://schemas.microsoft.com/office/word/2010/wordprocessingCanvas" xmlns:cx="http://schemas.microsoft.com/office/drawing/2014/chartex" xmlns:cx1="http://schemas.microsoft.com/office/drawing/2015/9/8/chartex" xmlns:cx2="http://schemas.microsoft.com/office/drawing/2015/10/21/chartex" xmlns:cx3="http://schemas.microsoft.com/office/drawing/2016/5/9/chartex" xmlns:cx4="http://schemas.microsoft.com/office/drawing/2016/5/10/chartex" xmlns:cx5="http://schemas.microsoft.com/office/drawing/2016/5/11/chartex" xmlns:cx6="http://schemas.microsoft.com/office/drawing/2016/5/12/chartex" xmlns:cx7="http://schemas.microsoft.com/office/drawing/2016/5/13/chartex" xmlns:cx8="http://schemas.microsoft.com/office/drawing/2016/5/14/chartex" xmlns:mc="http://schemas.openxmlformats.org/markup-compatibility/2006" xmlns:aink="http://schemas.microsoft.com/office/drawing/2016/ink" xmlns:am3d="http://schemas.microsoft.com/office/drawing/2017/model3d" xmlns:o="urn:schemas-microsoft-com:office:office" xmlns:r="http://schemas.openxmlformats.org/officeDocument/2006/relationships" xmlns:m="http://schemas.openxmlformats.org/officeDocument/2006/math" xmlns:v="urn:schemas-microsoft-com:vml" xmlns:wp14="http://schemas.microsoft.com/office/word/2010/wordprocessingDrawing" xmlns:wp="http://schemas.openxmlformats.org/drawingml/2006/wordprocessingDrawing" xmlns:w10="urn:schemas-microsoft-com:office:word" xmlns:w="http://schemas.openxmlformats.org/wordprocessingml/2006/main" xmlns:w14="http://schemas.microsoft.com/office/word/2010/wordml" xmlns:w15="http://schemas.microsoft.com/office/word/2012/wordml" xmlns:w16cex="http://schemas.microsoft.com/office/word/2018/wordml/cex" xmlns:w16cid="http://schemas.microsoft.com/office/word/2016/wordml/cid" xmlns:w16="http://schemas.microsoft.com/office/word/2018/wordml" xmlns:w16sdtdh="http://schemas.microsoft.com/office/word/2020/wordml/sdtdatahash" xmlns:w16se="http://schemas.microsoft.com/office/word/2015/wordml/symex" xmlns:wpg="http://schemas.microsoft.com/office/word/2010/wordprocessingGroup" xmlns:wpi="http://schemas.microsoft.com/office/word/2010/wordprocessingInk" xmlns:wne="http://schemas.microsoft.com/office/word/2006/wordml" xmlns:wps="http://schemas.microsoft.com/office/word/2010/wordprocessingShape" mc:Ignorable="w14 w15 w16se w16cid w16 w16cex w16sdtdh wp14">
+<w:document xmlns:wpc="http://schemas.microsoft.com/office/word/2010/wordprocessingCanvas" xmlns:cx="http://schemas.microsoft.com/office/drawing/2014/chartex" xmlns:cx1="http://schemas.microsoft.com/office/drawing/2015/9/8/chartex" xmlns:mc="http://schemas.openxmlformats.org/markup-compatibility/2006" xmlns:o="urn:schemas-microsoft-com:office:office" xmlns:r="http://schemas.openxmlformats.org/officeDocument/2006/relationships" xmlns:m="http://schemas.openxmlformats.org/officeDocument/2006/math" xmlns:v="urn:schemas-microsoft-com:vml" xmlns:wp14="http://schemas.microsoft.com/office/word/2010/wordprocessingDrawing" xmlns:wp="http://schemas.openxmlformats.org/drawingml/2006/wordprocessingDrawing" xmlns:w10="urn:schemas-microsoft-com:office:word" xmlns:w="http://schemas.openxmlformats.org/wordprocessingml/2006/main" xmlns:w14="http://schemas.microsoft.com/office/word/2010/wordml" xmlns:w15="http://schemas.microsoft.com/office/word/2012/wordml" xmlns:w16se="http://schemas.microsoft.com/office/word/2015/wordml/symex" xmlns:wpg="http://schemas.microsoft.com/office/word/2010/wordprocessingGroup" xmlns:wpi="http://schemas.microsoft.com/office/word/2010/wordprocessingInk" xmlns:wne="http://schemas.microsoft.com/office/word/2006/wordml" xmlns:wps="http://schemas.microsoft.com/office/word/2010/wordprocessingShape" mc:Ignorable="w14 w15 w16se wp14">
   <w:body>
     <w:p>
       <w:pPr>
         <w:spacing w:after="0" w:line="240" w:lineRule="auto"/>
         <w:jc w:val="center"/>
         <w:rPr>
-          <w:rFonts w:ascii="Times New Roman" w:eastAsia="Times New Roman" w:hAnsi="Times New Roman" w:cs="Times New Roman"/>
-          <w:sz w:val="24"/>
-          <w:szCs w:val="24"/>
+          <w:rFonts w:ascii="Century Gothic" w:eastAsia="Times New Roman" w:hAnsi="Century Gothic" w:cs="Times New Roman"/>
+          <w:sz w:val="20"/>
+          <w:szCs w:val="20"/>
         </w:rPr>
       </w:pPr>
       <w:r>
@@ -29,9 +29,9 @@
         <w:spacing w:after="0" w:line="240" w:lineRule="auto"/>
         <w:jc w:val="center"/>
         <w:rPr>
-          <w:rFonts w:ascii="Times New Roman" w:eastAsia="Times New Roman" w:hAnsi="Times New Roman" w:cs="Times New Roman"/>
-          <w:sz w:val="24"/>
-          <w:szCs w:val="24"/>
+          <w:rFonts w:ascii="Century Gothic" w:eastAsia="Times New Roman" w:hAnsi="Century Gothic" w:cs="Times New Roman"/>
+          <w:sz w:val="20"/>
+          <w:szCs w:val="20"/>
         </w:rPr>
       </w:pPr>
       <w:r>
@@ -50,20 +50,20 @@
       <w:pPr>
         <w:spacing w:after="240" w:line="240" w:lineRule="auto"/>
         <w:rPr>
-          <w:rFonts w:ascii="Times New Roman" w:eastAsia="Times New Roman" w:hAnsi="Times New Roman" w:cs="Times New Roman"/>
-          <w:sz w:val="24"/>
-          <w:szCs w:val="24"/>
-        </w:rPr>
-      </w:pPr>
-    </w:p>
-    <w:p>
-      <w:pPr>
-        <w:spacing w:after="0" w:line="240" w:lineRule="auto"/>
-        <w:jc w:val="both"/>
-        <w:rPr>
-          <w:rFonts w:ascii="Times New Roman" w:eastAsia="Times New Roman" w:hAnsi="Times New Roman" w:cs="Times New Roman"/>
-          <w:sz w:val="24"/>
-          <w:szCs w:val="24"/>
+          <w:rFonts w:ascii="Century Gothic" w:eastAsia="Times New Roman" w:hAnsi="Century Gothic" w:cs="Times New Roman"/>
+          <w:sz w:val="20"/>
+          <w:szCs w:val="20"/>
+        </w:rPr>
+      </w:pPr>
+    </w:p>
+    <w:p>
+      <w:pPr>
+        <w:spacing w:after="0" w:line="240" w:lineRule="auto"/>
+        <w:jc w:val="both"/>
+        <w:rPr>
+          <w:rFonts w:ascii="Century Gothic" w:eastAsia="Times New Roman" w:hAnsi="Century Gothic" w:cs="Times New Roman"/>
+          <w:sz w:val="20"/>
+          <w:szCs w:val="20"/>
         </w:rPr>
       </w:pPr>
       <w:r>
@@ -83,9 +83,9 @@
       <w:pPr>
         <w:spacing w:after="0" w:line="240" w:lineRule="auto"/>
         <w:rPr>
-          <w:rFonts w:ascii="Times New Roman" w:eastAsia="Times New Roman" w:hAnsi="Times New Roman" w:cs="Times New Roman"/>
-          <w:sz w:val="24"/>
-          <w:szCs w:val="24"/>
+          <w:rFonts w:ascii="Century Gothic" w:eastAsia="Times New Roman" w:hAnsi="Century Gothic" w:cs="Times New Roman"/>
+          <w:sz w:val="20"/>
+          <w:szCs w:val="20"/>
         </w:rPr>
       </w:pPr>
     </w:p>
@@ -95,9 +95,9 @@
         <w:ind w:firstLine="720"/>
         <w:jc w:val="both"/>
         <w:rPr>
-          <w:rFonts w:ascii="Times New Roman" w:eastAsia="Times New Roman" w:hAnsi="Times New Roman" w:cs="Times New Roman"/>
-          <w:sz w:val="24"/>
-          <w:szCs w:val="24"/>
+          <w:rFonts w:ascii="Century Gothic" w:eastAsia="Times New Roman" w:hAnsi="Century Gothic" w:cs="Times New Roman"/>
+          <w:sz w:val="20"/>
+          <w:szCs w:val="20"/>
         </w:rPr>
       </w:pPr>
       <w:r>
@@ -115,9 +115,9 @@
       <w:pPr>
         <w:spacing w:after="0" w:line="240" w:lineRule="auto"/>
         <w:rPr>
-          <w:rFonts w:ascii="Times New Roman" w:eastAsia="Times New Roman" w:hAnsi="Times New Roman" w:cs="Times New Roman"/>
-          <w:sz w:val="24"/>
-          <w:szCs w:val="24"/>
+          <w:rFonts w:ascii="Century Gothic" w:eastAsia="Times New Roman" w:hAnsi="Century Gothic" w:cs="Times New Roman"/>
+          <w:sz w:val="20"/>
+          <w:szCs w:val="20"/>
         </w:rPr>
       </w:pPr>
     </w:p>
@@ -127,9 +127,9 @@
         <w:ind w:firstLine="720"/>
         <w:jc w:val="both"/>
         <w:rPr>
-          <w:rFonts w:ascii="Times New Roman" w:eastAsia="Times New Roman" w:hAnsi="Times New Roman" w:cs="Times New Roman"/>
-          <w:sz w:val="24"/>
-          <w:szCs w:val="24"/>
+          <w:rFonts w:ascii="Century Gothic" w:eastAsia="Times New Roman" w:hAnsi="Century Gothic" w:cs="Times New Roman"/>
+          <w:sz w:val="20"/>
+          <w:szCs w:val="20"/>
         </w:rPr>
       </w:pPr>
       <w:r>
@@ -147,9 +147,9 @@
       <w:pPr>
         <w:spacing w:after="0" w:line="240" w:lineRule="auto"/>
         <w:rPr>
-          <w:rFonts w:ascii="Times New Roman" w:eastAsia="Times New Roman" w:hAnsi="Times New Roman" w:cs="Times New Roman"/>
-          <w:sz w:val="24"/>
-          <w:szCs w:val="24"/>
+          <w:rFonts w:ascii="Century Gothic" w:eastAsia="Times New Roman" w:hAnsi="Century Gothic" w:cs="Times New Roman"/>
+          <w:sz w:val="20"/>
+          <w:szCs w:val="20"/>
         </w:rPr>
       </w:pPr>
     </w:p>
@@ -159,9 +159,9 @@
         <w:ind w:firstLine="720"/>
         <w:jc w:val="both"/>
         <w:rPr>
-          <w:rFonts w:ascii="Times New Roman" w:eastAsia="Times New Roman" w:hAnsi="Times New Roman" w:cs="Times New Roman"/>
-          <w:sz w:val="24"/>
-          <w:szCs w:val="24"/>
+          <w:rFonts w:ascii="Century Gothic" w:eastAsia="Times New Roman" w:hAnsi="Century Gothic" w:cs="Times New Roman"/>
+          <w:sz w:val="20"/>
+          <w:szCs w:val="20"/>
         </w:rPr>
       </w:pPr>
       <w:r>
@@ -179,9 +179,9 @@
       <w:pPr>
         <w:spacing w:after="0" w:line="240" w:lineRule="auto"/>
         <w:rPr>
-          <w:rFonts w:ascii="Times New Roman" w:eastAsia="Times New Roman" w:hAnsi="Times New Roman" w:cs="Times New Roman"/>
-          <w:sz w:val="24"/>
-          <w:szCs w:val="24"/>
+          <w:rFonts w:ascii="Century Gothic" w:eastAsia="Times New Roman" w:hAnsi="Century Gothic" w:cs="Times New Roman"/>
+          <w:sz w:val="20"/>
+          <w:szCs w:val="20"/>
         </w:rPr>
       </w:pPr>
     </w:p>
@@ -191,9 +191,9 @@
         <w:ind w:firstLine="720"/>
         <w:jc w:val="both"/>
         <w:rPr>
-          <w:rFonts w:ascii="Times New Roman" w:eastAsia="Times New Roman" w:hAnsi="Times New Roman" w:cs="Times New Roman"/>
-          <w:sz w:val="24"/>
-          <w:szCs w:val="24"/>
+          <w:rFonts w:ascii="Century Gothic" w:eastAsia="Times New Roman" w:hAnsi="Century Gothic" w:cs="Times New Roman"/>
+          <w:sz w:val="20"/>
+          <w:szCs w:val="20"/>
         </w:rPr>
       </w:pPr>
       <w:r>
@@ -211,9 +211,9 @@
       <w:pPr>
         <w:spacing w:after="0" w:line="240" w:lineRule="auto"/>
         <w:rPr>
-          <w:rFonts w:ascii="Times New Roman" w:eastAsia="Times New Roman" w:hAnsi="Times New Roman" w:cs="Times New Roman"/>
-          <w:sz w:val="24"/>
-          <w:szCs w:val="24"/>
+          <w:rFonts w:ascii="Century Gothic" w:eastAsia="Times New Roman" w:hAnsi="Century Gothic" w:cs="Times New Roman"/>
+          <w:sz w:val="20"/>
+          <w:szCs w:val="20"/>
         </w:rPr>
       </w:pPr>
     </w:p>
@@ -223,9 +223,9 @@
         <w:ind w:firstLine="720"/>
         <w:jc w:val="both"/>
         <w:rPr>
-          <w:rFonts w:ascii="Times New Roman" w:eastAsia="Times New Roman" w:hAnsi="Times New Roman" w:cs="Times New Roman"/>
-          <w:sz w:val="24"/>
-          <w:szCs w:val="24"/>
+          <w:rFonts w:ascii="Century Gothic" w:eastAsia="Times New Roman" w:hAnsi="Century Gothic" w:cs="Times New Roman"/>
+          <w:sz w:val="20"/>
+          <w:szCs w:val="20"/>
         </w:rPr>
       </w:pPr>
       <w:r>
@@ -265,9 +265,9 @@
       <w:pPr>
         <w:spacing w:after="0" w:line="240" w:lineRule="auto"/>
         <w:rPr>
-          <w:rFonts w:ascii="Times New Roman" w:eastAsia="Times New Roman" w:hAnsi="Times New Roman" w:cs="Times New Roman"/>
-          <w:sz w:val="24"/>
-          <w:szCs w:val="24"/>
+          <w:rFonts w:ascii="Century Gothic" w:eastAsia="Times New Roman" w:hAnsi="Century Gothic" w:cs="Times New Roman"/>
+          <w:sz w:val="20"/>
+          <w:szCs w:val="20"/>
         </w:rPr>
       </w:pPr>
     </w:p>
@@ -277,9 +277,9 @@
         <w:ind w:firstLine="720"/>
         <w:jc w:val="both"/>
         <w:rPr>
-          <w:rFonts w:ascii="Times New Roman" w:eastAsia="Times New Roman" w:hAnsi="Times New Roman" w:cs="Times New Roman"/>
-          <w:sz w:val="24"/>
-          <w:szCs w:val="24"/>
+          <w:rFonts w:ascii="Century Gothic" w:eastAsia="Times New Roman" w:hAnsi="Century Gothic" w:cs="Times New Roman"/>
+          <w:sz w:val="20"/>
+          <w:szCs w:val="20"/>
         </w:rPr>
       </w:pPr>
       <w:r>
@@ -341,9 +341,9 @@
       <w:pPr>
         <w:spacing w:after="0" w:line="240" w:lineRule="auto"/>
         <w:rPr>
-          <w:rFonts w:ascii="Times New Roman" w:eastAsia="Times New Roman" w:hAnsi="Times New Roman" w:cs="Times New Roman"/>
-          <w:sz w:val="24"/>
-          <w:szCs w:val="24"/>
+          <w:rFonts w:ascii="Century Gothic" w:eastAsia="Times New Roman" w:hAnsi="Century Gothic" w:cs="Times New Roman"/>
+          <w:sz w:val="20"/>
+          <w:szCs w:val="20"/>
         </w:rPr>
       </w:pPr>
     </w:p>
@@ -353,9 +353,9 @@
         <w:ind w:firstLine="720"/>
         <w:jc w:val="both"/>
         <w:rPr>
-          <w:rFonts w:ascii="Times New Roman" w:eastAsia="Times New Roman" w:hAnsi="Times New Roman" w:cs="Times New Roman"/>
-          <w:sz w:val="24"/>
-          <w:szCs w:val="24"/>
+          <w:rFonts w:ascii="Century Gothic" w:eastAsia="Times New Roman" w:hAnsi="Century Gothic" w:cs="Times New Roman"/>
+          <w:sz w:val="20"/>
+          <w:szCs w:val="20"/>
         </w:rPr>
       </w:pPr>
       <w:r>
@@ -439,9 +439,9 @@
       <w:pPr>
         <w:spacing w:after="0" w:line="240" w:lineRule="auto"/>
         <w:rPr>
-          <w:rFonts w:ascii="Times New Roman" w:eastAsia="Times New Roman" w:hAnsi="Times New Roman" w:cs="Times New Roman"/>
-          <w:sz w:val="24"/>
-          <w:szCs w:val="24"/>
+          <w:rFonts w:ascii="Century Gothic" w:eastAsia="Times New Roman" w:hAnsi="Century Gothic" w:cs="Times New Roman"/>
+          <w:sz w:val="20"/>
+          <w:szCs w:val="20"/>
         </w:rPr>
       </w:pPr>
     </w:p>
@@ -451,9 +451,9 @@
         <w:ind w:firstLine="720"/>
         <w:jc w:val="both"/>
         <w:rPr>
-          <w:rFonts w:ascii="Times New Roman" w:eastAsia="Times New Roman" w:hAnsi="Times New Roman" w:cs="Times New Roman"/>
-          <w:sz w:val="24"/>
-          <w:szCs w:val="24"/>
+          <w:rFonts w:ascii="Century Gothic" w:eastAsia="Times New Roman" w:hAnsi="Century Gothic" w:cs="Times New Roman"/>
+          <w:sz w:val="20"/>
+          <w:szCs w:val="20"/>
         </w:rPr>
       </w:pPr>
       <w:r>
@@ -493,20 +493,20 @@
       <w:pPr>
         <w:spacing w:after="240" w:line="240" w:lineRule="auto"/>
         <w:rPr>
-          <w:rFonts w:ascii="Times New Roman" w:eastAsia="Times New Roman" w:hAnsi="Times New Roman" w:cs="Times New Roman"/>
-          <w:sz w:val="24"/>
-          <w:szCs w:val="24"/>
-        </w:rPr>
-      </w:pPr>
-    </w:p>
-    <w:p>
-      <w:pPr>
-        <w:spacing w:after="0" w:line="240" w:lineRule="auto"/>
-        <w:jc w:val="both"/>
-        <w:rPr>
-          <w:rFonts w:ascii="Times New Roman" w:eastAsia="Times New Roman" w:hAnsi="Times New Roman" w:cs="Times New Roman"/>
-          <w:sz w:val="24"/>
-          <w:szCs w:val="24"/>
+          <w:rFonts w:ascii="Century Gothic" w:eastAsia="Times New Roman" w:hAnsi="Century Gothic" w:cs="Times New Roman"/>
+          <w:sz w:val="20"/>
+          <w:szCs w:val="20"/>
+        </w:rPr>
+      </w:pPr>
+    </w:p>
+    <w:p>
+      <w:pPr>
+        <w:spacing w:after="0" w:line="240" w:lineRule="auto"/>
+        <w:jc w:val="both"/>
+        <w:rPr>
+          <w:rFonts w:ascii="Century Gothic" w:eastAsia="Times New Roman" w:hAnsi="Century Gothic" w:cs="Times New Roman"/>
+          <w:sz w:val="20"/>
+          <w:szCs w:val="20"/>
         </w:rPr>
       </w:pPr>
       <w:r>
@@ -526,9 +526,9 @@
       <w:pPr>
         <w:spacing w:after="0" w:line="240" w:lineRule="auto"/>
         <w:rPr>
-          <w:rFonts w:ascii="Times New Roman" w:eastAsia="Times New Roman" w:hAnsi="Times New Roman" w:cs="Times New Roman"/>
-          <w:sz w:val="24"/>
-          <w:szCs w:val="24"/>
+          <w:rFonts w:ascii="Century Gothic" w:eastAsia="Times New Roman" w:hAnsi="Century Gothic" w:cs="Times New Roman"/>
+          <w:sz w:val="20"/>
+          <w:szCs w:val="20"/>
         </w:rPr>
       </w:pPr>
     </w:p>
@@ -538,9 +538,9 @@
         <w:ind w:firstLine="720"/>
         <w:jc w:val="both"/>
         <w:rPr>
-          <w:rFonts w:ascii="Times New Roman" w:eastAsia="Times New Roman" w:hAnsi="Times New Roman" w:cs="Times New Roman"/>
-          <w:sz w:val="24"/>
-          <w:szCs w:val="24"/>
+          <w:rFonts w:ascii="Century Gothic" w:eastAsia="Times New Roman" w:hAnsi="Century Gothic" w:cs="Times New Roman"/>
+          <w:sz w:val="20"/>
+          <w:szCs w:val="20"/>
         </w:rPr>
       </w:pPr>
       <w:r>
@@ -705,24 +705,24 @@
       <w:pPr>
         <w:spacing w:after="0" w:line="240" w:lineRule="auto"/>
         <w:rPr>
-          <w:rFonts w:ascii="Times New Roman" w:eastAsia="Times New Roman" w:hAnsi="Times New Roman" w:cs="Times New Roman"/>
-          <w:sz w:val="24"/>
-          <w:szCs w:val="24"/>
-        </w:rPr>
-      </w:pPr>
-      <w:r>
-        <w:rPr>
-          <w:rFonts w:ascii="Times New Roman" w:eastAsia="Times New Roman" w:hAnsi="Times New Roman" w:cs="Times New Roman"/>
-          <w:sz w:val="24"/>
-          <w:szCs w:val="24"/>
+          <w:rFonts w:ascii="Century Gothic" w:eastAsia="Times New Roman" w:hAnsi="Century Gothic" w:cs="Times New Roman"/>
+          <w:sz w:val="20"/>
+          <w:szCs w:val="20"/>
+        </w:rPr>
+      </w:pPr>
+      <w:r>
+        <w:rPr>
+          <w:rFonts w:ascii="Century Gothic" w:eastAsia="Times New Roman" w:hAnsi="Century Gothic" w:cs="Times New Roman"/>
+          <w:sz w:val="20"/>
+          <w:szCs w:val="20"/>
         </w:rPr>
         <w:br/>
       </w:r>
       <w:r>
         <w:rPr>
-          <w:rFonts w:ascii="Times New Roman" w:eastAsia="Times New Roman" w:hAnsi="Times New Roman" w:cs="Times New Roman"/>
-          <w:sz w:val="24"/>
-          <w:szCs w:val="24"/>
+          <w:rFonts w:ascii="Century Gothic" w:eastAsia="Times New Roman" w:hAnsi="Century Gothic" w:cs="Times New Roman"/>
+          <w:sz w:val="20"/>
+          <w:szCs w:val="20"/>
         </w:rPr>
         <w:br/>
       </w:r>
@@ -762,9 +762,9 @@
       <w:pPr>
         <w:spacing w:after="0" w:line="240" w:lineRule="auto"/>
         <w:rPr>
-          <w:rFonts w:ascii="Times New Roman" w:eastAsia="Times New Roman" w:hAnsi="Times New Roman" w:cs="Times New Roman"/>
-          <w:sz w:val="24"/>
-          <w:szCs w:val="24"/>
+          <w:rFonts w:ascii="Century Gothic" w:eastAsia="Times New Roman" w:hAnsi="Century Gothic" w:cs="Times New Roman"/>
+          <w:sz w:val="20"/>
+          <w:szCs w:val="20"/>
         </w:rPr>
       </w:pPr>
     </w:p>
@@ -774,9 +774,9 @@
         <w:ind w:left="720"/>
         <w:jc w:val="both"/>
         <w:rPr>
-          <w:rFonts w:ascii="Times New Roman" w:eastAsia="Times New Roman" w:hAnsi="Times New Roman" w:cs="Times New Roman"/>
-          <w:sz w:val="24"/>
-          <w:szCs w:val="24"/>
+          <w:rFonts w:ascii="Century Gothic" w:eastAsia="Times New Roman" w:hAnsi="Century Gothic" w:cs="Times New Roman"/>
+          <w:sz w:val="20"/>
+          <w:szCs w:val="20"/>
         </w:rPr>
       </w:pPr>
       <w:r>
@@ -796,9 +796,9 @@
       <w:pPr>
         <w:spacing w:after="0" w:line="240" w:lineRule="auto"/>
         <w:rPr>
-          <w:rFonts w:ascii="Times New Roman" w:eastAsia="Times New Roman" w:hAnsi="Times New Roman" w:cs="Times New Roman"/>
-          <w:sz w:val="24"/>
-          <w:szCs w:val="24"/>
+          <w:rFonts w:ascii="Century Gothic" w:eastAsia="Times New Roman" w:hAnsi="Century Gothic" w:cs="Times New Roman"/>
+          <w:sz w:val="20"/>
+          <w:szCs w:val="20"/>
         </w:rPr>
       </w:pPr>
     </w:p>
@@ -808,9 +808,9 @@
         <w:ind w:left="720" w:firstLine="720"/>
         <w:jc w:val="both"/>
         <w:rPr>
-          <w:rFonts w:ascii="Times New Roman" w:eastAsia="Times New Roman" w:hAnsi="Times New Roman" w:cs="Times New Roman"/>
-          <w:sz w:val="24"/>
-          <w:szCs w:val="24"/>
+          <w:rFonts w:ascii="Century Gothic" w:eastAsia="Times New Roman" w:hAnsi="Century Gothic" w:cs="Times New Roman"/>
+          <w:sz w:val="20"/>
+          <w:szCs w:val="20"/>
         </w:rPr>
       </w:pPr>
       <w:r>
@@ -828,32 +828,32 @@
       <w:pPr>
         <w:spacing w:after="240" w:line="240" w:lineRule="auto"/>
         <w:rPr>
-          <w:rFonts w:ascii="Times New Roman" w:eastAsia="Times New Roman" w:hAnsi="Times New Roman" w:cs="Times New Roman"/>
-          <w:sz w:val="24"/>
-          <w:szCs w:val="24"/>
-        </w:rPr>
-      </w:pPr>
-      <w:r>
-        <w:rPr>
-          <w:rFonts w:ascii="Times New Roman" w:eastAsia="Times New Roman" w:hAnsi="Times New Roman" w:cs="Times New Roman"/>
-          <w:sz w:val="24"/>
-          <w:szCs w:val="24"/>
+          <w:rFonts w:ascii="Century Gothic" w:eastAsia="Times New Roman" w:hAnsi="Century Gothic" w:cs="Times New Roman"/>
+          <w:sz w:val="20"/>
+          <w:szCs w:val="20"/>
+        </w:rPr>
+      </w:pPr>
+      <w:r>
+        <w:rPr>
+          <w:rFonts w:ascii="Century Gothic" w:eastAsia="Times New Roman" w:hAnsi="Century Gothic" w:cs="Times New Roman"/>
+          <w:sz w:val="20"/>
+          <w:szCs w:val="20"/>
         </w:rPr>
         <w:br/>
       </w:r>
       <w:r>
         <w:rPr>
-          <w:rFonts w:ascii="Times New Roman" w:eastAsia="Times New Roman" w:hAnsi="Times New Roman" w:cs="Times New Roman"/>
-          <w:sz w:val="24"/>
-          <w:szCs w:val="24"/>
+          <w:rFonts w:ascii="Century Gothic" w:eastAsia="Times New Roman" w:hAnsi="Century Gothic" w:cs="Times New Roman"/>
+          <w:sz w:val="20"/>
+          <w:szCs w:val="20"/>
         </w:rPr>
         <w:br/>
       </w:r>
       <w:r>
         <w:rPr>
-          <w:rFonts w:ascii="Times New Roman" w:eastAsia="Times New Roman" w:hAnsi="Times New Roman" w:cs="Times New Roman"/>
-          <w:sz w:val="24"/>
-          <w:szCs w:val="24"/>
+          <w:rFonts w:ascii="Century Gothic" w:eastAsia="Times New Roman" w:hAnsi="Century Gothic" w:cs="Times New Roman"/>
+          <w:sz w:val="20"/>
+          <w:szCs w:val="20"/>
         </w:rPr>
         <w:br/>
       </w:r>
@@ -864,9 +864,9 @@
         <w:ind w:left="720"/>
         <w:jc w:val="both"/>
         <w:rPr>
-          <w:rFonts w:ascii="Times New Roman" w:eastAsia="Times New Roman" w:hAnsi="Times New Roman" w:cs="Times New Roman"/>
-          <w:sz w:val="24"/>
-          <w:szCs w:val="24"/>
+          <w:rFonts w:ascii="Century Gothic" w:eastAsia="Times New Roman" w:hAnsi="Century Gothic" w:cs="Times New Roman"/>
+          <w:sz w:val="20"/>
+          <w:szCs w:val="20"/>
         </w:rPr>
       </w:pPr>
       <w:r>
@@ -886,9 +886,9 @@
       <w:pPr>
         <w:spacing w:after="0" w:line="240" w:lineRule="auto"/>
         <w:rPr>
-          <w:rFonts w:ascii="Times New Roman" w:eastAsia="Times New Roman" w:hAnsi="Times New Roman" w:cs="Times New Roman"/>
-          <w:sz w:val="24"/>
-          <w:szCs w:val="24"/>
+          <w:rFonts w:ascii="Century Gothic" w:eastAsia="Times New Roman" w:hAnsi="Century Gothic" w:cs="Times New Roman"/>
+          <w:sz w:val="20"/>
+          <w:szCs w:val="20"/>
         </w:rPr>
       </w:pPr>
     </w:p>
@@ -898,9 +898,9 @@
         <w:ind w:left="720" w:firstLine="720"/>
         <w:jc w:val="both"/>
         <w:rPr>
-          <w:rFonts w:ascii="Times New Roman" w:eastAsia="Times New Roman" w:hAnsi="Times New Roman" w:cs="Times New Roman"/>
-          <w:sz w:val="24"/>
-          <w:szCs w:val="24"/>
+          <w:rFonts w:ascii="Century Gothic" w:eastAsia="Times New Roman" w:hAnsi="Century Gothic" w:cs="Times New Roman"/>
+          <w:sz w:val="20"/>
+          <w:szCs w:val="20"/>
         </w:rPr>
       </w:pPr>
       <w:r>
@@ -918,9 +918,9 @@
       <w:pPr>
         <w:spacing w:after="0" w:line="240" w:lineRule="auto"/>
         <w:rPr>
-          <w:rFonts w:ascii="Times New Roman" w:eastAsia="Times New Roman" w:hAnsi="Times New Roman" w:cs="Times New Roman"/>
-          <w:sz w:val="24"/>
-          <w:szCs w:val="24"/>
+          <w:rFonts w:ascii="Century Gothic" w:eastAsia="Times New Roman" w:hAnsi="Century Gothic" w:cs="Times New Roman"/>
+          <w:sz w:val="20"/>
+          <w:szCs w:val="20"/>
         </w:rPr>
       </w:pPr>
     </w:p>
@@ -930,9 +930,9 @@
         <w:ind w:left="720"/>
         <w:jc w:val="both"/>
         <w:rPr>
-          <w:rFonts w:ascii="Times New Roman" w:eastAsia="Times New Roman" w:hAnsi="Times New Roman" w:cs="Times New Roman"/>
-          <w:sz w:val="24"/>
-          <w:szCs w:val="24"/>
+          <w:rFonts w:ascii="Century Gothic" w:eastAsia="Times New Roman" w:hAnsi="Century Gothic" w:cs="Times New Roman"/>
+          <w:sz w:val="20"/>
+          <w:szCs w:val="20"/>
         </w:rPr>
       </w:pPr>
       <w:r>
@@ -952,9 +952,9 @@
       <w:pPr>
         <w:spacing w:after="0" w:line="240" w:lineRule="auto"/>
         <w:rPr>
-          <w:rFonts w:ascii="Times New Roman" w:eastAsia="Times New Roman" w:hAnsi="Times New Roman" w:cs="Times New Roman"/>
-          <w:sz w:val="24"/>
-          <w:szCs w:val="24"/>
+          <w:rFonts w:ascii="Century Gothic" w:eastAsia="Times New Roman" w:hAnsi="Century Gothic" w:cs="Times New Roman"/>
+          <w:sz w:val="20"/>
+          <w:szCs w:val="20"/>
         </w:rPr>
       </w:pPr>
     </w:p>
@@ -964,9 +964,9 @@
         <w:ind w:left="720" w:firstLine="720"/>
         <w:jc w:val="both"/>
         <w:rPr>
-          <w:rFonts w:ascii="Times New Roman" w:eastAsia="Times New Roman" w:hAnsi="Times New Roman" w:cs="Times New Roman"/>
-          <w:sz w:val="24"/>
-          <w:szCs w:val="24"/>
+          <w:rFonts w:ascii="Century Gothic" w:eastAsia="Times New Roman" w:hAnsi="Century Gothic" w:cs="Times New Roman"/>
+          <w:sz w:val="20"/>
+          <w:szCs w:val="20"/>
         </w:rPr>
       </w:pPr>
       <w:r>
@@ -984,9 +984,9 @@
       <w:pPr>
         <w:spacing w:after="0" w:line="240" w:lineRule="auto"/>
         <w:rPr>
-          <w:rFonts w:ascii="Times New Roman" w:eastAsia="Times New Roman" w:hAnsi="Times New Roman" w:cs="Times New Roman"/>
-          <w:sz w:val="24"/>
-          <w:szCs w:val="24"/>
+          <w:rFonts w:ascii="Century Gothic" w:eastAsia="Times New Roman" w:hAnsi="Century Gothic" w:cs="Times New Roman"/>
+          <w:sz w:val="20"/>
+          <w:szCs w:val="20"/>
         </w:rPr>
       </w:pPr>
     </w:p>
@@ -996,9 +996,9 @@
         <w:ind w:left="720"/>
         <w:jc w:val="both"/>
         <w:rPr>
-          <w:rFonts w:ascii="Times New Roman" w:eastAsia="Times New Roman" w:hAnsi="Times New Roman" w:cs="Times New Roman"/>
-          <w:sz w:val="24"/>
-          <w:szCs w:val="24"/>
+          <w:rFonts w:ascii="Century Gothic" w:eastAsia="Times New Roman" w:hAnsi="Century Gothic" w:cs="Times New Roman"/>
+          <w:sz w:val="20"/>
+          <w:szCs w:val="20"/>
         </w:rPr>
       </w:pPr>
       <w:r>
@@ -1018,9 +1018,9 @@
       <w:pPr>
         <w:spacing w:after="0" w:line="240" w:lineRule="auto"/>
         <w:rPr>
-          <w:rFonts w:ascii="Times New Roman" w:eastAsia="Times New Roman" w:hAnsi="Times New Roman" w:cs="Times New Roman"/>
-          <w:sz w:val="24"/>
-          <w:szCs w:val="24"/>
+          <w:rFonts w:ascii="Century Gothic" w:eastAsia="Times New Roman" w:hAnsi="Century Gothic" w:cs="Times New Roman"/>
+          <w:sz w:val="20"/>
+          <w:szCs w:val="20"/>
         </w:rPr>
       </w:pPr>
     </w:p>
@@ -1030,9 +1030,9 @@
         <w:ind w:left="720" w:firstLine="720"/>
         <w:jc w:val="both"/>
         <w:rPr>
-          <w:rFonts w:ascii="Times New Roman" w:eastAsia="Times New Roman" w:hAnsi="Times New Roman" w:cs="Times New Roman"/>
-          <w:sz w:val="24"/>
-          <w:szCs w:val="24"/>
+          <w:rFonts w:ascii="Century Gothic" w:eastAsia="Times New Roman" w:hAnsi="Century Gothic" w:cs="Times New Roman"/>
+          <w:sz w:val="20"/>
+          <w:szCs w:val="20"/>
         </w:rPr>
       </w:pPr>
       <w:r>
@@ -1072,9 +1072,9 @@
       <w:pPr>
         <w:spacing w:after="0" w:line="240" w:lineRule="auto"/>
         <w:rPr>
-          <w:rFonts w:ascii="Times New Roman" w:eastAsia="Times New Roman" w:hAnsi="Times New Roman" w:cs="Times New Roman"/>
-          <w:sz w:val="24"/>
-          <w:szCs w:val="24"/>
+          <w:rFonts w:ascii="Century Gothic" w:eastAsia="Times New Roman" w:hAnsi="Century Gothic" w:cs="Times New Roman"/>
+          <w:sz w:val="20"/>
+          <w:szCs w:val="20"/>
         </w:rPr>
       </w:pPr>
     </w:p>
@@ -1084,9 +1084,9 @@
         <w:ind w:left="720"/>
         <w:jc w:val="both"/>
         <w:rPr>
-          <w:rFonts w:ascii="Times New Roman" w:eastAsia="Times New Roman" w:hAnsi="Times New Roman" w:cs="Times New Roman"/>
-          <w:sz w:val="24"/>
-          <w:szCs w:val="24"/>
+          <w:rFonts w:ascii="Century Gothic" w:eastAsia="Times New Roman" w:hAnsi="Century Gothic" w:cs="Times New Roman"/>
+          <w:sz w:val="20"/>
+          <w:szCs w:val="20"/>
         </w:rPr>
       </w:pPr>
       <w:r>
@@ -1106,9 +1106,9 @@
       <w:pPr>
         <w:spacing w:after="0" w:line="240" w:lineRule="auto"/>
         <w:rPr>
-          <w:rFonts w:ascii="Times New Roman" w:eastAsia="Times New Roman" w:hAnsi="Times New Roman" w:cs="Times New Roman"/>
-          <w:sz w:val="24"/>
-          <w:szCs w:val="24"/>
+          <w:rFonts w:ascii="Century Gothic" w:eastAsia="Times New Roman" w:hAnsi="Century Gothic" w:cs="Times New Roman"/>
+          <w:sz w:val="20"/>
+          <w:szCs w:val="20"/>
         </w:rPr>
       </w:pPr>
     </w:p>
@@ -1118,9 +1118,9 @@
         <w:ind w:left="720" w:firstLine="720"/>
         <w:jc w:val="both"/>
         <w:rPr>
-          <w:rFonts w:ascii="Times New Roman" w:eastAsia="Times New Roman" w:hAnsi="Times New Roman" w:cs="Times New Roman"/>
-          <w:sz w:val="24"/>
-          <w:szCs w:val="24"/>
+          <w:rFonts w:ascii="Century Gothic" w:eastAsia="Times New Roman" w:hAnsi="Century Gothic" w:cs="Times New Roman"/>
+          <w:sz w:val="20"/>
+          <w:szCs w:val="20"/>
         </w:rPr>
       </w:pPr>
       <w:r>
@@ -1160,9 +1160,9 @@
       <w:pPr>
         <w:spacing w:after="0" w:line="240" w:lineRule="auto"/>
         <w:rPr>
-          <w:rFonts w:ascii="Times New Roman" w:eastAsia="Times New Roman" w:hAnsi="Times New Roman" w:cs="Times New Roman"/>
-          <w:sz w:val="24"/>
-          <w:szCs w:val="24"/>
+          <w:rFonts w:ascii="Century Gothic" w:eastAsia="Times New Roman" w:hAnsi="Century Gothic" w:cs="Times New Roman"/>
+          <w:sz w:val="20"/>
+          <w:szCs w:val="20"/>
         </w:rPr>
       </w:pPr>
     </w:p>
@@ -1172,9 +1172,9 @@
         <w:ind w:left="720"/>
         <w:jc w:val="both"/>
         <w:rPr>
-          <w:rFonts w:ascii="Times New Roman" w:eastAsia="Times New Roman" w:hAnsi="Times New Roman" w:cs="Times New Roman"/>
-          <w:sz w:val="24"/>
-          <w:szCs w:val="24"/>
+          <w:rFonts w:ascii="Century Gothic" w:eastAsia="Times New Roman" w:hAnsi="Century Gothic" w:cs="Times New Roman"/>
+          <w:sz w:val="20"/>
+          <w:szCs w:val="20"/>
         </w:rPr>
       </w:pPr>
       <w:r>
@@ -1194,9 +1194,9 @@
       <w:pPr>
         <w:spacing w:after="0" w:line="240" w:lineRule="auto"/>
         <w:rPr>
-          <w:rFonts w:ascii="Times New Roman" w:eastAsia="Times New Roman" w:hAnsi="Times New Roman" w:cs="Times New Roman"/>
-          <w:sz w:val="24"/>
-          <w:szCs w:val="24"/>
+          <w:rFonts w:ascii="Century Gothic" w:eastAsia="Times New Roman" w:hAnsi="Century Gothic" w:cs="Times New Roman"/>
+          <w:sz w:val="20"/>
+          <w:szCs w:val="20"/>
         </w:rPr>
       </w:pPr>
     </w:p>
@@ -1206,9 +1206,9 @@
         <w:ind w:left="720" w:firstLine="720"/>
         <w:jc w:val="both"/>
         <w:rPr>
-          <w:rFonts w:ascii="Times New Roman" w:eastAsia="Times New Roman" w:hAnsi="Times New Roman" w:cs="Times New Roman"/>
-          <w:sz w:val="24"/>
-          <w:szCs w:val="24"/>
+          <w:rFonts w:ascii="Century Gothic" w:eastAsia="Times New Roman" w:hAnsi="Century Gothic" w:cs="Times New Roman"/>
+          <w:sz w:val="20"/>
+          <w:szCs w:val="20"/>
         </w:rPr>
       </w:pPr>
       <w:r>
@@ -1270,9 +1270,9 @@
       <w:pPr>
         <w:spacing w:after="0" w:line="240" w:lineRule="auto"/>
         <w:rPr>
-          <w:rFonts w:ascii="Times New Roman" w:eastAsia="Times New Roman" w:hAnsi="Times New Roman" w:cs="Times New Roman"/>
-          <w:sz w:val="24"/>
-          <w:szCs w:val="24"/>
+          <w:rFonts w:ascii="Century Gothic" w:eastAsia="Times New Roman" w:hAnsi="Century Gothic" w:cs="Times New Roman"/>
+          <w:sz w:val="20"/>
+          <w:szCs w:val="20"/>
         </w:rPr>
       </w:pPr>
     </w:p>
@@ -1282,9 +1282,9 @@
         <w:ind w:left="720" w:firstLine="720"/>
         <w:jc w:val="both"/>
         <w:rPr>
-          <w:rFonts w:ascii="Times New Roman" w:eastAsia="Times New Roman" w:hAnsi="Times New Roman" w:cs="Times New Roman"/>
-          <w:sz w:val="24"/>
-          <w:szCs w:val="24"/>
+          <w:rFonts w:ascii="Century Gothic" w:eastAsia="Times New Roman" w:hAnsi="Century Gothic" w:cs="Times New Roman"/>
+          <w:sz w:val="20"/>
+          <w:szCs w:val="20"/>
         </w:rPr>
       </w:pPr>
       <w:r>
@@ -1346,28 +1346,29 @@
       <w:pPr>
         <w:spacing w:after="0" w:line="240" w:lineRule="auto"/>
         <w:rPr>
-          <w:rFonts w:ascii="Times New Roman" w:eastAsia="Times New Roman" w:hAnsi="Times New Roman" w:cs="Times New Roman"/>
-          <w:sz w:val="24"/>
-          <w:szCs w:val="24"/>
-        </w:rPr>
-      </w:pPr>
-    </w:p>
-    <w:p>
-      <w:pPr>
-        <w:spacing w:after="0" w:line="240" w:lineRule="auto"/>
-        <w:rPr>
-          <w:rFonts w:ascii="Times New Roman" w:eastAsia="Times New Roman" w:hAnsi="Times New Roman" w:cs="Times New Roman"/>
-          <w:sz w:val="24"/>
-          <w:szCs w:val="24"/>
-        </w:rPr>
-      </w:pPr>
-      <w:r>
-        <w:rPr>
-          <w:rFonts w:ascii="Times New Roman" w:eastAsia="Times New Roman" w:hAnsi="Times New Roman" w:cs="Times New Roman"/>
+          <w:rFonts w:ascii="Century Gothic" w:eastAsia="Times New Roman" w:hAnsi="Century Gothic" w:cs="Times New Roman"/>
+          <w:sz w:val="20"/>
+          <w:szCs w:val="20"/>
+        </w:rPr>
+      </w:pPr>
+    </w:p>
+    <w:p>
+      <w:pPr>
+        <w:spacing w:after="0" w:line="240" w:lineRule="auto"/>
+        <w:rPr>
+          <w:rFonts w:ascii="Century Gothic" w:eastAsia="Times New Roman" w:hAnsi="Century Gothic" w:cs="Times New Roman"/>
+          <w:sz w:val="20"/>
+          <w:szCs w:val="20"/>
+        </w:rPr>
+      </w:pPr>
+      <w:r>
+        <w:rPr>
+          <w:rFonts w:ascii="Century Gothic" w:eastAsia="Times New Roman" w:hAnsi="Century Gothic" w:cs="Times New Roman"/>
           <w:noProof/>
-          <w:sz w:val="24"/>
-          <w:szCs w:val="24"/>
+          <w:sz w:val="20"/>
+          <w:szCs w:val="20"/>
           <w:bdr w:val="none" w:sz="0" w:space="0" w:color="auto" w:frame="1"/>
+          <w:lang w:val="en-PH" w:eastAsia="ja-JP"/>
         </w:rPr>
         <w:drawing>
           <wp:anchor distT="0" distB="0" distL="114300" distR="114300" simplePos="0" relativeHeight="251658240" behindDoc="0" locked="0" layoutInCell="1" allowOverlap="1" wp14:anchorId="1E526358" wp14:editId="22F28754">
@@ -1431,166 +1432,166 @@
       <w:pPr>
         <w:spacing w:after="0" w:line="240" w:lineRule="auto"/>
         <w:rPr>
-          <w:rFonts w:ascii="Times New Roman" w:eastAsia="Times New Roman" w:hAnsi="Times New Roman" w:cs="Times New Roman"/>
-          <w:sz w:val="24"/>
-          <w:szCs w:val="24"/>
-        </w:rPr>
-      </w:pPr>
-    </w:p>
-    <w:p>
-      <w:pPr>
-        <w:spacing w:after="0" w:line="240" w:lineRule="auto"/>
-        <w:rPr>
-          <w:rFonts w:ascii="Times New Roman" w:eastAsia="Times New Roman" w:hAnsi="Times New Roman" w:cs="Times New Roman"/>
-          <w:sz w:val="24"/>
-          <w:szCs w:val="24"/>
-        </w:rPr>
-      </w:pPr>
-    </w:p>
-    <w:p>
-      <w:pPr>
-        <w:spacing w:after="0" w:line="240" w:lineRule="auto"/>
-        <w:rPr>
-          <w:rFonts w:ascii="Times New Roman" w:eastAsia="Times New Roman" w:hAnsi="Times New Roman" w:cs="Times New Roman"/>
-          <w:sz w:val="24"/>
-          <w:szCs w:val="24"/>
-        </w:rPr>
-      </w:pPr>
-    </w:p>
-    <w:p>
-      <w:pPr>
-        <w:spacing w:after="0" w:line="240" w:lineRule="auto"/>
-        <w:rPr>
-          <w:rFonts w:ascii="Times New Roman" w:eastAsia="Times New Roman" w:hAnsi="Times New Roman" w:cs="Times New Roman"/>
-          <w:sz w:val="24"/>
-          <w:szCs w:val="24"/>
-        </w:rPr>
-      </w:pPr>
-    </w:p>
-    <w:p>
-      <w:pPr>
-        <w:spacing w:after="0" w:line="240" w:lineRule="auto"/>
-        <w:rPr>
-          <w:rFonts w:ascii="Times New Roman" w:eastAsia="Times New Roman" w:hAnsi="Times New Roman" w:cs="Times New Roman"/>
-          <w:sz w:val="24"/>
-          <w:szCs w:val="24"/>
-        </w:rPr>
-      </w:pPr>
-    </w:p>
-    <w:p>
-      <w:pPr>
-        <w:spacing w:after="0" w:line="240" w:lineRule="auto"/>
-        <w:rPr>
-          <w:rFonts w:ascii="Times New Roman" w:eastAsia="Times New Roman" w:hAnsi="Times New Roman" w:cs="Times New Roman"/>
-          <w:sz w:val="24"/>
-          <w:szCs w:val="24"/>
-        </w:rPr>
-      </w:pPr>
-    </w:p>
-    <w:p>
-      <w:pPr>
-        <w:spacing w:after="0" w:line="240" w:lineRule="auto"/>
-        <w:rPr>
-          <w:rFonts w:ascii="Times New Roman" w:eastAsia="Times New Roman" w:hAnsi="Times New Roman" w:cs="Times New Roman"/>
-          <w:sz w:val="24"/>
-          <w:szCs w:val="24"/>
-        </w:rPr>
-      </w:pPr>
-    </w:p>
-    <w:p>
-      <w:pPr>
-        <w:spacing w:after="0" w:line="240" w:lineRule="auto"/>
-        <w:rPr>
-          <w:rFonts w:ascii="Times New Roman" w:eastAsia="Times New Roman" w:hAnsi="Times New Roman" w:cs="Times New Roman"/>
-          <w:sz w:val="24"/>
-          <w:szCs w:val="24"/>
-        </w:rPr>
-      </w:pPr>
-    </w:p>
-    <w:p>
-      <w:pPr>
-        <w:spacing w:after="0" w:line="240" w:lineRule="auto"/>
-        <w:rPr>
-          <w:rFonts w:ascii="Times New Roman" w:eastAsia="Times New Roman" w:hAnsi="Times New Roman" w:cs="Times New Roman"/>
-          <w:sz w:val="24"/>
-          <w:szCs w:val="24"/>
-        </w:rPr>
-      </w:pPr>
-    </w:p>
-    <w:p>
-      <w:pPr>
-        <w:spacing w:after="0" w:line="240" w:lineRule="auto"/>
-        <w:rPr>
-          <w:rFonts w:ascii="Times New Roman" w:eastAsia="Times New Roman" w:hAnsi="Times New Roman" w:cs="Times New Roman"/>
-          <w:sz w:val="24"/>
-          <w:szCs w:val="24"/>
-        </w:rPr>
-      </w:pPr>
-    </w:p>
-    <w:p>
-      <w:pPr>
-        <w:spacing w:after="0" w:line="240" w:lineRule="auto"/>
-        <w:rPr>
-          <w:rFonts w:ascii="Times New Roman" w:eastAsia="Times New Roman" w:hAnsi="Times New Roman" w:cs="Times New Roman"/>
-          <w:sz w:val="24"/>
-          <w:szCs w:val="24"/>
-        </w:rPr>
-      </w:pPr>
-    </w:p>
-    <w:p>
-      <w:pPr>
-        <w:spacing w:after="0" w:line="240" w:lineRule="auto"/>
-        <w:rPr>
-          <w:rFonts w:ascii="Times New Roman" w:eastAsia="Times New Roman" w:hAnsi="Times New Roman" w:cs="Times New Roman"/>
-          <w:sz w:val="24"/>
-          <w:szCs w:val="24"/>
-        </w:rPr>
-      </w:pPr>
-    </w:p>
-    <w:p>
-      <w:pPr>
-        <w:spacing w:after="0" w:line="240" w:lineRule="auto"/>
-        <w:rPr>
-          <w:rFonts w:ascii="Times New Roman" w:eastAsia="Times New Roman" w:hAnsi="Times New Roman" w:cs="Times New Roman"/>
-          <w:sz w:val="24"/>
-          <w:szCs w:val="24"/>
-        </w:rPr>
-      </w:pPr>
-    </w:p>
-    <w:p>
-      <w:pPr>
-        <w:spacing w:after="0" w:line="240" w:lineRule="auto"/>
-        <w:rPr>
-          <w:rFonts w:ascii="Times New Roman" w:eastAsia="Times New Roman" w:hAnsi="Times New Roman" w:cs="Times New Roman"/>
-          <w:sz w:val="24"/>
-          <w:szCs w:val="24"/>
-        </w:rPr>
-      </w:pPr>
-    </w:p>
-    <w:p>
-      <w:pPr>
-        <w:spacing w:after="0" w:line="240" w:lineRule="auto"/>
-        <w:rPr>
-          <w:rFonts w:ascii="Times New Roman" w:eastAsia="Times New Roman" w:hAnsi="Times New Roman" w:cs="Times New Roman"/>
-          <w:sz w:val="24"/>
-          <w:szCs w:val="24"/>
-        </w:rPr>
-      </w:pPr>
-    </w:p>
-    <w:p>
-      <w:pPr>
-        <w:spacing w:after="0" w:line="240" w:lineRule="auto"/>
-        <w:rPr>
-          <w:rFonts w:ascii="Times New Roman" w:eastAsia="Times New Roman" w:hAnsi="Times New Roman" w:cs="Times New Roman"/>
-          <w:sz w:val="24"/>
-          <w:szCs w:val="24"/>
-        </w:rPr>
-      </w:pPr>
-      <w:r>
-        <w:rPr>
-          <w:rFonts w:ascii="Times New Roman" w:eastAsia="Times New Roman" w:hAnsi="Times New Roman" w:cs="Times New Roman"/>
-          <w:sz w:val="24"/>
-          <w:szCs w:val="24"/>
+          <w:rFonts w:ascii="Century Gothic" w:eastAsia="Times New Roman" w:hAnsi="Century Gothic" w:cs="Times New Roman"/>
+          <w:sz w:val="20"/>
+          <w:szCs w:val="20"/>
+        </w:rPr>
+      </w:pPr>
+    </w:p>
+    <w:p>
+      <w:pPr>
+        <w:spacing w:after="0" w:line="240" w:lineRule="auto"/>
+        <w:rPr>
+          <w:rFonts w:ascii="Century Gothic" w:eastAsia="Times New Roman" w:hAnsi="Century Gothic" w:cs="Times New Roman"/>
+          <w:sz w:val="20"/>
+          <w:szCs w:val="20"/>
+        </w:rPr>
+      </w:pPr>
+    </w:p>
+    <w:p>
+      <w:pPr>
+        <w:spacing w:after="0" w:line="240" w:lineRule="auto"/>
+        <w:rPr>
+          <w:rFonts w:ascii="Century Gothic" w:eastAsia="Times New Roman" w:hAnsi="Century Gothic" w:cs="Times New Roman"/>
+          <w:sz w:val="20"/>
+          <w:szCs w:val="20"/>
+        </w:rPr>
+      </w:pPr>
+    </w:p>
+    <w:p>
+      <w:pPr>
+        <w:spacing w:after="0" w:line="240" w:lineRule="auto"/>
+        <w:rPr>
+          <w:rFonts w:ascii="Century Gothic" w:eastAsia="Times New Roman" w:hAnsi="Century Gothic" w:cs="Times New Roman"/>
+          <w:sz w:val="20"/>
+          <w:szCs w:val="20"/>
+        </w:rPr>
+      </w:pPr>
+    </w:p>
+    <w:p>
+      <w:pPr>
+        <w:spacing w:after="0" w:line="240" w:lineRule="auto"/>
+        <w:rPr>
+          <w:rFonts w:ascii="Century Gothic" w:eastAsia="Times New Roman" w:hAnsi="Century Gothic" w:cs="Times New Roman"/>
+          <w:sz w:val="20"/>
+          <w:szCs w:val="20"/>
+        </w:rPr>
+      </w:pPr>
+    </w:p>
+    <w:p>
+      <w:pPr>
+        <w:spacing w:after="0" w:line="240" w:lineRule="auto"/>
+        <w:rPr>
+          <w:rFonts w:ascii="Century Gothic" w:eastAsia="Times New Roman" w:hAnsi="Century Gothic" w:cs="Times New Roman"/>
+          <w:sz w:val="20"/>
+          <w:szCs w:val="20"/>
+        </w:rPr>
+      </w:pPr>
+    </w:p>
+    <w:p>
+      <w:pPr>
+        <w:spacing w:after="0" w:line="240" w:lineRule="auto"/>
+        <w:rPr>
+          <w:rFonts w:ascii="Century Gothic" w:eastAsia="Times New Roman" w:hAnsi="Century Gothic" w:cs="Times New Roman"/>
+          <w:sz w:val="20"/>
+          <w:szCs w:val="20"/>
+        </w:rPr>
+      </w:pPr>
+    </w:p>
+    <w:p>
+      <w:pPr>
+        <w:spacing w:after="0" w:line="240" w:lineRule="auto"/>
+        <w:rPr>
+          <w:rFonts w:ascii="Century Gothic" w:eastAsia="Times New Roman" w:hAnsi="Century Gothic" w:cs="Times New Roman"/>
+          <w:sz w:val="20"/>
+          <w:szCs w:val="20"/>
+        </w:rPr>
+      </w:pPr>
+    </w:p>
+    <w:p>
+      <w:pPr>
+        <w:spacing w:after="0" w:line="240" w:lineRule="auto"/>
+        <w:rPr>
+          <w:rFonts w:ascii="Century Gothic" w:eastAsia="Times New Roman" w:hAnsi="Century Gothic" w:cs="Times New Roman"/>
+          <w:sz w:val="20"/>
+          <w:szCs w:val="20"/>
+        </w:rPr>
+      </w:pPr>
+    </w:p>
+    <w:p>
+      <w:pPr>
+        <w:spacing w:after="0" w:line="240" w:lineRule="auto"/>
+        <w:rPr>
+          <w:rFonts w:ascii="Century Gothic" w:eastAsia="Times New Roman" w:hAnsi="Century Gothic" w:cs="Times New Roman"/>
+          <w:sz w:val="20"/>
+          <w:szCs w:val="20"/>
+        </w:rPr>
+      </w:pPr>
+    </w:p>
+    <w:p>
+      <w:pPr>
+        <w:spacing w:after="0" w:line="240" w:lineRule="auto"/>
+        <w:rPr>
+          <w:rFonts w:ascii="Century Gothic" w:eastAsia="Times New Roman" w:hAnsi="Century Gothic" w:cs="Times New Roman"/>
+          <w:sz w:val="20"/>
+          <w:szCs w:val="20"/>
+        </w:rPr>
+      </w:pPr>
+    </w:p>
+    <w:p>
+      <w:pPr>
+        <w:spacing w:after="0" w:line="240" w:lineRule="auto"/>
+        <w:rPr>
+          <w:rFonts w:ascii="Century Gothic" w:eastAsia="Times New Roman" w:hAnsi="Century Gothic" w:cs="Times New Roman"/>
+          <w:sz w:val="20"/>
+          <w:szCs w:val="20"/>
+        </w:rPr>
+      </w:pPr>
+    </w:p>
+    <w:p>
+      <w:pPr>
+        <w:spacing w:after="0" w:line="240" w:lineRule="auto"/>
+        <w:rPr>
+          <w:rFonts w:ascii="Century Gothic" w:eastAsia="Times New Roman" w:hAnsi="Century Gothic" w:cs="Times New Roman"/>
+          <w:sz w:val="20"/>
+          <w:szCs w:val="20"/>
+        </w:rPr>
+      </w:pPr>
+    </w:p>
+    <w:p>
+      <w:pPr>
+        <w:spacing w:after="0" w:line="240" w:lineRule="auto"/>
+        <w:rPr>
+          <w:rFonts w:ascii="Century Gothic" w:eastAsia="Times New Roman" w:hAnsi="Century Gothic" w:cs="Times New Roman"/>
+          <w:sz w:val="20"/>
+          <w:szCs w:val="20"/>
+        </w:rPr>
+      </w:pPr>
+    </w:p>
+    <w:p>
+      <w:pPr>
+        <w:spacing w:after="0" w:line="240" w:lineRule="auto"/>
+        <w:rPr>
+          <w:rFonts w:ascii="Century Gothic" w:eastAsia="Times New Roman" w:hAnsi="Century Gothic" w:cs="Times New Roman"/>
+          <w:sz w:val="20"/>
+          <w:szCs w:val="20"/>
+        </w:rPr>
+      </w:pPr>
+    </w:p>
+    <w:p>
+      <w:pPr>
+        <w:spacing w:after="0" w:line="240" w:lineRule="auto"/>
+        <w:rPr>
+          <w:rFonts w:ascii="Century Gothic" w:eastAsia="Times New Roman" w:hAnsi="Century Gothic" w:cs="Times New Roman"/>
+          <w:sz w:val="20"/>
+          <w:szCs w:val="20"/>
+        </w:rPr>
+      </w:pPr>
+      <w:r>
+        <w:rPr>
+          <w:rFonts w:ascii="Century Gothic" w:eastAsia="Times New Roman" w:hAnsi="Century Gothic" w:cs="Times New Roman"/>
+          <w:sz w:val="20"/>
+          <w:szCs w:val="20"/>
         </w:rPr>
         <w:br/>
       </w:r>
@@ -1600,9 +1601,9 @@
         <w:spacing w:after="0" w:line="240" w:lineRule="auto"/>
         <w:jc w:val="center"/>
         <w:rPr>
-          <w:rFonts w:ascii="Times New Roman" w:eastAsia="Times New Roman" w:hAnsi="Times New Roman" w:cs="Times New Roman"/>
-          <w:sz w:val="24"/>
-          <w:szCs w:val="24"/>
+          <w:rFonts w:ascii="Century Gothic" w:eastAsia="Times New Roman" w:hAnsi="Century Gothic" w:cs="Times New Roman"/>
+          <w:sz w:val="20"/>
+          <w:szCs w:val="20"/>
         </w:rPr>
       </w:pPr>
       <w:r>
@@ -1622,16 +1623,16 @@
       <w:pPr>
         <w:spacing w:after="0" w:line="240" w:lineRule="auto"/>
         <w:rPr>
-          <w:rFonts w:ascii="Times New Roman" w:eastAsia="Times New Roman" w:hAnsi="Times New Roman" w:cs="Times New Roman"/>
-          <w:sz w:val="24"/>
-          <w:szCs w:val="24"/>
-        </w:rPr>
-      </w:pPr>
-      <w:r>
-        <w:rPr>
-          <w:rFonts w:ascii="Times New Roman" w:eastAsia="Times New Roman" w:hAnsi="Times New Roman" w:cs="Times New Roman"/>
-          <w:sz w:val="24"/>
-          <w:szCs w:val="24"/>
+          <w:rFonts w:ascii="Century Gothic" w:eastAsia="Times New Roman" w:hAnsi="Century Gothic" w:cs="Times New Roman"/>
+          <w:sz w:val="20"/>
+          <w:szCs w:val="20"/>
+        </w:rPr>
+      </w:pPr>
+      <w:r>
+        <w:rPr>
+          <w:rFonts w:ascii="Century Gothic" w:eastAsia="Times New Roman" w:hAnsi="Century Gothic" w:cs="Times New Roman"/>
+          <w:sz w:val="20"/>
+          <w:szCs w:val="20"/>
         </w:rPr>
         <w:br/>
       </w:r>
@@ -1671,9 +1672,9 @@
       <w:pPr>
         <w:spacing w:after="0" w:line="240" w:lineRule="auto"/>
         <w:rPr>
-          <w:rFonts w:ascii="Times New Roman" w:eastAsia="Times New Roman" w:hAnsi="Times New Roman" w:cs="Times New Roman"/>
-          <w:sz w:val="24"/>
-          <w:szCs w:val="24"/>
+          <w:rFonts w:ascii="Century Gothic" w:eastAsia="Times New Roman" w:hAnsi="Century Gothic" w:cs="Times New Roman"/>
+          <w:sz w:val="20"/>
+          <w:szCs w:val="20"/>
         </w:rPr>
       </w:pPr>
     </w:p>
@@ -1683,9 +1684,9 @@
         <w:ind w:firstLine="720"/>
         <w:jc w:val="both"/>
         <w:rPr>
-          <w:rFonts w:ascii="Times New Roman" w:eastAsia="Times New Roman" w:hAnsi="Times New Roman" w:cs="Times New Roman"/>
-          <w:sz w:val="24"/>
-          <w:szCs w:val="24"/>
+          <w:rFonts w:ascii="Century Gothic" w:eastAsia="Times New Roman" w:hAnsi="Century Gothic" w:cs="Times New Roman"/>
+          <w:sz w:val="20"/>
+          <w:szCs w:val="20"/>
         </w:rPr>
       </w:pPr>
       <w:r>
@@ -1705,9 +1706,9 @@
       <w:pPr>
         <w:spacing w:after="0" w:line="240" w:lineRule="auto"/>
         <w:rPr>
-          <w:rFonts w:ascii="Times New Roman" w:eastAsia="Times New Roman" w:hAnsi="Times New Roman" w:cs="Times New Roman"/>
-          <w:sz w:val="24"/>
-          <w:szCs w:val="24"/>
+          <w:rFonts w:ascii="Century Gothic" w:eastAsia="Times New Roman" w:hAnsi="Century Gothic" w:cs="Times New Roman"/>
+          <w:sz w:val="20"/>
+          <w:szCs w:val="20"/>
         </w:rPr>
       </w:pPr>
     </w:p>
@@ -1717,9 +1718,9 @@
         <w:ind w:firstLine="720"/>
         <w:jc w:val="both"/>
         <w:rPr>
-          <w:rFonts w:ascii="Times New Roman" w:eastAsia="Times New Roman" w:hAnsi="Times New Roman" w:cs="Times New Roman"/>
-          <w:sz w:val="24"/>
-          <w:szCs w:val="24"/>
+          <w:rFonts w:ascii="Century Gothic" w:eastAsia="Times New Roman" w:hAnsi="Century Gothic" w:cs="Times New Roman"/>
+          <w:sz w:val="20"/>
+          <w:szCs w:val="20"/>
         </w:rPr>
       </w:pPr>
       <w:r>
@@ -1759,9 +1760,9 @@
       <w:pPr>
         <w:spacing w:after="0" w:line="240" w:lineRule="auto"/>
         <w:rPr>
-          <w:rFonts w:ascii="Times New Roman" w:eastAsia="Times New Roman" w:hAnsi="Times New Roman" w:cs="Times New Roman"/>
-          <w:sz w:val="24"/>
-          <w:szCs w:val="24"/>
+          <w:rFonts w:ascii="Century Gothic" w:eastAsia="Times New Roman" w:hAnsi="Century Gothic" w:cs="Times New Roman"/>
+          <w:sz w:val="20"/>
+          <w:szCs w:val="20"/>
         </w:rPr>
       </w:pPr>
     </w:p>
@@ -1771,9 +1772,9 @@
         <w:ind w:firstLine="720"/>
         <w:jc w:val="both"/>
         <w:rPr>
-          <w:rFonts w:ascii="Times New Roman" w:eastAsia="Times New Roman" w:hAnsi="Times New Roman" w:cs="Times New Roman"/>
-          <w:sz w:val="24"/>
-          <w:szCs w:val="24"/>
+          <w:rFonts w:ascii="Century Gothic" w:eastAsia="Times New Roman" w:hAnsi="Century Gothic" w:cs="Times New Roman"/>
+          <w:sz w:val="20"/>
+          <w:szCs w:val="20"/>
         </w:rPr>
       </w:pPr>
       <w:r>
@@ -1785,6 +1786,7 @@
           <w:szCs w:val="20"/>
           <w:bdr w:val="none" w:sz="0" w:space="0" w:color="auto" w:frame="1"/>
           <w:shd w:val="clear" w:color="auto" w:fill="FAF9F8"/>
+          <w:lang w:val="en-PH" w:eastAsia="ja-JP"/>
         </w:rPr>
         <w:lastRenderedPageBreak/>
         <w:drawing>
@@ -1842,9 +1844,9 @@
         <w:spacing w:after="0" w:line="240" w:lineRule="auto"/>
         <w:jc w:val="center"/>
         <w:rPr>
-          <w:rFonts w:ascii="Times New Roman" w:eastAsia="Times New Roman" w:hAnsi="Times New Roman" w:cs="Times New Roman"/>
-          <w:sz w:val="24"/>
-          <w:szCs w:val="24"/>
+          <w:rFonts w:ascii="Century Gothic" w:eastAsia="Times New Roman" w:hAnsi="Century Gothic" w:cs="Times New Roman"/>
+          <w:sz w:val="20"/>
+          <w:szCs w:val="20"/>
         </w:rPr>
       </w:pPr>
       <w:r>
@@ -1890,9 +1892,9 @@
       <w:pPr>
         <w:spacing w:after="0" w:line="240" w:lineRule="auto"/>
         <w:rPr>
-          <w:rFonts w:ascii="Times New Roman" w:eastAsia="Times New Roman" w:hAnsi="Times New Roman" w:cs="Times New Roman"/>
-          <w:sz w:val="24"/>
-          <w:szCs w:val="24"/>
+          <w:rFonts w:ascii="Century Gothic" w:eastAsia="Times New Roman" w:hAnsi="Century Gothic" w:cs="Times New Roman"/>
+          <w:sz w:val="20"/>
+          <w:szCs w:val="20"/>
         </w:rPr>
       </w:pPr>
     </w:p>
@@ -1902,9 +1904,9 @@
         <w:ind w:firstLine="720"/>
         <w:jc w:val="both"/>
         <w:rPr>
-          <w:rFonts w:ascii="Times New Roman" w:eastAsia="Times New Roman" w:hAnsi="Times New Roman" w:cs="Times New Roman"/>
-          <w:sz w:val="24"/>
-          <w:szCs w:val="24"/>
+          <w:rFonts w:ascii="Century Gothic" w:eastAsia="Times New Roman" w:hAnsi="Century Gothic" w:cs="Times New Roman"/>
+          <w:sz w:val="20"/>
+          <w:szCs w:val="20"/>
         </w:rPr>
       </w:pPr>
       <w:r>
@@ -1924,9 +1926,9 @@
       <w:pPr>
         <w:spacing w:after="0" w:line="240" w:lineRule="auto"/>
         <w:rPr>
-          <w:rFonts w:ascii="Times New Roman" w:eastAsia="Times New Roman" w:hAnsi="Times New Roman" w:cs="Times New Roman"/>
-          <w:sz w:val="24"/>
-          <w:szCs w:val="24"/>
+          <w:rFonts w:ascii="Century Gothic" w:eastAsia="Times New Roman" w:hAnsi="Century Gothic" w:cs="Times New Roman"/>
+          <w:sz w:val="20"/>
+          <w:szCs w:val="20"/>
         </w:rPr>
       </w:pPr>
     </w:p>
@@ -1936,9 +1938,9 @@
         <w:ind w:firstLine="720"/>
         <w:jc w:val="both"/>
         <w:rPr>
-          <w:rFonts w:ascii="Times New Roman" w:eastAsia="Times New Roman" w:hAnsi="Times New Roman" w:cs="Times New Roman"/>
-          <w:sz w:val="24"/>
-          <w:szCs w:val="24"/>
+          <w:rFonts w:ascii="Century Gothic" w:eastAsia="Times New Roman" w:hAnsi="Century Gothic" w:cs="Times New Roman"/>
+          <w:sz w:val="20"/>
+          <w:szCs w:val="20"/>
         </w:rPr>
       </w:pPr>
       <w:r>
@@ -1956,9 +1958,9 @@
       <w:pPr>
         <w:spacing w:after="0" w:line="240" w:lineRule="auto"/>
         <w:rPr>
-          <w:rFonts w:ascii="Times New Roman" w:eastAsia="Times New Roman" w:hAnsi="Times New Roman" w:cs="Times New Roman"/>
-          <w:sz w:val="24"/>
-          <w:szCs w:val="24"/>
+          <w:rFonts w:ascii="Century Gothic" w:eastAsia="Times New Roman" w:hAnsi="Century Gothic" w:cs="Times New Roman"/>
+          <w:sz w:val="20"/>
+          <w:szCs w:val="20"/>
         </w:rPr>
       </w:pPr>
     </w:p>
@@ -1968,9 +1970,9 @@
         <w:ind w:left="720"/>
         <w:jc w:val="both"/>
         <w:rPr>
-          <w:rFonts w:ascii="Times New Roman" w:eastAsia="Times New Roman" w:hAnsi="Times New Roman" w:cs="Times New Roman"/>
-          <w:sz w:val="24"/>
-          <w:szCs w:val="24"/>
+          <w:rFonts w:ascii="Century Gothic" w:eastAsia="Times New Roman" w:hAnsi="Century Gothic" w:cs="Times New Roman"/>
+          <w:sz w:val="20"/>
+          <w:szCs w:val="20"/>
         </w:rPr>
       </w:pPr>
       <w:r>
@@ -2000,9 +2002,9 @@
       <w:pPr>
         <w:spacing w:after="0" w:line="240" w:lineRule="auto"/>
         <w:rPr>
-          <w:rFonts w:ascii="Times New Roman" w:eastAsia="Times New Roman" w:hAnsi="Times New Roman" w:cs="Times New Roman"/>
-          <w:sz w:val="24"/>
-          <w:szCs w:val="24"/>
+          <w:rFonts w:ascii="Century Gothic" w:eastAsia="Times New Roman" w:hAnsi="Century Gothic" w:cs="Times New Roman"/>
+          <w:sz w:val="20"/>
+          <w:szCs w:val="20"/>
         </w:rPr>
       </w:pPr>
     </w:p>
@@ -2012,9 +2014,9 @@
         <w:ind w:firstLine="720"/>
         <w:jc w:val="both"/>
         <w:rPr>
-          <w:rFonts w:ascii="Times New Roman" w:eastAsia="Times New Roman" w:hAnsi="Times New Roman" w:cs="Times New Roman"/>
-          <w:sz w:val="24"/>
-          <w:szCs w:val="24"/>
+          <w:rFonts w:ascii="Century Gothic" w:eastAsia="Times New Roman" w:hAnsi="Century Gothic" w:cs="Times New Roman"/>
+          <w:sz w:val="20"/>
+          <w:szCs w:val="20"/>
         </w:rPr>
       </w:pPr>
       <w:r>
@@ -2032,27 +2034,28 @@
       <w:pPr>
         <w:spacing w:after="0" w:line="240" w:lineRule="auto"/>
         <w:rPr>
-          <w:rFonts w:ascii="Times New Roman" w:eastAsia="Times New Roman" w:hAnsi="Times New Roman" w:cs="Times New Roman"/>
-          <w:sz w:val="24"/>
-          <w:szCs w:val="24"/>
-        </w:rPr>
-      </w:pPr>
-      <w:r>
-        <w:rPr>
-          <w:rFonts w:ascii="Times New Roman" w:eastAsia="Times New Roman" w:hAnsi="Times New Roman" w:cs="Times New Roman"/>
-          <w:sz w:val="24"/>
-          <w:szCs w:val="24"/>
+          <w:rFonts w:ascii="Century Gothic" w:eastAsia="Times New Roman" w:hAnsi="Century Gothic" w:cs="Times New Roman"/>
+          <w:sz w:val="20"/>
+          <w:szCs w:val="20"/>
+        </w:rPr>
+      </w:pPr>
+      <w:r>
+        <w:rPr>
+          <w:rFonts w:ascii="Century Gothic" w:eastAsia="Times New Roman" w:hAnsi="Century Gothic" w:cs="Times New Roman"/>
+          <w:sz w:val="20"/>
+          <w:szCs w:val="20"/>
         </w:rPr>
         <w:lastRenderedPageBreak/>
         <w:br/>
       </w:r>
       <w:r>
         <w:rPr>
-          <w:rFonts w:ascii="Times New Roman" w:eastAsia="Times New Roman" w:hAnsi="Times New Roman" w:cs="Times New Roman"/>
+          <w:rFonts w:ascii="Century Gothic" w:eastAsia="Times New Roman" w:hAnsi="Century Gothic" w:cs="Times New Roman"/>
           <w:noProof/>
-          <w:sz w:val="24"/>
-          <w:szCs w:val="24"/>
+          <w:sz w:val="20"/>
+          <w:szCs w:val="20"/>
           <w:bdr w:val="none" w:sz="0" w:space="0" w:color="auto" w:frame="1"/>
+          <w:lang w:val="en-PH" w:eastAsia="ja-JP"/>
         </w:rPr>
         <w:drawing>
           <wp:inline distT="0" distB="0" distL="0" distR="0" wp14:anchorId="49C32BBD" wp14:editId="27CE4AC5">
@@ -2109,9 +2112,9 @@
         <w:spacing w:after="0" w:line="240" w:lineRule="auto"/>
         <w:jc w:val="center"/>
         <w:rPr>
-          <w:rFonts w:ascii="Times New Roman" w:eastAsia="Times New Roman" w:hAnsi="Times New Roman" w:cs="Times New Roman"/>
-          <w:sz w:val="24"/>
-          <w:szCs w:val="24"/>
+          <w:rFonts w:ascii="Century Gothic" w:eastAsia="Times New Roman" w:hAnsi="Century Gothic" w:cs="Times New Roman"/>
+          <w:sz w:val="20"/>
+          <w:szCs w:val="20"/>
         </w:rPr>
       </w:pPr>
       <w:r>
@@ -2131,9 +2134,9 @@
       <w:pPr>
         <w:spacing w:after="0" w:line="240" w:lineRule="auto"/>
         <w:rPr>
-          <w:rFonts w:ascii="Times New Roman" w:eastAsia="Times New Roman" w:hAnsi="Times New Roman" w:cs="Times New Roman"/>
-          <w:sz w:val="24"/>
-          <w:szCs w:val="24"/>
+          <w:rFonts w:ascii="Century Gothic" w:eastAsia="Times New Roman" w:hAnsi="Century Gothic" w:cs="Times New Roman"/>
+          <w:sz w:val="20"/>
+          <w:szCs w:val="20"/>
         </w:rPr>
       </w:pPr>
     </w:p>
@@ -2143,9 +2146,9 @@
         <w:ind w:firstLine="720"/>
         <w:jc w:val="both"/>
         <w:rPr>
-          <w:rFonts w:ascii="Times New Roman" w:eastAsia="Times New Roman" w:hAnsi="Times New Roman" w:cs="Times New Roman"/>
-          <w:sz w:val="24"/>
-          <w:szCs w:val="24"/>
+          <w:rFonts w:ascii="Century Gothic" w:eastAsia="Times New Roman" w:hAnsi="Century Gothic" w:cs="Times New Roman"/>
+          <w:sz w:val="20"/>
+          <w:szCs w:val="20"/>
         </w:rPr>
       </w:pPr>
       <w:r>
@@ -2165,9 +2168,9 @@
       <w:pPr>
         <w:spacing w:after="0" w:line="240" w:lineRule="auto"/>
         <w:rPr>
-          <w:rFonts w:ascii="Times New Roman" w:eastAsia="Times New Roman" w:hAnsi="Times New Roman" w:cs="Times New Roman"/>
-          <w:sz w:val="24"/>
-          <w:szCs w:val="24"/>
+          <w:rFonts w:ascii="Century Gothic" w:eastAsia="Times New Roman" w:hAnsi="Century Gothic" w:cs="Times New Roman"/>
+          <w:sz w:val="20"/>
+          <w:szCs w:val="20"/>
         </w:rPr>
       </w:pPr>
     </w:p>
@@ -2177,9 +2180,9 @@
         <w:ind w:firstLine="720"/>
         <w:jc w:val="both"/>
         <w:rPr>
-          <w:rFonts w:ascii="Times New Roman" w:eastAsia="Times New Roman" w:hAnsi="Times New Roman" w:cs="Times New Roman"/>
-          <w:sz w:val="24"/>
-          <w:szCs w:val="24"/>
+          <w:rFonts w:ascii="Century Gothic" w:eastAsia="Times New Roman" w:hAnsi="Century Gothic" w:cs="Times New Roman"/>
+          <w:sz w:val="20"/>
+          <w:szCs w:val="20"/>
         </w:rPr>
       </w:pPr>
       <w:r>
@@ -2197,20 +2200,20 @@
       <w:pPr>
         <w:spacing w:after="0" w:line="240" w:lineRule="auto"/>
         <w:rPr>
-          <w:rFonts w:ascii="Times New Roman" w:eastAsia="Times New Roman" w:hAnsi="Times New Roman" w:cs="Times New Roman"/>
-          <w:sz w:val="24"/>
-          <w:szCs w:val="24"/>
-        </w:rPr>
-      </w:pPr>
-    </w:p>
-    <w:p>
-      <w:pPr>
-        <w:spacing w:after="0" w:line="240" w:lineRule="auto"/>
-        <w:jc w:val="both"/>
-        <w:rPr>
-          <w:rFonts w:ascii="Times New Roman" w:eastAsia="Times New Roman" w:hAnsi="Times New Roman" w:cs="Times New Roman"/>
-          <w:sz w:val="24"/>
-          <w:szCs w:val="24"/>
+          <w:rFonts w:ascii="Century Gothic" w:eastAsia="Times New Roman" w:hAnsi="Century Gothic" w:cs="Times New Roman"/>
+          <w:sz w:val="20"/>
+          <w:szCs w:val="20"/>
+        </w:rPr>
+      </w:pPr>
+    </w:p>
+    <w:p>
+      <w:pPr>
+        <w:spacing w:after="0" w:line="240" w:lineRule="auto"/>
+        <w:jc w:val="both"/>
+        <w:rPr>
+          <w:rFonts w:ascii="Century Gothic" w:eastAsia="Times New Roman" w:hAnsi="Century Gothic" w:cs="Times New Roman"/>
+          <w:sz w:val="20"/>
+          <w:szCs w:val="20"/>
         </w:rPr>
       </w:pPr>
       <w:r>
@@ -2228,9 +2231,9 @@
       <w:pPr>
         <w:spacing w:after="0" w:line="240" w:lineRule="auto"/>
         <w:rPr>
-          <w:rFonts w:ascii="Times New Roman" w:eastAsia="Times New Roman" w:hAnsi="Times New Roman" w:cs="Times New Roman"/>
-          <w:sz w:val="24"/>
-          <w:szCs w:val="24"/>
+          <w:rFonts w:ascii="Century Gothic" w:eastAsia="Times New Roman" w:hAnsi="Century Gothic" w:cs="Times New Roman"/>
+          <w:sz w:val="20"/>
+          <w:szCs w:val="20"/>
         </w:rPr>
       </w:pPr>
     </w:p>
@@ -2240,9 +2243,9 @@
         <w:ind w:left="720"/>
         <w:jc w:val="both"/>
         <w:rPr>
-          <w:rFonts w:ascii="Times New Roman" w:eastAsia="Times New Roman" w:hAnsi="Times New Roman" w:cs="Times New Roman"/>
-          <w:sz w:val="24"/>
-          <w:szCs w:val="24"/>
+          <w:rFonts w:ascii="Century Gothic" w:eastAsia="Times New Roman" w:hAnsi="Century Gothic" w:cs="Times New Roman"/>
+          <w:sz w:val="20"/>
+          <w:szCs w:val="20"/>
         </w:rPr>
       </w:pPr>
       <w:r>
@@ -2294,9 +2297,9 @@
       <w:pPr>
         <w:spacing w:after="0" w:line="240" w:lineRule="auto"/>
         <w:rPr>
-          <w:rFonts w:ascii="Times New Roman" w:eastAsia="Times New Roman" w:hAnsi="Times New Roman" w:cs="Times New Roman"/>
-          <w:sz w:val="24"/>
-          <w:szCs w:val="24"/>
+          <w:rFonts w:ascii="Century Gothic" w:eastAsia="Times New Roman" w:hAnsi="Century Gothic" w:cs="Times New Roman"/>
+          <w:sz w:val="20"/>
+          <w:szCs w:val="20"/>
         </w:rPr>
       </w:pPr>
     </w:p>
@@ -2306,9 +2309,9 @@
         <w:ind w:left="720"/>
         <w:jc w:val="both"/>
         <w:rPr>
-          <w:rFonts w:ascii="Times New Roman" w:eastAsia="Times New Roman" w:hAnsi="Times New Roman" w:cs="Times New Roman"/>
-          <w:sz w:val="24"/>
-          <w:szCs w:val="24"/>
+          <w:rFonts w:ascii="Century Gothic" w:eastAsia="Times New Roman" w:hAnsi="Century Gothic" w:cs="Times New Roman"/>
+          <w:sz w:val="20"/>
+          <w:szCs w:val="20"/>
         </w:rPr>
       </w:pPr>
       <w:r>
@@ -2338,9 +2341,9 @@
       <w:pPr>
         <w:spacing w:after="0" w:line="240" w:lineRule="auto"/>
         <w:rPr>
-          <w:rFonts w:ascii="Times New Roman" w:eastAsia="Times New Roman" w:hAnsi="Times New Roman" w:cs="Times New Roman"/>
-          <w:sz w:val="24"/>
-          <w:szCs w:val="24"/>
+          <w:rFonts w:ascii="Century Gothic" w:eastAsia="Times New Roman" w:hAnsi="Century Gothic" w:cs="Times New Roman"/>
+          <w:sz w:val="20"/>
+          <w:szCs w:val="20"/>
         </w:rPr>
       </w:pPr>
     </w:p>
@@ -2350,9 +2353,9 @@
         <w:ind w:left="720"/>
         <w:jc w:val="both"/>
         <w:rPr>
-          <w:rFonts w:ascii="Times New Roman" w:eastAsia="Times New Roman" w:hAnsi="Times New Roman" w:cs="Times New Roman"/>
-          <w:sz w:val="24"/>
-          <w:szCs w:val="24"/>
+          <w:rFonts w:ascii="Century Gothic" w:eastAsia="Times New Roman" w:hAnsi="Century Gothic" w:cs="Times New Roman"/>
+          <w:sz w:val="20"/>
+          <w:szCs w:val="20"/>
         </w:rPr>
       </w:pPr>
       <w:r>
@@ -2382,9 +2385,9 @@
       <w:pPr>
         <w:spacing w:after="0" w:line="240" w:lineRule="auto"/>
         <w:rPr>
-          <w:rFonts w:ascii="Times New Roman" w:eastAsia="Times New Roman" w:hAnsi="Times New Roman" w:cs="Times New Roman"/>
-          <w:sz w:val="24"/>
-          <w:szCs w:val="24"/>
+          <w:rFonts w:ascii="Century Gothic" w:eastAsia="Times New Roman" w:hAnsi="Century Gothic" w:cs="Times New Roman"/>
+          <w:sz w:val="20"/>
+          <w:szCs w:val="20"/>
         </w:rPr>
       </w:pPr>
     </w:p>
@@ -2394,9 +2397,9 @@
         <w:ind w:left="720"/>
         <w:jc w:val="both"/>
         <w:rPr>
-          <w:rFonts w:ascii="Times New Roman" w:eastAsia="Times New Roman" w:hAnsi="Times New Roman" w:cs="Times New Roman"/>
-          <w:sz w:val="24"/>
-          <w:szCs w:val="24"/>
+          <w:rFonts w:ascii="Century Gothic" w:eastAsia="Times New Roman" w:hAnsi="Century Gothic" w:cs="Times New Roman"/>
+          <w:sz w:val="20"/>
+          <w:szCs w:val="20"/>
         </w:rPr>
       </w:pPr>
       <w:r>
@@ -2426,9 +2429,9 @@
       <w:pPr>
         <w:spacing w:after="0" w:line="240" w:lineRule="auto"/>
         <w:rPr>
-          <w:rFonts w:ascii="Times New Roman" w:eastAsia="Times New Roman" w:hAnsi="Times New Roman" w:cs="Times New Roman"/>
-          <w:sz w:val="24"/>
-          <w:szCs w:val="24"/>
+          <w:rFonts w:ascii="Century Gothic" w:eastAsia="Times New Roman" w:hAnsi="Century Gothic" w:cs="Times New Roman"/>
+          <w:sz w:val="20"/>
+          <w:szCs w:val="20"/>
         </w:rPr>
       </w:pPr>
     </w:p>
@@ -2438,9 +2441,9 @@
         <w:ind w:left="720"/>
         <w:jc w:val="both"/>
         <w:rPr>
-          <w:rFonts w:ascii="Times New Roman" w:eastAsia="Times New Roman" w:hAnsi="Times New Roman" w:cs="Times New Roman"/>
-          <w:sz w:val="24"/>
-          <w:szCs w:val="24"/>
+          <w:rFonts w:ascii="Century Gothic" w:eastAsia="Times New Roman" w:hAnsi="Century Gothic" w:cs="Times New Roman"/>
+          <w:sz w:val="20"/>
+          <w:szCs w:val="20"/>
         </w:rPr>
       </w:pPr>
       <w:r>
@@ -2470,20 +2473,20 @@
       <w:pPr>
         <w:spacing w:after="0" w:line="240" w:lineRule="auto"/>
         <w:rPr>
-          <w:rFonts w:ascii="Times New Roman" w:eastAsia="Times New Roman" w:hAnsi="Times New Roman" w:cs="Times New Roman"/>
-          <w:sz w:val="24"/>
-          <w:szCs w:val="24"/>
-        </w:rPr>
-      </w:pPr>
-    </w:p>
-    <w:p>
-      <w:pPr>
-        <w:spacing w:after="0" w:line="240" w:lineRule="auto"/>
-        <w:jc w:val="both"/>
-        <w:rPr>
-          <w:rFonts w:ascii="Times New Roman" w:eastAsia="Times New Roman" w:hAnsi="Times New Roman" w:cs="Times New Roman"/>
-          <w:sz w:val="24"/>
-          <w:szCs w:val="24"/>
+          <w:rFonts w:ascii="Century Gothic" w:eastAsia="Times New Roman" w:hAnsi="Century Gothic" w:cs="Times New Roman"/>
+          <w:sz w:val="20"/>
+          <w:szCs w:val="20"/>
+        </w:rPr>
+      </w:pPr>
+    </w:p>
+    <w:p>
+      <w:pPr>
+        <w:spacing w:after="0" w:line="240" w:lineRule="auto"/>
+        <w:jc w:val="both"/>
+        <w:rPr>
+          <w:rFonts w:ascii="Century Gothic" w:eastAsia="Times New Roman" w:hAnsi="Century Gothic" w:cs="Times New Roman"/>
+          <w:sz w:val="20"/>
+          <w:szCs w:val="20"/>
         </w:rPr>
       </w:pPr>
       <w:r>
@@ -2512,20 +2515,20 @@
       <w:pPr>
         <w:spacing w:after="0" w:line="240" w:lineRule="auto"/>
         <w:rPr>
-          <w:rFonts w:ascii="Times New Roman" w:eastAsia="Times New Roman" w:hAnsi="Times New Roman" w:cs="Times New Roman"/>
-          <w:sz w:val="24"/>
-          <w:szCs w:val="24"/>
-        </w:rPr>
-      </w:pPr>
-    </w:p>
-    <w:p>
-      <w:pPr>
-        <w:spacing w:after="0" w:line="240" w:lineRule="auto"/>
-        <w:jc w:val="both"/>
-        <w:rPr>
-          <w:rFonts w:ascii="Times New Roman" w:eastAsia="Times New Roman" w:hAnsi="Times New Roman" w:cs="Times New Roman"/>
-          <w:sz w:val="24"/>
-          <w:szCs w:val="24"/>
+          <w:rFonts w:ascii="Century Gothic" w:eastAsia="Times New Roman" w:hAnsi="Century Gothic" w:cs="Times New Roman"/>
+          <w:sz w:val="20"/>
+          <w:szCs w:val="20"/>
+        </w:rPr>
+      </w:pPr>
+    </w:p>
+    <w:p>
+      <w:pPr>
+        <w:spacing w:after="0" w:line="240" w:lineRule="auto"/>
+        <w:jc w:val="both"/>
+        <w:rPr>
+          <w:rFonts w:ascii="Century Gothic" w:eastAsia="Times New Roman" w:hAnsi="Century Gothic" w:cs="Times New Roman"/>
+          <w:sz w:val="20"/>
+          <w:szCs w:val="20"/>
         </w:rPr>
       </w:pPr>
       <w:r>
@@ -2537,6 +2540,7 @@
           <w:szCs w:val="20"/>
           <w:bdr w:val="none" w:sz="0" w:space="0" w:color="auto" w:frame="1"/>
           <w:shd w:val="clear" w:color="auto" w:fill="FAF9F8"/>
+          <w:lang w:val="en-PH" w:eastAsia="ja-JP"/>
         </w:rPr>
         <w:drawing>
           <wp:inline distT="0" distB="0" distL="0" distR="0" wp14:anchorId="5F71BF96" wp14:editId="5C53F61C">
@@ -2593,9 +2597,9 @@
         <w:spacing w:after="0" w:line="240" w:lineRule="auto"/>
         <w:jc w:val="center"/>
         <w:rPr>
-          <w:rFonts w:ascii="Times New Roman" w:eastAsia="Times New Roman" w:hAnsi="Times New Roman" w:cs="Times New Roman"/>
-          <w:sz w:val="24"/>
-          <w:szCs w:val="24"/>
+          <w:rFonts w:ascii="Century Gothic" w:eastAsia="Times New Roman" w:hAnsi="Century Gothic" w:cs="Times New Roman"/>
+          <w:sz w:val="20"/>
+          <w:szCs w:val="20"/>
         </w:rPr>
       </w:pPr>
       <w:r>
@@ -2629,20 +2633,20 @@
       <w:pPr>
         <w:spacing w:after="0" w:line="240" w:lineRule="auto"/>
         <w:rPr>
-          <w:rFonts w:ascii="Times New Roman" w:eastAsia="Times New Roman" w:hAnsi="Times New Roman" w:cs="Times New Roman"/>
-          <w:sz w:val="24"/>
-          <w:szCs w:val="24"/>
-        </w:rPr>
-      </w:pPr>
-    </w:p>
-    <w:p>
-      <w:pPr>
-        <w:spacing w:after="0" w:line="240" w:lineRule="auto"/>
-        <w:jc w:val="both"/>
-        <w:rPr>
-          <w:rFonts w:ascii="Times New Roman" w:eastAsia="Times New Roman" w:hAnsi="Times New Roman" w:cs="Times New Roman"/>
-          <w:sz w:val="24"/>
-          <w:szCs w:val="24"/>
+          <w:rFonts w:ascii="Century Gothic" w:eastAsia="Times New Roman" w:hAnsi="Century Gothic" w:cs="Times New Roman"/>
+          <w:sz w:val="20"/>
+          <w:szCs w:val="20"/>
+        </w:rPr>
+      </w:pPr>
+    </w:p>
+    <w:p>
+      <w:pPr>
+        <w:spacing w:after="0" w:line="240" w:lineRule="auto"/>
+        <w:jc w:val="both"/>
+        <w:rPr>
+          <w:rFonts w:ascii="Century Gothic" w:eastAsia="Times New Roman" w:hAnsi="Century Gothic" w:cs="Times New Roman"/>
+          <w:sz w:val="20"/>
+          <w:szCs w:val="20"/>
         </w:rPr>
       </w:pPr>
       <w:r>
@@ -2660,20 +2664,20 @@
       <w:pPr>
         <w:spacing w:after="0" w:line="240" w:lineRule="auto"/>
         <w:rPr>
-          <w:rFonts w:ascii="Times New Roman" w:eastAsia="Times New Roman" w:hAnsi="Times New Roman" w:cs="Times New Roman"/>
-          <w:sz w:val="24"/>
-          <w:szCs w:val="24"/>
-        </w:rPr>
-      </w:pPr>
-    </w:p>
-    <w:p>
-      <w:pPr>
-        <w:spacing w:after="0" w:line="240" w:lineRule="auto"/>
-        <w:jc w:val="both"/>
-        <w:rPr>
-          <w:rFonts w:ascii="Times New Roman" w:eastAsia="Times New Roman" w:hAnsi="Times New Roman" w:cs="Times New Roman"/>
-          <w:sz w:val="24"/>
-          <w:szCs w:val="24"/>
+          <w:rFonts w:ascii="Century Gothic" w:eastAsia="Times New Roman" w:hAnsi="Century Gothic" w:cs="Times New Roman"/>
+          <w:sz w:val="20"/>
+          <w:szCs w:val="20"/>
+        </w:rPr>
+      </w:pPr>
+    </w:p>
+    <w:p>
+      <w:pPr>
+        <w:spacing w:after="0" w:line="240" w:lineRule="auto"/>
+        <w:jc w:val="both"/>
+        <w:rPr>
+          <w:rFonts w:ascii="Century Gothic" w:eastAsia="Times New Roman" w:hAnsi="Century Gothic" w:cs="Times New Roman"/>
+          <w:sz w:val="20"/>
+          <w:szCs w:val="20"/>
         </w:rPr>
       </w:pPr>
       <w:r>
@@ -2685,6 +2689,7 @@
           <w:szCs w:val="20"/>
           <w:bdr w:val="none" w:sz="0" w:space="0" w:color="auto" w:frame="1"/>
           <w:shd w:val="clear" w:color="auto" w:fill="FAF9F8"/>
+          <w:lang w:val="en-PH" w:eastAsia="ja-JP"/>
         </w:rPr>
         <w:drawing>
           <wp:inline distT="0" distB="0" distL="0" distR="0" wp14:anchorId="29CFB3BD" wp14:editId="6977B8EC">
@@ -2740,9 +2745,9 @@
       <w:pPr>
         <w:spacing w:after="0" w:line="240" w:lineRule="auto"/>
         <w:rPr>
-          <w:rFonts w:ascii="Times New Roman" w:eastAsia="Times New Roman" w:hAnsi="Times New Roman" w:cs="Times New Roman"/>
-          <w:sz w:val="24"/>
-          <w:szCs w:val="24"/>
+          <w:rFonts w:ascii="Century Gothic" w:eastAsia="Times New Roman" w:hAnsi="Century Gothic" w:cs="Times New Roman"/>
+          <w:sz w:val="20"/>
+          <w:szCs w:val="20"/>
         </w:rPr>
       </w:pPr>
     </w:p>
@@ -2751,9 +2756,9 @@
         <w:spacing w:after="0" w:line="240" w:lineRule="auto"/>
         <w:jc w:val="center"/>
         <w:rPr>
-          <w:rFonts w:ascii="Times New Roman" w:eastAsia="Times New Roman" w:hAnsi="Times New Roman" w:cs="Times New Roman"/>
-          <w:sz w:val="24"/>
-          <w:szCs w:val="24"/>
+          <w:rFonts w:ascii="Century Gothic" w:eastAsia="Times New Roman" w:hAnsi="Century Gothic" w:cs="Times New Roman"/>
+          <w:sz w:val="20"/>
+          <w:szCs w:val="20"/>
         </w:rPr>
       </w:pPr>
       <w:r>
@@ -2799,39 +2804,39 @@
       <w:pPr>
         <w:spacing w:after="0" w:line="240" w:lineRule="auto"/>
         <w:rPr>
-          <w:rFonts w:ascii="Times New Roman" w:eastAsia="Times New Roman" w:hAnsi="Times New Roman" w:cs="Times New Roman"/>
-          <w:sz w:val="24"/>
-          <w:szCs w:val="24"/>
-        </w:rPr>
-      </w:pPr>
-    </w:p>
-    <w:p>
-      <w:pPr>
-        <w:spacing w:after="0" w:line="240" w:lineRule="auto"/>
-        <w:rPr>
-          <w:rFonts w:ascii="Times New Roman" w:eastAsia="Times New Roman" w:hAnsi="Times New Roman" w:cs="Times New Roman"/>
-          <w:sz w:val="24"/>
-          <w:szCs w:val="24"/>
-        </w:rPr>
-      </w:pPr>
-    </w:p>
-    <w:p>
-      <w:pPr>
-        <w:spacing w:after="0" w:line="240" w:lineRule="auto"/>
-        <w:rPr>
-          <w:rFonts w:ascii="Times New Roman" w:eastAsia="Times New Roman" w:hAnsi="Times New Roman" w:cs="Times New Roman"/>
-          <w:sz w:val="24"/>
-          <w:szCs w:val="24"/>
-        </w:rPr>
-      </w:pPr>
-    </w:p>
-    <w:p>
-      <w:pPr>
-        <w:spacing w:after="0" w:line="240" w:lineRule="auto"/>
-        <w:rPr>
-          <w:rFonts w:ascii="Times New Roman" w:eastAsia="Times New Roman" w:hAnsi="Times New Roman" w:cs="Times New Roman"/>
-          <w:sz w:val="24"/>
-          <w:szCs w:val="24"/>
+          <w:rFonts w:ascii="Century Gothic" w:eastAsia="Times New Roman" w:hAnsi="Century Gothic" w:cs="Times New Roman"/>
+          <w:sz w:val="20"/>
+          <w:szCs w:val="20"/>
+        </w:rPr>
+      </w:pPr>
+    </w:p>
+    <w:p>
+      <w:pPr>
+        <w:spacing w:after="0" w:line="240" w:lineRule="auto"/>
+        <w:rPr>
+          <w:rFonts w:ascii="Century Gothic" w:eastAsia="Times New Roman" w:hAnsi="Century Gothic" w:cs="Times New Roman"/>
+          <w:sz w:val="20"/>
+          <w:szCs w:val="20"/>
+        </w:rPr>
+      </w:pPr>
+    </w:p>
+    <w:p>
+      <w:pPr>
+        <w:spacing w:after="0" w:line="240" w:lineRule="auto"/>
+        <w:rPr>
+          <w:rFonts w:ascii="Century Gothic" w:eastAsia="Times New Roman" w:hAnsi="Century Gothic" w:cs="Times New Roman"/>
+          <w:sz w:val="20"/>
+          <w:szCs w:val="20"/>
+        </w:rPr>
+      </w:pPr>
+    </w:p>
+    <w:p>
+      <w:pPr>
+        <w:spacing w:after="0" w:line="240" w:lineRule="auto"/>
+        <w:rPr>
+          <w:rFonts w:ascii="Century Gothic" w:eastAsia="Times New Roman" w:hAnsi="Century Gothic" w:cs="Times New Roman"/>
+          <w:sz w:val="20"/>
+          <w:szCs w:val="20"/>
         </w:rPr>
       </w:pPr>
     </w:p>
@@ -2841,9 +2846,9 @@
         <w:ind w:firstLine="720"/>
         <w:jc w:val="both"/>
         <w:rPr>
-          <w:rFonts w:ascii="Times New Roman" w:eastAsia="Times New Roman" w:hAnsi="Times New Roman" w:cs="Times New Roman"/>
-          <w:sz w:val="24"/>
-          <w:szCs w:val="24"/>
+          <w:rFonts w:ascii="Century Gothic" w:eastAsia="Times New Roman" w:hAnsi="Century Gothic" w:cs="Times New Roman"/>
+          <w:sz w:val="20"/>
+          <w:szCs w:val="20"/>
         </w:rPr>
       </w:pPr>
       <w:r>
@@ -2856,7 +2861,6 @@
           <w:szCs w:val="20"/>
           <w:shd w:val="clear" w:color="auto" w:fill="FAF9F8"/>
         </w:rPr>
-        <w:lastRenderedPageBreak/>
         <w:t>2.4 Chain</w:t>
       </w:r>
     </w:p>
@@ -2864,9 +2868,9 @@
       <w:pPr>
         <w:spacing w:after="0" w:line="240" w:lineRule="auto"/>
         <w:rPr>
-          <w:rFonts w:ascii="Times New Roman" w:eastAsia="Times New Roman" w:hAnsi="Times New Roman" w:cs="Times New Roman"/>
-          <w:sz w:val="24"/>
-          <w:szCs w:val="24"/>
+          <w:rFonts w:ascii="Century Gothic" w:eastAsia="Times New Roman" w:hAnsi="Century Gothic" w:cs="Times New Roman"/>
+          <w:sz w:val="20"/>
+          <w:szCs w:val="20"/>
         </w:rPr>
       </w:pPr>
     </w:p>
@@ -2876,9 +2880,9 @@
         <w:ind w:firstLine="720"/>
         <w:jc w:val="both"/>
         <w:rPr>
-          <w:rFonts w:ascii="Times New Roman" w:eastAsia="Times New Roman" w:hAnsi="Times New Roman" w:cs="Times New Roman"/>
-          <w:sz w:val="24"/>
-          <w:szCs w:val="24"/>
+          <w:rFonts w:ascii="Century Gothic" w:eastAsia="Times New Roman" w:hAnsi="Century Gothic" w:cs="Times New Roman"/>
+          <w:sz w:val="20"/>
+          <w:szCs w:val="20"/>
         </w:rPr>
       </w:pPr>
       <w:r>
@@ -2896,9 +2900,9 @@
       <w:pPr>
         <w:spacing w:after="0" w:line="240" w:lineRule="auto"/>
         <w:rPr>
-          <w:rFonts w:ascii="Times New Roman" w:eastAsia="Times New Roman" w:hAnsi="Times New Roman" w:cs="Times New Roman"/>
-          <w:sz w:val="24"/>
-          <w:szCs w:val="24"/>
+          <w:rFonts w:ascii="Century Gothic" w:eastAsia="Times New Roman" w:hAnsi="Century Gothic" w:cs="Times New Roman"/>
+          <w:sz w:val="20"/>
+          <w:szCs w:val="20"/>
         </w:rPr>
       </w:pPr>
     </w:p>
@@ -2908,9 +2912,9 @@
         <w:ind w:firstLine="720"/>
         <w:jc w:val="both"/>
         <w:rPr>
-          <w:rFonts w:ascii="Times New Roman" w:eastAsia="Times New Roman" w:hAnsi="Times New Roman" w:cs="Times New Roman"/>
-          <w:sz w:val="24"/>
-          <w:szCs w:val="24"/>
+          <w:rFonts w:ascii="Century Gothic" w:eastAsia="Times New Roman" w:hAnsi="Century Gothic" w:cs="Times New Roman"/>
+          <w:sz w:val="20"/>
+          <w:szCs w:val="20"/>
         </w:rPr>
       </w:pPr>
       <w:r>
@@ -2930,9 +2934,9 @@
       <w:pPr>
         <w:spacing w:after="0" w:line="240" w:lineRule="auto"/>
         <w:rPr>
-          <w:rFonts w:ascii="Times New Roman" w:eastAsia="Times New Roman" w:hAnsi="Times New Roman" w:cs="Times New Roman"/>
-          <w:sz w:val="24"/>
-          <w:szCs w:val="24"/>
+          <w:rFonts w:ascii="Century Gothic" w:eastAsia="Times New Roman" w:hAnsi="Century Gothic" w:cs="Times New Roman"/>
+          <w:sz w:val="20"/>
+          <w:szCs w:val="20"/>
         </w:rPr>
       </w:pPr>
     </w:p>
@@ -2942,9 +2946,9 @@
         <w:ind w:firstLine="720"/>
         <w:jc w:val="both"/>
         <w:rPr>
-          <w:rFonts w:ascii="Times New Roman" w:eastAsia="Times New Roman" w:hAnsi="Times New Roman" w:cs="Times New Roman"/>
-          <w:sz w:val="24"/>
-          <w:szCs w:val="24"/>
+          <w:rFonts w:ascii="Century Gothic" w:eastAsia="Times New Roman" w:hAnsi="Century Gothic" w:cs="Times New Roman"/>
+          <w:sz w:val="20"/>
+          <w:szCs w:val="20"/>
         </w:rPr>
       </w:pPr>
       <w:r>
@@ -2962,9 +2966,9 @@
       <w:pPr>
         <w:spacing w:after="0" w:line="240" w:lineRule="auto"/>
         <w:rPr>
-          <w:rFonts w:ascii="Times New Roman" w:eastAsia="Times New Roman" w:hAnsi="Times New Roman" w:cs="Times New Roman"/>
-          <w:sz w:val="24"/>
-          <w:szCs w:val="24"/>
+          <w:rFonts w:ascii="Century Gothic" w:eastAsia="Times New Roman" w:hAnsi="Century Gothic" w:cs="Times New Roman"/>
+          <w:sz w:val="20"/>
+          <w:szCs w:val="20"/>
         </w:rPr>
       </w:pPr>
     </w:p>
@@ -2974,9 +2978,9 @@
         <w:ind w:firstLine="720"/>
         <w:jc w:val="both"/>
         <w:rPr>
-          <w:rFonts w:ascii="Times New Roman" w:eastAsia="Times New Roman" w:hAnsi="Times New Roman" w:cs="Times New Roman"/>
-          <w:sz w:val="24"/>
-          <w:szCs w:val="24"/>
+          <w:rFonts w:ascii="Century Gothic" w:eastAsia="Times New Roman" w:hAnsi="Century Gothic" w:cs="Times New Roman"/>
+          <w:sz w:val="20"/>
+          <w:szCs w:val="20"/>
         </w:rPr>
       </w:pPr>
       <w:r>
@@ -2996,9 +3000,9 @@
       <w:pPr>
         <w:spacing w:after="0" w:line="240" w:lineRule="auto"/>
         <w:rPr>
-          <w:rFonts w:ascii="Times New Roman" w:eastAsia="Times New Roman" w:hAnsi="Times New Roman" w:cs="Times New Roman"/>
-          <w:sz w:val="24"/>
-          <w:szCs w:val="24"/>
+          <w:rFonts w:ascii="Century Gothic" w:eastAsia="Times New Roman" w:hAnsi="Century Gothic" w:cs="Times New Roman"/>
+          <w:sz w:val="20"/>
+          <w:szCs w:val="20"/>
         </w:rPr>
       </w:pPr>
     </w:p>
@@ -3008,9 +3012,9 @@
         <w:ind w:firstLine="720"/>
         <w:jc w:val="both"/>
         <w:rPr>
-          <w:rFonts w:ascii="Times New Roman" w:eastAsia="Times New Roman" w:hAnsi="Times New Roman" w:cs="Times New Roman"/>
-          <w:sz w:val="24"/>
-          <w:szCs w:val="24"/>
+          <w:rFonts w:ascii="Century Gothic" w:eastAsia="Times New Roman" w:hAnsi="Century Gothic" w:cs="Times New Roman"/>
+          <w:sz w:val="20"/>
+          <w:szCs w:val="20"/>
         </w:rPr>
       </w:pPr>
       <w:r>
@@ -3028,24 +3032,24 @@
       <w:pPr>
         <w:spacing w:after="0" w:line="240" w:lineRule="auto"/>
         <w:rPr>
-          <w:rFonts w:ascii="Times New Roman" w:eastAsia="Times New Roman" w:hAnsi="Times New Roman" w:cs="Times New Roman"/>
-          <w:sz w:val="24"/>
-          <w:szCs w:val="24"/>
-        </w:rPr>
-      </w:pPr>
-      <w:r>
-        <w:rPr>
-          <w:rFonts w:ascii="Times New Roman" w:eastAsia="Times New Roman" w:hAnsi="Times New Roman" w:cs="Times New Roman"/>
-          <w:sz w:val="24"/>
-          <w:szCs w:val="24"/>
+          <w:rFonts w:ascii="Century Gothic" w:eastAsia="Times New Roman" w:hAnsi="Century Gothic" w:cs="Times New Roman"/>
+          <w:sz w:val="20"/>
+          <w:szCs w:val="20"/>
+        </w:rPr>
+      </w:pPr>
+      <w:r>
+        <w:rPr>
+          <w:rFonts w:ascii="Century Gothic" w:eastAsia="Times New Roman" w:hAnsi="Century Gothic" w:cs="Times New Roman"/>
+          <w:sz w:val="20"/>
+          <w:szCs w:val="20"/>
         </w:rPr>
         <w:br/>
       </w:r>
       <w:r>
         <w:rPr>
-          <w:rFonts w:ascii="Times New Roman" w:eastAsia="Times New Roman" w:hAnsi="Times New Roman" w:cs="Times New Roman"/>
-          <w:sz w:val="24"/>
-          <w:szCs w:val="24"/>
+          <w:rFonts w:ascii="Century Gothic" w:eastAsia="Times New Roman" w:hAnsi="Century Gothic" w:cs="Times New Roman"/>
+          <w:sz w:val="20"/>
+          <w:szCs w:val="20"/>
         </w:rPr>
         <w:br/>
       </w:r>
@@ -3085,9 +3089,9 @@
       <w:pPr>
         <w:spacing w:after="0" w:line="240" w:lineRule="auto"/>
         <w:rPr>
-          <w:rFonts w:ascii="Times New Roman" w:eastAsia="Times New Roman" w:hAnsi="Times New Roman" w:cs="Times New Roman"/>
-          <w:sz w:val="24"/>
-          <w:szCs w:val="24"/>
+          <w:rFonts w:ascii="Century Gothic" w:eastAsia="Times New Roman" w:hAnsi="Century Gothic" w:cs="Times New Roman"/>
+          <w:sz w:val="20"/>
+          <w:szCs w:val="20"/>
         </w:rPr>
       </w:pPr>
     </w:p>
@@ -3097,9 +3101,9 @@
         <w:ind w:firstLine="720"/>
         <w:jc w:val="both"/>
         <w:rPr>
-          <w:rFonts w:ascii="Times New Roman" w:eastAsia="Times New Roman" w:hAnsi="Times New Roman" w:cs="Times New Roman"/>
-          <w:sz w:val="24"/>
-          <w:szCs w:val="24"/>
+          <w:rFonts w:ascii="Century Gothic" w:eastAsia="Times New Roman" w:hAnsi="Century Gothic" w:cs="Times New Roman"/>
+          <w:sz w:val="20"/>
+          <w:szCs w:val="20"/>
         </w:rPr>
       </w:pPr>
       <w:r>
@@ -3119,9 +3123,9 @@
       <w:pPr>
         <w:spacing w:after="0" w:line="240" w:lineRule="auto"/>
         <w:rPr>
-          <w:rFonts w:ascii="Times New Roman" w:eastAsia="Times New Roman" w:hAnsi="Times New Roman" w:cs="Times New Roman"/>
-          <w:sz w:val="24"/>
-          <w:szCs w:val="24"/>
+          <w:rFonts w:ascii="Century Gothic" w:eastAsia="Times New Roman" w:hAnsi="Century Gothic" w:cs="Times New Roman"/>
+          <w:sz w:val="20"/>
+          <w:szCs w:val="20"/>
         </w:rPr>
       </w:pPr>
     </w:p>
@@ -3131,9 +3135,9 @@
         <w:ind w:firstLine="720"/>
         <w:jc w:val="both"/>
         <w:rPr>
-          <w:rFonts w:ascii="Times New Roman" w:eastAsia="Times New Roman" w:hAnsi="Times New Roman" w:cs="Times New Roman"/>
-          <w:sz w:val="24"/>
-          <w:szCs w:val="24"/>
+          <w:rFonts w:ascii="Century Gothic" w:eastAsia="Times New Roman" w:hAnsi="Century Gothic" w:cs="Times New Roman"/>
+          <w:sz w:val="20"/>
+          <w:szCs w:val="20"/>
         </w:rPr>
       </w:pPr>
       <w:r>
@@ -3151,9 +3155,9 @@
       <w:pPr>
         <w:spacing w:after="0" w:line="240" w:lineRule="auto"/>
         <w:rPr>
-          <w:rFonts w:ascii="Times New Roman" w:eastAsia="Times New Roman" w:hAnsi="Times New Roman" w:cs="Times New Roman"/>
-          <w:sz w:val="24"/>
-          <w:szCs w:val="24"/>
+          <w:rFonts w:ascii="Century Gothic" w:eastAsia="Times New Roman" w:hAnsi="Century Gothic" w:cs="Times New Roman"/>
+          <w:sz w:val="20"/>
+          <w:szCs w:val="20"/>
         </w:rPr>
       </w:pPr>
     </w:p>
@@ -3163,9 +3167,9 @@
         <w:ind w:firstLine="720"/>
         <w:jc w:val="both"/>
         <w:rPr>
-          <w:rFonts w:ascii="Times New Roman" w:eastAsia="Times New Roman" w:hAnsi="Times New Roman" w:cs="Times New Roman"/>
-          <w:sz w:val="24"/>
-          <w:szCs w:val="24"/>
+          <w:rFonts w:ascii="Century Gothic" w:eastAsia="Times New Roman" w:hAnsi="Century Gothic" w:cs="Times New Roman"/>
+          <w:sz w:val="20"/>
+          <w:szCs w:val="20"/>
         </w:rPr>
       </w:pPr>
       <w:r>
@@ -3185,9 +3189,9 @@
       <w:pPr>
         <w:spacing w:after="0" w:line="240" w:lineRule="auto"/>
         <w:rPr>
-          <w:rFonts w:ascii="Times New Roman" w:eastAsia="Times New Roman" w:hAnsi="Times New Roman" w:cs="Times New Roman"/>
-          <w:sz w:val="24"/>
-          <w:szCs w:val="24"/>
+          <w:rFonts w:ascii="Century Gothic" w:eastAsia="Times New Roman" w:hAnsi="Century Gothic" w:cs="Times New Roman"/>
+          <w:sz w:val="20"/>
+          <w:szCs w:val="20"/>
         </w:rPr>
       </w:pPr>
     </w:p>
@@ -3197,9 +3201,9 @@
         <w:ind w:firstLine="720"/>
         <w:jc w:val="both"/>
         <w:rPr>
-          <w:rFonts w:ascii="Times New Roman" w:eastAsia="Times New Roman" w:hAnsi="Times New Roman" w:cs="Times New Roman"/>
-          <w:sz w:val="24"/>
-          <w:szCs w:val="24"/>
+          <w:rFonts w:ascii="Century Gothic" w:eastAsia="Times New Roman" w:hAnsi="Century Gothic" w:cs="Times New Roman"/>
+          <w:sz w:val="20"/>
+          <w:szCs w:val="20"/>
         </w:rPr>
       </w:pPr>
       <w:r>
@@ -3217,9 +3221,9 @@
       <w:pPr>
         <w:spacing w:after="0" w:line="240" w:lineRule="auto"/>
         <w:rPr>
-          <w:rFonts w:ascii="Times New Roman" w:eastAsia="Times New Roman" w:hAnsi="Times New Roman" w:cs="Times New Roman"/>
-          <w:sz w:val="24"/>
-          <w:szCs w:val="24"/>
+          <w:rFonts w:ascii="Century Gothic" w:eastAsia="Times New Roman" w:hAnsi="Century Gothic" w:cs="Times New Roman"/>
+          <w:sz w:val="20"/>
+          <w:szCs w:val="20"/>
         </w:rPr>
       </w:pPr>
     </w:p>
@@ -3229,9 +3233,9 @@
         <w:ind w:firstLine="720"/>
         <w:jc w:val="both"/>
         <w:rPr>
-          <w:rFonts w:ascii="Times New Roman" w:eastAsia="Times New Roman" w:hAnsi="Times New Roman" w:cs="Times New Roman"/>
-          <w:sz w:val="24"/>
-          <w:szCs w:val="24"/>
+          <w:rFonts w:ascii="Century Gothic" w:eastAsia="Times New Roman" w:hAnsi="Century Gothic" w:cs="Times New Roman"/>
+          <w:sz w:val="20"/>
+          <w:szCs w:val="20"/>
         </w:rPr>
       </w:pPr>
       <w:r>
@@ -3251,9 +3255,9 @@
       <w:pPr>
         <w:spacing w:after="0" w:line="240" w:lineRule="auto"/>
         <w:rPr>
-          <w:rFonts w:ascii="Times New Roman" w:eastAsia="Times New Roman" w:hAnsi="Times New Roman" w:cs="Times New Roman"/>
-          <w:sz w:val="24"/>
-          <w:szCs w:val="24"/>
+          <w:rFonts w:ascii="Century Gothic" w:eastAsia="Times New Roman" w:hAnsi="Century Gothic" w:cs="Times New Roman"/>
+          <w:sz w:val="20"/>
+          <w:szCs w:val="20"/>
         </w:rPr>
       </w:pPr>
     </w:p>
@@ -3263,9 +3267,9 @@
         <w:ind w:firstLine="720"/>
         <w:jc w:val="both"/>
         <w:rPr>
-          <w:rFonts w:ascii="Times New Roman" w:eastAsia="Times New Roman" w:hAnsi="Times New Roman" w:cs="Times New Roman"/>
-          <w:sz w:val="24"/>
-          <w:szCs w:val="24"/>
+          <w:rFonts w:ascii="Century Gothic" w:eastAsia="Times New Roman" w:hAnsi="Century Gothic" w:cs="Times New Roman"/>
+          <w:sz w:val="20"/>
+          <w:szCs w:val="20"/>
         </w:rPr>
       </w:pPr>
       <w:r>
@@ -3283,18 +3287,17 @@
       <w:pPr>
         <w:spacing w:after="0" w:line="240" w:lineRule="auto"/>
         <w:rPr>
-          <w:rFonts w:ascii="Times New Roman" w:eastAsia="Times New Roman" w:hAnsi="Times New Roman" w:cs="Times New Roman"/>
-          <w:sz w:val="24"/>
-          <w:szCs w:val="24"/>
-        </w:rPr>
-      </w:pPr>
-      <w:r>
-        <w:rPr>
-          <w:rFonts w:ascii="Times New Roman" w:eastAsia="Times New Roman" w:hAnsi="Times New Roman" w:cs="Times New Roman"/>
-          <w:sz w:val="24"/>
-          <w:szCs w:val="24"/>
-        </w:rPr>
-        <w:lastRenderedPageBreak/>
+          <w:rFonts w:ascii="Century Gothic" w:eastAsia="Times New Roman" w:hAnsi="Century Gothic" w:cs="Times New Roman"/>
+          <w:sz w:val="20"/>
+          <w:szCs w:val="20"/>
+        </w:rPr>
+      </w:pPr>
+      <w:r>
+        <w:rPr>
+          <w:rFonts w:ascii="Century Gothic" w:eastAsia="Times New Roman" w:hAnsi="Century Gothic" w:cs="Times New Roman"/>
+          <w:sz w:val="20"/>
+          <w:szCs w:val="20"/>
+        </w:rPr>
         <w:br/>
       </w:r>
     </w:p>
@@ -3335,19 +3338,20 @@
         <w:ind w:firstLine="720"/>
         <w:jc w:val="both"/>
         <w:rPr>
-          <w:rFonts w:ascii="Times New Roman" w:eastAsia="Times New Roman" w:hAnsi="Times New Roman" w:cs="Times New Roman"/>
-          <w:sz w:val="24"/>
-          <w:szCs w:val="24"/>
-        </w:rPr>
-      </w:pPr>
-      <w:r>
-        <w:rPr>
-          <w:rFonts w:ascii="Century Gothic" w:eastAsia="Times New Roman" w:hAnsi="Century Gothic" w:cs="Times New Roman"/>
-          <w:color w:val="000000"/>
-          <w:sz w:val="20"/>
-          <w:szCs w:val="20"/>
-          <w:shd w:val="clear" w:color="auto" w:fill="FAF9F8"/>
-        </w:rPr>
+          <w:rFonts w:ascii="Century Gothic" w:eastAsia="Times New Roman" w:hAnsi="Century Gothic" w:cs="Times New Roman"/>
+          <w:sz w:val="20"/>
+          <w:szCs w:val="20"/>
+        </w:rPr>
+      </w:pPr>
+      <w:r>
+        <w:rPr>
+          <w:rFonts w:ascii="Century Gothic" w:eastAsia="Times New Roman" w:hAnsi="Century Gothic" w:cs="Times New Roman"/>
+          <w:color w:val="000000"/>
+          <w:sz w:val="20"/>
+          <w:szCs w:val="20"/>
+          <w:shd w:val="clear" w:color="auto" w:fill="FAF9F8"/>
+        </w:rPr>
+        <w:lastRenderedPageBreak/>
         <w:t>A consensus algorithm is a mechanism or protocol used in distributed systems to achieve agreement or consensus among multiple participants or nodes. In a distributed system, where multiple nodes need to work together and make collective decisions, consensus algorithms ensure that all nodes agree on a single, consistent state of the system.</w:t>
       </w:r>
     </w:p>
@@ -3355,9 +3359,9 @@
       <w:pPr>
         <w:spacing w:after="240" w:line="240" w:lineRule="auto"/>
         <w:rPr>
-          <w:rFonts w:ascii="Times New Roman" w:eastAsia="Times New Roman" w:hAnsi="Times New Roman" w:cs="Times New Roman"/>
-          <w:sz w:val="24"/>
-          <w:szCs w:val="24"/>
+          <w:rFonts w:ascii="Century Gothic" w:eastAsia="Times New Roman" w:hAnsi="Century Gothic" w:cs="Times New Roman"/>
+          <w:sz w:val="20"/>
+          <w:szCs w:val="20"/>
         </w:rPr>
       </w:pPr>
     </w:p>
@@ -3367,9 +3371,9 @@
         <w:ind w:firstLine="720"/>
         <w:jc w:val="both"/>
         <w:rPr>
-          <w:rFonts w:ascii="Times New Roman" w:eastAsia="Times New Roman" w:hAnsi="Times New Roman" w:cs="Times New Roman"/>
-          <w:sz w:val="24"/>
-          <w:szCs w:val="24"/>
+          <w:rFonts w:ascii="Century Gothic" w:eastAsia="Times New Roman" w:hAnsi="Century Gothic" w:cs="Times New Roman"/>
+          <w:sz w:val="20"/>
+          <w:szCs w:val="20"/>
         </w:rPr>
       </w:pPr>
       <w:r>
@@ -3385,6 +3389,7 @@
         <w:t>4.1 Proof of Work (</w:t>
       </w:r>
       <w:proofErr w:type="spellStart"/>
+      <w:proofErr w:type="gramStart"/>
       <w:r>
         <w:rPr>
           <w:rFonts w:ascii="Century Gothic" w:eastAsia="Times New Roman" w:hAnsi="Century Gothic" w:cs="Times New Roman"/>
@@ -3398,6 +3403,7 @@
         <w:t>PoW</w:t>
       </w:r>
       <w:proofErr w:type="spellEnd"/>
+      <w:proofErr w:type="gramEnd"/>
       <w:r>
         <w:rPr>
           <w:rFonts w:ascii="Century Gothic" w:eastAsia="Times New Roman" w:hAnsi="Century Gothic" w:cs="Times New Roman"/>
@@ -3415,9 +3421,9 @@
       <w:pPr>
         <w:spacing w:after="0" w:line="240" w:lineRule="auto"/>
         <w:rPr>
-          <w:rFonts w:ascii="Times New Roman" w:eastAsia="Times New Roman" w:hAnsi="Times New Roman" w:cs="Times New Roman"/>
-          <w:sz w:val="24"/>
-          <w:szCs w:val="24"/>
+          <w:rFonts w:ascii="Century Gothic" w:eastAsia="Times New Roman" w:hAnsi="Century Gothic" w:cs="Times New Roman"/>
+          <w:sz w:val="20"/>
+          <w:szCs w:val="20"/>
         </w:rPr>
       </w:pPr>
     </w:p>
@@ -3427,9 +3433,9 @@
         <w:ind w:firstLine="720"/>
         <w:jc w:val="both"/>
         <w:rPr>
-          <w:rFonts w:ascii="Times New Roman" w:eastAsia="Times New Roman" w:hAnsi="Times New Roman" w:cs="Times New Roman"/>
-          <w:sz w:val="24"/>
-          <w:szCs w:val="24"/>
+          <w:rFonts w:ascii="Century Gothic" w:eastAsia="Times New Roman" w:hAnsi="Century Gothic" w:cs="Times New Roman"/>
+          <w:sz w:val="20"/>
+          <w:szCs w:val="20"/>
         </w:rPr>
       </w:pPr>
       <w:r>
@@ -3447,9 +3453,9 @@
       <w:pPr>
         <w:spacing w:after="0" w:line="240" w:lineRule="auto"/>
         <w:rPr>
-          <w:rFonts w:ascii="Times New Roman" w:eastAsia="Times New Roman" w:hAnsi="Times New Roman" w:cs="Times New Roman"/>
-          <w:sz w:val="24"/>
-          <w:szCs w:val="24"/>
+          <w:rFonts w:ascii="Century Gothic" w:eastAsia="Times New Roman" w:hAnsi="Century Gothic" w:cs="Times New Roman"/>
+          <w:sz w:val="20"/>
+          <w:szCs w:val="20"/>
         </w:rPr>
       </w:pPr>
     </w:p>
@@ -3459,9 +3465,9 @@
         <w:ind w:firstLine="720"/>
         <w:jc w:val="both"/>
         <w:rPr>
-          <w:rFonts w:ascii="Times New Roman" w:eastAsia="Times New Roman" w:hAnsi="Times New Roman" w:cs="Times New Roman"/>
-          <w:sz w:val="24"/>
-          <w:szCs w:val="24"/>
+          <w:rFonts w:ascii="Century Gothic" w:eastAsia="Times New Roman" w:hAnsi="Century Gothic" w:cs="Times New Roman"/>
+          <w:sz w:val="20"/>
+          <w:szCs w:val="20"/>
         </w:rPr>
       </w:pPr>
       <w:r>
@@ -3507,9 +3513,9 @@
       <w:pPr>
         <w:spacing w:after="0" w:line="240" w:lineRule="auto"/>
         <w:rPr>
-          <w:rFonts w:ascii="Times New Roman" w:eastAsia="Times New Roman" w:hAnsi="Times New Roman" w:cs="Times New Roman"/>
-          <w:sz w:val="24"/>
-          <w:szCs w:val="24"/>
+          <w:rFonts w:ascii="Century Gothic" w:eastAsia="Times New Roman" w:hAnsi="Century Gothic" w:cs="Times New Roman"/>
+          <w:sz w:val="20"/>
+          <w:szCs w:val="20"/>
         </w:rPr>
       </w:pPr>
     </w:p>
@@ -3519,20 +3525,20 @@
         <w:ind w:firstLine="720"/>
         <w:jc w:val="both"/>
         <w:rPr>
-          <w:rFonts w:ascii="Times New Roman" w:eastAsia="Times New Roman" w:hAnsi="Times New Roman" w:cs="Times New Roman"/>
-          <w:sz w:val="24"/>
-          <w:szCs w:val="24"/>
-        </w:rPr>
-      </w:pPr>
-      <w:r>
-        <w:rPr>
-          <w:rFonts w:ascii="Century Gothic" w:eastAsia="Times New Roman" w:hAnsi="Century Gothic" w:cs="Times New Roman"/>
-          <w:color w:val="000000"/>
-          <w:sz w:val="20"/>
-          <w:szCs w:val="20"/>
-          <w:shd w:val="clear" w:color="auto" w:fill="FAF9F8"/>
-        </w:rPr>
-        <w:t xml:space="preserve">Participants are chosen to validate transactions and create new blocks based on their </w:t>
+          <w:rFonts w:ascii="Century Gothic" w:eastAsia="Times New Roman" w:hAnsi="Century Gothic" w:cs="Times New Roman"/>
+          <w:sz w:val="20"/>
+          <w:szCs w:val="20"/>
+        </w:rPr>
+      </w:pPr>
+      <w:r>
+        <w:rPr>
+          <w:rFonts w:ascii="Century Gothic" w:eastAsia="Times New Roman" w:hAnsi="Century Gothic" w:cs="Times New Roman"/>
+          <w:color w:val="000000"/>
+          <w:sz w:val="20"/>
+          <w:szCs w:val="20"/>
+          <w:shd w:val="clear" w:color="auto" w:fill="FAF9F8"/>
+        </w:rPr>
+        <w:t>Participants are chosen to validate transactions and create new blocks based on their existing</w:t>
       </w:r>
       <w:proofErr w:type="gramStart"/>
       <w:r>
@@ -3543,7 +3549,7 @@
           <w:szCs w:val="20"/>
           <w:shd w:val="clear" w:color="auto" w:fill="FAF9F8"/>
         </w:rPr>
-        <w:t>existing  “</w:t>
+        <w:t>  “</w:t>
       </w:r>
       <w:proofErr w:type="gramEnd"/>
       <w:r>
@@ -3576,16 +3582,38 @@
           <w:szCs w:val="20"/>
           <w:shd w:val="clear" w:color="auto" w:fill="FAF9F8"/>
         </w:rPr>
-        <w:t xml:space="preserve"> blockchains depends on the economic incentives of validators, as they risk losing their stacked coins if they act maliciously.</w:t>
-      </w:r>
-    </w:p>
-    <w:p>
-      <w:pPr>
-        <w:spacing w:after="0" w:line="240" w:lineRule="auto"/>
-        <w:rPr>
-          <w:rFonts w:ascii="Times New Roman" w:eastAsia="Times New Roman" w:hAnsi="Times New Roman" w:cs="Times New Roman"/>
-          <w:sz w:val="24"/>
-          <w:szCs w:val="24"/>
+        <w:t xml:space="preserve"> </w:t>
+      </w:r>
+      <w:proofErr w:type="spellStart"/>
+      <w:r>
+        <w:rPr>
+          <w:rFonts w:ascii="Century Gothic" w:eastAsia="Times New Roman" w:hAnsi="Century Gothic" w:cs="Times New Roman"/>
+          <w:color w:val="000000"/>
+          <w:sz w:val="20"/>
+          <w:szCs w:val="20"/>
+          <w:shd w:val="clear" w:color="auto" w:fill="FAF9F8"/>
+        </w:rPr>
+        <w:t>blockchains</w:t>
+      </w:r>
+      <w:proofErr w:type="spellEnd"/>
+      <w:r>
+        <w:rPr>
+          <w:rFonts w:ascii="Century Gothic" w:eastAsia="Times New Roman" w:hAnsi="Century Gothic" w:cs="Times New Roman"/>
+          <w:color w:val="000000"/>
+          <w:sz w:val="20"/>
+          <w:szCs w:val="20"/>
+          <w:shd w:val="clear" w:color="auto" w:fill="FAF9F8"/>
+        </w:rPr>
+        <w:t xml:space="preserve"> depends on the economic incentives of validators, as they risk losing their stacked coins if they act maliciously.</w:t>
+      </w:r>
+    </w:p>
+    <w:p>
+      <w:pPr>
+        <w:spacing w:after="0" w:line="240" w:lineRule="auto"/>
+        <w:rPr>
+          <w:rFonts w:ascii="Century Gothic" w:eastAsia="Times New Roman" w:hAnsi="Century Gothic" w:cs="Times New Roman"/>
+          <w:sz w:val="20"/>
+          <w:szCs w:val="20"/>
         </w:rPr>
       </w:pPr>
     </w:p>
@@ -3595,9 +3623,9 @@
         <w:ind w:firstLine="720"/>
         <w:jc w:val="both"/>
         <w:rPr>
-          <w:rFonts w:ascii="Times New Roman" w:eastAsia="Times New Roman" w:hAnsi="Times New Roman" w:cs="Times New Roman"/>
-          <w:sz w:val="24"/>
-          <w:szCs w:val="24"/>
+          <w:rFonts w:ascii="Century Gothic" w:eastAsia="Times New Roman" w:hAnsi="Century Gothic" w:cs="Times New Roman"/>
+          <w:sz w:val="20"/>
+          <w:szCs w:val="20"/>
         </w:rPr>
       </w:pPr>
       <w:r>
@@ -3617,9 +3645,9 @@
       <w:pPr>
         <w:spacing w:after="0" w:line="240" w:lineRule="auto"/>
         <w:rPr>
-          <w:rFonts w:ascii="Times New Roman" w:eastAsia="Times New Roman" w:hAnsi="Times New Roman" w:cs="Times New Roman"/>
-          <w:sz w:val="24"/>
-          <w:szCs w:val="24"/>
+          <w:rFonts w:ascii="Century Gothic" w:eastAsia="Times New Roman" w:hAnsi="Century Gothic" w:cs="Times New Roman"/>
+          <w:sz w:val="20"/>
+          <w:szCs w:val="20"/>
         </w:rPr>
       </w:pPr>
     </w:p>
@@ -3629,9 +3657,9 @@
         <w:ind w:firstLine="720"/>
         <w:jc w:val="both"/>
         <w:rPr>
-          <w:rFonts w:ascii="Times New Roman" w:eastAsia="Times New Roman" w:hAnsi="Times New Roman" w:cs="Times New Roman"/>
-          <w:sz w:val="24"/>
-          <w:szCs w:val="24"/>
+          <w:rFonts w:ascii="Century Gothic" w:eastAsia="Times New Roman" w:hAnsi="Century Gothic" w:cs="Times New Roman"/>
+          <w:sz w:val="20"/>
+          <w:szCs w:val="20"/>
         </w:rPr>
       </w:pPr>
       <w:r>
@@ -3645,6 +3673,7 @@
         <w:t xml:space="preserve">Proof of Capacity involves sharing the available memory space of nodes in the blockchain network. Participants allocate storage space in advance to demonstrate their eligibility to validate transactions and create blocks. This approach reduces energy consumption compared to </w:t>
       </w:r>
       <w:proofErr w:type="spellStart"/>
+      <w:proofErr w:type="gramStart"/>
       <w:r>
         <w:rPr>
           <w:rFonts w:ascii="Century Gothic" w:eastAsia="Times New Roman" w:hAnsi="Century Gothic" w:cs="Times New Roman"/>
@@ -3656,6 +3685,7 @@
         <w:t>PoW</w:t>
       </w:r>
       <w:proofErr w:type="spellEnd"/>
+      <w:proofErr w:type="gramEnd"/>
       <w:r>
         <w:rPr>
           <w:rFonts w:ascii="Century Gothic" w:eastAsia="Times New Roman" w:hAnsi="Century Gothic" w:cs="Times New Roman"/>
@@ -3671,9 +3701,9 @@
       <w:pPr>
         <w:spacing w:after="0" w:line="240" w:lineRule="auto"/>
         <w:rPr>
-          <w:rFonts w:ascii="Times New Roman" w:eastAsia="Times New Roman" w:hAnsi="Times New Roman" w:cs="Times New Roman"/>
-          <w:sz w:val="24"/>
-          <w:szCs w:val="24"/>
+          <w:rFonts w:ascii="Century Gothic" w:eastAsia="Times New Roman" w:hAnsi="Century Gothic" w:cs="Times New Roman"/>
+          <w:sz w:val="20"/>
+          <w:szCs w:val="20"/>
         </w:rPr>
       </w:pPr>
     </w:p>
@@ -3683,9 +3713,9 @@
         <w:ind w:firstLine="720"/>
         <w:jc w:val="both"/>
         <w:rPr>
-          <w:rFonts w:ascii="Times New Roman" w:eastAsia="Times New Roman" w:hAnsi="Times New Roman" w:cs="Times New Roman"/>
-          <w:sz w:val="24"/>
-          <w:szCs w:val="24"/>
+          <w:rFonts w:ascii="Century Gothic" w:eastAsia="Times New Roman" w:hAnsi="Century Gothic" w:cs="Times New Roman"/>
+          <w:sz w:val="20"/>
+          <w:szCs w:val="20"/>
         </w:rPr>
       </w:pPr>
       <w:r>
@@ -3731,9 +3761,9 @@
       <w:pPr>
         <w:spacing w:after="0" w:line="240" w:lineRule="auto"/>
         <w:rPr>
-          <w:rFonts w:ascii="Times New Roman" w:eastAsia="Times New Roman" w:hAnsi="Times New Roman" w:cs="Times New Roman"/>
-          <w:sz w:val="24"/>
-          <w:szCs w:val="24"/>
+          <w:rFonts w:ascii="Century Gothic" w:eastAsia="Times New Roman" w:hAnsi="Century Gothic" w:cs="Times New Roman"/>
+          <w:sz w:val="20"/>
+          <w:szCs w:val="20"/>
         </w:rPr>
       </w:pPr>
     </w:p>
@@ -3743,9 +3773,9 @@
         <w:ind w:firstLine="720"/>
         <w:jc w:val="both"/>
         <w:rPr>
-          <w:rFonts w:ascii="Times New Roman" w:eastAsia="Times New Roman" w:hAnsi="Times New Roman" w:cs="Times New Roman"/>
-          <w:sz w:val="24"/>
-          <w:szCs w:val="24"/>
+          <w:rFonts w:ascii="Century Gothic" w:eastAsia="Times New Roman" w:hAnsi="Century Gothic" w:cs="Times New Roman"/>
+          <w:sz w:val="20"/>
+          <w:szCs w:val="20"/>
         </w:rPr>
       </w:pPr>
       <w:r>
@@ -3763,9 +3793,9 @@
       <w:pPr>
         <w:spacing w:after="0" w:line="240" w:lineRule="auto"/>
         <w:rPr>
-          <w:rFonts w:ascii="Times New Roman" w:eastAsia="Times New Roman" w:hAnsi="Times New Roman" w:cs="Times New Roman"/>
-          <w:sz w:val="24"/>
-          <w:szCs w:val="24"/>
+          <w:rFonts w:ascii="Century Gothic" w:eastAsia="Times New Roman" w:hAnsi="Century Gothic" w:cs="Times New Roman"/>
+          <w:sz w:val="20"/>
+          <w:szCs w:val="20"/>
         </w:rPr>
       </w:pPr>
     </w:p>
@@ -3775,9 +3805,9 @@
         <w:ind w:firstLine="720"/>
         <w:jc w:val="both"/>
         <w:rPr>
-          <w:rFonts w:ascii="Times New Roman" w:eastAsia="Times New Roman" w:hAnsi="Times New Roman" w:cs="Times New Roman"/>
-          <w:sz w:val="24"/>
-          <w:szCs w:val="24"/>
+          <w:rFonts w:ascii="Century Gothic" w:eastAsia="Times New Roman" w:hAnsi="Century Gothic" w:cs="Times New Roman"/>
+          <w:sz w:val="20"/>
+          <w:szCs w:val="20"/>
         </w:rPr>
       </w:pPr>
       <w:r>
@@ -3823,9 +3853,9 @@
       <w:pPr>
         <w:spacing w:after="0" w:line="240" w:lineRule="auto"/>
         <w:rPr>
-          <w:rFonts w:ascii="Times New Roman" w:eastAsia="Times New Roman" w:hAnsi="Times New Roman" w:cs="Times New Roman"/>
-          <w:sz w:val="24"/>
-          <w:szCs w:val="24"/>
+          <w:rFonts w:ascii="Century Gothic" w:eastAsia="Times New Roman" w:hAnsi="Century Gothic" w:cs="Times New Roman"/>
+          <w:sz w:val="20"/>
+          <w:szCs w:val="20"/>
         </w:rPr>
       </w:pPr>
     </w:p>
@@ -3835,9 +3865,9 @@
         <w:ind w:firstLine="720"/>
         <w:jc w:val="both"/>
         <w:rPr>
-          <w:rFonts w:ascii="Times New Roman" w:eastAsia="Times New Roman" w:hAnsi="Times New Roman" w:cs="Times New Roman"/>
-          <w:sz w:val="24"/>
-          <w:szCs w:val="24"/>
+          <w:rFonts w:ascii="Century Gothic" w:eastAsia="Times New Roman" w:hAnsi="Century Gothic" w:cs="Times New Roman"/>
+          <w:sz w:val="20"/>
+          <w:szCs w:val="20"/>
         </w:rPr>
       </w:pPr>
       <w:r>
@@ -3855,9 +3885,9 @@
       <w:pPr>
         <w:spacing w:after="240" w:line="240" w:lineRule="auto"/>
         <w:rPr>
-          <w:rFonts w:ascii="Times New Roman" w:eastAsia="Times New Roman" w:hAnsi="Times New Roman" w:cs="Times New Roman"/>
-          <w:sz w:val="24"/>
-          <w:szCs w:val="24"/>
+          <w:rFonts w:ascii="Century Gothic" w:eastAsia="Times New Roman" w:hAnsi="Century Gothic" w:cs="Times New Roman"/>
+          <w:sz w:val="20"/>
+          <w:szCs w:val="20"/>
         </w:rPr>
       </w:pPr>
     </w:p>
@@ -3867,9 +3897,9 @@
         <w:ind w:firstLine="720"/>
         <w:jc w:val="both"/>
         <w:rPr>
-          <w:rFonts w:ascii="Times New Roman" w:eastAsia="Times New Roman" w:hAnsi="Times New Roman" w:cs="Times New Roman"/>
-          <w:sz w:val="24"/>
-          <w:szCs w:val="24"/>
+          <w:rFonts w:ascii="Century Gothic" w:eastAsia="Times New Roman" w:hAnsi="Century Gothic" w:cs="Times New Roman"/>
+          <w:sz w:val="20"/>
+          <w:szCs w:val="20"/>
         </w:rPr>
       </w:pPr>
       <w:r>
@@ -3889,9 +3919,9 @@
       <w:pPr>
         <w:spacing w:after="0" w:line="240" w:lineRule="auto"/>
         <w:rPr>
-          <w:rFonts w:ascii="Times New Roman" w:eastAsia="Times New Roman" w:hAnsi="Times New Roman" w:cs="Times New Roman"/>
-          <w:sz w:val="24"/>
-          <w:szCs w:val="24"/>
+          <w:rFonts w:ascii="Century Gothic" w:eastAsia="Times New Roman" w:hAnsi="Century Gothic" w:cs="Times New Roman"/>
+          <w:sz w:val="20"/>
+          <w:szCs w:val="20"/>
         </w:rPr>
       </w:pPr>
     </w:p>
@@ -3901,73 +3931,40 @@
         <w:ind w:firstLine="720"/>
         <w:jc w:val="both"/>
         <w:rPr>
-          <w:rFonts w:ascii="Times New Roman" w:eastAsia="Times New Roman" w:hAnsi="Times New Roman" w:cs="Times New Roman"/>
-          <w:sz w:val="24"/>
-          <w:szCs w:val="24"/>
-        </w:rPr>
-      </w:pPr>
-      <w:r>
-        <w:rPr>
-          <w:rFonts w:ascii="Century Gothic" w:eastAsia="Times New Roman" w:hAnsi="Century Gothic" w:cs="Times New Roman"/>
-          <w:color w:val="000000"/>
-          <w:sz w:val="20"/>
-          <w:szCs w:val="20"/>
-          <w:shd w:val="clear" w:color="auto" w:fill="FAF9F8"/>
-        </w:rPr>
-        <w:t xml:space="preserve">A consensus algorithm ensures that computers in a </w:t>
-      </w:r>
-      <w:proofErr w:type="gramStart"/>
-      <w:r>
-        <w:rPr>
-          <w:rFonts w:ascii="Century Gothic" w:eastAsia="Times New Roman" w:hAnsi="Century Gothic" w:cs="Times New Roman"/>
-          <w:color w:val="000000"/>
-          <w:sz w:val="20"/>
-          <w:szCs w:val="20"/>
-          <w:shd w:val="clear" w:color="auto" w:fill="FAF9F8"/>
-        </w:rPr>
-        <w:t>network reach agreements</w:t>
-      </w:r>
-      <w:proofErr w:type="gramEnd"/>
-      <w:r>
-        <w:rPr>
-          <w:rFonts w:ascii="Century Gothic" w:eastAsia="Times New Roman" w:hAnsi="Century Gothic" w:cs="Times New Roman"/>
-          <w:color w:val="000000"/>
-          <w:sz w:val="20"/>
-          <w:szCs w:val="20"/>
-          <w:shd w:val="clear" w:color="auto" w:fill="FAF9F8"/>
-        </w:rPr>
-        <w:t xml:space="preserve">, even in the presence of faulty or malicious computers. It allows the network to function correctly despite </w:t>
-      </w:r>
-      <w:r>
-        <w:rPr>
-          <w:rFonts w:ascii="Century Gothic" w:eastAsia="Times New Roman" w:hAnsi="Century Gothic" w:cs="Times New Roman"/>
-          <w:color w:val="000000"/>
-          <w:sz w:val="20"/>
-          <w:szCs w:val="20"/>
-          <w:shd w:val="clear" w:color="auto" w:fill="FAF9F8"/>
-        </w:rPr>
-        <w:lastRenderedPageBreak/>
-        <w:t>computers not working properly or attempting deception. PBFT employs a voting system where computers vote on decisions, and the majority's decision is accepted. This algorithm ensures reliable network operation and problem-handling capabilities.</w:t>
-      </w:r>
-    </w:p>
-    <w:p>
-      <w:pPr>
-        <w:spacing w:after="0" w:line="240" w:lineRule="auto"/>
-        <w:rPr>
-          <w:rFonts w:ascii="Times New Roman" w:eastAsia="Times New Roman" w:hAnsi="Times New Roman" w:cs="Times New Roman"/>
-          <w:sz w:val="24"/>
-          <w:szCs w:val="24"/>
-        </w:rPr>
-      </w:pPr>
-    </w:p>
-    <w:p>
-      <w:pPr>
-        <w:spacing w:after="0" w:line="240" w:lineRule="auto"/>
-        <w:jc w:val="both"/>
-        <w:rPr>
-          <w:rFonts w:ascii="Times New Roman" w:eastAsia="Times New Roman" w:hAnsi="Times New Roman" w:cs="Times New Roman"/>
-          <w:sz w:val="24"/>
-          <w:szCs w:val="24"/>
+          <w:rFonts w:ascii="Century Gothic" w:eastAsia="Times New Roman" w:hAnsi="Century Gothic" w:cs="Times New Roman"/>
+          <w:sz w:val="20"/>
+          <w:szCs w:val="20"/>
+        </w:rPr>
+      </w:pPr>
+      <w:r>
+        <w:rPr>
+          <w:rFonts w:ascii="Century Gothic" w:eastAsia="Times New Roman" w:hAnsi="Century Gothic" w:cs="Times New Roman"/>
+          <w:color w:val="000000"/>
+          <w:sz w:val="20"/>
+          <w:szCs w:val="20"/>
+          <w:shd w:val="clear" w:color="auto" w:fill="FAF9F8"/>
+        </w:rPr>
+        <w:t>A consensus algorithm ensures that computers in a network reach agreements, even in the presence of faulty or malicious computers. It allows the network to function correctly despite computers not working properly or attempting deception. PBFT employs a voting system where computers vote on decisions, and the majority's decision is accepted. This algorithm ensures reliable network operation and problem-handling capabilities.</w:t>
+      </w:r>
+    </w:p>
+    <w:p>
+      <w:pPr>
+        <w:spacing w:after="0" w:line="240" w:lineRule="auto"/>
+        <w:rPr>
+          <w:rFonts w:ascii="Century Gothic" w:eastAsia="Times New Roman" w:hAnsi="Century Gothic" w:cs="Times New Roman"/>
+          <w:sz w:val="20"/>
+          <w:szCs w:val="20"/>
+        </w:rPr>
+      </w:pPr>
+    </w:p>
+    <w:p>
+      <w:pPr>
+        <w:spacing w:after="0" w:line="240" w:lineRule="auto"/>
+        <w:jc w:val="both"/>
+        <w:rPr>
+          <w:rFonts w:ascii="Century Gothic" w:eastAsia="Times New Roman" w:hAnsi="Century Gothic" w:cs="Times New Roman"/>
+          <w:sz w:val="20"/>
+          <w:szCs w:val="20"/>
         </w:rPr>
       </w:pPr>
       <w:r>
@@ -3980,6 +3977,7 @@
           <w:szCs w:val="20"/>
           <w:shd w:val="clear" w:color="auto" w:fill="FAF9F8"/>
         </w:rPr>
+        <w:lastRenderedPageBreak/>
         <w:t>HOW BLOCKCHAIN WORKS?</w:t>
       </w:r>
     </w:p>
@@ -3987,9 +3985,9 @@
       <w:pPr>
         <w:spacing w:after="0" w:line="240" w:lineRule="auto"/>
         <w:rPr>
-          <w:rFonts w:ascii="Times New Roman" w:eastAsia="Times New Roman" w:hAnsi="Times New Roman" w:cs="Times New Roman"/>
-          <w:sz w:val="24"/>
-          <w:szCs w:val="24"/>
+          <w:rFonts w:ascii="Century Gothic" w:eastAsia="Times New Roman" w:hAnsi="Century Gothic" w:cs="Times New Roman"/>
+          <w:sz w:val="20"/>
+          <w:szCs w:val="20"/>
         </w:rPr>
       </w:pPr>
     </w:p>
@@ -4023,9 +4021,9 @@
         <w:ind w:firstLine="720"/>
         <w:jc w:val="both"/>
         <w:rPr>
-          <w:rFonts w:ascii="Times New Roman" w:eastAsia="Times New Roman" w:hAnsi="Times New Roman" w:cs="Times New Roman"/>
-          <w:sz w:val="24"/>
-          <w:szCs w:val="24"/>
+          <w:rFonts w:ascii="Century Gothic" w:eastAsia="Times New Roman" w:hAnsi="Century Gothic" w:cs="Times New Roman"/>
+          <w:sz w:val="20"/>
+          <w:szCs w:val="20"/>
         </w:rPr>
       </w:pPr>
     </w:p>
@@ -4034,18 +4032,19 @@
         <w:spacing w:after="0" w:line="240" w:lineRule="auto"/>
         <w:jc w:val="center"/>
         <w:rPr>
-          <w:rFonts w:ascii="Times New Roman" w:eastAsia="Times New Roman" w:hAnsi="Times New Roman" w:cs="Times New Roman"/>
-          <w:sz w:val="24"/>
-          <w:szCs w:val="24"/>
-        </w:rPr>
-      </w:pPr>
-      <w:r>
-        <w:rPr>
-          <w:rFonts w:ascii="Times New Roman" w:eastAsia="Times New Roman" w:hAnsi="Times New Roman" w:cs="Times New Roman"/>
+          <w:rFonts w:ascii="Century Gothic" w:eastAsia="Times New Roman" w:hAnsi="Century Gothic" w:cs="Times New Roman"/>
+          <w:sz w:val="20"/>
+          <w:szCs w:val="20"/>
+        </w:rPr>
+      </w:pPr>
+      <w:r>
+        <w:rPr>
+          <w:rFonts w:ascii="Century Gothic" w:eastAsia="Times New Roman" w:hAnsi="Century Gothic" w:cs="Times New Roman"/>
           <w:noProof/>
-          <w:sz w:val="24"/>
-          <w:szCs w:val="24"/>
+          <w:sz w:val="20"/>
+          <w:szCs w:val="20"/>
           <w:bdr w:val="none" w:sz="0" w:space="0" w:color="auto" w:frame="1"/>
+          <w:lang w:val="en-PH" w:eastAsia="ja-JP"/>
         </w:rPr>
         <w:drawing>
           <wp:inline distT="0" distB="0" distL="0" distR="0" wp14:anchorId="202F0FC3" wp14:editId="4A6F4727">
@@ -4102,9 +4101,9 @@
         <w:spacing w:after="0" w:line="240" w:lineRule="auto"/>
         <w:jc w:val="center"/>
         <w:rPr>
-          <w:rFonts w:ascii="Times New Roman" w:eastAsia="Times New Roman" w:hAnsi="Times New Roman" w:cs="Times New Roman"/>
-          <w:sz w:val="24"/>
-          <w:szCs w:val="24"/>
+          <w:rFonts w:ascii="Century Gothic" w:eastAsia="Times New Roman" w:hAnsi="Century Gothic" w:cs="Times New Roman"/>
+          <w:sz w:val="20"/>
+          <w:szCs w:val="20"/>
         </w:rPr>
       </w:pPr>
       <w:r>
@@ -4124,9 +4123,9 @@
       <w:pPr>
         <w:spacing w:after="0" w:line="240" w:lineRule="auto"/>
         <w:rPr>
-          <w:rFonts w:ascii="Times New Roman" w:eastAsia="Times New Roman" w:hAnsi="Times New Roman" w:cs="Times New Roman"/>
-          <w:sz w:val="24"/>
-          <w:szCs w:val="24"/>
+          <w:rFonts w:ascii="Century Gothic" w:eastAsia="Times New Roman" w:hAnsi="Century Gothic" w:cs="Times New Roman"/>
+          <w:sz w:val="20"/>
+          <w:szCs w:val="20"/>
         </w:rPr>
       </w:pPr>
     </w:p>
@@ -4136,9 +4135,9 @@
         <w:ind w:firstLine="720"/>
         <w:jc w:val="both"/>
         <w:rPr>
-          <w:rFonts w:ascii="Times New Roman" w:eastAsia="Times New Roman" w:hAnsi="Times New Roman" w:cs="Times New Roman"/>
-          <w:sz w:val="24"/>
-          <w:szCs w:val="24"/>
+          <w:rFonts w:ascii="Century Gothic" w:eastAsia="Times New Roman" w:hAnsi="Century Gothic" w:cs="Times New Roman"/>
+          <w:sz w:val="20"/>
+          <w:szCs w:val="20"/>
         </w:rPr>
       </w:pPr>
       <w:r>
@@ -4156,9 +4155,9 @@
       <w:pPr>
         <w:spacing w:after="0" w:line="240" w:lineRule="auto"/>
         <w:rPr>
-          <w:rFonts w:ascii="Times New Roman" w:eastAsia="Times New Roman" w:hAnsi="Times New Roman" w:cs="Times New Roman"/>
-          <w:sz w:val="24"/>
-          <w:szCs w:val="24"/>
+          <w:rFonts w:ascii="Century Gothic" w:eastAsia="Times New Roman" w:hAnsi="Century Gothic" w:cs="Times New Roman"/>
+          <w:sz w:val="20"/>
+          <w:szCs w:val="20"/>
         </w:rPr>
       </w:pPr>
     </w:p>
@@ -4168,9 +4167,9 @@
         <w:ind w:firstLine="720"/>
         <w:jc w:val="both"/>
         <w:rPr>
-          <w:rFonts w:ascii="Times New Roman" w:eastAsia="Times New Roman" w:hAnsi="Times New Roman" w:cs="Times New Roman"/>
-          <w:sz w:val="24"/>
-          <w:szCs w:val="24"/>
+          <w:rFonts w:ascii="Century Gothic" w:eastAsia="Times New Roman" w:hAnsi="Century Gothic" w:cs="Times New Roman"/>
+          <w:sz w:val="20"/>
+          <w:szCs w:val="20"/>
         </w:rPr>
       </w:pPr>
       <w:r>
@@ -4188,9 +4187,9 @@
       <w:pPr>
         <w:spacing w:after="0" w:line="240" w:lineRule="auto"/>
         <w:rPr>
-          <w:rFonts w:ascii="Times New Roman" w:eastAsia="Times New Roman" w:hAnsi="Times New Roman" w:cs="Times New Roman"/>
-          <w:sz w:val="24"/>
-          <w:szCs w:val="24"/>
+          <w:rFonts w:ascii="Century Gothic" w:eastAsia="Times New Roman" w:hAnsi="Century Gothic" w:cs="Times New Roman"/>
+          <w:sz w:val="20"/>
+          <w:szCs w:val="20"/>
         </w:rPr>
       </w:pPr>
     </w:p>
@@ -4200,29 +4199,51 @@
         <w:ind w:firstLine="720"/>
         <w:jc w:val="both"/>
         <w:rPr>
-          <w:rFonts w:ascii="Times New Roman" w:eastAsia="Times New Roman" w:hAnsi="Times New Roman" w:cs="Times New Roman"/>
-          <w:sz w:val="24"/>
-          <w:szCs w:val="24"/>
-        </w:rPr>
-      </w:pPr>
-      <w:r>
-        <w:rPr>
-          <w:rFonts w:ascii="Century Gothic" w:eastAsia="Times New Roman" w:hAnsi="Century Gothic" w:cs="Times New Roman"/>
-          <w:color w:val="000000"/>
-          <w:sz w:val="20"/>
-          <w:szCs w:val="20"/>
-          <w:shd w:val="clear" w:color="auto" w:fill="FAF9F8"/>
-        </w:rPr>
-        <w:t>Private keys must be carefully safeguarded, similar to personal passwords or encryption keys, as losing them results in losing access to associated addresses and transactions.</w:t>
-      </w:r>
-    </w:p>
-    <w:p>
-      <w:pPr>
-        <w:spacing w:after="0" w:line="240" w:lineRule="auto"/>
-        <w:rPr>
-          <w:rFonts w:ascii="Times New Roman" w:eastAsia="Times New Roman" w:hAnsi="Times New Roman" w:cs="Times New Roman"/>
-          <w:sz w:val="24"/>
-          <w:szCs w:val="24"/>
+          <w:rFonts w:ascii="Century Gothic" w:eastAsia="Times New Roman" w:hAnsi="Century Gothic" w:cs="Times New Roman"/>
+          <w:sz w:val="20"/>
+          <w:szCs w:val="20"/>
+        </w:rPr>
+      </w:pPr>
+      <w:r>
+        <w:rPr>
+          <w:rFonts w:ascii="Century Gothic" w:eastAsia="Times New Roman" w:hAnsi="Century Gothic" w:cs="Times New Roman"/>
+          <w:color w:val="000000"/>
+          <w:sz w:val="20"/>
+          <w:szCs w:val="20"/>
+          <w:shd w:val="clear" w:color="auto" w:fill="FAF9F8"/>
+        </w:rPr>
+        <w:t xml:space="preserve">Private keys must be carefully safeguarded, similar to personal passwords or encryption keys, as losing </w:t>
+      </w:r>
+      <w:proofErr w:type="gramStart"/>
+      <w:r>
+        <w:rPr>
+          <w:rFonts w:ascii="Century Gothic" w:eastAsia="Times New Roman" w:hAnsi="Century Gothic" w:cs="Times New Roman"/>
+          <w:color w:val="000000"/>
+          <w:sz w:val="20"/>
+          <w:szCs w:val="20"/>
+          <w:shd w:val="clear" w:color="auto" w:fill="FAF9F8"/>
+        </w:rPr>
+        <w:t>them</w:t>
+      </w:r>
+      <w:proofErr w:type="gramEnd"/>
+      <w:r>
+        <w:rPr>
+          <w:rFonts w:ascii="Century Gothic" w:eastAsia="Times New Roman" w:hAnsi="Century Gothic" w:cs="Times New Roman"/>
+          <w:color w:val="000000"/>
+          <w:sz w:val="20"/>
+          <w:szCs w:val="20"/>
+          <w:shd w:val="clear" w:color="auto" w:fill="FAF9F8"/>
+        </w:rPr>
+        <w:t xml:space="preserve"> results in losing access to associated addresses and transactions.</w:t>
+      </w:r>
+    </w:p>
+    <w:p>
+      <w:pPr>
+        <w:spacing w:after="0" w:line="240" w:lineRule="auto"/>
+        <w:rPr>
+          <w:rFonts w:ascii="Century Gothic" w:eastAsia="Times New Roman" w:hAnsi="Century Gothic" w:cs="Times New Roman"/>
+          <w:sz w:val="20"/>
+          <w:szCs w:val="20"/>
         </w:rPr>
       </w:pPr>
     </w:p>
@@ -4232,9 +4253,9 @@
         <w:ind w:firstLine="720"/>
         <w:jc w:val="both"/>
         <w:rPr>
-          <w:rFonts w:ascii="Times New Roman" w:eastAsia="Times New Roman" w:hAnsi="Times New Roman" w:cs="Times New Roman"/>
-          <w:sz w:val="24"/>
-          <w:szCs w:val="24"/>
+          <w:rFonts w:ascii="Century Gothic" w:eastAsia="Times New Roman" w:hAnsi="Century Gothic" w:cs="Times New Roman"/>
+          <w:sz w:val="20"/>
+          <w:szCs w:val="20"/>
         </w:rPr>
       </w:pPr>
       <w:r>
@@ -4252,9 +4273,9 @@
       <w:pPr>
         <w:spacing w:after="0" w:line="240" w:lineRule="auto"/>
         <w:rPr>
-          <w:rFonts w:ascii="Times New Roman" w:eastAsia="Times New Roman" w:hAnsi="Times New Roman" w:cs="Times New Roman"/>
-          <w:sz w:val="24"/>
-          <w:szCs w:val="24"/>
+          <w:rFonts w:ascii="Century Gothic" w:eastAsia="Times New Roman" w:hAnsi="Century Gothic" w:cs="Times New Roman"/>
+          <w:sz w:val="20"/>
+          <w:szCs w:val="20"/>
         </w:rPr>
       </w:pPr>
     </w:p>
@@ -4264,20 +4285,19 @@
         <w:ind w:firstLine="720"/>
         <w:jc w:val="both"/>
         <w:rPr>
-          <w:rFonts w:ascii="Times New Roman" w:eastAsia="Times New Roman" w:hAnsi="Times New Roman" w:cs="Times New Roman"/>
-          <w:sz w:val="24"/>
-          <w:szCs w:val="24"/>
-        </w:rPr>
-      </w:pPr>
-      <w:r>
-        <w:rPr>
-          <w:rFonts w:ascii="Century Gothic" w:eastAsia="Times New Roman" w:hAnsi="Century Gothic" w:cs="Times New Roman"/>
-          <w:color w:val="000000"/>
-          <w:sz w:val="20"/>
-          <w:szCs w:val="20"/>
-          <w:shd w:val="clear" w:color="auto" w:fill="FAF9F8"/>
-        </w:rPr>
-        <w:lastRenderedPageBreak/>
+          <w:rFonts w:ascii="Century Gothic" w:eastAsia="Times New Roman" w:hAnsi="Century Gothic" w:cs="Times New Roman"/>
+          <w:sz w:val="20"/>
+          <w:szCs w:val="20"/>
+        </w:rPr>
+      </w:pPr>
+      <w:r>
+        <w:rPr>
+          <w:rFonts w:ascii="Century Gothic" w:eastAsia="Times New Roman" w:hAnsi="Century Gothic" w:cs="Times New Roman"/>
+          <w:color w:val="000000"/>
+          <w:sz w:val="20"/>
+          <w:szCs w:val="20"/>
+          <w:shd w:val="clear" w:color="auto" w:fill="FAF9F8"/>
+        </w:rPr>
         <w:t>Multiple transactions are consolidated into blocks to organize transactions, and each block references the preceding one, creating a chain-like structure. This chaining mechanism ensures the integrity and immutability of recorded transactions within the shared spreadsheet.</w:t>
       </w:r>
     </w:p>
@@ -4300,13 +4320,6 @@
         <w:spacing w:after="0" w:line="240" w:lineRule="auto"/>
         <w:jc w:val="center"/>
         <w:rPr>
-          <w:rFonts w:ascii="Times New Roman" w:eastAsia="Times New Roman" w:hAnsi="Times New Roman" w:cs="Times New Roman"/>
-          <w:sz w:val="24"/>
-          <w:szCs w:val="24"/>
-        </w:rPr>
-      </w:pPr>
-      <w:r>
-        <w:rPr>
           <w:rFonts w:ascii="Century Gothic" w:eastAsia="Times New Roman" w:hAnsi="Century Gothic" w:cs="Times New Roman"/>
           <w:b/>
           <w:bCs/>
@@ -4314,6 +4327,42 @@
           <w:sz w:val="20"/>
           <w:szCs w:val="20"/>
         </w:rPr>
+      </w:pPr>
+    </w:p>
+    <w:p>
+      <w:pPr>
+        <w:spacing w:after="0" w:line="240" w:lineRule="auto"/>
+        <w:jc w:val="center"/>
+        <w:rPr>
+          <w:rFonts w:ascii="Century Gothic" w:eastAsia="Times New Roman" w:hAnsi="Century Gothic" w:cs="Times New Roman"/>
+          <w:b/>
+          <w:bCs/>
+          <w:color w:val="000000"/>
+          <w:sz w:val="20"/>
+          <w:szCs w:val="20"/>
+        </w:rPr>
+      </w:pPr>
+    </w:p>
+    <w:p>
+      <w:pPr>
+        <w:spacing w:after="0" w:line="240" w:lineRule="auto"/>
+        <w:jc w:val="center"/>
+        <w:rPr>
+          <w:rFonts w:ascii="Century Gothic" w:eastAsia="Times New Roman" w:hAnsi="Century Gothic" w:cs="Times New Roman"/>
+          <w:sz w:val="20"/>
+          <w:szCs w:val="20"/>
+        </w:rPr>
+      </w:pPr>
+      <w:r>
+        <w:rPr>
+          <w:rFonts w:ascii="Century Gothic" w:eastAsia="Times New Roman" w:hAnsi="Century Gothic" w:cs="Times New Roman"/>
+          <w:b/>
+          <w:bCs/>
+          <w:color w:val="000000"/>
+          <w:sz w:val="20"/>
+          <w:szCs w:val="20"/>
+        </w:rPr>
+        <w:lastRenderedPageBreak/>
         <w:t>Objectives</w:t>
       </w:r>
     </w:p>
@@ -4322,9 +4371,9 @@
         <w:spacing w:after="0" w:line="240" w:lineRule="auto"/>
         <w:jc w:val="both"/>
         <w:rPr>
-          <w:rFonts w:ascii="Times New Roman" w:eastAsia="Times New Roman" w:hAnsi="Times New Roman" w:cs="Times New Roman"/>
-          <w:sz w:val="24"/>
-          <w:szCs w:val="24"/>
+          <w:rFonts w:ascii="Century Gothic" w:eastAsia="Times New Roman" w:hAnsi="Century Gothic" w:cs="Times New Roman"/>
+          <w:sz w:val="20"/>
+          <w:szCs w:val="20"/>
         </w:rPr>
       </w:pPr>
       <w:r>
@@ -4341,16 +4390,16 @@
       <w:pPr>
         <w:spacing w:after="0" w:line="240" w:lineRule="auto"/>
         <w:rPr>
-          <w:rFonts w:ascii="Times New Roman" w:eastAsia="Times New Roman" w:hAnsi="Times New Roman" w:cs="Times New Roman"/>
-          <w:sz w:val="24"/>
-          <w:szCs w:val="24"/>
-        </w:rPr>
-      </w:pPr>
-      <w:r>
-        <w:rPr>
-          <w:rFonts w:ascii="Times New Roman" w:eastAsia="Times New Roman" w:hAnsi="Times New Roman" w:cs="Times New Roman"/>
-          <w:sz w:val="24"/>
-          <w:szCs w:val="24"/>
+          <w:rFonts w:ascii="Century Gothic" w:eastAsia="Times New Roman" w:hAnsi="Century Gothic" w:cs="Times New Roman"/>
+          <w:sz w:val="20"/>
+          <w:szCs w:val="20"/>
+        </w:rPr>
+      </w:pPr>
+      <w:r>
+        <w:rPr>
+          <w:rFonts w:ascii="Century Gothic" w:eastAsia="Times New Roman" w:hAnsi="Century Gothic" w:cs="Times New Roman"/>
+          <w:sz w:val="20"/>
+          <w:szCs w:val="20"/>
         </w:rPr>
         <w:br/>
       </w:r>
@@ -4430,7 +4479,7 @@
           <w:sz w:val="20"/>
           <w:szCs w:val="20"/>
         </w:rPr>
-        <w:t xml:space="preserve">Observe the blockchain technology by discussing its current state in the </w:t>
+        <w:t>Observe the blockchain technology by discussing its current state in the Philippines,</w:t>
       </w:r>
       <w:proofErr w:type="gramStart"/>
       <w:r>
@@ -4440,7 +4489,7 @@
           <w:sz w:val="20"/>
           <w:szCs w:val="20"/>
         </w:rPr>
-        <w:t>Philippines,  popular</w:t>
+        <w:t>  popular</w:t>
       </w:r>
       <w:proofErr w:type="gramEnd"/>
       <w:r>
@@ -4505,7 +4554,103 @@
         <w:t>Evaluate blockchain technology through case reports, its effects and benefits.</w:t>
       </w:r>
     </w:p>
-    <w:p/>
+    <w:p>
+      <w:pPr>
+        <w:rPr>
+          <w:rFonts w:ascii="Century Gothic" w:hAnsi="Century Gothic"/>
+          <w:sz w:val="20"/>
+          <w:szCs w:val="20"/>
+        </w:rPr>
+      </w:pPr>
+    </w:p>
+    <w:p>
+      <w:pPr>
+        <w:jc w:val="center"/>
+        <w:rPr>
+          <w:rFonts w:ascii="Century Gothic" w:hAnsi="Century Gothic"/>
+          <w:b/>
+          <w:sz w:val="20"/>
+          <w:szCs w:val="20"/>
+        </w:rPr>
+      </w:pPr>
+      <w:r>
+        <w:rPr>
+          <w:rFonts w:ascii="Century Gothic" w:hAnsi="Century Gothic"/>
+          <w:b/>
+          <w:sz w:val="20"/>
+          <w:szCs w:val="20"/>
+        </w:rPr>
+        <w:t>Scope and Delimitation of the Study</w:t>
+      </w:r>
+    </w:p>
+    <w:p>
+      <w:pPr>
+        <w:ind w:firstLine="720"/>
+        <w:jc w:val="both"/>
+        <w:rPr>
+          <w:rFonts w:ascii="Century Gothic" w:hAnsi="Century Gothic"/>
+          <w:sz w:val="20"/>
+          <w:szCs w:val="20"/>
+        </w:rPr>
+      </w:pPr>
+      <w:r>
+        <w:rPr>
+          <w:rFonts w:ascii="Century Gothic" w:hAnsi="Century Gothic"/>
+          <w:sz w:val="20"/>
+          <w:szCs w:val="20"/>
+        </w:rPr>
+        <w:t>The scope of this research is to look into the applications and functionality of blockchain technology in the context of cryptocurrency and non-fungible tokens (NFTs). The study, which focuses on the Philippines, seeks to evaluate the use and influence of blockchain technology on cryptocurrencies, including issues such as creation, transactions, and storage. Furthermore, the research will look into the use of blockchain technology in the production, and ownership verification of NFTs, specifically in the Philippine market. The study intends to provide a full grasp of the practical implications and possible benefits of blockchain technology in the realms of Bitcoin and NFTs in the Philippines by delving into these areas.</w:t>
+      </w:r>
+    </w:p>
+    <w:p>
+      <w:pPr>
+        <w:jc w:val="both"/>
+        <w:rPr>
+          <w:rFonts w:ascii="Century Gothic" w:hAnsi="Century Gothic"/>
+          <w:sz w:val="20"/>
+          <w:szCs w:val="20"/>
+        </w:rPr>
+      </w:pPr>
+    </w:p>
+    <w:p>
+      <w:pPr>
+        <w:ind w:firstLine="720"/>
+        <w:jc w:val="both"/>
+        <w:rPr>
+          <w:rFonts w:ascii="Century Gothic" w:hAnsi="Century Gothic"/>
+          <w:sz w:val="20"/>
+          <w:szCs w:val="20"/>
+        </w:rPr>
+      </w:pPr>
+      <w:r>
+        <w:rPr>
+          <w:rFonts w:ascii="Century Gothic" w:hAnsi="Century Gothic"/>
+          <w:sz w:val="20"/>
+          <w:szCs w:val="20"/>
+        </w:rPr>
+        <w:t xml:space="preserve">The focus remains on cryptocurrency and NFTs within the Philippines.  Therefore, it will not extensively analyze or compare the global blockchain landscape or international regulatory frameworks. While the study acknowledges the technical aspects of blockchain technology, it will not provide an in-depth analysis of the underlying technical protocols or algorithms employed by blockchain networks. Moreover, </w:t>
+      </w:r>
+      <w:proofErr w:type="gramStart"/>
+      <w:r>
+        <w:rPr>
+          <w:rFonts w:ascii="Century Gothic" w:hAnsi="Century Gothic"/>
+          <w:sz w:val="20"/>
+          <w:szCs w:val="20"/>
+        </w:rPr>
+        <w:t>It</w:t>
+      </w:r>
+      <w:proofErr w:type="gramEnd"/>
+      <w:r>
+        <w:rPr>
+          <w:rFonts w:ascii="Century Gothic" w:hAnsi="Century Gothic"/>
+          <w:sz w:val="20"/>
+          <w:szCs w:val="20"/>
+        </w:rPr>
+        <w:t xml:space="preserve"> is important to note that this study does not provide financial advice or investment recommendations. Instead, it should be regarded as a reference source for understanding blockchain technology and its application in the cryptocurrency and NFT domains. The study aims to present an objective analysis of the effectiveness and security factors of blockchain, offering insights into its potential advantages and limitations.</w:t>
+      </w:r>
+      <w:bookmarkStart w:id="0" w:name="_GoBack"/>
+      <w:bookmarkEnd w:id="0"/>
+    </w:p>
     <w:sectPr>
       <w:pgSz w:w="12240" w:h="15840"/>
       <w:pgMar w:top="1440" w:right="1440" w:bottom="1440" w:left="1440" w:header="720" w:footer="720" w:gutter="0"/>
@@ -4517,7 +4662,7 @@
 </file>
 
 <file path=word/numbering.xml><?xml version="1.0" encoding="utf-8"?>
-<w:numbering xmlns:wpc="http://schemas.microsoft.com/office/word/2010/wordprocessingCanvas" xmlns:cx="http://schemas.microsoft.com/office/drawing/2014/chartex" xmlns:cx1="http://schemas.microsoft.com/office/drawing/2015/9/8/chartex" xmlns:cx2="http://schemas.microsoft.com/office/drawing/2015/10/21/chartex" xmlns:cx3="http://schemas.microsoft.com/office/drawing/2016/5/9/chartex" xmlns:cx4="http://schemas.microsoft.com/office/drawing/2016/5/10/chartex" xmlns:cx5="http://schemas.microsoft.com/office/drawing/2016/5/11/chartex" xmlns:cx6="http://schemas.microsoft.com/office/drawing/2016/5/12/chartex" xmlns:cx7="http://schemas.microsoft.com/office/drawing/2016/5/13/chartex" xmlns:cx8="http://schemas.microsoft.com/office/drawing/2016/5/14/chartex" xmlns:mc="http://schemas.openxmlformats.org/markup-compatibility/2006" xmlns:aink="http://schemas.microsoft.com/office/drawing/2016/ink" xmlns:am3d="http://schemas.microsoft.com/office/drawing/2017/model3d" xmlns:o="urn:schemas-microsoft-com:office:office" xmlns:r="http://schemas.openxmlformats.org/officeDocument/2006/relationships" xmlns:m="http://schemas.openxmlformats.org/officeDocument/2006/math" xmlns:v="urn:schemas-microsoft-com:vml" xmlns:wp14="http://schemas.microsoft.com/office/word/2010/wordprocessingDrawing" xmlns:wp="http://schemas.openxmlformats.org/drawingml/2006/wordprocessingDrawing" xmlns:w10="urn:schemas-microsoft-com:office:word" xmlns:w="http://schemas.openxmlformats.org/wordprocessingml/2006/main" xmlns:w14="http://schemas.microsoft.com/office/word/2010/wordml" xmlns:w15="http://schemas.microsoft.com/office/word/2012/wordml" xmlns:w16cex="http://schemas.microsoft.com/office/word/2018/wordml/cex" xmlns:w16cid="http://schemas.microsoft.com/office/word/2016/wordml/cid" xmlns:w16="http://schemas.microsoft.com/office/word/2018/wordml" xmlns:w16sdtdh="http://schemas.microsoft.com/office/word/2020/wordml/sdtdatahash" xmlns:w16se="http://schemas.microsoft.com/office/word/2015/wordml/symex" xmlns:wpg="http://schemas.microsoft.com/office/word/2010/wordprocessingGroup" xmlns:wpi="http://schemas.microsoft.com/office/word/2010/wordprocessingInk" xmlns:wne="http://schemas.microsoft.com/office/word/2006/wordml" xmlns:wps="http://schemas.microsoft.com/office/word/2010/wordprocessingShape" mc:Ignorable="w14 w15 w16se w16cid w16 w16cex w16sdtdh wp14">
+<w:numbering xmlns:wpc="http://schemas.microsoft.com/office/word/2010/wordprocessingCanvas" xmlns:cx="http://schemas.microsoft.com/office/drawing/2014/chartex" xmlns:cx1="http://schemas.microsoft.com/office/drawing/2015/9/8/chartex" xmlns:mc="http://schemas.openxmlformats.org/markup-compatibility/2006" xmlns:o="urn:schemas-microsoft-com:office:office" xmlns:r="http://schemas.openxmlformats.org/officeDocument/2006/relationships" xmlns:m="http://schemas.openxmlformats.org/officeDocument/2006/math" xmlns:v="urn:schemas-microsoft-com:vml" xmlns:wp14="http://schemas.microsoft.com/office/word/2010/wordprocessingDrawing" xmlns:wp="http://schemas.openxmlformats.org/drawingml/2006/wordprocessingDrawing" xmlns:w10="urn:schemas-microsoft-com:office:word" xmlns:w="http://schemas.openxmlformats.org/wordprocessingml/2006/main" xmlns:w14="http://schemas.microsoft.com/office/word/2010/wordml" xmlns:w15="http://schemas.microsoft.com/office/word/2012/wordml" xmlns:w16se="http://schemas.microsoft.com/office/word/2015/wordml/symex" xmlns:wpg="http://schemas.microsoft.com/office/word/2010/wordprocessingGroup" xmlns:wpi="http://schemas.microsoft.com/office/word/2010/wordprocessingInk" xmlns:wne="http://schemas.microsoft.com/office/word/2006/wordml" xmlns:wps="http://schemas.microsoft.com/office/word/2010/wordprocessingShape" mc:Ignorable="w14 w15 w16se wp14">
   <w:abstractNum w:abstractNumId="0" w15:restartNumberingAfterBreak="0">
     <w:nsid w:val="09D25BD9"/>
     <w:multiLevelType w:val="multilevel"/>
@@ -5159,7 +5304,7 @@
 </file>
 
 <file path=word/styles.xml><?xml version="1.0" encoding="utf-8"?>
-<w:styles xmlns:mc="http://schemas.openxmlformats.org/markup-compatibility/2006" xmlns:r="http://schemas.openxmlformats.org/officeDocument/2006/relationships" xmlns:w="http://schemas.openxmlformats.org/wordprocessingml/2006/main" xmlns:w14="http://schemas.microsoft.com/office/word/2010/wordml" xmlns:w15="http://schemas.microsoft.com/office/word/2012/wordml" xmlns:w16cex="http://schemas.microsoft.com/office/word/2018/wordml/cex" xmlns:w16cid="http://schemas.microsoft.com/office/word/2016/wordml/cid" xmlns:w16="http://schemas.microsoft.com/office/word/2018/wordml" xmlns:w16sdtdh="http://schemas.microsoft.com/office/word/2020/wordml/sdtdatahash" xmlns:w16se="http://schemas.microsoft.com/office/word/2015/wordml/symex" mc:Ignorable="w14 w15 w16se w16cid w16 w16cex w16sdtdh">
+<w:styles xmlns:mc="http://schemas.openxmlformats.org/markup-compatibility/2006" xmlns:r="http://schemas.openxmlformats.org/officeDocument/2006/relationships" xmlns:w="http://schemas.openxmlformats.org/wordprocessingml/2006/main" xmlns:w14="http://schemas.microsoft.com/office/word/2010/wordml" xmlns:w15="http://schemas.microsoft.com/office/word/2012/wordml" xmlns:w16se="http://schemas.microsoft.com/office/word/2015/wordml/symex" mc:Ignorable="w14 w15 w16se">
   <w:docDefaults>
     <w:rPrDefault>
       <w:rPr>
@@ -5175,7 +5320,7 @@
       </w:pPr>
     </w:pPrDefault>
   </w:docDefaults>
-  <w:latentStyles w:defLockedState="0" w:defUIPriority="99" w:defSemiHidden="0" w:defUnhideWhenUsed="0" w:defQFormat="0" w:count="376">
+  <w:latentStyles w:defLockedState="0" w:defUIPriority="99" w:defSemiHidden="0" w:defUnhideWhenUsed="0" w:defQFormat="0" w:count="371">
     <w:lsdException w:name="Normal" w:uiPriority="0" w:qFormat="1"/>
     <w:lsdException w:name="heading 1" w:uiPriority="9" w:qFormat="1"/>
     <w:lsdException w:name="heading 2" w:semiHidden="1" w:uiPriority="9" w:unhideWhenUsed="1" w:qFormat="1"/>
@@ -5547,11 +5692,6 @@
     <w:lsdException w:name="List Table 5 Dark Accent 6" w:uiPriority="50"/>
     <w:lsdException w:name="List Table 6 Colorful Accent 6" w:uiPriority="51"/>
     <w:lsdException w:name="List Table 7 Colorful Accent 6" w:uiPriority="52"/>
-    <w:lsdException w:name="Mention" w:semiHidden="1" w:unhideWhenUsed="1"/>
-    <w:lsdException w:name="Smart Hyperlink" w:semiHidden="1" w:unhideWhenUsed="1"/>
-    <w:lsdException w:name="Hashtag" w:semiHidden="1" w:unhideWhenUsed="1"/>
-    <w:lsdException w:name="Unresolved Mention" w:semiHidden="1" w:unhideWhenUsed="1"/>
-    <w:lsdException w:name="Smart Link" w:semiHidden="1" w:unhideWhenUsed="1"/>
   </w:latentStyles>
   <w:style w:type="paragraph" w:default="1" w:styleId="Normal">
     <w:name w:val="Normal"/>

</xml_diff>

<commit_message>
Added Tech Lit Rev
</commit_message>
<xml_diff>
--- a/LF Scholars Effectiveness and Security Factors of Blockchain.docx
+++ b/LF Scholars Effectiveness and Security Factors of Blockchain.docx
@@ -1,15 +1,15 @@
 
 <file path=word/document.xml><?xml version="1.0" encoding="utf-8"?>
-<w:document xmlns:wpc="http://schemas.microsoft.com/office/word/2010/wordprocessingCanvas" xmlns:cx="http://schemas.microsoft.com/office/drawing/2014/chartex" xmlns:cx1="http://schemas.microsoft.com/office/drawing/2015/9/8/chartex" xmlns:cx2="http://schemas.microsoft.com/office/drawing/2015/10/21/chartex" xmlns:cx3="http://schemas.microsoft.com/office/drawing/2016/5/9/chartex" xmlns:cx4="http://schemas.microsoft.com/office/drawing/2016/5/10/chartex" xmlns:cx5="http://schemas.microsoft.com/office/drawing/2016/5/11/chartex" xmlns:cx6="http://schemas.microsoft.com/office/drawing/2016/5/12/chartex" xmlns:cx7="http://schemas.microsoft.com/office/drawing/2016/5/13/chartex" xmlns:cx8="http://schemas.microsoft.com/office/drawing/2016/5/14/chartex" xmlns:mc="http://schemas.openxmlformats.org/markup-compatibility/2006" xmlns:aink="http://schemas.microsoft.com/office/drawing/2016/ink" xmlns:am3d="http://schemas.microsoft.com/office/drawing/2017/model3d" xmlns:o="urn:schemas-microsoft-com:office:office" xmlns:r="http://schemas.openxmlformats.org/officeDocument/2006/relationships" xmlns:m="http://schemas.openxmlformats.org/officeDocument/2006/math" xmlns:v="urn:schemas-microsoft-com:vml" xmlns:wp14="http://schemas.microsoft.com/office/word/2010/wordprocessingDrawing" xmlns:wp="http://schemas.openxmlformats.org/drawingml/2006/wordprocessingDrawing" xmlns:w10="urn:schemas-microsoft-com:office:word" xmlns:w="http://schemas.openxmlformats.org/wordprocessingml/2006/main" xmlns:w14="http://schemas.microsoft.com/office/word/2010/wordml" xmlns:w15="http://schemas.microsoft.com/office/word/2012/wordml" xmlns:w16cex="http://schemas.microsoft.com/office/word/2018/wordml/cex" xmlns:w16cid="http://schemas.microsoft.com/office/word/2016/wordml/cid" xmlns:w16="http://schemas.microsoft.com/office/word/2018/wordml" xmlns:w16sdtdh="http://schemas.microsoft.com/office/word/2020/wordml/sdtdatahash" xmlns:w16se="http://schemas.microsoft.com/office/word/2015/wordml/symex" xmlns:wpg="http://schemas.microsoft.com/office/word/2010/wordprocessingGroup" xmlns:wpi="http://schemas.microsoft.com/office/word/2010/wordprocessingInk" xmlns:wne="http://schemas.microsoft.com/office/word/2006/wordml" xmlns:wps="http://schemas.microsoft.com/office/word/2010/wordprocessingShape" mc:Ignorable="w14 w15 w16se w16cid w16 w16cex w16sdtdh wp14">
+<w:document xmlns:wpc="http://schemas.microsoft.com/office/word/2010/wordprocessingCanvas" xmlns:cx="http://schemas.microsoft.com/office/drawing/2014/chartex" xmlns:cx1="http://schemas.microsoft.com/office/drawing/2015/9/8/chartex" xmlns:mc="http://schemas.openxmlformats.org/markup-compatibility/2006" xmlns:o="urn:schemas-microsoft-com:office:office" xmlns:r="http://schemas.openxmlformats.org/officeDocument/2006/relationships" xmlns:m="http://schemas.openxmlformats.org/officeDocument/2006/math" xmlns:v="urn:schemas-microsoft-com:vml" xmlns:wp14="http://schemas.microsoft.com/office/word/2010/wordprocessingDrawing" xmlns:wp="http://schemas.openxmlformats.org/drawingml/2006/wordprocessingDrawing" xmlns:w10="urn:schemas-microsoft-com:office:word" xmlns:w="http://schemas.openxmlformats.org/wordprocessingml/2006/main" xmlns:w14="http://schemas.microsoft.com/office/word/2010/wordml" xmlns:w15="http://schemas.microsoft.com/office/word/2012/wordml" xmlns:w16se="http://schemas.microsoft.com/office/word/2015/wordml/symex" xmlns:wpg="http://schemas.microsoft.com/office/word/2010/wordprocessingGroup" xmlns:wpi="http://schemas.microsoft.com/office/word/2010/wordprocessingInk" xmlns:wne="http://schemas.microsoft.com/office/word/2006/wordml" xmlns:wps="http://schemas.microsoft.com/office/word/2010/wordprocessingShape" mc:Ignorable="w14 w15 w16se wp14">
   <w:body>
     <w:p>
       <w:pPr>
         <w:spacing w:after="0" w:line="240" w:lineRule="auto"/>
         <w:jc w:val="center"/>
         <w:rPr>
-          <w:rFonts w:ascii="Times New Roman" w:eastAsia="Times New Roman" w:hAnsi="Times New Roman" w:cs="Times New Roman"/>
-          <w:sz w:val="24"/>
-          <w:szCs w:val="24"/>
+          <w:rFonts w:ascii="Century Gothic" w:eastAsia="Times New Roman" w:hAnsi="Century Gothic" w:cs="Times New Roman"/>
+          <w:sz w:val="20"/>
+          <w:szCs w:val="20"/>
         </w:rPr>
       </w:pPr>
       <w:r>
@@ -29,9 +29,9 @@
       <w:pPr>
         <w:spacing w:after="0" w:line="240" w:lineRule="auto"/>
         <w:rPr>
-          <w:rFonts w:ascii="Times New Roman" w:eastAsia="Times New Roman" w:hAnsi="Times New Roman" w:cs="Times New Roman"/>
-          <w:sz w:val="24"/>
-          <w:szCs w:val="24"/>
+          <w:rFonts w:ascii="Century Gothic" w:eastAsia="Times New Roman" w:hAnsi="Century Gothic" w:cs="Times New Roman"/>
+          <w:sz w:val="20"/>
+          <w:szCs w:val="20"/>
         </w:rPr>
       </w:pPr>
     </w:p>
@@ -69,9 +69,9 @@
       <w:pPr>
         <w:spacing w:after="0" w:line="240" w:lineRule="auto"/>
         <w:rPr>
-          <w:rFonts w:ascii="Times New Roman" w:eastAsia="Times New Roman" w:hAnsi="Times New Roman" w:cs="Times New Roman"/>
-          <w:sz w:val="24"/>
-          <w:szCs w:val="24"/>
+          <w:rFonts w:ascii="Century Gothic" w:eastAsia="Times New Roman" w:hAnsi="Century Gothic" w:cs="Times New Roman"/>
+          <w:sz w:val="20"/>
+          <w:szCs w:val="20"/>
         </w:rPr>
       </w:pPr>
     </w:p>
@@ -81,9 +81,9 @@
         <w:ind w:firstLine="720"/>
         <w:jc w:val="both"/>
         <w:rPr>
-          <w:rFonts w:ascii="Times New Roman" w:eastAsia="Times New Roman" w:hAnsi="Times New Roman" w:cs="Times New Roman"/>
-          <w:sz w:val="24"/>
-          <w:szCs w:val="24"/>
+          <w:rFonts w:ascii="Century Gothic" w:eastAsia="Times New Roman" w:hAnsi="Century Gothic" w:cs="Times New Roman"/>
+          <w:sz w:val="20"/>
+          <w:szCs w:val="20"/>
         </w:rPr>
       </w:pPr>
       <w:r>
@@ -94,48 +94,26 @@
           <w:szCs w:val="20"/>
           <w:shd w:val="clear" w:color="auto" w:fill="FFFFFF"/>
         </w:rPr>
-        <w:t xml:space="preserve">The development of blockchain technology continues to be in its early stage of improvement. Don Tapscott and Alex Tapscott write a book entitled Blockchain Revolution: How the Technology Behind Bitcoin is Changing Money, Business, and the World contend that cryptocurrencies not just make international money transfers less difficult and more affordable but also make a way on how many people could benefit from it rather than </w:t>
-      </w:r>
-      <w:proofErr w:type="gramStart"/>
-      <w:r>
-        <w:rPr>
-          <w:rFonts w:ascii="Century Gothic" w:eastAsia="Times New Roman" w:hAnsi="Century Gothic" w:cs="Times New Roman"/>
-          <w:color w:val="000000"/>
-          <w:sz w:val="20"/>
-          <w:szCs w:val="20"/>
-          <w:shd w:val="clear" w:color="auto" w:fill="FFFFFF"/>
-        </w:rPr>
-        <w:t>few ,</w:t>
-      </w:r>
-      <w:proofErr w:type="gramEnd"/>
-      <w:r>
-        <w:rPr>
-          <w:rFonts w:ascii="Century Gothic" w:eastAsia="Times New Roman" w:hAnsi="Century Gothic" w:cs="Times New Roman"/>
-          <w:color w:val="000000"/>
-          <w:sz w:val="20"/>
-          <w:szCs w:val="20"/>
-          <w:shd w:val="clear" w:color="auto" w:fill="FFFFFF"/>
-        </w:rPr>
-        <w:t xml:space="preserve"> and that blockchain may offer a more reliable way for us to store and exchange our cash and can change how our institutional sectors works. In that way, blockchain technologies are being used to transform the way we handle data in industries like financial institutions, healthcare and government sectors.</w:t>
-      </w:r>
-    </w:p>
-    <w:p>
-      <w:pPr>
-        <w:spacing w:after="0" w:line="240" w:lineRule="auto"/>
-        <w:rPr>
-          <w:rFonts w:ascii="Times New Roman" w:eastAsia="Times New Roman" w:hAnsi="Times New Roman" w:cs="Times New Roman"/>
-          <w:sz w:val="24"/>
-          <w:szCs w:val="24"/>
-        </w:rPr>
-      </w:pPr>
-    </w:p>
-    <w:p>
-      <w:pPr>
-        <w:spacing w:after="0" w:line="240" w:lineRule="auto"/>
-        <w:rPr>
-          <w:rFonts w:ascii="Times New Roman" w:eastAsia="Times New Roman" w:hAnsi="Times New Roman" w:cs="Times New Roman"/>
-          <w:sz w:val="24"/>
-          <w:szCs w:val="24"/>
+        <w:t>The development of blockchain technology continues to be in its early stage of improvement. Don Tapscott and Alex Tapscott write a book entitled Blockchain Revolution: How the Technology Behind Bitcoin is Changing Money, Business, and the World contend that cryptocurrencies not just make international money transfers less difficult and more affordable but also make a way on how many people could benefit from it rather than few , and that blockchain may offer a more reliable way for us to store and exchange our cash and can change how our institutional sectors works. In that way, blockchain technologies are being used to transform the way we handle data in industries like financial institutions, healthcare and government sectors.</w:t>
+      </w:r>
+    </w:p>
+    <w:p>
+      <w:pPr>
+        <w:spacing w:after="0" w:line="240" w:lineRule="auto"/>
+        <w:rPr>
+          <w:rFonts w:ascii="Century Gothic" w:eastAsia="Times New Roman" w:hAnsi="Century Gothic" w:cs="Times New Roman"/>
+          <w:sz w:val="20"/>
+          <w:szCs w:val="20"/>
+        </w:rPr>
+      </w:pPr>
+    </w:p>
+    <w:p>
+      <w:pPr>
+        <w:spacing w:after="0" w:line="240" w:lineRule="auto"/>
+        <w:rPr>
+          <w:rFonts w:ascii="Century Gothic" w:eastAsia="Times New Roman" w:hAnsi="Century Gothic" w:cs="Times New Roman"/>
+          <w:sz w:val="20"/>
+          <w:szCs w:val="20"/>
         </w:rPr>
       </w:pPr>
       <w:r>
@@ -154,9 +132,9 @@
       <w:pPr>
         <w:spacing w:after="0" w:line="240" w:lineRule="auto"/>
         <w:rPr>
-          <w:rFonts w:ascii="Times New Roman" w:eastAsia="Times New Roman" w:hAnsi="Times New Roman" w:cs="Times New Roman"/>
-          <w:sz w:val="24"/>
-          <w:szCs w:val="24"/>
+          <w:rFonts w:ascii="Century Gothic" w:eastAsia="Times New Roman" w:hAnsi="Century Gothic" w:cs="Times New Roman"/>
+          <w:sz w:val="20"/>
+          <w:szCs w:val="20"/>
         </w:rPr>
       </w:pPr>
     </w:p>
@@ -167,59 +145,19 @@
         <w:ind w:firstLine="720"/>
         <w:jc w:val="both"/>
         <w:rPr>
-          <w:rFonts w:ascii="Times New Roman" w:eastAsia="Times New Roman" w:hAnsi="Times New Roman" w:cs="Times New Roman"/>
-          <w:sz w:val="24"/>
-          <w:szCs w:val="24"/>
-        </w:rPr>
-      </w:pPr>
-      <w:r>
-        <w:rPr>
-          <w:rFonts w:ascii="Century Gothic" w:eastAsia="Times New Roman" w:hAnsi="Century Gothic" w:cs="Times New Roman"/>
-          <w:color w:val="000000"/>
-          <w:sz w:val="20"/>
-          <w:szCs w:val="20"/>
-        </w:rPr>
-        <w:t xml:space="preserve">In the Philippines, the blockchain technology was initially introduced in 2009, and through time, it gained popularity there. According to the data collected by </w:t>
-      </w:r>
-      <w:proofErr w:type="gramStart"/>
-      <w:r>
-        <w:rPr>
-          <w:rFonts w:ascii="Century Gothic" w:eastAsia="Times New Roman" w:hAnsi="Century Gothic" w:cs="Times New Roman"/>
-          <w:color w:val="000000"/>
-          <w:sz w:val="20"/>
-          <w:szCs w:val="20"/>
-        </w:rPr>
-        <w:t>the  World</w:t>
-      </w:r>
-      <w:proofErr w:type="gramEnd"/>
-      <w:r>
-        <w:rPr>
-          <w:rFonts w:ascii="Century Gothic" w:eastAsia="Times New Roman" w:hAnsi="Century Gothic" w:cs="Times New Roman"/>
-          <w:color w:val="000000"/>
-          <w:sz w:val="20"/>
-          <w:szCs w:val="20"/>
-        </w:rPr>
-        <w:t xml:space="preserve"> Bank in 2021, the Philippines is the 36th-largest economy by nominal GDP and the third-largest economy in Asia. Despite its small size, the </w:t>
-      </w:r>
-      <w:proofErr w:type="gramStart"/>
-      <w:r>
-        <w:rPr>
-          <w:rFonts w:ascii="Century Gothic" w:eastAsia="Times New Roman" w:hAnsi="Century Gothic" w:cs="Times New Roman"/>
-          <w:color w:val="000000"/>
-          <w:sz w:val="20"/>
-          <w:szCs w:val="20"/>
-        </w:rPr>
-        <w:t>country  is</w:t>
-      </w:r>
-      <w:proofErr w:type="gramEnd"/>
-      <w:r>
-        <w:rPr>
-          <w:rFonts w:ascii="Century Gothic" w:eastAsia="Times New Roman" w:hAnsi="Century Gothic" w:cs="Times New Roman"/>
-          <w:color w:val="000000"/>
-          <w:sz w:val="20"/>
-          <w:szCs w:val="20"/>
-        </w:rPr>
-        <w:t xml:space="preserve"> considered to be one of the fastest-growing economies in the international market due to its transition from agricultural country to  services and industrialization. Also, as reflected in </w:t>
+          <w:rFonts w:ascii="Century Gothic" w:eastAsia="Times New Roman" w:hAnsi="Century Gothic" w:cs="Times New Roman"/>
+          <w:sz w:val="20"/>
+          <w:szCs w:val="20"/>
+        </w:rPr>
+      </w:pPr>
+      <w:r>
+        <w:rPr>
+          <w:rFonts w:ascii="Century Gothic" w:eastAsia="Times New Roman" w:hAnsi="Century Gothic" w:cs="Times New Roman"/>
+          <w:color w:val="000000"/>
+          <w:sz w:val="20"/>
+          <w:szCs w:val="20"/>
+        </w:rPr>
+        <w:t xml:space="preserve">In the Philippines, the blockchain technology was initially introduced in 2009, and through time, it gained popularity there. According to the data collected by the  World Bank in 2021, the Philippines is the 36th-largest economy by nominal GDP and the third-largest economy in Asia. Despite its small size, the country  is considered to be one of the fastest-growing economies in the international market due to its transition from agricultural country to  services and industrialization. Also, as reflected in </w:t>
       </w:r>
       <w:proofErr w:type="spellStart"/>
       <w:r>
@@ -267,9 +205,9 @@
         <w:shd w:val="clear" w:color="auto" w:fill="FFFFFF"/>
         <w:spacing w:after="0" w:line="240" w:lineRule="auto"/>
         <w:rPr>
-          <w:rFonts w:ascii="Times New Roman" w:eastAsia="Times New Roman" w:hAnsi="Times New Roman" w:cs="Times New Roman"/>
-          <w:sz w:val="24"/>
-          <w:szCs w:val="24"/>
+          <w:rFonts w:ascii="Century Gothic" w:eastAsia="Times New Roman" w:hAnsi="Century Gothic" w:cs="Times New Roman"/>
+          <w:sz w:val="20"/>
+          <w:szCs w:val="20"/>
         </w:rPr>
       </w:pPr>
     </w:p>
@@ -280,9 +218,9 @@
         <w:ind w:firstLine="720"/>
         <w:jc w:val="both"/>
         <w:rPr>
-          <w:rFonts w:ascii="Times New Roman" w:eastAsia="Times New Roman" w:hAnsi="Times New Roman" w:cs="Times New Roman"/>
-          <w:sz w:val="24"/>
-          <w:szCs w:val="24"/>
+          <w:rFonts w:ascii="Century Gothic" w:eastAsia="Times New Roman" w:hAnsi="Century Gothic" w:cs="Times New Roman"/>
+          <w:sz w:val="20"/>
+          <w:szCs w:val="20"/>
         </w:rPr>
       </w:pPr>
       <w:r>
@@ -384,9 +322,9 @@
         <w:ind w:firstLine="720"/>
         <w:jc w:val="both"/>
         <w:rPr>
-          <w:rFonts w:ascii="Times New Roman" w:eastAsia="Times New Roman" w:hAnsi="Times New Roman" w:cs="Times New Roman"/>
-          <w:sz w:val="24"/>
-          <w:szCs w:val="24"/>
+          <w:rFonts w:ascii="Century Gothic" w:eastAsia="Times New Roman" w:hAnsi="Century Gothic" w:cs="Times New Roman"/>
+          <w:sz w:val="20"/>
+          <w:szCs w:val="20"/>
         </w:rPr>
       </w:pPr>
     </w:p>
@@ -397,9 +335,9 @@
         <w:ind w:firstLine="720"/>
         <w:jc w:val="both"/>
         <w:rPr>
-          <w:rFonts w:ascii="Times New Roman" w:eastAsia="Times New Roman" w:hAnsi="Times New Roman" w:cs="Times New Roman"/>
-          <w:sz w:val="24"/>
-          <w:szCs w:val="24"/>
+          <w:rFonts w:ascii="Century Gothic" w:eastAsia="Times New Roman" w:hAnsi="Century Gothic" w:cs="Times New Roman"/>
+          <w:sz w:val="20"/>
+          <w:szCs w:val="20"/>
         </w:rPr>
       </w:pPr>
       <w:r>
@@ -419,27 +357,7 @@
           <w:sz w:val="20"/>
           <w:szCs w:val="20"/>
         </w:rPr>
-        <w:t xml:space="preserve"> Cryptocurrency Adoption </w:t>
-      </w:r>
-      <w:proofErr w:type="gramStart"/>
-      <w:r>
-        <w:rPr>
-          <w:rFonts w:ascii="Century Gothic" w:eastAsia="Times New Roman" w:hAnsi="Century Gothic" w:cs="Times New Roman"/>
-          <w:color w:val="000000"/>
-          <w:sz w:val="20"/>
-          <w:szCs w:val="20"/>
-        </w:rPr>
-        <w:t>Index  report</w:t>
-      </w:r>
-      <w:proofErr w:type="gramEnd"/>
-      <w:r>
-        <w:rPr>
-          <w:rFonts w:ascii="Century Gothic" w:eastAsia="Times New Roman" w:hAnsi="Century Gothic" w:cs="Times New Roman"/>
-          <w:color w:val="000000"/>
-          <w:sz w:val="20"/>
-          <w:szCs w:val="20"/>
-        </w:rPr>
-        <w:t xml:space="preserve"> in 2022,  </w:t>
+        <w:t xml:space="preserve"> Cryptocurrency Adoption Index  report in 2022,  </w:t>
       </w:r>
       <w:r>
         <w:rPr>
@@ -449,29 +367,7 @@
           <w:szCs w:val="20"/>
           <w:shd w:val="clear" w:color="auto" w:fill="FFFFFF"/>
         </w:rPr>
-        <w:t xml:space="preserve">Bitcoin (BTC) is the most popular cryptocurrency with over 36% crypto owners in the Philippines followed by Ethereum (ETH) and Dogecoin (DOGE). Additionally, as reported by the same adoption </w:t>
-      </w:r>
-      <w:proofErr w:type="gramStart"/>
-      <w:r>
-        <w:rPr>
-          <w:rFonts w:ascii="Century Gothic" w:eastAsia="Times New Roman" w:hAnsi="Century Gothic" w:cs="Times New Roman"/>
-          <w:color w:val="000000"/>
-          <w:sz w:val="20"/>
-          <w:szCs w:val="20"/>
-          <w:shd w:val="clear" w:color="auto" w:fill="FFFFFF"/>
-        </w:rPr>
-        <w:t>index,  the</w:t>
-      </w:r>
-      <w:proofErr w:type="gramEnd"/>
-      <w:r>
-        <w:rPr>
-          <w:rFonts w:ascii="Century Gothic" w:eastAsia="Times New Roman" w:hAnsi="Century Gothic" w:cs="Times New Roman"/>
-          <w:color w:val="000000"/>
-          <w:sz w:val="20"/>
-          <w:szCs w:val="20"/>
-          <w:shd w:val="clear" w:color="auto" w:fill="FFFFFF"/>
-        </w:rPr>
-        <w:t xml:space="preserve"> Philippines ranks 12th out of 26 countries for crypto adoption with over 11.6 million Filipinos owning digital assets.</w:t>
+        <w:t>Bitcoin (BTC) is the most popular cryptocurrency with over 36% crypto owners in the Philippines followed by Ethereum (ETH) and Dogecoin (DOGE). Additionally, as reported by the same adoption index,  the Philippines ranks 12th out of 26 countries for crypto adoption with over 11.6 million Filipinos owning digital assets.</w:t>
       </w:r>
     </w:p>
     <w:p>
@@ -481,9 +377,9 @@
         <w:ind w:firstLine="720"/>
         <w:jc w:val="both"/>
         <w:rPr>
-          <w:rFonts w:ascii="Times New Roman" w:eastAsia="Times New Roman" w:hAnsi="Times New Roman" w:cs="Times New Roman"/>
-          <w:sz w:val="24"/>
-          <w:szCs w:val="24"/>
+          <w:rFonts w:ascii="Century Gothic" w:eastAsia="Times New Roman" w:hAnsi="Century Gothic" w:cs="Times New Roman"/>
+          <w:sz w:val="20"/>
+          <w:szCs w:val="20"/>
         </w:rPr>
       </w:pPr>
     </w:p>
@@ -493,9 +389,9 @@
         <w:spacing w:after="0" w:line="240" w:lineRule="auto"/>
         <w:jc w:val="both"/>
         <w:rPr>
-          <w:rFonts w:ascii="Times New Roman" w:eastAsia="Times New Roman" w:hAnsi="Times New Roman" w:cs="Times New Roman"/>
-          <w:sz w:val="24"/>
-          <w:szCs w:val="24"/>
+          <w:rFonts w:ascii="Century Gothic" w:eastAsia="Times New Roman" w:hAnsi="Century Gothic" w:cs="Times New Roman"/>
+          <w:sz w:val="20"/>
+          <w:szCs w:val="20"/>
         </w:rPr>
       </w:pPr>
     </w:p>
@@ -539,9 +435,9 @@
               <w:spacing w:after="0" w:line="240" w:lineRule="auto"/>
               <w:jc w:val="center"/>
               <w:rPr>
-                <w:rFonts w:ascii="Times New Roman" w:eastAsia="Times New Roman" w:hAnsi="Times New Roman" w:cs="Times New Roman"/>
-                <w:sz w:val="24"/>
-                <w:szCs w:val="24"/>
+                <w:rFonts w:ascii="Century Gothic" w:eastAsia="Times New Roman" w:hAnsi="Century Gothic" w:cs="Times New Roman"/>
+                <w:sz w:val="20"/>
+                <w:szCs w:val="20"/>
               </w:rPr>
             </w:pPr>
             <w:r>
@@ -578,9 +474,9 @@
               <w:spacing w:after="0" w:line="240" w:lineRule="auto"/>
               <w:jc w:val="center"/>
               <w:rPr>
-                <w:rFonts w:ascii="Times New Roman" w:eastAsia="Times New Roman" w:hAnsi="Times New Roman" w:cs="Times New Roman"/>
-                <w:sz w:val="24"/>
-                <w:szCs w:val="24"/>
+                <w:rFonts w:ascii="Century Gothic" w:eastAsia="Times New Roman" w:hAnsi="Century Gothic" w:cs="Times New Roman"/>
+                <w:sz w:val="20"/>
+                <w:szCs w:val="20"/>
               </w:rPr>
             </w:pPr>
             <w:r>
@@ -617,9 +513,9 @@
               <w:spacing w:after="0" w:line="240" w:lineRule="auto"/>
               <w:jc w:val="center"/>
               <w:rPr>
-                <w:rFonts w:ascii="Times New Roman" w:eastAsia="Times New Roman" w:hAnsi="Times New Roman" w:cs="Times New Roman"/>
-                <w:sz w:val="24"/>
-                <w:szCs w:val="24"/>
+                <w:rFonts w:ascii="Century Gothic" w:eastAsia="Times New Roman" w:hAnsi="Century Gothic" w:cs="Times New Roman"/>
+                <w:sz w:val="20"/>
+                <w:szCs w:val="20"/>
               </w:rPr>
             </w:pPr>
             <w:r>
@@ -656,9 +552,9 @@
               <w:spacing w:after="0" w:line="240" w:lineRule="auto"/>
               <w:jc w:val="center"/>
               <w:rPr>
-                <w:rFonts w:ascii="Times New Roman" w:eastAsia="Times New Roman" w:hAnsi="Times New Roman" w:cs="Times New Roman"/>
-                <w:sz w:val="24"/>
-                <w:szCs w:val="24"/>
+                <w:rFonts w:ascii="Century Gothic" w:eastAsia="Times New Roman" w:hAnsi="Century Gothic" w:cs="Times New Roman"/>
+                <w:sz w:val="20"/>
+                <w:szCs w:val="20"/>
               </w:rPr>
             </w:pPr>
             <w:r>
@@ -696,9 +592,9 @@
             <w:pPr>
               <w:spacing w:after="0" w:line="240" w:lineRule="auto"/>
               <w:rPr>
-                <w:rFonts w:ascii="Times New Roman" w:eastAsia="Times New Roman" w:hAnsi="Times New Roman" w:cs="Times New Roman"/>
-                <w:sz w:val="24"/>
-                <w:szCs w:val="24"/>
+                <w:rFonts w:ascii="Century Gothic" w:eastAsia="Times New Roman" w:hAnsi="Century Gothic" w:cs="Times New Roman"/>
+                <w:sz w:val="20"/>
+                <w:szCs w:val="20"/>
               </w:rPr>
             </w:pPr>
             <w:r>
@@ -734,26 +630,27 @@
             <w:pPr>
               <w:spacing w:after="0" w:line="240" w:lineRule="auto"/>
               <w:rPr>
-                <w:rFonts w:ascii="Times New Roman" w:eastAsia="Times New Roman" w:hAnsi="Times New Roman" w:cs="Times New Roman"/>
-                <w:sz w:val="24"/>
-                <w:szCs w:val="24"/>
+                <w:rFonts w:ascii="Century Gothic" w:eastAsia="Times New Roman" w:hAnsi="Century Gothic" w:cs="Times New Roman"/>
+                <w:sz w:val="20"/>
+                <w:szCs w:val="20"/>
               </w:rPr>
             </w:pPr>
             <w:r>
               <w:rPr>
-                <w:rFonts w:ascii="Times New Roman" w:eastAsia="Times New Roman" w:hAnsi="Times New Roman" w:cs="Times New Roman"/>
-                <w:sz w:val="24"/>
-                <w:szCs w:val="24"/>
+                <w:rFonts w:ascii="Century Gothic" w:eastAsia="Times New Roman" w:hAnsi="Century Gothic" w:cs="Times New Roman"/>
+                <w:sz w:val="20"/>
+                <w:szCs w:val="20"/>
               </w:rPr>
               <w:br/>
             </w:r>
             <w:r>
               <w:rPr>
-                <w:rFonts w:ascii="Times New Roman" w:eastAsia="Times New Roman" w:hAnsi="Times New Roman" w:cs="Times New Roman"/>
+                <w:rFonts w:ascii="Century Gothic" w:eastAsia="Times New Roman" w:hAnsi="Century Gothic" w:cs="Times New Roman"/>
                 <w:noProof/>
-                <w:sz w:val="24"/>
-                <w:szCs w:val="24"/>
+                <w:sz w:val="20"/>
+                <w:szCs w:val="20"/>
                 <w:bdr w:val="none" w:sz="0" w:space="0" w:color="auto" w:frame="1"/>
+                <w:lang w:val="en-PH" w:eastAsia="ja-JP"/>
               </w:rPr>
               <w:drawing>
                 <wp:inline distT="0" distB="0" distL="0" distR="0" wp14:anchorId="741D936F" wp14:editId="2DE7FD4D">
@@ -829,9 +726,9 @@
               <w:spacing w:after="240" w:line="240" w:lineRule="auto"/>
               <w:jc w:val="both"/>
               <w:rPr>
-                <w:rFonts w:ascii="Times New Roman" w:eastAsia="Times New Roman" w:hAnsi="Times New Roman" w:cs="Times New Roman"/>
-                <w:sz w:val="24"/>
-                <w:szCs w:val="24"/>
+                <w:rFonts w:ascii="Century Gothic" w:eastAsia="Times New Roman" w:hAnsi="Century Gothic" w:cs="Times New Roman"/>
+                <w:sz w:val="20"/>
+                <w:szCs w:val="20"/>
               </w:rPr>
             </w:pPr>
             <w:r>
@@ -934,28 +831,16 @@
                 <w:szCs w:val="20"/>
                 <w:shd w:val="clear" w:color="auto" w:fill="FFFFFF"/>
               </w:rPr>
-              <w:t xml:space="preserve">The Bitcoin </w:t>
+              <w:t>The Bitcoin network</w:t>
             </w:r>
-            <w:proofErr w:type="gramStart"/>
-            <w:r>
-              <w:rPr>
-                <w:rFonts w:ascii="Century Gothic" w:eastAsia="Times New Roman" w:hAnsi="Century Gothic" w:cs="Times New Roman"/>
-                <w:color w:val="242A2F"/>
-                <w:sz w:val="20"/>
-                <w:szCs w:val="20"/>
-                <w:shd w:val="clear" w:color="auto" w:fill="FFFFFF"/>
-              </w:rPr>
-              <w:t>network</w:t>
-            </w:r>
-            <w:proofErr w:type="gramEnd"/>
           </w:p>
           <w:p>
             <w:pPr>
               <w:spacing w:after="0" w:line="240" w:lineRule="auto"/>
               <w:rPr>
-                <w:rFonts w:ascii="Times New Roman" w:eastAsia="Times New Roman" w:hAnsi="Times New Roman" w:cs="Times New Roman"/>
-                <w:sz w:val="24"/>
-                <w:szCs w:val="24"/>
+                <w:rFonts w:ascii="Century Gothic" w:eastAsia="Times New Roman" w:hAnsi="Century Gothic" w:cs="Times New Roman"/>
+                <w:sz w:val="20"/>
+                <w:szCs w:val="20"/>
               </w:rPr>
             </w:pPr>
           </w:p>
@@ -983,9 +868,9 @@
               <w:spacing w:after="240" w:line="240" w:lineRule="auto"/>
               <w:jc w:val="both"/>
               <w:rPr>
-                <w:rFonts w:ascii="Times New Roman" w:eastAsia="Times New Roman" w:hAnsi="Times New Roman" w:cs="Times New Roman"/>
-                <w:sz w:val="24"/>
-                <w:szCs w:val="24"/>
+                <w:rFonts w:ascii="Century Gothic" w:eastAsia="Times New Roman" w:hAnsi="Century Gothic" w:cs="Times New Roman"/>
+                <w:sz w:val="20"/>
+                <w:szCs w:val="20"/>
               </w:rPr>
             </w:pPr>
             <w:r>
@@ -997,7 +882,7 @@
                 <w:shd w:val="clear" w:color="auto" w:fill="FFFFFF"/>
               </w:rPr>
               <w:lastRenderedPageBreak/>
-              <w:t xml:space="preserve">Bitcoin is a decentralized digital money that is independent and does not use financial institutions and centralized authorities like </w:t>
+              <w:t xml:space="preserve">Bitcoin is a decentralized digital money that is independent and does not use financial institutions and centralized authorities like government </w:t>
             </w:r>
             <w:r>
               <w:rPr>
@@ -1008,38 +893,16 @@
                 <w:shd w:val="clear" w:color="auto" w:fill="FFFFFF"/>
               </w:rPr>
               <w:lastRenderedPageBreak/>
-              <w:t xml:space="preserve">government sectors. It uses peer-to-peer transfers and a virtual network that records all cryptocurrency trades. It is powered up by the blockchain, an </w:t>
-            </w:r>
-            <w:proofErr w:type="gramStart"/>
-            <w:r>
-              <w:rPr>
-                <w:rFonts w:ascii="Century Gothic" w:eastAsia="Times New Roman" w:hAnsi="Century Gothic" w:cs="Times New Roman"/>
-                <w:color w:val="1D2130"/>
-                <w:sz w:val="20"/>
-                <w:szCs w:val="20"/>
-                <w:shd w:val="clear" w:color="auto" w:fill="FFFFFF"/>
-              </w:rPr>
-              <w:t>open source</w:t>
-            </w:r>
-            <w:proofErr w:type="gramEnd"/>
-            <w:r>
-              <w:rPr>
-                <w:rFonts w:ascii="Century Gothic" w:eastAsia="Times New Roman" w:hAnsi="Century Gothic" w:cs="Times New Roman"/>
-                <w:color w:val="1D2130"/>
-                <w:sz w:val="20"/>
-                <w:szCs w:val="20"/>
-                <w:shd w:val="clear" w:color="auto" w:fill="FFFFFF"/>
-              </w:rPr>
-              <w:t xml:space="preserve"> code that couples up or links blocks of transaction histories to prevent tampering.</w:t>
+              <w:t>sectors. It uses peer-to-peer transfers and a virtual network that records all cryptocurrency trades. It is powered up by the blockchain, an open source code that couples up or links blocks of transaction histories to prevent tampering.</w:t>
             </w:r>
           </w:p>
           <w:p>
             <w:pPr>
               <w:spacing w:after="0" w:line="240" w:lineRule="auto"/>
               <w:rPr>
-                <w:rFonts w:ascii="Times New Roman" w:eastAsia="Times New Roman" w:hAnsi="Times New Roman" w:cs="Times New Roman"/>
-                <w:sz w:val="24"/>
-                <w:szCs w:val="24"/>
+                <w:rFonts w:ascii="Century Gothic" w:eastAsia="Times New Roman" w:hAnsi="Century Gothic" w:cs="Times New Roman"/>
+                <w:sz w:val="20"/>
+                <w:szCs w:val="20"/>
               </w:rPr>
             </w:pPr>
           </w:p>
@@ -1069,9 +932,9 @@
               <w:spacing w:after="0" w:line="240" w:lineRule="auto"/>
               <w:jc w:val="both"/>
               <w:rPr>
-                <w:rFonts w:ascii="Times New Roman" w:eastAsia="Times New Roman" w:hAnsi="Times New Roman" w:cs="Times New Roman"/>
-                <w:sz w:val="24"/>
-                <w:szCs w:val="24"/>
+                <w:rFonts w:ascii="Century Gothic" w:eastAsia="Times New Roman" w:hAnsi="Century Gothic" w:cs="Times New Roman"/>
+                <w:sz w:val="20"/>
+                <w:szCs w:val="20"/>
               </w:rPr>
             </w:pPr>
             <w:r>
@@ -1108,9 +971,9 @@
             <w:pPr>
               <w:spacing w:after="0" w:line="240" w:lineRule="auto"/>
               <w:rPr>
-                <w:rFonts w:ascii="Times New Roman" w:eastAsia="Times New Roman" w:hAnsi="Times New Roman" w:cs="Times New Roman"/>
-                <w:sz w:val="24"/>
-                <w:szCs w:val="24"/>
+                <w:rFonts w:ascii="Century Gothic" w:eastAsia="Times New Roman" w:hAnsi="Century Gothic" w:cs="Times New Roman"/>
+                <w:sz w:val="20"/>
+                <w:szCs w:val="20"/>
               </w:rPr>
             </w:pPr>
             <w:r>
@@ -1122,6 +985,7 @@
                 <w:szCs w:val="20"/>
                 <w:bdr w:val="none" w:sz="0" w:space="0" w:color="auto" w:frame="1"/>
                 <w:shd w:val="clear" w:color="auto" w:fill="FFFFFF"/>
+                <w:lang w:val="en-PH" w:eastAsia="ja-JP"/>
               </w:rPr>
               <w:drawing>
                 <wp:inline distT="0" distB="0" distL="0" distR="0" wp14:anchorId="2DAE0435" wp14:editId="174181C1">
@@ -1197,9 +1061,9 @@
               <w:spacing w:after="0" w:line="240" w:lineRule="auto"/>
               <w:jc w:val="both"/>
               <w:rPr>
-                <w:rFonts w:ascii="Times New Roman" w:eastAsia="Times New Roman" w:hAnsi="Times New Roman" w:cs="Times New Roman"/>
-                <w:sz w:val="24"/>
-                <w:szCs w:val="24"/>
+                <w:rFonts w:ascii="Century Gothic" w:eastAsia="Times New Roman" w:hAnsi="Century Gothic" w:cs="Times New Roman"/>
+                <w:sz w:val="20"/>
+                <w:szCs w:val="20"/>
               </w:rPr>
             </w:pPr>
             <w:proofErr w:type="spellStart"/>
@@ -1291,6 +1155,7 @@
               <w:t xml:space="preserve"> launched the </w:t>
             </w:r>
             <w:hyperlink r:id="rId8" w:history="1">
+              <w:proofErr w:type="spellStart"/>
               <w:r>
                 <w:rPr>
                   <w:rFonts w:ascii="Century Gothic" w:eastAsia="Times New Roman" w:hAnsi="Century Gothic" w:cs="Times New Roman"/>
@@ -1301,6 +1166,7 @@
                 </w:rPr>
                 <w:t>Ethereum</w:t>
               </w:r>
+              <w:proofErr w:type="spellEnd"/>
             </w:hyperlink>
             <w:r>
               <w:rPr>
@@ -1371,9 +1237,9 @@
             <w:pPr>
               <w:spacing w:after="0" w:line="240" w:lineRule="auto"/>
               <w:rPr>
-                <w:rFonts w:ascii="Times New Roman" w:eastAsia="Times New Roman" w:hAnsi="Times New Roman" w:cs="Times New Roman"/>
-                <w:sz w:val="24"/>
-                <w:szCs w:val="24"/>
+                <w:rFonts w:ascii="Century Gothic" w:eastAsia="Times New Roman" w:hAnsi="Century Gothic" w:cs="Times New Roman"/>
+                <w:sz w:val="20"/>
+                <w:szCs w:val="20"/>
               </w:rPr>
             </w:pPr>
           </w:p>
@@ -1401,9 +1267,9 @@
               <w:spacing w:after="0" w:line="240" w:lineRule="auto"/>
               <w:jc w:val="both"/>
               <w:rPr>
-                <w:rFonts w:ascii="Times New Roman" w:eastAsia="Times New Roman" w:hAnsi="Times New Roman" w:cs="Times New Roman"/>
-                <w:sz w:val="24"/>
-                <w:szCs w:val="24"/>
+                <w:rFonts w:ascii="Century Gothic" w:eastAsia="Times New Roman" w:hAnsi="Century Gothic" w:cs="Times New Roman"/>
+                <w:sz w:val="20"/>
+                <w:szCs w:val="20"/>
               </w:rPr>
             </w:pPr>
             <w:r>
@@ -1443,9 +1309,9 @@
             <w:pPr>
               <w:spacing w:after="0" w:line="240" w:lineRule="auto"/>
               <w:rPr>
-                <w:rFonts w:ascii="Times New Roman" w:eastAsia="Times New Roman" w:hAnsi="Times New Roman" w:cs="Times New Roman"/>
-                <w:sz w:val="24"/>
-                <w:szCs w:val="24"/>
+                <w:rFonts w:ascii="Century Gothic" w:eastAsia="Times New Roman" w:hAnsi="Century Gothic" w:cs="Times New Roman"/>
+                <w:sz w:val="20"/>
+                <w:szCs w:val="20"/>
               </w:rPr>
             </w:pPr>
           </w:p>
@@ -1475,9 +1341,9 @@
               <w:spacing w:after="0" w:line="240" w:lineRule="auto"/>
               <w:jc w:val="both"/>
               <w:rPr>
-                <w:rFonts w:ascii="Times New Roman" w:eastAsia="Times New Roman" w:hAnsi="Times New Roman" w:cs="Times New Roman"/>
-                <w:sz w:val="24"/>
-                <w:szCs w:val="24"/>
+                <w:rFonts w:ascii="Century Gothic" w:eastAsia="Times New Roman" w:hAnsi="Century Gothic" w:cs="Times New Roman"/>
+                <w:sz w:val="20"/>
+                <w:szCs w:val="20"/>
               </w:rPr>
             </w:pPr>
             <w:r>
@@ -1513,9 +1379,9 @@
             <w:pPr>
               <w:spacing w:after="0" w:line="240" w:lineRule="auto"/>
               <w:rPr>
-                <w:rFonts w:ascii="Times New Roman" w:eastAsia="Times New Roman" w:hAnsi="Times New Roman" w:cs="Times New Roman"/>
-                <w:sz w:val="24"/>
-                <w:szCs w:val="24"/>
+                <w:rFonts w:ascii="Century Gothic" w:eastAsia="Times New Roman" w:hAnsi="Century Gothic" w:cs="Times New Roman"/>
+                <w:sz w:val="20"/>
+                <w:szCs w:val="20"/>
               </w:rPr>
             </w:pPr>
             <w:r>
@@ -1527,6 +1393,7 @@
                 <w:szCs w:val="20"/>
                 <w:bdr w:val="none" w:sz="0" w:space="0" w:color="auto" w:frame="1"/>
                 <w:shd w:val="clear" w:color="auto" w:fill="FFFFFF"/>
+                <w:lang w:val="en-PH" w:eastAsia="ja-JP"/>
               </w:rPr>
               <w:drawing>
                 <wp:inline distT="0" distB="0" distL="0" distR="0" wp14:anchorId="07E43AE7" wp14:editId="393B6034">
@@ -1602,9 +1469,9 @@
               <w:spacing w:after="0" w:line="240" w:lineRule="auto"/>
               <w:jc w:val="both"/>
               <w:rPr>
-                <w:rFonts w:ascii="Times New Roman" w:eastAsia="Times New Roman" w:hAnsi="Times New Roman" w:cs="Times New Roman"/>
-                <w:sz w:val="24"/>
-                <w:szCs w:val="24"/>
+                <w:rFonts w:ascii="Century Gothic" w:eastAsia="Times New Roman" w:hAnsi="Century Gothic" w:cs="Times New Roman"/>
+                <w:sz w:val="20"/>
+                <w:szCs w:val="20"/>
               </w:rPr>
             </w:pPr>
             <w:r>
@@ -1615,29 +1482,7 @@
                 <w:szCs w:val="20"/>
                 <w:shd w:val="clear" w:color="auto" w:fill="FFFFFF"/>
               </w:rPr>
-              <w:t xml:space="preserve">In 2013, Jackson Palmer and Billy Markus founded the open-source cryptocurrency known as Dogecoin. It </w:t>
-            </w:r>
-            <w:proofErr w:type="gramStart"/>
-            <w:r>
-              <w:rPr>
-                <w:rFonts w:ascii="Century Gothic" w:eastAsia="Times New Roman" w:hAnsi="Century Gothic" w:cs="Times New Roman"/>
-                <w:color w:val="111111"/>
-                <w:sz w:val="20"/>
-                <w:szCs w:val="20"/>
-                <w:shd w:val="clear" w:color="auto" w:fill="FFFFFF"/>
-              </w:rPr>
-              <w:t>is  an</w:t>
-            </w:r>
-            <w:proofErr w:type="gramEnd"/>
-            <w:r>
-              <w:rPr>
-                <w:rFonts w:ascii="Century Gothic" w:eastAsia="Times New Roman" w:hAnsi="Century Gothic" w:cs="Times New Roman"/>
-                <w:color w:val="111111"/>
-                <w:sz w:val="20"/>
-                <w:szCs w:val="20"/>
-                <w:shd w:val="clear" w:color="auto" w:fill="FFFFFF"/>
-              </w:rPr>
-              <w:t xml:space="preserve"> open-source, peer-to-peer cryptocurrency </w:t>
+              <w:t xml:space="preserve">In 2013, Jackson Palmer and Billy Markus founded the open-source cryptocurrency known as Dogecoin. It is  an open-source, peer-to-peer </w:t>
             </w:r>
             <w:r>
               <w:rPr>
@@ -1648,7 +1493,29 @@
                 <w:shd w:val="clear" w:color="auto" w:fill="FFFFFF"/>
               </w:rPr>
               <w:lastRenderedPageBreak/>
-              <w:t xml:space="preserve">Dogecoin (DOGE). It is regarded as an alternative cryptocurrency and debuted in December 2013 with a Shiba </w:t>
+              <w:t xml:space="preserve">cryptocurrency Dogecoin (DOGE). It is regarded as an alternative cryptocurrency and debuted in December 2013 with a </w:t>
+            </w:r>
+            <w:proofErr w:type="spellStart"/>
+            <w:r>
+              <w:rPr>
+                <w:rFonts w:ascii="Century Gothic" w:eastAsia="Times New Roman" w:hAnsi="Century Gothic" w:cs="Times New Roman"/>
+                <w:color w:val="111111"/>
+                <w:sz w:val="20"/>
+                <w:szCs w:val="20"/>
+                <w:shd w:val="clear" w:color="auto" w:fill="FFFFFF"/>
+              </w:rPr>
+              <w:t>Shiba</w:t>
+            </w:r>
+            <w:proofErr w:type="spellEnd"/>
+            <w:r>
+              <w:rPr>
+                <w:rFonts w:ascii="Century Gothic" w:eastAsia="Times New Roman" w:hAnsi="Century Gothic" w:cs="Times New Roman"/>
+                <w:color w:val="111111"/>
+                <w:sz w:val="20"/>
+                <w:szCs w:val="20"/>
+                <w:shd w:val="clear" w:color="auto" w:fill="FFFFFF"/>
+              </w:rPr>
+              <w:t xml:space="preserve"> </w:t>
             </w:r>
             <w:proofErr w:type="spellStart"/>
             <w:r>
@@ -1678,9 +1545,9 @@
               <w:shd w:val="clear" w:color="auto" w:fill="FFFFFF"/>
               <w:spacing w:after="0" w:line="240" w:lineRule="auto"/>
               <w:rPr>
-                <w:rFonts w:ascii="Times New Roman" w:eastAsia="Times New Roman" w:hAnsi="Times New Roman" w:cs="Times New Roman"/>
-                <w:sz w:val="24"/>
-                <w:szCs w:val="24"/>
+                <w:rFonts w:ascii="Century Gothic" w:eastAsia="Times New Roman" w:hAnsi="Century Gothic" w:cs="Times New Roman"/>
+                <w:sz w:val="20"/>
+                <w:szCs w:val="20"/>
               </w:rPr>
             </w:pPr>
           </w:p>
@@ -1688,9 +1555,9 @@
             <w:pPr>
               <w:spacing w:after="0" w:line="240" w:lineRule="auto"/>
               <w:rPr>
-                <w:rFonts w:ascii="Times New Roman" w:eastAsia="Times New Roman" w:hAnsi="Times New Roman" w:cs="Times New Roman"/>
-                <w:sz w:val="24"/>
-                <w:szCs w:val="24"/>
+                <w:rFonts w:ascii="Century Gothic" w:eastAsia="Times New Roman" w:hAnsi="Century Gothic" w:cs="Times New Roman"/>
+                <w:sz w:val="20"/>
+                <w:szCs w:val="20"/>
               </w:rPr>
             </w:pPr>
           </w:p>
@@ -1718,9 +1585,9 @@
               <w:spacing w:after="0" w:line="240" w:lineRule="auto"/>
               <w:jc w:val="both"/>
               <w:rPr>
-                <w:rFonts w:ascii="Times New Roman" w:eastAsia="Times New Roman" w:hAnsi="Times New Roman" w:cs="Times New Roman"/>
-                <w:sz w:val="24"/>
-                <w:szCs w:val="24"/>
+                <w:rFonts w:ascii="Century Gothic" w:eastAsia="Times New Roman" w:hAnsi="Century Gothic" w:cs="Times New Roman"/>
+                <w:sz w:val="20"/>
+                <w:szCs w:val="20"/>
               </w:rPr>
             </w:pPr>
             <w:r>
@@ -1732,7 +1599,7 @@
                 <w:shd w:val="clear" w:color="auto" w:fill="FFFFFF"/>
               </w:rPr>
               <w:lastRenderedPageBreak/>
-              <w:t xml:space="preserve">Dogecoin operates using blockchain technology. The goal of Dogecoin was to build a strong user base for an entertaining and simple use of </w:t>
+              <w:t xml:space="preserve">Dogecoin operates using blockchain technology. The goal of Dogecoin was to build a strong user base for an entertaining and </w:t>
             </w:r>
             <w:r>
               <w:rPr>
@@ -1743,7 +1610,7 @@
                 <w:shd w:val="clear" w:color="auto" w:fill="FFFFFF"/>
               </w:rPr>
               <w:lastRenderedPageBreak/>
-              <w:t>Litecoin alternative, which is also an alternative to Bitcoin. It uses a proof-of-work consensus mechanism by the Dogecoin blockchain, in which miners use computers to execute transactions and log them on the blockchain by solving challenging mathematical problems.</w:t>
+              <w:t>simple use of Litecoin alternative, which is also an alternative to Bitcoin. It uses a proof-of-work consensus mechanism by the Dogecoin blockchain, in which miners use computers to execute transactions and log them on the blockchain by solving challenging mathematical problems.</w:t>
             </w:r>
           </w:p>
         </w:tc>
@@ -1754,9 +1621,9 @@
         <w:shd w:val="clear" w:color="auto" w:fill="FFFFFF"/>
         <w:spacing w:after="0" w:line="240" w:lineRule="auto"/>
         <w:rPr>
-          <w:rFonts w:ascii="Times New Roman" w:eastAsia="Times New Roman" w:hAnsi="Times New Roman" w:cs="Times New Roman"/>
-          <w:sz w:val="24"/>
-          <w:szCs w:val="24"/>
+          <w:rFonts w:ascii="Century Gothic" w:eastAsia="Times New Roman" w:hAnsi="Century Gothic" w:cs="Times New Roman"/>
+          <w:sz w:val="20"/>
+          <w:szCs w:val="20"/>
         </w:rPr>
       </w:pPr>
     </w:p>
@@ -1767,9 +1634,9 @@
         <w:ind w:firstLine="720"/>
         <w:jc w:val="both"/>
         <w:rPr>
-          <w:rFonts w:ascii="Times New Roman" w:eastAsia="Times New Roman" w:hAnsi="Times New Roman" w:cs="Times New Roman"/>
-          <w:sz w:val="24"/>
-          <w:szCs w:val="24"/>
+          <w:rFonts w:ascii="Century Gothic" w:eastAsia="Times New Roman" w:hAnsi="Century Gothic" w:cs="Times New Roman"/>
+          <w:sz w:val="20"/>
+          <w:szCs w:val="20"/>
         </w:rPr>
       </w:pPr>
       <w:r>
@@ -1787,19 +1654,19 @@
       <w:pPr>
         <w:spacing w:after="0" w:line="240" w:lineRule="auto"/>
         <w:rPr>
-          <w:rFonts w:ascii="Times New Roman" w:eastAsia="Times New Roman" w:hAnsi="Times New Roman" w:cs="Times New Roman"/>
-          <w:sz w:val="24"/>
-          <w:szCs w:val="24"/>
-        </w:rPr>
-      </w:pPr>
-    </w:p>
-    <w:p>
-      <w:pPr>
-        <w:spacing w:after="0" w:line="240" w:lineRule="auto"/>
-        <w:rPr>
-          <w:rFonts w:ascii="Times New Roman" w:eastAsia="Times New Roman" w:hAnsi="Times New Roman" w:cs="Times New Roman"/>
-          <w:sz w:val="24"/>
-          <w:szCs w:val="24"/>
+          <w:rFonts w:ascii="Century Gothic" w:eastAsia="Times New Roman" w:hAnsi="Century Gothic" w:cs="Times New Roman"/>
+          <w:sz w:val="20"/>
+          <w:szCs w:val="20"/>
+        </w:rPr>
+      </w:pPr>
+    </w:p>
+    <w:p>
+      <w:pPr>
+        <w:spacing w:after="0" w:line="240" w:lineRule="auto"/>
+        <w:rPr>
+          <w:rFonts w:ascii="Century Gothic" w:eastAsia="Times New Roman" w:hAnsi="Century Gothic" w:cs="Times New Roman"/>
+          <w:sz w:val="20"/>
+          <w:szCs w:val="20"/>
         </w:rPr>
       </w:pPr>
       <w:r>
@@ -1811,9 +1678,28 @@
           <w:sz w:val="20"/>
           <w:szCs w:val="20"/>
         </w:rPr>
-        <w:t xml:space="preserve">How do people earn in Cryptocurrency and </w:t>
-      </w:r>
-      <w:proofErr w:type="gramStart"/>
+        <w:t>How do people earn in Cryptocurrency and NFTs</w:t>
+      </w:r>
+    </w:p>
+    <w:p>
+      <w:pPr>
+        <w:spacing w:after="0" w:line="240" w:lineRule="auto"/>
+        <w:rPr>
+          <w:rFonts w:ascii="Century Gothic" w:eastAsia="Times New Roman" w:hAnsi="Century Gothic" w:cs="Times New Roman"/>
+          <w:sz w:val="20"/>
+          <w:szCs w:val="20"/>
+        </w:rPr>
+      </w:pPr>
+    </w:p>
+    <w:p>
+      <w:pPr>
+        <w:spacing w:after="0" w:line="240" w:lineRule="auto"/>
+        <w:rPr>
+          <w:rFonts w:ascii="Century Gothic" w:eastAsia="Times New Roman" w:hAnsi="Century Gothic" w:cs="Times New Roman"/>
+          <w:sz w:val="20"/>
+          <w:szCs w:val="20"/>
+        </w:rPr>
+      </w:pPr>
       <w:r>
         <w:rPr>
           <w:rFonts w:ascii="Century Gothic" w:eastAsia="Times New Roman" w:hAnsi="Century Gothic" w:cs="Times New Roman"/>
@@ -1823,38 +1709,6 @@
           <w:sz w:val="20"/>
           <w:szCs w:val="20"/>
         </w:rPr>
-        <w:t>NFTs</w:t>
-      </w:r>
-      <w:proofErr w:type="gramEnd"/>
-    </w:p>
-    <w:p>
-      <w:pPr>
-        <w:spacing w:after="0" w:line="240" w:lineRule="auto"/>
-        <w:rPr>
-          <w:rFonts w:ascii="Times New Roman" w:eastAsia="Times New Roman" w:hAnsi="Times New Roman" w:cs="Times New Roman"/>
-          <w:sz w:val="24"/>
-          <w:szCs w:val="24"/>
-        </w:rPr>
-      </w:pPr>
-    </w:p>
-    <w:p>
-      <w:pPr>
-        <w:spacing w:after="0" w:line="240" w:lineRule="auto"/>
-        <w:rPr>
-          <w:rFonts w:ascii="Times New Roman" w:eastAsia="Times New Roman" w:hAnsi="Times New Roman" w:cs="Times New Roman"/>
-          <w:sz w:val="24"/>
-          <w:szCs w:val="24"/>
-        </w:rPr>
-      </w:pPr>
-      <w:r>
-        <w:rPr>
-          <w:rFonts w:ascii="Century Gothic" w:eastAsia="Times New Roman" w:hAnsi="Century Gothic" w:cs="Times New Roman"/>
-          <w:b/>
-          <w:bCs/>
-          <w:color w:val="000000"/>
-          <w:sz w:val="20"/>
-          <w:szCs w:val="20"/>
-        </w:rPr>
         <w:tab/>
       </w:r>
       <w:r>
@@ -1901,24 +1755,24 @@
       <w:pPr>
         <w:spacing w:after="0" w:line="240" w:lineRule="auto"/>
         <w:rPr>
-          <w:rFonts w:ascii="Times New Roman" w:eastAsia="Times New Roman" w:hAnsi="Times New Roman" w:cs="Times New Roman"/>
-          <w:sz w:val="24"/>
-          <w:szCs w:val="24"/>
-        </w:rPr>
-      </w:pPr>
-      <w:r>
-        <w:rPr>
-          <w:rFonts w:ascii="Times New Roman" w:eastAsia="Times New Roman" w:hAnsi="Times New Roman" w:cs="Times New Roman"/>
-          <w:sz w:val="24"/>
-          <w:szCs w:val="24"/>
+          <w:rFonts w:ascii="Century Gothic" w:eastAsia="Times New Roman" w:hAnsi="Century Gothic" w:cs="Times New Roman"/>
+          <w:sz w:val="20"/>
+          <w:szCs w:val="20"/>
+        </w:rPr>
+      </w:pPr>
+      <w:r>
+        <w:rPr>
+          <w:rFonts w:ascii="Century Gothic" w:eastAsia="Times New Roman" w:hAnsi="Century Gothic" w:cs="Times New Roman"/>
+          <w:sz w:val="20"/>
+          <w:szCs w:val="20"/>
         </w:rPr>
         <w:br/>
       </w:r>
       <w:r>
         <w:rPr>
-          <w:rFonts w:ascii="Times New Roman" w:eastAsia="Times New Roman" w:hAnsi="Times New Roman" w:cs="Times New Roman"/>
-          <w:sz w:val="24"/>
-          <w:szCs w:val="24"/>
+          <w:rFonts w:ascii="Century Gothic" w:eastAsia="Times New Roman" w:hAnsi="Century Gothic" w:cs="Times New Roman"/>
+          <w:sz w:val="20"/>
+          <w:szCs w:val="20"/>
         </w:rPr>
         <w:br/>
       </w:r>
@@ -1938,8 +1792,8 @@
           <w:b/>
           <w:bCs/>
           <w:color w:val="434343"/>
-          <w:sz w:val="27"/>
-          <w:szCs w:val="27"/>
+          <w:sz w:val="20"/>
+          <w:szCs w:val="20"/>
         </w:rPr>
       </w:pPr>
       <w:r>
@@ -2201,29 +2055,7 @@
           <w:szCs w:val="20"/>
           <w:shd w:val="clear" w:color="auto" w:fill="FFFFFF"/>
         </w:rPr>
-        <w:t xml:space="preserve">, and Awesome Miner in order to get bitcoins. A proof-of-work scheme </w:t>
-      </w:r>
-      <w:proofErr w:type="gramStart"/>
-      <w:r>
-        <w:rPr>
-          <w:rFonts w:ascii="Century Gothic" w:eastAsia="Times New Roman" w:hAnsi="Century Gothic" w:cs="Times New Roman"/>
-          <w:color w:val="000000"/>
-          <w:sz w:val="20"/>
-          <w:szCs w:val="20"/>
-          <w:shd w:val="clear" w:color="auto" w:fill="FFFFFF"/>
-        </w:rPr>
-        <w:t>is  considerably</w:t>
-      </w:r>
-      <w:proofErr w:type="gramEnd"/>
-      <w:r>
-        <w:rPr>
-          <w:rFonts w:ascii="Century Gothic" w:eastAsia="Times New Roman" w:hAnsi="Century Gothic" w:cs="Times New Roman"/>
-          <w:color w:val="000000"/>
-          <w:sz w:val="20"/>
-          <w:szCs w:val="20"/>
-          <w:shd w:val="clear" w:color="auto" w:fill="FFFFFF"/>
-        </w:rPr>
-        <w:t xml:space="preserve"> using difficult mathematical problems that a miner must solve. In order to have a particular number of bitcoins and be rewarded for solving it, this proof-of-work system was intended to have solutions that are simple to verify but extremely difficult. The </w:t>
+        <w:t xml:space="preserve">, and Awesome Miner in order to get bitcoins. A proof-of-work scheme is  considerably using difficult mathematical problems that a miner must solve. In order to have a particular number of bitcoins and be rewarded for solving it, this proof-of-work system was intended to have solutions that are simple to verify but extremely difficult. The </w:t>
       </w:r>
       <w:r>
         <w:rPr>
@@ -2256,29 +2088,7 @@
           <w:szCs w:val="20"/>
           <w:shd w:val="clear" w:color="auto" w:fill="FFFFFF"/>
         </w:rPr>
-        <w:t xml:space="preserve"> are made particularly for bitcoin mining to </w:t>
-      </w:r>
-      <w:proofErr w:type="gramStart"/>
-      <w:r>
-        <w:rPr>
-          <w:rFonts w:ascii="Century Gothic" w:eastAsia="Times New Roman" w:hAnsi="Century Gothic" w:cs="Times New Roman"/>
-          <w:color w:val="000000"/>
-          <w:sz w:val="20"/>
-          <w:szCs w:val="20"/>
-          <w:shd w:val="clear" w:color="auto" w:fill="FFFFFF"/>
-        </w:rPr>
-        <w:t>mine  faster</w:t>
-      </w:r>
-      <w:proofErr w:type="gramEnd"/>
-      <w:r>
-        <w:rPr>
-          <w:rFonts w:ascii="Century Gothic" w:eastAsia="Times New Roman" w:hAnsi="Century Gothic" w:cs="Times New Roman"/>
-          <w:color w:val="000000"/>
-          <w:sz w:val="20"/>
-          <w:szCs w:val="20"/>
-          <w:shd w:val="clear" w:color="auto" w:fill="FFFFFF"/>
-        </w:rPr>
-        <w:t>. But over time, as more people adopted bitcoin mining, it became more difficult for individuals to solve math problems. As a result, they invented pooled mining, which combines the effort of miners to achieve a single objective. However, groups of miners work through mathematical problems more quickly than individuals and are equally rewarded.</w:t>
+        <w:t xml:space="preserve"> are made particularly for bitcoin mining to mine  faster. But over time, as more people adopted bitcoin mining, it became more difficult for individuals to solve math problems. As a result, they invented pooled mining, which combines the effort of miners to achieve a single objective. However, groups of miners work through mathematical problems more quickly than individuals and are equally rewarded.</w:t>
       </w:r>
     </w:p>
     <w:p>
@@ -2297,8 +2107,8 @@
           <w:b/>
           <w:bCs/>
           <w:color w:val="434343"/>
-          <w:sz w:val="27"/>
-          <w:szCs w:val="27"/>
+          <w:sz w:val="20"/>
+          <w:szCs w:val="20"/>
         </w:rPr>
       </w:pPr>
       <w:r>
@@ -2351,7 +2161,7 @@
         <w:jc w:val="both"/>
         <w:textAlignment w:val="baseline"/>
         <w:rPr>
-          <w:rFonts w:ascii="Arial" w:eastAsia="Times New Roman" w:hAnsi="Arial" w:cs="Arial"/>
+          <w:rFonts w:ascii="Century Gothic" w:eastAsia="Times New Roman" w:hAnsi="Century Gothic" w:cs="Arial"/>
           <w:color w:val="000000"/>
           <w:sz w:val="20"/>
           <w:szCs w:val="20"/>
@@ -2401,7 +2211,6 @@
         <w:t>y</w:t>
       </w:r>
       <w:proofErr w:type="spellEnd"/>
-      <w:proofErr w:type="gramStart"/>
       <w:r>
         <w:rPr>
           <w:rFonts w:ascii="Century Gothic" w:eastAsia="Times New Roman" w:hAnsi="Century Gothic" w:cs="Arial"/>
@@ -2409,17 +2218,7 @@
           <w:sz w:val="20"/>
           <w:szCs w:val="20"/>
         </w:rPr>
-        <w:t>-  the</w:t>
-      </w:r>
-      <w:proofErr w:type="gramEnd"/>
-      <w:r>
-        <w:rPr>
-          <w:rFonts w:ascii="Century Gothic" w:eastAsia="Times New Roman" w:hAnsi="Century Gothic" w:cs="Arial"/>
-          <w:color w:val="000000"/>
-          <w:sz w:val="20"/>
-          <w:szCs w:val="20"/>
-        </w:rPr>
-        <w:t xml:space="preserve"> country’s top two daily deal sites – started </w:t>
+        <w:t xml:space="preserve">-  the country’s top two daily deal sites – started </w:t>
       </w:r>
       <w:hyperlink r:id="rId13" w:history="1">
         <w:r>
@@ -2453,18 +2252,18 @@
         <w:jc w:val="both"/>
         <w:textAlignment w:val="baseline"/>
         <w:rPr>
-          <w:rFonts w:ascii="Arial" w:eastAsia="Times New Roman" w:hAnsi="Arial" w:cs="Arial"/>
-          <w:color w:val="000000"/>
-          <w:sz w:val="20"/>
-          <w:szCs w:val="20"/>
-        </w:rPr>
-      </w:pPr>
-      <w:r>
-        <w:rPr>
           <w:rFonts w:ascii="Century Gothic" w:eastAsia="Times New Roman" w:hAnsi="Century Gothic" w:cs="Arial"/>
           <w:color w:val="000000"/>
           <w:sz w:val="20"/>
           <w:szCs w:val="20"/>
+        </w:rPr>
+      </w:pPr>
+      <w:r>
+        <w:rPr>
+          <w:rFonts w:ascii="Century Gothic" w:eastAsia="Times New Roman" w:hAnsi="Century Gothic" w:cs="Arial"/>
+          <w:color w:val="000000"/>
+          <w:sz w:val="20"/>
+          <w:szCs w:val="20"/>
           <w:shd w:val="clear" w:color="auto" w:fill="FFFFFF"/>
         </w:rPr>
         <w:t> </w:t>
@@ -2489,16 +2288,38 @@
           <w:szCs w:val="20"/>
           <w:shd w:val="clear" w:color="auto" w:fill="FFFFFF"/>
         </w:rPr>
-        <w:t xml:space="preserve"> Cupcakery - is an online seller creating made-to-order cupcakes. It offers delivery within Metro Manila and customers can easily pay in bitcoin upon delivery.</w:t>
-      </w:r>
-    </w:p>
-    <w:p>
-      <w:pPr>
-        <w:spacing w:after="0" w:line="240" w:lineRule="auto"/>
-        <w:rPr>
-          <w:rFonts w:ascii="Times New Roman" w:eastAsia="Times New Roman" w:hAnsi="Times New Roman" w:cs="Times New Roman"/>
-          <w:sz w:val="24"/>
-          <w:szCs w:val="24"/>
+        <w:t xml:space="preserve"> </w:t>
+      </w:r>
+      <w:proofErr w:type="spellStart"/>
+      <w:r>
+        <w:rPr>
+          <w:rFonts w:ascii="Century Gothic" w:eastAsia="Times New Roman" w:hAnsi="Century Gothic" w:cs="Arial"/>
+          <w:color w:val="000000"/>
+          <w:sz w:val="20"/>
+          <w:szCs w:val="20"/>
+          <w:shd w:val="clear" w:color="auto" w:fill="FFFFFF"/>
+        </w:rPr>
+        <w:t>Cupcakery</w:t>
+      </w:r>
+      <w:proofErr w:type="spellEnd"/>
+      <w:r>
+        <w:rPr>
+          <w:rFonts w:ascii="Century Gothic" w:eastAsia="Times New Roman" w:hAnsi="Century Gothic" w:cs="Arial"/>
+          <w:color w:val="000000"/>
+          <w:sz w:val="20"/>
+          <w:szCs w:val="20"/>
+          <w:shd w:val="clear" w:color="auto" w:fill="FFFFFF"/>
+        </w:rPr>
+        <w:t xml:space="preserve"> - is an online seller creating made-to-order cupcakes. It offers delivery within Metro Manila and customers can easily pay in bitcoin upon delivery.</w:t>
+      </w:r>
+    </w:p>
+    <w:p>
+      <w:pPr>
+        <w:spacing w:after="0" w:line="240" w:lineRule="auto"/>
+        <w:rPr>
+          <w:rFonts w:ascii="Century Gothic" w:eastAsia="Times New Roman" w:hAnsi="Century Gothic" w:cs="Times New Roman"/>
+          <w:sz w:val="20"/>
+          <w:szCs w:val="20"/>
         </w:rPr>
       </w:pPr>
       <w:r>
@@ -2585,16 +2406,16 @@
       <w:pPr>
         <w:spacing w:after="0" w:line="240" w:lineRule="auto"/>
         <w:rPr>
-          <w:rFonts w:ascii="Times New Roman" w:eastAsia="Times New Roman" w:hAnsi="Times New Roman" w:cs="Times New Roman"/>
-          <w:sz w:val="24"/>
-          <w:szCs w:val="24"/>
-        </w:rPr>
-      </w:pPr>
-      <w:r>
-        <w:rPr>
-          <w:rFonts w:ascii="Times New Roman" w:eastAsia="Times New Roman" w:hAnsi="Times New Roman" w:cs="Times New Roman"/>
-          <w:sz w:val="24"/>
-          <w:szCs w:val="24"/>
+          <w:rFonts w:ascii="Century Gothic" w:eastAsia="Times New Roman" w:hAnsi="Century Gothic" w:cs="Times New Roman"/>
+          <w:sz w:val="20"/>
+          <w:szCs w:val="20"/>
+        </w:rPr>
+      </w:pPr>
+      <w:r>
+        <w:rPr>
+          <w:rFonts w:ascii="Century Gothic" w:eastAsia="Times New Roman" w:hAnsi="Century Gothic" w:cs="Times New Roman"/>
+          <w:sz w:val="20"/>
+          <w:szCs w:val="20"/>
         </w:rPr>
         <w:br/>
       </w:r>
@@ -2781,9 +2602,9 @@
           <w:szCs w:val="20"/>
           <w:shd w:val="clear" w:color="auto" w:fill="FFFFFF"/>
         </w:rPr>
-        <w:t xml:space="preserve">" </w:t>
-      </w:r>
-      <w:proofErr w:type="gramStart"/>
+        <w:t xml:space="preserve">" that players collect and use to duel other players and enemies. Every </w:t>
+      </w:r>
+      <w:proofErr w:type="spellStart"/>
       <w:r>
         <w:rPr>
           <w:rFonts w:ascii="Century Gothic" w:eastAsia="Times New Roman" w:hAnsi="Century Gothic" w:cs="Times New Roman"/>
@@ -2792,9 +2613,9 @@
           <w:szCs w:val="20"/>
           <w:shd w:val="clear" w:color="auto" w:fill="FFFFFF"/>
         </w:rPr>
-        <w:t>that players</w:t>
-      </w:r>
-      <w:proofErr w:type="gramEnd"/>
+        <w:t>Axie</w:t>
+      </w:r>
+      <w:proofErr w:type="spellEnd"/>
       <w:r>
         <w:rPr>
           <w:rFonts w:ascii="Century Gothic" w:eastAsia="Times New Roman" w:hAnsi="Century Gothic" w:cs="Times New Roman"/>
@@ -2803,51 +2624,7 @@
           <w:szCs w:val="20"/>
           <w:shd w:val="clear" w:color="auto" w:fill="FFFFFF"/>
         </w:rPr>
-        <w:t xml:space="preserve"> collect and use to duel other players and enemies. Every </w:t>
-      </w:r>
-      <w:proofErr w:type="spellStart"/>
-      <w:r>
-        <w:rPr>
-          <w:rFonts w:ascii="Century Gothic" w:eastAsia="Times New Roman" w:hAnsi="Century Gothic" w:cs="Times New Roman"/>
-          <w:color w:val="000000"/>
-          <w:sz w:val="20"/>
-          <w:szCs w:val="20"/>
-          <w:shd w:val="clear" w:color="auto" w:fill="FFFFFF"/>
-        </w:rPr>
-        <w:t>Axie</w:t>
-      </w:r>
-      <w:proofErr w:type="spellEnd"/>
-      <w:r>
-        <w:rPr>
-          <w:rFonts w:ascii="Century Gothic" w:eastAsia="Times New Roman" w:hAnsi="Century Gothic" w:cs="Times New Roman"/>
-          <w:color w:val="000000"/>
-          <w:sz w:val="20"/>
-          <w:szCs w:val="20"/>
-          <w:shd w:val="clear" w:color="auto" w:fill="FFFFFF"/>
-        </w:rPr>
-        <w:t xml:space="preserve"> is a Non-Fungible Token (NFT</w:t>
-      </w:r>
-      <w:proofErr w:type="gramStart"/>
-      <w:r>
-        <w:rPr>
-          <w:rFonts w:ascii="Century Gothic" w:eastAsia="Times New Roman" w:hAnsi="Century Gothic" w:cs="Times New Roman"/>
-          <w:color w:val="000000"/>
-          <w:sz w:val="20"/>
-          <w:szCs w:val="20"/>
-          <w:shd w:val="clear" w:color="auto" w:fill="FFFFFF"/>
-        </w:rPr>
-        <w:t>) ,</w:t>
-      </w:r>
-      <w:proofErr w:type="gramEnd"/>
-      <w:r>
-        <w:rPr>
-          <w:rFonts w:ascii="Century Gothic" w:eastAsia="Times New Roman" w:hAnsi="Century Gothic" w:cs="Times New Roman"/>
-          <w:color w:val="000000"/>
-          <w:sz w:val="20"/>
-          <w:szCs w:val="20"/>
-          <w:shd w:val="clear" w:color="auto" w:fill="FFFFFF"/>
-        </w:rPr>
-        <w:t xml:space="preserve"> minted on the Ethereum blockchain that is adapted from the blockchain technology of Bitcoin and other Cryptocurrencies. As an evident on how cryptocurrencies become popular in the Philippines is the fact that based on the data from ActivePlayer.io, 40% of all the players of the popular </w:t>
+        <w:t xml:space="preserve"> is a Non-Fungible Token (NFT) , minted on the Ethereum blockchain that is adapted from the blockchain technology of Bitcoin and other Cryptocurrencies. As an evident on how cryptocurrencies become popular in the Philippines is the fact that based on the data from ActivePlayer.io, 40% of all the players of the popular </w:t>
       </w:r>
       <w:hyperlink r:id="rId16" w:history="1">
         <w:r>
@@ -2981,9 +2758,9 @@
       <w:pPr>
         <w:spacing w:after="0" w:line="240" w:lineRule="auto"/>
         <w:rPr>
-          <w:rFonts w:ascii="Times New Roman" w:eastAsia="Times New Roman" w:hAnsi="Times New Roman" w:cs="Times New Roman"/>
-          <w:sz w:val="24"/>
-          <w:szCs w:val="24"/>
+          <w:rFonts w:ascii="Century Gothic" w:eastAsia="Times New Roman" w:hAnsi="Century Gothic" w:cs="Times New Roman"/>
+          <w:sz w:val="20"/>
+          <w:szCs w:val="20"/>
         </w:rPr>
       </w:pPr>
       <w:r>
@@ -2994,45 +2771,23 @@
           <w:szCs w:val="20"/>
           <w:shd w:val="clear" w:color="auto" w:fill="FFFFFF"/>
         </w:rPr>
-        <w:t>According to Smart Trading (n.d.</w:t>
-      </w:r>
-      <w:proofErr w:type="gramStart"/>
-      <w:r>
-        <w:rPr>
-          <w:rFonts w:ascii="Century Gothic" w:eastAsia="Times New Roman" w:hAnsi="Century Gothic" w:cs="Times New Roman"/>
-          <w:color w:val="000000"/>
-          <w:sz w:val="20"/>
-          <w:szCs w:val="20"/>
-          <w:shd w:val="clear" w:color="auto" w:fill="FFFFFF"/>
-        </w:rPr>
-        <w:t>),  an</w:t>
-      </w:r>
-      <w:proofErr w:type="gramEnd"/>
-      <w:r>
-        <w:rPr>
-          <w:rFonts w:ascii="Century Gothic" w:eastAsia="Times New Roman" w:hAnsi="Century Gothic" w:cs="Times New Roman"/>
-          <w:color w:val="000000"/>
-          <w:sz w:val="20"/>
-          <w:szCs w:val="20"/>
-          <w:shd w:val="clear" w:color="auto" w:fill="FFFFFF"/>
-        </w:rPr>
-        <w:t xml:space="preserve"> example of online broker in the Philippines, Filipinos earn Dogecoin through the following:</w:t>
-      </w:r>
-    </w:p>
-    <w:p>
-      <w:pPr>
-        <w:spacing w:after="0" w:line="240" w:lineRule="auto"/>
-        <w:rPr>
-          <w:rFonts w:ascii="Times New Roman" w:eastAsia="Times New Roman" w:hAnsi="Times New Roman" w:cs="Times New Roman"/>
-          <w:sz w:val="24"/>
-          <w:szCs w:val="24"/>
-        </w:rPr>
-      </w:pPr>
-      <w:r>
-        <w:rPr>
-          <w:rFonts w:ascii="Times New Roman" w:eastAsia="Times New Roman" w:hAnsi="Times New Roman" w:cs="Times New Roman"/>
-          <w:sz w:val="24"/>
-          <w:szCs w:val="24"/>
+        <w:t>According to Smart Trading (n.d.),  an example of online broker in the Philippines, Filipinos earn Dogecoin through the following:</w:t>
+      </w:r>
+    </w:p>
+    <w:p>
+      <w:pPr>
+        <w:spacing w:after="0" w:line="240" w:lineRule="auto"/>
+        <w:rPr>
+          <w:rFonts w:ascii="Century Gothic" w:eastAsia="Times New Roman" w:hAnsi="Century Gothic" w:cs="Times New Roman"/>
+          <w:sz w:val="20"/>
+          <w:szCs w:val="20"/>
+        </w:rPr>
+      </w:pPr>
+      <w:r>
+        <w:rPr>
+          <w:rFonts w:ascii="Century Gothic" w:eastAsia="Times New Roman" w:hAnsi="Century Gothic" w:cs="Times New Roman"/>
+          <w:sz w:val="20"/>
+          <w:szCs w:val="20"/>
         </w:rPr>
         <w:br/>
       </w:r>
@@ -3156,19 +2911,19 @@
       <w:pPr>
         <w:spacing w:after="0" w:line="240" w:lineRule="auto"/>
         <w:rPr>
-          <w:rFonts w:ascii="Times New Roman" w:eastAsia="Times New Roman" w:hAnsi="Times New Roman" w:cs="Times New Roman"/>
-          <w:sz w:val="24"/>
-          <w:szCs w:val="24"/>
-        </w:rPr>
-      </w:pPr>
-    </w:p>
-    <w:p>
-      <w:pPr>
-        <w:spacing w:after="0" w:line="240" w:lineRule="auto"/>
-        <w:rPr>
-          <w:rFonts w:ascii="Times New Roman" w:eastAsia="Times New Roman" w:hAnsi="Times New Roman" w:cs="Times New Roman"/>
-          <w:sz w:val="24"/>
-          <w:szCs w:val="24"/>
+          <w:rFonts w:ascii="Century Gothic" w:eastAsia="Times New Roman" w:hAnsi="Century Gothic" w:cs="Times New Roman"/>
+          <w:sz w:val="20"/>
+          <w:szCs w:val="20"/>
+        </w:rPr>
+      </w:pPr>
+    </w:p>
+    <w:p>
+      <w:pPr>
+        <w:spacing w:after="0" w:line="240" w:lineRule="auto"/>
+        <w:rPr>
+          <w:rFonts w:ascii="Century Gothic" w:eastAsia="Times New Roman" w:hAnsi="Century Gothic" w:cs="Times New Roman"/>
+          <w:sz w:val="20"/>
+          <w:szCs w:val="20"/>
         </w:rPr>
       </w:pPr>
       <w:r>
@@ -3191,9 +2946,9 @@
         <w:ind w:firstLine="720"/>
         <w:jc w:val="both"/>
         <w:rPr>
-          <w:rFonts w:ascii="Times New Roman" w:eastAsia="Times New Roman" w:hAnsi="Times New Roman" w:cs="Times New Roman"/>
-          <w:sz w:val="24"/>
-          <w:szCs w:val="24"/>
+          <w:rFonts w:ascii="Century Gothic" w:eastAsia="Times New Roman" w:hAnsi="Century Gothic" w:cs="Times New Roman"/>
+          <w:sz w:val="20"/>
+          <w:szCs w:val="20"/>
         </w:rPr>
       </w:pPr>
       <w:r>
@@ -3204,18 +2959,7 @@
           <w:szCs w:val="20"/>
           <w:shd w:val="clear" w:color="auto" w:fill="FFFFFF"/>
         </w:rPr>
-        <w:t xml:space="preserve">In terms of mandated law, the government of the Philippines is still in the process of putting or establishing legal and comprehensive frameworks for the use of the blockchain technology </w:t>
-      </w:r>
-      <w:r>
-        <w:rPr>
-          <w:rFonts w:ascii="Century Gothic" w:eastAsia="Times New Roman" w:hAnsi="Century Gothic" w:cs="Times New Roman"/>
-          <w:color w:val="000000"/>
-          <w:sz w:val="20"/>
-          <w:szCs w:val="20"/>
-          <w:shd w:val="clear" w:color="auto" w:fill="FFFFFF"/>
-        </w:rPr>
-        <w:lastRenderedPageBreak/>
-        <w:t xml:space="preserve">and digital assets. However, The </w:t>
+        <w:t xml:space="preserve">In terms of mandated law, the government of the Philippines is still in the process of putting or establishing legal and comprehensive frameworks for the use of the blockchain technology and digital assets. However, The </w:t>
       </w:r>
       <w:proofErr w:type="spellStart"/>
       <w:r>
@@ -3325,33 +3069,8 @@
           <w:szCs w:val="20"/>
           <w:shd w:val="clear" w:color="auto" w:fill="FFFFFF"/>
         </w:rPr>
-        <w:t xml:space="preserve">Virtual </w:t>
-      </w:r>
-      <w:proofErr w:type="gramStart"/>
-      <w:r>
-        <w:rPr>
-          <w:rFonts w:ascii="Century Gothic" w:eastAsia="Times New Roman" w:hAnsi="Century Gothic" w:cs="Times New Roman"/>
-          <w:i/>
-          <w:iCs/>
-          <w:color w:val="000000"/>
-          <w:sz w:val="20"/>
-          <w:szCs w:val="20"/>
-          <w:shd w:val="clear" w:color="auto" w:fill="FFFFFF"/>
-        </w:rPr>
-        <w:t>Currency  Exchanges</w:t>
-      </w:r>
-      <w:proofErr w:type="gramEnd"/>
-      <w:r>
-        <w:rPr>
-          <w:rFonts w:ascii="Century Gothic" w:eastAsia="Times New Roman" w:hAnsi="Century Gothic" w:cs="Times New Roman"/>
-          <w:i/>
-          <w:iCs/>
-          <w:color w:val="000000"/>
-          <w:sz w:val="20"/>
-          <w:szCs w:val="20"/>
-          <w:shd w:val="clear" w:color="auto" w:fill="FFFFFF"/>
-        </w:rPr>
-        <w:t xml:space="preserve"> are companies or businesses engaged in changing VCs into fiat currency (and vice versa).</w:t>
+        <w:lastRenderedPageBreak/>
+        <w:t>Virtual Currency  Exchanges are companies or businesses engaged in changing VCs into fiat currency (and vice versa).</w:t>
       </w:r>
     </w:p>
     <w:p>
@@ -3425,9 +3144,9 @@
         <w:ind w:firstLine="720"/>
         <w:jc w:val="both"/>
         <w:rPr>
-          <w:rFonts w:ascii="Times New Roman" w:eastAsia="Times New Roman" w:hAnsi="Times New Roman" w:cs="Times New Roman"/>
-          <w:sz w:val="24"/>
-          <w:szCs w:val="24"/>
+          <w:rFonts w:ascii="Century Gothic" w:eastAsia="Times New Roman" w:hAnsi="Century Gothic" w:cs="Times New Roman"/>
+          <w:sz w:val="20"/>
+          <w:szCs w:val="20"/>
         </w:rPr>
       </w:pPr>
       <w:r>
@@ -3438,29 +3157,7 @@
           <w:szCs w:val="20"/>
           <w:shd w:val="clear" w:color="auto" w:fill="FFFFFF"/>
         </w:rPr>
-        <w:t xml:space="preserve">Making blockchain and digital assets legal in the Philippines. </w:t>
-      </w:r>
-      <w:proofErr w:type="gramStart"/>
-      <w:r>
-        <w:rPr>
-          <w:rFonts w:ascii="Century Gothic" w:eastAsia="Times New Roman" w:hAnsi="Century Gothic" w:cs="Times New Roman"/>
-          <w:color w:val="000000"/>
-          <w:sz w:val="20"/>
-          <w:szCs w:val="20"/>
-          <w:shd w:val="clear" w:color="auto" w:fill="FFFFFF"/>
-        </w:rPr>
-        <w:t>Also,  the</w:t>
-      </w:r>
-      <w:proofErr w:type="gramEnd"/>
-      <w:r>
-        <w:rPr>
-          <w:rFonts w:ascii="Century Gothic" w:eastAsia="Times New Roman" w:hAnsi="Century Gothic" w:cs="Times New Roman"/>
-          <w:color w:val="000000"/>
-          <w:sz w:val="20"/>
-          <w:szCs w:val="20"/>
-          <w:shd w:val="clear" w:color="auto" w:fill="FFFFFF"/>
-        </w:rPr>
-        <w:t xml:space="preserve"> Digital Asset Token Offering (DATO) is a regulatory framework for the issuance of digital token in the Philippines that was created by Cagayan Economic Zone Authority (CEZA). DATO regulations govern acquiring and launching crypto assets, whether they are security or utility tokens. Token offerings are required to have proper offering documents and extensive disclosure of details surrounding the project, including certification from experts. The tokens will then be listed on the licensed “Offshore Virtual Currency Exchange” (OVCE).</w:t>
+        <w:t>Making blockchain and digital assets legal in the Philippines. Also,  the Digital Asset Token Offering (DATO) is a regulatory framework for the issuance of digital token in the Philippines that was created by Cagayan Economic Zone Authority (CEZA). DATO regulations govern acquiring and launching crypto assets, whether they are security or utility tokens. Token offerings are required to have proper offering documents and extensive disclosure of details surrounding the project, including certification from experts. The tokens will then be listed on the licensed “Offshore Virtual Currency Exchange” (OVCE).</w:t>
       </w:r>
     </w:p>
     <w:p>
@@ -3470,9 +3167,9 @@
         <w:ind w:firstLine="720"/>
         <w:jc w:val="both"/>
         <w:rPr>
-          <w:rFonts w:ascii="Times New Roman" w:eastAsia="Times New Roman" w:hAnsi="Times New Roman" w:cs="Times New Roman"/>
-          <w:sz w:val="24"/>
-          <w:szCs w:val="24"/>
+          <w:rFonts w:ascii="Century Gothic" w:eastAsia="Times New Roman" w:hAnsi="Century Gothic" w:cs="Times New Roman"/>
+          <w:sz w:val="20"/>
+          <w:szCs w:val="20"/>
         </w:rPr>
       </w:pPr>
     </w:p>
@@ -3483,9 +3180,9 @@
         <w:ind w:firstLine="720"/>
         <w:jc w:val="both"/>
         <w:rPr>
-          <w:rFonts w:ascii="Times New Roman" w:eastAsia="Times New Roman" w:hAnsi="Times New Roman" w:cs="Times New Roman"/>
-          <w:sz w:val="24"/>
-          <w:szCs w:val="24"/>
+          <w:rFonts w:ascii="Century Gothic" w:eastAsia="Times New Roman" w:hAnsi="Century Gothic" w:cs="Times New Roman"/>
+          <w:sz w:val="20"/>
+          <w:szCs w:val="20"/>
         </w:rPr>
       </w:pPr>
       <w:r>
@@ -3510,7 +3207,7 @@
         <w:jc w:val="both"/>
         <w:textAlignment w:val="baseline"/>
         <w:rPr>
-          <w:rFonts w:ascii="Arial" w:eastAsia="Times New Roman" w:hAnsi="Arial" w:cs="Arial"/>
+          <w:rFonts w:ascii="Century Gothic" w:eastAsia="Times New Roman" w:hAnsi="Century Gothic" w:cs="Arial"/>
           <w:color w:val="000000"/>
           <w:sz w:val="20"/>
           <w:szCs w:val="20"/>
@@ -3572,48 +3269,26 @@
           <w:szCs w:val="20"/>
           <w:shd w:val="clear" w:color="auto" w:fill="FFFFFF"/>
         </w:rPr>
-        <w:t xml:space="preserve">If your cryptocurrency appears as an intangible asset, you'll be taxed. It means that if you sell an intangible asset, you'll be taxed; the longer you hold the VCs longer then sell it, the lower your tax might be. If you hold your VCs for much less than </w:t>
-      </w:r>
-      <w:proofErr w:type="gramStart"/>
-      <w:r>
-        <w:rPr>
-          <w:rFonts w:ascii="Century Gothic" w:eastAsia="Times New Roman" w:hAnsi="Century Gothic" w:cs="Times New Roman"/>
-          <w:color w:val="000000"/>
-          <w:sz w:val="20"/>
-          <w:szCs w:val="20"/>
-          <w:shd w:val="clear" w:color="auto" w:fill="FFFFFF"/>
-        </w:rPr>
-        <w:t>a 12 months</w:t>
-      </w:r>
-      <w:proofErr w:type="gramEnd"/>
-      <w:r>
-        <w:rPr>
-          <w:rFonts w:ascii="Century Gothic" w:eastAsia="Times New Roman" w:hAnsi="Century Gothic" w:cs="Times New Roman"/>
-          <w:color w:val="000000"/>
-          <w:sz w:val="20"/>
-          <w:szCs w:val="20"/>
-          <w:shd w:val="clear" w:color="auto" w:fill="FFFFFF"/>
-        </w:rPr>
-        <w:t xml:space="preserve"> and eventually sell them, you'll have to pay a higher tax, that is equivalent to ordinary tax.</w:t>
-      </w:r>
-    </w:p>
-    <w:p>
-      <w:pPr>
-        <w:spacing w:after="0" w:line="240" w:lineRule="auto"/>
-        <w:rPr>
-          <w:rFonts w:ascii="Times New Roman" w:eastAsia="Times New Roman" w:hAnsi="Times New Roman" w:cs="Times New Roman"/>
-          <w:sz w:val="24"/>
-          <w:szCs w:val="24"/>
-        </w:rPr>
-      </w:pPr>
-    </w:p>
-    <w:p>
-      <w:pPr>
-        <w:spacing w:after="0" w:line="240" w:lineRule="auto"/>
-        <w:rPr>
-          <w:rFonts w:ascii="Times New Roman" w:eastAsia="Times New Roman" w:hAnsi="Times New Roman" w:cs="Times New Roman"/>
-          <w:sz w:val="24"/>
-          <w:szCs w:val="24"/>
+        <w:t>If your cryptocurrency appears as an intangible asset, you'll be taxed. It means that if you sell an intangible asset, you'll be taxed; the longer you hold the VCs longer then sell it, the lower your tax might be. If you hold your VCs for much less than a 12 months and eventually sell them, you'll have to pay a higher tax, that is equivalent to ordinary tax.</w:t>
+      </w:r>
+    </w:p>
+    <w:p>
+      <w:pPr>
+        <w:spacing w:after="0" w:line="240" w:lineRule="auto"/>
+        <w:rPr>
+          <w:rFonts w:ascii="Century Gothic" w:eastAsia="Times New Roman" w:hAnsi="Century Gothic" w:cs="Times New Roman"/>
+          <w:sz w:val="20"/>
+          <w:szCs w:val="20"/>
+        </w:rPr>
+      </w:pPr>
+    </w:p>
+    <w:p>
+      <w:pPr>
+        <w:spacing w:after="0" w:line="240" w:lineRule="auto"/>
+        <w:rPr>
+          <w:rFonts w:ascii="Century Gothic" w:eastAsia="Times New Roman" w:hAnsi="Century Gothic" w:cs="Times New Roman"/>
+          <w:sz w:val="20"/>
+          <w:szCs w:val="20"/>
         </w:rPr>
       </w:pPr>
       <w:r>
@@ -3635,9 +3310,9 @@
         <w:ind w:firstLine="720"/>
         <w:jc w:val="both"/>
         <w:rPr>
-          <w:rFonts w:ascii="Times New Roman" w:eastAsia="Times New Roman" w:hAnsi="Times New Roman" w:cs="Times New Roman"/>
-          <w:sz w:val="24"/>
-          <w:szCs w:val="24"/>
+          <w:rFonts w:ascii="Century Gothic" w:eastAsia="Times New Roman" w:hAnsi="Century Gothic" w:cs="Times New Roman"/>
+          <w:sz w:val="20"/>
+          <w:szCs w:val="20"/>
         </w:rPr>
       </w:pPr>
       <w:r>
@@ -3736,39 +3411,19 @@
         <w:ind w:firstLine="720"/>
         <w:jc w:val="both"/>
         <w:rPr>
-          <w:rFonts w:ascii="Times New Roman" w:eastAsia="Times New Roman" w:hAnsi="Times New Roman" w:cs="Times New Roman"/>
-          <w:sz w:val="24"/>
-          <w:szCs w:val="24"/>
-        </w:rPr>
-      </w:pPr>
-      <w:r>
-        <w:rPr>
-          <w:rFonts w:ascii="Century Gothic" w:eastAsia="Times New Roman" w:hAnsi="Century Gothic" w:cs="Times New Roman"/>
-          <w:color w:val="000000"/>
-          <w:sz w:val="20"/>
-          <w:szCs w:val="20"/>
-        </w:rPr>
-        <w:t xml:space="preserve">The central bank of a country issues digital money known as CBDCs, which are regarded as obligations by that organization. There are two types of </w:t>
-      </w:r>
-      <w:proofErr w:type="gramStart"/>
-      <w:r>
-        <w:rPr>
-          <w:rFonts w:ascii="Century Gothic" w:eastAsia="Times New Roman" w:hAnsi="Century Gothic" w:cs="Times New Roman"/>
-          <w:color w:val="000000"/>
-          <w:sz w:val="20"/>
-          <w:szCs w:val="20"/>
-        </w:rPr>
-        <w:t>it,  wholesale</w:t>
-      </w:r>
-      <w:proofErr w:type="gramEnd"/>
-      <w:r>
-        <w:rPr>
-          <w:rFonts w:ascii="Century Gothic" w:eastAsia="Times New Roman" w:hAnsi="Century Gothic" w:cs="Times New Roman"/>
-          <w:color w:val="000000"/>
-          <w:sz w:val="20"/>
-          <w:szCs w:val="20"/>
-        </w:rPr>
-        <w:t xml:space="preserve"> CBDCs and retail CBDCs.</w:t>
+          <w:rFonts w:ascii="Century Gothic" w:eastAsia="Times New Roman" w:hAnsi="Century Gothic" w:cs="Times New Roman"/>
+          <w:sz w:val="20"/>
+          <w:szCs w:val="20"/>
+        </w:rPr>
+      </w:pPr>
+      <w:r>
+        <w:rPr>
+          <w:rFonts w:ascii="Century Gothic" w:eastAsia="Times New Roman" w:hAnsi="Century Gothic" w:cs="Times New Roman"/>
+          <w:color w:val="000000"/>
+          <w:sz w:val="20"/>
+          <w:szCs w:val="20"/>
+        </w:rPr>
+        <w:t>The central bank of a country issues digital money known as CBDCs, which are regarded as obligations by that organization. There are two types of it,  wholesale CBDCs and retail CBDCs.</w:t>
       </w:r>
     </w:p>
     <w:p>
@@ -3781,7 +3436,7 @@
         <w:jc w:val="both"/>
         <w:textAlignment w:val="baseline"/>
         <w:rPr>
-          <w:rFonts w:ascii="Arial" w:eastAsia="Times New Roman" w:hAnsi="Arial" w:cs="Arial"/>
+          <w:rFonts w:ascii="Century Gothic" w:eastAsia="Times New Roman" w:hAnsi="Century Gothic" w:cs="Arial"/>
           <w:color w:val="000000"/>
           <w:sz w:val="20"/>
           <w:szCs w:val="20"/>
@@ -3818,7 +3473,7 @@
         <w:jc w:val="both"/>
         <w:textAlignment w:val="baseline"/>
         <w:rPr>
-          <w:rFonts w:ascii="Arial" w:eastAsia="Times New Roman" w:hAnsi="Arial" w:cs="Arial"/>
+          <w:rFonts w:ascii="Century Gothic" w:eastAsia="Times New Roman" w:hAnsi="Century Gothic" w:cs="Arial"/>
           <w:color w:val="000000"/>
           <w:sz w:val="20"/>
           <w:szCs w:val="20"/>
@@ -3849,9 +3504,9 @@
       <w:pPr>
         <w:spacing w:after="0" w:line="240" w:lineRule="auto"/>
         <w:rPr>
-          <w:rFonts w:ascii="Times New Roman" w:eastAsia="Times New Roman" w:hAnsi="Times New Roman" w:cs="Times New Roman"/>
-          <w:sz w:val="24"/>
-          <w:szCs w:val="24"/>
+          <w:rFonts w:ascii="Century Gothic" w:eastAsia="Times New Roman" w:hAnsi="Century Gothic" w:cs="Times New Roman"/>
+          <w:sz w:val="20"/>
+          <w:szCs w:val="20"/>
         </w:rPr>
       </w:pPr>
     </w:p>
@@ -3861,9 +3516,9 @@
         <w:ind w:firstLine="720"/>
         <w:jc w:val="both"/>
         <w:rPr>
-          <w:rFonts w:ascii="Times New Roman" w:eastAsia="Times New Roman" w:hAnsi="Times New Roman" w:cs="Times New Roman"/>
-          <w:sz w:val="24"/>
-          <w:szCs w:val="24"/>
+          <w:rFonts w:ascii="Century Gothic" w:eastAsia="Times New Roman" w:hAnsi="Century Gothic" w:cs="Times New Roman"/>
+          <w:sz w:val="20"/>
+          <w:szCs w:val="20"/>
         </w:rPr>
       </w:pPr>
       <w:r>
@@ -3927,7 +3582,7 @@
         <w:jc w:val="both"/>
         <w:textAlignment w:val="baseline"/>
         <w:rPr>
-          <w:rFonts w:ascii="Arial" w:eastAsia="Times New Roman" w:hAnsi="Arial" w:cs="Arial"/>
+          <w:rFonts w:ascii="Century Gothic" w:eastAsia="Times New Roman" w:hAnsi="Century Gothic" w:cs="Arial"/>
           <w:color w:val="000000"/>
           <w:sz w:val="20"/>
           <w:szCs w:val="20"/>
@@ -3965,7 +3620,7 @@
         <w:jc w:val="both"/>
         <w:textAlignment w:val="baseline"/>
         <w:rPr>
-          <w:rFonts w:ascii="Arial" w:eastAsia="Times New Roman" w:hAnsi="Arial" w:cs="Arial"/>
+          <w:rFonts w:ascii="Century Gothic" w:eastAsia="Times New Roman" w:hAnsi="Century Gothic" w:cs="Arial"/>
           <w:color w:val="000000"/>
           <w:sz w:val="20"/>
           <w:szCs w:val="20"/>
@@ -3980,7 +3635,6 @@
           <w:sz w:val="20"/>
           <w:szCs w:val="20"/>
         </w:rPr>
-        <w:lastRenderedPageBreak/>
         <w:t xml:space="preserve">Transfer mechanism- </w:t>
       </w:r>
       <w:r>
@@ -4004,7 +3658,7 @@
         <w:jc w:val="both"/>
         <w:textAlignment w:val="baseline"/>
         <w:rPr>
-          <w:rFonts w:ascii="Arial" w:eastAsia="Times New Roman" w:hAnsi="Arial" w:cs="Arial"/>
+          <w:rFonts w:ascii="Century Gothic" w:eastAsia="Times New Roman" w:hAnsi="Century Gothic" w:cs="Arial"/>
           <w:color w:val="000000"/>
           <w:sz w:val="20"/>
           <w:szCs w:val="20"/>
@@ -4019,6 +3673,7 @@
           <w:sz w:val="20"/>
           <w:szCs w:val="20"/>
         </w:rPr>
+        <w:lastRenderedPageBreak/>
         <w:t xml:space="preserve">Limits or caps - </w:t>
       </w:r>
       <w:r>
@@ -4042,7 +3697,7 @@
         <w:jc w:val="both"/>
         <w:textAlignment w:val="baseline"/>
         <w:rPr>
-          <w:rFonts w:ascii="Arial" w:eastAsia="Times New Roman" w:hAnsi="Arial" w:cs="Arial"/>
+          <w:rFonts w:ascii="Century Gothic" w:eastAsia="Times New Roman" w:hAnsi="Century Gothic" w:cs="Arial"/>
           <w:color w:val="000000"/>
           <w:sz w:val="20"/>
           <w:szCs w:val="20"/>
@@ -4073,9 +3728,9 @@
       <w:pPr>
         <w:spacing w:after="0" w:line="240" w:lineRule="auto"/>
         <w:rPr>
-          <w:rFonts w:ascii="Times New Roman" w:eastAsia="Times New Roman" w:hAnsi="Times New Roman" w:cs="Times New Roman"/>
-          <w:sz w:val="24"/>
-          <w:szCs w:val="24"/>
+          <w:rFonts w:ascii="Century Gothic" w:eastAsia="Times New Roman" w:hAnsi="Century Gothic" w:cs="Times New Roman"/>
+          <w:sz w:val="20"/>
+          <w:szCs w:val="20"/>
         </w:rPr>
       </w:pPr>
     </w:p>
@@ -4085,29 +3740,19 @@
         <w:ind w:firstLine="720"/>
         <w:jc w:val="both"/>
         <w:rPr>
-          <w:rFonts w:ascii="Times New Roman" w:eastAsia="Times New Roman" w:hAnsi="Times New Roman" w:cs="Times New Roman"/>
-          <w:sz w:val="24"/>
-          <w:szCs w:val="24"/>
-        </w:rPr>
-      </w:pPr>
-      <w:r>
-        <w:rPr>
-          <w:rFonts w:ascii="Century Gothic" w:eastAsia="Times New Roman" w:hAnsi="Century Gothic" w:cs="Times New Roman"/>
-          <w:color w:val="000000"/>
-          <w:sz w:val="20"/>
-          <w:szCs w:val="20"/>
-        </w:rPr>
-        <w:t xml:space="preserve">According </w:t>
-      </w:r>
-      <w:proofErr w:type="gramStart"/>
-      <w:r>
-        <w:rPr>
-          <w:rFonts w:ascii="Century Gothic" w:eastAsia="Times New Roman" w:hAnsi="Century Gothic" w:cs="Times New Roman"/>
-          <w:color w:val="000000"/>
-          <w:sz w:val="20"/>
-          <w:szCs w:val="20"/>
-        </w:rPr>
-        <w:t xml:space="preserve">to </w:t>
+          <w:rFonts w:ascii="Century Gothic" w:eastAsia="Times New Roman" w:hAnsi="Century Gothic" w:cs="Times New Roman"/>
+          <w:sz w:val="20"/>
+          <w:szCs w:val="20"/>
+        </w:rPr>
+      </w:pPr>
+      <w:r>
+        <w:rPr>
+          <w:rFonts w:ascii="Century Gothic" w:eastAsia="Times New Roman" w:hAnsi="Century Gothic" w:cs="Times New Roman"/>
+          <w:color w:val="000000"/>
+          <w:sz w:val="20"/>
+          <w:szCs w:val="20"/>
+        </w:rPr>
+        <w:t xml:space="preserve">According to </w:t>
       </w:r>
       <w:r>
         <w:rPr>
@@ -4117,18 +3762,7 @@
           <w:szCs w:val="20"/>
           <w:shd w:val="clear" w:color="auto" w:fill="FFFFFF"/>
         </w:rPr>
-        <w:t> BSP</w:t>
-      </w:r>
-      <w:proofErr w:type="gramEnd"/>
-      <w:r>
-        <w:rPr>
-          <w:rFonts w:ascii="Century Gothic" w:eastAsia="Times New Roman" w:hAnsi="Century Gothic" w:cs="Times New Roman"/>
-          <w:color w:val="000000"/>
-          <w:sz w:val="20"/>
-          <w:szCs w:val="20"/>
-          <w:shd w:val="clear" w:color="auto" w:fill="FFFFFF"/>
-        </w:rPr>
-        <w:t xml:space="preserve"> Governor Benjamin E. Diokno (2021), the pilot is a major step for both the BSP and the Philippine financial industry towards understanding the potentials and risks of a wholesale CBDC. </w:t>
+        <w:t xml:space="preserve"> BSP Governor Benjamin E. Diokno (2021), the pilot is a major step for both the BSP and the Philippine financial industry towards understanding the potentials and risks of a wholesale CBDC. </w:t>
       </w:r>
       <w:r>
         <w:rPr>
@@ -4144,9 +3778,9 @@
       <w:pPr>
         <w:spacing w:after="0" w:line="240" w:lineRule="auto"/>
         <w:rPr>
-          <w:rFonts w:ascii="Times New Roman" w:eastAsia="Times New Roman" w:hAnsi="Times New Roman" w:cs="Times New Roman"/>
-          <w:sz w:val="24"/>
-          <w:szCs w:val="24"/>
+          <w:rFonts w:ascii="Century Gothic" w:eastAsia="Times New Roman" w:hAnsi="Century Gothic" w:cs="Times New Roman"/>
+          <w:sz w:val="20"/>
+          <w:szCs w:val="20"/>
         </w:rPr>
       </w:pPr>
     </w:p>
@@ -4156,9 +3790,9 @@
         <w:ind w:firstLine="720"/>
         <w:jc w:val="both"/>
         <w:rPr>
-          <w:rFonts w:ascii="Times New Roman" w:eastAsia="Times New Roman" w:hAnsi="Times New Roman" w:cs="Times New Roman"/>
-          <w:sz w:val="24"/>
-          <w:szCs w:val="24"/>
+          <w:rFonts w:ascii="Century Gothic" w:eastAsia="Times New Roman" w:hAnsi="Century Gothic" w:cs="Times New Roman"/>
+          <w:sz w:val="20"/>
+          <w:szCs w:val="20"/>
         </w:rPr>
       </w:pPr>
       <w:r>
@@ -4217,9 +3851,9 @@
         <w:ind w:firstLine="720"/>
         <w:jc w:val="both"/>
         <w:rPr>
-          <w:rFonts w:ascii="Times New Roman" w:eastAsia="Times New Roman" w:hAnsi="Times New Roman" w:cs="Times New Roman"/>
-          <w:sz w:val="24"/>
-          <w:szCs w:val="24"/>
+          <w:rFonts w:ascii="Century Gothic" w:eastAsia="Times New Roman" w:hAnsi="Century Gothic" w:cs="Times New Roman"/>
+          <w:sz w:val="20"/>
+          <w:szCs w:val="20"/>
         </w:rPr>
       </w:pPr>
       <w:r>
@@ -4237,12 +3871,12 @@
         <w:spacing w:after="0" w:line="240" w:lineRule="auto"/>
         <w:jc w:val="both"/>
         <w:rPr>
-          <w:rFonts w:ascii="Times New Roman" w:eastAsia="Times New Roman" w:hAnsi="Times New Roman" w:cs="Times New Roman"/>
+          <w:rFonts w:ascii="Century Gothic" w:eastAsia="Times New Roman" w:hAnsi="Century Gothic" w:cs="Times New Roman"/>
           <w:b/>
           <w:bCs/>
           <w:color w:val="000000"/>
-          <w:sz w:val="24"/>
-          <w:szCs w:val="24"/>
+          <w:sz w:val="20"/>
+          <w:szCs w:val="20"/>
           <w:lang w:val="en-PH" w:eastAsia="ja-JP"/>
         </w:rPr>
       </w:pPr>
@@ -4252,12 +3886,12 @@
         <w:spacing w:after="0" w:line="240" w:lineRule="auto"/>
         <w:jc w:val="both"/>
         <w:rPr>
-          <w:rFonts w:ascii="Times New Roman" w:eastAsia="Times New Roman" w:hAnsi="Times New Roman" w:cs="Times New Roman"/>
+          <w:rFonts w:ascii="Century Gothic" w:eastAsia="Times New Roman" w:hAnsi="Century Gothic" w:cs="Times New Roman"/>
           <w:b/>
           <w:bCs/>
           <w:color w:val="000000"/>
-          <w:sz w:val="24"/>
-          <w:szCs w:val="24"/>
+          <w:sz w:val="20"/>
+          <w:szCs w:val="20"/>
           <w:lang w:val="en-PH" w:eastAsia="ja-JP"/>
         </w:rPr>
       </w:pPr>
@@ -4267,20 +3901,20 @@
         <w:spacing w:after="0" w:line="240" w:lineRule="auto"/>
         <w:jc w:val="both"/>
         <w:rPr>
-          <w:rFonts w:ascii="Times New Roman" w:eastAsia="Times New Roman" w:hAnsi="Times New Roman" w:cs="Times New Roman"/>
-          <w:sz w:val="24"/>
-          <w:szCs w:val="24"/>
-          <w:lang w:val="en-PH" w:eastAsia="ja-JP"/>
-        </w:rPr>
-      </w:pPr>
-      <w:r>
-        <w:rPr>
-          <w:rFonts w:ascii="Times New Roman" w:eastAsia="Times New Roman" w:hAnsi="Times New Roman" w:cs="Times New Roman"/>
+          <w:rFonts w:ascii="Century Gothic" w:eastAsia="Times New Roman" w:hAnsi="Century Gothic" w:cs="Times New Roman"/>
+          <w:sz w:val="20"/>
+          <w:szCs w:val="20"/>
+          <w:lang w:val="en-PH" w:eastAsia="ja-JP"/>
+        </w:rPr>
+      </w:pPr>
+      <w:r>
+        <w:rPr>
+          <w:rFonts w:ascii="Century Gothic" w:eastAsia="Times New Roman" w:hAnsi="Century Gothic" w:cs="Times New Roman"/>
           <w:b/>
           <w:bCs/>
           <w:color w:val="000000"/>
-          <w:sz w:val="24"/>
-          <w:szCs w:val="24"/>
+          <w:sz w:val="20"/>
+          <w:szCs w:val="20"/>
           <w:lang w:val="en-PH" w:eastAsia="ja-JP"/>
         </w:rPr>
         <w:t>II. Technology Literature Reviews</w:t>
@@ -4290,9 +3924,9 @@
       <w:pPr>
         <w:spacing w:after="0" w:line="240" w:lineRule="auto"/>
         <w:rPr>
-          <w:rFonts w:ascii="Times New Roman" w:eastAsia="Times New Roman" w:hAnsi="Times New Roman" w:cs="Times New Roman"/>
-          <w:sz w:val="24"/>
-          <w:szCs w:val="24"/>
+          <w:rFonts w:ascii="Century Gothic" w:eastAsia="Times New Roman" w:hAnsi="Century Gothic" w:cs="Times New Roman"/>
+          <w:sz w:val="20"/>
+          <w:szCs w:val="20"/>
           <w:lang w:val="en-PH" w:eastAsia="ja-JP"/>
         </w:rPr>
       </w:pPr>
@@ -4302,20 +3936,20 @@
         <w:spacing w:after="0" w:line="240" w:lineRule="auto"/>
         <w:jc w:val="both"/>
         <w:rPr>
-          <w:rFonts w:ascii="Times New Roman" w:eastAsia="Times New Roman" w:hAnsi="Times New Roman" w:cs="Times New Roman"/>
-          <w:sz w:val="24"/>
-          <w:szCs w:val="24"/>
-          <w:lang w:val="en-PH" w:eastAsia="ja-JP"/>
-        </w:rPr>
-      </w:pPr>
-      <w:r>
-        <w:rPr>
-          <w:rFonts w:ascii="Times New Roman" w:eastAsia="Times New Roman" w:hAnsi="Times New Roman" w:cs="Times New Roman"/>
+          <w:rFonts w:ascii="Century Gothic" w:eastAsia="Times New Roman" w:hAnsi="Century Gothic" w:cs="Times New Roman"/>
+          <w:sz w:val="20"/>
+          <w:szCs w:val="20"/>
+          <w:lang w:val="en-PH" w:eastAsia="ja-JP"/>
+        </w:rPr>
+      </w:pPr>
+      <w:r>
+        <w:rPr>
+          <w:rFonts w:ascii="Century Gothic" w:eastAsia="Times New Roman" w:hAnsi="Century Gothic" w:cs="Times New Roman"/>
           <w:b/>
           <w:bCs/>
           <w:color w:val="000000"/>
-          <w:sz w:val="24"/>
-          <w:szCs w:val="24"/>
+          <w:sz w:val="20"/>
+          <w:szCs w:val="20"/>
           <w:shd w:val="clear" w:color="auto" w:fill="FAF9F8"/>
           <w:lang w:val="en-PH" w:eastAsia="ja-JP"/>
         </w:rPr>
@@ -4323,10 +3957,10 @@
       </w:r>
       <w:r>
         <w:rPr>
-          <w:rFonts w:ascii="Times New Roman" w:eastAsia="Times New Roman" w:hAnsi="Times New Roman" w:cs="Times New Roman"/>
-          <w:color w:val="000000"/>
-          <w:sz w:val="24"/>
-          <w:szCs w:val="24"/>
+          <w:rFonts w:ascii="Century Gothic" w:eastAsia="Times New Roman" w:hAnsi="Century Gothic" w:cs="Times New Roman"/>
+          <w:color w:val="000000"/>
+          <w:sz w:val="20"/>
+          <w:szCs w:val="20"/>
           <w:shd w:val="clear" w:color="auto" w:fill="FAF9F8"/>
           <w:lang w:val="en-PH" w:eastAsia="ja-JP"/>
         </w:rPr>
@@ -4337,9 +3971,9 @@
       <w:pPr>
         <w:spacing w:after="0" w:line="240" w:lineRule="auto"/>
         <w:rPr>
-          <w:rFonts w:ascii="Times New Roman" w:eastAsia="Times New Roman" w:hAnsi="Times New Roman" w:cs="Times New Roman"/>
-          <w:sz w:val="24"/>
-          <w:szCs w:val="24"/>
+          <w:rFonts w:ascii="Century Gothic" w:eastAsia="Times New Roman" w:hAnsi="Century Gothic" w:cs="Times New Roman"/>
+          <w:sz w:val="20"/>
+          <w:szCs w:val="20"/>
           <w:lang w:val="en-PH" w:eastAsia="ja-JP"/>
         </w:rPr>
       </w:pPr>
@@ -4349,20 +3983,20 @@
         <w:spacing w:after="0" w:line="240" w:lineRule="auto"/>
         <w:ind w:firstLine="720"/>
         <w:rPr>
-          <w:rFonts w:ascii="Times New Roman" w:eastAsia="Times New Roman" w:hAnsi="Times New Roman" w:cs="Times New Roman"/>
-          <w:sz w:val="24"/>
-          <w:szCs w:val="24"/>
-          <w:lang w:val="en-PH" w:eastAsia="ja-JP"/>
-        </w:rPr>
-      </w:pPr>
-      <w:r>
-        <w:rPr>
-          <w:rFonts w:ascii="Times New Roman" w:eastAsia="Times New Roman" w:hAnsi="Times New Roman" w:cs="Times New Roman"/>
+          <w:rFonts w:ascii="Century Gothic" w:eastAsia="Times New Roman" w:hAnsi="Century Gothic" w:cs="Times New Roman"/>
+          <w:sz w:val="20"/>
+          <w:szCs w:val="20"/>
+          <w:lang w:val="en-PH" w:eastAsia="ja-JP"/>
+        </w:rPr>
+      </w:pPr>
+      <w:r>
+        <w:rPr>
+          <w:rFonts w:ascii="Century Gothic" w:eastAsia="Times New Roman" w:hAnsi="Century Gothic" w:cs="Times New Roman"/>
           <w:b/>
           <w:bCs/>
           <w:color w:val="000000"/>
-          <w:sz w:val="24"/>
-          <w:szCs w:val="24"/>
+          <w:sz w:val="20"/>
+          <w:szCs w:val="20"/>
           <w:shd w:val="clear" w:color="auto" w:fill="FAF9F8"/>
           <w:lang w:val="en-PH" w:eastAsia="ja-JP"/>
         </w:rPr>
@@ -4373,9 +4007,9 @@
       <w:pPr>
         <w:spacing w:after="0" w:line="240" w:lineRule="auto"/>
         <w:rPr>
-          <w:rFonts w:ascii="Times New Roman" w:eastAsia="Times New Roman" w:hAnsi="Times New Roman" w:cs="Times New Roman"/>
-          <w:sz w:val="24"/>
-          <w:szCs w:val="24"/>
+          <w:rFonts w:ascii="Century Gothic" w:eastAsia="Times New Roman" w:hAnsi="Century Gothic" w:cs="Times New Roman"/>
+          <w:sz w:val="20"/>
+          <w:szCs w:val="20"/>
           <w:lang w:val="en-PH" w:eastAsia="ja-JP"/>
         </w:rPr>
       </w:pPr>
@@ -4385,20 +4019,20 @@
         <w:spacing w:after="0" w:line="240" w:lineRule="auto"/>
         <w:ind w:left="720" w:firstLine="720"/>
         <w:rPr>
-          <w:rFonts w:ascii="Times New Roman" w:eastAsia="Times New Roman" w:hAnsi="Times New Roman" w:cs="Times New Roman"/>
-          <w:sz w:val="24"/>
-          <w:szCs w:val="24"/>
-          <w:lang w:val="en-PH" w:eastAsia="ja-JP"/>
-        </w:rPr>
-      </w:pPr>
-      <w:r>
-        <w:rPr>
-          <w:rFonts w:ascii="Times New Roman" w:eastAsia="Times New Roman" w:hAnsi="Times New Roman" w:cs="Times New Roman"/>
+          <w:rFonts w:ascii="Century Gothic" w:eastAsia="Times New Roman" w:hAnsi="Century Gothic" w:cs="Times New Roman"/>
+          <w:sz w:val="20"/>
+          <w:szCs w:val="20"/>
+          <w:lang w:val="en-PH" w:eastAsia="ja-JP"/>
+        </w:rPr>
+      </w:pPr>
+      <w:r>
+        <w:rPr>
+          <w:rFonts w:ascii="Century Gothic" w:eastAsia="Times New Roman" w:hAnsi="Century Gothic" w:cs="Times New Roman"/>
           <w:b/>
           <w:bCs/>
           <w:color w:val="000000"/>
-          <w:sz w:val="24"/>
-          <w:szCs w:val="24"/>
+          <w:sz w:val="20"/>
+          <w:szCs w:val="20"/>
           <w:shd w:val="clear" w:color="auto" w:fill="FAF9F8"/>
           <w:lang w:val="en-PH" w:eastAsia="ja-JP"/>
         </w:rPr>
@@ -4409,9 +4043,9 @@
       <w:pPr>
         <w:spacing w:after="0" w:line="240" w:lineRule="auto"/>
         <w:rPr>
-          <w:rFonts w:ascii="Times New Roman" w:eastAsia="Times New Roman" w:hAnsi="Times New Roman" w:cs="Times New Roman"/>
-          <w:sz w:val="24"/>
-          <w:szCs w:val="24"/>
+          <w:rFonts w:ascii="Century Gothic" w:eastAsia="Times New Roman" w:hAnsi="Century Gothic" w:cs="Times New Roman"/>
+          <w:sz w:val="20"/>
+          <w:szCs w:val="20"/>
           <w:lang w:val="en-PH" w:eastAsia="ja-JP"/>
         </w:rPr>
       </w:pPr>
@@ -4422,18 +4056,18 @@
         <w:ind w:left="810" w:firstLine="720"/>
         <w:jc w:val="both"/>
         <w:rPr>
-          <w:rFonts w:ascii="Times New Roman" w:eastAsia="Times New Roman" w:hAnsi="Times New Roman" w:cs="Times New Roman"/>
-          <w:sz w:val="24"/>
-          <w:szCs w:val="24"/>
-          <w:lang w:val="en-PH" w:eastAsia="ja-JP"/>
-        </w:rPr>
-      </w:pPr>
-      <w:r>
-        <w:rPr>
-          <w:rFonts w:ascii="Times New Roman" w:eastAsia="Times New Roman" w:hAnsi="Times New Roman" w:cs="Times New Roman"/>
-          <w:color w:val="000000"/>
-          <w:sz w:val="24"/>
-          <w:szCs w:val="24"/>
+          <w:rFonts w:ascii="Century Gothic" w:eastAsia="Times New Roman" w:hAnsi="Century Gothic" w:cs="Times New Roman"/>
+          <w:sz w:val="20"/>
+          <w:szCs w:val="20"/>
+          <w:lang w:val="en-PH" w:eastAsia="ja-JP"/>
+        </w:rPr>
+      </w:pPr>
+      <w:r>
+        <w:rPr>
+          <w:rFonts w:ascii="Century Gothic" w:eastAsia="Times New Roman" w:hAnsi="Century Gothic" w:cs="Times New Roman"/>
+          <w:color w:val="000000"/>
+          <w:sz w:val="20"/>
+          <w:szCs w:val="20"/>
           <w:shd w:val="clear" w:color="auto" w:fill="FAF9F8"/>
           <w:lang w:val="en-PH" w:eastAsia="ja-JP"/>
         </w:rPr>
@@ -4441,12 +4075,12 @@
       </w:r>
       <w:r>
         <w:rPr>
-          <w:rFonts w:ascii="Times New Roman" w:eastAsia="Times New Roman" w:hAnsi="Times New Roman" w:cs="Times New Roman"/>
+          <w:rFonts w:ascii="Century Gothic" w:eastAsia="Times New Roman" w:hAnsi="Century Gothic" w:cs="Times New Roman"/>
           <w:b/>
           <w:bCs/>
           <w:color w:val="000000"/>
-          <w:sz w:val="24"/>
-          <w:szCs w:val="24"/>
+          <w:sz w:val="20"/>
+          <w:szCs w:val="20"/>
           <w:shd w:val="clear" w:color="auto" w:fill="FAF9F8"/>
           <w:lang w:val="en-PH" w:eastAsia="ja-JP"/>
         </w:rPr>
@@ -4454,35 +4088,36 @@
       </w:r>
       <w:r>
         <w:rPr>
-          <w:rFonts w:ascii="Times New Roman" w:eastAsia="Times New Roman" w:hAnsi="Times New Roman" w:cs="Times New Roman"/>
-          <w:color w:val="000000"/>
-          <w:sz w:val="24"/>
-          <w:szCs w:val="24"/>
+          <w:rFonts w:ascii="Century Gothic" w:eastAsia="Times New Roman" w:hAnsi="Century Gothic" w:cs="Times New Roman"/>
+          <w:color w:val="000000"/>
+          <w:sz w:val="20"/>
+          <w:szCs w:val="20"/>
           <w:shd w:val="clear" w:color="auto" w:fill="FAF9F8"/>
           <w:lang w:val="en-PH" w:eastAsia="ja-JP"/>
         </w:rPr>
-        <w:t xml:space="preserve">cryptocurrency, powered by blockchain technology, offers several advantages in the financial sector. Its finite supply ensures rarity, while decentralized control by programmers and math increases trust. The use of blockchain allows users to own their personal data, reducing security costs. Cryptocurrency protocols provide rules for applications within their environments, with consensus mechanisms ensuring the integrity of transactions. Asymmetric encryption </w:t>
-      </w:r>
-      <w:r>
-        <w:rPr>
-          <w:rFonts w:ascii="Times New Roman" w:eastAsia="Times New Roman" w:hAnsi="Times New Roman" w:cs="Times New Roman"/>
-          <w:color w:val="000000"/>
-          <w:sz w:val="24"/>
-          <w:szCs w:val="24"/>
+        <w:t xml:space="preserve">cryptocurrency, powered by blockchain technology, offers several advantages in the financial sector. Its finite supply ensures rarity, while decentralized control </w:t>
+      </w:r>
+      <w:bookmarkStart w:id="0" w:name="_GoBack"/>
+      <w:bookmarkEnd w:id="0"/>
+      <w:r>
+        <w:rPr>
+          <w:rFonts w:ascii="Century Gothic" w:eastAsia="Times New Roman" w:hAnsi="Century Gothic" w:cs="Times New Roman"/>
+          <w:color w:val="000000"/>
+          <w:sz w:val="20"/>
+          <w:szCs w:val="20"/>
           <w:shd w:val="clear" w:color="auto" w:fill="FAF9F8"/>
           <w:lang w:val="en-PH" w:eastAsia="ja-JP"/>
         </w:rPr>
-        <w:lastRenderedPageBreak/>
-        <w:t>safeguards the blockchain and provides secure account control. However, it is important to recognize that cryptocurrency technology is not immune to security risks and privacy concerns. Overall, cryptocurrency has the potential to revolutionize the financial landscape with its secure, decentralized, and efficient features.</w:t>
-      </w:r>
-    </w:p>
-    <w:p>
-      <w:pPr>
-        <w:spacing w:after="0" w:line="240" w:lineRule="auto"/>
-        <w:rPr>
-          <w:rFonts w:ascii="Times New Roman" w:eastAsia="Times New Roman" w:hAnsi="Times New Roman" w:cs="Times New Roman"/>
-          <w:sz w:val="24"/>
-          <w:szCs w:val="24"/>
+        <w:t>by programmers and math increases trust. The use of blockchain allows users to own their personal data, reducing security costs. Cryptocurrency protocols provide rules for applications within their environments, with consensus mechanisms ensuring the integrity of transactions. Asymmetric encryption safeguards the blockchain and provides secure account control. However, it is important to recognize that cryptocurrency technology is not immune to security risks and privacy concerns. Overall, cryptocurrency has the potential to revolutionize the financial landscape with its secure, decentralized, and efficient features.</w:t>
+      </w:r>
+    </w:p>
+    <w:p>
+      <w:pPr>
+        <w:spacing w:after="0" w:line="240" w:lineRule="auto"/>
+        <w:rPr>
+          <w:rFonts w:ascii="Century Gothic" w:eastAsia="Times New Roman" w:hAnsi="Century Gothic" w:cs="Times New Roman"/>
+          <w:sz w:val="20"/>
+          <w:szCs w:val="20"/>
           <w:lang w:val="en-PH" w:eastAsia="ja-JP"/>
         </w:rPr>
       </w:pPr>
@@ -4493,23 +4128,24 @@
         <w:ind w:left="810" w:firstLine="630"/>
         <w:jc w:val="both"/>
         <w:rPr>
-          <w:rFonts w:ascii="Times New Roman" w:eastAsia="Times New Roman" w:hAnsi="Times New Roman" w:cs="Times New Roman"/>
-          <w:sz w:val="24"/>
-          <w:szCs w:val="24"/>
-          <w:lang w:val="en-PH" w:eastAsia="ja-JP"/>
-        </w:rPr>
-      </w:pPr>
-      <w:r>
-        <w:rPr>
-          <w:rFonts w:ascii="Times New Roman" w:eastAsia="Times New Roman" w:hAnsi="Times New Roman" w:cs="Times New Roman"/>
+          <w:rFonts w:ascii="Century Gothic" w:eastAsia="Times New Roman" w:hAnsi="Century Gothic" w:cs="Times New Roman"/>
+          <w:sz w:val="20"/>
+          <w:szCs w:val="20"/>
+          <w:lang w:val="en-PH" w:eastAsia="ja-JP"/>
+        </w:rPr>
+      </w:pPr>
+      <w:r>
+        <w:rPr>
+          <w:rFonts w:ascii="Century Gothic" w:eastAsia="Times New Roman" w:hAnsi="Century Gothic" w:cs="Times New Roman"/>
           <w:b/>
           <w:bCs/>
           <w:color w:val="000000"/>
-          <w:sz w:val="24"/>
-          <w:szCs w:val="24"/>
+          <w:sz w:val="20"/>
+          <w:szCs w:val="20"/>
           <w:shd w:val="clear" w:color="auto" w:fill="FAF9F8"/>
           <w:lang w:val="en-PH" w:eastAsia="ja-JP"/>
         </w:rPr>
+        <w:lastRenderedPageBreak/>
         <w:t>1.2. STATISTICS</w:t>
       </w:r>
     </w:p>
@@ -4517,17 +4153,17 @@
       <w:pPr>
         <w:spacing w:after="0" w:line="240" w:lineRule="auto"/>
         <w:rPr>
-          <w:rFonts w:ascii="Times New Roman" w:eastAsia="Times New Roman" w:hAnsi="Times New Roman" w:cs="Times New Roman"/>
-          <w:sz w:val="24"/>
-          <w:szCs w:val="24"/>
-          <w:lang w:val="en-PH" w:eastAsia="ja-JP"/>
-        </w:rPr>
-      </w:pPr>
-      <w:r>
-        <w:rPr>
-          <w:rFonts w:ascii="Times New Roman" w:eastAsia="Times New Roman" w:hAnsi="Times New Roman" w:cs="Times New Roman"/>
-          <w:sz w:val="24"/>
-          <w:szCs w:val="24"/>
+          <w:rFonts w:ascii="Century Gothic" w:eastAsia="Times New Roman" w:hAnsi="Century Gothic" w:cs="Times New Roman"/>
+          <w:sz w:val="20"/>
+          <w:szCs w:val="20"/>
+          <w:lang w:val="en-PH" w:eastAsia="ja-JP"/>
+        </w:rPr>
+      </w:pPr>
+      <w:r>
+        <w:rPr>
+          <w:rFonts w:ascii="Century Gothic" w:eastAsia="Times New Roman" w:hAnsi="Century Gothic" w:cs="Times New Roman"/>
+          <w:sz w:val="20"/>
+          <w:szCs w:val="20"/>
           <w:lang w:val="en-PH" w:eastAsia="ja-JP"/>
         </w:rPr>
         <w:br/>
@@ -4544,23 +4180,23 @@
         <w:jc w:val="both"/>
         <w:textAlignment w:val="baseline"/>
         <w:rPr>
-          <w:rFonts w:ascii="Times New Roman" w:eastAsia="Times New Roman" w:hAnsi="Times New Roman" w:cs="Times New Roman"/>
+          <w:rFonts w:ascii="Century Gothic" w:eastAsia="Times New Roman" w:hAnsi="Century Gothic" w:cs="Times New Roman"/>
           <w:b/>
           <w:bCs/>
           <w:color w:val="000000"/>
-          <w:sz w:val="24"/>
-          <w:szCs w:val="24"/>
-          <w:lang w:val="en-PH" w:eastAsia="ja-JP"/>
-        </w:rPr>
-      </w:pPr>
-      <w:r>
-        <w:rPr>
-          <w:rFonts w:ascii="Times New Roman" w:eastAsia="Times New Roman" w:hAnsi="Times New Roman" w:cs="Times New Roman"/>
+          <w:sz w:val="20"/>
+          <w:szCs w:val="20"/>
+          <w:lang w:val="en-PH" w:eastAsia="ja-JP"/>
+        </w:rPr>
+      </w:pPr>
+      <w:r>
+        <w:rPr>
+          <w:rFonts w:ascii="Century Gothic" w:eastAsia="Times New Roman" w:hAnsi="Century Gothic" w:cs="Times New Roman"/>
           <w:b/>
           <w:bCs/>
           <w:color w:val="000000"/>
-          <w:sz w:val="24"/>
-          <w:szCs w:val="24"/>
+          <w:sz w:val="20"/>
+          <w:szCs w:val="20"/>
           <w:shd w:val="clear" w:color="auto" w:fill="FAF9F8"/>
           <w:lang w:val="en-PH" w:eastAsia="ja-JP"/>
         </w:rPr>
@@ -4573,20 +4209,20 @@
         <w:ind w:left="1440"/>
         <w:jc w:val="both"/>
         <w:rPr>
-          <w:rFonts w:ascii="Times New Roman" w:eastAsia="Times New Roman" w:hAnsi="Times New Roman" w:cs="Times New Roman"/>
-          <w:sz w:val="24"/>
-          <w:szCs w:val="24"/>
-          <w:lang w:val="en-PH" w:eastAsia="ja-JP"/>
-        </w:rPr>
-      </w:pPr>
-      <w:r>
-        <w:rPr>
-          <w:rFonts w:ascii="Times New Roman" w:eastAsia="Times New Roman" w:hAnsi="Times New Roman" w:cs="Times New Roman"/>
+          <w:rFonts w:ascii="Century Gothic" w:eastAsia="Times New Roman" w:hAnsi="Century Gothic" w:cs="Times New Roman"/>
+          <w:sz w:val="20"/>
+          <w:szCs w:val="20"/>
+          <w:lang w:val="en-PH" w:eastAsia="ja-JP"/>
+        </w:rPr>
+      </w:pPr>
+      <w:r>
+        <w:rPr>
+          <w:rFonts w:ascii="Century Gothic" w:eastAsia="Times New Roman" w:hAnsi="Century Gothic" w:cs="Times New Roman"/>
           <w:b/>
           <w:bCs/>
           <w:color w:val="000000"/>
-          <w:sz w:val="24"/>
-          <w:szCs w:val="24"/>
+          <w:sz w:val="20"/>
+          <w:szCs w:val="20"/>
           <w:shd w:val="clear" w:color="auto" w:fill="FAF9F8"/>
           <w:lang w:val="en-PH" w:eastAsia="ja-JP"/>
         </w:rPr>
@@ -4594,10 +4230,10 @@
       </w:r>
       <w:r>
         <w:rPr>
-          <w:rFonts w:ascii="Times New Roman" w:eastAsia="Times New Roman" w:hAnsi="Times New Roman" w:cs="Times New Roman"/>
-          <w:color w:val="000000"/>
-          <w:sz w:val="24"/>
-          <w:szCs w:val="24"/>
+          <w:rFonts w:ascii="Century Gothic" w:eastAsia="Times New Roman" w:hAnsi="Century Gothic" w:cs="Times New Roman"/>
+          <w:color w:val="000000"/>
+          <w:sz w:val="20"/>
+          <w:szCs w:val="20"/>
           <w:shd w:val="clear" w:color="auto" w:fill="FAF9F8"/>
           <w:lang w:val="en-PH" w:eastAsia="ja-JP"/>
         </w:rPr>
@@ -4608,17 +4244,17 @@
       <w:pPr>
         <w:spacing w:after="0" w:line="240" w:lineRule="auto"/>
         <w:rPr>
-          <w:rFonts w:ascii="Times New Roman" w:eastAsia="Times New Roman" w:hAnsi="Times New Roman" w:cs="Times New Roman"/>
-          <w:sz w:val="24"/>
-          <w:szCs w:val="24"/>
-          <w:lang w:val="en-PH" w:eastAsia="ja-JP"/>
-        </w:rPr>
-      </w:pPr>
-      <w:r>
-        <w:rPr>
-          <w:rFonts w:ascii="Times New Roman" w:eastAsia="Times New Roman" w:hAnsi="Times New Roman" w:cs="Times New Roman"/>
-          <w:sz w:val="24"/>
-          <w:szCs w:val="24"/>
+          <w:rFonts w:ascii="Century Gothic" w:eastAsia="Times New Roman" w:hAnsi="Century Gothic" w:cs="Times New Roman"/>
+          <w:sz w:val="20"/>
+          <w:szCs w:val="20"/>
+          <w:lang w:val="en-PH" w:eastAsia="ja-JP"/>
+        </w:rPr>
+      </w:pPr>
+      <w:r>
+        <w:rPr>
+          <w:rFonts w:ascii="Century Gothic" w:eastAsia="Times New Roman" w:hAnsi="Century Gothic" w:cs="Times New Roman"/>
+          <w:sz w:val="20"/>
+          <w:szCs w:val="20"/>
           <w:lang w:val="en-PH" w:eastAsia="ja-JP"/>
         </w:rPr>
         <w:br/>
@@ -4635,23 +4271,23 @@
         <w:jc w:val="both"/>
         <w:textAlignment w:val="baseline"/>
         <w:rPr>
-          <w:rFonts w:ascii="Times New Roman" w:eastAsia="Times New Roman" w:hAnsi="Times New Roman" w:cs="Times New Roman"/>
+          <w:rFonts w:ascii="Century Gothic" w:eastAsia="Times New Roman" w:hAnsi="Century Gothic" w:cs="Times New Roman"/>
           <w:b/>
           <w:bCs/>
           <w:color w:val="000000"/>
-          <w:sz w:val="24"/>
-          <w:szCs w:val="24"/>
-          <w:lang w:val="en-PH" w:eastAsia="ja-JP"/>
-        </w:rPr>
-      </w:pPr>
-      <w:r>
-        <w:rPr>
-          <w:rFonts w:ascii="Times New Roman" w:eastAsia="Times New Roman" w:hAnsi="Times New Roman" w:cs="Times New Roman"/>
+          <w:sz w:val="20"/>
+          <w:szCs w:val="20"/>
+          <w:lang w:val="en-PH" w:eastAsia="ja-JP"/>
+        </w:rPr>
+      </w:pPr>
+      <w:r>
+        <w:rPr>
+          <w:rFonts w:ascii="Century Gothic" w:eastAsia="Times New Roman" w:hAnsi="Century Gothic" w:cs="Times New Roman"/>
           <w:b/>
           <w:bCs/>
           <w:color w:val="000000"/>
-          <w:sz w:val="24"/>
-          <w:szCs w:val="24"/>
+          <w:sz w:val="20"/>
+          <w:szCs w:val="20"/>
           <w:shd w:val="clear" w:color="auto" w:fill="FAF9F8"/>
           <w:lang w:val="en-PH" w:eastAsia="ja-JP"/>
         </w:rPr>
@@ -4664,20 +4300,20 @@
         <w:ind w:left="1440"/>
         <w:jc w:val="both"/>
         <w:rPr>
-          <w:rFonts w:ascii="Times New Roman" w:eastAsia="Times New Roman" w:hAnsi="Times New Roman" w:cs="Times New Roman"/>
-          <w:sz w:val="24"/>
-          <w:szCs w:val="24"/>
-          <w:lang w:val="en-PH" w:eastAsia="ja-JP"/>
-        </w:rPr>
-      </w:pPr>
-      <w:r>
-        <w:rPr>
-          <w:rFonts w:ascii="Times New Roman" w:eastAsia="Times New Roman" w:hAnsi="Times New Roman" w:cs="Times New Roman"/>
+          <w:rFonts w:ascii="Century Gothic" w:eastAsia="Times New Roman" w:hAnsi="Century Gothic" w:cs="Times New Roman"/>
+          <w:sz w:val="20"/>
+          <w:szCs w:val="20"/>
+          <w:lang w:val="en-PH" w:eastAsia="ja-JP"/>
+        </w:rPr>
+      </w:pPr>
+      <w:r>
+        <w:rPr>
+          <w:rFonts w:ascii="Century Gothic" w:eastAsia="Times New Roman" w:hAnsi="Century Gothic" w:cs="Times New Roman"/>
           <w:b/>
           <w:bCs/>
           <w:color w:val="000000"/>
-          <w:sz w:val="24"/>
-          <w:szCs w:val="24"/>
+          <w:sz w:val="20"/>
+          <w:szCs w:val="20"/>
           <w:shd w:val="clear" w:color="auto" w:fill="FAF9F8"/>
           <w:lang w:val="en-PH" w:eastAsia="ja-JP"/>
         </w:rPr>
@@ -4685,10 +4321,10 @@
       </w:r>
       <w:r>
         <w:rPr>
-          <w:rFonts w:ascii="Times New Roman" w:eastAsia="Times New Roman" w:hAnsi="Times New Roman" w:cs="Times New Roman"/>
-          <w:color w:val="000000"/>
-          <w:sz w:val="24"/>
-          <w:szCs w:val="24"/>
+          <w:rFonts w:ascii="Century Gothic" w:eastAsia="Times New Roman" w:hAnsi="Century Gothic" w:cs="Times New Roman"/>
+          <w:color w:val="000000"/>
+          <w:sz w:val="20"/>
+          <w:szCs w:val="20"/>
           <w:shd w:val="clear" w:color="auto" w:fill="FAF9F8"/>
           <w:lang w:val="en-PH" w:eastAsia="ja-JP"/>
         </w:rPr>
@@ -4699,9 +4335,9 @@
       <w:pPr>
         <w:spacing w:after="0" w:line="240" w:lineRule="auto"/>
         <w:rPr>
-          <w:rFonts w:ascii="Times New Roman" w:eastAsia="Times New Roman" w:hAnsi="Times New Roman" w:cs="Times New Roman"/>
-          <w:sz w:val="24"/>
-          <w:szCs w:val="24"/>
+          <w:rFonts w:ascii="Century Gothic" w:eastAsia="Times New Roman" w:hAnsi="Century Gothic" w:cs="Times New Roman"/>
+          <w:sz w:val="20"/>
+          <w:szCs w:val="20"/>
           <w:lang w:val="en-PH" w:eastAsia="ja-JP"/>
         </w:rPr>
       </w:pPr>
@@ -4711,20 +4347,20 @@
         <w:spacing w:after="0" w:line="240" w:lineRule="auto"/>
         <w:ind w:firstLine="720"/>
         <w:rPr>
-          <w:rFonts w:ascii="Times New Roman" w:eastAsia="Times New Roman" w:hAnsi="Times New Roman" w:cs="Times New Roman"/>
-          <w:sz w:val="24"/>
-          <w:szCs w:val="24"/>
-          <w:lang w:val="en-PH" w:eastAsia="ja-JP"/>
-        </w:rPr>
-      </w:pPr>
-      <w:r>
-        <w:rPr>
-          <w:rFonts w:ascii="Times New Roman" w:eastAsia="Times New Roman" w:hAnsi="Times New Roman" w:cs="Times New Roman"/>
+          <w:rFonts w:ascii="Century Gothic" w:eastAsia="Times New Roman" w:hAnsi="Century Gothic" w:cs="Times New Roman"/>
+          <w:sz w:val="20"/>
+          <w:szCs w:val="20"/>
+          <w:lang w:val="en-PH" w:eastAsia="ja-JP"/>
+        </w:rPr>
+      </w:pPr>
+      <w:r>
+        <w:rPr>
+          <w:rFonts w:ascii="Century Gothic" w:eastAsia="Times New Roman" w:hAnsi="Century Gothic" w:cs="Times New Roman"/>
           <w:b/>
           <w:bCs/>
           <w:color w:val="000000"/>
-          <w:sz w:val="24"/>
-          <w:szCs w:val="24"/>
+          <w:sz w:val="20"/>
+          <w:szCs w:val="20"/>
           <w:shd w:val="clear" w:color="auto" w:fill="FAF9F8"/>
           <w:lang w:val="en-PH" w:eastAsia="ja-JP"/>
         </w:rPr>
@@ -4736,20 +4372,20 @@
         <w:spacing w:after="0" w:line="240" w:lineRule="auto"/>
         <w:ind w:firstLine="720"/>
         <w:rPr>
-          <w:rFonts w:ascii="Times New Roman" w:eastAsia="Times New Roman" w:hAnsi="Times New Roman" w:cs="Times New Roman"/>
-          <w:sz w:val="24"/>
-          <w:szCs w:val="24"/>
-          <w:lang w:val="en-PH" w:eastAsia="ja-JP"/>
-        </w:rPr>
-      </w:pPr>
-      <w:r>
-        <w:rPr>
-          <w:rFonts w:ascii="Times New Roman" w:eastAsia="Times New Roman" w:hAnsi="Times New Roman" w:cs="Times New Roman"/>
+          <w:rFonts w:ascii="Century Gothic" w:eastAsia="Times New Roman" w:hAnsi="Century Gothic" w:cs="Times New Roman"/>
+          <w:sz w:val="20"/>
+          <w:szCs w:val="20"/>
+          <w:lang w:val="en-PH" w:eastAsia="ja-JP"/>
+        </w:rPr>
+      </w:pPr>
+      <w:r>
+        <w:rPr>
+          <w:rFonts w:ascii="Century Gothic" w:eastAsia="Times New Roman" w:hAnsi="Century Gothic" w:cs="Times New Roman"/>
           <w:b/>
           <w:bCs/>
           <w:color w:val="000000"/>
-          <w:sz w:val="24"/>
-          <w:szCs w:val="24"/>
+          <w:sz w:val="20"/>
+          <w:szCs w:val="20"/>
           <w:shd w:val="clear" w:color="auto" w:fill="FAF9F8"/>
           <w:lang w:val="en-PH" w:eastAsia="ja-JP"/>
         </w:rPr>
@@ -4760,9 +4396,9 @@
       <w:pPr>
         <w:spacing w:after="0" w:line="240" w:lineRule="auto"/>
         <w:rPr>
-          <w:rFonts w:ascii="Times New Roman" w:eastAsia="Times New Roman" w:hAnsi="Times New Roman" w:cs="Times New Roman"/>
-          <w:sz w:val="24"/>
-          <w:szCs w:val="24"/>
+          <w:rFonts w:ascii="Century Gothic" w:eastAsia="Times New Roman" w:hAnsi="Century Gothic" w:cs="Times New Roman"/>
+          <w:sz w:val="20"/>
+          <w:szCs w:val="20"/>
           <w:lang w:val="en-PH" w:eastAsia="ja-JP"/>
         </w:rPr>
       </w:pPr>
@@ -4772,20 +4408,20 @@
         <w:spacing w:after="0" w:line="240" w:lineRule="auto"/>
         <w:ind w:firstLine="720"/>
         <w:rPr>
-          <w:rFonts w:ascii="Times New Roman" w:eastAsia="Times New Roman" w:hAnsi="Times New Roman" w:cs="Times New Roman"/>
-          <w:sz w:val="24"/>
-          <w:szCs w:val="24"/>
-          <w:lang w:val="en-PH" w:eastAsia="ja-JP"/>
-        </w:rPr>
-      </w:pPr>
-      <w:r>
-        <w:rPr>
-          <w:rFonts w:ascii="Times New Roman" w:eastAsia="Times New Roman" w:hAnsi="Times New Roman" w:cs="Times New Roman"/>
+          <w:rFonts w:ascii="Century Gothic" w:eastAsia="Times New Roman" w:hAnsi="Century Gothic" w:cs="Times New Roman"/>
+          <w:sz w:val="20"/>
+          <w:szCs w:val="20"/>
+          <w:lang w:val="en-PH" w:eastAsia="ja-JP"/>
+        </w:rPr>
+      </w:pPr>
+      <w:r>
+        <w:rPr>
+          <w:rFonts w:ascii="Century Gothic" w:eastAsia="Times New Roman" w:hAnsi="Century Gothic" w:cs="Times New Roman"/>
           <w:b/>
           <w:bCs/>
           <w:color w:val="000000"/>
-          <w:sz w:val="24"/>
-          <w:szCs w:val="24"/>
+          <w:sz w:val="20"/>
+          <w:szCs w:val="20"/>
           <w:shd w:val="clear" w:color="auto" w:fill="FAF9F8"/>
           <w:lang w:val="en-PH" w:eastAsia="ja-JP"/>
         </w:rPr>
@@ -4798,20 +4434,20 @@
         <w:ind w:firstLine="720"/>
         <w:jc w:val="both"/>
         <w:rPr>
-          <w:rFonts w:ascii="Times New Roman" w:eastAsia="Times New Roman" w:hAnsi="Times New Roman" w:cs="Times New Roman"/>
-          <w:sz w:val="24"/>
-          <w:szCs w:val="24"/>
-          <w:lang w:val="en-PH" w:eastAsia="ja-JP"/>
-        </w:rPr>
-      </w:pPr>
-      <w:r>
-        <w:rPr>
-          <w:rFonts w:ascii="Times New Roman" w:eastAsia="Times New Roman" w:hAnsi="Times New Roman" w:cs="Times New Roman"/>
+          <w:rFonts w:ascii="Century Gothic" w:eastAsia="Times New Roman" w:hAnsi="Century Gothic" w:cs="Times New Roman"/>
+          <w:sz w:val="20"/>
+          <w:szCs w:val="20"/>
+          <w:lang w:val="en-PH" w:eastAsia="ja-JP"/>
+        </w:rPr>
+      </w:pPr>
+      <w:r>
+        <w:rPr>
+          <w:rFonts w:ascii="Century Gothic" w:eastAsia="Times New Roman" w:hAnsi="Century Gothic" w:cs="Times New Roman"/>
           <w:b/>
           <w:bCs/>
           <w:color w:val="000000"/>
-          <w:sz w:val="24"/>
-          <w:szCs w:val="24"/>
+          <w:sz w:val="20"/>
+          <w:szCs w:val="20"/>
           <w:shd w:val="clear" w:color="auto" w:fill="FAF9F8"/>
           <w:lang w:val="en-PH" w:eastAsia="ja-JP"/>
         </w:rPr>
@@ -4819,10 +4455,10 @@
       </w:r>
       <w:r>
         <w:rPr>
-          <w:rFonts w:ascii="Times New Roman" w:eastAsia="Times New Roman" w:hAnsi="Times New Roman" w:cs="Times New Roman"/>
-          <w:color w:val="000000"/>
-          <w:sz w:val="24"/>
-          <w:szCs w:val="24"/>
+          <w:rFonts w:ascii="Century Gothic" w:eastAsia="Times New Roman" w:hAnsi="Century Gothic" w:cs="Times New Roman"/>
+          <w:color w:val="000000"/>
+          <w:sz w:val="20"/>
+          <w:szCs w:val="20"/>
           <w:shd w:val="clear" w:color="auto" w:fill="FAF9F8"/>
           <w:lang w:val="en-PH" w:eastAsia="ja-JP"/>
         </w:rPr>
@@ -4833,9 +4469,9 @@
       <w:pPr>
         <w:spacing w:after="0" w:line="240" w:lineRule="auto"/>
         <w:rPr>
-          <w:rFonts w:ascii="Times New Roman" w:eastAsia="Times New Roman" w:hAnsi="Times New Roman" w:cs="Times New Roman"/>
-          <w:sz w:val="24"/>
-          <w:szCs w:val="24"/>
+          <w:rFonts w:ascii="Century Gothic" w:eastAsia="Times New Roman" w:hAnsi="Century Gothic" w:cs="Times New Roman"/>
+          <w:sz w:val="20"/>
+          <w:szCs w:val="20"/>
           <w:lang w:val="en-PH" w:eastAsia="ja-JP"/>
         </w:rPr>
       </w:pPr>
@@ -4846,18 +4482,18 @@
         <w:ind w:firstLine="720"/>
         <w:jc w:val="both"/>
         <w:rPr>
-          <w:rFonts w:ascii="Times New Roman" w:eastAsia="Times New Roman" w:hAnsi="Times New Roman" w:cs="Times New Roman"/>
-          <w:sz w:val="24"/>
-          <w:szCs w:val="24"/>
-          <w:lang w:val="en-PH" w:eastAsia="ja-JP"/>
-        </w:rPr>
-      </w:pPr>
-      <w:r>
-        <w:rPr>
-          <w:rFonts w:ascii="Times New Roman" w:eastAsia="Times New Roman" w:hAnsi="Times New Roman" w:cs="Times New Roman"/>
-          <w:color w:val="000000"/>
-          <w:sz w:val="24"/>
-          <w:szCs w:val="24"/>
+          <w:rFonts w:ascii="Century Gothic" w:eastAsia="Times New Roman" w:hAnsi="Century Gothic" w:cs="Times New Roman"/>
+          <w:sz w:val="20"/>
+          <w:szCs w:val="20"/>
+          <w:lang w:val="en-PH" w:eastAsia="ja-JP"/>
+        </w:rPr>
+      </w:pPr>
+      <w:r>
+        <w:rPr>
+          <w:rFonts w:ascii="Century Gothic" w:eastAsia="Times New Roman" w:hAnsi="Century Gothic" w:cs="Times New Roman"/>
+          <w:color w:val="000000"/>
+          <w:sz w:val="20"/>
+          <w:szCs w:val="20"/>
           <w:shd w:val="clear" w:color="auto" w:fill="FAF9F8"/>
           <w:lang w:val="en-PH" w:eastAsia="ja-JP"/>
         </w:rPr>
@@ -4868,17 +4504,17 @@
       <w:pPr>
         <w:spacing w:after="0" w:line="240" w:lineRule="auto"/>
         <w:rPr>
-          <w:rFonts w:ascii="Times New Roman" w:eastAsia="Times New Roman" w:hAnsi="Times New Roman" w:cs="Times New Roman"/>
-          <w:sz w:val="24"/>
-          <w:szCs w:val="24"/>
-          <w:lang w:val="en-PH" w:eastAsia="ja-JP"/>
-        </w:rPr>
-      </w:pPr>
-      <w:r>
-        <w:rPr>
-          <w:rFonts w:ascii="Times New Roman" w:eastAsia="Times New Roman" w:hAnsi="Times New Roman" w:cs="Times New Roman"/>
-          <w:sz w:val="24"/>
-          <w:szCs w:val="24"/>
+          <w:rFonts w:ascii="Century Gothic" w:eastAsia="Times New Roman" w:hAnsi="Century Gothic" w:cs="Times New Roman"/>
+          <w:sz w:val="20"/>
+          <w:szCs w:val="20"/>
+          <w:lang w:val="en-PH" w:eastAsia="ja-JP"/>
+        </w:rPr>
+      </w:pPr>
+      <w:r>
+        <w:rPr>
+          <w:rFonts w:ascii="Century Gothic" w:eastAsia="Times New Roman" w:hAnsi="Century Gothic" w:cs="Times New Roman"/>
+          <w:sz w:val="20"/>
+          <w:szCs w:val="20"/>
           <w:lang w:val="en-PH" w:eastAsia="ja-JP"/>
         </w:rPr>
         <w:br/>
@@ -4894,23 +4530,23 @@
         <w:jc w:val="both"/>
         <w:textAlignment w:val="baseline"/>
         <w:rPr>
-          <w:rFonts w:ascii="Times New Roman" w:eastAsia="Times New Roman" w:hAnsi="Times New Roman" w:cs="Times New Roman"/>
+          <w:rFonts w:ascii="Century Gothic" w:eastAsia="Times New Roman" w:hAnsi="Century Gothic" w:cs="Times New Roman"/>
           <w:b/>
           <w:bCs/>
           <w:color w:val="000000"/>
-          <w:sz w:val="24"/>
-          <w:szCs w:val="24"/>
-          <w:lang w:val="en-PH" w:eastAsia="ja-JP"/>
-        </w:rPr>
-      </w:pPr>
-      <w:r>
-        <w:rPr>
-          <w:rFonts w:ascii="Times New Roman" w:eastAsia="Times New Roman" w:hAnsi="Times New Roman" w:cs="Times New Roman"/>
+          <w:sz w:val="20"/>
+          <w:szCs w:val="20"/>
+          <w:lang w:val="en-PH" w:eastAsia="ja-JP"/>
+        </w:rPr>
+      </w:pPr>
+      <w:r>
+        <w:rPr>
+          <w:rFonts w:ascii="Century Gothic" w:eastAsia="Times New Roman" w:hAnsi="Century Gothic" w:cs="Times New Roman"/>
           <w:b/>
           <w:bCs/>
           <w:color w:val="000000"/>
-          <w:sz w:val="24"/>
-          <w:szCs w:val="24"/>
+          <w:sz w:val="20"/>
+          <w:szCs w:val="20"/>
           <w:shd w:val="clear" w:color="auto" w:fill="FAF9F8"/>
           <w:lang w:val="en-PH" w:eastAsia="ja-JP"/>
         </w:rPr>
@@ -4919,12 +4555,12 @@
       <w:proofErr w:type="spellStart"/>
       <w:r>
         <w:rPr>
-          <w:rFonts w:ascii="Times New Roman" w:eastAsia="Times New Roman" w:hAnsi="Times New Roman" w:cs="Times New Roman"/>
+          <w:rFonts w:ascii="Century Gothic" w:eastAsia="Times New Roman" w:hAnsi="Century Gothic" w:cs="Times New Roman"/>
           <w:b/>
           <w:bCs/>
           <w:color w:val="000000"/>
-          <w:sz w:val="24"/>
-          <w:szCs w:val="24"/>
+          <w:sz w:val="20"/>
+          <w:szCs w:val="20"/>
           <w:shd w:val="clear" w:color="auto" w:fill="FAF9F8"/>
           <w:lang w:val="en-PH" w:eastAsia="ja-JP"/>
         </w:rPr>
@@ -4933,12 +4569,12 @@
       <w:proofErr w:type="spellEnd"/>
       <w:r>
         <w:rPr>
-          <w:rFonts w:ascii="Times New Roman" w:eastAsia="Times New Roman" w:hAnsi="Times New Roman" w:cs="Times New Roman"/>
+          <w:rFonts w:ascii="Century Gothic" w:eastAsia="Times New Roman" w:hAnsi="Century Gothic" w:cs="Times New Roman"/>
           <w:b/>
           <w:bCs/>
           <w:color w:val="000000"/>
-          <w:sz w:val="24"/>
-          <w:szCs w:val="24"/>
+          <w:sz w:val="20"/>
+          <w:szCs w:val="20"/>
           <w:shd w:val="clear" w:color="auto" w:fill="FAF9F8"/>
           <w:lang w:val="en-PH" w:eastAsia="ja-JP"/>
         </w:rPr>
@@ -4946,12 +4582,12 @@
       </w:r>
       <w:r>
         <w:rPr>
-          <w:rFonts w:ascii="Times New Roman" w:eastAsia="Times New Roman" w:hAnsi="Times New Roman" w:cs="Times New Roman"/>
+          <w:rFonts w:ascii="Century Gothic" w:eastAsia="Times New Roman" w:hAnsi="Century Gothic" w:cs="Times New Roman"/>
           <w:b/>
           <w:bCs/>
           <w:color w:val="000000"/>
-          <w:sz w:val="24"/>
-          <w:szCs w:val="24"/>
+          <w:sz w:val="20"/>
+          <w:szCs w:val="20"/>
           <w:shd w:val="clear" w:color="auto" w:fill="FAF9F8"/>
           <w:lang w:val="en-PH" w:eastAsia="ja-JP"/>
         </w:rPr>
@@ -4960,10 +4596,10 @@
       <w:proofErr w:type="spellStart"/>
       <w:r>
         <w:rPr>
-          <w:rFonts w:ascii="Times New Roman" w:eastAsia="Times New Roman" w:hAnsi="Times New Roman" w:cs="Times New Roman"/>
-          <w:color w:val="000000"/>
-          <w:sz w:val="24"/>
-          <w:szCs w:val="24"/>
+          <w:rFonts w:ascii="Century Gothic" w:eastAsia="Times New Roman" w:hAnsi="Century Gothic" w:cs="Times New Roman"/>
+          <w:color w:val="000000"/>
+          <w:sz w:val="20"/>
+          <w:szCs w:val="20"/>
           <w:shd w:val="clear" w:color="auto" w:fill="FAF9F8"/>
           <w:lang w:val="en-PH" w:eastAsia="ja-JP"/>
         </w:rPr>
@@ -4972,10 +4608,10 @@
       <w:proofErr w:type="spellEnd"/>
       <w:r>
         <w:rPr>
-          <w:rFonts w:ascii="Times New Roman" w:eastAsia="Times New Roman" w:hAnsi="Times New Roman" w:cs="Times New Roman"/>
-          <w:color w:val="000000"/>
-          <w:sz w:val="24"/>
-          <w:szCs w:val="24"/>
+          <w:rFonts w:ascii="Century Gothic" w:eastAsia="Times New Roman" w:hAnsi="Century Gothic" w:cs="Times New Roman"/>
+          <w:color w:val="000000"/>
+          <w:sz w:val="20"/>
+          <w:szCs w:val="20"/>
           <w:shd w:val="clear" w:color="auto" w:fill="FAF9F8"/>
           <w:lang w:val="en-PH" w:eastAsia="ja-JP"/>
         </w:rPr>
@@ -4984,10 +4620,10 @@
       <w:proofErr w:type="spellStart"/>
       <w:r>
         <w:rPr>
-          <w:rFonts w:ascii="Times New Roman" w:eastAsia="Times New Roman" w:hAnsi="Times New Roman" w:cs="Times New Roman"/>
-          <w:color w:val="000000"/>
-          <w:sz w:val="24"/>
-          <w:szCs w:val="24"/>
+          <w:rFonts w:ascii="Century Gothic" w:eastAsia="Times New Roman" w:hAnsi="Century Gothic" w:cs="Times New Roman"/>
+          <w:color w:val="000000"/>
+          <w:sz w:val="20"/>
+          <w:szCs w:val="20"/>
           <w:shd w:val="clear" w:color="auto" w:fill="FAF9F8"/>
           <w:lang w:val="en-PH" w:eastAsia="ja-JP"/>
         </w:rPr>
@@ -4996,10 +4632,10 @@
       <w:proofErr w:type="spellEnd"/>
       <w:r>
         <w:rPr>
-          <w:rFonts w:ascii="Times New Roman" w:eastAsia="Times New Roman" w:hAnsi="Times New Roman" w:cs="Times New Roman"/>
-          <w:color w:val="000000"/>
-          <w:sz w:val="24"/>
-          <w:szCs w:val="24"/>
+          <w:rFonts w:ascii="Century Gothic" w:eastAsia="Times New Roman" w:hAnsi="Century Gothic" w:cs="Times New Roman"/>
+          <w:color w:val="000000"/>
+          <w:sz w:val="20"/>
+          <w:szCs w:val="20"/>
           <w:shd w:val="clear" w:color="auto" w:fill="FAF9F8"/>
           <w:lang w:val="en-PH" w:eastAsia="ja-JP"/>
         </w:rPr>
@@ -5010,9 +4646,9 @@
       <w:pPr>
         <w:spacing w:after="0" w:line="240" w:lineRule="auto"/>
         <w:rPr>
-          <w:rFonts w:ascii="Times New Roman" w:eastAsia="Times New Roman" w:hAnsi="Times New Roman" w:cs="Times New Roman"/>
-          <w:sz w:val="24"/>
-          <w:szCs w:val="24"/>
+          <w:rFonts w:ascii="Century Gothic" w:eastAsia="Times New Roman" w:hAnsi="Century Gothic" w:cs="Times New Roman"/>
+          <w:sz w:val="20"/>
+          <w:szCs w:val="20"/>
           <w:lang w:val="en-PH" w:eastAsia="ja-JP"/>
         </w:rPr>
       </w:pPr>
@@ -5023,19 +4659,19 @@
         <w:ind w:left="1440"/>
         <w:jc w:val="both"/>
         <w:rPr>
-          <w:rFonts w:ascii="Times New Roman" w:eastAsia="Times New Roman" w:hAnsi="Times New Roman" w:cs="Times New Roman"/>
-          <w:sz w:val="24"/>
-          <w:szCs w:val="24"/>
+          <w:rFonts w:ascii="Century Gothic" w:eastAsia="Times New Roman" w:hAnsi="Century Gothic" w:cs="Times New Roman"/>
+          <w:sz w:val="20"/>
+          <w:szCs w:val="20"/>
           <w:lang w:val="en-PH" w:eastAsia="ja-JP"/>
         </w:rPr>
       </w:pPr>
       <w:proofErr w:type="spellStart"/>
       <w:r>
         <w:rPr>
-          <w:rFonts w:ascii="Times New Roman" w:eastAsia="Times New Roman" w:hAnsi="Times New Roman" w:cs="Times New Roman"/>
-          <w:color w:val="000000"/>
-          <w:sz w:val="24"/>
-          <w:szCs w:val="24"/>
+          <w:rFonts w:ascii="Century Gothic" w:eastAsia="Times New Roman" w:hAnsi="Century Gothic" w:cs="Times New Roman"/>
+          <w:color w:val="000000"/>
+          <w:sz w:val="20"/>
+          <w:szCs w:val="20"/>
           <w:shd w:val="clear" w:color="auto" w:fill="FAF9F8"/>
           <w:lang w:val="en-PH" w:eastAsia="ja-JP"/>
         </w:rPr>
@@ -5044,10 +4680,10 @@
       <w:proofErr w:type="spellEnd"/>
       <w:r>
         <w:rPr>
-          <w:rFonts w:ascii="Times New Roman" w:eastAsia="Times New Roman" w:hAnsi="Times New Roman" w:cs="Times New Roman"/>
-          <w:color w:val="000000"/>
-          <w:sz w:val="24"/>
-          <w:szCs w:val="24"/>
+          <w:rFonts w:ascii="Century Gothic" w:eastAsia="Times New Roman" w:hAnsi="Century Gothic" w:cs="Times New Roman"/>
+          <w:color w:val="000000"/>
+          <w:sz w:val="20"/>
+          <w:szCs w:val="20"/>
           <w:shd w:val="clear" w:color="auto" w:fill="FAF9F8"/>
           <w:lang w:val="en-PH" w:eastAsia="ja-JP"/>
         </w:rPr>
@@ -5056,10 +4692,10 @@
       <w:proofErr w:type="spellStart"/>
       <w:r>
         <w:rPr>
-          <w:rFonts w:ascii="Times New Roman" w:eastAsia="Times New Roman" w:hAnsi="Times New Roman" w:cs="Times New Roman"/>
-          <w:color w:val="000000"/>
-          <w:sz w:val="24"/>
-          <w:szCs w:val="24"/>
+          <w:rFonts w:ascii="Century Gothic" w:eastAsia="Times New Roman" w:hAnsi="Century Gothic" w:cs="Times New Roman"/>
+          <w:color w:val="000000"/>
+          <w:sz w:val="20"/>
+          <w:szCs w:val="20"/>
           <w:shd w:val="clear" w:color="auto" w:fill="FAF9F8"/>
           <w:lang w:val="en-PH" w:eastAsia="ja-JP"/>
         </w:rPr>
@@ -5068,10 +4704,10 @@
       <w:proofErr w:type="spellEnd"/>
       <w:r>
         <w:rPr>
-          <w:rFonts w:ascii="Times New Roman" w:eastAsia="Times New Roman" w:hAnsi="Times New Roman" w:cs="Times New Roman"/>
-          <w:color w:val="000000"/>
-          <w:sz w:val="24"/>
-          <w:szCs w:val="24"/>
+          <w:rFonts w:ascii="Century Gothic" w:eastAsia="Times New Roman" w:hAnsi="Century Gothic" w:cs="Times New Roman"/>
+          <w:color w:val="000000"/>
+          <w:sz w:val="20"/>
+          <w:szCs w:val="20"/>
           <w:shd w:val="clear" w:color="auto" w:fill="FAF9F8"/>
           <w:lang w:val="en-PH" w:eastAsia="ja-JP"/>
         </w:rPr>
@@ -5080,10 +4716,10 @@
       <w:proofErr w:type="spellStart"/>
       <w:r>
         <w:rPr>
-          <w:rFonts w:ascii="Times New Roman" w:eastAsia="Times New Roman" w:hAnsi="Times New Roman" w:cs="Times New Roman"/>
-          <w:color w:val="000000"/>
-          <w:sz w:val="24"/>
-          <w:szCs w:val="24"/>
+          <w:rFonts w:ascii="Century Gothic" w:eastAsia="Times New Roman" w:hAnsi="Century Gothic" w:cs="Times New Roman"/>
+          <w:color w:val="000000"/>
+          <w:sz w:val="20"/>
+          <w:szCs w:val="20"/>
           <w:shd w:val="clear" w:color="auto" w:fill="FAF9F8"/>
           <w:lang w:val="en-PH" w:eastAsia="ja-JP"/>
         </w:rPr>
@@ -5092,10 +4728,10 @@
       <w:proofErr w:type="spellEnd"/>
       <w:r>
         <w:rPr>
-          <w:rFonts w:ascii="Times New Roman" w:eastAsia="Times New Roman" w:hAnsi="Times New Roman" w:cs="Times New Roman"/>
-          <w:color w:val="000000"/>
-          <w:sz w:val="24"/>
-          <w:szCs w:val="24"/>
+          <w:rFonts w:ascii="Century Gothic" w:eastAsia="Times New Roman" w:hAnsi="Century Gothic" w:cs="Times New Roman"/>
+          <w:color w:val="000000"/>
+          <w:sz w:val="20"/>
+          <w:szCs w:val="20"/>
           <w:shd w:val="clear" w:color="auto" w:fill="FAF9F8"/>
           <w:lang w:val="en-PH" w:eastAsia="ja-JP"/>
         </w:rPr>
@@ -5104,10 +4740,10 @@
       <w:proofErr w:type="spellStart"/>
       <w:r>
         <w:rPr>
-          <w:rFonts w:ascii="Times New Roman" w:eastAsia="Times New Roman" w:hAnsi="Times New Roman" w:cs="Times New Roman"/>
-          <w:color w:val="000000"/>
-          <w:sz w:val="24"/>
-          <w:szCs w:val="24"/>
+          <w:rFonts w:ascii="Century Gothic" w:eastAsia="Times New Roman" w:hAnsi="Century Gothic" w:cs="Times New Roman"/>
+          <w:color w:val="000000"/>
+          <w:sz w:val="20"/>
+          <w:szCs w:val="20"/>
           <w:shd w:val="clear" w:color="auto" w:fill="FAF9F8"/>
           <w:lang w:val="en-PH" w:eastAsia="ja-JP"/>
         </w:rPr>
@@ -5116,10 +4752,10 @@
       <w:proofErr w:type="spellEnd"/>
       <w:r>
         <w:rPr>
-          <w:rFonts w:ascii="Times New Roman" w:eastAsia="Times New Roman" w:hAnsi="Times New Roman" w:cs="Times New Roman"/>
-          <w:color w:val="000000"/>
-          <w:sz w:val="24"/>
-          <w:szCs w:val="24"/>
+          <w:rFonts w:ascii="Century Gothic" w:eastAsia="Times New Roman" w:hAnsi="Century Gothic" w:cs="Times New Roman"/>
+          <w:color w:val="000000"/>
+          <w:sz w:val="20"/>
+          <w:szCs w:val="20"/>
           <w:shd w:val="clear" w:color="auto" w:fill="FAF9F8"/>
           <w:lang w:val="en-PH" w:eastAsia="ja-JP"/>
         </w:rPr>
@@ -5128,10 +4764,10 @@
       <w:proofErr w:type="spellStart"/>
       <w:r>
         <w:rPr>
-          <w:rFonts w:ascii="Times New Roman" w:eastAsia="Times New Roman" w:hAnsi="Times New Roman" w:cs="Times New Roman"/>
-          <w:color w:val="000000"/>
-          <w:sz w:val="24"/>
-          <w:szCs w:val="24"/>
+          <w:rFonts w:ascii="Century Gothic" w:eastAsia="Times New Roman" w:hAnsi="Century Gothic" w:cs="Times New Roman"/>
+          <w:color w:val="000000"/>
+          <w:sz w:val="20"/>
+          <w:szCs w:val="20"/>
           <w:shd w:val="clear" w:color="auto" w:fill="FAF9F8"/>
           <w:lang w:val="en-PH" w:eastAsia="ja-JP"/>
         </w:rPr>
@@ -5140,10 +4776,10 @@
       <w:proofErr w:type="spellEnd"/>
       <w:r>
         <w:rPr>
-          <w:rFonts w:ascii="Times New Roman" w:eastAsia="Times New Roman" w:hAnsi="Times New Roman" w:cs="Times New Roman"/>
-          <w:color w:val="000000"/>
-          <w:sz w:val="24"/>
-          <w:szCs w:val="24"/>
+          <w:rFonts w:ascii="Century Gothic" w:eastAsia="Times New Roman" w:hAnsi="Century Gothic" w:cs="Times New Roman"/>
+          <w:color w:val="000000"/>
+          <w:sz w:val="20"/>
+          <w:szCs w:val="20"/>
           <w:shd w:val="clear" w:color="auto" w:fill="FAF9F8"/>
           <w:lang w:val="en-PH" w:eastAsia="ja-JP"/>
         </w:rPr>
@@ -5154,9 +4790,9 @@
       <w:pPr>
         <w:spacing w:after="0" w:line="240" w:lineRule="auto"/>
         <w:rPr>
-          <w:rFonts w:ascii="Times New Roman" w:eastAsia="Times New Roman" w:hAnsi="Times New Roman" w:cs="Times New Roman"/>
-          <w:sz w:val="24"/>
-          <w:szCs w:val="24"/>
+          <w:rFonts w:ascii="Century Gothic" w:eastAsia="Times New Roman" w:hAnsi="Century Gothic" w:cs="Times New Roman"/>
+          <w:sz w:val="20"/>
+          <w:szCs w:val="20"/>
           <w:lang w:val="en-PH" w:eastAsia="ja-JP"/>
         </w:rPr>
       </w:pPr>
@@ -5167,18 +4803,18 @@
         <w:ind w:left="1440"/>
         <w:jc w:val="both"/>
         <w:rPr>
-          <w:rFonts w:ascii="Times New Roman" w:eastAsia="Times New Roman" w:hAnsi="Times New Roman" w:cs="Times New Roman"/>
-          <w:sz w:val="24"/>
-          <w:szCs w:val="24"/>
-          <w:lang w:val="en-PH" w:eastAsia="ja-JP"/>
-        </w:rPr>
-      </w:pPr>
-      <w:r>
-        <w:rPr>
-          <w:rFonts w:ascii="Times New Roman" w:eastAsia="Times New Roman" w:hAnsi="Times New Roman" w:cs="Times New Roman"/>
-          <w:color w:val="000000"/>
-          <w:sz w:val="24"/>
-          <w:szCs w:val="24"/>
+          <w:rFonts w:ascii="Century Gothic" w:eastAsia="Times New Roman" w:hAnsi="Century Gothic" w:cs="Times New Roman"/>
+          <w:sz w:val="20"/>
+          <w:szCs w:val="20"/>
+          <w:lang w:val="en-PH" w:eastAsia="ja-JP"/>
+        </w:rPr>
+      </w:pPr>
+      <w:r>
+        <w:rPr>
+          <w:rFonts w:ascii="Century Gothic" w:eastAsia="Times New Roman" w:hAnsi="Century Gothic" w:cs="Times New Roman"/>
+          <w:color w:val="000000"/>
+          <w:sz w:val="20"/>
+          <w:szCs w:val="20"/>
           <w:shd w:val="clear" w:color="auto" w:fill="FAF9F8"/>
           <w:lang w:val="en-PH" w:eastAsia="ja-JP"/>
         </w:rPr>
@@ -5187,10 +4823,10 @@
       </w:r>
       <w:r>
         <w:rPr>
-          <w:rFonts w:ascii="Times New Roman" w:eastAsia="Times New Roman" w:hAnsi="Times New Roman" w:cs="Times New Roman"/>
-          <w:color w:val="000000"/>
-          <w:sz w:val="24"/>
-          <w:szCs w:val="24"/>
+          <w:rFonts w:ascii="Century Gothic" w:eastAsia="Times New Roman" w:hAnsi="Century Gothic" w:cs="Times New Roman"/>
+          <w:color w:val="000000"/>
+          <w:sz w:val="20"/>
+          <w:szCs w:val="20"/>
           <w:shd w:val="clear" w:color="auto" w:fill="FAF9F8"/>
           <w:lang w:val="en-PH" w:eastAsia="ja-JP"/>
         </w:rPr>
@@ -5198,11 +4834,11 @@
       </w:r>
       <w:r>
         <w:rPr>
-          <w:rFonts w:ascii="Times New Roman" w:eastAsia="Times New Roman" w:hAnsi="Times New Roman" w:cs="Times New Roman"/>
+          <w:rFonts w:ascii="Century Gothic" w:eastAsia="Times New Roman" w:hAnsi="Century Gothic" w:cs="Times New Roman"/>
           <w:noProof/>
           <w:color w:val="000000"/>
-          <w:sz w:val="24"/>
-          <w:szCs w:val="24"/>
+          <w:sz w:val="20"/>
+          <w:szCs w:val="20"/>
           <w:bdr w:val="none" w:sz="0" w:space="0" w:color="auto" w:frame="1"/>
           <w:shd w:val="clear" w:color="auto" w:fill="FAF9F8"/>
           <w:lang w:val="en-PH" w:eastAsia="ja-JP"/>
@@ -5258,10 +4894,10 @@
       </w:r>
       <w:r>
         <w:rPr>
-          <w:rFonts w:ascii="Times New Roman" w:eastAsia="Times New Roman" w:hAnsi="Times New Roman" w:cs="Times New Roman"/>
-          <w:color w:val="000000"/>
-          <w:sz w:val="24"/>
-          <w:szCs w:val="24"/>
+          <w:rFonts w:ascii="Century Gothic" w:eastAsia="Times New Roman" w:hAnsi="Century Gothic" w:cs="Times New Roman"/>
+          <w:color w:val="000000"/>
+          <w:sz w:val="20"/>
+          <w:szCs w:val="20"/>
           <w:shd w:val="clear" w:color="auto" w:fill="FAF9F8"/>
           <w:lang w:val="en-PH" w:eastAsia="ja-JP"/>
         </w:rPr>
@@ -5269,10 +4905,10 @@
       </w:r>
       <w:r>
         <w:rPr>
-          <w:rFonts w:ascii="Times New Roman" w:eastAsia="Times New Roman" w:hAnsi="Times New Roman" w:cs="Times New Roman"/>
-          <w:color w:val="000000"/>
-          <w:sz w:val="24"/>
-          <w:szCs w:val="24"/>
+          <w:rFonts w:ascii="Century Gothic" w:eastAsia="Times New Roman" w:hAnsi="Century Gothic" w:cs="Times New Roman"/>
+          <w:color w:val="000000"/>
+          <w:sz w:val="20"/>
+          <w:szCs w:val="20"/>
           <w:shd w:val="clear" w:color="auto" w:fill="FAF9F8"/>
           <w:lang w:val="en-PH" w:eastAsia="ja-JP"/>
         </w:rPr>
@@ -5283,26 +4919,26 @@
       <w:pPr>
         <w:spacing w:after="0" w:line="240" w:lineRule="auto"/>
         <w:rPr>
-          <w:rFonts w:ascii="Times New Roman" w:eastAsia="Times New Roman" w:hAnsi="Times New Roman" w:cs="Times New Roman"/>
-          <w:sz w:val="24"/>
-          <w:szCs w:val="24"/>
-          <w:lang w:val="en-PH" w:eastAsia="ja-JP"/>
-        </w:rPr>
-      </w:pPr>
-      <w:r>
-        <w:rPr>
-          <w:rFonts w:ascii="Times New Roman" w:eastAsia="Times New Roman" w:hAnsi="Times New Roman" w:cs="Times New Roman"/>
-          <w:sz w:val="24"/>
-          <w:szCs w:val="24"/>
+          <w:rFonts w:ascii="Century Gothic" w:eastAsia="Times New Roman" w:hAnsi="Century Gothic" w:cs="Times New Roman"/>
+          <w:sz w:val="20"/>
+          <w:szCs w:val="20"/>
+          <w:lang w:val="en-PH" w:eastAsia="ja-JP"/>
+        </w:rPr>
+      </w:pPr>
+      <w:r>
+        <w:rPr>
+          <w:rFonts w:ascii="Century Gothic" w:eastAsia="Times New Roman" w:hAnsi="Century Gothic" w:cs="Times New Roman"/>
+          <w:sz w:val="20"/>
+          <w:szCs w:val="20"/>
           <w:lang w:val="en-PH" w:eastAsia="ja-JP"/>
         </w:rPr>
         <w:br/>
       </w:r>
       <w:r>
         <w:rPr>
-          <w:rFonts w:ascii="Times New Roman" w:eastAsia="Times New Roman" w:hAnsi="Times New Roman" w:cs="Times New Roman"/>
-          <w:sz w:val="24"/>
-          <w:szCs w:val="24"/>
+          <w:rFonts w:ascii="Century Gothic" w:eastAsia="Times New Roman" w:hAnsi="Century Gothic" w:cs="Times New Roman"/>
+          <w:sz w:val="20"/>
+          <w:szCs w:val="20"/>
           <w:lang w:val="en-PH" w:eastAsia="ja-JP"/>
         </w:rPr>
         <w:br/>
@@ -5319,23 +4955,23 @@
         <w:jc w:val="both"/>
         <w:textAlignment w:val="baseline"/>
         <w:rPr>
-          <w:rFonts w:ascii="Times New Roman" w:eastAsia="Times New Roman" w:hAnsi="Times New Roman" w:cs="Times New Roman"/>
+          <w:rFonts w:ascii="Century Gothic" w:eastAsia="Times New Roman" w:hAnsi="Century Gothic" w:cs="Times New Roman"/>
           <w:b/>
           <w:bCs/>
           <w:color w:val="000000"/>
-          <w:sz w:val="24"/>
-          <w:szCs w:val="24"/>
-          <w:lang w:val="en-PH" w:eastAsia="ja-JP"/>
-        </w:rPr>
-      </w:pPr>
-      <w:r>
-        <w:rPr>
-          <w:rFonts w:ascii="Times New Roman" w:eastAsia="Times New Roman" w:hAnsi="Times New Roman" w:cs="Times New Roman"/>
+          <w:sz w:val="20"/>
+          <w:szCs w:val="20"/>
+          <w:lang w:val="en-PH" w:eastAsia="ja-JP"/>
+        </w:rPr>
+      </w:pPr>
+      <w:r>
+        <w:rPr>
+          <w:rFonts w:ascii="Century Gothic" w:eastAsia="Times New Roman" w:hAnsi="Century Gothic" w:cs="Times New Roman"/>
           <w:b/>
           <w:bCs/>
           <w:color w:val="000000"/>
-          <w:sz w:val="24"/>
-          <w:szCs w:val="24"/>
+          <w:sz w:val="20"/>
+          <w:szCs w:val="20"/>
           <w:shd w:val="clear" w:color="auto" w:fill="FAF9F8"/>
           <w:lang w:val="en-PH" w:eastAsia="ja-JP"/>
         </w:rPr>
@@ -5348,18 +4984,18 @@
         <w:ind w:left="1440" w:firstLine="720"/>
         <w:jc w:val="both"/>
         <w:rPr>
-          <w:rFonts w:ascii="Times New Roman" w:eastAsia="Times New Roman" w:hAnsi="Times New Roman" w:cs="Times New Roman"/>
-          <w:sz w:val="24"/>
-          <w:szCs w:val="24"/>
-          <w:lang w:val="en-PH" w:eastAsia="ja-JP"/>
-        </w:rPr>
-      </w:pPr>
-      <w:r>
-        <w:rPr>
-          <w:rFonts w:ascii="Times New Roman" w:eastAsia="Times New Roman" w:hAnsi="Times New Roman" w:cs="Times New Roman"/>
-          <w:color w:val="000000"/>
-          <w:sz w:val="24"/>
-          <w:szCs w:val="24"/>
+          <w:rFonts w:ascii="Century Gothic" w:eastAsia="Times New Roman" w:hAnsi="Century Gothic" w:cs="Times New Roman"/>
+          <w:sz w:val="20"/>
+          <w:szCs w:val="20"/>
+          <w:lang w:val="en-PH" w:eastAsia="ja-JP"/>
+        </w:rPr>
+      </w:pPr>
+      <w:r>
+        <w:rPr>
+          <w:rFonts w:ascii="Century Gothic" w:eastAsia="Times New Roman" w:hAnsi="Century Gothic" w:cs="Times New Roman"/>
+          <w:color w:val="000000"/>
+          <w:sz w:val="20"/>
+          <w:szCs w:val="20"/>
           <w:shd w:val="clear" w:color="auto" w:fill="FAF9F8"/>
           <w:lang w:val="en-PH" w:eastAsia="ja-JP"/>
         </w:rPr>
@@ -5370,9 +5006,9 @@
       <w:pPr>
         <w:spacing w:after="0" w:line="240" w:lineRule="auto"/>
         <w:rPr>
-          <w:rFonts w:ascii="Times New Roman" w:eastAsia="Times New Roman" w:hAnsi="Times New Roman" w:cs="Times New Roman"/>
-          <w:sz w:val="24"/>
-          <w:szCs w:val="24"/>
+          <w:rFonts w:ascii="Century Gothic" w:eastAsia="Times New Roman" w:hAnsi="Century Gothic" w:cs="Times New Roman"/>
+          <w:sz w:val="20"/>
+          <w:szCs w:val="20"/>
           <w:lang w:val="en-PH" w:eastAsia="ja-JP"/>
         </w:rPr>
       </w:pPr>
@@ -5383,18 +5019,18 @@
         <w:ind w:left="1440"/>
         <w:jc w:val="both"/>
         <w:rPr>
-          <w:rFonts w:ascii="Times New Roman" w:eastAsia="Times New Roman" w:hAnsi="Times New Roman" w:cs="Times New Roman"/>
-          <w:sz w:val="24"/>
-          <w:szCs w:val="24"/>
-          <w:lang w:val="en-PH" w:eastAsia="ja-JP"/>
-        </w:rPr>
-      </w:pPr>
-      <w:r>
-        <w:rPr>
-          <w:rFonts w:ascii="Times New Roman" w:eastAsia="Times New Roman" w:hAnsi="Times New Roman" w:cs="Times New Roman"/>
-          <w:color w:val="000000"/>
-          <w:sz w:val="24"/>
-          <w:szCs w:val="24"/>
+          <w:rFonts w:ascii="Century Gothic" w:eastAsia="Times New Roman" w:hAnsi="Century Gothic" w:cs="Times New Roman"/>
+          <w:sz w:val="20"/>
+          <w:szCs w:val="20"/>
+          <w:lang w:val="en-PH" w:eastAsia="ja-JP"/>
+        </w:rPr>
+      </w:pPr>
+      <w:r>
+        <w:rPr>
+          <w:rFonts w:ascii="Century Gothic" w:eastAsia="Times New Roman" w:hAnsi="Century Gothic" w:cs="Times New Roman"/>
+          <w:color w:val="000000"/>
+          <w:sz w:val="20"/>
+          <w:szCs w:val="20"/>
           <w:shd w:val="clear" w:color="auto" w:fill="FAF9F8"/>
           <w:lang w:val="en-PH" w:eastAsia="ja-JP"/>
         </w:rPr>
@@ -5407,21 +5043,21 @@
         <w:ind w:left="1440"/>
         <w:jc w:val="both"/>
         <w:rPr>
-          <w:rFonts w:ascii="Times New Roman" w:eastAsia="Times New Roman" w:hAnsi="Times New Roman" w:cs="Times New Roman"/>
-          <w:sz w:val="24"/>
-          <w:szCs w:val="24"/>
-          <w:lang w:val="en-PH" w:eastAsia="ja-JP"/>
-        </w:rPr>
-      </w:pPr>
-      <w:r>
-        <w:rPr>
-          <w:rFonts w:ascii="Times New Roman" w:eastAsia="Times New Roman" w:hAnsi="Times New Roman" w:cs="Times New Roman"/>
+          <w:rFonts w:ascii="Century Gothic" w:eastAsia="Times New Roman" w:hAnsi="Century Gothic" w:cs="Times New Roman"/>
+          <w:sz w:val="20"/>
+          <w:szCs w:val="20"/>
+          <w:lang w:val="en-PH" w:eastAsia="ja-JP"/>
+        </w:rPr>
+      </w:pPr>
+      <w:r>
+        <w:rPr>
+          <w:rFonts w:ascii="Century Gothic" w:eastAsia="Times New Roman" w:hAnsi="Century Gothic" w:cs="Times New Roman"/>
           <w:b/>
           <w:bCs/>
           <w:noProof/>
           <w:color w:val="000000"/>
-          <w:sz w:val="24"/>
-          <w:szCs w:val="24"/>
+          <w:sz w:val="20"/>
+          <w:szCs w:val="20"/>
           <w:bdr w:val="none" w:sz="0" w:space="0" w:color="auto" w:frame="1"/>
           <w:shd w:val="clear" w:color="auto" w:fill="FAF9F8"/>
           <w:lang w:val="en-PH" w:eastAsia="ja-JP"/>
@@ -5478,13 +5114,13 @@
       </w:r>
       <w:r>
         <w:rPr>
-          <w:rFonts w:ascii="Times New Roman" w:eastAsia="Times New Roman" w:hAnsi="Times New Roman" w:cs="Times New Roman"/>
+          <w:rFonts w:ascii="Century Gothic" w:eastAsia="Times New Roman" w:hAnsi="Century Gothic" w:cs="Times New Roman"/>
           <w:b/>
           <w:bCs/>
           <w:noProof/>
           <w:color w:val="000000"/>
-          <w:sz w:val="24"/>
-          <w:szCs w:val="24"/>
+          <w:sz w:val="20"/>
+          <w:szCs w:val="20"/>
           <w:bdr w:val="none" w:sz="0" w:space="0" w:color="auto" w:frame="1"/>
           <w:shd w:val="clear" w:color="auto" w:fill="FAF9F8"/>
           <w:lang w:val="en-PH" w:eastAsia="ja-JP"/>
@@ -5543,17 +5179,17 @@
       <w:pPr>
         <w:spacing w:after="0" w:line="240" w:lineRule="auto"/>
         <w:rPr>
-          <w:rFonts w:ascii="Times New Roman" w:eastAsia="Times New Roman" w:hAnsi="Times New Roman" w:cs="Times New Roman"/>
-          <w:sz w:val="24"/>
-          <w:szCs w:val="24"/>
-          <w:lang w:val="en-PH" w:eastAsia="ja-JP"/>
-        </w:rPr>
-      </w:pPr>
-      <w:r>
-        <w:rPr>
-          <w:rFonts w:ascii="Times New Roman" w:eastAsia="Times New Roman" w:hAnsi="Times New Roman" w:cs="Times New Roman"/>
-          <w:sz w:val="24"/>
-          <w:szCs w:val="24"/>
+          <w:rFonts w:ascii="Century Gothic" w:eastAsia="Times New Roman" w:hAnsi="Century Gothic" w:cs="Times New Roman"/>
+          <w:sz w:val="20"/>
+          <w:szCs w:val="20"/>
+          <w:lang w:val="en-PH" w:eastAsia="ja-JP"/>
+        </w:rPr>
+      </w:pPr>
+      <w:r>
+        <w:rPr>
+          <w:rFonts w:ascii="Century Gothic" w:eastAsia="Times New Roman" w:hAnsi="Century Gothic" w:cs="Times New Roman"/>
+          <w:sz w:val="20"/>
+          <w:szCs w:val="20"/>
           <w:lang w:val="en-PH" w:eastAsia="ja-JP"/>
         </w:rPr>
         <w:lastRenderedPageBreak/>
@@ -5571,23 +5207,23 @@
         <w:jc w:val="both"/>
         <w:textAlignment w:val="baseline"/>
         <w:rPr>
-          <w:rFonts w:ascii="Times New Roman" w:eastAsia="Times New Roman" w:hAnsi="Times New Roman" w:cs="Times New Roman"/>
+          <w:rFonts w:ascii="Century Gothic" w:eastAsia="Times New Roman" w:hAnsi="Century Gothic" w:cs="Times New Roman"/>
           <w:b/>
           <w:bCs/>
           <w:color w:val="000000"/>
-          <w:sz w:val="24"/>
-          <w:szCs w:val="24"/>
-          <w:lang w:val="en-PH" w:eastAsia="ja-JP"/>
-        </w:rPr>
-      </w:pPr>
-      <w:r>
-        <w:rPr>
-          <w:rFonts w:ascii="Times New Roman" w:eastAsia="Times New Roman" w:hAnsi="Times New Roman" w:cs="Times New Roman"/>
+          <w:sz w:val="20"/>
+          <w:szCs w:val="20"/>
+          <w:lang w:val="en-PH" w:eastAsia="ja-JP"/>
+        </w:rPr>
+      </w:pPr>
+      <w:r>
+        <w:rPr>
+          <w:rFonts w:ascii="Century Gothic" w:eastAsia="Times New Roman" w:hAnsi="Century Gothic" w:cs="Times New Roman"/>
           <w:b/>
           <w:bCs/>
           <w:color w:val="000000"/>
-          <w:sz w:val="24"/>
-          <w:szCs w:val="24"/>
+          <w:sz w:val="20"/>
+          <w:szCs w:val="20"/>
           <w:shd w:val="clear" w:color="auto" w:fill="FAF9F8"/>
           <w:lang w:val="en-PH" w:eastAsia="ja-JP"/>
         </w:rPr>
@@ -5600,18 +5236,18 @@
         <w:ind w:left="1440" w:firstLine="720"/>
         <w:jc w:val="both"/>
         <w:rPr>
-          <w:rFonts w:ascii="Times New Roman" w:eastAsia="Times New Roman" w:hAnsi="Times New Roman" w:cs="Times New Roman"/>
-          <w:sz w:val="24"/>
-          <w:szCs w:val="24"/>
-          <w:lang w:val="en-PH" w:eastAsia="ja-JP"/>
-        </w:rPr>
-      </w:pPr>
-      <w:r>
-        <w:rPr>
-          <w:rFonts w:ascii="Times New Roman" w:eastAsia="Times New Roman" w:hAnsi="Times New Roman" w:cs="Times New Roman"/>
-          <w:color w:val="000000"/>
-          <w:sz w:val="24"/>
-          <w:szCs w:val="24"/>
+          <w:rFonts w:ascii="Century Gothic" w:eastAsia="Times New Roman" w:hAnsi="Century Gothic" w:cs="Times New Roman"/>
+          <w:sz w:val="20"/>
+          <w:szCs w:val="20"/>
+          <w:lang w:val="en-PH" w:eastAsia="ja-JP"/>
+        </w:rPr>
+      </w:pPr>
+      <w:r>
+        <w:rPr>
+          <w:rFonts w:ascii="Century Gothic" w:eastAsia="Times New Roman" w:hAnsi="Century Gothic" w:cs="Times New Roman"/>
+          <w:color w:val="000000"/>
+          <w:sz w:val="20"/>
+          <w:szCs w:val="20"/>
           <w:shd w:val="clear" w:color="auto" w:fill="FAF9F8"/>
           <w:lang w:val="en-PH" w:eastAsia="ja-JP"/>
         </w:rPr>
@@ -5622,9 +5258,9 @@
       <w:pPr>
         <w:spacing w:after="0" w:line="240" w:lineRule="auto"/>
         <w:rPr>
-          <w:rFonts w:ascii="Times New Roman" w:eastAsia="Times New Roman" w:hAnsi="Times New Roman" w:cs="Times New Roman"/>
-          <w:sz w:val="24"/>
-          <w:szCs w:val="24"/>
+          <w:rFonts w:ascii="Century Gothic" w:eastAsia="Times New Roman" w:hAnsi="Century Gothic" w:cs="Times New Roman"/>
+          <w:sz w:val="20"/>
+          <w:szCs w:val="20"/>
           <w:lang w:val="en-PH" w:eastAsia="ja-JP"/>
         </w:rPr>
       </w:pPr>
@@ -5635,18 +5271,18 @@
         <w:ind w:left="1440" w:firstLine="720"/>
         <w:jc w:val="both"/>
         <w:rPr>
-          <w:rFonts w:ascii="Times New Roman" w:eastAsia="Times New Roman" w:hAnsi="Times New Roman" w:cs="Times New Roman"/>
-          <w:sz w:val="24"/>
-          <w:szCs w:val="24"/>
-          <w:lang w:val="en-PH" w:eastAsia="ja-JP"/>
-        </w:rPr>
-      </w:pPr>
-      <w:r>
-        <w:rPr>
-          <w:rFonts w:ascii="Times New Roman" w:eastAsia="Times New Roman" w:hAnsi="Times New Roman" w:cs="Times New Roman"/>
-          <w:color w:val="000000"/>
-          <w:sz w:val="24"/>
-          <w:szCs w:val="24"/>
+          <w:rFonts w:ascii="Century Gothic" w:eastAsia="Times New Roman" w:hAnsi="Century Gothic" w:cs="Times New Roman"/>
+          <w:sz w:val="20"/>
+          <w:szCs w:val="20"/>
+          <w:lang w:val="en-PH" w:eastAsia="ja-JP"/>
+        </w:rPr>
+      </w:pPr>
+      <w:r>
+        <w:rPr>
+          <w:rFonts w:ascii="Century Gothic" w:eastAsia="Times New Roman" w:hAnsi="Century Gothic" w:cs="Times New Roman"/>
+          <w:color w:val="000000"/>
+          <w:sz w:val="20"/>
+          <w:szCs w:val="20"/>
           <w:shd w:val="clear" w:color="auto" w:fill="FAF9F8"/>
           <w:lang w:val="en-PH" w:eastAsia="ja-JP"/>
         </w:rPr>
@@ -5657,9 +5293,9 @@
       <w:pPr>
         <w:spacing w:after="0" w:line="240" w:lineRule="auto"/>
         <w:rPr>
-          <w:rFonts w:ascii="Times New Roman" w:eastAsia="Times New Roman" w:hAnsi="Times New Roman" w:cs="Times New Roman"/>
-          <w:sz w:val="24"/>
-          <w:szCs w:val="24"/>
+          <w:rFonts w:ascii="Century Gothic" w:eastAsia="Times New Roman" w:hAnsi="Century Gothic" w:cs="Times New Roman"/>
+          <w:sz w:val="20"/>
+          <w:szCs w:val="20"/>
           <w:lang w:val="en-PH" w:eastAsia="ja-JP"/>
         </w:rPr>
       </w:pPr>
@@ -5670,19 +5306,19 @@
         <w:ind w:left="1440" w:firstLine="720"/>
         <w:jc w:val="both"/>
         <w:rPr>
-          <w:rFonts w:ascii="Times New Roman" w:eastAsia="Times New Roman" w:hAnsi="Times New Roman" w:cs="Times New Roman"/>
-          <w:sz w:val="24"/>
-          <w:szCs w:val="24"/>
-          <w:lang w:val="en-PH" w:eastAsia="ja-JP"/>
-        </w:rPr>
-      </w:pPr>
-      <w:r>
-        <w:rPr>
-          <w:rFonts w:ascii="Times New Roman" w:eastAsia="Times New Roman" w:hAnsi="Times New Roman" w:cs="Times New Roman"/>
+          <w:rFonts w:ascii="Century Gothic" w:eastAsia="Times New Roman" w:hAnsi="Century Gothic" w:cs="Times New Roman"/>
+          <w:sz w:val="20"/>
+          <w:szCs w:val="20"/>
+          <w:lang w:val="en-PH" w:eastAsia="ja-JP"/>
+        </w:rPr>
+      </w:pPr>
+      <w:r>
+        <w:rPr>
+          <w:rFonts w:ascii="Century Gothic" w:eastAsia="Times New Roman" w:hAnsi="Century Gothic" w:cs="Times New Roman"/>
           <w:noProof/>
           <w:color w:val="000000"/>
-          <w:sz w:val="24"/>
-          <w:szCs w:val="24"/>
+          <w:sz w:val="20"/>
+          <w:szCs w:val="20"/>
           <w:bdr w:val="none" w:sz="0" w:space="0" w:color="auto" w:frame="1"/>
           <w:shd w:val="clear" w:color="auto" w:fill="FAF9F8"/>
           <w:lang w:val="en-PH" w:eastAsia="ja-JP"/>
@@ -5739,11 +5375,11 @@
       </w:r>
       <w:r>
         <w:rPr>
-          <w:rFonts w:ascii="Times New Roman" w:eastAsia="Times New Roman" w:hAnsi="Times New Roman" w:cs="Times New Roman"/>
+          <w:rFonts w:ascii="Century Gothic" w:eastAsia="Times New Roman" w:hAnsi="Century Gothic" w:cs="Times New Roman"/>
           <w:noProof/>
           <w:color w:val="000000"/>
-          <w:sz w:val="24"/>
-          <w:szCs w:val="24"/>
+          <w:sz w:val="20"/>
+          <w:szCs w:val="20"/>
           <w:bdr w:val="none" w:sz="0" w:space="0" w:color="auto" w:frame="1"/>
           <w:shd w:val="clear" w:color="auto" w:fill="FAF9F8"/>
           <w:lang w:val="en-PH" w:eastAsia="ja-JP"/>
@@ -5805,19 +5441,19 @@
         <w:ind w:left="1440" w:firstLine="720"/>
         <w:jc w:val="both"/>
         <w:rPr>
-          <w:rFonts w:ascii="Times New Roman" w:eastAsia="Times New Roman" w:hAnsi="Times New Roman" w:cs="Times New Roman"/>
-          <w:sz w:val="24"/>
-          <w:szCs w:val="24"/>
-          <w:lang w:val="en-PH" w:eastAsia="ja-JP"/>
-        </w:rPr>
-      </w:pPr>
-      <w:r>
-        <w:rPr>
-          <w:rFonts w:ascii="Times New Roman" w:eastAsia="Times New Roman" w:hAnsi="Times New Roman" w:cs="Times New Roman"/>
+          <w:rFonts w:ascii="Century Gothic" w:eastAsia="Times New Roman" w:hAnsi="Century Gothic" w:cs="Times New Roman"/>
+          <w:sz w:val="20"/>
+          <w:szCs w:val="20"/>
+          <w:lang w:val="en-PH" w:eastAsia="ja-JP"/>
+        </w:rPr>
+      </w:pPr>
+      <w:r>
+        <w:rPr>
+          <w:rFonts w:ascii="Century Gothic" w:eastAsia="Times New Roman" w:hAnsi="Century Gothic" w:cs="Times New Roman"/>
           <w:noProof/>
           <w:color w:val="000000"/>
-          <w:sz w:val="24"/>
-          <w:szCs w:val="24"/>
+          <w:sz w:val="20"/>
+          <w:szCs w:val="20"/>
           <w:bdr w:val="none" w:sz="0" w:space="0" w:color="auto" w:frame="1"/>
           <w:shd w:val="clear" w:color="auto" w:fill="FAF9F8"/>
           <w:lang w:val="en-PH" w:eastAsia="ja-JP"/>
@@ -5874,10 +5510,10 @@
       </w:r>
       <w:r>
         <w:rPr>
-          <w:rFonts w:ascii="Times New Roman" w:eastAsia="Times New Roman" w:hAnsi="Times New Roman" w:cs="Times New Roman"/>
-          <w:color w:val="000000"/>
-          <w:sz w:val="24"/>
-          <w:szCs w:val="24"/>
+          <w:rFonts w:ascii="Century Gothic" w:eastAsia="Times New Roman" w:hAnsi="Century Gothic" w:cs="Times New Roman"/>
+          <w:color w:val="000000"/>
+          <w:sz w:val="20"/>
+          <w:szCs w:val="20"/>
           <w:shd w:val="clear" w:color="auto" w:fill="FAF9F8"/>
           <w:lang w:val="en-PH" w:eastAsia="ja-JP"/>
         </w:rPr>
@@ -5885,10 +5521,10 @@
       </w:r>
       <w:r>
         <w:rPr>
-          <w:rFonts w:ascii="Times New Roman" w:eastAsia="Times New Roman" w:hAnsi="Times New Roman" w:cs="Times New Roman"/>
-          <w:color w:val="000000"/>
-          <w:sz w:val="24"/>
-          <w:szCs w:val="24"/>
+          <w:rFonts w:ascii="Century Gothic" w:eastAsia="Times New Roman" w:hAnsi="Century Gothic" w:cs="Times New Roman"/>
+          <w:color w:val="000000"/>
+          <w:sz w:val="20"/>
+          <w:szCs w:val="20"/>
           <w:shd w:val="clear" w:color="auto" w:fill="FAF9F8"/>
           <w:lang w:val="en-PH" w:eastAsia="ja-JP"/>
         </w:rPr>
@@ -5899,9 +5535,9 @@
       <w:pPr>
         <w:spacing w:after="0" w:line="240" w:lineRule="auto"/>
         <w:rPr>
-          <w:rFonts w:ascii="Times New Roman" w:eastAsia="Times New Roman" w:hAnsi="Times New Roman" w:cs="Times New Roman"/>
-          <w:sz w:val="24"/>
-          <w:szCs w:val="24"/>
+          <w:rFonts w:ascii="Century Gothic" w:eastAsia="Times New Roman" w:hAnsi="Century Gothic" w:cs="Times New Roman"/>
+          <w:sz w:val="20"/>
+          <w:szCs w:val="20"/>
           <w:lang w:val="en-PH" w:eastAsia="ja-JP"/>
         </w:rPr>
       </w:pPr>
@@ -5912,20 +5548,20 @@
         <w:ind w:firstLine="720"/>
         <w:jc w:val="both"/>
         <w:rPr>
-          <w:rFonts w:ascii="Times New Roman" w:eastAsia="Times New Roman" w:hAnsi="Times New Roman" w:cs="Times New Roman"/>
-          <w:sz w:val="24"/>
-          <w:szCs w:val="24"/>
-          <w:lang w:val="en-PH" w:eastAsia="ja-JP"/>
-        </w:rPr>
-      </w:pPr>
-      <w:r>
-        <w:rPr>
-          <w:rFonts w:ascii="Times New Roman" w:eastAsia="Times New Roman" w:hAnsi="Times New Roman" w:cs="Times New Roman"/>
+          <w:rFonts w:ascii="Century Gothic" w:eastAsia="Times New Roman" w:hAnsi="Century Gothic" w:cs="Times New Roman"/>
+          <w:sz w:val="20"/>
+          <w:szCs w:val="20"/>
+          <w:lang w:val="en-PH" w:eastAsia="ja-JP"/>
+        </w:rPr>
+      </w:pPr>
+      <w:r>
+        <w:rPr>
+          <w:rFonts w:ascii="Century Gothic" w:eastAsia="Times New Roman" w:hAnsi="Century Gothic" w:cs="Times New Roman"/>
           <w:b/>
           <w:bCs/>
           <w:color w:val="000000"/>
-          <w:sz w:val="24"/>
-          <w:szCs w:val="24"/>
+          <w:sz w:val="20"/>
+          <w:szCs w:val="20"/>
           <w:shd w:val="clear" w:color="auto" w:fill="FAF9F8"/>
           <w:lang w:val="en-PH" w:eastAsia="ja-JP"/>
         </w:rPr>
@@ -5936,9 +5572,9 @@
       <w:pPr>
         <w:spacing w:after="0" w:line="240" w:lineRule="auto"/>
         <w:rPr>
-          <w:rFonts w:ascii="Times New Roman" w:eastAsia="Times New Roman" w:hAnsi="Times New Roman" w:cs="Times New Roman"/>
-          <w:sz w:val="24"/>
-          <w:szCs w:val="24"/>
+          <w:rFonts w:ascii="Century Gothic" w:eastAsia="Times New Roman" w:hAnsi="Century Gothic" w:cs="Times New Roman"/>
+          <w:sz w:val="20"/>
+          <w:szCs w:val="20"/>
           <w:lang w:val="en-PH" w:eastAsia="ja-JP"/>
         </w:rPr>
       </w:pPr>
@@ -5949,18 +5585,18 @@
         <w:ind w:firstLine="720"/>
         <w:jc w:val="both"/>
         <w:rPr>
-          <w:rFonts w:ascii="Times New Roman" w:eastAsia="Times New Roman" w:hAnsi="Times New Roman" w:cs="Times New Roman"/>
-          <w:sz w:val="24"/>
-          <w:szCs w:val="24"/>
-          <w:lang w:val="en-PH" w:eastAsia="ja-JP"/>
-        </w:rPr>
-      </w:pPr>
-      <w:r>
-        <w:rPr>
-          <w:rFonts w:ascii="Times New Roman" w:eastAsia="Times New Roman" w:hAnsi="Times New Roman" w:cs="Times New Roman"/>
-          <w:color w:val="000000"/>
-          <w:sz w:val="24"/>
-          <w:szCs w:val="24"/>
+          <w:rFonts w:ascii="Century Gothic" w:eastAsia="Times New Roman" w:hAnsi="Century Gothic" w:cs="Times New Roman"/>
+          <w:sz w:val="20"/>
+          <w:szCs w:val="20"/>
+          <w:lang w:val="en-PH" w:eastAsia="ja-JP"/>
+        </w:rPr>
+      </w:pPr>
+      <w:r>
+        <w:rPr>
+          <w:rFonts w:ascii="Century Gothic" w:eastAsia="Times New Roman" w:hAnsi="Century Gothic" w:cs="Times New Roman"/>
+          <w:color w:val="000000"/>
+          <w:sz w:val="20"/>
+          <w:szCs w:val="20"/>
           <w:shd w:val="clear" w:color="auto" w:fill="FAF9F8"/>
           <w:lang w:val="en-PH" w:eastAsia="ja-JP"/>
         </w:rPr>
@@ -5971,9 +5607,9 @@
       <w:pPr>
         <w:spacing w:after="0" w:line="240" w:lineRule="auto"/>
         <w:rPr>
-          <w:rFonts w:ascii="Times New Roman" w:eastAsia="Times New Roman" w:hAnsi="Times New Roman" w:cs="Times New Roman"/>
-          <w:sz w:val="24"/>
-          <w:szCs w:val="24"/>
+          <w:rFonts w:ascii="Century Gothic" w:eastAsia="Times New Roman" w:hAnsi="Century Gothic" w:cs="Times New Roman"/>
+          <w:sz w:val="20"/>
+          <w:szCs w:val="20"/>
           <w:lang w:val="en-PH" w:eastAsia="ja-JP"/>
         </w:rPr>
       </w:pPr>
@@ -5984,18 +5620,18 @@
         <w:ind w:firstLine="720"/>
         <w:jc w:val="both"/>
         <w:rPr>
-          <w:rFonts w:ascii="Times New Roman" w:eastAsia="Times New Roman" w:hAnsi="Times New Roman" w:cs="Times New Roman"/>
-          <w:sz w:val="24"/>
-          <w:szCs w:val="24"/>
-          <w:lang w:val="en-PH" w:eastAsia="ja-JP"/>
-        </w:rPr>
-      </w:pPr>
-      <w:r>
-        <w:rPr>
-          <w:rFonts w:ascii="Times New Roman" w:eastAsia="Times New Roman" w:hAnsi="Times New Roman" w:cs="Times New Roman"/>
-          <w:color w:val="000000"/>
-          <w:sz w:val="24"/>
-          <w:szCs w:val="24"/>
+          <w:rFonts w:ascii="Century Gothic" w:eastAsia="Times New Roman" w:hAnsi="Century Gothic" w:cs="Times New Roman"/>
+          <w:sz w:val="20"/>
+          <w:szCs w:val="20"/>
+          <w:lang w:val="en-PH" w:eastAsia="ja-JP"/>
+        </w:rPr>
+      </w:pPr>
+      <w:r>
+        <w:rPr>
+          <w:rFonts w:ascii="Century Gothic" w:eastAsia="Times New Roman" w:hAnsi="Century Gothic" w:cs="Times New Roman"/>
+          <w:color w:val="000000"/>
+          <w:sz w:val="20"/>
+          <w:szCs w:val="20"/>
           <w:shd w:val="clear" w:color="auto" w:fill="FAF9F8"/>
           <w:lang w:val="en-PH" w:eastAsia="ja-JP"/>
         </w:rPr>
@@ -6006,9 +5642,9 @@
       <w:pPr>
         <w:spacing w:after="0" w:line="240" w:lineRule="auto"/>
         <w:rPr>
-          <w:rFonts w:ascii="Times New Roman" w:eastAsia="Times New Roman" w:hAnsi="Times New Roman" w:cs="Times New Roman"/>
-          <w:sz w:val="24"/>
-          <w:szCs w:val="24"/>
+          <w:rFonts w:ascii="Century Gothic" w:eastAsia="Times New Roman" w:hAnsi="Century Gothic" w:cs="Times New Roman"/>
+          <w:sz w:val="20"/>
+          <w:szCs w:val="20"/>
           <w:lang w:val="en-PH" w:eastAsia="ja-JP"/>
         </w:rPr>
       </w:pPr>
@@ -6019,40 +5655,51 @@
         <w:ind w:firstLine="720"/>
         <w:jc w:val="both"/>
         <w:rPr>
-          <w:rFonts w:ascii="Times New Roman" w:eastAsia="Times New Roman" w:hAnsi="Times New Roman" w:cs="Times New Roman"/>
-          <w:sz w:val="24"/>
-          <w:szCs w:val="24"/>
-          <w:lang w:val="en-PH" w:eastAsia="ja-JP"/>
-        </w:rPr>
-      </w:pPr>
-      <w:r>
-        <w:rPr>
-          <w:rFonts w:ascii="Times New Roman" w:eastAsia="Times New Roman" w:hAnsi="Times New Roman" w:cs="Times New Roman"/>
-          <w:color w:val="000000"/>
-          <w:sz w:val="24"/>
-          <w:szCs w:val="24"/>
+          <w:rFonts w:ascii="Century Gothic" w:eastAsia="Times New Roman" w:hAnsi="Century Gothic" w:cs="Times New Roman"/>
+          <w:sz w:val="20"/>
+          <w:szCs w:val="20"/>
+          <w:lang w:val="en-PH" w:eastAsia="ja-JP"/>
+        </w:rPr>
+      </w:pPr>
+      <w:r>
+        <w:rPr>
+          <w:rFonts w:ascii="Century Gothic" w:eastAsia="Times New Roman" w:hAnsi="Century Gothic" w:cs="Times New Roman"/>
+          <w:color w:val="000000"/>
+          <w:sz w:val="20"/>
+          <w:szCs w:val="20"/>
           <w:shd w:val="clear" w:color="auto" w:fill="FAF9F8"/>
           <w:lang w:val="en-PH" w:eastAsia="ja-JP"/>
         </w:rPr>
+        <w:t xml:space="preserve">Overall, the research suggests that cryptocurrency, particularly NFTs and blockchain technology, has the potential to bring financial opportunities, empower individuals through ownership structures, and leverage utility factors through smart contracts. However, it is important </w:t>
+      </w:r>
+      <w:r>
+        <w:rPr>
+          <w:rFonts w:ascii="Century Gothic" w:eastAsia="Times New Roman" w:hAnsi="Century Gothic" w:cs="Times New Roman"/>
+          <w:color w:val="000000"/>
+          <w:sz w:val="20"/>
+          <w:szCs w:val="20"/>
+          <w:shd w:val="clear" w:color="auto" w:fill="FAF9F8"/>
+          <w:lang w:val="en-PH" w:eastAsia="ja-JP"/>
+        </w:rPr>
         <w:lastRenderedPageBreak/>
-        <w:t>Overall, the research suggests that cryptocurrency, particularly NFTs and blockchain technology, has the potential to bring financial opportunities, empower individuals through ownership structures, and leverage utility factors through smart contracts. However, it is important to note that the cryptocurrency market is still evolving, and caution should be exercised while participating in it due to its inherent volatility and potential risks.</w:t>
+        <w:t>to note that the cryptocurrency market is still evolving, and caution should be exercised while participating in it due to its inherent volatility and potential risks.</w:t>
       </w:r>
     </w:p>
     <w:p>
       <w:pPr>
         <w:spacing w:after="240" w:line="240" w:lineRule="auto"/>
         <w:rPr>
-          <w:rFonts w:ascii="Times New Roman" w:eastAsia="Times New Roman" w:hAnsi="Times New Roman" w:cs="Times New Roman"/>
-          <w:sz w:val="24"/>
-          <w:szCs w:val="24"/>
-          <w:lang w:val="en-PH" w:eastAsia="ja-JP"/>
-        </w:rPr>
-      </w:pPr>
-      <w:r>
-        <w:rPr>
-          <w:rFonts w:ascii="Times New Roman" w:eastAsia="Times New Roman" w:hAnsi="Times New Roman" w:cs="Times New Roman"/>
-          <w:sz w:val="24"/>
-          <w:szCs w:val="24"/>
+          <w:rFonts w:ascii="Century Gothic" w:eastAsia="Times New Roman" w:hAnsi="Century Gothic" w:cs="Times New Roman"/>
+          <w:sz w:val="20"/>
+          <w:szCs w:val="20"/>
+          <w:lang w:val="en-PH" w:eastAsia="ja-JP"/>
+        </w:rPr>
+      </w:pPr>
+      <w:r>
+        <w:rPr>
+          <w:rFonts w:ascii="Century Gothic" w:eastAsia="Times New Roman" w:hAnsi="Century Gothic" w:cs="Times New Roman"/>
+          <w:sz w:val="20"/>
+          <w:szCs w:val="20"/>
           <w:lang w:val="en-PH" w:eastAsia="ja-JP"/>
         </w:rPr>
         <w:br/>
@@ -6063,20 +5710,20 @@
         <w:spacing w:after="0" w:line="240" w:lineRule="auto"/>
         <w:ind w:firstLine="720"/>
         <w:rPr>
-          <w:rFonts w:ascii="Times New Roman" w:eastAsia="Times New Roman" w:hAnsi="Times New Roman" w:cs="Times New Roman"/>
-          <w:sz w:val="24"/>
-          <w:szCs w:val="24"/>
-          <w:lang w:val="en-PH" w:eastAsia="ja-JP"/>
-        </w:rPr>
-      </w:pPr>
-      <w:r>
-        <w:rPr>
-          <w:rFonts w:ascii="Times New Roman" w:eastAsia="Times New Roman" w:hAnsi="Times New Roman" w:cs="Times New Roman"/>
+          <w:rFonts w:ascii="Century Gothic" w:eastAsia="Times New Roman" w:hAnsi="Century Gothic" w:cs="Times New Roman"/>
+          <w:sz w:val="20"/>
+          <w:szCs w:val="20"/>
+          <w:lang w:val="en-PH" w:eastAsia="ja-JP"/>
+        </w:rPr>
+      </w:pPr>
+      <w:r>
+        <w:rPr>
+          <w:rFonts w:ascii="Century Gothic" w:eastAsia="Times New Roman" w:hAnsi="Century Gothic" w:cs="Times New Roman"/>
           <w:b/>
           <w:bCs/>
           <w:color w:val="000000"/>
-          <w:sz w:val="24"/>
-          <w:szCs w:val="24"/>
+          <w:sz w:val="20"/>
+          <w:szCs w:val="20"/>
           <w:shd w:val="clear" w:color="auto" w:fill="FAF9F8"/>
           <w:lang w:val="en-PH" w:eastAsia="ja-JP"/>
         </w:rPr>
@@ -6089,20 +5736,20 @@
         <w:ind w:firstLine="720"/>
         <w:jc w:val="both"/>
         <w:rPr>
-          <w:rFonts w:ascii="Times New Roman" w:eastAsia="Times New Roman" w:hAnsi="Times New Roman" w:cs="Times New Roman"/>
-          <w:sz w:val="24"/>
-          <w:szCs w:val="24"/>
-          <w:lang w:val="en-PH" w:eastAsia="ja-JP"/>
-        </w:rPr>
-      </w:pPr>
-      <w:r>
-        <w:rPr>
-          <w:rFonts w:ascii="Times New Roman" w:eastAsia="Times New Roman" w:hAnsi="Times New Roman" w:cs="Times New Roman"/>
+          <w:rFonts w:ascii="Century Gothic" w:eastAsia="Times New Roman" w:hAnsi="Century Gothic" w:cs="Times New Roman"/>
+          <w:sz w:val="20"/>
+          <w:szCs w:val="20"/>
+          <w:lang w:val="en-PH" w:eastAsia="ja-JP"/>
+        </w:rPr>
+      </w:pPr>
+      <w:r>
+        <w:rPr>
+          <w:rFonts w:ascii="Century Gothic" w:eastAsia="Times New Roman" w:hAnsi="Century Gothic" w:cs="Times New Roman"/>
           <w:b/>
           <w:bCs/>
           <w:color w:val="000000"/>
-          <w:sz w:val="24"/>
-          <w:szCs w:val="24"/>
+          <w:sz w:val="20"/>
+          <w:szCs w:val="20"/>
           <w:shd w:val="clear" w:color="auto" w:fill="FAF9F8"/>
           <w:lang w:val="en-PH" w:eastAsia="ja-JP"/>
         </w:rPr>
@@ -6110,10 +5757,10 @@
       </w:r>
       <w:r>
         <w:rPr>
-          <w:rFonts w:ascii="Times New Roman" w:eastAsia="Times New Roman" w:hAnsi="Times New Roman" w:cs="Times New Roman"/>
-          <w:color w:val="000000"/>
-          <w:sz w:val="24"/>
-          <w:szCs w:val="24"/>
+          <w:rFonts w:ascii="Century Gothic" w:eastAsia="Times New Roman" w:hAnsi="Century Gothic" w:cs="Times New Roman"/>
+          <w:color w:val="000000"/>
+          <w:sz w:val="20"/>
+          <w:szCs w:val="20"/>
           <w:shd w:val="clear" w:color="auto" w:fill="FAF9F8"/>
           <w:lang w:val="en-PH" w:eastAsia="ja-JP"/>
         </w:rPr>
@@ -6124,9 +5771,9 @@
       <w:pPr>
         <w:spacing w:after="0" w:line="240" w:lineRule="auto"/>
         <w:rPr>
-          <w:rFonts w:ascii="Times New Roman" w:eastAsia="Times New Roman" w:hAnsi="Times New Roman" w:cs="Times New Roman"/>
-          <w:sz w:val="24"/>
-          <w:szCs w:val="24"/>
+          <w:rFonts w:ascii="Century Gothic" w:eastAsia="Times New Roman" w:hAnsi="Century Gothic" w:cs="Times New Roman"/>
+          <w:sz w:val="20"/>
+          <w:szCs w:val="20"/>
           <w:lang w:val="en-PH" w:eastAsia="ja-JP"/>
         </w:rPr>
       </w:pPr>
@@ -6137,20 +5784,20 @@
         <w:ind w:firstLine="720"/>
         <w:jc w:val="both"/>
         <w:rPr>
-          <w:rFonts w:ascii="Times New Roman" w:eastAsia="Times New Roman" w:hAnsi="Times New Roman" w:cs="Times New Roman"/>
-          <w:sz w:val="24"/>
-          <w:szCs w:val="24"/>
-          <w:lang w:val="en-PH" w:eastAsia="ja-JP"/>
-        </w:rPr>
-      </w:pPr>
-      <w:r>
-        <w:rPr>
-          <w:rFonts w:ascii="Times New Roman" w:eastAsia="Times New Roman" w:hAnsi="Times New Roman" w:cs="Times New Roman"/>
+          <w:rFonts w:ascii="Century Gothic" w:eastAsia="Times New Roman" w:hAnsi="Century Gothic" w:cs="Times New Roman"/>
+          <w:sz w:val="20"/>
+          <w:szCs w:val="20"/>
+          <w:lang w:val="en-PH" w:eastAsia="ja-JP"/>
+        </w:rPr>
+      </w:pPr>
+      <w:r>
+        <w:rPr>
+          <w:rFonts w:ascii="Century Gothic" w:eastAsia="Times New Roman" w:hAnsi="Century Gothic" w:cs="Times New Roman"/>
           <w:b/>
           <w:bCs/>
           <w:color w:val="000000"/>
-          <w:sz w:val="24"/>
-          <w:szCs w:val="24"/>
+          <w:sz w:val="20"/>
+          <w:szCs w:val="20"/>
           <w:shd w:val="clear" w:color="auto" w:fill="FAF9F8"/>
           <w:lang w:val="en-PH" w:eastAsia="ja-JP"/>
         </w:rPr>
@@ -6161,17 +5808,17 @@
       <w:pPr>
         <w:spacing w:after="0" w:line="240" w:lineRule="auto"/>
         <w:rPr>
-          <w:rFonts w:ascii="Times New Roman" w:eastAsia="Times New Roman" w:hAnsi="Times New Roman" w:cs="Times New Roman"/>
-          <w:sz w:val="24"/>
-          <w:szCs w:val="24"/>
-          <w:lang w:val="en-PH" w:eastAsia="ja-JP"/>
-        </w:rPr>
-      </w:pPr>
-      <w:r>
-        <w:rPr>
-          <w:rFonts w:ascii="Times New Roman" w:eastAsia="Times New Roman" w:hAnsi="Times New Roman" w:cs="Times New Roman"/>
-          <w:sz w:val="24"/>
-          <w:szCs w:val="24"/>
+          <w:rFonts w:ascii="Century Gothic" w:eastAsia="Times New Roman" w:hAnsi="Century Gothic" w:cs="Times New Roman"/>
+          <w:sz w:val="20"/>
+          <w:szCs w:val="20"/>
+          <w:lang w:val="en-PH" w:eastAsia="ja-JP"/>
+        </w:rPr>
+      </w:pPr>
+      <w:r>
+        <w:rPr>
+          <w:rFonts w:ascii="Century Gothic" w:eastAsia="Times New Roman" w:hAnsi="Century Gothic" w:cs="Times New Roman"/>
+          <w:sz w:val="20"/>
+          <w:szCs w:val="20"/>
           <w:lang w:val="en-PH" w:eastAsia="ja-JP"/>
         </w:rPr>
         <w:br/>
@@ -6187,23 +5834,23 @@
         <w:jc w:val="both"/>
         <w:textAlignment w:val="baseline"/>
         <w:rPr>
-          <w:rFonts w:ascii="Times New Roman" w:eastAsia="Times New Roman" w:hAnsi="Times New Roman" w:cs="Times New Roman"/>
+          <w:rFonts w:ascii="Century Gothic" w:eastAsia="Times New Roman" w:hAnsi="Century Gothic" w:cs="Times New Roman"/>
           <w:b/>
           <w:bCs/>
           <w:color w:val="000000"/>
-          <w:sz w:val="24"/>
-          <w:szCs w:val="24"/>
-          <w:lang w:val="en-PH" w:eastAsia="ja-JP"/>
-        </w:rPr>
-      </w:pPr>
-      <w:r>
-        <w:rPr>
-          <w:rFonts w:ascii="Times New Roman" w:eastAsia="Times New Roman" w:hAnsi="Times New Roman" w:cs="Times New Roman"/>
+          <w:sz w:val="20"/>
+          <w:szCs w:val="20"/>
+          <w:lang w:val="en-PH" w:eastAsia="ja-JP"/>
+        </w:rPr>
+      </w:pPr>
+      <w:r>
+        <w:rPr>
+          <w:rFonts w:ascii="Century Gothic" w:eastAsia="Times New Roman" w:hAnsi="Century Gothic" w:cs="Times New Roman"/>
           <w:b/>
           <w:bCs/>
           <w:color w:val="000000"/>
-          <w:sz w:val="24"/>
-          <w:szCs w:val="24"/>
+          <w:sz w:val="20"/>
+          <w:szCs w:val="20"/>
           <w:shd w:val="clear" w:color="auto" w:fill="FAF9F8"/>
           <w:lang w:val="en-PH" w:eastAsia="ja-JP"/>
         </w:rPr>
@@ -6216,20 +5863,20 @@
         <w:ind w:left="1440"/>
         <w:jc w:val="both"/>
         <w:rPr>
-          <w:rFonts w:ascii="Times New Roman" w:eastAsia="Times New Roman" w:hAnsi="Times New Roman" w:cs="Times New Roman"/>
-          <w:sz w:val="24"/>
-          <w:szCs w:val="24"/>
-          <w:lang w:val="en-PH" w:eastAsia="ja-JP"/>
-        </w:rPr>
-      </w:pPr>
-      <w:r>
-        <w:rPr>
-          <w:rFonts w:ascii="Times New Roman" w:eastAsia="Times New Roman" w:hAnsi="Times New Roman" w:cs="Times New Roman"/>
+          <w:rFonts w:ascii="Century Gothic" w:eastAsia="Times New Roman" w:hAnsi="Century Gothic" w:cs="Times New Roman"/>
+          <w:sz w:val="20"/>
+          <w:szCs w:val="20"/>
+          <w:lang w:val="en-PH" w:eastAsia="ja-JP"/>
+        </w:rPr>
+      </w:pPr>
+      <w:r>
+        <w:rPr>
+          <w:rFonts w:ascii="Century Gothic" w:eastAsia="Times New Roman" w:hAnsi="Century Gothic" w:cs="Times New Roman"/>
           <w:b/>
           <w:bCs/>
           <w:color w:val="000000"/>
-          <w:sz w:val="24"/>
-          <w:szCs w:val="24"/>
+          <w:sz w:val="20"/>
+          <w:szCs w:val="20"/>
           <w:shd w:val="clear" w:color="auto" w:fill="FAF9F8"/>
           <w:lang w:val="en-PH" w:eastAsia="ja-JP"/>
         </w:rPr>
@@ -6237,10 +5884,10 @@
       </w:r>
       <w:r>
         <w:rPr>
-          <w:rFonts w:ascii="Times New Roman" w:eastAsia="Times New Roman" w:hAnsi="Times New Roman" w:cs="Times New Roman"/>
-          <w:color w:val="000000"/>
-          <w:sz w:val="24"/>
-          <w:szCs w:val="24"/>
+          <w:rFonts w:ascii="Century Gothic" w:eastAsia="Times New Roman" w:hAnsi="Century Gothic" w:cs="Times New Roman"/>
+          <w:color w:val="000000"/>
+          <w:sz w:val="20"/>
+          <w:szCs w:val="20"/>
           <w:shd w:val="clear" w:color="auto" w:fill="FAF9F8"/>
           <w:lang w:val="en-PH" w:eastAsia="ja-JP"/>
         </w:rPr>
@@ -6258,23 +5905,23 @@
         <w:jc w:val="both"/>
         <w:textAlignment w:val="baseline"/>
         <w:rPr>
-          <w:rFonts w:ascii="Times New Roman" w:eastAsia="Times New Roman" w:hAnsi="Times New Roman" w:cs="Times New Roman"/>
+          <w:rFonts w:ascii="Century Gothic" w:eastAsia="Times New Roman" w:hAnsi="Century Gothic" w:cs="Times New Roman"/>
           <w:b/>
           <w:bCs/>
           <w:color w:val="000000"/>
-          <w:sz w:val="24"/>
-          <w:szCs w:val="24"/>
-          <w:lang w:val="en-PH" w:eastAsia="ja-JP"/>
-        </w:rPr>
-      </w:pPr>
-      <w:r>
-        <w:rPr>
-          <w:rFonts w:ascii="Times New Roman" w:eastAsia="Times New Roman" w:hAnsi="Times New Roman" w:cs="Times New Roman"/>
+          <w:sz w:val="20"/>
+          <w:szCs w:val="20"/>
+          <w:lang w:val="en-PH" w:eastAsia="ja-JP"/>
+        </w:rPr>
+      </w:pPr>
+      <w:r>
+        <w:rPr>
+          <w:rFonts w:ascii="Century Gothic" w:eastAsia="Times New Roman" w:hAnsi="Century Gothic" w:cs="Times New Roman"/>
           <w:b/>
           <w:bCs/>
           <w:color w:val="000000"/>
-          <w:sz w:val="24"/>
-          <w:szCs w:val="24"/>
+          <w:sz w:val="20"/>
+          <w:szCs w:val="20"/>
           <w:shd w:val="clear" w:color="auto" w:fill="FAF9F8"/>
           <w:lang w:val="en-PH" w:eastAsia="ja-JP"/>
         </w:rPr>
@@ -6287,20 +5934,20 @@
         <w:ind w:left="1440"/>
         <w:jc w:val="both"/>
         <w:rPr>
-          <w:rFonts w:ascii="Times New Roman" w:eastAsia="Times New Roman" w:hAnsi="Times New Roman" w:cs="Times New Roman"/>
-          <w:sz w:val="24"/>
-          <w:szCs w:val="24"/>
-          <w:lang w:val="en-PH" w:eastAsia="ja-JP"/>
-        </w:rPr>
-      </w:pPr>
-      <w:r>
-        <w:rPr>
-          <w:rFonts w:ascii="Times New Roman" w:eastAsia="Times New Roman" w:hAnsi="Times New Roman" w:cs="Times New Roman"/>
+          <w:rFonts w:ascii="Century Gothic" w:eastAsia="Times New Roman" w:hAnsi="Century Gothic" w:cs="Times New Roman"/>
+          <w:sz w:val="20"/>
+          <w:szCs w:val="20"/>
+          <w:lang w:val="en-PH" w:eastAsia="ja-JP"/>
+        </w:rPr>
+      </w:pPr>
+      <w:r>
+        <w:rPr>
+          <w:rFonts w:ascii="Century Gothic" w:eastAsia="Times New Roman" w:hAnsi="Century Gothic" w:cs="Times New Roman"/>
           <w:b/>
           <w:bCs/>
           <w:color w:val="000000"/>
-          <w:sz w:val="24"/>
-          <w:szCs w:val="24"/>
+          <w:sz w:val="20"/>
+          <w:szCs w:val="20"/>
           <w:shd w:val="clear" w:color="auto" w:fill="FAF9F8"/>
           <w:lang w:val="en-PH" w:eastAsia="ja-JP"/>
         </w:rPr>
@@ -6308,10 +5955,10 @@
       </w:r>
       <w:r>
         <w:rPr>
-          <w:rFonts w:ascii="Times New Roman" w:eastAsia="Times New Roman" w:hAnsi="Times New Roman" w:cs="Times New Roman"/>
-          <w:color w:val="000000"/>
-          <w:sz w:val="24"/>
-          <w:szCs w:val="24"/>
+          <w:rFonts w:ascii="Century Gothic" w:eastAsia="Times New Roman" w:hAnsi="Century Gothic" w:cs="Times New Roman"/>
+          <w:color w:val="000000"/>
+          <w:sz w:val="20"/>
+          <w:szCs w:val="20"/>
           <w:shd w:val="clear" w:color="auto" w:fill="FAF9F8"/>
           <w:lang w:val="en-PH" w:eastAsia="ja-JP"/>
         </w:rPr>
@@ -6329,23 +5976,23 @@
         <w:jc w:val="both"/>
         <w:textAlignment w:val="baseline"/>
         <w:rPr>
-          <w:rFonts w:ascii="Times New Roman" w:eastAsia="Times New Roman" w:hAnsi="Times New Roman" w:cs="Times New Roman"/>
+          <w:rFonts w:ascii="Century Gothic" w:eastAsia="Times New Roman" w:hAnsi="Century Gothic" w:cs="Times New Roman"/>
           <w:b/>
           <w:bCs/>
           <w:color w:val="000000"/>
-          <w:sz w:val="24"/>
-          <w:szCs w:val="24"/>
-          <w:lang w:val="en-PH" w:eastAsia="ja-JP"/>
-        </w:rPr>
-      </w:pPr>
-      <w:r>
-        <w:rPr>
-          <w:rFonts w:ascii="Times New Roman" w:eastAsia="Times New Roman" w:hAnsi="Times New Roman" w:cs="Times New Roman"/>
+          <w:sz w:val="20"/>
+          <w:szCs w:val="20"/>
+          <w:lang w:val="en-PH" w:eastAsia="ja-JP"/>
+        </w:rPr>
+      </w:pPr>
+      <w:r>
+        <w:rPr>
+          <w:rFonts w:ascii="Century Gothic" w:eastAsia="Times New Roman" w:hAnsi="Century Gothic" w:cs="Times New Roman"/>
           <w:b/>
           <w:bCs/>
           <w:color w:val="000000"/>
-          <w:sz w:val="24"/>
-          <w:szCs w:val="24"/>
+          <w:sz w:val="20"/>
+          <w:szCs w:val="20"/>
           <w:shd w:val="clear" w:color="auto" w:fill="FAF9F8"/>
           <w:lang w:val="en-PH" w:eastAsia="ja-JP"/>
         </w:rPr>
@@ -6358,18 +6005,18 @@
         <w:ind w:left="1440" w:firstLine="720"/>
         <w:jc w:val="both"/>
         <w:rPr>
-          <w:rFonts w:ascii="Times New Roman" w:eastAsia="Times New Roman" w:hAnsi="Times New Roman" w:cs="Times New Roman"/>
-          <w:sz w:val="24"/>
-          <w:szCs w:val="24"/>
-          <w:lang w:val="en-PH" w:eastAsia="ja-JP"/>
-        </w:rPr>
-      </w:pPr>
-      <w:r>
-        <w:rPr>
-          <w:rFonts w:ascii="Times New Roman" w:eastAsia="Times New Roman" w:hAnsi="Times New Roman" w:cs="Times New Roman"/>
-          <w:color w:val="000000"/>
-          <w:sz w:val="24"/>
-          <w:szCs w:val="24"/>
+          <w:rFonts w:ascii="Century Gothic" w:eastAsia="Times New Roman" w:hAnsi="Century Gothic" w:cs="Times New Roman"/>
+          <w:sz w:val="20"/>
+          <w:szCs w:val="20"/>
+          <w:lang w:val="en-PH" w:eastAsia="ja-JP"/>
+        </w:rPr>
+      </w:pPr>
+      <w:r>
+        <w:rPr>
+          <w:rFonts w:ascii="Century Gothic" w:eastAsia="Times New Roman" w:hAnsi="Century Gothic" w:cs="Times New Roman"/>
+          <w:color w:val="000000"/>
+          <w:sz w:val="20"/>
+          <w:szCs w:val="20"/>
           <w:shd w:val="clear" w:color="auto" w:fill="FAF9F8"/>
           <w:lang w:val="en-PH" w:eastAsia="ja-JP"/>
         </w:rPr>
@@ -6380,9 +6027,9 @@
       <w:pPr>
         <w:spacing w:after="0" w:line="240" w:lineRule="auto"/>
         <w:rPr>
-          <w:rFonts w:ascii="Times New Roman" w:eastAsia="Times New Roman" w:hAnsi="Times New Roman" w:cs="Times New Roman"/>
-          <w:sz w:val="24"/>
-          <w:szCs w:val="24"/>
+          <w:rFonts w:ascii="Century Gothic" w:eastAsia="Times New Roman" w:hAnsi="Century Gothic" w:cs="Times New Roman"/>
+          <w:sz w:val="20"/>
+          <w:szCs w:val="20"/>
           <w:lang w:val="en-PH" w:eastAsia="ja-JP"/>
         </w:rPr>
       </w:pPr>
@@ -6392,18 +6039,18 @@
         <w:spacing w:after="0" w:line="240" w:lineRule="auto"/>
         <w:jc w:val="both"/>
         <w:rPr>
-          <w:rFonts w:ascii="Times New Roman" w:eastAsia="Times New Roman" w:hAnsi="Times New Roman" w:cs="Times New Roman"/>
-          <w:sz w:val="24"/>
-          <w:szCs w:val="24"/>
-          <w:lang w:val="en-PH" w:eastAsia="ja-JP"/>
-        </w:rPr>
-      </w:pPr>
-      <w:r>
-        <w:rPr>
-          <w:rFonts w:ascii="Times New Roman" w:eastAsia="Times New Roman" w:hAnsi="Times New Roman" w:cs="Times New Roman"/>
-          <w:color w:val="000000"/>
-          <w:sz w:val="24"/>
-          <w:szCs w:val="24"/>
+          <w:rFonts w:ascii="Century Gothic" w:eastAsia="Times New Roman" w:hAnsi="Century Gothic" w:cs="Times New Roman"/>
+          <w:sz w:val="20"/>
+          <w:szCs w:val="20"/>
+          <w:lang w:val="en-PH" w:eastAsia="ja-JP"/>
+        </w:rPr>
+      </w:pPr>
+      <w:r>
+        <w:rPr>
+          <w:rFonts w:ascii="Century Gothic" w:eastAsia="Times New Roman" w:hAnsi="Century Gothic" w:cs="Times New Roman"/>
+          <w:color w:val="000000"/>
+          <w:sz w:val="20"/>
+          <w:szCs w:val="20"/>
           <w:shd w:val="clear" w:color="auto" w:fill="FAF9F8"/>
           <w:lang w:val="en-PH" w:eastAsia="ja-JP"/>
         </w:rPr>
@@ -6414,17 +6061,17 @@
       <w:pPr>
         <w:spacing w:after="0" w:line="240" w:lineRule="auto"/>
         <w:rPr>
-          <w:rFonts w:ascii="Times New Roman" w:eastAsia="Times New Roman" w:hAnsi="Times New Roman" w:cs="Times New Roman"/>
-          <w:sz w:val="24"/>
-          <w:szCs w:val="24"/>
-          <w:lang w:val="en-PH" w:eastAsia="ja-JP"/>
-        </w:rPr>
-      </w:pPr>
-      <w:r>
-        <w:rPr>
-          <w:rFonts w:ascii="Times New Roman" w:eastAsia="Times New Roman" w:hAnsi="Times New Roman" w:cs="Times New Roman"/>
-          <w:sz w:val="24"/>
-          <w:szCs w:val="24"/>
+          <w:rFonts w:ascii="Century Gothic" w:eastAsia="Times New Roman" w:hAnsi="Century Gothic" w:cs="Times New Roman"/>
+          <w:sz w:val="20"/>
+          <w:szCs w:val="20"/>
+          <w:lang w:val="en-PH" w:eastAsia="ja-JP"/>
+        </w:rPr>
+      </w:pPr>
+      <w:r>
+        <w:rPr>
+          <w:rFonts w:ascii="Century Gothic" w:eastAsia="Times New Roman" w:hAnsi="Century Gothic" w:cs="Times New Roman"/>
+          <w:sz w:val="20"/>
+          <w:szCs w:val="20"/>
           <w:lang w:val="en-PH" w:eastAsia="ja-JP"/>
         </w:rPr>
         <w:br/>
@@ -6440,23 +6087,23 @@
         <w:jc w:val="both"/>
         <w:textAlignment w:val="baseline"/>
         <w:rPr>
-          <w:rFonts w:ascii="Times New Roman" w:eastAsia="Times New Roman" w:hAnsi="Times New Roman" w:cs="Times New Roman"/>
+          <w:rFonts w:ascii="Century Gothic" w:eastAsia="Times New Roman" w:hAnsi="Century Gothic" w:cs="Times New Roman"/>
           <w:b/>
           <w:bCs/>
           <w:color w:val="000000"/>
-          <w:sz w:val="24"/>
-          <w:szCs w:val="24"/>
-          <w:lang w:val="en-PH" w:eastAsia="ja-JP"/>
-        </w:rPr>
-      </w:pPr>
-      <w:r>
-        <w:rPr>
-          <w:rFonts w:ascii="Times New Roman" w:eastAsia="Times New Roman" w:hAnsi="Times New Roman" w:cs="Times New Roman"/>
+          <w:sz w:val="20"/>
+          <w:szCs w:val="20"/>
+          <w:lang w:val="en-PH" w:eastAsia="ja-JP"/>
+        </w:rPr>
+      </w:pPr>
+      <w:r>
+        <w:rPr>
+          <w:rFonts w:ascii="Century Gothic" w:eastAsia="Times New Roman" w:hAnsi="Century Gothic" w:cs="Times New Roman"/>
           <w:b/>
           <w:bCs/>
           <w:color w:val="000000"/>
-          <w:sz w:val="24"/>
-          <w:szCs w:val="24"/>
+          <w:sz w:val="20"/>
+          <w:szCs w:val="20"/>
           <w:shd w:val="clear" w:color="auto" w:fill="FAF9F8"/>
           <w:lang w:val="en-PH" w:eastAsia="ja-JP"/>
         </w:rPr>
@@ -6469,32 +6116,31 @@
         <w:ind w:left="1440"/>
         <w:jc w:val="both"/>
         <w:rPr>
-          <w:rFonts w:ascii="Times New Roman" w:eastAsia="Times New Roman" w:hAnsi="Times New Roman" w:cs="Times New Roman"/>
-          <w:sz w:val="24"/>
-          <w:szCs w:val="24"/>
-          <w:lang w:val="en-PH" w:eastAsia="ja-JP"/>
-        </w:rPr>
-      </w:pPr>
-      <w:r>
-        <w:rPr>
-          <w:rFonts w:ascii="Times New Roman" w:eastAsia="Times New Roman" w:hAnsi="Times New Roman" w:cs="Times New Roman"/>
+          <w:rFonts w:ascii="Century Gothic" w:eastAsia="Times New Roman" w:hAnsi="Century Gothic" w:cs="Times New Roman"/>
+          <w:sz w:val="20"/>
+          <w:szCs w:val="20"/>
+          <w:lang w:val="en-PH" w:eastAsia="ja-JP"/>
+        </w:rPr>
+      </w:pPr>
+      <w:r>
+        <w:rPr>
+          <w:rFonts w:ascii="Century Gothic" w:eastAsia="Times New Roman" w:hAnsi="Century Gothic" w:cs="Times New Roman"/>
           <w:b/>
           <w:bCs/>
           <w:color w:val="000000"/>
-          <w:sz w:val="24"/>
-          <w:szCs w:val="24"/>
+          <w:sz w:val="20"/>
+          <w:szCs w:val="20"/>
           <w:shd w:val="clear" w:color="auto" w:fill="FAF9F8"/>
           <w:lang w:val="en-PH" w:eastAsia="ja-JP"/>
         </w:rPr>
-        <w:lastRenderedPageBreak/>
         <w:tab/>
       </w:r>
       <w:r>
         <w:rPr>
-          <w:rFonts w:ascii="Times New Roman" w:eastAsia="Times New Roman" w:hAnsi="Times New Roman" w:cs="Times New Roman"/>
-          <w:color w:val="000000"/>
-          <w:sz w:val="24"/>
-          <w:szCs w:val="24"/>
+          <w:rFonts w:ascii="Century Gothic" w:eastAsia="Times New Roman" w:hAnsi="Century Gothic" w:cs="Times New Roman"/>
+          <w:color w:val="000000"/>
+          <w:sz w:val="20"/>
+          <w:szCs w:val="20"/>
           <w:shd w:val="clear" w:color="auto" w:fill="FAF9F8"/>
           <w:lang w:val="en-PH" w:eastAsia="ja-JP"/>
         </w:rPr>
@@ -6505,17 +6151,17 @@
       <w:pPr>
         <w:spacing w:after="0" w:line="240" w:lineRule="auto"/>
         <w:rPr>
-          <w:rFonts w:ascii="Times New Roman" w:eastAsia="Times New Roman" w:hAnsi="Times New Roman" w:cs="Times New Roman"/>
-          <w:sz w:val="24"/>
-          <w:szCs w:val="24"/>
-          <w:lang w:val="en-PH" w:eastAsia="ja-JP"/>
-        </w:rPr>
-      </w:pPr>
-      <w:r>
-        <w:rPr>
-          <w:rFonts w:ascii="Times New Roman" w:eastAsia="Times New Roman" w:hAnsi="Times New Roman" w:cs="Times New Roman"/>
-          <w:sz w:val="24"/>
-          <w:szCs w:val="24"/>
+          <w:rFonts w:ascii="Century Gothic" w:eastAsia="Times New Roman" w:hAnsi="Century Gothic" w:cs="Times New Roman"/>
+          <w:sz w:val="20"/>
+          <w:szCs w:val="20"/>
+          <w:lang w:val="en-PH" w:eastAsia="ja-JP"/>
+        </w:rPr>
+      </w:pPr>
+      <w:r>
+        <w:rPr>
+          <w:rFonts w:ascii="Century Gothic" w:eastAsia="Times New Roman" w:hAnsi="Century Gothic" w:cs="Times New Roman"/>
+          <w:sz w:val="20"/>
+          <w:szCs w:val="20"/>
           <w:lang w:val="en-PH" w:eastAsia="ja-JP"/>
         </w:rPr>
         <w:br/>
@@ -6532,23 +6178,23 @@
         <w:jc w:val="both"/>
         <w:textAlignment w:val="baseline"/>
         <w:rPr>
-          <w:rFonts w:ascii="Times New Roman" w:eastAsia="Times New Roman" w:hAnsi="Times New Roman" w:cs="Times New Roman"/>
+          <w:rFonts w:ascii="Century Gothic" w:eastAsia="Times New Roman" w:hAnsi="Century Gothic" w:cs="Times New Roman"/>
           <w:b/>
           <w:bCs/>
           <w:color w:val="000000"/>
-          <w:sz w:val="24"/>
-          <w:szCs w:val="24"/>
-          <w:lang w:val="en-PH" w:eastAsia="ja-JP"/>
-        </w:rPr>
-      </w:pPr>
-      <w:r>
-        <w:rPr>
-          <w:rFonts w:ascii="Times New Roman" w:eastAsia="Times New Roman" w:hAnsi="Times New Roman" w:cs="Times New Roman"/>
+          <w:sz w:val="20"/>
+          <w:szCs w:val="20"/>
+          <w:lang w:val="en-PH" w:eastAsia="ja-JP"/>
+        </w:rPr>
+      </w:pPr>
+      <w:r>
+        <w:rPr>
+          <w:rFonts w:ascii="Century Gothic" w:eastAsia="Times New Roman" w:hAnsi="Century Gothic" w:cs="Times New Roman"/>
           <w:b/>
           <w:bCs/>
           <w:color w:val="000000"/>
-          <w:sz w:val="24"/>
-          <w:szCs w:val="24"/>
+          <w:sz w:val="20"/>
+          <w:szCs w:val="20"/>
           <w:shd w:val="clear" w:color="auto" w:fill="FAF9F8"/>
           <w:lang w:val="en-PH" w:eastAsia="ja-JP"/>
         </w:rPr>
@@ -6561,31 +6207,32 @@
         <w:ind w:left="1440"/>
         <w:jc w:val="both"/>
         <w:rPr>
-          <w:rFonts w:ascii="Times New Roman" w:eastAsia="Times New Roman" w:hAnsi="Times New Roman" w:cs="Times New Roman"/>
-          <w:sz w:val="24"/>
-          <w:szCs w:val="24"/>
-          <w:lang w:val="en-PH" w:eastAsia="ja-JP"/>
-        </w:rPr>
-      </w:pPr>
-      <w:r>
-        <w:rPr>
-          <w:rFonts w:ascii="Times New Roman" w:eastAsia="Times New Roman" w:hAnsi="Times New Roman" w:cs="Times New Roman"/>
+          <w:rFonts w:ascii="Century Gothic" w:eastAsia="Times New Roman" w:hAnsi="Century Gothic" w:cs="Times New Roman"/>
+          <w:sz w:val="20"/>
+          <w:szCs w:val="20"/>
+          <w:lang w:val="en-PH" w:eastAsia="ja-JP"/>
+        </w:rPr>
+      </w:pPr>
+      <w:r>
+        <w:rPr>
+          <w:rFonts w:ascii="Century Gothic" w:eastAsia="Times New Roman" w:hAnsi="Century Gothic" w:cs="Times New Roman"/>
           <w:b/>
           <w:bCs/>
           <w:color w:val="000000"/>
-          <w:sz w:val="24"/>
-          <w:szCs w:val="24"/>
+          <w:sz w:val="20"/>
+          <w:szCs w:val="20"/>
           <w:shd w:val="clear" w:color="auto" w:fill="FAF9F8"/>
           <w:lang w:val="en-PH" w:eastAsia="ja-JP"/>
         </w:rPr>
+        <w:lastRenderedPageBreak/>
         <w:tab/>
       </w:r>
       <w:r>
         <w:rPr>
-          <w:rFonts w:ascii="Times New Roman" w:eastAsia="Times New Roman" w:hAnsi="Times New Roman" w:cs="Times New Roman"/>
-          <w:color w:val="000000"/>
-          <w:sz w:val="24"/>
-          <w:szCs w:val="24"/>
+          <w:rFonts w:ascii="Century Gothic" w:eastAsia="Times New Roman" w:hAnsi="Century Gothic" w:cs="Times New Roman"/>
+          <w:color w:val="000000"/>
+          <w:sz w:val="20"/>
+          <w:szCs w:val="20"/>
           <w:shd w:val="clear" w:color="auto" w:fill="FAF9F8"/>
           <w:lang w:val="en-PH" w:eastAsia="ja-JP"/>
         </w:rPr>
@@ -6603,23 +6250,23 @@
         <w:jc w:val="both"/>
         <w:textAlignment w:val="baseline"/>
         <w:rPr>
-          <w:rFonts w:ascii="Times New Roman" w:eastAsia="Times New Roman" w:hAnsi="Times New Roman" w:cs="Times New Roman"/>
+          <w:rFonts w:ascii="Century Gothic" w:eastAsia="Times New Roman" w:hAnsi="Century Gothic" w:cs="Times New Roman"/>
           <w:b/>
           <w:bCs/>
           <w:color w:val="000000"/>
-          <w:sz w:val="24"/>
-          <w:szCs w:val="24"/>
-          <w:lang w:val="en-PH" w:eastAsia="ja-JP"/>
-        </w:rPr>
-      </w:pPr>
-      <w:r>
-        <w:rPr>
-          <w:rFonts w:ascii="Times New Roman" w:eastAsia="Times New Roman" w:hAnsi="Times New Roman" w:cs="Times New Roman"/>
+          <w:sz w:val="20"/>
+          <w:szCs w:val="20"/>
+          <w:lang w:val="en-PH" w:eastAsia="ja-JP"/>
+        </w:rPr>
+      </w:pPr>
+      <w:r>
+        <w:rPr>
+          <w:rFonts w:ascii="Century Gothic" w:eastAsia="Times New Roman" w:hAnsi="Century Gothic" w:cs="Times New Roman"/>
           <w:b/>
           <w:bCs/>
           <w:color w:val="000000"/>
-          <w:sz w:val="24"/>
-          <w:szCs w:val="24"/>
+          <w:sz w:val="20"/>
+          <w:szCs w:val="20"/>
           <w:shd w:val="clear" w:color="auto" w:fill="FAF9F8"/>
           <w:lang w:val="en-PH" w:eastAsia="ja-JP"/>
         </w:rPr>
@@ -6627,10 +6274,10 @@
       </w:r>
       <w:r>
         <w:rPr>
-          <w:rFonts w:ascii="Times New Roman" w:eastAsia="Times New Roman" w:hAnsi="Times New Roman" w:cs="Times New Roman"/>
-          <w:color w:val="000000"/>
-          <w:sz w:val="24"/>
-          <w:szCs w:val="24"/>
+          <w:rFonts w:ascii="Century Gothic" w:eastAsia="Times New Roman" w:hAnsi="Century Gothic" w:cs="Times New Roman"/>
+          <w:color w:val="000000"/>
+          <w:sz w:val="20"/>
+          <w:szCs w:val="20"/>
           <w:shd w:val="clear" w:color="auto" w:fill="FAF9F8"/>
           <w:lang w:val="en-PH" w:eastAsia="ja-JP"/>
         </w:rPr>
@@ -6638,10 +6285,10 @@
       </w:r>
       <w:r>
         <w:rPr>
-          <w:rFonts w:ascii="Times New Roman" w:eastAsia="Times New Roman" w:hAnsi="Times New Roman" w:cs="Times New Roman"/>
-          <w:color w:val="000000"/>
-          <w:sz w:val="24"/>
-          <w:szCs w:val="24"/>
+          <w:rFonts w:ascii="Century Gothic" w:eastAsia="Times New Roman" w:hAnsi="Century Gothic" w:cs="Times New Roman"/>
+          <w:color w:val="000000"/>
+          <w:sz w:val="20"/>
+          <w:szCs w:val="20"/>
           <w:shd w:val="clear" w:color="auto" w:fill="FAF9F8"/>
           <w:lang w:val="en-PH" w:eastAsia="ja-JP"/>
         </w:rPr>
@@ -6653,9 +6300,9 @@
       <w:pPr>
         <w:spacing w:after="240" w:line="240" w:lineRule="auto"/>
         <w:rPr>
-          <w:rFonts w:ascii="Times New Roman" w:eastAsia="Times New Roman" w:hAnsi="Times New Roman" w:cs="Times New Roman"/>
-          <w:sz w:val="24"/>
-          <w:szCs w:val="24"/>
+          <w:rFonts w:ascii="Century Gothic" w:eastAsia="Times New Roman" w:hAnsi="Century Gothic" w:cs="Times New Roman"/>
+          <w:sz w:val="20"/>
+          <w:szCs w:val="20"/>
           <w:lang w:val="en-PH" w:eastAsia="ja-JP"/>
         </w:rPr>
       </w:pPr>
@@ -6666,18 +6313,18 @@
         <w:ind w:firstLine="720"/>
         <w:jc w:val="both"/>
         <w:rPr>
-          <w:rFonts w:ascii="Times New Roman" w:eastAsia="Times New Roman" w:hAnsi="Times New Roman" w:cs="Times New Roman"/>
-          <w:sz w:val="24"/>
-          <w:szCs w:val="24"/>
-          <w:lang w:val="en-PH" w:eastAsia="ja-JP"/>
-        </w:rPr>
-      </w:pPr>
-      <w:r>
-        <w:rPr>
-          <w:rFonts w:ascii="Times New Roman" w:eastAsia="Times New Roman" w:hAnsi="Times New Roman" w:cs="Times New Roman"/>
-          <w:color w:val="000000"/>
-          <w:sz w:val="24"/>
-          <w:szCs w:val="24"/>
+          <w:rFonts w:ascii="Century Gothic" w:eastAsia="Times New Roman" w:hAnsi="Century Gothic" w:cs="Times New Roman"/>
+          <w:sz w:val="20"/>
+          <w:szCs w:val="20"/>
+          <w:lang w:val="en-PH" w:eastAsia="ja-JP"/>
+        </w:rPr>
+      </w:pPr>
+      <w:r>
+        <w:rPr>
+          <w:rFonts w:ascii="Century Gothic" w:eastAsia="Times New Roman" w:hAnsi="Century Gothic" w:cs="Times New Roman"/>
+          <w:color w:val="000000"/>
+          <w:sz w:val="20"/>
+          <w:szCs w:val="20"/>
           <w:shd w:val="clear" w:color="auto" w:fill="FAF9F8"/>
           <w:lang w:val="en-PH" w:eastAsia="ja-JP"/>
         </w:rPr>
@@ -6687,9 +6334,9 @@
     <w:p>
       <w:pPr>
         <w:rPr>
-          <w:rFonts w:ascii="Times New Roman" w:hAnsi="Times New Roman" w:cs="Times New Roman"/>
-          <w:sz w:val="24"/>
-          <w:szCs w:val="24"/>
+          <w:rFonts w:ascii="Century Gothic" w:hAnsi="Century Gothic" w:cs="Times New Roman"/>
+          <w:sz w:val="20"/>
+          <w:szCs w:val="20"/>
         </w:rPr>
       </w:pPr>
     </w:p>
@@ -6704,7 +6351,7 @@
 </file>
 
 <file path=word/numbering.xml><?xml version="1.0" encoding="utf-8"?>
-<w:numbering xmlns:wpc="http://schemas.microsoft.com/office/word/2010/wordprocessingCanvas" xmlns:cx="http://schemas.microsoft.com/office/drawing/2014/chartex" xmlns:cx1="http://schemas.microsoft.com/office/drawing/2015/9/8/chartex" xmlns:cx2="http://schemas.microsoft.com/office/drawing/2015/10/21/chartex" xmlns:cx3="http://schemas.microsoft.com/office/drawing/2016/5/9/chartex" xmlns:cx4="http://schemas.microsoft.com/office/drawing/2016/5/10/chartex" xmlns:cx5="http://schemas.microsoft.com/office/drawing/2016/5/11/chartex" xmlns:cx6="http://schemas.microsoft.com/office/drawing/2016/5/12/chartex" xmlns:cx7="http://schemas.microsoft.com/office/drawing/2016/5/13/chartex" xmlns:cx8="http://schemas.microsoft.com/office/drawing/2016/5/14/chartex" xmlns:mc="http://schemas.openxmlformats.org/markup-compatibility/2006" xmlns:aink="http://schemas.microsoft.com/office/drawing/2016/ink" xmlns:am3d="http://schemas.microsoft.com/office/drawing/2017/model3d" xmlns:o="urn:schemas-microsoft-com:office:office" xmlns:r="http://schemas.openxmlformats.org/officeDocument/2006/relationships" xmlns:m="http://schemas.openxmlformats.org/officeDocument/2006/math" xmlns:v="urn:schemas-microsoft-com:vml" xmlns:wp14="http://schemas.microsoft.com/office/word/2010/wordprocessingDrawing" xmlns:wp="http://schemas.openxmlformats.org/drawingml/2006/wordprocessingDrawing" xmlns:w10="urn:schemas-microsoft-com:office:word" xmlns:w="http://schemas.openxmlformats.org/wordprocessingml/2006/main" xmlns:w14="http://schemas.microsoft.com/office/word/2010/wordml" xmlns:w15="http://schemas.microsoft.com/office/word/2012/wordml" xmlns:w16cex="http://schemas.microsoft.com/office/word/2018/wordml/cex" xmlns:w16cid="http://schemas.microsoft.com/office/word/2016/wordml/cid" xmlns:w16="http://schemas.microsoft.com/office/word/2018/wordml" xmlns:w16sdtdh="http://schemas.microsoft.com/office/word/2020/wordml/sdtdatahash" xmlns:w16se="http://schemas.microsoft.com/office/word/2015/wordml/symex" xmlns:wpg="http://schemas.microsoft.com/office/word/2010/wordprocessingGroup" xmlns:wpi="http://schemas.microsoft.com/office/word/2010/wordprocessingInk" xmlns:wne="http://schemas.microsoft.com/office/word/2006/wordml" xmlns:wps="http://schemas.microsoft.com/office/word/2010/wordprocessingShape" mc:Ignorable="w14 w15 w16se w16cid w16 w16cex w16sdtdh wp14">
+<w:numbering xmlns:wpc="http://schemas.microsoft.com/office/word/2010/wordprocessingCanvas" xmlns:cx="http://schemas.microsoft.com/office/drawing/2014/chartex" xmlns:cx1="http://schemas.microsoft.com/office/drawing/2015/9/8/chartex" xmlns:mc="http://schemas.openxmlformats.org/markup-compatibility/2006" xmlns:o="urn:schemas-microsoft-com:office:office" xmlns:r="http://schemas.openxmlformats.org/officeDocument/2006/relationships" xmlns:m="http://schemas.openxmlformats.org/officeDocument/2006/math" xmlns:v="urn:schemas-microsoft-com:vml" xmlns:wp14="http://schemas.microsoft.com/office/word/2010/wordprocessingDrawing" xmlns:wp="http://schemas.openxmlformats.org/drawingml/2006/wordprocessingDrawing" xmlns:w10="urn:schemas-microsoft-com:office:word" xmlns:w="http://schemas.openxmlformats.org/wordprocessingml/2006/main" xmlns:w14="http://schemas.microsoft.com/office/word/2010/wordml" xmlns:w15="http://schemas.microsoft.com/office/word/2012/wordml" xmlns:w16se="http://schemas.microsoft.com/office/word/2015/wordml/symex" xmlns:wpg="http://schemas.microsoft.com/office/word/2010/wordprocessingGroup" xmlns:wpi="http://schemas.microsoft.com/office/word/2010/wordprocessingInk" xmlns:wne="http://schemas.microsoft.com/office/word/2006/wordml" xmlns:wps="http://schemas.microsoft.com/office/word/2010/wordprocessingShape" mc:Ignorable="w14 w15 w16se wp14">
   <w:abstractNum w:abstractNumId="0" w15:restartNumberingAfterBreak="0">
     <w:nsid w:val="047E1066"/>
     <w:multiLevelType w:val="hybridMultilevel"/>
@@ -10734,7 +10381,7 @@
 </file>
 
 <file path=word/styles.xml><?xml version="1.0" encoding="utf-8"?>
-<w:styles xmlns:mc="http://schemas.openxmlformats.org/markup-compatibility/2006" xmlns:r="http://schemas.openxmlformats.org/officeDocument/2006/relationships" xmlns:w="http://schemas.openxmlformats.org/wordprocessingml/2006/main" xmlns:w14="http://schemas.microsoft.com/office/word/2010/wordml" xmlns:w15="http://schemas.microsoft.com/office/word/2012/wordml" xmlns:w16cex="http://schemas.microsoft.com/office/word/2018/wordml/cex" xmlns:w16cid="http://schemas.microsoft.com/office/word/2016/wordml/cid" xmlns:w16="http://schemas.microsoft.com/office/word/2018/wordml" xmlns:w16sdtdh="http://schemas.microsoft.com/office/word/2020/wordml/sdtdatahash" xmlns:w16se="http://schemas.microsoft.com/office/word/2015/wordml/symex" mc:Ignorable="w14 w15 w16se w16cid w16 w16cex w16sdtdh">
+<w:styles xmlns:mc="http://schemas.openxmlformats.org/markup-compatibility/2006" xmlns:r="http://schemas.openxmlformats.org/officeDocument/2006/relationships" xmlns:w="http://schemas.openxmlformats.org/wordprocessingml/2006/main" xmlns:w14="http://schemas.microsoft.com/office/word/2010/wordml" xmlns:w15="http://schemas.microsoft.com/office/word/2012/wordml" xmlns:w16se="http://schemas.microsoft.com/office/word/2015/wordml/symex" mc:Ignorable="w14 w15 w16se">
   <w:docDefaults>
     <w:rPrDefault>
       <w:rPr>
@@ -10750,7 +10397,7 @@
       </w:pPr>
     </w:pPrDefault>
   </w:docDefaults>
-  <w:latentStyles w:defLockedState="0" w:defUIPriority="99" w:defSemiHidden="0" w:defUnhideWhenUsed="0" w:defQFormat="0" w:count="376">
+  <w:latentStyles w:defLockedState="0" w:defUIPriority="99" w:defSemiHidden="0" w:defUnhideWhenUsed="0" w:defQFormat="0" w:count="371">
     <w:lsdException w:name="Normal" w:uiPriority="0" w:qFormat="1"/>
     <w:lsdException w:name="heading 1" w:uiPriority="9" w:qFormat="1"/>
     <w:lsdException w:name="heading 2" w:semiHidden="1" w:uiPriority="9" w:unhideWhenUsed="1" w:qFormat="1"/>
@@ -10856,6 +10503,7 @@
     <w:lsdException w:name="HTML Sample" w:semiHidden="1" w:unhideWhenUsed="1"/>
     <w:lsdException w:name="HTML Typewriter" w:semiHidden="1" w:unhideWhenUsed="1"/>
     <w:lsdException w:name="HTML Variable" w:semiHidden="1" w:unhideWhenUsed="1"/>
+    <w:lsdException w:name="Normal Table" w:semiHidden="1" w:unhideWhenUsed="1"/>
     <w:lsdException w:name="annotation subject" w:semiHidden="1" w:unhideWhenUsed="1"/>
     <w:lsdException w:name="No List" w:semiHidden="1" w:unhideWhenUsed="1"/>
     <w:lsdException w:name="Outline List 1" w:semiHidden="1" w:unhideWhenUsed="1"/>
@@ -10898,8 +10546,11 @@
     <w:lsdException w:name="Table Contemporary" w:semiHidden="1" w:unhideWhenUsed="1"/>
     <w:lsdException w:name="Table Elegant" w:semiHidden="1" w:unhideWhenUsed="1"/>
     <w:lsdException w:name="Table Professional" w:semiHidden="1" w:unhideWhenUsed="1"/>
+    <w:lsdException w:name="Table Subtle 1" w:semiHidden="1" w:unhideWhenUsed="1"/>
     <w:lsdException w:name="Table Subtle 2" w:semiHidden="1" w:unhideWhenUsed="1"/>
     <w:lsdException w:name="Table Web 1" w:semiHidden="1" w:unhideWhenUsed="1"/>
+    <w:lsdException w:name="Table Web 2" w:semiHidden="1" w:unhideWhenUsed="1"/>
+    <w:lsdException w:name="Table Web 3" w:semiHidden="1" w:unhideWhenUsed="1"/>
     <w:lsdException w:name="Balloon Text" w:semiHidden="1" w:unhideWhenUsed="1"/>
     <w:lsdException w:name="Table Grid" w:uiPriority="39"/>
     <w:lsdException w:name="Table Theme" w:semiHidden="1" w:unhideWhenUsed="1"/>
@@ -11118,11 +10769,6 @@
     <w:lsdException w:name="List Table 5 Dark Accent 6" w:uiPriority="50"/>
     <w:lsdException w:name="List Table 6 Colorful Accent 6" w:uiPriority="51"/>
     <w:lsdException w:name="List Table 7 Colorful Accent 6" w:uiPriority="52"/>
-    <w:lsdException w:name="Mention" w:semiHidden="1" w:unhideWhenUsed="1"/>
-    <w:lsdException w:name="Smart Hyperlink" w:semiHidden="1" w:unhideWhenUsed="1"/>
-    <w:lsdException w:name="Hashtag" w:semiHidden="1" w:unhideWhenUsed="1"/>
-    <w:lsdException w:name="Unresolved Mention" w:semiHidden="1" w:unhideWhenUsed="1"/>
-    <w:lsdException w:name="Smart Link" w:semiHidden="1" w:unhideWhenUsed="1"/>
   </w:latentStyles>
   <w:style w:type="paragraph" w:default="1" w:styleId="Normal">
     <w:name w:val="Normal"/>

</xml_diff>

<commit_message>
Added Surveys and Technology Evaluation and benefits
</commit_message>
<xml_diff>
--- a/LF Scholars Effectiveness and Security Factors of Blockchain.docx
+++ b/LF Scholars Effectiveness and Security Factors of Blockchain.docx
@@ -1,6 +1,6 @@
 
 <file path=word/document.xml><?xml version="1.0" encoding="utf-8"?>
-<w:document xmlns:wpc="http://schemas.microsoft.com/office/word/2010/wordprocessingCanvas" xmlns:cx="http://schemas.microsoft.com/office/drawing/2014/chartex" xmlns:cx1="http://schemas.microsoft.com/office/drawing/2015/9/8/chartex" xmlns:mc="http://schemas.openxmlformats.org/markup-compatibility/2006" xmlns:o="urn:schemas-microsoft-com:office:office" xmlns:r="http://schemas.openxmlformats.org/officeDocument/2006/relationships" xmlns:m="http://schemas.openxmlformats.org/officeDocument/2006/math" xmlns:v="urn:schemas-microsoft-com:vml" xmlns:wp14="http://schemas.microsoft.com/office/word/2010/wordprocessingDrawing" xmlns:wp="http://schemas.openxmlformats.org/drawingml/2006/wordprocessingDrawing" xmlns:w10="urn:schemas-microsoft-com:office:word" xmlns:w="http://schemas.openxmlformats.org/wordprocessingml/2006/main" xmlns:w14="http://schemas.microsoft.com/office/word/2010/wordml" xmlns:w15="http://schemas.microsoft.com/office/word/2012/wordml" xmlns:w16se="http://schemas.microsoft.com/office/word/2015/wordml/symex" xmlns:wpg="http://schemas.microsoft.com/office/word/2010/wordprocessingGroup" xmlns:wpi="http://schemas.microsoft.com/office/word/2010/wordprocessingInk" xmlns:wne="http://schemas.microsoft.com/office/word/2006/wordml" xmlns:wps="http://schemas.microsoft.com/office/word/2010/wordprocessingShape" mc:Ignorable="w14 w15 w16se wp14">
+<w:document xmlns:wpc="http://schemas.microsoft.com/office/word/2010/wordprocessingCanvas" xmlns:cx="http://schemas.microsoft.com/office/drawing/2014/chartex" xmlns:cx1="http://schemas.microsoft.com/office/drawing/2015/9/8/chartex" xmlns:cx2="http://schemas.microsoft.com/office/drawing/2015/10/21/chartex" xmlns:cx3="http://schemas.microsoft.com/office/drawing/2016/5/9/chartex" xmlns:cx4="http://schemas.microsoft.com/office/drawing/2016/5/10/chartex" xmlns:cx5="http://schemas.microsoft.com/office/drawing/2016/5/11/chartex" xmlns:cx6="http://schemas.microsoft.com/office/drawing/2016/5/12/chartex" xmlns:cx7="http://schemas.microsoft.com/office/drawing/2016/5/13/chartex" xmlns:cx8="http://schemas.microsoft.com/office/drawing/2016/5/14/chartex" xmlns:mc="http://schemas.openxmlformats.org/markup-compatibility/2006" xmlns:aink="http://schemas.microsoft.com/office/drawing/2016/ink" xmlns:am3d="http://schemas.microsoft.com/office/drawing/2017/model3d" xmlns:o="urn:schemas-microsoft-com:office:office" xmlns:oel="http://schemas.microsoft.com/office/2019/extlst" xmlns:r="http://schemas.openxmlformats.org/officeDocument/2006/relationships" xmlns:m="http://schemas.openxmlformats.org/officeDocument/2006/math" xmlns:v="urn:schemas-microsoft-com:vml" xmlns:wp14="http://schemas.microsoft.com/office/word/2010/wordprocessingDrawing" xmlns:wp="http://schemas.openxmlformats.org/drawingml/2006/wordprocessingDrawing" xmlns:w10="urn:schemas-microsoft-com:office:word" xmlns:w="http://schemas.openxmlformats.org/wordprocessingml/2006/main" xmlns:w14="http://schemas.microsoft.com/office/word/2010/wordml" xmlns:w15="http://schemas.microsoft.com/office/word/2012/wordml" xmlns:w16cex="http://schemas.microsoft.com/office/word/2018/wordml/cex" xmlns:w16cid="http://schemas.microsoft.com/office/word/2016/wordml/cid" xmlns:w16="http://schemas.microsoft.com/office/word/2018/wordml" xmlns:w16sdtdh="http://schemas.microsoft.com/office/word/2020/wordml/sdtdatahash" xmlns:w16se="http://schemas.microsoft.com/office/word/2015/wordml/symex" xmlns:wpg="http://schemas.microsoft.com/office/word/2010/wordprocessingGroup" xmlns:wpi="http://schemas.microsoft.com/office/word/2010/wordprocessingInk" xmlns:wne="http://schemas.microsoft.com/office/word/2006/wordml" xmlns:wps="http://schemas.microsoft.com/office/word/2010/wordprocessingShape" mc:Ignorable="w14 w15 w16se w16cid w16 w16cex w16sdtdh wp14">
   <w:body>
     <w:p>
       <w:pPr>
@@ -94,7 +94,29 @@
           <w:szCs w:val="20"/>
           <w:shd w:val="clear" w:color="auto" w:fill="FFFFFF"/>
         </w:rPr>
-        <w:t>The development of blockchain technology continues to be in its early stage of improvement. Don Tapscott and Alex Tapscott write a book entitled Blockchain Revolution: How the Technology Behind Bitcoin is Changing Money, Business, and the World contend that cryptocurrencies not just make international money transfers less difficult and more affordable but also make a way on how many people could benefit from it rather than few , and that blockchain may offer a more reliable way for us to store and exchange our cash and can change how our institutional sectors works. In that way, blockchain technologies are being used to transform the way we handle data in industries like financial institutions, healthcare and government sectors.</w:t>
+        <w:t xml:space="preserve">The development of blockchain technology continues to be in its early stage of improvement. Don Tapscott and Alex Tapscott write a book entitled Blockchain Revolution: How the Technology Behind Bitcoin is Changing Money, Business, and the World contend that cryptocurrencies not just make international money transfers less difficult and more affordable but also make a way on how many people could benefit from it rather than few , and that blockchain may offer a more reliable way for us to store and exchange our cash and can change how our institutional sectors works. In that way, blockchain technologies are being used to transform the way we handle data in industries like financial institutions, </w:t>
+      </w:r>
+      <w:proofErr w:type="gramStart"/>
+      <w:r>
+        <w:rPr>
+          <w:rFonts w:ascii="Century Gothic" w:eastAsia="Times New Roman" w:hAnsi="Century Gothic" w:cs="Times New Roman"/>
+          <w:color w:val="000000"/>
+          <w:sz w:val="20"/>
+          <w:szCs w:val="20"/>
+          <w:shd w:val="clear" w:color="auto" w:fill="FFFFFF"/>
+        </w:rPr>
+        <w:t>healthcare</w:t>
+      </w:r>
+      <w:proofErr w:type="gramEnd"/>
+      <w:r>
+        <w:rPr>
+          <w:rFonts w:ascii="Century Gothic" w:eastAsia="Times New Roman" w:hAnsi="Century Gothic" w:cs="Times New Roman"/>
+          <w:color w:val="000000"/>
+          <w:sz w:val="20"/>
+          <w:szCs w:val="20"/>
+          <w:shd w:val="clear" w:color="auto" w:fill="FFFFFF"/>
+        </w:rPr>
+        <w:t xml:space="preserve"> and government sectors.</w:t>
       </w:r>
     </w:p>
     <w:p>
@@ -157,7 +179,47 @@
           <w:sz w:val="20"/>
           <w:szCs w:val="20"/>
         </w:rPr>
-        <w:t xml:space="preserve">In the Philippines, the blockchain technology was initially introduced in 2009, and through time, it gained popularity there. According to the data collected by the  World Bank in 2021, the Philippines is the 36th-largest economy by nominal GDP and the third-largest economy in Asia. Despite its small size, the country  is considered to be one of the fastest-growing economies in the international market due to its transition from agricultural country to  services and industrialization. Also, as reflected in </w:t>
+        <w:t xml:space="preserve">In the Philippines, the blockchain technology was initially introduced in 2009, and through time, it gained popularity there. According to the data collected by </w:t>
+      </w:r>
+      <w:proofErr w:type="gramStart"/>
+      <w:r>
+        <w:rPr>
+          <w:rFonts w:ascii="Century Gothic" w:eastAsia="Times New Roman" w:hAnsi="Century Gothic" w:cs="Times New Roman"/>
+          <w:color w:val="000000"/>
+          <w:sz w:val="20"/>
+          <w:szCs w:val="20"/>
+        </w:rPr>
+        <w:t>the  World</w:t>
+      </w:r>
+      <w:proofErr w:type="gramEnd"/>
+      <w:r>
+        <w:rPr>
+          <w:rFonts w:ascii="Century Gothic" w:eastAsia="Times New Roman" w:hAnsi="Century Gothic" w:cs="Times New Roman"/>
+          <w:color w:val="000000"/>
+          <w:sz w:val="20"/>
+          <w:szCs w:val="20"/>
+        </w:rPr>
+        <w:t xml:space="preserve"> Bank in 2021, the Philippines is the 36th-largest economy by nominal GDP and the third-largest economy in Asia. Despite its small size, the </w:t>
+      </w:r>
+      <w:proofErr w:type="gramStart"/>
+      <w:r>
+        <w:rPr>
+          <w:rFonts w:ascii="Century Gothic" w:eastAsia="Times New Roman" w:hAnsi="Century Gothic" w:cs="Times New Roman"/>
+          <w:color w:val="000000"/>
+          <w:sz w:val="20"/>
+          <w:szCs w:val="20"/>
+        </w:rPr>
+        <w:t>country  is</w:t>
+      </w:r>
+      <w:proofErr w:type="gramEnd"/>
+      <w:r>
+        <w:rPr>
+          <w:rFonts w:ascii="Century Gothic" w:eastAsia="Times New Roman" w:hAnsi="Century Gothic" w:cs="Times New Roman"/>
+          <w:color w:val="000000"/>
+          <w:sz w:val="20"/>
+          <w:szCs w:val="20"/>
+        </w:rPr>
+        <w:t xml:space="preserve"> considered to be one of the fastest-growing economies in the international market due to its transition from agricultural country to  services and industrialization. Also, as reflected in </w:t>
       </w:r>
       <w:proofErr w:type="spellStart"/>
       <w:r>
@@ -357,7 +419,27 @@
           <w:sz w:val="20"/>
           <w:szCs w:val="20"/>
         </w:rPr>
-        <w:t xml:space="preserve"> Cryptocurrency Adoption Index  report in 2022,  </w:t>
+        <w:t xml:space="preserve"> Cryptocurrency Adoption </w:t>
+      </w:r>
+      <w:proofErr w:type="gramStart"/>
+      <w:r>
+        <w:rPr>
+          <w:rFonts w:ascii="Century Gothic" w:eastAsia="Times New Roman" w:hAnsi="Century Gothic" w:cs="Times New Roman"/>
+          <w:color w:val="000000"/>
+          <w:sz w:val="20"/>
+          <w:szCs w:val="20"/>
+        </w:rPr>
+        <w:t>Index  report</w:t>
+      </w:r>
+      <w:proofErr w:type="gramEnd"/>
+      <w:r>
+        <w:rPr>
+          <w:rFonts w:ascii="Century Gothic" w:eastAsia="Times New Roman" w:hAnsi="Century Gothic" w:cs="Times New Roman"/>
+          <w:color w:val="000000"/>
+          <w:sz w:val="20"/>
+          <w:szCs w:val="20"/>
+        </w:rPr>
+        <w:t xml:space="preserve"> in 2022,  </w:t>
       </w:r>
       <w:r>
         <w:rPr>
@@ -367,7 +449,29 @@
           <w:szCs w:val="20"/>
           <w:shd w:val="clear" w:color="auto" w:fill="FFFFFF"/>
         </w:rPr>
-        <w:t>Bitcoin (BTC) is the most popular cryptocurrency with over 36% crypto owners in the Philippines followed by Ethereum (ETH) and Dogecoin (DOGE). Additionally, as reported by the same adoption index,  the Philippines ranks 12th out of 26 countries for crypto adoption with over 11.6 million Filipinos owning digital assets.</w:t>
+        <w:t xml:space="preserve">Bitcoin (BTC) is the most popular cryptocurrency with over 36% crypto owners in the Philippines followed by Ethereum (ETH) and Dogecoin (DOGE). Additionally, as reported by the same adoption </w:t>
+      </w:r>
+      <w:proofErr w:type="gramStart"/>
+      <w:r>
+        <w:rPr>
+          <w:rFonts w:ascii="Century Gothic" w:eastAsia="Times New Roman" w:hAnsi="Century Gothic" w:cs="Times New Roman"/>
+          <w:color w:val="000000"/>
+          <w:sz w:val="20"/>
+          <w:szCs w:val="20"/>
+          <w:shd w:val="clear" w:color="auto" w:fill="FFFFFF"/>
+        </w:rPr>
+        <w:t>index,  the</w:t>
+      </w:r>
+      <w:proofErr w:type="gramEnd"/>
+      <w:r>
+        <w:rPr>
+          <w:rFonts w:ascii="Century Gothic" w:eastAsia="Times New Roman" w:hAnsi="Century Gothic" w:cs="Times New Roman"/>
+          <w:color w:val="000000"/>
+          <w:sz w:val="20"/>
+          <w:szCs w:val="20"/>
+          <w:shd w:val="clear" w:color="auto" w:fill="FFFFFF"/>
+        </w:rPr>
+        <w:t xml:space="preserve"> Philippines ranks 12th out of 26 countries for crypto adoption with over 11.6 million Filipinos owning digital assets.</w:t>
       </w:r>
     </w:p>
     <w:p>
@@ -656,7 +760,7 @@
                 <wp:inline distT="0" distB="0" distL="0" distR="0" wp14:anchorId="741D936F" wp14:editId="2DE7FD4D">
                   <wp:extent cx="1355090" cy="1112520"/>
                   <wp:effectExtent l="0" t="0" r="0" b="0"/>
-                  <wp:docPr id="9" name="Picture 9"/>
+                  <wp:docPr id="9" name="Picture 1"/>
                   <wp:cNvGraphicFramePr>
                     <a:graphicFrameLocks xmlns:a="http://schemas.openxmlformats.org/drawingml/2006/main" noChangeAspect="1"/>
                   </wp:cNvGraphicFramePr>
@@ -831,8 +935,20 @@
                 <w:szCs w:val="20"/>
                 <w:shd w:val="clear" w:color="auto" w:fill="FFFFFF"/>
               </w:rPr>
-              <w:t>The Bitcoin network</w:t>
+              <w:t xml:space="preserve">The Bitcoin </w:t>
             </w:r>
+            <w:proofErr w:type="gramStart"/>
+            <w:r>
+              <w:rPr>
+                <w:rFonts w:ascii="Century Gothic" w:eastAsia="Times New Roman" w:hAnsi="Century Gothic" w:cs="Times New Roman"/>
+                <w:color w:val="242A2F"/>
+                <w:sz w:val="20"/>
+                <w:szCs w:val="20"/>
+                <w:shd w:val="clear" w:color="auto" w:fill="FFFFFF"/>
+              </w:rPr>
+              <w:t>network</w:t>
+            </w:r>
+            <w:proofErr w:type="gramEnd"/>
           </w:p>
           <w:p>
             <w:pPr>
@@ -893,7 +1009,29 @@
                 <w:shd w:val="clear" w:color="auto" w:fill="FFFFFF"/>
               </w:rPr>
               <w:lastRenderedPageBreak/>
-              <w:t>sectors. It uses peer-to-peer transfers and a virtual network that records all cryptocurrency trades. It is powered up by the blockchain, an open source code that couples up or links blocks of transaction histories to prevent tampering.</w:t>
+              <w:t xml:space="preserve">sectors. It uses peer-to-peer transfers and a virtual network that records all cryptocurrency trades. It is powered up by the blockchain, an </w:t>
+            </w:r>
+            <w:proofErr w:type="gramStart"/>
+            <w:r>
+              <w:rPr>
+                <w:rFonts w:ascii="Century Gothic" w:eastAsia="Times New Roman" w:hAnsi="Century Gothic" w:cs="Times New Roman"/>
+                <w:color w:val="1D2130"/>
+                <w:sz w:val="20"/>
+                <w:szCs w:val="20"/>
+                <w:shd w:val="clear" w:color="auto" w:fill="FFFFFF"/>
+              </w:rPr>
+              <w:t>open source</w:t>
+            </w:r>
+            <w:proofErr w:type="gramEnd"/>
+            <w:r>
+              <w:rPr>
+                <w:rFonts w:ascii="Century Gothic" w:eastAsia="Times New Roman" w:hAnsi="Century Gothic" w:cs="Times New Roman"/>
+                <w:color w:val="1D2130"/>
+                <w:sz w:val="20"/>
+                <w:szCs w:val="20"/>
+                <w:shd w:val="clear" w:color="auto" w:fill="FFFFFF"/>
+              </w:rPr>
+              <w:t xml:space="preserve"> code that couples up or links blocks of transaction histories to prevent tampering.</w:t>
             </w:r>
           </w:p>
           <w:p>
@@ -991,7 +1129,7 @@
                 <wp:inline distT="0" distB="0" distL="0" distR="0" wp14:anchorId="2DAE0435" wp14:editId="174181C1">
                   <wp:extent cx="1795780" cy="1388110"/>
                   <wp:effectExtent l="0" t="0" r="0" b="2540"/>
-                  <wp:docPr id="8" name="Picture 8"/>
+                  <wp:docPr id="8" name="Picture 2"/>
                   <wp:cNvGraphicFramePr>
                     <a:graphicFrameLocks xmlns:a="http://schemas.openxmlformats.org/drawingml/2006/main" noChangeAspect="1"/>
                   </wp:cNvGraphicFramePr>
@@ -1155,7 +1293,6 @@
               <w:t xml:space="preserve"> launched the </w:t>
             </w:r>
             <w:hyperlink r:id="rId8" w:history="1">
-              <w:proofErr w:type="spellStart"/>
               <w:r>
                 <w:rPr>
                   <w:rFonts w:ascii="Century Gothic" w:eastAsia="Times New Roman" w:hAnsi="Century Gothic" w:cs="Times New Roman"/>
@@ -1166,7 +1303,6 @@
                 </w:rPr>
                 <w:t>Ethereum</w:t>
               </w:r>
-              <w:proofErr w:type="spellEnd"/>
             </w:hyperlink>
             <w:r>
               <w:rPr>
@@ -1399,7 +1535,7 @@
                 <wp:inline distT="0" distB="0" distL="0" distR="0" wp14:anchorId="07E43AE7" wp14:editId="393B6034">
                   <wp:extent cx="947420" cy="947420"/>
                   <wp:effectExtent l="0" t="0" r="5080" b="5080"/>
-                  <wp:docPr id="7" name="Picture 7"/>
+                  <wp:docPr id="7" name="Picture 3"/>
                   <wp:cNvGraphicFramePr>
                     <a:graphicFrameLocks xmlns:a="http://schemas.openxmlformats.org/drawingml/2006/main" noChangeAspect="1"/>
                   </wp:cNvGraphicFramePr>
@@ -1482,7 +1618,29 @@
                 <w:szCs w:val="20"/>
                 <w:shd w:val="clear" w:color="auto" w:fill="FFFFFF"/>
               </w:rPr>
-              <w:t xml:space="preserve">In 2013, Jackson Palmer and Billy Markus founded the open-source cryptocurrency known as Dogecoin. It is  an open-source, peer-to-peer </w:t>
+              <w:t xml:space="preserve">In 2013, Jackson Palmer and Billy Markus founded the open-source cryptocurrency known as Dogecoin. It </w:t>
+            </w:r>
+            <w:proofErr w:type="gramStart"/>
+            <w:r>
+              <w:rPr>
+                <w:rFonts w:ascii="Century Gothic" w:eastAsia="Times New Roman" w:hAnsi="Century Gothic" w:cs="Times New Roman"/>
+                <w:color w:val="111111"/>
+                <w:sz w:val="20"/>
+                <w:szCs w:val="20"/>
+                <w:shd w:val="clear" w:color="auto" w:fill="FFFFFF"/>
+              </w:rPr>
+              <w:t>is  an</w:t>
+            </w:r>
+            <w:proofErr w:type="gramEnd"/>
+            <w:r>
+              <w:rPr>
+                <w:rFonts w:ascii="Century Gothic" w:eastAsia="Times New Roman" w:hAnsi="Century Gothic" w:cs="Times New Roman"/>
+                <w:color w:val="111111"/>
+                <w:sz w:val="20"/>
+                <w:szCs w:val="20"/>
+                <w:shd w:val="clear" w:color="auto" w:fill="FFFFFF"/>
+              </w:rPr>
+              <w:t xml:space="preserve"> open-source, peer-to-peer cryptocurrency Dogecoin (DOGE). It is </w:t>
             </w:r>
             <w:r>
               <w:rPr>
@@ -1493,29 +1651,7 @@
                 <w:shd w:val="clear" w:color="auto" w:fill="FFFFFF"/>
               </w:rPr>
               <w:lastRenderedPageBreak/>
-              <w:t xml:space="preserve">cryptocurrency Dogecoin (DOGE). It is regarded as an alternative cryptocurrency and debuted in December 2013 with a </w:t>
-            </w:r>
-            <w:proofErr w:type="spellStart"/>
-            <w:r>
-              <w:rPr>
-                <w:rFonts w:ascii="Century Gothic" w:eastAsia="Times New Roman" w:hAnsi="Century Gothic" w:cs="Times New Roman"/>
-                <w:color w:val="111111"/>
-                <w:sz w:val="20"/>
-                <w:szCs w:val="20"/>
-                <w:shd w:val="clear" w:color="auto" w:fill="FFFFFF"/>
-              </w:rPr>
-              <w:t>Shiba</w:t>
-            </w:r>
-            <w:proofErr w:type="spellEnd"/>
-            <w:r>
-              <w:rPr>
-                <w:rFonts w:ascii="Century Gothic" w:eastAsia="Times New Roman" w:hAnsi="Century Gothic" w:cs="Times New Roman"/>
-                <w:color w:val="111111"/>
-                <w:sz w:val="20"/>
-                <w:szCs w:val="20"/>
-                <w:shd w:val="clear" w:color="auto" w:fill="FFFFFF"/>
-              </w:rPr>
-              <w:t xml:space="preserve"> </w:t>
+              <w:t xml:space="preserve">regarded as an alternative cryptocurrency and debuted in December 2013 with a Shiba </w:t>
             </w:r>
             <w:proofErr w:type="spellStart"/>
             <w:r>
@@ -1599,7 +1735,7 @@
                 <w:shd w:val="clear" w:color="auto" w:fill="FFFFFF"/>
               </w:rPr>
               <w:lastRenderedPageBreak/>
-              <w:t xml:space="preserve">Dogecoin operates using blockchain technology. The goal of Dogecoin was to build a strong user base for an entertaining and </w:t>
+              <w:t xml:space="preserve">Dogecoin operates using blockchain technology. The goal of Dogecoin was to build a strong user base for an entertaining and simple use of Litecoin alternative, </w:t>
             </w:r>
             <w:r>
               <w:rPr>
@@ -1610,7 +1746,7 @@
                 <w:shd w:val="clear" w:color="auto" w:fill="FFFFFF"/>
               </w:rPr>
               <w:lastRenderedPageBreak/>
-              <w:t>simple use of Litecoin alternative, which is also an alternative to Bitcoin. It uses a proof-of-work consensus mechanism by the Dogecoin blockchain, in which miners use computers to execute transactions and log them on the blockchain by solving challenging mathematical problems.</w:t>
+              <w:t>which is also an alternative to Bitcoin. It uses a proof-of-work consensus mechanism by the Dogecoin blockchain, in which miners use computers to execute transactions and log them on the blockchain by solving challenging mathematical problems.</w:t>
             </w:r>
           </w:p>
         </w:tc>
@@ -1833,7 +1969,27 @@
           <w:sz w:val="20"/>
           <w:szCs w:val="20"/>
         </w:rPr>
-        <w:t xml:space="preserve">You may purchase, sell, or trade cryptocurrencies on exchange websites. You may immediately purchase Bitcoin using Philippine pesos on a number of exchanges, including Coins.ph, PDAX, </w:t>
+        <w:t xml:space="preserve">You may purchase, sell, or trade cryptocurrencies on exchange websites. You may immediately purchase Bitcoin using Philippine pesos on </w:t>
+      </w:r>
+      <w:proofErr w:type="gramStart"/>
+      <w:r>
+        <w:rPr>
+          <w:rFonts w:ascii="Century Gothic" w:eastAsia="Times New Roman" w:hAnsi="Century Gothic" w:cs="Times New Roman"/>
+          <w:color w:val="000000"/>
+          <w:sz w:val="20"/>
+          <w:szCs w:val="20"/>
+        </w:rPr>
+        <w:t>a number of</w:t>
+      </w:r>
+      <w:proofErr w:type="gramEnd"/>
+      <w:r>
+        <w:rPr>
+          <w:rFonts w:ascii="Century Gothic" w:eastAsia="Times New Roman" w:hAnsi="Century Gothic" w:cs="Times New Roman"/>
+          <w:color w:val="000000"/>
+          <w:sz w:val="20"/>
+          <w:szCs w:val="20"/>
+        </w:rPr>
+        <w:t xml:space="preserve"> exchanges, including Coins.ph, PDAX, </w:t>
       </w:r>
       <w:proofErr w:type="spellStart"/>
       <w:r>
@@ -1960,7 +2116,73 @@
           <w:szCs w:val="20"/>
           <w:shd w:val="clear" w:color="auto" w:fill="FFFFFF"/>
         </w:rPr>
-        <w:t>Bitcoin mining is an integral part of how bitcoin works. Mining is the process by which special bitcoin users (called miners) compete with each other to discover new bitcoins and add recent bitcoin transactions to bitcoin’s public ledger. In order to spend or receive bitcoins, a bitcoin user must create a transaction and broadcast it to the entire network, validate it and then, for this transaction to successfully go through, it must be permanently recorded on the block chain. A transaction block – a condensed record of all the transactions for that period of time.</w:t>
+        <w:t xml:space="preserve">Bitcoin mining is an integral part of how bitcoin works. Mining is the process by which special bitcoin users (called miners) </w:t>
+      </w:r>
+      <w:proofErr w:type="gramStart"/>
+      <w:r>
+        <w:rPr>
+          <w:rFonts w:ascii="Century Gothic" w:eastAsia="Times New Roman" w:hAnsi="Century Gothic" w:cs="Times New Roman"/>
+          <w:color w:val="000000"/>
+          <w:sz w:val="20"/>
+          <w:szCs w:val="20"/>
+          <w:shd w:val="clear" w:color="auto" w:fill="FFFFFF"/>
+        </w:rPr>
+        <w:t>compete with each other</w:t>
+      </w:r>
+      <w:proofErr w:type="gramEnd"/>
+      <w:r>
+        <w:rPr>
+          <w:rFonts w:ascii="Century Gothic" w:eastAsia="Times New Roman" w:hAnsi="Century Gothic" w:cs="Times New Roman"/>
+          <w:color w:val="000000"/>
+          <w:sz w:val="20"/>
+          <w:szCs w:val="20"/>
+          <w:shd w:val="clear" w:color="auto" w:fill="FFFFFF"/>
+        </w:rPr>
+        <w:t xml:space="preserve"> to discover new bitcoins and add recent bitcoin transactions to bitcoin’s public ledger. </w:t>
+      </w:r>
+      <w:proofErr w:type="gramStart"/>
+      <w:r>
+        <w:rPr>
+          <w:rFonts w:ascii="Century Gothic" w:eastAsia="Times New Roman" w:hAnsi="Century Gothic" w:cs="Times New Roman"/>
+          <w:color w:val="000000"/>
+          <w:sz w:val="20"/>
+          <w:szCs w:val="20"/>
+          <w:shd w:val="clear" w:color="auto" w:fill="FFFFFF"/>
+        </w:rPr>
+        <w:t>In order to</w:t>
+      </w:r>
+      <w:proofErr w:type="gramEnd"/>
+      <w:r>
+        <w:rPr>
+          <w:rFonts w:ascii="Century Gothic" w:eastAsia="Times New Roman" w:hAnsi="Century Gothic" w:cs="Times New Roman"/>
+          <w:color w:val="000000"/>
+          <w:sz w:val="20"/>
+          <w:szCs w:val="20"/>
+          <w:shd w:val="clear" w:color="auto" w:fill="FFFFFF"/>
+        </w:rPr>
+        <w:t xml:space="preserve"> spend or receive bitcoins, a bitcoin user must create a transaction and broadcast it to the entire network, validate it and then, for this transaction to successfully go through, it must be permanently recorded on the block chain. A transaction block – a condensed record of all the transactions for that </w:t>
+      </w:r>
+      <w:proofErr w:type="gramStart"/>
+      <w:r>
+        <w:rPr>
+          <w:rFonts w:ascii="Century Gothic" w:eastAsia="Times New Roman" w:hAnsi="Century Gothic" w:cs="Times New Roman"/>
+          <w:color w:val="000000"/>
+          <w:sz w:val="20"/>
+          <w:szCs w:val="20"/>
+          <w:shd w:val="clear" w:color="auto" w:fill="FFFFFF"/>
+        </w:rPr>
+        <w:t>period of time</w:t>
+      </w:r>
+      <w:proofErr w:type="gramEnd"/>
+      <w:r>
+        <w:rPr>
+          <w:rFonts w:ascii="Century Gothic" w:eastAsia="Times New Roman" w:hAnsi="Century Gothic" w:cs="Times New Roman"/>
+          <w:color w:val="000000"/>
+          <w:sz w:val="20"/>
+          <w:szCs w:val="20"/>
+          <w:shd w:val="clear" w:color="auto" w:fill="FFFFFF"/>
+        </w:rPr>
+        <w:t>.</w:t>
       </w:r>
     </w:p>
     <w:p>
@@ -2055,8 +2277,9 @@
           <w:szCs w:val="20"/>
           <w:shd w:val="clear" w:color="auto" w:fill="FFFFFF"/>
         </w:rPr>
-        <w:t xml:space="preserve">, and Awesome Miner in order to get bitcoins. A proof-of-work scheme is  considerably using difficult mathematical problems that a miner must solve. In order to have a particular number of bitcoins and be rewarded for solving it, this proof-of-work system was intended to have solutions that are simple to verify but extremely difficult. The </w:t>
-      </w:r>
+        <w:t xml:space="preserve">, and Awesome Miner </w:t>
+      </w:r>
+      <w:proofErr w:type="gramStart"/>
       <w:r>
         <w:rPr>
           <w:rFonts w:ascii="Century Gothic" w:eastAsia="Times New Roman" w:hAnsi="Century Gothic" w:cs="Times New Roman"/>
@@ -2065,8 +2288,84 @@
           <w:szCs w:val="20"/>
           <w:shd w:val="clear" w:color="auto" w:fill="FFFFFF"/>
         </w:rPr>
-        <w:lastRenderedPageBreak/>
-        <w:t xml:space="preserve">network adjusts its difficulty based on how quickly miners solve those math problems when each transaction has to be accepted or validated. </w:t>
+        <w:t>in order to</w:t>
+      </w:r>
+      <w:proofErr w:type="gramEnd"/>
+      <w:r>
+        <w:rPr>
+          <w:rFonts w:ascii="Century Gothic" w:eastAsia="Times New Roman" w:hAnsi="Century Gothic" w:cs="Times New Roman"/>
+          <w:color w:val="000000"/>
+          <w:sz w:val="20"/>
+          <w:szCs w:val="20"/>
+          <w:shd w:val="clear" w:color="auto" w:fill="FFFFFF"/>
+        </w:rPr>
+        <w:t xml:space="preserve"> get bitcoins. A proof-of-work scheme </w:t>
+      </w:r>
+      <w:proofErr w:type="gramStart"/>
+      <w:r>
+        <w:rPr>
+          <w:rFonts w:ascii="Century Gothic" w:eastAsia="Times New Roman" w:hAnsi="Century Gothic" w:cs="Times New Roman"/>
+          <w:color w:val="000000"/>
+          <w:sz w:val="20"/>
+          <w:szCs w:val="20"/>
+          <w:shd w:val="clear" w:color="auto" w:fill="FFFFFF"/>
+        </w:rPr>
+        <w:t>is  considerably</w:t>
+      </w:r>
+      <w:proofErr w:type="gramEnd"/>
+      <w:r>
+        <w:rPr>
+          <w:rFonts w:ascii="Century Gothic" w:eastAsia="Times New Roman" w:hAnsi="Century Gothic" w:cs="Times New Roman"/>
+          <w:color w:val="000000"/>
+          <w:sz w:val="20"/>
+          <w:szCs w:val="20"/>
+          <w:shd w:val="clear" w:color="auto" w:fill="FFFFFF"/>
+        </w:rPr>
+        <w:t xml:space="preserve"> using difficult mathematical problems that a miner must solve. </w:t>
+      </w:r>
+      <w:proofErr w:type="gramStart"/>
+      <w:r>
+        <w:rPr>
+          <w:rFonts w:ascii="Century Gothic" w:eastAsia="Times New Roman" w:hAnsi="Century Gothic" w:cs="Times New Roman"/>
+          <w:color w:val="000000"/>
+          <w:sz w:val="20"/>
+          <w:szCs w:val="20"/>
+          <w:shd w:val="clear" w:color="auto" w:fill="FFFFFF"/>
+        </w:rPr>
+        <w:t>In order to</w:t>
+      </w:r>
+      <w:proofErr w:type="gramEnd"/>
+      <w:r>
+        <w:rPr>
+          <w:rFonts w:ascii="Century Gothic" w:eastAsia="Times New Roman" w:hAnsi="Century Gothic" w:cs="Times New Roman"/>
+          <w:color w:val="000000"/>
+          <w:sz w:val="20"/>
+          <w:szCs w:val="20"/>
+          <w:shd w:val="clear" w:color="auto" w:fill="FFFFFF"/>
+        </w:rPr>
+        <w:t xml:space="preserve"> have a particular number of bitcoins and be rewarded for solving it, this proof-of-work system was intended to have solutions that are simple to verify but extremely difficult. The network adjusts its difficulty based on how quickly miners solve those math problems when each transaction </w:t>
+      </w:r>
+      <w:proofErr w:type="gramStart"/>
+      <w:r>
+        <w:rPr>
+          <w:rFonts w:ascii="Century Gothic" w:eastAsia="Times New Roman" w:hAnsi="Century Gothic" w:cs="Times New Roman"/>
+          <w:color w:val="000000"/>
+          <w:sz w:val="20"/>
+          <w:szCs w:val="20"/>
+          <w:shd w:val="clear" w:color="auto" w:fill="FFFFFF"/>
+        </w:rPr>
+        <w:t>has to</w:t>
+      </w:r>
+      <w:proofErr w:type="gramEnd"/>
+      <w:r>
+        <w:rPr>
+          <w:rFonts w:ascii="Century Gothic" w:eastAsia="Times New Roman" w:hAnsi="Century Gothic" w:cs="Times New Roman"/>
+          <w:color w:val="000000"/>
+          <w:sz w:val="20"/>
+          <w:szCs w:val="20"/>
+          <w:shd w:val="clear" w:color="auto" w:fill="FFFFFF"/>
+        </w:rPr>
+        <w:t xml:space="preserve"> be accepted or validated. </w:t>
       </w:r>
       <w:r>
         <w:rPr>
@@ -2078,17 +2377,52 @@
           <w:szCs w:val="20"/>
           <w:shd w:val="clear" w:color="auto" w:fill="FFFFFF"/>
         </w:rPr>
-        <w:t>ASIC (Application-Specific Integrated Circuit Chips)</w:t>
-      </w:r>
-      <w:r>
-        <w:rPr>
-          <w:rFonts w:ascii="Century Gothic" w:eastAsia="Times New Roman" w:hAnsi="Century Gothic" w:cs="Times New Roman"/>
+        <w:t xml:space="preserve">ASIC </w:t>
+      </w:r>
+      <w:r>
+        <w:rPr>
+          <w:rFonts w:ascii="Century Gothic" w:eastAsia="Times New Roman" w:hAnsi="Century Gothic" w:cs="Times New Roman"/>
+          <w:i/>
+          <w:iCs/>
           <w:color w:val="000000"/>
           <w:sz w:val="20"/>
           <w:szCs w:val="20"/>
           <w:shd w:val="clear" w:color="auto" w:fill="FFFFFF"/>
         </w:rPr>
-        <w:t xml:space="preserve"> are made particularly for bitcoin mining to mine  faster. But over time, as more people adopted bitcoin mining, it became more difficult for individuals to solve math problems. As a result, they invented pooled mining, which combines the effort of miners to achieve a single objective. However, groups of miners work through mathematical problems more quickly than individuals and are equally rewarded.</w:t>
+        <w:lastRenderedPageBreak/>
+        <w:t>(Application-Specific Integrated Circuit Chips)</w:t>
+      </w:r>
+      <w:r>
+        <w:rPr>
+          <w:rFonts w:ascii="Century Gothic" w:eastAsia="Times New Roman" w:hAnsi="Century Gothic" w:cs="Times New Roman"/>
+          <w:color w:val="000000"/>
+          <w:sz w:val="20"/>
+          <w:szCs w:val="20"/>
+          <w:shd w:val="clear" w:color="auto" w:fill="FFFFFF"/>
+        </w:rPr>
+        <w:t xml:space="preserve"> are made particularly for bitcoin mining to </w:t>
+      </w:r>
+      <w:proofErr w:type="gramStart"/>
+      <w:r>
+        <w:rPr>
+          <w:rFonts w:ascii="Century Gothic" w:eastAsia="Times New Roman" w:hAnsi="Century Gothic" w:cs="Times New Roman"/>
+          <w:color w:val="000000"/>
+          <w:sz w:val="20"/>
+          <w:szCs w:val="20"/>
+          <w:shd w:val="clear" w:color="auto" w:fill="FFFFFF"/>
+        </w:rPr>
+        <w:t>mine  faster</w:t>
+      </w:r>
+      <w:proofErr w:type="gramEnd"/>
+      <w:r>
+        <w:rPr>
+          <w:rFonts w:ascii="Century Gothic" w:eastAsia="Times New Roman" w:hAnsi="Century Gothic" w:cs="Times New Roman"/>
+          <w:color w:val="000000"/>
+          <w:sz w:val="20"/>
+          <w:szCs w:val="20"/>
+          <w:shd w:val="clear" w:color="auto" w:fill="FFFFFF"/>
+        </w:rPr>
+        <w:t>. But over time, as more people adopted bitcoin mining, it became more difficult for individuals to solve math problems. As a result, they invented pooled mining, which combines the effort of miners to achieve a single objective. However, groups of miners work through mathematical problems more quickly than individuals and are equally rewarded.</w:t>
       </w:r>
     </w:p>
     <w:p>
@@ -2288,29 +2622,7 @@
           <w:szCs w:val="20"/>
           <w:shd w:val="clear" w:color="auto" w:fill="FFFFFF"/>
         </w:rPr>
-        <w:t xml:space="preserve"> </w:t>
-      </w:r>
-      <w:proofErr w:type="spellStart"/>
-      <w:r>
-        <w:rPr>
-          <w:rFonts w:ascii="Century Gothic" w:eastAsia="Times New Roman" w:hAnsi="Century Gothic" w:cs="Arial"/>
-          <w:color w:val="000000"/>
-          <w:sz w:val="20"/>
-          <w:szCs w:val="20"/>
-          <w:shd w:val="clear" w:color="auto" w:fill="FFFFFF"/>
-        </w:rPr>
-        <w:t>Cupcakery</w:t>
-      </w:r>
-      <w:proofErr w:type="spellEnd"/>
-      <w:r>
-        <w:rPr>
-          <w:rFonts w:ascii="Century Gothic" w:eastAsia="Times New Roman" w:hAnsi="Century Gothic" w:cs="Arial"/>
-          <w:color w:val="000000"/>
-          <w:sz w:val="20"/>
-          <w:szCs w:val="20"/>
-          <w:shd w:val="clear" w:color="auto" w:fill="FFFFFF"/>
-        </w:rPr>
-        <w:t xml:space="preserve"> - is an online seller creating made-to-order cupcakes. It offers delivery within Metro Manila and customers can easily pay in bitcoin upon delivery.</w:t>
+        <w:t xml:space="preserve"> Cupcakery - is an online seller creating made-to-order cupcakes. It offers delivery within Metro Manila and customers can easily pay in bitcoin upon delivery.</w:t>
       </w:r>
     </w:p>
     <w:p>
@@ -2624,7 +2936,29 @@
           <w:szCs w:val="20"/>
           <w:shd w:val="clear" w:color="auto" w:fill="FFFFFF"/>
         </w:rPr>
-        <w:t xml:space="preserve"> is a Non-Fungible Token (NFT) , minted on the Ethereum blockchain that is adapted from the blockchain technology of Bitcoin and other Cryptocurrencies. As an evident on how cryptocurrencies become popular in the Philippines is the fact that based on the data from ActivePlayer.io, 40% of all the players of the popular </w:t>
+        <w:t xml:space="preserve"> is a Non-Fungible Token (NFT</w:t>
+      </w:r>
+      <w:proofErr w:type="gramStart"/>
+      <w:r>
+        <w:rPr>
+          <w:rFonts w:ascii="Century Gothic" w:eastAsia="Times New Roman" w:hAnsi="Century Gothic" w:cs="Times New Roman"/>
+          <w:color w:val="000000"/>
+          <w:sz w:val="20"/>
+          <w:szCs w:val="20"/>
+          <w:shd w:val="clear" w:color="auto" w:fill="FFFFFF"/>
+        </w:rPr>
+        <w:t>) ,</w:t>
+      </w:r>
+      <w:proofErr w:type="gramEnd"/>
+      <w:r>
+        <w:rPr>
+          <w:rFonts w:ascii="Century Gothic" w:eastAsia="Times New Roman" w:hAnsi="Century Gothic" w:cs="Times New Roman"/>
+          <w:color w:val="000000"/>
+          <w:sz w:val="20"/>
+          <w:szCs w:val="20"/>
+          <w:shd w:val="clear" w:color="auto" w:fill="FFFFFF"/>
+        </w:rPr>
+        <w:t xml:space="preserve"> minted on the Ethereum blockchain that is adapted from the blockchain technology of Bitcoin and other Cryptocurrencies. As an evident on how cryptocurrencies become popular in the Philippines is the fact that based on the data from ActivePlayer.io, 40% of all the players of the popular </w:t>
       </w:r>
       <w:hyperlink r:id="rId16" w:history="1">
         <w:r>
@@ -2771,7 +3105,29 @@
           <w:szCs w:val="20"/>
           <w:shd w:val="clear" w:color="auto" w:fill="FFFFFF"/>
         </w:rPr>
-        <w:t>According to Smart Trading (n.d.),  an example of online broker in the Philippines, Filipinos earn Dogecoin through the following:</w:t>
+        <w:t>According to Smart Trading (n.d.</w:t>
+      </w:r>
+      <w:proofErr w:type="gramStart"/>
+      <w:r>
+        <w:rPr>
+          <w:rFonts w:ascii="Century Gothic" w:eastAsia="Times New Roman" w:hAnsi="Century Gothic" w:cs="Times New Roman"/>
+          <w:color w:val="000000"/>
+          <w:sz w:val="20"/>
+          <w:szCs w:val="20"/>
+          <w:shd w:val="clear" w:color="auto" w:fill="FFFFFF"/>
+        </w:rPr>
+        <w:t>),  an</w:t>
+      </w:r>
+      <w:proofErr w:type="gramEnd"/>
+      <w:r>
+        <w:rPr>
+          <w:rFonts w:ascii="Century Gothic" w:eastAsia="Times New Roman" w:hAnsi="Century Gothic" w:cs="Times New Roman"/>
+          <w:color w:val="000000"/>
+          <w:sz w:val="20"/>
+          <w:szCs w:val="20"/>
+          <w:shd w:val="clear" w:color="auto" w:fill="FFFFFF"/>
+        </w:rPr>
+        <w:t xml:space="preserve"> example of online broker in the Philippines, Filipinos earn Dogecoin through the following:</w:t>
       </w:r>
     </w:p>
     <w:p>
@@ -2981,29 +3337,7 @@
           <w:szCs w:val="20"/>
           <w:shd w:val="clear" w:color="auto" w:fill="FFFFFF"/>
         </w:rPr>
-        <w:t xml:space="preserve"> </w:t>
-      </w:r>
-      <w:proofErr w:type="spellStart"/>
-      <w:r>
-        <w:rPr>
-          <w:rFonts w:ascii="Century Gothic" w:eastAsia="Times New Roman" w:hAnsi="Century Gothic" w:cs="Times New Roman"/>
-          <w:color w:val="000000"/>
-          <w:sz w:val="20"/>
-          <w:szCs w:val="20"/>
-          <w:shd w:val="clear" w:color="auto" w:fill="FFFFFF"/>
-        </w:rPr>
-        <w:t>Sentral</w:t>
-      </w:r>
-      <w:proofErr w:type="spellEnd"/>
-      <w:r>
-        <w:rPr>
-          <w:rFonts w:ascii="Century Gothic" w:eastAsia="Times New Roman" w:hAnsi="Century Gothic" w:cs="Times New Roman"/>
-          <w:color w:val="000000"/>
-          <w:sz w:val="20"/>
-          <w:szCs w:val="20"/>
-          <w:shd w:val="clear" w:color="auto" w:fill="FFFFFF"/>
-        </w:rPr>
-        <w:t xml:space="preserve"> of the Philippines (BSP) has issued a </w:t>
+        <w:t xml:space="preserve"> Sentral of the Philippines (BSP) has issued a </w:t>
       </w:r>
       <w:r>
         <w:rPr>
@@ -3069,8 +3403,33 @@
           <w:szCs w:val="20"/>
           <w:shd w:val="clear" w:color="auto" w:fill="FFFFFF"/>
         </w:rPr>
-        <w:lastRenderedPageBreak/>
-        <w:t>Virtual Currency  Exchanges are companies or businesses engaged in changing VCs into fiat currency (and vice versa).</w:t>
+        <w:t xml:space="preserve">Virtual </w:t>
+      </w:r>
+      <w:proofErr w:type="gramStart"/>
+      <w:r>
+        <w:rPr>
+          <w:rFonts w:ascii="Century Gothic" w:eastAsia="Times New Roman" w:hAnsi="Century Gothic" w:cs="Times New Roman"/>
+          <w:i/>
+          <w:iCs/>
+          <w:color w:val="000000"/>
+          <w:sz w:val="20"/>
+          <w:szCs w:val="20"/>
+          <w:shd w:val="clear" w:color="auto" w:fill="FFFFFF"/>
+        </w:rPr>
+        <w:t>Currency  Exchanges</w:t>
+      </w:r>
+      <w:proofErr w:type="gramEnd"/>
+      <w:r>
+        <w:rPr>
+          <w:rFonts w:ascii="Century Gothic" w:eastAsia="Times New Roman" w:hAnsi="Century Gothic" w:cs="Times New Roman"/>
+          <w:i/>
+          <w:iCs/>
+          <w:color w:val="000000"/>
+          <w:sz w:val="20"/>
+          <w:szCs w:val="20"/>
+          <w:shd w:val="clear" w:color="auto" w:fill="FFFFFF"/>
+        </w:rPr>
+        <w:t xml:space="preserve"> are companies or businesses engaged in changing VCs into fiat currency (and vice versa).</w:t>
       </w:r>
     </w:p>
     <w:p>
@@ -3102,6 +3461,7 @@
           <w:szCs w:val="20"/>
           <w:shd w:val="clear" w:color="auto" w:fill="FFFFFF"/>
         </w:rPr>
+        <w:lastRenderedPageBreak/>
         <w:t>The act of converting VCs into Philippine money can facilitate payments and remittances.</w:t>
       </w:r>
     </w:p>
@@ -3157,7 +3517,29 @@
           <w:szCs w:val="20"/>
           <w:shd w:val="clear" w:color="auto" w:fill="FFFFFF"/>
         </w:rPr>
-        <w:t>Making blockchain and digital assets legal in the Philippines. Also,  the Digital Asset Token Offering (DATO) is a regulatory framework for the issuance of digital token in the Philippines that was created by Cagayan Economic Zone Authority (CEZA). DATO regulations govern acquiring and launching crypto assets, whether they are security or utility tokens. Token offerings are required to have proper offering documents and extensive disclosure of details surrounding the project, including certification from experts. The tokens will then be listed on the licensed “Offshore Virtual Currency Exchange” (OVCE).</w:t>
+        <w:t xml:space="preserve">Making blockchain and digital assets legal in the Philippines. </w:t>
+      </w:r>
+      <w:proofErr w:type="gramStart"/>
+      <w:r>
+        <w:rPr>
+          <w:rFonts w:ascii="Century Gothic" w:eastAsia="Times New Roman" w:hAnsi="Century Gothic" w:cs="Times New Roman"/>
+          <w:color w:val="000000"/>
+          <w:sz w:val="20"/>
+          <w:szCs w:val="20"/>
+          <w:shd w:val="clear" w:color="auto" w:fill="FFFFFF"/>
+        </w:rPr>
+        <w:t>Also,  the</w:t>
+      </w:r>
+      <w:proofErr w:type="gramEnd"/>
+      <w:r>
+        <w:rPr>
+          <w:rFonts w:ascii="Century Gothic" w:eastAsia="Times New Roman" w:hAnsi="Century Gothic" w:cs="Times New Roman"/>
+          <w:color w:val="000000"/>
+          <w:sz w:val="20"/>
+          <w:szCs w:val="20"/>
+          <w:shd w:val="clear" w:color="auto" w:fill="FFFFFF"/>
+        </w:rPr>
+        <w:t xml:space="preserve"> Digital Asset Token Offering (DATO) is a regulatory framework for the issuance of digital token in the Philippines that was created by Cagayan Economic Zone Authority (CEZA). DATO regulations govern acquiring and launching crypto assets, whether they are security or utility tokens. Token offerings are required to have proper offering documents and extensive disclosure of details surrounding the project, including certification from experts. The tokens will then be listed on the licensed “Offshore Virtual Currency Exchange” (OVCE).</w:t>
       </w:r>
     </w:p>
     <w:p>
@@ -3269,7 +3651,29 @@
           <w:szCs w:val="20"/>
           <w:shd w:val="clear" w:color="auto" w:fill="FFFFFF"/>
         </w:rPr>
-        <w:t>If your cryptocurrency appears as an intangible asset, you'll be taxed. It means that if you sell an intangible asset, you'll be taxed; the longer you hold the VCs longer then sell it, the lower your tax might be. If you hold your VCs for much less than a 12 months and eventually sell them, you'll have to pay a higher tax, that is equivalent to ordinary tax.</w:t>
+        <w:t xml:space="preserve">If your cryptocurrency appears as an intangible asset, you'll be taxed. It means that if you sell an intangible asset, you'll be taxed; the longer you hold the VCs longer then sell it, the lower your tax might be. If you hold your VCs for much less than </w:t>
+      </w:r>
+      <w:proofErr w:type="gramStart"/>
+      <w:r>
+        <w:rPr>
+          <w:rFonts w:ascii="Century Gothic" w:eastAsia="Times New Roman" w:hAnsi="Century Gothic" w:cs="Times New Roman"/>
+          <w:color w:val="000000"/>
+          <w:sz w:val="20"/>
+          <w:szCs w:val="20"/>
+          <w:shd w:val="clear" w:color="auto" w:fill="FFFFFF"/>
+        </w:rPr>
+        <w:t>a 12 months</w:t>
+      </w:r>
+      <w:proofErr w:type="gramEnd"/>
+      <w:r>
+        <w:rPr>
+          <w:rFonts w:ascii="Century Gothic" w:eastAsia="Times New Roman" w:hAnsi="Century Gothic" w:cs="Times New Roman"/>
+          <w:color w:val="000000"/>
+          <w:sz w:val="20"/>
+          <w:szCs w:val="20"/>
+          <w:shd w:val="clear" w:color="auto" w:fill="FFFFFF"/>
+        </w:rPr>
+        <w:t xml:space="preserve"> and eventually sell them, you'll have to pay a higher tax, that is equivalent to ordinary tax.</w:t>
       </w:r>
     </w:p>
     <w:p>
@@ -3342,27 +3746,7 @@
           <w:sz w:val="20"/>
           <w:szCs w:val="20"/>
         </w:rPr>
-        <w:t xml:space="preserve"> </w:t>
-      </w:r>
-      <w:proofErr w:type="spellStart"/>
-      <w:r>
-        <w:rPr>
-          <w:rFonts w:ascii="Century Gothic" w:eastAsia="Times New Roman" w:hAnsi="Century Gothic" w:cs="Times New Roman"/>
-          <w:color w:val="000000"/>
-          <w:sz w:val="20"/>
-          <w:szCs w:val="20"/>
-        </w:rPr>
-        <w:t>Sentral</w:t>
-      </w:r>
-      <w:proofErr w:type="spellEnd"/>
-      <w:r>
-        <w:rPr>
-          <w:rFonts w:ascii="Century Gothic" w:eastAsia="Times New Roman" w:hAnsi="Century Gothic" w:cs="Times New Roman"/>
-          <w:color w:val="000000"/>
-          <w:sz w:val="20"/>
-          <w:szCs w:val="20"/>
-        </w:rPr>
-        <w:t xml:space="preserve"> ng </w:t>
+        <w:t xml:space="preserve"> Sentral ng </w:t>
       </w:r>
       <w:proofErr w:type="spellStart"/>
       <w:r>
@@ -3423,7 +3807,27 @@
           <w:sz w:val="20"/>
           <w:szCs w:val="20"/>
         </w:rPr>
-        <w:t>The central bank of a country issues digital money known as CBDCs, which are regarded as obligations by that organization. There are two types of it,  wholesale CBDCs and retail CBDCs.</w:t>
+        <w:t xml:space="preserve">The central bank of a country issues digital money known as CBDCs, which are regarded as obligations by that organization. There are two types of </w:t>
+      </w:r>
+      <w:proofErr w:type="gramStart"/>
+      <w:r>
+        <w:rPr>
+          <w:rFonts w:ascii="Century Gothic" w:eastAsia="Times New Roman" w:hAnsi="Century Gothic" w:cs="Times New Roman"/>
+          <w:color w:val="000000"/>
+          <w:sz w:val="20"/>
+          <w:szCs w:val="20"/>
+        </w:rPr>
+        <w:t>it,  wholesale</w:t>
+      </w:r>
+      <w:proofErr w:type="gramEnd"/>
+      <w:r>
+        <w:rPr>
+          <w:rFonts w:ascii="Century Gothic" w:eastAsia="Times New Roman" w:hAnsi="Century Gothic" w:cs="Times New Roman"/>
+          <w:color w:val="000000"/>
+          <w:sz w:val="20"/>
+          <w:szCs w:val="20"/>
+        </w:rPr>
+        <w:t xml:space="preserve"> CBDCs and retail CBDCs.</w:t>
       </w:r>
     </w:p>
     <w:p>
@@ -3673,7 +4077,6 @@
           <w:sz w:val="20"/>
           <w:szCs w:val="20"/>
         </w:rPr>
-        <w:lastRenderedPageBreak/>
         <w:t xml:space="preserve">Limits or caps - </w:t>
       </w:r>
       <w:r>
@@ -3712,6 +4115,7 @@
           <w:sz w:val="20"/>
           <w:szCs w:val="20"/>
         </w:rPr>
+        <w:lastRenderedPageBreak/>
         <w:t xml:space="preserve">Availability - </w:t>
       </w:r>
       <w:r>
@@ -3752,7 +4156,17 @@
           <w:sz w:val="20"/>
           <w:szCs w:val="20"/>
         </w:rPr>
-        <w:t xml:space="preserve">According to </w:t>
+        <w:t xml:space="preserve">According </w:t>
+      </w:r>
+      <w:proofErr w:type="gramStart"/>
+      <w:r>
+        <w:rPr>
+          <w:rFonts w:ascii="Century Gothic" w:eastAsia="Times New Roman" w:hAnsi="Century Gothic" w:cs="Times New Roman"/>
+          <w:color w:val="000000"/>
+          <w:sz w:val="20"/>
+          <w:szCs w:val="20"/>
+        </w:rPr>
+        <w:t xml:space="preserve">to </w:t>
       </w:r>
       <w:r>
         <w:rPr>
@@ -3762,16 +4176,47 @@
           <w:szCs w:val="20"/>
           <w:shd w:val="clear" w:color="auto" w:fill="FFFFFF"/>
         </w:rPr>
-        <w:t xml:space="preserve"> BSP Governor Benjamin E. Diokno (2021), the pilot is a major step for both the BSP and the Philippine financial industry towards understanding the potentials and risks of a wholesale CBDC. </w:t>
-      </w:r>
-      <w:r>
-        <w:rPr>
-          <w:rFonts w:ascii="Century Gothic" w:eastAsia="Times New Roman" w:hAnsi="Century Gothic" w:cs="Times New Roman"/>
-          <w:color w:val="000000"/>
-          <w:sz w:val="20"/>
-          <w:szCs w:val="20"/>
-        </w:rPr>
-        <w:t> Given that the vast majority of people still rely substantially on cash, the BSP has declared that it is uncertain that it will create its own Central Bank Digital Currency in the near future. BSP will keep an eye on local and international CBDC developments.</w:t>
+        <w:t> BSP</w:t>
+      </w:r>
+      <w:proofErr w:type="gramEnd"/>
+      <w:r>
+        <w:rPr>
+          <w:rFonts w:ascii="Century Gothic" w:eastAsia="Times New Roman" w:hAnsi="Century Gothic" w:cs="Times New Roman"/>
+          <w:color w:val="000000"/>
+          <w:sz w:val="20"/>
+          <w:szCs w:val="20"/>
+          <w:shd w:val="clear" w:color="auto" w:fill="FFFFFF"/>
+        </w:rPr>
+        <w:t xml:space="preserve"> Governor Benjamin E. Diokno (2021), the pilot is a major step for both the BSP and the Philippine financial industry towards understanding the potentials and risks of a wholesale CBDC. </w:t>
+      </w:r>
+      <w:r>
+        <w:rPr>
+          <w:rFonts w:ascii="Century Gothic" w:eastAsia="Times New Roman" w:hAnsi="Century Gothic" w:cs="Times New Roman"/>
+          <w:color w:val="000000"/>
+          <w:sz w:val="20"/>
+          <w:szCs w:val="20"/>
+        </w:rPr>
+        <w:t xml:space="preserve"> Given that </w:t>
+      </w:r>
+      <w:proofErr w:type="gramStart"/>
+      <w:r>
+        <w:rPr>
+          <w:rFonts w:ascii="Century Gothic" w:eastAsia="Times New Roman" w:hAnsi="Century Gothic" w:cs="Times New Roman"/>
+          <w:color w:val="000000"/>
+          <w:sz w:val="20"/>
+          <w:szCs w:val="20"/>
+        </w:rPr>
+        <w:t>the vast majority of</w:t>
+      </w:r>
+      <w:proofErr w:type="gramEnd"/>
+      <w:r>
+        <w:rPr>
+          <w:rFonts w:ascii="Century Gothic" w:eastAsia="Times New Roman" w:hAnsi="Century Gothic" w:cs="Times New Roman"/>
+          <w:color w:val="000000"/>
+          <w:sz w:val="20"/>
+          <w:szCs w:val="20"/>
+        </w:rPr>
+        <w:t xml:space="preserve"> people still rely substantially on cash, the BSP has declared that it is uncertain that it will create its own Central Bank Digital Currency in the near future. BSP will keep an eye on local and international CBDC developments.</w:t>
       </w:r>
     </w:p>
     <w:p>
@@ -3842,7 +4287,47 @@
           <w:sz w:val="20"/>
           <w:szCs w:val="20"/>
         </w:rPr>
-        <w:t>, one of the largest banking organizations in the country, is working together with IBM on a blockchain-based solution that has the potential to reinvent supply chain finance by enhancing security, transparency and operational processes. Once a part of the network, all parties involved in a transaction can act on the same shared ledger, with each party updating only their part of the process — ensuring efficiency, consistency, trust and transparency, while safeguarding sensitive information.</w:t>
+        <w:t xml:space="preserve">, one of the largest banking organizations in the country, is working together with IBM on a blockchain-based solution that has the potential to reinvent supply chain finance by enhancing security, </w:t>
+      </w:r>
+      <w:proofErr w:type="gramStart"/>
+      <w:r>
+        <w:rPr>
+          <w:rFonts w:ascii="Century Gothic" w:eastAsia="Times New Roman" w:hAnsi="Century Gothic" w:cs="Times New Roman"/>
+          <w:color w:val="000000"/>
+          <w:sz w:val="20"/>
+          <w:szCs w:val="20"/>
+        </w:rPr>
+        <w:t>transparency</w:t>
+      </w:r>
+      <w:proofErr w:type="gramEnd"/>
+      <w:r>
+        <w:rPr>
+          <w:rFonts w:ascii="Century Gothic" w:eastAsia="Times New Roman" w:hAnsi="Century Gothic" w:cs="Times New Roman"/>
+          <w:color w:val="000000"/>
+          <w:sz w:val="20"/>
+          <w:szCs w:val="20"/>
+        </w:rPr>
+        <w:t xml:space="preserve"> and operational processes. Once a part of the network, all parties involved in a transaction can act on the same shared ledger, with each party updating only their part of the process — ensuring efficiency, consistency, </w:t>
+      </w:r>
+      <w:proofErr w:type="gramStart"/>
+      <w:r>
+        <w:rPr>
+          <w:rFonts w:ascii="Century Gothic" w:eastAsia="Times New Roman" w:hAnsi="Century Gothic" w:cs="Times New Roman"/>
+          <w:color w:val="000000"/>
+          <w:sz w:val="20"/>
+          <w:szCs w:val="20"/>
+        </w:rPr>
+        <w:t>trust</w:t>
+      </w:r>
+      <w:proofErr w:type="gramEnd"/>
+      <w:r>
+        <w:rPr>
+          <w:rFonts w:ascii="Century Gothic" w:eastAsia="Times New Roman" w:hAnsi="Century Gothic" w:cs="Times New Roman"/>
+          <w:color w:val="000000"/>
+          <w:sz w:val="20"/>
+          <w:szCs w:val="20"/>
+        </w:rPr>
+        <w:t xml:space="preserve"> and transparency, while safeguarding sensitive information.</w:t>
       </w:r>
     </w:p>
     <w:p>
@@ -3964,7 +4449,31 @@
           <w:shd w:val="clear" w:color="auto" w:fill="FAF9F8"/>
           <w:lang w:val="en-PH" w:eastAsia="ja-JP"/>
         </w:rPr>
-        <w:t>In today's fast changing technology scene, staying up to date on the newest breakthroughs and their repercussions is critical. Through performing a series of Technology Literature Reviews (TLRs), this study attempts to provide a thorough overview of the current status of technology. This study tries to investigate the achievements, trends, and impacts of technology across numerous areas by diving into diverse sources of literature, including scholarly papers, industry reports, and expert analyses. The research attempts to find essential insights, emerging topics, and research gaps by an in-depth examination of relevant literature, ultimately contributing to the body of knowledge in the field of technology.</w:t>
+        <w:t xml:space="preserve">In today's fast changing technology scene, staying up to date on the newest breakthroughs and their repercussions is critical. Through performing a series of Technology Literature Reviews (TLRs), this study attempts to provide a thorough overview of the </w:t>
+      </w:r>
+      <w:proofErr w:type="gramStart"/>
+      <w:r>
+        <w:rPr>
+          <w:rFonts w:ascii="Century Gothic" w:eastAsia="Times New Roman" w:hAnsi="Century Gothic" w:cs="Times New Roman"/>
+          <w:color w:val="000000"/>
+          <w:sz w:val="20"/>
+          <w:szCs w:val="20"/>
+          <w:shd w:val="clear" w:color="auto" w:fill="FAF9F8"/>
+          <w:lang w:val="en-PH" w:eastAsia="ja-JP"/>
+        </w:rPr>
+        <w:t>current status</w:t>
+      </w:r>
+      <w:proofErr w:type="gramEnd"/>
+      <w:r>
+        <w:rPr>
+          <w:rFonts w:ascii="Century Gothic" w:eastAsia="Times New Roman" w:hAnsi="Century Gothic" w:cs="Times New Roman"/>
+          <w:color w:val="000000"/>
+          <w:sz w:val="20"/>
+          <w:szCs w:val="20"/>
+          <w:shd w:val="clear" w:color="auto" w:fill="FAF9F8"/>
+          <w:lang w:val="en-PH" w:eastAsia="ja-JP"/>
+        </w:rPr>
+        <w:t xml:space="preserve"> of technology. This study tries to investigate the achievements, trends, and impacts of technology across numerous areas by diving into diverse sources of literature, including scholarly papers, industry reports, and expert analyses. The research attempts to find essential insights, emerging topics, and research gaps by an in-depth examination of relevant literature, ultimately contributing to the body of knowledge in the field of technology.</w:t>
       </w:r>
     </w:p>
     <w:p>
@@ -4095,20 +4604,7 @@
           <w:shd w:val="clear" w:color="auto" w:fill="FAF9F8"/>
           <w:lang w:val="en-PH" w:eastAsia="ja-JP"/>
         </w:rPr>
-        <w:t xml:space="preserve">cryptocurrency, powered by blockchain technology, offers several advantages in the financial sector. Its finite supply ensures rarity, while decentralized control </w:t>
-      </w:r>
-      <w:bookmarkStart w:id="0" w:name="_GoBack"/>
-      <w:bookmarkEnd w:id="0"/>
-      <w:r>
-        <w:rPr>
-          <w:rFonts w:ascii="Century Gothic" w:eastAsia="Times New Roman" w:hAnsi="Century Gothic" w:cs="Times New Roman"/>
-          <w:color w:val="000000"/>
-          <w:sz w:val="20"/>
-          <w:szCs w:val="20"/>
-          <w:shd w:val="clear" w:color="auto" w:fill="FAF9F8"/>
-          <w:lang w:val="en-PH" w:eastAsia="ja-JP"/>
-        </w:rPr>
-        <w:t>by programmers and math increases trust. The use of blockchain allows users to own their personal data, reducing security costs. Cryptocurrency protocols provide rules for applications within their environments, with consensus mechanisms ensuring the integrity of transactions. Asymmetric encryption safeguards the blockchain and provides secure account control. However, it is important to recognize that cryptocurrency technology is not immune to security risks and privacy concerns. Overall, cryptocurrency has the potential to revolutionize the financial landscape with its secure, decentralized, and efficient features.</w:t>
+        <w:t>cryptocurrency, powered by blockchain technology, offers several advantages in the financial sector. Its finite supply ensures rarity, while decentralized control by programmers and math increases trust. The use of blockchain allows users to own their personal data, reducing security costs. Cryptocurrency protocols provide rules for applications within their environments, with consensus mechanisms ensuring the integrity of transactions. Asymmetric encryption safeguards the blockchain and provides secure account control. However, it is important to recognize that cryptocurrency technology is not immune to security risks and privacy concerns. Overall, cryptocurrency has the potential to revolutionize the financial landscape with its secure, decentralized, and efficient features.</w:t>
       </w:r>
     </w:p>
     <w:p>
@@ -4145,27 +4641,27 @@
           <w:shd w:val="clear" w:color="auto" w:fill="FAF9F8"/>
           <w:lang w:val="en-PH" w:eastAsia="ja-JP"/>
         </w:rPr>
+        <w:t>1.2. STATISTICS</w:t>
+      </w:r>
+    </w:p>
+    <w:p>
+      <w:pPr>
+        <w:spacing w:after="0" w:line="240" w:lineRule="auto"/>
+        <w:rPr>
+          <w:rFonts w:ascii="Century Gothic" w:eastAsia="Times New Roman" w:hAnsi="Century Gothic" w:cs="Times New Roman"/>
+          <w:sz w:val="20"/>
+          <w:szCs w:val="20"/>
+          <w:lang w:val="en-PH" w:eastAsia="ja-JP"/>
+        </w:rPr>
+      </w:pPr>
+      <w:r>
+        <w:rPr>
+          <w:rFonts w:ascii="Century Gothic" w:eastAsia="Times New Roman" w:hAnsi="Century Gothic" w:cs="Times New Roman"/>
+          <w:sz w:val="20"/>
+          <w:szCs w:val="20"/>
+          <w:lang w:val="en-PH" w:eastAsia="ja-JP"/>
+        </w:rPr>
         <w:lastRenderedPageBreak/>
-        <w:t>1.2. STATISTICS</w:t>
-      </w:r>
-    </w:p>
-    <w:p>
-      <w:pPr>
-        <w:spacing w:after="0" w:line="240" w:lineRule="auto"/>
-        <w:rPr>
-          <w:rFonts w:ascii="Century Gothic" w:eastAsia="Times New Roman" w:hAnsi="Century Gothic" w:cs="Times New Roman"/>
-          <w:sz w:val="20"/>
-          <w:szCs w:val="20"/>
-          <w:lang w:val="en-PH" w:eastAsia="ja-JP"/>
-        </w:rPr>
-      </w:pPr>
-      <w:r>
-        <w:rPr>
-          <w:rFonts w:ascii="Century Gothic" w:eastAsia="Times New Roman" w:hAnsi="Century Gothic" w:cs="Times New Roman"/>
-          <w:sz w:val="20"/>
-          <w:szCs w:val="20"/>
-          <w:lang w:val="en-PH" w:eastAsia="ja-JP"/>
-        </w:rPr>
         <w:br/>
       </w:r>
     </w:p>
@@ -4615,7 +5111,31 @@
           <w:shd w:val="clear" w:color="auto" w:fill="FAF9F8"/>
           <w:lang w:val="en-PH" w:eastAsia="ja-JP"/>
         </w:rPr>
-        <w:t xml:space="preserve"> is the largest P2P marketplace for Non Fungible Tokens, with a total trading volume of roughly $14.68 billion. </w:t>
+        <w:t xml:space="preserve"> is the largest P2P marketplace for </w:t>
+      </w:r>
+      <w:proofErr w:type="gramStart"/>
+      <w:r>
+        <w:rPr>
+          <w:rFonts w:ascii="Century Gothic" w:eastAsia="Times New Roman" w:hAnsi="Century Gothic" w:cs="Times New Roman"/>
+          <w:color w:val="000000"/>
+          <w:sz w:val="20"/>
+          <w:szCs w:val="20"/>
+          <w:shd w:val="clear" w:color="auto" w:fill="FAF9F8"/>
+          <w:lang w:val="en-PH" w:eastAsia="ja-JP"/>
+        </w:rPr>
+        <w:t>Non Fungible</w:t>
+      </w:r>
+      <w:proofErr w:type="gramEnd"/>
+      <w:r>
+        <w:rPr>
+          <w:rFonts w:ascii="Century Gothic" w:eastAsia="Times New Roman" w:hAnsi="Century Gothic" w:cs="Times New Roman"/>
+          <w:color w:val="000000"/>
+          <w:sz w:val="20"/>
+          <w:szCs w:val="20"/>
+          <w:shd w:val="clear" w:color="auto" w:fill="FAF9F8"/>
+          <w:lang w:val="en-PH" w:eastAsia="ja-JP"/>
+        </w:rPr>
+        <w:t xml:space="preserve"> Tokens, with a total trading volume of roughly $14.68 billion. </w:t>
       </w:r>
       <w:proofErr w:type="spellStart"/>
       <w:r>
@@ -4687,7 +5207,31 @@
           <w:shd w:val="clear" w:color="auto" w:fill="FAF9F8"/>
           <w:lang w:val="en-PH" w:eastAsia="ja-JP"/>
         </w:rPr>
-        <w:t xml:space="preserve"> recorded an all-time high trading volume of $3.7 billion in January 2022. The brand has also aided in the creation of a number of other competitors, like </w:t>
+        <w:t xml:space="preserve"> recorded an all-time high trading volume of $3.7 billion in January 2022. The brand has also aided in the creation of </w:t>
+      </w:r>
+      <w:proofErr w:type="gramStart"/>
+      <w:r>
+        <w:rPr>
+          <w:rFonts w:ascii="Century Gothic" w:eastAsia="Times New Roman" w:hAnsi="Century Gothic" w:cs="Times New Roman"/>
+          <w:color w:val="000000"/>
+          <w:sz w:val="20"/>
+          <w:szCs w:val="20"/>
+          <w:shd w:val="clear" w:color="auto" w:fill="FAF9F8"/>
+          <w:lang w:val="en-PH" w:eastAsia="ja-JP"/>
+        </w:rPr>
+        <w:t>a number of</w:t>
+      </w:r>
+      <w:proofErr w:type="gramEnd"/>
+      <w:r>
+        <w:rPr>
+          <w:rFonts w:ascii="Century Gothic" w:eastAsia="Times New Roman" w:hAnsi="Century Gothic" w:cs="Times New Roman"/>
+          <w:color w:val="000000"/>
+          <w:sz w:val="20"/>
+          <w:szCs w:val="20"/>
+          <w:shd w:val="clear" w:color="auto" w:fill="FAF9F8"/>
+          <w:lang w:val="en-PH" w:eastAsia="ja-JP"/>
+        </w:rPr>
+        <w:t xml:space="preserve"> other competitors, like </w:t>
       </w:r>
       <w:proofErr w:type="spellStart"/>
       <w:r>
@@ -4847,7 +5391,7 @@
           <wp:inline distT="0" distB="0" distL="0" distR="0" wp14:anchorId="54DC9B54" wp14:editId="0B4D5231">
             <wp:extent cx="5486400" cy="3500755"/>
             <wp:effectExtent l="0" t="0" r="0" b="4445"/>
-            <wp:docPr id="6" name="Picture 6" descr="https://lh6.googleusercontent.com/mzfAxBbF1-9yDlbfp9waiCoQLHlPNZNXt_qiAGz8lmpWkHaE798rl1Y6Ed6LrbQh5jsYJJdLr39aIRkf6NdE3AT-mPR_SXwMxb8sQEB9hQ-NV34epJhceZK1gNgmqANjxcXN-QVCH2LCJpz0YfVVtiw"/>
+            <wp:docPr id="6" name="Picture 4" descr="https://lh6.googleusercontent.com/mzfAxBbF1-9yDlbfp9waiCoQLHlPNZNXt_qiAGz8lmpWkHaE798rl1Y6Ed6LrbQh5jsYJJdLr39aIRkf6NdE3AT-mPR_SXwMxb8sQEB9hQ-NV34epJhceZK1gNgmqANjxcXN-QVCH2LCJpz0YfVVtiw"/>
             <wp:cNvGraphicFramePr>
               <a:graphicFrameLocks xmlns:a="http://schemas.openxmlformats.org/drawingml/2006/main" noChangeAspect="1"/>
             </wp:cNvGraphicFramePr>
@@ -5034,7 +5578,31 @@
           <w:shd w:val="clear" w:color="auto" w:fill="FAF9F8"/>
           <w:lang w:val="en-PH" w:eastAsia="ja-JP"/>
         </w:rPr>
-        <w:t>Below is the table showing the top 10 countries with the most number of NFT users:</w:t>
+        <w:t xml:space="preserve">Below is the table showing the top 10 countries with </w:t>
+      </w:r>
+      <w:proofErr w:type="gramStart"/>
+      <w:r>
+        <w:rPr>
+          <w:rFonts w:ascii="Century Gothic" w:eastAsia="Times New Roman" w:hAnsi="Century Gothic" w:cs="Times New Roman"/>
+          <w:color w:val="000000"/>
+          <w:sz w:val="20"/>
+          <w:szCs w:val="20"/>
+          <w:shd w:val="clear" w:color="auto" w:fill="FAF9F8"/>
+          <w:lang w:val="en-PH" w:eastAsia="ja-JP"/>
+        </w:rPr>
+        <w:t>the most</w:t>
+      </w:r>
+      <w:proofErr w:type="gramEnd"/>
+      <w:r>
+        <w:rPr>
+          <w:rFonts w:ascii="Century Gothic" w:eastAsia="Times New Roman" w:hAnsi="Century Gothic" w:cs="Times New Roman"/>
+          <w:color w:val="000000"/>
+          <w:sz w:val="20"/>
+          <w:szCs w:val="20"/>
+          <w:shd w:val="clear" w:color="auto" w:fill="FAF9F8"/>
+          <w:lang w:val="en-PH" w:eastAsia="ja-JP"/>
+        </w:rPr>
+        <w:t xml:space="preserve"> number of NFT users:</w:t>
       </w:r>
     </w:p>
     <w:p>
@@ -5129,7 +5697,7 @@
           <wp:inline distT="0" distB="0" distL="0" distR="0" wp14:anchorId="5E497B7B" wp14:editId="39E23A43">
             <wp:extent cx="5486400" cy="4062730"/>
             <wp:effectExtent l="0" t="0" r="0" b="0"/>
-            <wp:docPr id="4" name="Picture 4" descr="https://lh4.googleusercontent.com/TrPjJO82die7_G7ci3JYx-TA2k9hPHtFPMoO_7OfkmQCCOLZKgUcy0DY-oRPcLIjhKuUs3vb3xuucr-jA_o3u2qUm9VZPIVVn92uPmt3Ib8ZjDqrvTj4v63S1PCsb61MnSIBNWhvM1qvRCqNdtdlcsI"/>
+            <wp:docPr id="4" name="Picture 6" descr="https://lh4.googleusercontent.com/TrPjJO82die7_G7ci3JYx-TA2k9hPHtFPMoO_7OfkmQCCOLZKgUcy0DY-oRPcLIjhKuUs3vb3xuucr-jA_o3u2qUm9VZPIVVn92uPmt3Ib8ZjDqrvTj4v63S1PCsb61MnSIBNWhvM1qvRCqNdtdlcsI"/>
             <wp:cNvGraphicFramePr>
               <a:graphicFrameLocks xmlns:a="http://schemas.openxmlformats.org/drawingml/2006/main" noChangeAspect="1"/>
             </wp:cNvGraphicFramePr>
@@ -5328,7 +5896,7 @@
           <wp:inline distT="0" distB="0" distL="0" distR="0" wp14:anchorId="4412FB7E" wp14:editId="059987D4">
             <wp:extent cx="5486400" cy="4192905"/>
             <wp:effectExtent l="0" t="0" r="0" b="0"/>
-            <wp:docPr id="3" name="Picture 3" descr="https://lh4.googleusercontent.com/D-VBJArWnwYdvqUwY9KiFj9wVFCPjVQm6y1vXwTRygg99iXZU99TIQjNhZMFYFqefUG3UMhfEN97qi-wKK745V_pf0jhu9VISOj9QwsSv4L2Xnx0Fj7N91o971cwqzzBAyz62-KoDR5NfAOUlqTKYOY"/>
+            <wp:docPr id="3" name="Picture 7" descr="https://lh4.googleusercontent.com/D-VBJArWnwYdvqUwY9KiFj9wVFCPjVQm6y1vXwTRygg99iXZU99TIQjNhZMFYFqefUG3UMhfEN97qi-wKK745V_pf0jhu9VISOj9QwsSv4L2Xnx0Fj7N91o971cwqzzBAyz62-KoDR5NfAOUlqTKYOY"/>
             <wp:cNvGraphicFramePr>
               <a:graphicFrameLocks xmlns:a="http://schemas.openxmlformats.org/drawingml/2006/main" noChangeAspect="1"/>
             </wp:cNvGraphicFramePr>
@@ -5389,7 +5957,7 @@
           <wp:inline distT="0" distB="0" distL="0" distR="0" wp14:anchorId="2746FA80" wp14:editId="0A515FA5">
             <wp:extent cx="5486400" cy="4192905"/>
             <wp:effectExtent l="0" t="0" r="0" b="0"/>
-            <wp:docPr id="2" name="Picture 2" descr="https://lh4.googleusercontent.com/D-VBJArWnwYdvqUwY9KiFj9wVFCPjVQm6y1vXwTRygg99iXZU99TIQjNhZMFYFqefUG3UMhfEN97qi-wKK745V_pf0jhu9VISOj9QwsSv4L2Xnx0Fj7N91o971cwqzzBAyz62-KoDR5NfAOUlqTKYOY"/>
+            <wp:docPr id="2" name="Picture 8" descr="https://lh4.googleusercontent.com/D-VBJArWnwYdvqUwY9KiFj9wVFCPjVQm6y1vXwTRygg99iXZU99TIQjNhZMFYFqefUG3UMhfEN97qi-wKK745V_pf0jhu9VISOj9QwsSv4L2Xnx0Fj7N91o971cwqzzBAyz62-KoDR5NfAOUlqTKYOY"/>
             <wp:cNvGraphicFramePr>
               <a:graphicFrameLocks xmlns:a="http://schemas.openxmlformats.org/drawingml/2006/main" noChangeAspect="1"/>
             </wp:cNvGraphicFramePr>
@@ -5463,7 +6031,7 @@
           <wp:inline distT="0" distB="0" distL="0" distR="0" wp14:anchorId="6904BF4A" wp14:editId="374F1F94">
             <wp:extent cx="4389120" cy="3735705"/>
             <wp:effectExtent l="0" t="0" r="0" b="0"/>
-            <wp:docPr id="1" name="Picture 1" descr="https://lh5.googleusercontent.com/NR-Ql1bymbPq_AcH8VnBIyNrLxjYWB0pDjWLaByqpa_IMAxqBJiRUggFvWpg0MhMtWTVub56iSGsAe-91Fg79EGL30MmyCarX6MlnxJudp76VMbQjdk2u3FaFpX1W1dOugCQHcgQ5T8K-ICHQA4vslU"/>
+            <wp:docPr id="1" name="Picture 9" descr="https://lh5.googleusercontent.com/NR-Ql1bymbPq_AcH8VnBIyNrLxjYWB0pDjWLaByqpa_IMAxqBJiRUggFvWpg0MhMtWTVub56iSGsAe-91Fg79EGL30MmyCarX6MlnxJudp76VMbQjdk2u3FaFpX1W1dOugCQHcgQ5T8K-ICHQA4vslU"/>
             <wp:cNvGraphicFramePr>
               <a:graphicFrameLocks xmlns:a="http://schemas.openxmlformats.org/drawingml/2006/main" noChangeAspect="1"/>
             </wp:cNvGraphicFramePr>
@@ -5600,7 +6168,31 @@
           <w:shd w:val="clear" w:color="auto" w:fill="FAF9F8"/>
           <w:lang w:val="en-PH" w:eastAsia="ja-JP"/>
         </w:rPr>
-        <w:t>Based on the research study by Dalai, S., it can be concluded that cryptocurrency, particularly in the form of non-fungible tokens (NFTs) and blockchain technology, has several positive aspects. Firstly, NFT trading practices were seen as a means to generate additional income by the majority of users. This highlights the potential financial benefits of participating in the cryptocurrency market. NFTs have provided individuals with opportunities to monetize their digital assets and creations, such as artwork, music, or collectibles, by leveraging the uniqueness and scarcity that non-fungibility offers. Secondly, the study indicates that ownership of NFTs can empower individuals by creating ownership structures. By utilizing blockchain technology, NFTs enable verifiable ownership and provenance of digital assets. This empowers creators and collectors by providing them with a sense of control and security over their digital possessions, which was previously challenging to achieve in the digital realm.</w:t>
+        <w:t xml:space="preserve">Based on the research study by Dalai, S., it can be concluded that cryptocurrency, particularly in the form of non-fungible tokens (NFTs) and blockchain technology, has several positive aspects. Firstly, NFT trading practices were seen </w:t>
+      </w:r>
+      <w:proofErr w:type="gramStart"/>
+      <w:r>
+        <w:rPr>
+          <w:rFonts w:ascii="Century Gothic" w:eastAsia="Times New Roman" w:hAnsi="Century Gothic" w:cs="Times New Roman"/>
+          <w:color w:val="000000"/>
+          <w:sz w:val="20"/>
+          <w:szCs w:val="20"/>
+          <w:shd w:val="clear" w:color="auto" w:fill="FAF9F8"/>
+          <w:lang w:val="en-PH" w:eastAsia="ja-JP"/>
+        </w:rPr>
+        <w:t>as a means to</w:t>
+      </w:r>
+      <w:proofErr w:type="gramEnd"/>
+      <w:r>
+        <w:rPr>
+          <w:rFonts w:ascii="Century Gothic" w:eastAsia="Times New Roman" w:hAnsi="Century Gothic" w:cs="Times New Roman"/>
+          <w:color w:val="000000"/>
+          <w:sz w:val="20"/>
+          <w:szCs w:val="20"/>
+          <w:shd w:val="clear" w:color="auto" w:fill="FAF9F8"/>
+          <w:lang w:val="en-PH" w:eastAsia="ja-JP"/>
+        </w:rPr>
+        <w:t xml:space="preserve"> generate additional income by the majority of users. This highlights the potential financial benefits of participating in the cryptocurrency market. NFTs have provided individuals with opportunities to monetize their digital assets and creations, such as artwork, music, or collectibles, by leveraging the uniqueness and scarcity that non-fungibility offers. Secondly, the study indicates that ownership of NFTs can empower individuals by creating ownership structures. By utilizing blockchain technology, NFTs enable verifiable ownership and provenance of digital assets. This empowers creators and collectors by providing them with a sense of control and security over their digital possessions, which was previously challenging to achieve in the digital realm.</w:t>
       </w:r>
     </w:p>
     <w:p>
@@ -5891,7 +6483,31 @@
           <w:shd w:val="clear" w:color="auto" w:fill="FAF9F8"/>
           <w:lang w:val="en-PH" w:eastAsia="ja-JP"/>
         </w:rPr>
-        <w:t>Blockchain enhances data security and privacy by creating an unchangeable and encrypted record, safeguarding sensitive information from fraud and unauthorized access. Personal data can be anonymized and access can be restricted through permissions, addressing privacy concerns. Distributed storage across a network of computers makes it challenging for hackers to access data, reducing the risk of unauthorized breaches.</w:t>
+        <w:t xml:space="preserve">Blockchain enhances data security and privacy by creating an unchangeable and encrypted record, safeguarding sensitive information from fraud and unauthorized access. Personal data can be </w:t>
+      </w:r>
+      <w:proofErr w:type="gramStart"/>
+      <w:r>
+        <w:rPr>
+          <w:rFonts w:ascii="Century Gothic" w:eastAsia="Times New Roman" w:hAnsi="Century Gothic" w:cs="Times New Roman"/>
+          <w:color w:val="000000"/>
+          <w:sz w:val="20"/>
+          <w:szCs w:val="20"/>
+          <w:shd w:val="clear" w:color="auto" w:fill="FAF9F8"/>
+          <w:lang w:val="en-PH" w:eastAsia="ja-JP"/>
+        </w:rPr>
+        <w:t>anonymized</w:t>
+      </w:r>
+      <w:proofErr w:type="gramEnd"/>
+      <w:r>
+        <w:rPr>
+          <w:rFonts w:ascii="Century Gothic" w:eastAsia="Times New Roman" w:hAnsi="Century Gothic" w:cs="Times New Roman"/>
+          <w:color w:val="000000"/>
+          <w:sz w:val="20"/>
+          <w:szCs w:val="20"/>
+          <w:shd w:val="clear" w:color="auto" w:fill="FAF9F8"/>
+          <w:lang w:val="en-PH" w:eastAsia="ja-JP"/>
+        </w:rPr>
+        <w:t xml:space="preserve"> and access can be restricted through permissions, addressing privacy concerns. Distributed storage across a network of computers makes it challenging for hackers to access data, reducing the risk of unauthorized breaches.</w:t>
       </w:r>
     </w:p>
     <w:p>
@@ -6337,6 +6953,3136 @@
           <w:rFonts w:ascii="Century Gothic" w:hAnsi="Century Gothic" w:cs="Times New Roman"/>
           <w:sz w:val="20"/>
           <w:szCs w:val="20"/>
+        </w:rPr>
+      </w:pPr>
+    </w:p>
+    <w:p>
+      <w:pPr>
+        <w:rPr>
+          <w:rFonts w:ascii="Century Gothic" w:hAnsi="Century Gothic" w:cs="Times New Roman"/>
+          <w:sz w:val="20"/>
+          <w:szCs w:val="20"/>
+        </w:rPr>
+      </w:pPr>
+    </w:p>
+    <w:p>
+      <w:pPr>
+        <w:rPr>
+          <w:rFonts w:ascii="Century Gothic" w:hAnsi="Century Gothic" w:cs="Times New Roman"/>
+          <w:sz w:val="20"/>
+          <w:szCs w:val="20"/>
+        </w:rPr>
+      </w:pPr>
+    </w:p>
+    <w:p>
+      <w:pPr>
+        <w:rPr>
+          <w:rFonts w:ascii="Century Gothic" w:hAnsi="Century Gothic" w:cs="Times New Roman"/>
+          <w:sz w:val="20"/>
+          <w:szCs w:val="20"/>
+        </w:rPr>
+      </w:pPr>
+    </w:p>
+    <w:p>
+      <w:pPr>
+        <w:rPr>
+          <w:rFonts w:ascii="Century Gothic" w:hAnsi="Century Gothic" w:cs="Times New Roman"/>
+          <w:sz w:val="20"/>
+          <w:szCs w:val="20"/>
+        </w:rPr>
+      </w:pPr>
+    </w:p>
+    <w:p>
+      <w:pPr>
+        <w:rPr>
+          <w:rFonts w:ascii="Century Gothic" w:hAnsi="Century Gothic" w:cs="Times New Roman"/>
+          <w:sz w:val="20"/>
+          <w:szCs w:val="20"/>
+        </w:rPr>
+      </w:pPr>
+    </w:p>
+    <w:p>
+      <w:pPr>
+        <w:rPr>
+          <w:rFonts w:ascii="Century Gothic" w:hAnsi="Century Gothic" w:cs="Times New Roman"/>
+          <w:sz w:val="20"/>
+          <w:szCs w:val="20"/>
+        </w:rPr>
+      </w:pPr>
+    </w:p>
+    <w:p>
+      <w:pPr>
+        <w:rPr>
+          <w:rFonts w:ascii="Century Gothic" w:hAnsi="Century Gothic" w:cs="Times New Roman"/>
+          <w:sz w:val="20"/>
+          <w:szCs w:val="20"/>
+        </w:rPr>
+      </w:pPr>
+    </w:p>
+    <w:p>
+      <w:pPr>
+        <w:rPr>
+          <w:rFonts w:ascii="Century Gothic" w:hAnsi="Century Gothic" w:cs="Times New Roman"/>
+          <w:sz w:val="20"/>
+          <w:szCs w:val="20"/>
+        </w:rPr>
+      </w:pPr>
+    </w:p>
+    <w:p>
+      <w:pPr>
+        <w:rPr>
+          <w:rFonts w:ascii="Century Gothic" w:hAnsi="Century Gothic" w:cs="Times New Roman"/>
+          <w:sz w:val="20"/>
+          <w:szCs w:val="20"/>
+        </w:rPr>
+      </w:pPr>
+    </w:p>
+    <w:p>
+      <w:pPr>
+        <w:rPr>
+          <w:rFonts w:ascii="Century Gothic" w:hAnsi="Century Gothic" w:cs="Times New Roman"/>
+          <w:sz w:val="20"/>
+          <w:szCs w:val="20"/>
+        </w:rPr>
+      </w:pPr>
+    </w:p>
+    <w:p>
+      <w:pPr>
+        <w:rPr>
+          <w:rFonts w:ascii="Century Gothic" w:hAnsi="Century Gothic" w:cs="Times New Roman"/>
+          <w:sz w:val="20"/>
+          <w:szCs w:val="20"/>
+        </w:rPr>
+      </w:pPr>
+    </w:p>
+    <w:p>
+      <w:pPr>
+        <w:rPr>
+          <w:rFonts w:ascii="Century Gothic" w:hAnsi="Century Gothic" w:cs="Times New Roman"/>
+          <w:sz w:val="20"/>
+          <w:szCs w:val="20"/>
+        </w:rPr>
+      </w:pPr>
+    </w:p>
+    <w:p>
+      <w:pPr>
+        <w:rPr>
+          <w:rFonts w:ascii="Century Gothic" w:hAnsi="Century Gothic" w:cs="Times New Roman"/>
+          <w:sz w:val="20"/>
+          <w:szCs w:val="20"/>
+        </w:rPr>
+      </w:pPr>
+    </w:p>
+    <w:p>
+      <w:pPr>
+        <w:rPr>
+          <w:rFonts w:ascii="Century Gothic" w:hAnsi="Century Gothic" w:cs="Times New Roman"/>
+          <w:sz w:val="20"/>
+          <w:szCs w:val="20"/>
+        </w:rPr>
+      </w:pPr>
+    </w:p>
+    <w:p>
+      <w:pPr>
+        <w:rPr>
+          <w:rFonts w:ascii="Century Gothic" w:hAnsi="Century Gothic" w:cs="Times New Roman"/>
+          <w:sz w:val="20"/>
+          <w:szCs w:val="20"/>
+        </w:rPr>
+      </w:pPr>
+    </w:p>
+    <w:p>
+      <w:pPr>
+        <w:rPr>
+          <w:rFonts w:ascii="Century Gothic" w:hAnsi="Century Gothic" w:cs="Times New Roman"/>
+          <w:sz w:val="20"/>
+          <w:szCs w:val="20"/>
+        </w:rPr>
+      </w:pPr>
+    </w:p>
+    <w:p>
+      <w:pPr>
+        <w:rPr>
+          <w:rFonts w:ascii="Century Gothic" w:hAnsi="Century Gothic" w:cs="Times New Roman"/>
+          <w:sz w:val="20"/>
+          <w:szCs w:val="20"/>
+        </w:rPr>
+      </w:pPr>
+    </w:p>
+    <w:p>
+      <w:pPr>
+        <w:rPr>
+          <w:rFonts w:ascii="Century Gothic" w:hAnsi="Century Gothic" w:cs="Times New Roman"/>
+          <w:sz w:val="20"/>
+          <w:szCs w:val="20"/>
+        </w:rPr>
+      </w:pPr>
+    </w:p>
+    <w:p>
+      <w:pPr>
+        <w:spacing w:before="240" w:after="240" w:line="240" w:lineRule="auto"/>
+        <w:jc w:val="center"/>
+        <w:rPr>
+          <w:rFonts w:ascii="Times New Roman" w:eastAsia="Times New Roman" w:hAnsi="Times New Roman" w:cs="Times New Roman"/>
+          <w:sz w:val="24"/>
+          <w:szCs w:val="24"/>
+          <w:lang w:val="en-PH" w:eastAsia="zh-TW"/>
+        </w:rPr>
+      </w:pPr>
+      <w:r>
+        <w:rPr>
+          <w:rFonts w:ascii="Century Gothic" w:eastAsia="Times New Roman" w:hAnsi="Century Gothic" w:cs="Times New Roman"/>
+          <w:b/>
+          <w:bCs/>
+          <w:color w:val="000000"/>
+          <w:sz w:val="20"/>
+          <w:szCs w:val="20"/>
+          <w:shd w:val="clear" w:color="auto" w:fill="FAF9F8"/>
+          <w:lang w:val="en-PH" w:eastAsia="zh-TW"/>
+        </w:rPr>
+        <w:lastRenderedPageBreak/>
+        <w:t>Surveys and Technology Evaluation and benefits </w:t>
+      </w:r>
+    </w:p>
+    <w:p>
+      <w:pPr>
+        <w:spacing w:before="240" w:after="240" w:line="240" w:lineRule="auto"/>
+        <w:ind w:firstLine="720"/>
+        <w:jc w:val="both"/>
+        <w:rPr>
+          <w:rFonts w:ascii="Times New Roman" w:eastAsia="Times New Roman" w:hAnsi="Times New Roman" w:cs="Times New Roman"/>
+          <w:sz w:val="24"/>
+          <w:szCs w:val="24"/>
+          <w:lang w:val="en-PH" w:eastAsia="zh-TW"/>
+        </w:rPr>
+      </w:pPr>
+      <w:r>
+        <w:rPr>
+          <w:rFonts w:ascii="Century Gothic" w:eastAsia="Times New Roman" w:hAnsi="Century Gothic" w:cs="Times New Roman"/>
+          <w:color w:val="000000"/>
+          <w:sz w:val="20"/>
+          <w:szCs w:val="20"/>
+          <w:shd w:val="clear" w:color="auto" w:fill="FAF9F8"/>
+          <w:lang w:val="en-PH" w:eastAsia="zh-TW"/>
+        </w:rPr>
+        <w:t>This following collection of case reports explores a range of NFT and crypto investments, showcasing both successful ventures and instances of risk and scams. By examining these cases, the researchers aim to gain valuable insights into the opportunities and challenges present in this technology.</w:t>
+      </w:r>
+    </w:p>
+    <w:p>
+      <w:pPr>
+        <w:spacing w:before="240" w:after="240" w:line="240" w:lineRule="auto"/>
+        <w:jc w:val="both"/>
+        <w:rPr>
+          <w:rFonts w:ascii="Times New Roman" w:eastAsia="Times New Roman" w:hAnsi="Times New Roman" w:cs="Times New Roman"/>
+          <w:sz w:val="24"/>
+          <w:szCs w:val="24"/>
+          <w:lang w:val="en-PH" w:eastAsia="zh-TW"/>
+        </w:rPr>
+      </w:pPr>
+      <w:r>
+        <w:rPr>
+          <w:rFonts w:ascii="Century Gothic" w:eastAsia="Times New Roman" w:hAnsi="Century Gothic" w:cs="Times New Roman"/>
+          <w:b/>
+          <w:bCs/>
+          <w:color w:val="000000"/>
+          <w:sz w:val="20"/>
+          <w:szCs w:val="20"/>
+          <w:shd w:val="clear" w:color="auto" w:fill="FAF9F8"/>
+          <w:lang w:val="en-PH" w:eastAsia="zh-TW"/>
+        </w:rPr>
+        <w:t>Successful NFT and Crypto Investments</w:t>
+      </w:r>
+    </w:p>
+    <w:p>
+      <w:pPr>
+        <w:spacing w:before="240" w:after="240" w:line="240" w:lineRule="auto"/>
+        <w:ind w:firstLine="720"/>
+        <w:jc w:val="both"/>
+        <w:rPr>
+          <w:rFonts w:ascii="Times New Roman" w:eastAsia="Times New Roman" w:hAnsi="Times New Roman" w:cs="Times New Roman"/>
+          <w:sz w:val="24"/>
+          <w:szCs w:val="24"/>
+          <w:lang w:val="en-PH" w:eastAsia="zh-TW"/>
+        </w:rPr>
+      </w:pPr>
+      <w:r>
+        <w:rPr>
+          <w:rFonts w:ascii="Century Gothic" w:eastAsia="Times New Roman" w:hAnsi="Century Gothic" w:cs="Times New Roman"/>
+          <w:b/>
+          <w:bCs/>
+          <w:color w:val="000000"/>
+          <w:sz w:val="20"/>
+          <w:szCs w:val="20"/>
+          <w:shd w:val="clear" w:color="auto" w:fill="FAF9F8"/>
+          <w:lang w:val="en-PH" w:eastAsia="zh-TW"/>
+        </w:rPr>
+        <w:t xml:space="preserve">Case I:  Erik </w:t>
+      </w:r>
+      <w:proofErr w:type="spellStart"/>
+      <w:r>
+        <w:rPr>
+          <w:rFonts w:ascii="Century Gothic" w:eastAsia="Times New Roman" w:hAnsi="Century Gothic" w:cs="Times New Roman"/>
+          <w:b/>
+          <w:bCs/>
+          <w:color w:val="000000"/>
+          <w:sz w:val="20"/>
+          <w:szCs w:val="20"/>
+          <w:shd w:val="clear" w:color="auto" w:fill="FAF9F8"/>
+          <w:lang w:val="en-PH" w:eastAsia="zh-TW"/>
+        </w:rPr>
+        <w:t>Finman</w:t>
+      </w:r>
+      <w:proofErr w:type="spellEnd"/>
+      <w:r>
+        <w:rPr>
+          <w:rFonts w:ascii="Century Gothic" w:eastAsia="Times New Roman" w:hAnsi="Century Gothic" w:cs="Times New Roman"/>
+          <w:b/>
+          <w:bCs/>
+          <w:color w:val="000000"/>
+          <w:sz w:val="20"/>
+          <w:szCs w:val="20"/>
+          <w:shd w:val="clear" w:color="auto" w:fill="FAF9F8"/>
+          <w:lang w:val="en-PH" w:eastAsia="zh-TW"/>
+        </w:rPr>
+        <w:t xml:space="preserve"> – Strategic Investment on Cryptocurrency</w:t>
+      </w:r>
+    </w:p>
+    <w:p>
+      <w:pPr>
+        <w:spacing w:before="240" w:after="240" w:line="240" w:lineRule="auto"/>
+        <w:ind w:left="720" w:firstLine="720"/>
+        <w:jc w:val="both"/>
+        <w:rPr>
+          <w:rFonts w:ascii="Times New Roman" w:eastAsia="Times New Roman" w:hAnsi="Times New Roman" w:cs="Times New Roman"/>
+          <w:sz w:val="24"/>
+          <w:szCs w:val="24"/>
+          <w:lang w:val="en-PH" w:eastAsia="zh-TW"/>
+        </w:rPr>
+      </w:pPr>
+      <w:r>
+        <w:rPr>
+          <w:rFonts w:ascii="Century Gothic" w:eastAsia="Times New Roman" w:hAnsi="Century Gothic" w:cs="Times New Roman"/>
+          <w:color w:val="000000"/>
+          <w:sz w:val="20"/>
+          <w:szCs w:val="20"/>
+          <w:shd w:val="clear" w:color="auto" w:fill="FAF9F8"/>
+          <w:lang w:val="en-PH" w:eastAsia="zh-TW"/>
+        </w:rPr>
+        <w:t xml:space="preserve">Erik </w:t>
+      </w:r>
+      <w:proofErr w:type="spellStart"/>
+      <w:r>
+        <w:rPr>
+          <w:rFonts w:ascii="Century Gothic" w:eastAsia="Times New Roman" w:hAnsi="Century Gothic" w:cs="Times New Roman"/>
+          <w:color w:val="000000"/>
+          <w:sz w:val="20"/>
+          <w:szCs w:val="20"/>
+          <w:shd w:val="clear" w:color="auto" w:fill="FAF9F8"/>
+          <w:lang w:val="en-PH" w:eastAsia="zh-TW"/>
+        </w:rPr>
+        <w:t>Finman</w:t>
+      </w:r>
+      <w:proofErr w:type="spellEnd"/>
+      <w:r>
+        <w:rPr>
+          <w:rFonts w:ascii="Century Gothic" w:eastAsia="Times New Roman" w:hAnsi="Century Gothic" w:cs="Times New Roman"/>
+          <w:color w:val="000000"/>
+          <w:sz w:val="20"/>
+          <w:szCs w:val="20"/>
+          <w:shd w:val="clear" w:color="auto" w:fill="FAF9F8"/>
+          <w:lang w:val="en-PH" w:eastAsia="zh-TW"/>
+        </w:rPr>
+        <w:t>, known as the "Bitcoin Teenage Millionaire," made a remarkable investment journey starting at the age of 12. He convinced his parents to let him forgo college and pursue a non-traditional education if he could turn $1,000 into $1 million. Erik chose to invest the entire amount in Bitcoin and other cryptocurrencies when their value was just $12 per coin.</w:t>
+      </w:r>
+    </w:p>
+    <w:p>
+      <w:pPr>
+        <w:spacing w:before="240" w:after="240" w:line="240" w:lineRule="auto"/>
+        <w:ind w:left="720" w:firstLine="720"/>
+        <w:jc w:val="both"/>
+        <w:rPr>
+          <w:rFonts w:ascii="Times New Roman" w:eastAsia="Times New Roman" w:hAnsi="Times New Roman" w:cs="Times New Roman"/>
+          <w:sz w:val="24"/>
+          <w:szCs w:val="24"/>
+          <w:lang w:val="en-PH" w:eastAsia="zh-TW"/>
+        </w:rPr>
+      </w:pPr>
+      <w:r>
+        <w:rPr>
+          <w:rFonts w:ascii="Century Gothic" w:eastAsia="Times New Roman" w:hAnsi="Century Gothic" w:cs="Times New Roman"/>
+          <w:color w:val="000000"/>
+          <w:sz w:val="20"/>
+          <w:szCs w:val="20"/>
+          <w:shd w:val="clear" w:color="auto" w:fill="FAF9F8"/>
+          <w:lang w:val="en-PH" w:eastAsia="zh-TW"/>
+        </w:rPr>
+        <w:t xml:space="preserve">His decision paid off when the price of Bitcoin surged to $1,200 per coin two years later. Taking advantage of his success, Erik made a minor investment in an online education startup called </w:t>
+      </w:r>
+      <w:proofErr w:type="spellStart"/>
+      <w:r>
+        <w:rPr>
+          <w:rFonts w:ascii="Century Gothic" w:eastAsia="Times New Roman" w:hAnsi="Century Gothic" w:cs="Times New Roman"/>
+          <w:color w:val="000000"/>
+          <w:sz w:val="20"/>
+          <w:szCs w:val="20"/>
+          <w:shd w:val="clear" w:color="auto" w:fill="FAF9F8"/>
+          <w:lang w:val="en-PH" w:eastAsia="zh-TW"/>
+        </w:rPr>
+        <w:t>Botangle</w:t>
+      </w:r>
+      <w:proofErr w:type="spellEnd"/>
+      <w:r>
+        <w:rPr>
+          <w:rFonts w:ascii="Century Gothic" w:eastAsia="Times New Roman" w:hAnsi="Century Gothic" w:cs="Times New Roman"/>
+          <w:color w:val="000000"/>
+          <w:sz w:val="20"/>
+          <w:szCs w:val="20"/>
+          <w:shd w:val="clear" w:color="auto" w:fill="FAF9F8"/>
+          <w:lang w:val="en-PH" w:eastAsia="zh-TW"/>
+        </w:rPr>
+        <w:t xml:space="preserve"> by selling a portion of his crypto holdings. Investors showed interest in the platform, which provided video tutoring services, and offered him the choice to sell the company for either $100,000 or 300 BTC.</w:t>
+      </w:r>
+    </w:p>
+    <w:p>
+      <w:pPr>
+        <w:spacing w:before="240" w:after="240" w:line="240" w:lineRule="auto"/>
+        <w:ind w:left="720" w:firstLine="720"/>
+        <w:jc w:val="both"/>
+        <w:rPr>
+          <w:rFonts w:ascii="Times New Roman" w:eastAsia="Times New Roman" w:hAnsi="Times New Roman" w:cs="Times New Roman"/>
+          <w:sz w:val="24"/>
+          <w:szCs w:val="24"/>
+          <w:lang w:val="en-PH" w:eastAsia="zh-TW"/>
+        </w:rPr>
+      </w:pPr>
+      <w:r>
+        <w:rPr>
+          <w:rFonts w:ascii="Century Gothic" w:eastAsia="Times New Roman" w:hAnsi="Century Gothic" w:cs="Times New Roman"/>
+          <w:color w:val="000000"/>
+          <w:sz w:val="20"/>
+          <w:szCs w:val="20"/>
+          <w:shd w:val="clear" w:color="auto" w:fill="FAF9F8"/>
+          <w:lang w:val="en-PH" w:eastAsia="zh-TW"/>
+        </w:rPr>
+        <w:t>To win the bet with his parents, become the youngest cryptocurrency millionaire, and avoid attending college, Erik decided to accept the payment in Bitcoin. He achieved his objective by the time he turned 18, as the value of Bitcoin reached $2,700 in June 2017.</w:t>
+      </w:r>
+    </w:p>
+    <w:p>
+      <w:pPr>
+        <w:spacing w:before="240" w:after="240" w:line="240" w:lineRule="auto"/>
+        <w:ind w:left="720" w:firstLine="720"/>
+        <w:jc w:val="both"/>
+        <w:rPr>
+          <w:rFonts w:ascii="Times New Roman" w:eastAsia="Times New Roman" w:hAnsi="Times New Roman" w:cs="Times New Roman"/>
+          <w:sz w:val="24"/>
+          <w:szCs w:val="24"/>
+          <w:lang w:val="en-PH" w:eastAsia="zh-TW"/>
+        </w:rPr>
+      </w:pPr>
+      <w:r>
+        <w:rPr>
+          <w:rFonts w:ascii="Century Gothic" w:eastAsia="Times New Roman" w:hAnsi="Century Gothic" w:cs="Times New Roman"/>
+          <w:color w:val="000000"/>
+          <w:sz w:val="20"/>
+          <w:szCs w:val="20"/>
+          <w:shd w:val="clear" w:color="auto" w:fill="FAF9F8"/>
+          <w:lang w:val="en-PH" w:eastAsia="zh-TW"/>
+        </w:rPr>
+        <w:t xml:space="preserve">Erik's current estimated net worth is $5 million or more. In 2019, he launched Metal Pay, a website that educates people of all knowledge levels on Bitcoin investment. Overall, Erik </w:t>
+      </w:r>
+      <w:proofErr w:type="spellStart"/>
+      <w:r>
+        <w:rPr>
+          <w:rFonts w:ascii="Century Gothic" w:eastAsia="Times New Roman" w:hAnsi="Century Gothic" w:cs="Times New Roman"/>
+          <w:color w:val="000000"/>
+          <w:sz w:val="20"/>
+          <w:szCs w:val="20"/>
+          <w:shd w:val="clear" w:color="auto" w:fill="FAF9F8"/>
+          <w:lang w:val="en-PH" w:eastAsia="zh-TW"/>
+        </w:rPr>
+        <w:t>Finman's</w:t>
+      </w:r>
+      <w:proofErr w:type="spellEnd"/>
+      <w:r>
+        <w:rPr>
+          <w:rFonts w:ascii="Century Gothic" w:eastAsia="Times New Roman" w:hAnsi="Century Gothic" w:cs="Times New Roman"/>
+          <w:color w:val="000000"/>
+          <w:sz w:val="20"/>
+          <w:szCs w:val="20"/>
+          <w:shd w:val="clear" w:color="auto" w:fill="FAF9F8"/>
+          <w:lang w:val="en-PH" w:eastAsia="zh-TW"/>
+        </w:rPr>
+        <w:t xml:space="preserve"> case exemplifies the potential for success in the cryptocurrency market through strategic investment and entrepreneurial ventures.</w:t>
+      </w:r>
+    </w:p>
+    <w:p>
+      <w:pPr>
+        <w:spacing w:before="240" w:after="240" w:line="240" w:lineRule="auto"/>
+        <w:jc w:val="both"/>
+        <w:rPr>
+          <w:rFonts w:ascii="Times New Roman" w:eastAsia="Times New Roman" w:hAnsi="Times New Roman" w:cs="Times New Roman"/>
+          <w:sz w:val="24"/>
+          <w:szCs w:val="24"/>
+          <w:lang w:val="en-PH" w:eastAsia="zh-TW"/>
+        </w:rPr>
+      </w:pPr>
+      <w:r>
+        <w:rPr>
+          <w:rFonts w:ascii="Century Gothic" w:eastAsia="Times New Roman" w:hAnsi="Century Gothic" w:cs="Times New Roman"/>
+          <w:color w:val="000000"/>
+          <w:sz w:val="20"/>
+          <w:szCs w:val="20"/>
+          <w:shd w:val="clear" w:color="auto" w:fill="FAF9F8"/>
+          <w:lang w:val="en-PH" w:eastAsia="zh-TW"/>
+        </w:rPr>
+        <w:t> </w:t>
+      </w:r>
+    </w:p>
+    <w:p>
+      <w:pPr>
+        <w:spacing w:before="240" w:after="240" w:line="240" w:lineRule="auto"/>
+        <w:jc w:val="both"/>
+        <w:rPr>
+          <w:rFonts w:ascii="Times New Roman" w:eastAsia="Times New Roman" w:hAnsi="Times New Roman" w:cs="Times New Roman"/>
+          <w:sz w:val="24"/>
+          <w:szCs w:val="24"/>
+          <w:lang w:val="en-PH" w:eastAsia="zh-TW"/>
+        </w:rPr>
+      </w:pPr>
+      <w:r>
+        <w:rPr>
+          <w:rFonts w:ascii="Century Gothic" w:eastAsia="Times New Roman" w:hAnsi="Century Gothic" w:cs="Times New Roman"/>
+          <w:color w:val="000000"/>
+          <w:sz w:val="20"/>
+          <w:szCs w:val="20"/>
+          <w:shd w:val="clear" w:color="auto" w:fill="FAF9F8"/>
+          <w:lang w:val="en-PH" w:eastAsia="zh-TW"/>
+        </w:rPr>
+        <w:t>        </w:t>
+      </w:r>
+      <w:r>
+        <w:rPr>
+          <w:rFonts w:ascii="Century Gothic" w:eastAsia="Times New Roman" w:hAnsi="Century Gothic" w:cs="Times New Roman"/>
+          <w:color w:val="000000"/>
+          <w:sz w:val="20"/>
+          <w:szCs w:val="20"/>
+          <w:shd w:val="clear" w:color="auto" w:fill="FAF9F8"/>
+          <w:lang w:val="en-PH" w:eastAsia="zh-TW"/>
+        </w:rPr>
+        <w:tab/>
+      </w:r>
+      <w:r>
+        <w:rPr>
+          <w:rFonts w:ascii="Century Gothic" w:eastAsia="Times New Roman" w:hAnsi="Century Gothic" w:cs="Times New Roman"/>
+          <w:b/>
+          <w:bCs/>
+          <w:color w:val="000000"/>
+          <w:sz w:val="20"/>
+          <w:szCs w:val="20"/>
+          <w:shd w:val="clear" w:color="auto" w:fill="FAF9F8"/>
+          <w:lang w:val="en-PH" w:eastAsia="zh-TW"/>
+        </w:rPr>
+        <w:t xml:space="preserve">Case II:  Luis </w:t>
+      </w:r>
+      <w:proofErr w:type="spellStart"/>
+      <w:r>
+        <w:rPr>
+          <w:rFonts w:ascii="Century Gothic" w:eastAsia="Times New Roman" w:hAnsi="Century Gothic" w:cs="Times New Roman"/>
+          <w:b/>
+          <w:bCs/>
+          <w:color w:val="000000"/>
+          <w:sz w:val="20"/>
+          <w:szCs w:val="20"/>
+          <w:shd w:val="clear" w:color="auto" w:fill="FAF9F8"/>
+          <w:lang w:val="en-PH" w:eastAsia="zh-TW"/>
+        </w:rPr>
+        <w:t>Buenaventure</w:t>
+      </w:r>
+      <w:proofErr w:type="spellEnd"/>
+      <w:r>
+        <w:rPr>
+          <w:rFonts w:ascii="Century Gothic" w:eastAsia="Times New Roman" w:hAnsi="Century Gothic" w:cs="Times New Roman"/>
+          <w:b/>
+          <w:bCs/>
+          <w:color w:val="000000"/>
+          <w:sz w:val="20"/>
+          <w:szCs w:val="20"/>
+          <w:shd w:val="clear" w:color="auto" w:fill="FAF9F8"/>
+          <w:lang w:val="en-PH" w:eastAsia="zh-TW"/>
+        </w:rPr>
+        <w:t xml:space="preserve"> - Embracing Digital art through NFTs</w:t>
+      </w:r>
+    </w:p>
+    <w:p>
+      <w:pPr>
+        <w:spacing w:before="240" w:after="240" w:line="240" w:lineRule="auto"/>
+        <w:ind w:left="720" w:firstLine="720"/>
+        <w:jc w:val="both"/>
+        <w:rPr>
+          <w:rFonts w:ascii="Times New Roman" w:eastAsia="Times New Roman" w:hAnsi="Times New Roman" w:cs="Times New Roman"/>
+          <w:sz w:val="24"/>
+          <w:szCs w:val="24"/>
+          <w:lang w:val="en-PH" w:eastAsia="zh-TW"/>
+        </w:rPr>
+      </w:pPr>
+      <w:r>
+        <w:rPr>
+          <w:rFonts w:ascii="Century Gothic" w:eastAsia="Times New Roman" w:hAnsi="Century Gothic" w:cs="Times New Roman"/>
+          <w:color w:val="000000"/>
+          <w:sz w:val="20"/>
+          <w:szCs w:val="20"/>
+          <w:shd w:val="clear" w:color="auto" w:fill="FAF9F8"/>
+          <w:lang w:val="en-PH" w:eastAsia="zh-TW"/>
+        </w:rPr>
+        <w:t xml:space="preserve">Luis Buenaventura, a Filipino </w:t>
+      </w:r>
+      <w:proofErr w:type="gramStart"/>
+      <w:r>
+        <w:rPr>
+          <w:rFonts w:ascii="Century Gothic" w:eastAsia="Times New Roman" w:hAnsi="Century Gothic" w:cs="Times New Roman"/>
+          <w:color w:val="000000"/>
+          <w:sz w:val="20"/>
+          <w:szCs w:val="20"/>
+          <w:shd w:val="clear" w:color="auto" w:fill="FAF9F8"/>
+          <w:lang w:val="en-PH" w:eastAsia="zh-TW"/>
+        </w:rPr>
+        <w:t>artist</w:t>
+      </w:r>
+      <w:proofErr w:type="gramEnd"/>
+      <w:r>
+        <w:rPr>
+          <w:rFonts w:ascii="Century Gothic" w:eastAsia="Times New Roman" w:hAnsi="Century Gothic" w:cs="Times New Roman"/>
+          <w:color w:val="000000"/>
+          <w:sz w:val="20"/>
+          <w:szCs w:val="20"/>
+          <w:shd w:val="clear" w:color="auto" w:fill="FAF9F8"/>
+          <w:lang w:val="en-PH" w:eastAsia="zh-TW"/>
+        </w:rPr>
+        <w:t xml:space="preserve"> and crypto entrepreneur, has emerged as one of the most successful NFT artists in the Philippines. His collaborations and artworks have garnered significant attention and success in the NFT space.</w:t>
+      </w:r>
+    </w:p>
+    <w:p>
+      <w:pPr>
+        <w:spacing w:before="240" w:after="240" w:line="240" w:lineRule="auto"/>
+        <w:ind w:left="720" w:firstLine="720"/>
+        <w:jc w:val="both"/>
+        <w:rPr>
+          <w:rFonts w:ascii="Times New Roman" w:eastAsia="Times New Roman" w:hAnsi="Times New Roman" w:cs="Times New Roman"/>
+          <w:sz w:val="24"/>
+          <w:szCs w:val="24"/>
+          <w:lang w:val="en-PH" w:eastAsia="zh-TW"/>
+        </w:rPr>
+      </w:pPr>
+      <w:r>
+        <w:rPr>
+          <w:rFonts w:ascii="Century Gothic" w:eastAsia="Times New Roman" w:hAnsi="Century Gothic" w:cs="Times New Roman"/>
+          <w:color w:val="000000"/>
+          <w:sz w:val="20"/>
+          <w:szCs w:val="20"/>
+          <w:shd w:val="clear" w:color="auto" w:fill="FAF9F8"/>
+          <w:lang w:val="en-PH" w:eastAsia="zh-TW"/>
+        </w:rPr>
+        <w:t xml:space="preserve">One of Luis' notable achievements was his collaboration with Argentinian comic book legend Jose </w:t>
+      </w:r>
+      <w:proofErr w:type="spellStart"/>
+      <w:r>
+        <w:rPr>
+          <w:rFonts w:ascii="Century Gothic" w:eastAsia="Times New Roman" w:hAnsi="Century Gothic" w:cs="Times New Roman"/>
+          <w:color w:val="000000"/>
+          <w:sz w:val="20"/>
+          <w:szCs w:val="20"/>
+          <w:shd w:val="clear" w:color="auto" w:fill="FAF9F8"/>
+          <w:lang w:val="en-PH" w:eastAsia="zh-TW"/>
+        </w:rPr>
+        <w:t>Delbo</w:t>
+      </w:r>
+      <w:proofErr w:type="spellEnd"/>
+      <w:r>
+        <w:rPr>
+          <w:rFonts w:ascii="Century Gothic" w:eastAsia="Times New Roman" w:hAnsi="Century Gothic" w:cs="Times New Roman"/>
+          <w:color w:val="000000"/>
+          <w:sz w:val="20"/>
+          <w:szCs w:val="20"/>
+          <w:shd w:val="clear" w:color="auto" w:fill="FAF9F8"/>
+          <w:lang w:val="en-PH" w:eastAsia="zh-TW"/>
+        </w:rPr>
+        <w:t xml:space="preserve">. They sold 222 editions of their comic book art titled "Satoshi The Creator - Genesis" on the Nifty Gateway platform, each priced at $1,999, totaling over P22 </w:t>
+      </w:r>
+      <w:proofErr w:type="gramStart"/>
+      <w:r>
+        <w:rPr>
+          <w:rFonts w:ascii="Century Gothic" w:eastAsia="Times New Roman" w:hAnsi="Century Gothic" w:cs="Times New Roman"/>
+          <w:color w:val="000000"/>
+          <w:sz w:val="20"/>
+          <w:szCs w:val="20"/>
+          <w:shd w:val="clear" w:color="auto" w:fill="FAF9F8"/>
+          <w:lang w:val="en-PH" w:eastAsia="zh-TW"/>
+        </w:rPr>
+        <w:t>million .Another</w:t>
+      </w:r>
+      <w:proofErr w:type="gramEnd"/>
+      <w:r>
+        <w:rPr>
+          <w:rFonts w:ascii="Century Gothic" w:eastAsia="Times New Roman" w:hAnsi="Century Gothic" w:cs="Times New Roman"/>
+          <w:color w:val="000000"/>
+          <w:sz w:val="20"/>
+          <w:szCs w:val="20"/>
+          <w:shd w:val="clear" w:color="auto" w:fill="FAF9F8"/>
+          <w:lang w:val="en-PH" w:eastAsia="zh-TW"/>
+        </w:rPr>
+        <w:t xml:space="preserve"> notable collaboration was with Heart Evangelista and </w:t>
+      </w:r>
+      <w:proofErr w:type="spellStart"/>
+      <w:r>
+        <w:rPr>
+          <w:rFonts w:ascii="Century Gothic" w:eastAsia="Times New Roman" w:hAnsi="Century Gothic" w:cs="Times New Roman"/>
+          <w:color w:val="000000"/>
+          <w:sz w:val="20"/>
+          <w:szCs w:val="20"/>
+          <w:shd w:val="clear" w:color="auto" w:fill="FAF9F8"/>
+          <w:lang w:val="en-PH" w:eastAsia="zh-TW"/>
+        </w:rPr>
+        <w:t>Rodel</w:t>
+      </w:r>
+      <w:proofErr w:type="spellEnd"/>
+      <w:r>
+        <w:rPr>
+          <w:rFonts w:ascii="Century Gothic" w:eastAsia="Times New Roman" w:hAnsi="Century Gothic" w:cs="Times New Roman"/>
+          <w:color w:val="000000"/>
+          <w:sz w:val="20"/>
+          <w:szCs w:val="20"/>
+          <w:shd w:val="clear" w:color="auto" w:fill="FAF9F8"/>
+          <w:lang w:val="en-PH" w:eastAsia="zh-TW"/>
+        </w:rPr>
+        <w:t xml:space="preserve"> Colmenar resulting in a multimedia project that earned 17.35 ETH (approximately P3.6 million).</w:t>
+      </w:r>
+    </w:p>
+    <w:p>
+      <w:pPr>
+        <w:spacing w:before="240" w:after="240" w:line="240" w:lineRule="auto"/>
+        <w:ind w:left="720" w:firstLine="720"/>
+        <w:jc w:val="both"/>
+        <w:rPr>
+          <w:rFonts w:ascii="Times New Roman" w:eastAsia="Times New Roman" w:hAnsi="Times New Roman" w:cs="Times New Roman"/>
+          <w:sz w:val="24"/>
+          <w:szCs w:val="24"/>
+          <w:lang w:val="en-PH" w:eastAsia="zh-TW"/>
+        </w:rPr>
+      </w:pPr>
+      <w:r>
+        <w:rPr>
+          <w:rFonts w:ascii="Century Gothic" w:eastAsia="Times New Roman" w:hAnsi="Century Gothic" w:cs="Times New Roman"/>
+          <w:color w:val="000000"/>
+          <w:sz w:val="20"/>
+          <w:szCs w:val="20"/>
+          <w:shd w:val="clear" w:color="auto" w:fill="FAF9F8"/>
+          <w:lang w:val="en-PH" w:eastAsia="zh-TW"/>
+        </w:rPr>
+        <w:t xml:space="preserve">Luis' success as an NFT artist can be attributed to his early involvement in the cryptocurrency industry and his ability to adapt to the evolving NFT market. He emphasizes the importance of understanding cryptocurrency and being comfortable with investing in it. Additionally, he highlights the significance of creating cool, edgy, and unique art pieces that capture the attention of the NFT community. Scarcity, rarity, and promoting one's work in the crypto community, particularly on Twitter, are also crucial factors in achieving success as an NFT artist. Overall, Luis Buenaventura's journey in the world of NFTs showcases </w:t>
+      </w:r>
+      <w:r>
+        <w:rPr>
+          <w:rFonts w:ascii="Century Gothic" w:eastAsia="Times New Roman" w:hAnsi="Century Gothic" w:cs="Times New Roman"/>
+          <w:color w:val="000000"/>
+          <w:sz w:val="20"/>
+          <w:szCs w:val="20"/>
+          <w:shd w:val="clear" w:color="auto" w:fill="FAF9F8"/>
+          <w:lang w:val="en-PH" w:eastAsia="zh-TW"/>
+        </w:rPr>
+        <w:lastRenderedPageBreak/>
+        <w:t>the possibilities and opportunities available for artists who embrace digital art and leverage the blockchain technology behind NFTs.</w:t>
+      </w:r>
+    </w:p>
+    <w:p>
+      <w:pPr>
+        <w:spacing w:before="240" w:after="240" w:line="240" w:lineRule="auto"/>
+        <w:jc w:val="center"/>
+        <w:rPr>
+          <w:rFonts w:ascii="Times New Roman" w:eastAsia="Times New Roman" w:hAnsi="Times New Roman" w:cs="Times New Roman"/>
+          <w:sz w:val="24"/>
+          <w:szCs w:val="24"/>
+          <w:lang w:val="en-PH" w:eastAsia="zh-TW"/>
+        </w:rPr>
+      </w:pPr>
+      <w:r>
+        <w:rPr>
+          <w:rFonts w:ascii="Century Gothic" w:eastAsia="Times New Roman" w:hAnsi="Century Gothic" w:cs="Times New Roman"/>
+          <w:color w:val="000000"/>
+          <w:sz w:val="20"/>
+          <w:szCs w:val="20"/>
+          <w:shd w:val="clear" w:color="auto" w:fill="FAF9F8"/>
+          <w:lang w:val="en-PH" w:eastAsia="zh-TW"/>
+        </w:rPr>
+        <w:t> </w:t>
+      </w:r>
+      <w:r>
+        <w:rPr>
+          <w:rFonts w:ascii="Century Gothic" w:eastAsia="Times New Roman" w:hAnsi="Century Gothic" w:cs="Times New Roman"/>
+          <w:noProof/>
+          <w:color w:val="000000"/>
+          <w:sz w:val="20"/>
+          <w:szCs w:val="20"/>
+          <w:bdr w:val="none" w:sz="0" w:space="0" w:color="auto" w:frame="1"/>
+          <w:shd w:val="clear" w:color="auto" w:fill="FAF9F8"/>
+          <w:lang w:val="en-PH" w:eastAsia="zh-TW"/>
+        </w:rPr>
+        <w:drawing>
+          <wp:inline distT="0" distB="0" distL="0" distR="0" wp14:anchorId="39DECD8C" wp14:editId="5A38E508">
+            <wp:extent cx="2419985" cy="3912870"/>
+            <wp:effectExtent l="0" t="0" r="0" b="0"/>
+            <wp:docPr id="1717761267" name="Picture 10" descr="A picture containing fictional character, cartoon, action figure, fiction&#10;&#10;Description automatically generated"/>
+            <wp:cNvGraphicFramePr>
+              <a:graphicFrameLocks xmlns:a="http://schemas.openxmlformats.org/drawingml/2006/main" noChangeAspect="1"/>
+            </wp:cNvGraphicFramePr>
+            <a:graphic xmlns:a="http://schemas.openxmlformats.org/drawingml/2006/main">
+              <a:graphicData uri="http://schemas.openxmlformats.org/drawingml/2006/picture">
+                <pic:pic xmlns:pic="http://schemas.openxmlformats.org/drawingml/2006/picture">
+                  <pic:nvPicPr>
+                    <pic:cNvPr id="1717761267" name="Picture 1" descr="A picture containing fictional character, cartoon, action figure, fiction&#10;&#10;Description automatically generated"/>
+                    <pic:cNvPicPr>
+                      <a:picLocks noChangeAspect="1" noChangeArrowheads="1"/>
+                    </pic:cNvPicPr>
+                  </pic:nvPicPr>
+                  <pic:blipFill>
+                    <a:blip r:embed="rId22">
+                      <a:extLst>
+                        <a:ext uri="{28A0092B-C50C-407E-A947-70E740481C1C}">
+                          <a14:useLocalDpi xmlns:a14="http://schemas.microsoft.com/office/drawing/2010/main" val="0"/>
+                        </a:ext>
+                      </a:extLst>
+                    </a:blip>
+                    <a:srcRect/>
+                    <a:stretch>
+                      <a:fillRect/>
+                    </a:stretch>
+                  </pic:blipFill>
+                  <pic:spPr bwMode="auto">
+                    <a:xfrm>
+                      <a:off x="0" y="0"/>
+                      <a:ext cx="2419985" cy="3912870"/>
+                    </a:xfrm>
+                    <a:prstGeom prst="rect">
+                      <a:avLst/>
+                    </a:prstGeom>
+                    <a:noFill/>
+                    <a:ln>
+                      <a:noFill/>
+                    </a:ln>
+                  </pic:spPr>
+                </pic:pic>
+              </a:graphicData>
+            </a:graphic>
+          </wp:inline>
+        </w:drawing>
+      </w:r>
+    </w:p>
+    <w:p>
+      <w:pPr>
+        <w:spacing w:before="240" w:after="240" w:line="240" w:lineRule="auto"/>
+        <w:jc w:val="center"/>
+        <w:rPr>
+          <w:rFonts w:ascii="Times New Roman" w:eastAsia="Times New Roman" w:hAnsi="Times New Roman" w:cs="Times New Roman"/>
+          <w:sz w:val="24"/>
+          <w:szCs w:val="24"/>
+          <w:lang w:val="en-PH" w:eastAsia="zh-TW"/>
+        </w:rPr>
+      </w:pPr>
+      <w:r>
+        <w:rPr>
+          <w:rFonts w:ascii="Century Gothic" w:eastAsia="Times New Roman" w:hAnsi="Century Gothic" w:cs="Times New Roman"/>
+          <w:i/>
+          <w:iCs/>
+          <w:color w:val="000000"/>
+          <w:sz w:val="20"/>
+          <w:szCs w:val="20"/>
+          <w:shd w:val="clear" w:color="auto" w:fill="FAF9F8"/>
+          <w:lang w:val="en-PH" w:eastAsia="zh-TW"/>
+        </w:rPr>
+        <w:t>Figure 1. Satoshi The Creator – Genesis</w:t>
+      </w:r>
+    </w:p>
+    <w:p>
+      <w:pPr>
+        <w:spacing w:before="240" w:after="240" w:line="240" w:lineRule="auto"/>
+        <w:jc w:val="both"/>
+        <w:rPr>
+          <w:rFonts w:ascii="Times New Roman" w:eastAsia="Times New Roman" w:hAnsi="Times New Roman" w:cs="Times New Roman"/>
+          <w:sz w:val="24"/>
+          <w:szCs w:val="24"/>
+          <w:lang w:val="en-PH" w:eastAsia="zh-TW"/>
+        </w:rPr>
+      </w:pPr>
+      <w:r>
+        <w:rPr>
+          <w:rFonts w:ascii="Century Gothic" w:eastAsia="Times New Roman" w:hAnsi="Century Gothic" w:cs="Times New Roman"/>
+          <w:b/>
+          <w:bCs/>
+          <w:color w:val="000000"/>
+          <w:sz w:val="20"/>
+          <w:szCs w:val="20"/>
+          <w:shd w:val="clear" w:color="auto" w:fill="FAF9F8"/>
+          <w:lang w:val="en-PH" w:eastAsia="zh-TW"/>
+        </w:rPr>
+        <w:t>Risks and Scams in Crypto Space</w:t>
+      </w:r>
+    </w:p>
+    <w:p>
+      <w:pPr>
+        <w:spacing w:before="240" w:after="240" w:line="240" w:lineRule="auto"/>
+        <w:jc w:val="both"/>
+        <w:rPr>
+          <w:rFonts w:ascii="Times New Roman" w:eastAsia="Times New Roman" w:hAnsi="Times New Roman" w:cs="Times New Roman"/>
+          <w:sz w:val="24"/>
+          <w:szCs w:val="24"/>
+          <w:lang w:val="en-PH" w:eastAsia="zh-TW"/>
+        </w:rPr>
+      </w:pPr>
+      <w:r>
+        <w:rPr>
+          <w:rFonts w:ascii="Century Gothic" w:eastAsia="Times New Roman" w:hAnsi="Century Gothic" w:cs="Times New Roman"/>
+          <w:b/>
+          <w:bCs/>
+          <w:color w:val="000000"/>
+          <w:sz w:val="20"/>
+          <w:szCs w:val="20"/>
+          <w:shd w:val="clear" w:color="auto" w:fill="FAF9F8"/>
+          <w:lang w:val="en-PH" w:eastAsia="zh-TW"/>
+        </w:rPr>
+        <w:t>        </w:t>
+      </w:r>
+      <w:r>
+        <w:rPr>
+          <w:rFonts w:ascii="Century Gothic" w:eastAsia="Times New Roman" w:hAnsi="Century Gothic" w:cs="Times New Roman"/>
+          <w:b/>
+          <w:bCs/>
+          <w:color w:val="000000"/>
+          <w:sz w:val="20"/>
+          <w:szCs w:val="20"/>
+          <w:shd w:val="clear" w:color="auto" w:fill="FAF9F8"/>
+          <w:lang w:val="en-PH" w:eastAsia="zh-TW"/>
+        </w:rPr>
+        <w:tab/>
+        <w:t>Case III: Ronin Bridge – Highlighting Importance of Decentralization</w:t>
+      </w:r>
+    </w:p>
+    <w:p>
+      <w:pPr>
+        <w:spacing w:before="240" w:after="240" w:line="240" w:lineRule="auto"/>
+        <w:ind w:left="720" w:firstLine="720"/>
+        <w:jc w:val="both"/>
+        <w:rPr>
+          <w:rFonts w:ascii="Times New Roman" w:eastAsia="Times New Roman" w:hAnsi="Times New Roman" w:cs="Times New Roman"/>
+          <w:sz w:val="24"/>
+          <w:szCs w:val="24"/>
+          <w:lang w:val="en-PH" w:eastAsia="zh-TW"/>
+        </w:rPr>
+      </w:pPr>
+      <w:r>
+        <w:rPr>
+          <w:rFonts w:ascii="Century Gothic" w:eastAsia="Times New Roman" w:hAnsi="Century Gothic" w:cs="Times New Roman"/>
+          <w:color w:val="000000"/>
+          <w:sz w:val="20"/>
+          <w:szCs w:val="20"/>
+          <w:shd w:val="clear" w:color="auto" w:fill="FAF9F8"/>
+          <w:lang w:val="en-PH" w:eastAsia="zh-TW"/>
+        </w:rPr>
+        <w:t xml:space="preserve">In late March, the Ronin sidechain, built for the game </w:t>
+      </w:r>
+      <w:proofErr w:type="spellStart"/>
+      <w:r>
+        <w:rPr>
+          <w:rFonts w:ascii="Century Gothic" w:eastAsia="Times New Roman" w:hAnsi="Century Gothic" w:cs="Times New Roman"/>
+          <w:color w:val="000000"/>
+          <w:sz w:val="20"/>
+          <w:szCs w:val="20"/>
+          <w:shd w:val="clear" w:color="auto" w:fill="FAF9F8"/>
+          <w:lang w:val="en-PH" w:eastAsia="zh-TW"/>
+        </w:rPr>
+        <w:t>Axie</w:t>
+      </w:r>
+      <w:proofErr w:type="spellEnd"/>
+      <w:r>
+        <w:rPr>
+          <w:rFonts w:ascii="Century Gothic" w:eastAsia="Times New Roman" w:hAnsi="Century Gothic" w:cs="Times New Roman"/>
+          <w:color w:val="000000"/>
+          <w:sz w:val="20"/>
+          <w:szCs w:val="20"/>
+          <w:shd w:val="clear" w:color="auto" w:fill="FAF9F8"/>
+          <w:lang w:val="en-PH" w:eastAsia="zh-TW"/>
+        </w:rPr>
+        <w:t xml:space="preserve"> Infinity, was hacked, resulting in the theft of over 173,600 Ether (ETH) and 25.5 million USD Coin (USDC), with a combined value of over $600 million. The breach was attributed to the compromise of private keys to five validator nodes on the Ronin chain, including a third-party validator run by </w:t>
+      </w:r>
+      <w:proofErr w:type="spellStart"/>
+      <w:r>
+        <w:rPr>
+          <w:rFonts w:ascii="Century Gothic" w:eastAsia="Times New Roman" w:hAnsi="Century Gothic" w:cs="Times New Roman"/>
+          <w:color w:val="000000"/>
+          <w:sz w:val="20"/>
+          <w:szCs w:val="20"/>
+          <w:shd w:val="clear" w:color="auto" w:fill="FAF9F8"/>
+          <w:lang w:val="en-PH" w:eastAsia="zh-TW"/>
+        </w:rPr>
+        <w:t>Axie</w:t>
+      </w:r>
+      <w:proofErr w:type="spellEnd"/>
+      <w:r>
+        <w:rPr>
+          <w:rFonts w:ascii="Century Gothic" w:eastAsia="Times New Roman" w:hAnsi="Century Gothic" w:cs="Times New Roman"/>
+          <w:color w:val="000000"/>
+          <w:sz w:val="20"/>
+          <w:szCs w:val="20"/>
+          <w:shd w:val="clear" w:color="auto" w:fill="FAF9F8"/>
+          <w:lang w:val="en-PH" w:eastAsia="zh-TW"/>
+        </w:rPr>
+        <w:t xml:space="preserve"> DAO. The hackers gained access to four out of the nine validators, which is the threshold required to approve a transaction (Prashant, 2022).</w:t>
+      </w:r>
+    </w:p>
+    <w:p>
+      <w:pPr>
+        <w:spacing w:before="240" w:after="240" w:line="240" w:lineRule="auto"/>
+        <w:ind w:left="720" w:firstLine="720"/>
+        <w:jc w:val="both"/>
+        <w:rPr>
+          <w:rFonts w:ascii="Times New Roman" w:eastAsia="Times New Roman" w:hAnsi="Times New Roman" w:cs="Times New Roman"/>
+          <w:sz w:val="24"/>
+          <w:szCs w:val="24"/>
+          <w:lang w:val="en-PH" w:eastAsia="zh-TW"/>
+        </w:rPr>
+      </w:pPr>
+      <w:r>
+        <w:rPr>
+          <w:rFonts w:ascii="Century Gothic" w:eastAsia="Times New Roman" w:hAnsi="Century Gothic" w:cs="Times New Roman"/>
+          <w:color w:val="000000"/>
+          <w:sz w:val="20"/>
+          <w:szCs w:val="20"/>
+          <w:shd w:val="clear" w:color="auto" w:fill="FAF9F8"/>
+          <w:lang w:val="en-PH" w:eastAsia="zh-TW"/>
+        </w:rPr>
+        <w:t xml:space="preserve">The exploit was facilitated by social engineering and human error, as access granted by </w:t>
+      </w:r>
+      <w:proofErr w:type="spellStart"/>
+      <w:r>
+        <w:rPr>
+          <w:rFonts w:ascii="Century Gothic" w:eastAsia="Times New Roman" w:hAnsi="Century Gothic" w:cs="Times New Roman"/>
+          <w:color w:val="000000"/>
+          <w:sz w:val="20"/>
+          <w:szCs w:val="20"/>
+          <w:shd w:val="clear" w:color="auto" w:fill="FAF9F8"/>
+          <w:lang w:val="en-PH" w:eastAsia="zh-TW"/>
+        </w:rPr>
+        <w:t>Axie</w:t>
+      </w:r>
+      <w:proofErr w:type="spellEnd"/>
+      <w:r>
+        <w:rPr>
+          <w:rFonts w:ascii="Century Gothic" w:eastAsia="Times New Roman" w:hAnsi="Century Gothic" w:cs="Times New Roman"/>
+          <w:color w:val="000000"/>
+          <w:sz w:val="20"/>
+          <w:szCs w:val="20"/>
+          <w:shd w:val="clear" w:color="auto" w:fill="FAF9F8"/>
+          <w:lang w:val="en-PH" w:eastAsia="zh-TW"/>
+        </w:rPr>
+        <w:t xml:space="preserve"> DAO to Sky Mavis, the developers of </w:t>
+      </w:r>
+      <w:proofErr w:type="spellStart"/>
+      <w:r>
+        <w:rPr>
+          <w:rFonts w:ascii="Century Gothic" w:eastAsia="Times New Roman" w:hAnsi="Century Gothic" w:cs="Times New Roman"/>
+          <w:color w:val="000000"/>
+          <w:sz w:val="20"/>
+          <w:szCs w:val="20"/>
+          <w:shd w:val="clear" w:color="auto" w:fill="FAF9F8"/>
+          <w:lang w:val="en-PH" w:eastAsia="zh-TW"/>
+        </w:rPr>
+        <w:t>Axie</w:t>
+      </w:r>
+      <w:proofErr w:type="spellEnd"/>
+      <w:r>
+        <w:rPr>
+          <w:rFonts w:ascii="Century Gothic" w:eastAsia="Times New Roman" w:hAnsi="Century Gothic" w:cs="Times New Roman"/>
+          <w:color w:val="000000"/>
+          <w:sz w:val="20"/>
+          <w:szCs w:val="20"/>
+          <w:shd w:val="clear" w:color="auto" w:fill="FAF9F8"/>
+          <w:lang w:val="en-PH" w:eastAsia="zh-TW"/>
+        </w:rPr>
+        <w:t xml:space="preserve"> Infinity, was not revoked. Sky Mavis, the company behind </w:t>
+      </w:r>
+      <w:proofErr w:type="spellStart"/>
+      <w:r>
+        <w:rPr>
+          <w:rFonts w:ascii="Century Gothic" w:eastAsia="Times New Roman" w:hAnsi="Century Gothic" w:cs="Times New Roman"/>
+          <w:color w:val="000000"/>
+          <w:sz w:val="20"/>
+          <w:szCs w:val="20"/>
+          <w:shd w:val="clear" w:color="auto" w:fill="FAF9F8"/>
+          <w:lang w:val="en-PH" w:eastAsia="zh-TW"/>
+        </w:rPr>
+        <w:t>Axie</w:t>
+      </w:r>
+      <w:proofErr w:type="spellEnd"/>
+      <w:r>
+        <w:rPr>
+          <w:rFonts w:ascii="Century Gothic" w:eastAsia="Times New Roman" w:hAnsi="Century Gothic" w:cs="Times New Roman"/>
+          <w:color w:val="000000"/>
+          <w:sz w:val="20"/>
+          <w:szCs w:val="20"/>
+          <w:shd w:val="clear" w:color="auto" w:fill="FAF9F8"/>
+          <w:lang w:val="en-PH" w:eastAsia="zh-TW"/>
+        </w:rPr>
+        <w:t xml:space="preserve"> Infinity, pledged to reimburse and recover the stolen funds.</w:t>
+      </w:r>
+    </w:p>
+    <w:p>
+      <w:pPr>
+        <w:spacing w:before="240" w:after="240" w:line="240" w:lineRule="auto"/>
+        <w:ind w:left="720" w:firstLine="720"/>
+        <w:jc w:val="both"/>
+        <w:rPr>
+          <w:rFonts w:ascii="Times New Roman" w:eastAsia="Times New Roman" w:hAnsi="Times New Roman" w:cs="Times New Roman"/>
+          <w:sz w:val="24"/>
+          <w:szCs w:val="24"/>
+          <w:lang w:val="en-PH" w:eastAsia="zh-TW"/>
+        </w:rPr>
+      </w:pPr>
+      <w:r>
+        <w:rPr>
+          <w:rFonts w:ascii="Century Gothic" w:eastAsia="Times New Roman" w:hAnsi="Century Gothic" w:cs="Times New Roman"/>
+          <w:color w:val="000000"/>
+          <w:sz w:val="20"/>
+          <w:szCs w:val="20"/>
+          <w:shd w:val="clear" w:color="auto" w:fill="FAF9F8"/>
+          <w:lang w:val="en-PH" w:eastAsia="zh-TW"/>
+        </w:rPr>
+        <w:t>The hack raised questions about the security and decentralization of the Ronin chain, as well as the validator approval process. In the context of the Ronin bridge, decentralization refers to the distribution of power and control among multiple entities, reducing the risk of a single point of failure or vulnerability.</w:t>
+      </w:r>
+    </w:p>
+    <w:p>
+      <w:pPr>
+        <w:spacing w:before="240" w:after="240" w:line="240" w:lineRule="auto"/>
+        <w:ind w:left="720" w:firstLine="720"/>
+        <w:jc w:val="both"/>
+        <w:rPr>
+          <w:rFonts w:ascii="Times New Roman" w:eastAsia="Times New Roman" w:hAnsi="Times New Roman" w:cs="Times New Roman"/>
+          <w:sz w:val="24"/>
+          <w:szCs w:val="24"/>
+          <w:lang w:val="en-PH" w:eastAsia="zh-TW"/>
+        </w:rPr>
+      </w:pPr>
+      <w:r>
+        <w:rPr>
+          <w:rFonts w:ascii="Century Gothic" w:eastAsia="Times New Roman" w:hAnsi="Century Gothic" w:cs="Times New Roman"/>
+          <w:color w:val="000000"/>
+          <w:sz w:val="20"/>
+          <w:szCs w:val="20"/>
+          <w:shd w:val="clear" w:color="auto" w:fill="FAF9F8"/>
+          <w:lang w:val="en-PH" w:eastAsia="zh-TW"/>
+        </w:rPr>
+        <w:lastRenderedPageBreak/>
+        <w:t xml:space="preserve">The Ronin bridge was designed with a limited number of validators, specifically nine validators, responsible for approving transactions and maintaining the integrity of the network. However, the problem arises when a significant portion of these validators is controlled by a single party, in this case, the developers behind </w:t>
+      </w:r>
+      <w:proofErr w:type="spellStart"/>
+      <w:r>
+        <w:rPr>
+          <w:rFonts w:ascii="Century Gothic" w:eastAsia="Times New Roman" w:hAnsi="Century Gothic" w:cs="Times New Roman"/>
+          <w:color w:val="000000"/>
+          <w:sz w:val="20"/>
+          <w:szCs w:val="20"/>
+          <w:shd w:val="clear" w:color="auto" w:fill="FAF9F8"/>
+          <w:lang w:val="en-PH" w:eastAsia="zh-TW"/>
+        </w:rPr>
+        <w:t>Axie</w:t>
+      </w:r>
+      <w:proofErr w:type="spellEnd"/>
+      <w:r>
+        <w:rPr>
+          <w:rFonts w:ascii="Century Gothic" w:eastAsia="Times New Roman" w:hAnsi="Century Gothic" w:cs="Times New Roman"/>
+          <w:color w:val="000000"/>
+          <w:sz w:val="20"/>
+          <w:szCs w:val="20"/>
+          <w:shd w:val="clear" w:color="auto" w:fill="FAF9F8"/>
+          <w:lang w:val="en-PH" w:eastAsia="zh-TW"/>
+        </w:rPr>
+        <w:t xml:space="preserve"> Infinity and the </w:t>
+      </w:r>
+      <w:proofErr w:type="spellStart"/>
+      <w:r>
+        <w:rPr>
+          <w:rFonts w:ascii="Century Gothic" w:eastAsia="Times New Roman" w:hAnsi="Century Gothic" w:cs="Times New Roman"/>
+          <w:color w:val="000000"/>
+          <w:sz w:val="20"/>
+          <w:szCs w:val="20"/>
+          <w:shd w:val="clear" w:color="auto" w:fill="FAF9F8"/>
+          <w:lang w:val="en-PH" w:eastAsia="zh-TW"/>
+        </w:rPr>
+        <w:t>Axie</w:t>
+      </w:r>
+      <w:proofErr w:type="spellEnd"/>
+      <w:r>
+        <w:rPr>
+          <w:rFonts w:ascii="Century Gothic" w:eastAsia="Times New Roman" w:hAnsi="Century Gothic" w:cs="Times New Roman"/>
+          <w:color w:val="000000"/>
+          <w:sz w:val="20"/>
+          <w:szCs w:val="20"/>
+          <w:shd w:val="clear" w:color="auto" w:fill="FAF9F8"/>
+          <w:lang w:val="en-PH" w:eastAsia="zh-TW"/>
+        </w:rPr>
+        <w:t xml:space="preserve"> DAO.</w:t>
+      </w:r>
+    </w:p>
+    <w:p>
+      <w:pPr>
+        <w:spacing w:before="240" w:after="240" w:line="240" w:lineRule="auto"/>
+        <w:ind w:left="720" w:firstLine="720"/>
+        <w:jc w:val="both"/>
+        <w:rPr>
+          <w:rFonts w:ascii="Times New Roman" w:eastAsia="Times New Roman" w:hAnsi="Times New Roman" w:cs="Times New Roman"/>
+          <w:sz w:val="24"/>
+          <w:szCs w:val="24"/>
+          <w:lang w:val="en-PH" w:eastAsia="zh-TW"/>
+        </w:rPr>
+      </w:pPr>
+      <w:r>
+        <w:rPr>
+          <w:rFonts w:ascii="Century Gothic" w:eastAsia="Times New Roman" w:hAnsi="Century Gothic" w:cs="Times New Roman"/>
+          <w:color w:val="000000"/>
+          <w:sz w:val="20"/>
+          <w:szCs w:val="20"/>
+          <w:shd w:val="clear" w:color="auto" w:fill="FAF9F8"/>
+          <w:lang w:val="en-PH" w:eastAsia="zh-TW"/>
+        </w:rPr>
+        <w:t xml:space="preserve">By having </w:t>
+      </w:r>
+      <w:proofErr w:type="gramStart"/>
+      <w:r>
+        <w:rPr>
+          <w:rFonts w:ascii="Century Gothic" w:eastAsia="Times New Roman" w:hAnsi="Century Gothic" w:cs="Times New Roman"/>
+          <w:color w:val="000000"/>
+          <w:sz w:val="20"/>
+          <w:szCs w:val="20"/>
+          <w:shd w:val="clear" w:color="auto" w:fill="FAF9F8"/>
+          <w:lang w:val="en-PH" w:eastAsia="zh-TW"/>
+        </w:rPr>
+        <w:t>a majority of</w:t>
+      </w:r>
+      <w:proofErr w:type="gramEnd"/>
+      <w:r>
+        <w:rPr>
+          <w:rFonts w:ascii="Century Gothic" w:eastAsia="Times New Roman" w:hAnsi="Century Gothic" w:cs="Times New Roman"/>
+          <w:color w:val="000000"/>
+          <w:sz w:val="20"/>
+          <w:szCs w:val="20"/>
+          <w:shd w:val="clear" w:color="auto" w:fill="FAF9F8"/>
+          <w:lang w:val="en-PH" w:eastAsia="zh-TW"/>
+        </w:rPr>
+        <w:t xml:space="preserve"> validators controlled by a single entity or a small group of entities, the system becomes more centralized. This means that if an attacker gains access to or compromises a significant number of these validators, they can potentially manipulate the network's operation and carry out fraudulent activities, as was the case with the Ronin hack.</w:t>
+      </w:r>
+    </w:p>
+    <w:p>
+      <w:pPr>
+        <w:spacing w:before="240" w:after="240" w:line="240" w:lineRule="auto"/>
+        <w:ind w:left="720" w:firstLine="720"/>
+        <w:jc w:val="both"/>
+        <w:rPr>
+          <w:rFonts w:ascii="Times New Roman" w:eastAsia="Times New Roman" w:hAnsi="Times New Roman" w:cs="Times New Roman"/>
+          <w:sz w:val="24"/>
+          <w:szCs w:val="24"/>
+          <w:lang w:val="en-PH" w:eastAsia="zh-TW"/>
+        </w:rPr>
+      </w:pPr>
+      <w:r>
+        <w:rPr>
+          <w:rFonts w:ascii="Century Gothic" w:eastAsia="Times New Roman" w:hAnsi="Century Gothic" w:cs="Times New Roman"/>
+          <w:color w:val="000000"/>
+          <w:sz w:val="20"/>
+          <w:szCs w:val="20"/>
+          <w:shd w:val="clear" w:color="auto" w:fill="FAF9F8"/>
+          <w:lang w:val="en-PH" w:eastAsia="zh-TW"/>
+        </w:rPr>
+        <w:t xml:space="preserve">The hack on the Ronin chain highlights a combination of human error and social engineering </w:t>
+      </w:r>
+      <w:r>
+        <w:rPr>
+          <w:rFonts w:ascii="Century Gothic" w:eastAsia="Times New Roman" w:hAnsi="Century Gothic" w:cs="Times New Roman"/>
+          <w:i/>
+          <w:iCs/>
+          <w:color w:val="000000"/>
+          <w:sz w:val="20"/>
+          <w:szCs w:val="20"/>
+          <w:shd w:val="clear" w:color="auto" w:fill="FAF9F8"/>
+          <w:lang w:val="en-PH" w:eastAsia="zh-TW"/>
+        </w:rPr>
+        <w:t>(manipulation of individuals or groups through psychological tactics to deceive, manipulate, or gain unauthorized access to sensitive information or systems)</w:t>
+      </w:r>
+      <w:r>
+        <w:rPr>
+          <w:rFonts w:ascii="Century Gothic" w:eastAsia="Times New Roman" w:hAnsi="Century Gothic" w:cs="Times New Roman"/>
+          <w:color w:val="000000"/>
+          <w:sz w:val="20"/>
+          <w:szCs w:val="20"/>
+          <w:shd w:val="clear" w:color="auto" w:fill="FAF9F8"/>
+          <w:lang w:val="en-PH" w:eastAsia="zh-TW"/>
+        </w:rPr>
+        <w:t>. It also exposed potential weaknesses in the design and decentralization of the system. While blockchain technology itself is not to blame, it is crucial to implement robust security practices and continuously improve the system to protect against potential vulnerabilities and attacks.</w:t>
+      </w:r>
+    </w:p>
+    <w:p>
+      <w:pPr>
+        <w:spacing w:before="240" w:after="240" w:line="240" w:lineRule="auto"/>
+        <w:jc w:val="both"/>
+        <w:rPr>
+          <w:rFonts w:ascii="Times New Roman" w:eastAsia="Times New Roman" w:hAnsi="Times New Roman" w:cs="Times New Roman"/>
+          <w:sz w:val="24"/>
+          <w:szCs w:val="24"/>
+          <w:lang w:val="en-PH" w:eastAsia="zh-TW"/>
+        </w:rPr>
+      </w:pPr>
+      <w:r>
+        <w:rPr>
+          <w:rFonts w:ascii="Century Gothic" w:eastAsia="Times New Roman" w:hAnsi="Century Gothic" w:cs="Times New Roman"/>
+          <w:b/>
+          <w:bCs/>
+          <w:color w:val="000000"/>
+          <w:sz w:val="20"/>
+          <w:szCs w:val="20"/>
+          <w:shd w:val="clear" w:color="auto" w:fill="FAF9F8"/>
+          <w:lang w:val="en-PH" w:eastAsia="zh-TW"/>
+        </w:rPr>
+        <w:t>        </w:t>
+      </w:r>
+      <w:r>
+        <w:rPr>
+          <w:rFonts w:ascii="Century Gothic" w:eastAsia="Times New Roman" w:hAnsi="Century Gothic" w:cs="Times New Roman"/>
+          <w:b/>
+          <w:bCs/>
+          <w:color w:val="000000"/>
+          <w:sz w:val="20"/>
+          <w:szCs w:val="20"/>
+          <w:shd w:val="clear" w:color="auto" w:fill="FAF9F8"/>
+          <w:lang w:val="en-PH" w:eastAsia="zh-TW"/>
+        </w:rPr>
+        <w:tab/>
+        <w:t xml:space="preserve">Case IV: </w:t>
+      </w:r>
+      <w:proofErr w:type="spellStart"/>
+      <w:r>
+        <w:rPr>
+          <w:rFonts w:ascii="Century Gothic" w:eastAsia="Times New Roman" w:hAnsi="Century Gothic" w:cs="Times New Roman"/>
+          <w:b/>
+          <w:bCs/>
+          <w:color w:val="000000"/>
+          <w:sz w:val="20"/>
+          <w:szCs w:val="20"/>
+          <w:shd w:val="clear" w:color="auto" w:fill="FAF9F8"/>
+          <w:lang w:val="en-PH" w:eastAsia="zh-TW"/>
+        </w:rPr>
+        <w:t>McGlay</w:t>
+      </w:r>
+      <w:proofErr w:type="spellEnd"/>
+      <w:r>
+        <w:rPr>
+          <w:rFonts w:ascii="Century Gothic" w:eastAsia="Times New Roman" w:hAnsi="Century Gothic" w:cs="Times New Roman"/>
+          <w:b/>
+          <w:bCs/>
+          <w:color w:val="000000"/>
+          <w:sz w:val="20"/>
+          <w:szCs w:val="20"/>
+          <w:shd w:val="clear" w:color="auto" w:fill="FAF9F8"/>
+          <w:lang w:val="en-PH" w:eastAsia="zh-TW"/>
+        </w:rPr>
+        <w:t xml:space="preserve"> – Highlighting the Volatility of Cryptocurrencies</w:t>
+      </w:r>
+    </w:p>
+    <w:p>
+      <w:pPr>
+        <w:spacing w:before="240" w:after="240" w:line="240" w:lineRule="auto"/>
+        <w:ind w:left="720" w:firstLine="720"/>
+        <w:jc w:val="both"/>
+        <w:rPr>
+          <w:rFonts w:ascii="Times New Roman" w:eastAsia="Times New Roman" w:hAnsi="Times New Roman" w:cs="Times New Roman"/>
+          <w:sz w:val="24"/>
+          <w:szCs w:val="24"/>
+          <w:lang w:val="en-PH" w:eastAsia="zh-TW"/>
+        </w:rPr>
+      </w:pPr>
+      <w:r>
+        <w:rPr>
+          <w:rFonts w:ascii="Century Gothic" w:eastAsia="Times New Roman" w:hAnsi="Century Gothic" w:cs="Times New Roman"/>
+          <w:color w:val="000000"/>
+          <w:sz w:val="20"/>
+          <w:szCs w:val="20"/>
+          <w:shd w:val="clear" w:color="auto" w:fill="FAF9F8"/>
+          <w:lang w:val="en-PH" w:eastAsia="zh-TW"/>
+        </w:rPr>
+        <w:t xml:space="preserve">During the cryptocurrency boom of the pandemic, Gian Carlo </w:t>
+      </w:r>
+      <w:proofErr w:type="spellStart"/>
+      <w:r>
+        <w:rPr>
+          <w:rFonts w:ascii="Century Gothic" w:eastAsia="Times New Roman" w:hAnsi="Century Gothic" w:cs="Times New Roman"/>
+          <w:color w:val="000000"/>
+          <w:sz w:val="20"/>
+          <w:szCs w:val="20"/>
+          <w:shd w:val="clear" w:color="auto" w:fill="FAF9F8"/>
+          <w:lang w:val="en-PH" w:eastAsia="zh-TW"/>
+        </w:rPr>
+        <w:t>McGlay</w:t>
+      </w:r>
+      <w:proofErr w:type="spellEnd"/>
+      <w:r>
+        <w:rPr>
+          <w:rFonts w:ascii="Century Gothic" w:eastAsia="Times New Roman" w:hAnsi="Century Gothic" w:cs="Times New Roman"/>
+          <w:color w:val="000000"/>
+          <w:sz w:val="20"/>
+          <w:szCs w:val="20"/>
+          <w:shd w:val="clear" w:color="auto" w:fill="FAF9F8"/>
+          <w:lang w:val="en-PH" w:eastAsia="zh-TW"/>
+        </w:rPr>
+        <w:t xml:space="preserve">, A Filipino migrant worker, saw potential in </w:t>
+      </w:r>
+      <w:proofErr w:type="spellStart"/>
+      <w:r>
+        <w:rPr>
+          <w:rFonts w:ascii="Century Gothic" w:eastAsia="Times New Roman" w:hAnsi="Century Gothic" w:cs="Times New Roman"/>
+          <w:color w:val="000000"/>
+          <w:sz w:val="20"/>
+          <w:szCs w:val="20"/>
+          <w:shd w:val="clear" w:color="auto" w:fill="FAF9F8"/>
+          <w:lang w:val="en-PH" w:eastAsia="zh-TW"/>
+        </w:rPr>
+        <w:t>Axie</w:t>
+      </w:r>
+      <w:proofErr w:type="spellEnd"/>
+      <w:r>
+        <w:rPr>
+          <w:rFonts w:ascii="Century Gothic" w:eastAsia="Times New Roman" w:hAnsi="Century Gothic" w:cs="Times New Roman"/>
+          <w:color w:val="000000"/>
+          <w:sz w:val="20"/>
+          <w:szCs w:val="20"/>
+          <w:shd w:val="clear" w:color="auto" w:fill="FAF9F8"/>
+          <w:lang w:val="en-PH" w:eastAsia="zh-TW"/>
+        </w:rPr>
+        <w:t xml:space="preserve"> Infinity, a blockchain-based online game that allowed players to earn cryptocurrency called smooth love potion (SLP). </w:t>
+      </w:r>
+      <w:proofErr w:type="spellStart"/>
+      <w:r>
+        <w:rPr>
+          <w:rFonts w:ascii="Century Gothic" w:eastAsia="Times New Roman" w:hAnsi="Century Gothic" w:cs="Times New Roman"/>
+          <w:color w:val="000000"/>
+          <w:sz w:val="20"/>
+          <w:szCs w:val="20"/>
+          <w:shd w:val="clear" w:color="auto" w:fill="FAF9F8"/>
+          <w:lang w:val="en-PH" w:eastAsia="zh-TW"/>
+        </w:rPr>
+        <w:t>McGlay</w:t>
+      </w:r>
+      <w:proofErr w:type="spellEnd"/>
+      <w:r>
+        <w:rPr>
+          <w:rFonts w:ascii="Century Gothic" w:eastAsia="Times New Roman" w:hAnsi="Century Gothic" w:cs="Times New Roman"/>
+          <w:color w:val="000000"/>
+          <w:sz w:val="20"/>
+          <w:szCs w:val="20"/>
+          <w:shd w:val="clear" w:color="auto" w:fill="FAF9F8"/>
+          <w:lang w:val="en-PH" w:eastAsia="zh-TW"/>
+        </w:rPr>
+        <w:t xml:space="preserve"> formed a team of players, known as scholars, who rented game characters from managers like him in exchange for a portion of their earnings.</w:t>
+      </w:r>
+    </w:p>
+    <w:p>
+      <w:pPr>
+        <w:spacing w:before="240" w:after="240" w:line="240" w:lineRule="auto"/>
+        <w:ind w:left="720" w:firstLine="720"/>
+        <w:jc w:val="both"/>
+        <w:rPr>
+          <w:rFonts w:ascii="Times New Roman" w:eastAsia="Times New Roman" w:hAnsi="Times New Roman" w:cs="Times New Roman"/>
+          <w:sz w:val="24"/>
+          <w:szCs w:val="24"/>
+          <w:lang w:val="en-PH" w:eastAsia="zh-TW"/>
+        </w:rPr>
+      </w:pPr>
+      <w:r>
+        <w:rPr>
+          <w:rFonts w:ascii="Century Gothic" w:eastAsia="Times New Roman" w:hAnsi="Century Gothic" w:cs="Times New Roman"/>
+          <w:color w:val="000000"/>
+          <w:sz w:val="20"/>
+          <w:szCs w:val="20"/>
+          <w:shd w:val="clear" w:color="auto" w:fill="FAF9F8"/>
+          <w:lang w:val="en-PH" w:eastAsia="zh-TW"/>
+        </w:rPr>
+        <w:t xml:space="preserve"> At its peak, the game attracted millions of users, mainly from the Philippines and other developing countries. However, as crypto prices crashed, </w:t>
+      </w:r>
+      <w:proofErr w:type="spellStart"/>
+      <w:r>
+        <w:rPr>
+          <w:rFonts w:ascii="Century Gothic" w:eastAsia="Times New Roman" w:hAnsi="Century Gothic" w:cs="Times New Roman"/>
+          <w:color w:val="000000"/>
+          <w:sz w:val="20"/>
+          <w:szCs w:val="20"/>
+          <w:shd w:val="clear" w:color="auto" w:fill="FAF9F8"/>
+          <w:lang w:val="en-PH" w:eastAsia="zh-TW"/>
+        </w:rPr>
+        <w:t>McGlay</w:t>
+      </w:r>
+      <w:proofErr w:type="spellEnd"/>
+      <w:r>
+        <w:rPr>
+          <w:rFonts w:ascii="Century Gothic" w:eastAsia="Times New Roman" w:hAnsi="Century Gothic" w:cs="Times New Roman"/>
+          <w:color w:val="000000"/>
+          <w:sz w:val="20"/>
+          <w:szCs w:val="20"/>
+          <w:shd w:val="clear" w:color="auto" w:fill="FAF9F8"/>
+          <w:lang w:val="en-PH" w:eastAsia="zh-TW"/>
+        </w:rPr>
+        <w:t xml:space="preserve"> faced losses of over 1 million pesos, considering his </w:t>
+      </w:r>
+      <w:proofErr w:type="spellStart"/>
+      <w:r>
+        <w:rPr>
+          <w:rFonts w:ascii="Century Gothic" w:eastAsia="Times New Roman" w:hAnsi="Century Gothic" w:cs="Times New Roman"/>
+          <w:color w:val="000000"/>
+          <w:sz w:val="20"/>
+          <w:szCs w:val="20"/>
+          <w:shd w:val="clear" w:color="auto" w:fill="FAF9F8"/>
+          <w:lang w:val="en-PH" w:eastAsia="zh-TW"/>
+        </w:rPr>
+        <w:t>Axie</w:t>
+      </w:r>
+      <w:proofErr w:type="spellEnd"/>
+      <w:r>
+        <w:rPr>
+          <w:rFonts w:ascii="Century Gothic" w:eastAsia="Times New Roman" w:hAnsi="Century Gothic" w:cs="Times New Roman"/>
+          <w:color w:val="000000"/>
+          <w:sz w:val="20"/>
+          <w:szCs w:val="20"/>
+          <w:shd w:val="clear" w:color="auto" w:fill="FAF9F8"/>
+          <w:lang w:val="en-PH" w:eastAsia="zh-TW"/>
+        </w:rPr>
+        <w:t xml:space="preserve"> Infinity assets worthless. Many managers and players experienced similar financial setbacks as the value of SLP tokens plummeted from the highest peak which is P20 to P0.13. Consequently, the game's popularity also declined, and players moved on to other income sources. The volatile nature of the crypto world, as demonstrated by the SLP’s ups and downs, serves as a warning for potential investors (Philippine Daily Inquirer, 2023).</w:t>
+      </w:r>
+    </w:p>
+    <w:p>
+      <w:pPr>
+        <w:spacing w:before="240" w:after="240" w:line="240" w:lineRule="auto"/>
+        <w:ind w:left="720" w:firstLine="720"/>
+        <w:jc w:val="both"/>
+        <w:rPr>
+          <w:rFonts w:ascii="Times New Roman" w:eastAsia="Times New Roman" w:hAnsi="Times New Roman" w:cs="Times New Roman"/>
+          <w:sz w:val="24"/>
+          <w:szCs w:val="24"/>
+          <w:lang w:val="en-PH" w:eastAsia="zh-TW"/>
+        </w:rPr>
+      </w:pPr>
+      <w:r>
+        <w:rPr>
+          <w:rFonts w:ascii="Century Gothic" w:eastAsia="Times New Roman" w:hAnsi="Century Gothic" w:cs="Times New Roman"/>
+          <w:color w:val="000000"/>
+          <w:sz w:val="20"/>
+          <w:szCs w:val="20"/>
+          <w:shd w:val="clear" w:color="auto" w:fill="FAF9F8"/>
+          <w:lang w:val="en-PH" w:eastAsia="zh-TW"/>
+        </w:rPr>
+        <w:t xml:space="preserve">On the other hand, </w:t>
+      </w:r>
+      <w:proofErr w:type="gramStart"/>
+      <w:r>
+        <w:rPr>
+          <w:rFonts w:ascii="Century Gothic" w:eastAsia="Times New Roman" w:hAnsi="Century Gothic" w:cs="Times New Roman"/>
+          <w:color w:val="000000"/>
+          <w:sz w:val="20"/>
+          <w:szCs w:val="20"/>
+          <w:shd w:val="clear" w:color="auto" w:fill="FAF9F8"/>
+          <w:lang w:val="en-PH" w:eastAsia="zh-TW"/>
+        </w:rPr>
+        <w:t>From</w:t>
+      </w:r>
+      <w:proofErr w:type="gramEnd"/>
+      <w:r>
+        <w:rPr>
+          <w:rFonts w:ascii="Century Gothic" w:eastAsia="Times New Roman" w:hAnsi="Century Gothic" w:cs="Times New Roman"/>
+          <w:color w:val="000000"/>
+          <w:sz w:val="20"/>
+          <w:szCs w:val="20"/>
+          <w:shd w:val="clear" w:color="auto" w:fill="FAF9F8"/>
+          <w:lang w:val="en-PH" w:eastAsia="zh-TW"/>
+        </w:rPr>
+        <w:t xml:space="preserve"> an interview of Cruz (2021) to Joseph Louie Miranda, a crypto trader and </w:t>
+      </w:r>
+      <w:proofErr w:type="spellStart"/>
+      <w:r>
+        <w:rPr>
+          <w:rFonts w:ascii="Century Gothic" w:eastAsia="Times New Roman" w:hAnsi="Century Gothic" w:cs="Times New Roman"/>
+          <w:color w:val="000000"/>
+          <w:sz w:val="20"/>
+          <w:szCs w:val="20"/>
+          <w:shd w:val="clear" w:color="auto" w:fill="FAF9F8"/>
+          <w:lang w:val="en-PH" w:eastAsia="zh-TW"/>
+        </w:rPr>
+        <w:t>Axie</w:t>
+      </w:r>
+      <w:proofErr w:type="spellEnd"/>
+      <w:r>
+        <w:rPr>
+          <w:rFonts w:ascii="Century Gothic" w:eastAsia="Times New Roman" w:hAnsi="Century Gothic" w:cs="Times New Roman"/>
+          <w:color w:val="000000"/>
+          <w:sz w:val="20"/>
+          <w:szCs w:val="20"/>
+          <w:shd w:val="clear" w:color="auto" w:fill="FAF9F8"/>
+          <w:lang w:val="en-PH" w:eastAsia="zh-TW"/>
+        </w:rPr>
+        <w:t xml:space="preserve"> Infinity player, emphasized the presence of skepticism towards cryptocurrencies. Miranda encouraged people to educate themselves about cryptocurrencies and understand how they work before dismissing investments like </w:t>
+      </w:r>
+      <w:proofErr w:type="spellStart"/>
+      <w:r>
+        <w:rPr>
+          <w:rFonts w:ascii="Century Gothic" w:eastAsia="Times New Roman" w:hAnsi="Century Gothic" w:cs="Times New Roman"/>
+          <w:color w:val="000000"/>
+          <w:sz w:val="20"/>
+          <w:szCs w:val="20"/>
+          <w:shd w:val="clear" w:color="auto" w:fill="FAF9F8"/>
+          <w:lang w:val="en-PH" w:eastAsia="zh-TW"/>
+        </w:rPr>
+        <w:t>Axie</w:t>
+      </w:r>
+      <w:proofErr w:type="spellEnd"/>
+      <w:r>
+        <w:rPr>
+          <w:rFonts w:ascii="Century Gothic" w:eastAsia="Times New Roman" w:hAnsi="Century Gothic" w:cs="Times New Roman"/>
+          <w:color w:val="000000"/>
+          <w:sz w:val="20"/>
+          <w:szCs w:val="20"/>
+          <w:shd w:val="clear" w:color="auto" w:fill="FAF9F8"/>
+          <w:lang w:val="en-PH" w:eastAsia="zh-TW"/>
+        </w:rPr>
+        <w:t xml:space="preserve"> Infinity as scams. Miranda compared cryptocurrency investments to the stock market, explaining that their value increases due to people investing in them. He acknowledged that investing in anything involves evaluating risks, and in the case of </w:t>
+      </w:r>
+      <w:proofErr w:type="spellStart"/>
+      <w:r>
+        <w:rPr>
+          <w:rFonts w:ascii="Century Gothic" w:eastAsia="Times New Roman" w:hAnsi="Century Gothic" w:cs="Times New Roman"/>
+          <w:color w:val="000000"/>
+          <w:sz w:val="20"/>
+          <w:szCs w:val="20"/>
+          <w:shd w:val="clear" w:color="auto" w:fill="FAF9F8"/>
+          <w:lang w:val="en-PH" w:eastAsia="zh-TW"/>
+        </w:rPr>
+        <w:t>Axie</w:t>
+      </w:r>
+      <w:proofErr w:type="spellEnd"/>
+      <w:r>
+        <w:rPr>
+          <w:rFonts w:ascii="Century Gothic" w:eastAsia="Times New Roman" w:hAnsi="Century Gothic" w:cs="Times New Roman"/>
+          <w:color w:val="000000"/>
+          <w:sz w:val="20"/>
+          <w:szCs w:val="20"/>
+          <w:shd w:val="clear" w:color="auto" w:fill="FAF9F8"/>
+          <w:lang w:val="en-PH" w:eastAsia="zh-TW"/>
+        </w:rPr>
+        <w:t xml:space="preserve"> Infinity and other cryptocurrencies, risks can never be eliminated due to their volatile nature (Cruz, 2021).</w:t>
+      </w:r>
+    </w:p>
+    <w:p>
+      <w:pPr>
+        <w:spacing w:before="240" w:after="240" w:line="240" w:lineRule="auto"/>
+        <w:ind w:left="720" w:firstLine="720"/>
+        <w:jc w:val="both"/>
+        <w:rPr>
+          <w:rFonts w:ascii="Times New Roman" w:eastAsia="Times New Roman" w:hAnsi="Times New Roman" w:cs="Times New Roman"/>
+          <w:sz w:val="24"/>
+          <w:szCs w:val="24"/>
+          <w:lang w:val="en-PH" w:eastAsia="zh-TW"/>
+        </w:rPr>
+      </w:pPr>
+      <w:r>
+        <w:rPr>
+          <w:rFonts w:ascii="Century Gothic" w:eastAsia="Times New Roman" w:hAnsi="Century Gothic" w:cs="Times New Roman"/>
+          <w:color w:val="000000"/>
+          <w:sz w:val="20"/>
+          <w:szCs w:val="20"/>
+          <w:shd w:val="clear" w:color="auto" w:fill="FAF9F8"/>
+          <w:lang w:val="en-PH" w:eastAsia="zh-TW"/>
+        </w:rPr>
+        <w:t xml:space="preserve">Significantly, the case of SLP and other cryptocurrencies’ volatility is not the fault of blockchain technology itself. Since the volatility of cryptocurrency prices is driven by various factors such as market demand, investor sentiment, regulatory changes, and overall market conditions. These factors can cause significant price fluctuations in cryptocurrencies, including </w:t>
+      </w:r>
+      <w:proofErr w:type="spellStart"/>
+      <w:r>
+        <w:rPr>
+          <w:rFonts w:ascii="Century Gothic" w:eastAsia="Times New Roman" w:hAnsi="Century Gothic" w:cs="Times New Roman"/>
+          <w:color w:val="000000"/>
+          <w:sz w:val="20"/>
+          <w:szCs w:val="20"/>
+          <w:shd w:val="clear" w:color="auto" w:fill="FAF9F8"/>
+          <w:lang w:val="en-PH" w:eastAsia="zh-TW"/>
+        </w:rPr>
+        <w:t>Axie</w:t>
+      </w:r>
+      <w:proofErr w:type="spellEnd"/>
+      <w:r>
+        <w:rPr>
+          <w:rFonts w:ascii="Century Gothic" w:eastAsia="Times New Roman" w:hAnsi="Century Gothic" w:cs="Times New Roman"/>
+          <w:color w:val="000000"/>
+          <w:sz w:val="20"/>
+          <w:szCs w:val="20"/>
+          <w:shd w:val="clear" w:color="auto" w:fill="FAF9F8"/>
+          <w:lang w:val="en-PH" w:eastAsia="zh-TW"/>
+        </w:rPr>
+        <w:t xml:space="preserve"> Infinity's SLP which is independent of the underlying blockchain technology (</w:t>
+      </w:r>
+      <w:proofErr w:type="spellStart"/>
+      <w:r>
+        <w:rPr>
+          <w:rFonts w:ascii="Century Gothic" w:eastAsia="Times New Roman" w:hAnsi="Century Gothic" w:cs="Times New Roman"/>
+          <w:color w:val="000000"/>
+          <w:sz w:val="20"/>
+          <w:szCs w:val="20"/>
+          <w:shd w:val="clear" w:color="auto" w:fill="FAF9F8"/>
+          <w:lang w:val="en-PH" w:eastAsia="zh-TW"/>
+        </w:rPr>
+        <w:t>Reiff</w:t>
+      </w:r>
+      <w:proofErr w:type="spellEnd"/>
+      <w:r>
+        <w:rPr>
+          <w:rFonts w:ascii="Century Gothic" w:eastAsia="Times New Roman" w:hAnsi="Century Gothic" w:cs="Times New Roman"/>
+          <w:color w:val="000000"/>
+          <w:sz w:val="20"/>
+          <w:szCs w:val="20"/>
+          <w:shd w:val="clear" w:color="auto" w:fill="FAF9F8"/>
+          <w:lang w:val="en-PH" w:eastAsia="zh-TW"/>
+        </w:rPr>
+        <w:t>, 2022).</w:t>
+      </w:r>
+    </w:p>
+    <w:p>
+      <w:pPr>
+        <w:spacing w:before="240" w:after="240" w:line="240" w:lineRule="auto"/>
+        <w:jc w:val="both"/>
+        <w:rPr>
+          <w:rFonts w:ascii="Times New Roman" w:eastAsia="Times New Roman" w:hAnsi="Times New Roman" w:cs="Times New Roman"/>
+          <w:sz w:val="24"/>
+          <w:szCs w:val="24"/>
+          <w:lang w:val="en-PH" w:eastAsia="zh-TW"/>
+        </w:rPr>
+      </w:pPr>
+      <w:r>
+        <w:rPr>
+          <w:rFonts w:ascii="Century Gothic" w:eastAsia="Times New Roman" w:hAnsi="Century Gothic" w:cs="Times New Roman"/>
+          <w:b/>
+          <w:bCs/>
+          <w:color w:val="000000"/>
+          <w:sz w:val="20"/>
+          <w:szCs w:val="20"/>
+          <w:shd w:val="clear" w:color="auto" w:fill="FAF9F8"/>
+          <w:lang w:val="en-PH" w:eastAsia="zh-TW"/>
+        </w:rPr>
+        <w:lastRenderedPageBreak/>
+        <w:t> </w:t>
+      </w:r>
+    </w:p>
+    <w:p>
+      <w:pPr>
+        <w:spacing w:after="240" w:line="240" w:lineRule="auto"/>
+        <w:rPr>
+          <w:rFonts w:ascii="Times New Roman" w:eastAsia="Times New Roman" w:hAnsi="Times New Roman" w:cs="Times New Roman"/>
+          <w:sz w:val="24"/>
+          <w:szCs w:val="24"/>
+          <w:lang w:val="en-PH" w:eastAsia="zh-TW"/>
+        </w:rPr>
+      </w:pPr>
+    </w:p>
+    <w:p>
+      <w:pPr>
+        <w:spacing w:before="240" w:after="240" w:line="240" w:lineRule="auto"/>
+        <w:jc w:val="both"/>
+        <w:rPr>
+          <w:rFonts w:ascii="Times New Roman" w:eastAsia="Times New Roman" w:hAnsi="Times New Roman" w:cs="Times New Roman"/>
+          <w:sz w:val="24"/>
+          <w:szCs w:val="24"/>
+          <w:lang w:val="en-PH" w:eastAsia="zh-TW"/>
+        </w:rPr>
+      </w:pPr>
+      <w:r>
+        <w:rPr>
+          <w:rFonts w:ascii="Century Gothic" w:eastAsia="Times New Roman" w:hAnsi="Century Gothic" w:cs="Times New Roman"/>
+          <w:b/>
+          <w:bCs/>
+          <w:color w:val="000000"/>
+          <w:sz w:val="20"/>
+          <w:szCs w:val="20"/>
+          <w:shd w:val="clear" w:color="auto" w:fill="FAF9F8"/>
+          <w:lang w:val="en-PH" w:eastAsia="zh-TW"/>
+        </w:rPr>
+        <w:t>Effects of Cryptocurrency and NFT on several areas</w:t>
+      </w:r>
+    </w:p>
+    <w:p>
+      <w:pPr>
+        <w:spacing w:before="240" w:after="240" w:line="240" w:lineRule="auto"/>
+        <w:ind w:left="720" w:firstLine="720"/>
+        <w:jc w:val="both"/>
+        <w:rPr>
+          <w:rFonts w:ascii="Times New Roman" w:eastAsia="Times New Roman" w:hAnsi="Times New Roman" w:cs="Times New Roman"/>
+          <w:sz w:val="24"/>
+          <w:szCs w:val="24"/>
+          <w:lang w:val="en-PH" w:eastAsia="zh-TW"/>
+        </w:rPr>
+      </w:pPr>
+      <w:r>
+        <w:rPr>
+          <w:rFonts w:ascii="Century Gothic" w:eastAsia="Times New Roman" w:hAnsi="Century Gothic" w:cs="Times New Roman"/>
+          <w:color w:val="000000"/>
+          <w:sz w:val="20"/>
+          <w:szCs w:val="20"/>
+          <w:shd w:val="clear" w:color="auto" w:fill="FAF9F8"/>
+          <w:lang w:val="en-PH" w:eastAsia="zh-TW"/>
+        </w:rPr>
+        <w:t>Cryptocurrencies and non-fungible tokens (NFTs) have brought about several impacts and effects across various domains. These effects are evident on the cases featured above and are allowed by the underlying blockchain technology. Here are some key effects of cryptocurrency and NFT:</w:t>
+      </w:r>
+    </w:p>
+    <w:p>
+      <w:pPr>
+        <w:spacing w:before="240" w:after="240" w:line="240" w:lineRule="auto"/>
+        <w:ind w:left="720" w:firstLine="720"/>
+        <w:jc w:val="both"/>
+        <w:rPr>
+          <w:rFonts w:ascii="Times New Roman" w:eastAsia="Times New Roman" w:hAnsi="Times New Roman" w:cs="Times New Roman"/>
+          <w:sz w:val="24"/>
+          <w:szCs w:val="24"/>
+          <w:lang w:val="en-PH" w:eastAsia="zh-TW"/>
+        </w:rPr>
+      </w:pPr>
+      <w:r>
+        <w:rPr>
+          <w:rFonts w:ascii="Century Gothic" w:eastAsia="Times New Roman" w:hAnsi="Century Gothic" w:cs="Times New Roman"/>
+          <w:color w:val="000000"/>
+          <w:sz w:val="20"/>
+          <w:szCs w:val="20"/>
+          <w:shd w:val="clear" w:color="auto" w:fill="FAF9F8"/>
+          <w:lang w:val="en-PH" w:eastAsia="zh-TW"/>
+        </w:rPr>
+        <w:t> </w:t>
+      </w:r>
+    </w:p>
+    <w:p>
+      <w:pPr>
+        <w:spacing w:before="240" w:after="240" w:line="240" w:lineRule="auto"/>
+        <w:jc w:val="both"/>
+        <w:rPr>
+          <w:rFonts w:ascii="Times New Roman" w:eastAsia="Times New Roman" w:hAnsi="Times New Roman" w:cs="Times New Roman"/>
+          <w:sz w:val="24"/>
+          <w:szCs w:val="24"/>
+          <w:lang w:val="en-PH" w:eastAsia="zh-TW"/>
+        </w:rPr>
+      </w:pPr>
+      <w:r>
+        <w:rPr>
+          <w:rFonts w:ascii="Century Gothic" w:eastAsia="Times New Roman" w:hAnsi="Century Gothic" w:cs="Times New Roman"/>
+          <w:b/>
+          <w:bCs/>
+          <w:color w:val="000000"/>
+          <w:sz w:val="20"/>
+          <w:szCs w:val="20"/>
+          <w:shd w:val="clear" w:color="auto" w:fill="FAF9F8"/>
+          <w:lang w:val="en-PH" w:eastAsia="zh-TW"/>
+        </w:rPr>
+        <w:t>POSITIVE EFFECTS</w:t>
+      </w:r>
+    </w:p>
+    <w:p>
+      <w:pPr>
+        <w:spacing w:before="240" w:after="240" w:line="240" w:lineRule="auto"/>
+        <w:jc w:val="both"/>
+        <w:rPr>
+          <w:rFonts w:ascii="Times New Roman" w:eastAsia="Times New Roman" w:hAnsi="Times New Roman" w:cs="Times New Roman"/>
+          <w:sz w:val="24"/>
+          <w:szCs w:val="24"/>
+          <w:lang w:val="en-PH" w:eastAsia="zh-TW"/>
+        </w:rPr>
+      </w:pPr>
+      <w:r>
+        <w:rPr>
+          <w:rFonts w:ascii="Century Gothic" w:eastAsia="Times New Roman" w:hAnsi="Century Gothic" w:cs="Times New Roman"/>
+          <w:b/>
+          <w:bCs/>
+          <w:color w:val="000000"/>
+          <w:sz w:val="20"/>
+          <w:szCs w:val="20"/>
+          <w:shd w:val="clear" w:color="auto" w:fill="FAF9F8"/>
+          <w:lang w:val="en-PH" w:eastAsia="zh-TW"/>
+        </w:rPr>
+        <w:t>1.</w:t>
+      </w:r>
+      <w:r>
+        <w:rPr>
+          <w:rFonts w:ascii="Times New Roman" w:eastAsia="Times New Roman" w:hAnsi="Times New Roman" w:cs="Times New Roman"/>
+          <w:color w:val="000000"/>
+          <w:sz w:val="14"/>
+          <w:szCs w:val="14"/>
+          <w:shd w:val="clear" w:color="auto" w:fill="FAF9F8"/>
+          <w:lang w:val="en-PH" w:eastAsia="zh-TW"/>
+        </w:rPr>
+        <w:t xml:space="preserve">      </w:t>
+      </w:r>
+      <w:r>
+        <w:rPr>
+          <w:rFonts w:ascii="Century Gothic" w:eastAsia="Times New Roman" w:hAnsi="Century Gothic" w:cs="Times New Roman"/>
+          <w:b/>
+          <w:bCs/>
+          <w:color w:val="000000"/>
+          <w:sz w:val="20"/>
+          <w:szCs w:val="20"/>
+          <w:shd w:val="clear" w:color="auto" w:fill="FAF9F8"/>
+          <w:lang w:val="en-PH" w:eastAsia="zh-TW"/>
+        </w:rPr>
+        <w:t>ECONOMY AND FINANCE</w:t>
+      </w:r>
+    </w:p>
+    <w:p>
+      <w:pPr>
+        <w:spacing w:before="240" w:after="240" w:line="240" w:lineRule="auto"/>
+        <w:ind w:left="720"/>
+        <w:jc w:val="both"/>
+        <w:rPr>
+          <w:rFonts w:ascii="Times New Roman" w:eastAsia="Times New Roman" w:hAnsi="Times New Roman" w:cs="Times New Roman"/>
+          <w:sz w:val="24"/>
+          <w:szCs w:val="24"/>
+          <w:lang w:val="en-PH" w:eastAsia="zh-TW"/>
+        </w:rPr>
+      </w:pPr>
+      <w:r>
+        <w:rPr>
+          <w:rFonts w:ascii="Century Gothic" w:eastAsia="Times New Roman" w:hAnsi="Century Gothic" w:cs="Times New Roman"/>
+          <w:b/>
+          <w:bCs/>
+          <w:color w:val="000000"/>
+          <w:sz w:val="20"/>
+          <w:szCs w:val="20"/>
+          <w:shd w:val="clear" w:color="auto" w:fill="FAF9F8"/>
+          <w:lang w:val="en-PH" w:eastAsia="zh-TW"/>
+        </w:rPr>
+        <w:t>1.1 Financial Innovation:</w:t>
+      </w:r>
+    </w:p>
+    <w:p>
+      <w:pPr>
+        <w:spacing w:before="240" w:after="240" w:line="240" w:lineRule="auto"/>
+        <w:ind w:left="1440" w:firstLine="720"/>
+        <w:jc w:val="both"/>
+        <w:rPr>
+          <w:rFonts w:ascii="Times New Roman" w:eastAsia="Times New Roman" w:hAnsi="Times New Roman" w:cs="Times New Roman"/>
+          <w:sz w:val="24"/>
+          <w:szCs w:val="24"/>
+          <w:lang w:val="en-PH" w:eastAsia="zh-TW"/>
+        </w:rPr>
+      </w:pPr>
+      <w:r>
+        <w:rPr>
+          <w:rFonts w:ascii="Century Gothic" w:eastAsia="Times New Roman" w:hAnsi="Century Gothic" w:cs="Times New Roman"/>
+          <w:color w:val="000000"/>
+          <w:sz w:val="20"/>
+          <w:szCs w:val="20"/>
+          <w:shd w:val="clear" w:color="auto" w:fill="FAF9F8"/>
+          <w:lang w:val="en-PH" w:eastAsia="zh-TW"/>
+        </w:rPr>
+        <w:t xml:space="preserve">Cryptocurrencies have sparked innovation in the financial industry by introducing new forms of digital currency. They have challenged traditional banking systems and provided alternative means of transacting, storing value, and raising capital. A study from Gowda &amp; </w:t>
+      </w:r>
+      <w:proofErr w:type="spellStart"/>
+      <w:r>
+        <w:rPr>
+          <w:rFonts w:ascii="Century Gothic" w:eastAsia="Times New Roman" w:hAnsi="Century Gothic" w:cs="Times New Roman"/>
+          <w:color w:val="000000"/>
+          <w:sz w:val="20"/>
+          <w:szCs w:val="20"/>
+          <w:shd w:val="clear" w:color="auto" w:fill="FAF9F8"/>
+          <w:lang w:val="en-PH" w:eastAsia="zh-TW"/>
+        </w:rPr>
+        <w:t>Chakravorty</w:t>
+      </w:r>
+      <w:proofErr w:type="spellEnd"/>
+      <w:r>
+        <w:rPr>
+          <w:rFonts w:ascii="Century Gothic" w:eastAsia="Times New Roman" w:hAnsi="Century Gothic" w:cs="Times New Roman"/>
+          <w:color w:val="000000"/>
+          <w:sz w:val="20"/>
+          <w:szCs w:val="20"/>
+          <w:shd w:val="clear" w:color="auto" w:fill="FAF9F8"/>
+          <w:lang w:val="en-PH" w:eastAsia="zh-TW"/>
+        </w:rPr>
+        <w:t xml:space="preserve"> (2021) summarizes that cryptocurrency transactions are better compared to bank transaction, but it is not aged or experienced as much as banks.</w:t>
+      </w:r>
+    </w:p>
+    <w:p>
+      <w:pPr>
+        <w:spacing w:before="240" w:after="240" w:line="240" w:lineRule="auto"/>
+        <w:ind w:left="720"/>
+        <w:jc w:val="both"/>
+        <w:rPr>
+          <w:rFonts w:ascii="Times New Roman" w:eastAsia="Times New Roman" w:hAnsi="Times New Roman" w:cs="Times New Roman"/>
+          <w:sz w:val="24"/>
+          <w:szCs w:val="24"/>
+          <w:lang w:val="en-PH" w:eastAsia="zh-TW"/>
+        </w:rPr>
+      </w:pPr>
+      <w:r>
+        <w:rPr>
+          <w:rFonts w:ascii="Century Gothic" w:eastAsia="Times New Roman" w:hAnsi="Century Gothic" w:cs="Times New Roman"/>
+          <w:b/>
+          <w:bCs/>
+          <w:color w:val="000000"/>
+          <w:sz w:val="20"/>
+          <w:szCs w:val="20"/>
+          <w:shd w:val="clear" w:color="auto" w:fill="FAF9F8"/>
+          <w:lang w:val="en-PH" w:eastAsia="zh-TW"/>
+        </w:rPr>
+        <w:t>1.2 Disintermediation</w:t>
+      </w:r>
+      <w:r>
+        <w:rPr>
+          <w:rFonts w:ascii="Century Gothic" w:eastAsia="Times New Roman" w:hAnsi="Century Gothic" w:cs="Times New Roman"/>
+          <w:color w:val="000000"/>
+          <w:sz w:val="20"/>
+          <w:szCs w:val="20"/>
+          <w:shd w:val="clear" w:color="auto" w:fill="FAF9F8"/>
+          <w:lang w:val="en-PH" w:eastAsia="zh-TW"/>
+        </w:rPr>
+        <w:t>:</w:t>
+      </w:r>
+    </w:p>
+    <w:p>
+      <w:pPr>
+        <w:spacing w:before="240" w:after="240" w:line="240" w:lineRule="auto"/>
+        <w:ind w:left="1440" w:firstLine="720"/>
+        <w:jc w:val="both"/>
+        <w:rPr>
+          <w:rFonts w:ascii="Times New Roman" w:eastAsia="Times New Roman" w:hAnsi="Times New Roman" w:cs="Times New Roman"/>
+          <w:sz w:val="24"/>
+          <w:szCs w:val="24"/>
+          <w:lang w:val="en-PH" w:eastAsia="zh-TW"/>
+        </w:rPr>
+      </w:pPr>
+      <w:r>
+        <w:rPr>
+          <w:rFonts w:ascii="Century Gothic" w:eastAsia="Times New Roman" w:hAnsi="Century Gothic" w:cs="Times New Roman"/>
+          <w:color w:val="000000"/>
+          <w:sz w:val="20"/>
+          <w:szCs w:val="20"/>
+          <w:shd w:val="clear" w:color="auto" w:fill="FAF9F8"/>
+          <w:lang w:val="en-PH" w:eastAsia="zh-TW"/>
+        </w:rPr>
+        <w:t>By leveraging blockchain technology, cryptocurrencies and NFTs eliminate the need for intermediaries such as banks, brokers, or record-keepers. This disintermediation reduces transaction costs, enhances transparency, and empowers individuals to have direct control over their financial assets and digital creations.</w:t>
+      </w:r>
+    </w:p>
+    <w:p>
+      <w:pPr>
+        <w:spacing w:before="240" w:after="240" w:line="240" w:lineRule="auto"/>
+        <w:ind w:left="720"/>
+        <w:jc w:val="both"/>
+        <w:rPr>
+          <w:rFonts w:ascii="Times New Roman" w:eastAsia="Times New Roman" w:hAnsi="Times New Roman" w:cs="Times New Roman"/>
+          <w:sz w:val="24"/>
+          <w:szCs w:val="24"/>
+          <w:lang w:val="en-PH" w:eastAsia="zh-TW"/>
+        </w:rPr>
+      </w:pPr>
+      <w:r>
+        <w:rPr>
+          <w:rFonts w:ascii="Century Gothic" w:eastAsia="Times New Roman" w:hAnsi="Century Gothic" w:cs="Times New Roman"/>
+          <w:b/>
+          <w:bCs/>
+          <w:color w:val="000000"/>
+          <w:sz w:val="20"/>
+          <w:szCs w:val="20"/>
+          <w:shd w:val="clear" w:color="auto" w:fill="FAF9F8"/>
+          <w:lang w:val="en-PH" w:eastAsia="zh-TW"/>
+        </w:rPr>
+        <w:t>1.3 Investment Opportunities:</w:t>
+      </w:r>
+    </w:p>
+    <w:p>
+      <w:pPr>
+        <w:spacing w:before="240" w:after="240" w:line="240" w:lineRule="auto"/>
+        <w:ind w:left="1440" w:firstLine="720"/>
+        <w:jc w:val="both"/>
+        <w:rPr>
+          <w:rFonts w:ascii="Times New Roman" w:eastAsia="Times New Roman" w:hAnsi="Times New Roman" w:cs="Times New Roman"/>
+          <w:sz w:val="24"/>
+          <w:szCs w:val="24"/>
+          <w:lang w:val="en-PH" w:eastAsia="zh-TW"/>
+        </w:rPr>
+      </w:pPr>
+      <w:r>
+        <w:rPr>
+          <w:rFonts w:ascii="Century Gothic" w:eastAsia="Times New Roman" w:hAnsi="Century Gothic" w:cs="Times New Roman"/>
+          <w:color w:val="000000"/>
+          <w:sz w:val="20"/>
+          <w:szCs w:val="20"/>
+          <w:shd w:val="clear" w:color="auto" w:fill="FAF9F8"/>
+          <w:lang w:val="en-PH" w:eastAsia="zh-TW"/>
+        </w:rPr>
+        <w:t>Investors can buy and trade various cryptocurrencies, and NFTS, potentially benefiting from price fluctuations and market trends. In fact, Cryptocurrency markets have skyrocketed in value over the past decade, at one point reaching almost $2 trillion. As of April 2023, Bitcoin was valued at more than $540 billion in crypto markets. However, it's important to note that cryptocurrency investments carry risks, including volatility and regulatory uncertainties (</w:t>
+      </w:r>
+      <w:proofErr w:type="spellStart"/>
+      <w:r>
+        <w:rPr>
+          <w:rFonts w:ascii="Century Gothic" w:eastAsia="Times New Roman" w:hAnsi="Century Gothic" w:cs="Times New Roman"/>
+          <w:color w:val="000000"/>
+          <w:sz w:val="20"/>
+          <w:szCs w:val="20"/>
+          <w:shd w:val="clear" w:color="auto" w:fill="FAF9F8"/>
+          <w:lang w:val="en-PH" w:eastAsia="zh-TW"/>
+        </w:rPr>
+        <w:t>Frankenfield</w:t>
+      </w:r>
+      <w:proofErr w:type="spellEnd"/>
+      <w:r>
+        <w:rPr>
+          <w:rFonts w:ascii="Century Gothic" w:eastAsia="Times New Roman" w:hAnsi="Century Gothic" w:cs="Times New Roman"/>
+          <w:color w:val="000000"/>
+          <w:sz w:val="20"/>
+          <w:szCs w:val="20"/>
+          <w:shd w:val="clear" w:color="auto" w:fill="FAF9F8"/>
+          <w:lang w:val="en-PH" w:eastAsia="zh-TW"/>
+        </w:rPr>
+        <w:t>, 2021). </w:t>
+      </w:r>
+    </w:p>
+    <w:p>
+      <w:pPr>
+        <w:spacing w:before="240" w:after="240" w:line="240" w:lineRule="auto"/>
+        <w:jc w:val="both"/>
+        <w:rPr>
+          <w:rFonts w:ascii="Times New Roman" w:eastAsia="Times New Roman" w:hAnsi="Times New Roman" w:cs="Times New Roman"/>
+          <w:sz w:val="24"/>
+          <w:szCs w:val="24"/>
+          <w:lang w:val="en-PH" w:eastAsia="zh-TW"/>
+        </w:rPr>
+      </w:pPr>
+      <w:r>
+        <w:rPr>
+          <w:rFonts w:ascii="Century Gothic" w:eastAsia="Times New Roman" w:hAnsi="Century Gothic" w:cs="Times New Roman"/>
+          <w:b/>
+          <w:bCs/>
+          <w:color w:val="000000"/>
+          <w:sz w:val="20"/>
+          <w:szCs w:val="20"/>
+          <w:shd w:val="clear" w:color="auto" w:fill="FAF9F8"/>
+          <w:lang w:val="en-PH" w:eastAsia="zh-TW"/>
+        </w:rPr>
+        <w:t>2.</w:t>
+      </w:r>
+      <w:r>
+        <w:rPr>
+          <w:rFonts w:ascii="Times New Roman" w:eastAsia="Times New Roman" w:hAnsi="Times New Roman" w:cs="Times New Roman"/>
+          <w:color w:val="000000"/>
+          <w:sz w:val="14"/>
+          <w:szCs w:val="14"/>
+          <w:shd w:val="clear" w:color="auto" w:fill="FAF9F8"/>
+          <w:lang w:val="en-PH" w:eastAsia="zh-TW"/>
+        </w:rPr>
+        <w:t xml:space="preserve">      </w:t>
+      </w:r>
+      <w:r>
+        <w:rPr>
+          <w:rFonts w:ascii="Century Gothic" w:eastAsia="Times New Roman" w:hAnsi="Century Gothic" w:cs="Times New Roman"/>
+          <w:b/>
+          <w:bCs/>
+          <w:color w:val="000000"/>
+          <w:sz w:val="20"/>
+          <w:szCs w:val="20"/>
+          <w:shd w:val="clear" w:color="auto" w:fill="FAF9F8"/>
+          <w:lang w:val="en-PH" w:eastAsia="zh-TW"/>
+        </w:rPr>
+        <w:t>ART AND OWNERSHIP</w:t>
+      </w:r>
+    </w:p>
+    <w:p>
+      <w:pPr>
+        <w:spacing w:before="240" w:after="240" w:line="240" w:lineRule="auto"/>
+        <w:ind w:firstLine="720"/>
+        <w:jc w:val="both"/>
+        <w:rPr>
+          <w:rFonts w:ascii="Times New Roman" w:eastAsia="Times New Roman" w:hAnsi="Times New Roman" w:cs="Times New Roman"/>
+          <w:sz w:val="24"/>
+          <w:szCs w:val="24"/>
+          <w:lang w:val="en-PH" w:eastAsia="zh-TW"/>
+        </w:rPr>
+      </w:pPr>
+      <w:r>
+        <w:rPr>
+          <w:rFonts w:ascii="Century Gothic" w:eastAsia="Times New Roman" w:hAnsi="Century Gothic" w:cs="Times New Roman"/>
+          <w:b/>
+          <w:bCs/>
+          <w:color w:val="000000"/>
+          <w:sz w:val="20"/>
+          <w:szCs w:val="20"/>
+          <w:shd w:val="clear" w:color="auto" w:fill="FAF9F8"/>
+          <w:lang w:val="en-PH" w:eastAsia="zh-TW"/>
+        </w:rPr>
+        <w:t>2.1 Art and Digital Creativity:</w:t>
+      </w:r>
+    </w:p>
+    <w:p>
+      <w:pPr>
+        <w:spacing w:before="240" w:after="240" w:line="240" w:lineRule="auto"/>
+        <w:ind w:left="1440" w:firstLine="720"/>
+        <w:jc w:val="both"/>
+        <w:rPr>
+          <w:rFonts w:ascii="Times New Roman" w:eastAsia="Times New Roman" w:hAnsi="Times New Roman" w:cs="Times New Roman"/>
+          <w:sz w:val="24"/>
+          <w:szCs w:val="24"/>
+          <w:lang w:val="en-PH" w:eastAsia="zh-TW"/>
+        </w:rPr>
+      </w:pPr>
+      <w:r>
+        <w:rPr>
+          <w:rFonts w:ascii="Century Gothic" w:eastAsia="Times New Roman" w:hAnsi="Century Gothic" w:cs="Times New Roman"/>
+          <w:color w:val="000000"/>
+          <w:sz w:val="20"/>
+          <w:szCs w:val="20"/>
+          <w:shd w:val="clear" w:color="auto" w:fill="FAF9F8"/>
+          <w:lang w:val="en-PH" w:eastAsia="zh-TW"/>
+        </w:rPr>
+        <w:t xml:space="preserve">NFTs have revolutionized the art world by enabling digital artists to tokenize and sell their creations as unique, verifiable assets. This has created new opportunities for artists to monetize their work by selling their work directly to collectors, bypassing traditional intermediaries such as galleries or auction houses and traditional market value. Furthermore, NFT marketplaces provide global </w:t>
+      </w:r>
+      <w:r>
+        <w:rPr>
+          <w:rFonts w:ascii="Century Gothic" w:eastAsia="Times New Roman" w:hAnsi="Century Gothic" w:cs="Times New Roman"/>
+          <w:color w:val="000000"/>
+          <w:sz w:val="20"/>
+          <w:szCs w:val="20"/>
+          <w:shd w:val="clear" w:color="auto" w:fill="FAF9F8"/>
+          <w:lang w:val="en-PH" w:eastAsia="zh-TW"/>
+        </w:rPr>
+        <w:lastRenderedPageBreak/>
+        <w:t>exposure for artists, making it easier for them to gain recognition and expand their reach. (</w:t>
+      </w:r>
+      <w:proofErr w:type="spellStart"/>
+      <w:r>
+        <w:rPr>
+          <w:rFonts w:ascii="Century Gothic" w:eastAsia="Times New Roman" w:hAnsi="Century Gothic" w:cs="Times New Roman"/>
+          <w:color w:val="000000"/>
+          <w:sz w:val="20"/>
+          <w:szCs w:val="20"/>
+          <w:shd w:val="clear" w:color="auto" w:fill="FAF9F8"/>
+          <w:lang w:val="en-PH" w:eastAsia="zh-TW"/>
+        </w:rPr>
+        <w:t>Gruter</w:t>
+      </w:r>
+      <w:proofErr w:type="spellEnd"/>
+      <w:r>
+        <w:rPr>
+          <w:rFonts w:ascii="Century Gothic" w:eastAsia="Times New Roman" w:hAnsi="Century Gothic" w:cs="Times New Roman"/>
+          <w:color w:val="000000"/>
+          <w:sz w:val="20"/>
+          <w:szCs w:val="20"/>
+          <w:shd w:val="clear" w:color="auto" w:fill="FAF9F8"/>
+          <w:lang w:val="en-PH" w:eastAsia="zh-TW"/>
+        </w:rPr>
+        <w:t>, n. d.).</w:t>
+      </w:r>
+    </w:p>
+    <w:p>
+      <w:pPr>
+        <w:spacing w:before="240" w:after="240" w:line="240" w:lineRule="auto"/>
+        <w:ind w:firstLine="720"/>
+        <w:jc w:val="both"/>
+        <w:rPr>
+          <w:rFonts w:ascii="Times New Roman" w:eastAsia="Times New Roman" w:hAnsi="Times New Roman" w:cs="Times New Roman"/>
+          <w:sz w:val="24"/>
+          <w:szCs w:val="24"/>
+          <w:lang w:val="en-PH" w:eastAsia="zh-TW"/>
+        </w:rPr>
+      </w:pPr>
+      <w:r>
+        <w:rPr>
+          <w:rFonts w:ascii="Century Gothic" w:eastAsia="Times New Roman" w:hAnsi="Century Gothic" w:cs="Times New Roman"/>
+          <w:b/>
+          <w:bCs/>
+          <w:color w:val="000000"/>
+          <w:sz w:val="20"/>
+          <w:szCs w:val="20"/>
+          <w:shd w:val="clear" w:color="auto" w:fill="FAF9F8"/>
+          <w:lang w:val="en-PH" w:eastAsia="zh-TW"/>
+        </w:rPr>
+        <w:t>2.2</w:t>
+      </w:r>
+      <w:r>
+        <w:rPr>
+          <w:rFonts w:ascii="Times New Roman" w:eastAsia="Times New Roman" w:hAnsi="Times New Roman" w:cs="Times New Roman"/>
+          <w:color w:val="000000"/>
+          <w:sz w:val="14"/>
+          <w:szCs w:val="14"/>
+          <w:shd w:val="clear" w:color="auto" w:fill="FAF9F8"/>
+          <w:lang w:val="en-PH" w:eastAsia="zh-TW"/>
+        </w:rPr>
+        <w:t xml:space="preserve">    </w:t>
+      </w:r>
+      <w:r>
+        <w:rPr>
+          <w:rFonts w:ascii="Century Gothic" w:eastAsia="Times New Roman" w:hAnsi="Century Gothic" w:cs="Times New Roman"/>
+          <w:b/>
+          <w:bCs/>
+          <w:color w:val="000000"/>
+          <w:sz w:val="20"/>
+          <w:szCs w:val="20"/>
+          <w:shd w:val="clear" w:color="auto" w:fill="FAF9F8"/>
+          <w:lang w:val="en-PH" w:eastAsia="zh-TW"/>
+        </w:rPr>
+        <w:t>Authenticity and Proof of Ownership:</w:t>
+      </w:r>
+    </w:p>
+    <w:p>
+      <w:pPr>
+        <w:spacing w:before="240" w:after="240" w:line="240" w:lineRule="auto"/>
+        <w:ind w:left="1440" w:firstLine="720"/>
+        <w:jc w:val="both"/>
+        <w:rPr>
+          <w:rFonts w:ascii="Times New Roman" w:eastAsia="Times New Roman" w:hAnsi="Times New Roman" w:cs="Times New Roman"/>
+          <w:sz w:val="24"/>
+          <w:szCs w:val="24"/>
+          <w:lang w:val="en-PH" w:eastAsia="zh-TW"/>
+        </w:rPr>
+      </w:pPr>
+      <w:r>
+        <w:rPr>
+          <w:rFonts w:ascii="Century Gothic" w:eastAsia="Times New Roman" w:hAnsi="Century Gothic" w:cs="Times New Roman"/>
+          <w:color w:val="000000"/>
+          <w:sz w:val="20"/>
+          <w:szCs w:val="20"/>
+          <w:shd w:val="clear" w:color="auto" w:fill="FAF9F8"/>
+          <w:lang w:val="en-PH" w:eastAsia="zh-TW"/>
+        </w:rPr>
+        <w:t>NFTs solve the problem of provenance in the art world. Each NFT contains a digital record of ownership and transaction history, ensuring the authenticity and provenance of the artwork. This transparent and immutable nature of blockchain technology helps combat issues such as art forgery and theft. (</w:t>
+      </w:r>
+      <w:proofErr w:type="spellStart"/>
+      <w:r>
+        <w:rPr>
+          <w:rFonts w:ascii="Century Gothic" w:eastAsia="Times New Roman" w:hAnsi="Century Gothic" w:cs="Times New Roman"/>
+          <w:color w:val="000000"/>
+          <w:sz w:val="20"/>
+          <w:szCs w:val="20"/>
+          <w:shd w:val="clear" w:color="auto" w:fill="FAF9F8"/>
+          <w:lang w:val="en-PH" w:eastAsia="zh-TW"/>
+        </w:rPr>
+        <w:t>Gruter</w:t>
+      </w:r>
+      <w:proofErr w:type="spellEnd"/>
+      <w:r>
+        <w:rPr>
+          <w:rFonts w:ascii="Century Gothic" w:eastAsia="Times New Roman" w:hAnsi="Century Gothic" w:cs="Times New Roman"/>
+          <w:color w:val="000000"/>
+          <w:sz w:val="20"/>
+          <w:szCs w:val="20"/>
+          <w:shd w:val="clear" w:color="auto" w:fill="FAF9F8"/>
+          <w:lang w:val="en-PH" w:eastAsia="zh-TW"/>
+        </w:rPr>
+        <w:t>, n. d.).</w:t>
+      </w:r>
+    </w:p>
+    <w:p>
+      <w:pPr>
+        <w:spacing w:before="240" w:after="240" w:line="240" w:lineRule="auto"/>
+        <w:ind w:firstLine="720"/>
+        <w:jc w:val="both"/>
+        <w:rPr>
+          <w:rFonts w:ascii="Times New Roman" w:eastAsia="Times New Roman" w:hAnsi="Times New Roman" w:cs="Times New Roman"/>
+          <w:sz w:val="24"/>
+          <w:szCs w:val="24"/>
+          <w:lang w:val="en-PH" w:eastAsia="zh-TW"/>
+        </w:rPr>
+      </w:pPr>
+      <w:r>
+        <w:rPr>
+          <w:rFonts w:ascii="Century Gothic" w:eastAsia="Times New Roman" w:hAnsi="Century Gothic" w:cs="Times New Roman"/>
+          <w:b/>
+          <w:bCs/>
+          <w:color w:val="000000"/>
+          <w:sz w:val="20"/>
+          <w:szCs w:val="20"/>
+          <w:shd w:val="clear" w:color="auto" w:fill="FAF9F8"/>
+          <w:lang w:val="en-PH" w:eastAsia="zh-TW"/>
+        </w:rPr>
+        <w:t>2.3 Ownership and Fractionalization:</w:t>
+      </w:r>
+    </w:p>
+    <w:p>
+      <w:pPr>
+        <w:spacing w:before="240" w:after="240" w:line="240" w:lineRule="auto"/>
+        <w:ind w:left="1440" w:firstLine="720"/>
+        <w:jc w:val="both"/>
+        <w:rPr>
+          <w:rFonts w:ascii="Times New Roman" w:eastAsia="Times New Roman" w:hAnsi="Times New Roman" w:cs="Times New Roman"/>
+          <w:sz w:val="24"/>
+          <w:szCs w:val="24"/>
+          <w:lang w:val="en-PH" w:eastAsia="zh-TW"/>
+        </w:rPr>
+      </w:pPr>
+      <w:r>
+        <w:rPr>
+          <w:rFonts w:ascii="Century Gothic" w:eastAsia="Times New Roman" w:hAnsi="Century Gothic" w:cs="Times New Roman"/>
+          <w:color w:val="000000"/>
+          <w:sz w:val="20"/>
+          <w:szCs w:val="20"/>
+          <w:shd w:val="clear" w:color="auto" w:fill="FAF9F8"/>
+          <w:lang w:val="en-PH" w:eastAsia="zh-TW"/>
+        </w:rPr>
+        <w:t>Cryptocurrencies and NFTs have introduced the concept of fractional ownership to the art market. It allows investors to invest in high-value or rare assets that may have been unaffordable by investing only fractions or shares of high-value artworks. It also provides liquidity, as fractional owners can sell or trade their ownership shares in secondary markets. (</w:t>
+      </w:r>
+      <w:proofErr w:type="spellStart"/>
+      <w:r>
+        <w:rPr>
+          <w:rFonts w:ascii="Century Gothic" w:eastAsia="Times New Roman" w:hAnsi="Century Gothic" w:cs="Times New Roman"/>
+          <w:color w:val="000000"/>
+          <w:sz w:val="20"/>
+          <w:szCs w:val="20"/>
+          <w:shd w:val="clear" w:color="auto" w:fill="FAF9F8"/>
+          <w:lang w:val="en-PH" w:eastAsia="zh-TW"/>
+        </w:rPr>
+        <w:t>Gruter</w:t>
+      </w:r>
+      <w:proofErr w:type="spellEnd"/>
+      <w:r>
+        <w:rPr>
+          <w:rFonts w:ascii="Century Gothic" w:eastAsia="Times New Roman" w:hAnsi="Century Gothic" w:cs="Times New Roman"/>
+          <w:color w:val="000000"/>
+          <w:sz w:val="20"/>
+          <w:szCs w:val="20"/>
+          <w:shd w:val="clear" w:color="auto" w:fill="FAF9F8"/>
+          <w:lang w:val="en-PH" w:eastAsia="zh-TW"/>
+        </w:rPr>
+        <w:t>, n. d.).</w:t>
+      </w:r>
+    </w:p>
+    <w:p>
+      <w:pPr>
+        <w:spacing w:before="240" w:after="240" w:line="240" w:lineRule="auto"/>
+        <w:ind w:firstLine="720"/>
+        <w:jc w:val="both"/>
+        <w:rPr>
+          <w:rFonts w:ascii="Times New Roman" w:eastAsia="Times New Roman" w:hAnsi="Times New Roman" w:cs="Times New Roman"/>
+          <w:sz w:val="24"/>
+          <w:szCs w:val="24"/>
+          <w:lang w:val="en-PH" w:eastAsia="zh-TW"/>
+        </w:rPr>
+      </w:pPr>
+      <w:r>
+        <w:rPr>
+          <w:rFonts w:ascii="Century Gothic" w:eastAsia="Times New Roman" w:hAnsi="Century Gothic" w:cs="Times New Roman"/>
+          <w:b/>
+          <w:bCs/>
+          <w:color w:val="000000"/>
+          <w:sz w:val="20"/>
+          <w:szCs w:val="20"/>
+          <w:shd w:val="clear" w:color="auto" w:fill="FAF9F8"/>
+          <w:lang w:val="en-PH" w:eastAsia="zh-TW"/>
+        </w:rPr>
+        <w:t>2.4 Royalty Streams for NFT Artists</w:t>
+      </w:r>
+    </w:p>
+    <w:p>
+      <w:pPr>
+        <w:spacing w:before="240" w:after="240" w:line="240" w:lineRule="auto"/>
+        <w:ind w:left="1440" w:firstLine="720"/>
+        <w:jc w:val="both"/>
+        <w:rPr>
+          <w:rFonts w:ascii="Times New Roman" w:eastAsia="Times New Roman" w:hAnsi="Times New Roman" w:cs="Times New Roman"/>
+          <w:sz w:val="24"/>
+          <w:szCs w:val="24"/>
+          <w:lang w:val="en-PH" w:eastAsia="zh-TW"/>
+        </w:rPr>
+      </w:pPr>
+      <w:r>
+        <w:rPr>
+          <w:rFonts w:ascii="Century Gothic" w:eastAsia="Times New Roman" w:hAnsi="Century Gothic" w:cs="Times New Roman"/>
+          <w:color w:val="000000"/>
+          <w:sz w:val="20"/>
+          <w:szCs w:val="20"/>
+          <w:shd w:val="clear" w:color="auto" w:fill="FAF9F8"/>
+          <w:lang w:val="en-PH" w:eastAsia="zh-TW"/>
+        </w:rPr>
+        <w:t>NFT technology also enables artists to earn royalties on their work, allowing them to receive a percentage of each subsequent sale of the token after the initial sale. When an artist creates an NFT and sells it, they can include a royalty clause in the smart contract associated with the NFT. This royalty clause specifies a percentage of the resale price that the artist will receive every time the NFT is sold in the future. This empowers creators to benefit from the long-term value of their art and incentivizes them to continue producing and sharing their creations (</w:t>
+      </w:r>
+      <w:proofErr w:type="spellStart"/>
+      <w:r>
+        <w:rPr>
+          <w:rFonts w:ascii="Century Gothic" w:eastAsia="Times New Roman" w:hAnsi="Century Gothic" w:cs="Times New Roman"/>
+          <w:color w:val="000000"/>
+          <w:sz w:val="20"/>
+          <w:szCs w:val="20"/>
+          <w:shd w:val="clear" w:color="auto" w:fill="FAF9F8"/>
+          <w:lang w:val="en-PH" w:eastAsia="zh-TW"/>
+        </w:rPr>
+        <w:t>Gruter</w:t>
+      </w:r>
+      <w:proofErr w:type="spellEnd"/>
+      <w:r>
+        <w:rPr>
+          <w:rFonts w:ascii="Century Gothic" w:eastAsia="Times New Roman" w:hAnsi="Century Gothic" w:cs="Times New Roman"/>
+          <w:color w:val="000000"/>
+          <w:sz w:val="20"/>
+          <w:szCs w:val="20"/>
+          <w:shd w:val="clear" w:color="auto" w:fill="FAF9F8"/>
+          <w:lang w:val="en-PH" w:eastAsia="zh-TW"/>
+        </w:rPr>
+        <w:t>, n. d.).</w:t>
+      </w:r>
+    </w:p>
+    <w:p>
+      <w:pPr>
+        <w:spacing w:before="240" w:after="240" w:line="240" w:lineRule="auto"/>
+        <w:jc w:val="both"/>
+        <w:rPr>
+          <w:rFonts w:ascii="Times New Roman" w:eastAsia="Times New Roman" w:hAnsi="Times New Roman" w:cs="Times New Roman"/>
+          <w:sz w:val="24"/>
+          <w:szCs w:val="24"/>
+          <w:lang w:val="en-PH" w:eastAsia="zh-TW"/>
+        </w:rPr>
+      </w:pPr>
+      <w:r>
+        <w:rPr>
+          <w:rFonts w:ascii="Century Gothic" w:eastAsia="Times New Roman" w:hAnsi="Century Gothic" w:cs="Times New Roman"/>
+          <w:color w:val="000000"/>
+          <w:sz w:val="20"/>
+          <w:szCs w:val="20"/>
+          <w:shd w:val="clear" w:color="auto" w:fill="FAF9F8"/>
+          <w:lang w:val="en-PH" w:eastAsia="zh-TW"/>
+        </w:rPr>
+        <w:t> </w:t>
+      </w:r>
+    </w:p>
+    <w:p>
+      <w:pPr>
+        <w:spacing w:before="240" w:after="240" w:line="240" w:lineRule="auto"/>
+        <w:jc w:val="both"/>
+        <w:rPr>
+          <w:rFonts w:ascii="Times New Roman" w:eastAsia="Times New Roman" w:hAnsi="Times New Roman" w:cs="Times New Roman"/>
+          <w:sz w:val="24"/>
+          <w:szCs w:val="24"/>
+          <w:lang w:val="en-PH" w:eastAsia="zh-TW"/>
+        </w:rPr>
+      </w:pPr>
+      <w:r>
+        <w:rPr>
+          <w:rFonts w:ascii="Century Gothic" w:eastAsia="Times New Roman" w:hAnsi="Century Gothic" w:cs="Times New Roman"/>
+          <w:b/>
+          <w:bCs/>
+          <w:color w:val="000000"/>
+          <w:sz w:val="20"/>
+          <w:szCs w:val="20"/>
+          <w:shd w:val="clear" w:color="auto" w:fill="FAF9F8"/>
+          <w:lang w:val="en-PH" w:eastAsia="zh-TW"/>
+        </w:rPr>
+        <w:t xml:space="preserve">NEGATIVE EFFECTS                     </w:t>
+      </w:r>
+      <w:r>
+        <w:rPr>
+          <w:rFonts w:ascii="Century Gothic" w:eastAsia="Times New Roman" w:hAnsi="Century Gothic" w:cs="Times New Roman"/>
+          <w:b/>
+          <w:bCs/>
+          <w:color w:val="000000"/>
+          <w:sz w:val="20"/>
+          <w:szCs w:val="20"/>
+          <w:shd w:val="clear" w:color="auto" w:fill="FAF9F8"/>
+          <w:lang w:val="en-PH" w:eastAsia="zh-TW"/>
+        </w:rPr>
+        <w:tab/>
+      </w:r>
+    </w:p>
+    <w:p>
+      <w:pPr>
+        <w:spacing w:before="240" w:after="240" w:line="240" w:lineRule="auto"/>
+        <w:jc w:val="both"/>
+        <w:rPr>
+          <w:rFonts w:ascii="Times New Roman" w:eastAsia="Times New Roman" w:hAnsi="Times New Roman" w:cs="Times New Roman"/>
+          <w:sz w:val="24"/>
+          <w:szCs w:val="24"/>
+          <w:lang w:val="en-PH" w:eastAsia="zh-TW"/>
+        </w:rPr>
+      </w:pPr>
+      <w:r>
+        <w:rPr>
+          <w:rFonts w:ascii="Century Gothic" w:eastAsia="Times New Roman" w:hAnsi="Century Gothic" w:cs="Times New Roman"/>
+          <w:b/>
+          <w:bCs/>
+          <w:color w:val="000000"/>
+          <w:sz w:val="20"/>
+          <w:szCs w:val="20"/>
+          <w:shd w:val="clear" w:color="auto" w:fill="FAF9F8"/>
+          <w:lang w:val="en-PH" w:eastAsia="zh-TW"/>
+        </w:rPr>
+        <w:t>3.</w:t>
+      </w:r>
+      <w:r>
+        <w:rPr>
+          <w:rFonts w:ascii="Times New Roman" w:eastAsia="Times New Roman" w:hAnsi="Times New Roman" w:cs="Times New Roman"/>
+          <w:color w:val="000000"/>
+          <w:sz w:val="14"/>
+          <w:szCs w:val="14"/>
+          <w:shd w:val="clear" w:color="auto" w:fill="FAF9F8"/>
+          <w:lang w:val="en-PH" w:eastAsia="zh-TW"/>
+        </w:rPr>
+        <w:t xml:space="preserve">      </w:t>
+      </w:r>
+      <w:r>
+        <w:rPr>
+          <w:rFonts w:ascii="Century Gothic" w:eastAsia="Times New Roman" w:hAnsi="Century Gothic" w:cs="Times New Roman"/>
+          <w:b/>
+          <w:bCs/>
+          <w:color w:val="000000"/>
+          <w:sz w:val="20"/>
+          <w:szCs w:val="20"/>
+          <w:shd w:val="clear" w:color="auto" w:fill="FAF9F8"/>
+          <w:lang w:val="en-PH" w:eastAsia="zh-TW"/>
+        </w:rPr>
+        <w:t>MARKET AND INVESTMENTS</w:t>
+      </w:r>
+    </w:p>
+    <w:p>
+      <w:pPr>
+        <w:spacing w:before="240" w:after="240" w:line="240" w:lineRule="auto"/>
+        <w:ind w:left="720"/>
+        <w:jc w:val="both"/>
+        <w:rPr>
+          <w:rFonts w:ascii="Times New Roman" w:eastAsia="Times New Roman" w:hAnsi="Times New Roman" w:cs="Times New Roman"/>
+          <w:sz w:val="24"/>
+          <w:szCs w:val="24"/>
+          <w:lang w:val="en-PH" w:eastAsia="zh-TW"/>
+        </w:rPr>
+      </w:pPr>
+      <w:r>
+        <w:rPr>
+          <w:rFonts w:ascii="Century Gothic" w:eastAsia="Times New Roman" w:hAnsi="Century Gothic" w:cs="Times New Roman"/>
+          <w:b/>
+          <w:bCs/>
+          <w:color w:val="000000"/>
+          <w:sz w:val="20"/>
+          <w:szCs w:val="20"/>
+          <w:shd w:val="clear" w:color="auto" w:fill="FAF9F8"/>
+          <w:lang w:val="en-PH" w:eastAsia="zh-TW"/>
+        </w:rPr>
+        <w:t>3.1 Market Volatility:</w:t>
+      </w:r>
+    </w:p>
+    <w:p>
+      <w:pPr>
+        <w:spacing w:before="240" w:after="240" w:line="240" w:lineRule="auto"/>
+        <w:ind w:left="1440"/>
+        <w:jc w:val="both"/>
+        <w:rPr>
+          <w:rFonts w:ascii="Times New Roman" w:eastAsia="Times New Roman" w:hAnsi="Times New Roman" w:cs="Times New Roman"/>
+          <w:sz w:val="24"/>
+          <w:szCs w:val="24"/>
+          <w:lang w:val="en-PH" w:eastAsia="zh-TW"/>
+        </w:rPr>
+      </w:pPr>
+      <w:r>
+        <w:rPr>
+          <w:rFonts w:ascii="Century Gothic" w:eastAsia="Times New Roman" w:hAnsi="Century Gothic" w:cs="Times New Roman"/>
+          <w:color w:val="000000"/>
+          <w:sz w:val="20"/>
+          <w:szCs w:val="20"/>
+          <w:shd w:val="clear" w:color="auto" w:fill="FAF9F8"/>
+          <w:lang w:val="en-PH" w:eastAsia="zh-TW"/>
+        </w:rPr>
+        <w:t>               </w:t>
+      </w:r>
+      <w:r>
+        <w:rPr>
+          <w:rFonts w:ascii="Century Gothic" w:eastAsia="Times New Roman" w:hAnsi="Century Gothic" w:cs="Times New Roman"/>
+          <w:color w:val="000000"/>
+          <w:sz w:val="20"/>
+          <w:szCs w:val="20"/>
+          <w:shd w:val="clear" w:color="auto" w:fill="FAF9F8"/>
+          <w:lang w:val="en-PH" w:eastAsia="zh-TW"/>
+        </w:rPr>
+        <w:tab/>
+        <w:t>The volatility of cryptocurrencies can create a highly risky market environment. Prices can fluctuate rapidly, leading to significant gains or losses for investors. This volatility can make it challenging for artists and creators to determine the value of their NFTs and can also lead to financial risks for buyers and sellers (</w:t>
+      </w:r>
+      <w:proofErr w:type="spellStart"/>
+      <w:r>
+        <w:rPr>
+          <w:rFonts w:ascii="Century Gothic" w:eastAsia="Times New Roman" w:hAnsi="Century Gothic" w:cs="Times New Roman"/>
+          <w:color w:val="000000"/>
+          <w:sz w:val="20"/>
+          <w:szCs w:val="20"/>
+          <w:shd w:val="clear" w:color="auto" w:fill="FAF9F8"/>
+          <w:lang w:val="en-PH" w:eastAsia="zh-TW"/>
+        </w:rPr>
+        <w:t>Reiff</w:t>
+      </w:r>
+      <w:proofErr w:type="spellEnd"/>
+      <w:r>
+        <w:rPr>
+          <w:rFonts w:ascii="Century Gothic" w:eastAsia="Times New Roman" w:hAnsi="Century Gothic" w:cs="Times New Roman"/>
+          <w:color w:val="000000"/>
+          <w:sz w:val="20"/>
+          <w:szCs w:val="20"/>
+          <w:shd w:val="clear" w:color="auto" w:fill="FAF9F8"/>
+          <w:lang w:val="en-PH" w:eastAsia="zh-TW"/>
+        </w:rPr>
+        <w:t>, 2022).</w:t>
+      </w:r>
+    </w:p>
+    <w:p>
+      <w:pPr>
+        <w:spacing w:before="240" w:after="240" w:line="240" w:lineRule="auto"/>
+        <w:ind w:left="720"/>
+        <w:jc w:val="both"/>
+        <w:rPr>
+          <w:rFonts w:ascii="Times New Roman" w:eastAsia="Times New Roman" w:hAnsi="Times New Roman" w:cs="Times New Roman"/>
+          <w:sz w:val="24"/>
+          <w:szCs w:val="24"/>
+          <w:lang w:val="en-PH" w:eastAsia="zh-TW"/>
+        </w:rPr>
+      </w:pPr>
+      <w:r>
+        <w:rPr>
+          <w:rFonts w:ascii="Century Gothic" w:eastAsia="Times New Roman" w:hAnsi="Century Gothic" w:cs="Times New Roman"/>
+          <w:b/>
+          <w:bCs/>
+          <w:color w:val="000000"/>
+          <w:sz w:val="20"/>
+          <w:szCs w:val="20"/>
+          <w:shd w:val="clear" w:color="auto" w:fill="FAF9F8"/>
+          <w:lang w:val="en-PH" w:eastAsia="zh-TW"/>
+        </w:rPr>
+        <w:t>3.2 Market Saturation:</w:t>
+      </w:r>
+    </w:p>
+    <w:p>
+      <w:pPr>
+        <w:spacing w:before="240" w:after="240" w:line="240" w:lineRule="auto"/>
+        <w:ind w:left="1440"/>
+        <w:jc w:val="both"/>
+        <w:rPr>
+          <w:rFonts w:ascii="Times New Roman" w:eastAsia="Times New Roman" w:hAnsi="Times New Roman" w:cs="Times New Roman"/>
+          <w:sz w:val="24"/>
+          <w:szCs w:val="24"/>
+          <w:lang w:val="en-PH" w:eastAsia="zh-TW"/>
+        </w:rPr>
+      </w:pPr>
+      <w:r>
+        <w:rPr>
+          <w:rFonts w:ascii="Century Gothic" w:eastAsia="Times New Roman" w:hAnsi="Century Gothic" w:cs="Times New Roman"/>
+          <w:color w:val="000000"/>
+          <w:sz w:val="20"/>
+          <w:szCs w:val="20"/>
+          <w:shd w:val="clear" w:color="auto" w:fill="FAF9F8"/>
+          <w:lang w:val="en-PH" w:eastAsia="zh-TW"/>
+        </w:rPr>
+        <w:t>               </w:t>
+      </w:r>
+      <w:r>
+        <w:rPr>
+          <w:rFonts w:ascii="Century Gothic" w:eastAsia="Times New Roman" w:hAnsi="Century Gothic" w:cs="Times New Roman"/>
+          <w:color w:val="000000"/>
+          <w:sz w:val="20"/>
+          <w:szCs w:val="20"/>
+          <w:shd w:val="clear" w:color="auto" w:fill="FAF9F8"/>
+          <w:lang w:val="en-PH" w:eastAsia="zh-TW"/>
+        </w:rPr>
+        <w:tab/>
+        <w:t>The increasing popularity of NFTs has resulted in a flood of digital assets being created, which can make it harder for individual artworks to stand out. This saturation of the market can make it challenging for artists to get noticed and earn money from their creations. A new type of inequity in the art world may emerge for those artists who lack the tools and networks required to produce and market NFTs (Finance Magnates, 2023). </w:t>
+      </w:r>
+    </w:p>
+    <w:p>
+      <w:pPr>
+        <w:spacing w:before="240" w:after="240" w:line="240" w:lineRule="auto"/>
+        <w:jc w:val="both"/>
+        <w:rPr>
+          <w:rFonts w:ascii="Times New Roman" w:eastAsia="Times New Roman" w:hAnsi="Times New Roman" w:cs="Times New Roman"/>
+          <w:sz w:val="24"/>
+          <w:szCs w:val="24"/>
+          <w:lang w:val="en-PH" w:eastAsia="zh-TW"/>
+        </w:rPr>
+      </w:pPr>
+      <w:r>
+        <w:rPr>
+          <w:rFonts w:ascii="Century Gothic" w:eastAsia="Times New Roman" w:hAnsi="Century Gothic" w:cs="Times New Roman"/>
+          <w:b/>
+          <w:bCs/>
+          <w:color w:val="000000"/>
+          <w:sz w:val="20"/>
+          <w:szCs w:val="20"/>
+          <w:shd w:val="clear" w:color="auto" w:fill="FAF9F8"/>
+          <w:lang w:val="en-PH" w:eastAsia="zh-TW"/>
+        </w:rPr>
+        <w:t>4.</w:t>
+      </w:r>
+      <w:r>
+        <w:rPr>
+          <w:rFonts w:ascii="Times New Roman" w:eastAsia="Times New Roman" w:hAnsi="Times New Roman" w:cs="Times New Roman"/>
+          <w:color w:val="000000"/>
+          <w:sz w:val="14"/>
+          <w:szCs w:val="14"/>
+          <w:shd w:val="clear" w:color="auto" w:fill="FAF9F8"/>
+          <w:lang w:val="en-PH" w:eastAsia="zh-TW"/>
+        </w:rPr>
+        <w:t xml:space="preserve">      </w:t>
+      </w:r>
+      <w:r>
+        <w:rPr>
+          <w:rFonts w:ascii="Century Gothic" w:eastAsia="Times New Roman" w:hAnsi="Century Gothic" w:cs="Times New Roman"/>
+          <w:b/>
+          <w:bCs/>
+          <w:color w:val="000000"/>
+          <w:sz w:val="20"/>
+          <w:szCs w:val="20"/>
+          <w:shd w:val="clear" w:color="auto" w:fill="FAF9F8"/>
+          <w:lang w:val="en-PH" w:eastAsia="zh-TW"/>
+        </w:rPr>
+        <w:t>SECURITY</w:t>
+      </w:r>
+    </w:p>
+    <w:p>
+      <w:pPr>
+        <w:spacing w:before="240" w:after="240" w:line="240" w:lineRule="auto"/>
+        <w:ind w:left="720"/>
+        <w:jc w:val="both"/>
+        <w:rPr>
+          <w:rFonts w:ascii="Times New Roman" w:eastAsia="Times New Roman" w:hAnsi="Times New Roman" w:cs="Times New Roman"/>
+          <w:sz w:val="24"/>
+          <w:szCs w:val="24"/>
+          <w:lang w:val="en-PH" w:eastAsia="zh-TW"/>
+        </w:rPr>
+      </w:pPr>
+      <w:r>
+        <w:rPr>
+          <w:rFonts w:ascii="Century Gothic" w:eastAsia="Times New Roman" w:hAnsi="Century Gothic" w:cs="Times New Roman"/>
+          <w:b/>
+          <w:bCs/>
+          <w:color w:val="000000"/>
+          <w:sz w:val="20"/>
+          <w:szCs w:val="20"/>
+          <w:shd w:val="clear" w:color="auto" w:fill="FAF9F8"/>
+          <w:lang w:val="en-PH" w:eastAsia="zh-TW"/>
+        </w:rPr>
+        <w:lastRenderedPageBreak/>
+        <w:t>4.1 Hacking and Theft</w:t>
+      </w:r>
+    </w:p>
+    <w:p>
+      <w:pPr>
+        <w:spacing w:before="240" w:after="240" w:line="240" w:lineRule="auto"/>
+        <w:ind w:left="1440"/>
+        <w:jc w:val="both"/>
+        <w:rPr>
+          <w:rFonts w:ascii="Times New Roman" w:eastAsia="Times New Roman" w:hAnsi="Times New Roman" w:cs="Times New Roman"/>
+          <w:sz w:val="24"/>
+          <w:szCs w:val="24"/>
+          <w:lang w:val="en-PH" w:eastAsia="zh-TW"/>
+        </w:rPr>
+      </w:pPr>
+      <w:r>
+        <w:rPr>
+          <w:rFonts w:ascii="Century Gothic" w:eastAsia="Times New Roman" w:hAnsi="Century Gothic" w:cs="Times New Roman"/>
+          <w:color w:val="000000"/>
+          <w:sz w:val="20"/>
+          <w:szCs w:val="20"/>
+          <w:shd w:val="clear" w:color="auto" w:fill="FAF9F8"/>
+          <w:lang w:val="en-PH" w:eastAsia="zh-TW"/>
+        </w:rPr>
+        <w:t>               </w:t>
+      </w:r>
+      <w:r>
+        <w:rPr>
+          <w:rFonts w:ascii="Century Gothic" w:eastAsia="Times New Roman" w:hAnsi="Century Gothic" w:cs="Times New Roman"/>
+          <w:color w:val="000000"/>
+          <w:sz w:val="20"/>
+          <w:szCs w:val="20"/>
+          <w:shd w:val="clear" w:color="auto" w:fill="FAF9F8"/>
+          <w:lang w:val="en-PH" w:eastAsia="zh-TW"/>
+        </w:rPr>
+        <w:tab/>
+        <w:t xml:space="preserve">Though cryptocurrency blockchains are highly secure, off-chain crypto-related key storage repositories, such as exchanges and wallets, can be hacked. Many cryptocurrency exchanges and wallets have been hacked over the years, sometimes resulting in millions of </w:t>
+      </w:r>
+      <w:proofErr w:type="spellStart"/>
+      <w:r>
+        <w:rPr>
+          <w:rFonts w:ascii="Century Gothic" w:eastAsia="Times New Roman" w:hAnsi="Century Gothic" w:cs="Times New Roman"/>
+          <w:color w:val="000000"/>
+          <w:sz w:val="20"/>
+          <w:szCs w:val="20"/>
+          <w:shd w:val="clear" w:color="auto" w:fill="FAF9F8"/>
+          <w:lang w:val="en-PH" w:eastAsia="zh-TW"/>
+        </w:rPr>
+        <w:t>dollars worth</w:t>
+      </w:r>
+      <w:proofErr w:type="spellEnd"/>
+      <w:r>
+        <w:rPr>
+          <w:rFonts w:ascii="Century Gothic" w:eastAsia="Times New Roman" w:hAnsi="Century Gothic" w:cs="Times New Roman"/>
+          <w:color w:val="000000"/>
+          <w:sz w:val="20"/>
+          <w:szCs w:val="20"/>
+          <w:shd w:val="clear" w:color="auto" w:fill="FAF9F8"/>
+          <w:lang w:val="en-PH" w:eastAsia="zh-TW"/>
+        </w:rPr>
+        <w:t xml:space="preserve"> of "coins" stolen, the same case with the Ronin bridge hacking. Hackers employ various techniques such as phishing attacks, malware, and exploiting software vulnerabilities to gain unauthorized access to these repositories. (</w:t>
+      </w:r>
+      <w:proofErr w:type="spellStart"/>
+      <w:r>
+        <w:rPr>
+          <w:rFonts w:ascii="Century Gothic" w:eastAsia="Times New Roman" w:hAnsi="Century Gothic" w:cs="Times New Roman"/>
+          <w:color w:val="000000"/>
+          <w:sz w:val="20"/>
+          <w:szCs w:val="20"/>
+          <w:shd w:val="clear" w:color="auto" w:fill="FAF9F8"/>
+          <w:lang w:val="en-PH" w:eastAsia="zh-TW"/>
+        </w:rPr>
+        <w:t>Reiff</w:t>
+      </w:r>
+      <w:proofErr w:type="spellEnd"/>
+      <w:r>
+        <w:rPr>
+          <w:rFonts w:ascii="Century Gothic" w:eastAsia="Times New Roman" w:hAnsi="Century Gothic" w:cs="Times New Roman"/>
+          <w:color w:val="000000"/>
+          <w:sz w:val="20"/>
+          <w:szCs w:val="20"/>
+          <w:shd w:val="clear" w:color="auto" w:fill="FAF9F8"/>
+          <w:lang w:val="en-PH" w:eastAsia="zh-TW"/>
+        </w:rPr>
+        <w:t>, 2022).</w:t>
+      </w:r>
+    </w:p>
+    <w:p>
+      <w:pPr>
+        <w:spacing w:before="240" w:after="240" w:line="240" w:lineRule="auto"/>
+        <w:jc w:val="both"/>
+        <w:rPr>
+          <w:rFonts w:ascii="Times New Roman" w:eastAsia="Times New Roman" w:hAnsi="Times New Roman" w:cs="Times New Roman"/>
+          <w:sz w:val="24"/>
+          <w:szCs w:val="24"/>
+          <w:lang w:val="en-PH" w:eastAsia="zh-TW"/>
+        </w:rPr>
+      </w:pPr>
+      <w:r>
+        <w:rPr>
+          <w:rFonts w:ascii="Century Gothic" w:eastAsia="Times New Roman" w:hAnsi="Century Gothic" w:cs="Times New Roman"/>
+          <w:b/>
+          <w:bCs/>
+          <w:color w:val="000000"/>
+          <w:sz w:val="20"/>
+          <w:szCs w:val="20"/>
+          <w:shd w:val="clear" w:color="auto" w:fill="FAF9F8"/>
+          <w:lang w:val="en-PH" w:eastAsia="zh-TW"/>
+        </w:rPr>
+        <w:t>5.</w:t>
+      </w:r>
+      <w:r>
+        <w:rPr>
+          <w:rFonts w:ascii="Times New Roman" w:eastAsia="Times New Roman" w:hAnsi="Times New Roman" w:cs="Times New Roman"/>
+          <w:color w:val="000000"/>
+          <w:sz w:val="14"/>
+          <w:szCs w:val="14"/>
+          <w:shd w:val="clear" w:color="auto" w:fill="FAF9F8"/>
+          <w:lang w:val="en-PH" w:eastAsia="zh-TW"/>
+        </w:rPr>
+        <w:t xml:space="preserve">      </w:t>
+      </w:r>
+      <w:r>
+        <w:rPr>
+          <w:rFonts w:ascii="Century Gothic" w:eastAsia="Times New Roman" w:hAnsi="Century Gothic" w:cs="Times New Roman"/>
+          <w:b/>
+          <w:bCs/>
+          <w:color w:val="000000"/>
+          <w:sz w:val="20"/>
+          <w:szCs w:val="20"/>
+          <w:shd w:val="clear" w:color="auto" w:fill="FAF9F8"/>
+          <w:lang w:val="en-PH" w:eastAsia="zh-TW"/>
+        </w:rPr>
+        <w:t>ENVIRONMENT</w:t>
+      </w:r>
+    </w:p>
+    <w:p>
+      <w:pPr>
+        <w:spacing w:before="240" w:after="240" w:line="240" w:lineRule="auto"/>
+        <w:ind w:firstLine="720"/>
+        <w:jc w:val="both"/>
+        <w:rPr>
+          <w:rFonts w:ascii="Times New Roman" w:eastAsia="Times New Roman" w:hAnsi="Times New Roman" w:cs="Times New Roman"/>
+          <w:sz w:val="24"/>
+          <w:szCs w:val="24"/>
+          <w:lang w:val="en-PH" w:eastAsia="zh-TW"/>
+        </w:rPr>
+      </w:pPr>
+      <w:r>
+        <w:rPr>
+          <w:rFonts w:ascii="Century Gothic" w:eastAsia="Times New Roman" w:hAnsi="Century Gothic" w:cs="Times New Roman"/>
+          <w:b/>
+          <w:bCs/>
+          <w:color w:val="000000"/>
+          <w:sz w:val="20"/>
+          <w:szCs w:val="20"/>
+          <w:shd w:val="clear" w:color="auto" w:fill="FAF9F8"/>
+          <w:lang w:val="en-PH" w:eastAsia="zh-TW"/>
+        </w:rPr>
+        <w:t>5.1 Huge Energy Consumption</w:t>
+      </w:r>
+    </w:p>
+    <w:p>
+      <w:pPr>
+        <w:spacing w:before="240" w:after="240" w:line="240" w:lineRule="auto"/>
+        <w:ind w:left="1440"/>
+        <w:jc w:val="both"/>
+        <w:rPr>
+          <w:rFonts w:ascii="Times New Roman" w:eastAsia="Times New Roman" w:hAnsi="Times New Roman" w:cs="Times New Roman"/>
+          <w:sz w:val="24"/>
+          <w:szCs w:val="24"/>
+          <w:lang w:val="en-PH" w:eastAsia="zh-TW"/>
+        </w:rPr>
+      </w:pPr>
+      <w:r>
+        <w:rPr>
+          <w:rFonts w:ascii="Century Gothic" w:eastAsia="Times New Roman" w:hAnsi="Century Gothic" w:cs="Times New Roman"/>
+          <w:color w:val="000000"/>
+          <w:sz w:val="20"/>
+          <w:szCs w:val="20"/>
+          <w:shd w:val="clear" w:color="auto" w:fill="FAF9F8"/>
+          <w:lang w:val="en-PH" w:eastAsia="zh-TW"/>
+        </w:rPr>
+        <w:t>               </w:t>
+      </w:r>
+      <w:r>
+        <w:rPr>
+          <w:rFonts w:ascii="Century Gothic" w:eastAsia="Times New Roman" w:hAnsi="Century Gothic" w:cs="Times New Roman"/>
+          <w:color w:val="000000"/>
+          <w:sz w:val="20"/>
+          <w:szCs w:val="20"/>
+          <w:shd w:val="clear" w:color="auto" w:fill="FAF9F8"/>
+          <w:lang w:val="en-PH" w:eastAsia="zh-TW"/>
+        </w:rPr>
+        <w:tab/>
+        <w:t>One of the advantages of cryptocurrencies is that anyone can mine them using a computer with an Internet connection. However, mining popular cryptocurrencies require considerable energy, sometimes as much energy as entire countries consume.</w:t>
+      </w:r>
+    </w:p>
+    <w:p>
+      <w:pPr>
+        <w:spacing w:before="240" w:after="240" w:line="240" w:lineRule="auto"/>
+        <w:ind w:left="1440"/>
+        <w:jc w:val="both"/>
+        <w:rPr>
+          <w:rFonts w:ascii="Times New Roman" w:eastAsia="Times New Roman" w:hAnsi="Times New Roman" w:cs="Times New Roman"/>
+          <w:sz w:val="24"/>
+          <w:szCs w:val="24"/>
+          <w:lang w:val="en-PH" w:eastAsia="zh-TW"/>
+        </w:rPr>
+      </w:pPr>
+      <w:r>
+        <w:rPr>
+          <w:rFonts w:ascii="Century Gothic" w:eastAsia="Times New Roman" w:hAnsi="Century Gothic" w:cs="Times New Roman"/>
+          <w:color w:val="000000"/>
+          <w:sz w:val="20"/>
+          <w:szCs w:val="20"/>
+          <w:shd w:val="clear" w:color="auto" w:fill="FAF9F8"/>
+          <w:lang w:val="en-PH" w:eastAsia="zh-TW"/>
+        </w:rPr>
+        <w:t>               </w:t>
+      </w:r>
+      <w:r>
+        <w:rPr>
+          <w:rFonts w:ascii="Century Gothic" w:eastAsia="Times New Roman" w:hAnsi="Century Gothic" w:cs="Times New Roman"/>
+          <w:color w:val="000000"/>
+          <w:sz w:val="20"/>
+          <w:szCs w:val="20"/>
+          <w:shd w:val="clear" w:color="auto" w:fill="FAF9F8"/>
+          <w:lang w:val="en-PH" w:eastAsia="zh-TW"/>
+        </w:rPr>
+        <w:tab/>
+        <w:t>For instance, Bitcoin, the largest cryptocurrency, has a significant impact on global energy consumption. Its annual energy consumption is estimated at 150 terawatt-hours, surpassing the electricity usage of entire countries like Argentina. This energy consumption emits around 65 megatons of carbon dioxide annually, comparable to the emissions of Greece. The growth of cryptocurrency mining operations has fueled an increasing demand for energy as companies compete to capitalize on the digital gold rush. The energy consumption of Bitcoin is a significant concern, and projections suggest that crypto miners could add up to 6 gigawatts of energy demand by mid-2023 (Hinsdale, 2022).</w:t>
+      </w:r>
+    </w:p>
+    <w:p>
+      <w:pPr>
+        <w:spacing w:before="240" w:after="240" w:line="240" w:lineRule="auto"/>
+        <w:ind w:left="1440"/>
+        <w:jc w:val="both"/>
+        <w:rPr>
+          <w:rFonts w:ascii="Times New Roman" w:eastAsia="Times New Roman" w:hAnsi="Times New Roman" w:cs="Times New Roman"/>
+          <w:sz w:val="24"/>
+          <w:szCs w:val="24"/>
+          <w:lang w:val="en-PH" w:eastAsia="zh-TW"/>
+        </w:rPr>
+      </w:pPr>
+      <w:r>
+        <w:rPr>
+          <w:rFonts w:ascii="Century Gothic" w:eastAsia="Times New Roman" w:hAnsi="Century Gothic" w:cs="Times New Roman"/>
+          <w:color w:val="000000"/>
+          <w:sz w:val="20"/>
+          <w:szCs w:val="20"/>
+          <w:shd w:val="clear" w:color="auto" w:fill="FAF9F8"/>
+          <w:lang w:val="en-PH" w:eastAsia="zh-TW"/>
+        </w:rPr>
+        <w:t>               </w:t>
+      </w:r>
+      <w:r>
+        <w:rPr>
+          <w:rFonts w:ascii="Century Gothic" w:eastAsia="Times New Roman" w:hAnsi="Century Gothic" w:cs="Times New Roman"/>
+          <w:color w:val="000000"/>
+          <w:sz w:val="20"/>
+          <w:szCs w:val="20"/>
+          <w:shd w:val="clear" w:color="auto" w:fill="FAF9F8"/>
+          <w:lang w:val="en-PH" w:eastAsia="zh-TW"/>
+        </w:rPr>
+        <w:tab/>
+        <w:t xml:space="preserve">Bitcoin mining involves solving complex mathematical puzzles to validate and add new transactions to the blockchain. This requires powerful computational hardware (mining rigs) to perform numerous calculations per second. The computational power required for mining increases over time, leading to higher energy demands. Cryptocurrency proponents say this problem can be solved using renewable energy; El Salvador’s president has pledged to use volcanic energy to mine Bitcoin, for example. Environmental concerns reportedly prompted Ethereum’s move to a proof of stake model, which uses less energy (Berman &amp; </w:t>
+      </w:r>
+      <w:proofErr w:type="spellStart"/>
+      <w:r>
+        <w:rPr>
+          <w:rFonts w:ascii="Century Gothic" w:eastAsia="Times New Roman" w:hAnsi="Century Gothic" w:cs="Times New Roman"/>
+          <w:color w:val="000000"/>
+          <w:sz w:val="20"/>
+          <w:szCs w:val="20"/>
+          <w:shd w:val="clear" w:color="auto" w:fill="FAF9F8"/>
+          <w:lang w:val="en-PH" w:eastAsia="zh-TW"/>
+        </w:rPr>
+        <w:t>Siripurapu</w:t>
+      </w:r>
+      <w:proofErr w:type="spellEnd"/>
+      <w:r>
+        <w:rPr>
+          <w:rFonts w:ascii="Century Gothic" w:eastAsia="Times New Roman" w:hAnsi="Century Gothic" w:cs="Times New Roman"/>
+          <w:color w:val="000000"/>
+          <w:sz w:val="20"/>
+          <w:szCs w:val="20"/>
+          <w:shd w:val="clear" w:color="auto" w:fill="FAF9F8"/>
+          <w:lang w:val="en-PH" w:eastAsia="zh-TW"/>
+        </w:rPr>
+        <w:t>, 2023).</w:t>
+      </w:r>
+    </w:p>
+    <w:p>
+      <w:pPr>
+        <w:spacing w:before="240" w:after="240" w:line="240" w:lineRule="auto"/>
+        <w:ind w:firstLine="720"/>
+        <w:jc w:val="both"/>
+        <w:rPr>
+          <w:rFonts w:ascii="Times New Roman" w:eastAsia="Times New Roman" w:hAnsi="Times New Roman" w:cs="Times New Roman"/>
+          <w:sz w:val="24"/>
+          <w:szCs w:val="24"/>
+          <w:lang w:val="en-PH" w:eastAsia="zh-TW"/>
+        </w:rPr>
+      </w:pPr>
+      <w:r>
+        <w:rPr>
+          <w:rFonts w:ascii="Century Gothic" w:eastAsia="Times New Roman" w:hAnsi="Century Gothic" w:cs="Times New Roman"/>
+          <w:color w:val="000000"/>
+          <w:sz w:val="20"/>
+          <w:szCs w:val="20"/>
+          <w:shd w:val="clear" w:color="auto" w:fill="FAF9F8"/>
+          <w:lang w:val="en-PH" w:eastAsia="zh-TW"/>
+        </w:rPr>
+        <w:t>It's worth noting that the impact and effects of cryptocurrencies and NFTs are still evolving, and their long-term implications on various sectors, including finance, art, and environment are still being explored. As these technologies continue to progress, their true potential and impact will become more apparent.</w:t>
+      </w:r>
+    </w:p>
+    <w:p>
+      <w:pPr>
+        <w:rPr>
+          <w:rFonts w:ascii="Century Gothic" w:hAnsi="Century Gothic" w:cs="Times New Roman"/>
+          <w:sz w:val="20"/>
+          <w:szCs w:val="20"/>
+          <w:lang w:val="en-PH"/>
         </w:rPr>
       </w:pPr>
     </w:p>
@@ -6351,7 +10097,7 @@
 </file>
 
 <file path=word/numbering.xml><?xml version="1.0" encoding="utf-8"?>
-<w:numbering xmlns:wpc="http://schemas.microsoft.com/office/word/2010/wordprocessingCanvas" xmlns:cx="http://schemas.microsoft.com/office/drawing/2014/chartex" xmlns:cx1="http://schemas.microsoft.com/office/drawing/2015/9/8/chartex" xmlns:mc="http://schemas.openxmlformats.org/markup-compatibility/2006" xmlns:o="urn:schemas-microsoft-com:office:office" xmlns:r="http://schemas.openxmlformats.org/officeDocument/2006/relationships" xmlns:m="http://schemas.openxmlformats.org/officeDocument/2006/math" xmlns:v="urn:schemas-microsoft-com:vml" xmlns:wp14="http://schemas.microsoft.com/office/word/2010/wordprocessingDrawing" xmlns:wp="http://schemas.openxmlformats.org/drawingml/2006/wordprocessingDrawing" xmlns:w10="urn:schemas-microsoft-com:office:word" xmlns:w="http://schemas.openxmlformats.org/wordprocessingml/2006/main" xmlns:w14="http://schemas.microsoft.com/office/word/2010/wordml" xmlns:w15="http://schemas.microsoft.com/office/word/2012/wordml" xmlns:w16se="http://schemas.microsoft.com/office/word/2015/wordml/symex" xmlns:wpg="http://schemas.microsoft.com/office/word/2010/wordprocessingGroup" xmlns:wpi="http://schemas.microsoft.com/office/word/2010/wordprocessingInk" xmlns:wne="http://schemas.microsoft.com/office/word/2006/wordml" xmlns:wps="http://schemas.microsoft.com/office/word/2010/wordprocessingShape" mc:Ignorable="w14 w15 w16se wp14">
+<w:numbering xmlns:wpc="http://schemas.microsoft.com/office/word/2010/wordprocessingCanvas" xmlns:cx="http://schemas.microsoft.com/office/drawing/2014/chartex" xmlns:cx1="http://schemas.microsoft.com/office/drawing/2015/9/8/chartex" xmlns:cx2="http://schemas.microsoft.com/office/drawing/2015/10/21/chartex" xmlns:cx3="http://schemas.microsoft.com/office/drawing/2016/5/9/chartex" xmlns:cx4="http://schemas.microsoft.com/office/drawing/2016/5/10/chartex" xmlns:cx5="http://schemas.microsoft.com/office/drawing/2016/5/11/chartex" xmlns:cx6="http://schemas.microsoft.com/office/drawing/2016/5/12/chartex" xmlns:cx7="http://schemas.microsoft.com/office/drawing/2016/5/13/chartex" xmlns:cx8="http://schemas.microsoft.com/office/drawing/2016/5/14/chartex" xmlns:mc="http://schemas.openxmlformats.org/markup-compatibility/2006" xmlns:aink="http://schemas.microsoft.com/office/drawing/2016/ink" xmlns:am3d="http://schemas.microsoft.com/office/drawing/2017/model3d" xmlns:o="urn:schemas-microsoft-com:office:office" xmlns:oel="http://schemas.microsoft.com/office/2019/extlst" xmlns:r="http://schemas.openxmlformats.org/officeDocument/2006/relationships" xmlns:m="http://schemas.openxmlformats.org/officeDocument/2006/math" xmlns:v="urn:schemas-microsoft-com:vml" xmlns:wp14="http://schemas.microsoft.com/office/word/2010/wordprocessingDrawing" xmlns:wp="http://schemas.openxmlformats.org/drawingml/2006/wordprocessingDrawing" xmlns:w10="urn:schemas-microsoft-com:office:word" xmlns:w="http://schemas.openxmlformats.org/wordprocessingml/2006/main" xmlns:w14="http://schemas.microsoft.com/office/word/2010/wordml" xmlns:w15="http://schemas.microsoft.com/office/word/2012/wordml" xmlns:w16cex="http://schemas.microsoft.com/office/word/2018/wordml/cex" xmlns:w16cid="http://schemas.microsoft.com/office/word/2016/wordml/cid" xmlns:w16="http://schemas.microsoft.com/office/word/2018/wordml" xmlns:w16sdtdh="http://schemas.microsoft.com/office/word/2020/wordml/sdtdatahash" xmlns:w16se="http://schemas.microsoft.com/office/word/2015/wordml/symex" xmlns:wpg="http://schemas.microsoft.com/office/word/2010/wordprocessingGroup" xmlns:wpi="http://schemas.microsoft.com/office/word/2010/wordprocessingInk" xmlns:wne="http://schemas.microsoft.com/office/word/2006/wordml" xmlns:wps="http://schemas.microsoft.com/office/word/2010/wordprocessingShape" mc:Ignorable="w14 w15 w16se w16cid w16 w16cex w16sdtdh wp14">
   <w:abstractNum w:abstractNumId="0" w15:restartNumberingAfterBreak="0">
     <w:nsid w:val="047E1066"/>
     <w:multiLevelType w:val="hybridMultilevel"/>
@@ -10211,7 +13957,7 @@
       </w:rPr>
     </w:lvl>
   </w:abstractNum>
-  <w:num w:numId="1">
+  <w:num w:numId="1" w16cid:durableId="953900733">
     <w:abstractNumId w:val="29"/>
     <w:lvlOverride w:ilvl="0">
       <w:lvl w:ilvl="0">
@@ -10221,10 +13967,10 @@
       </w:lvl>
     </w:lvlOverride>
   </w:num>
-  <w:num w:numId="2">
+  <w:num w:numId="2" w16cid:durableId="242574021">
     <w:abstractNumId w:val="0"/>
   </w:num>
-  <w:num w:numId="3">
+  <w:num w:numId="3" w16cid:durableId="302394397">
     <w:abstractNumId w:val="21"/>
     <w:lvlOverride w:ilvl="0">
       <w:lvl w:ilvl="0">
@@ -10234,13 +13980,13 @@
       </w:lvl>
     </w:lvlOverride>
   </w:num>
-  <w:num w:numId="4">
+  <w:num w:numId="4" w16cid:durableId="1853489220">
     <w:abstractNumId w:val="27"/>
   </w:num>
-  <w:num w:numId="5">
+  <w:num w:numId="5" w16cid:durableId="2136292363">
     <w:abstractNumId w:val="17"/>
   </w:num>
-  <w:num w:numId="6">
+  <w:num w:numId="6" w16cid:durableId="1531726140">
     <w:abstractNumId w:val="20"/>
     <w:lvlOverride w:ilvl="0">
       <w:lvl w:ilvl="0">
@@ -10250,13 +13996,13 @@
       </w:lvl>
     </w:lvlOverride>
   </w:num>
-  <w:num w:numId="7">
+  <w:num w:numId="7" w16cid:durableId="2105101754">
     <w:abstractNumId w:val="9"/>
   </w:num>
-  <w:num w:numId="8">
+  <w:num w:numId="8" w16cid:durableId="1873490319">
     <w:abstractNumId w:val="3"/>
   </w:num>
-  <w:num w:numId="9">
+  <w:num w:numId="9" w16cid:durableId="1393114126">
     <w:abstractNumId w:val="25"/>
     <w:lvlOverride w:ilvl="0">
       <w:lvl w:ilvl="0">
@@ -10266,13 +14012,13 @@
       </w:lvl>
     </w:lvlOverride>
   </w:num>
-  <w:num w:numId="10">
+  <w:num w:numId="10" w16cid:durableId="1459836110">
     <w:abstractNumId w:val="8"/>
   </w:num>
-  <w:num w:numId="11">
+  <w:num w:numId="11" w16cid:durableId="2035643023">
     <w:abstractNumId w:val="5"/>
   </w:num>
-  <w:num w:numId="12">
+  <w:num w:numId="12" w16cid:durableId="1482699006">
     <w:abstractNumId w:val="10"/>
     <w:lvlOverride w:ilvl="0">
       <w:lvl w:ilvl="0">
@@ -10282,16 +14028,16 @@
       </w:lvl>
     </w:lvlOverride>
   </w:num>
-  <w:num w:numId="13">
+  <w:num w:numId="13" w16cid:durableId="344597465">
     <w:abstractNumId w:val="1"/>
   </w:num>
-  <w:num w:numId="14">
+  <w:num w:numId="14" w16cid:durableId="130175563">
     <w:abstractNumId w:val="4"/>
   </w:num>
-  <w:num w:numId="15">
+  <w:num w:numId="15" w16cid:durableId="1735395898">
     <w:abstractNumId w:val="19"/>
   </w:num>
-  <w:num w:numId="16">
+  <w:num w:numId="16" w16cid:durableId="918056722">
     <w:abstractNumId w:val="16"/>
     <w:lvlOverride w:ilvl="0">
       <w:lvl w:ilvl="0">
@@ -10301,10 +14047,10 @@
       </w:lvl>
     </w:lvlOverride>
   </w:num>
-  <w:num w:numId="17">
+  <w:num w:numId="17" w16cid:durableId="2135976231">
     <w:abstractNumId w:val="22"/>
   </w:num>
-  <w:num w:numId="18">
+  <w:num w:numId="18" w16cid:durableId="1150563241">
     <w:abstractNumId w:val="6"/>
     <w:lvlOverride w:ilvl="0">
       <w:lvl w:ilvl="0">
@@ -10314,26 +14060,20 @@
       </w:lvl>
     </w:lvlOverride>
   </w:num>
-  <w:num w:numId="19">
+  <w:num w:numId="19" w16cid:durableId="1833401784">
     <w:abstractNumId w:val="7"/>
   </w:num>
-  <w:num w:numId="20">
+  <w:num w:numId="20" w16cid:durableId="1658343733">
     <w:abstractNumId w:val="7"/>
-    <w:lvlOverride w:ilvl="1">
-      <w:lvl w:ilvl="1">
-        <w:numFmt w:val="lowerLetter"/>
-        <w:lvlText w:val="%2."/>
-        <w:lvlJc w:val="left"/>
-      </w:lvl>
-    </w:lvlOverride>
+    <w:lvlOverride w:ilvl="0"/>
   </w:num>
-  <w:num w:numId="21">
+  <w:num w:numId="21" w16cid:durableId="1249774557">
     <w:abstractNumId w:val="12"/>
   </w:num>
-  <w:num w:numId="22">
+  <w:num w:numId="22" w16cid:durableId="1527676796">
     <w:abstractNumId w:val="14"/>
   </w:num>
-  <w:num w:numId="23">
+  <w:num w:numId="23" w16cid:durableId="119152831">
     <w:abstractNumId w:val="18"/>
     <w:lvlOverride w:ilvl="0">
       <w:lvl w:ilvl="0">
@@ -10343,16 +14083,16 @@
       </w:lvl>
     </w:lvlOverride>
   </w:num>
-  <w:num w:numId="24">
+  <w:num w:numId="24" w16cid:durableId="1628392112">
     <w:abstractNumId w:val="23"/>
   </w:num>
-  <w:num w:numId="25">
+  <w:num w:numId="25" w16cid:durableId="525801088">
     <w:abstractNumId w:val="11"/>
   </w:num>
-  <w:num w:numId="26">
+  <w:num w:numId="26" w16cid:durableId="1136793993">
     <w:abstractNumId w:val="15"/>
   </w:num>
-  <w:num w:numId="27">
+  <w:num w:numId="27" w16cid:durableId="462650751">
     <w:abstractNumId w:val="26"/>
     <w:lvlOverride w:ilvl="0">
       <w:lvl w:ilvl="0">
@@ -10362,26 +14102,26 @@
       </w:lvl>
     </w:lvlOverride>
   </w:num>
-  <w:num w:numId="28">
+  <w:num w:numId="28" w16cid:durableId="959340043">
     <w:abstractNumId w:val="2"/>
   </w:num>
-  <w:num w:numId="29">
+  <w:num w:numId="29" w16cid:durableId="2071688228">
     <w:abstractNumId w:val="30"/>
   </w:num>
-  <w:num w:numId="30">
+  <w:num w:numId="30" w16cid:durableId="1653096715">
     <w:abstractNumId w:val="28"/>
   </w:num>
-  <w:num w:numId="31">
+  <w:num w:numId="31" w16cid:durableId="359285415">
     <w:abstractNumId w:val="13"/>
   </w:num>
-  <w:num w:numId="32">
+  <w:num w:numId="32" w16cid:durableId="486748093">
     <w:abstractNumId w:val="24"/>
   </w:num>
 </w:numbering>
 </file>
 
 <file path=word/styles.xml><?xml version="1.0" encoding="utf-8"?>
-<w:styles xmlns:mc="http://schemas.openxmlformats.org/markup-compatibility/2006" xmlns:r="http://schemas.openxmlformats.org/officeDocument/2006/relationships" xmlns:w="http://schemas.openxmlformats.org/wordprocessingml/2006/main" xmlns:w14="http://schemas.microsoft.com/office/word/2010/wordml" xmlns:w15="http://schemas.microsoft.com/office/word/2012/wordml" xmlns:w16se="http://schemas.microsoft.com/office/word/2015/wordml/symex" mc:Ignorable="w14 w15 w16se">
+<w:styles xmlns:mc="http://schemas.openxmlformats.org/markup-compatibility/2006" xmlns:r="http://schemas.openxmlformats.org/officeDocument/2006/relationships" xmlns:w="http://schemas.openxmlformats.org/wordprocessingml/2006/main" xmlns:w14="http://schemas.microsoft.com/office/word/2010/wordml" xmlns:w15="http://schemas.microsoft.com/office/word/2012/wordml" xmlns:w16cex="http://schemas.microsoft.com/office/word/2018/wordml/cex" xmlns:w16cid="http://schemas.microsoft.com/office/word/2016/wordml/cid" xmlns:w16="http://schemas.microsoft.com/office/word/2018/wordml" xmlns:w16sdtdh="http://schemas.microsoft.com/office/word/2020/wordml/sdtdatahash" xmlns:w16se="http://schemas.microsoft.com/office/word/2015/wordml/symex" mc:Ignorable="w14 w15 w16se w16cid w16 w16cex w16sdtdh">
   <w:docDefaults>
     <w:rPrDefault>
       <w:rPr>
@@ -10397,7 +14137,7 @@
       </w:pPr>
     </w:pPrDefault>
   </w:docDefaults>
-  <w:latentStyles w:defLockedState="0" w:defUIPriority="99" w:defSemiHidden="0" w:defUnhideWhenUsed="0" w:defQFormat="0" w:count="371">
+  <w:latentStyles w:defLockedState="0" w:defUIPriority="99" w:defSemiHidden="0" w:defUnhideWhenUsed="0" w:defQFormat="0" w:count="376">
     <w:lsdException w:name="Normal" w:uiPriority="0" w:qFormat="1"/>
     <w:lsdException w:name="heading 1" w:uiPriority="9" w:qFormat="1"/>
     <w:lsdException w:name="heading 2" w:semiHidden="1" w:uiPriority="9" w:unhideWhenUsed="1" w:qFormat="1"/>
@@ -10503,7 +14243,6 @@
     <w:lsdException w:name="HTML Sample" w:semiHidden="1" w:unhideWhenUsed="1"/>
     <w:lsdException w:name="HTML Typewriter" w:semiHidden="1" w:unhideWhenUsed="1"/>
     <w:lsdException w:name="HTML Variable" w:semiHidden="1" w:unhideWhenUsed="1"/>
-    <w:lsdException w:name="Normal Table" w:semiHidden="1" w:unhideWhenUsed="1"/>
     <w:lsdException w:name="annotation subject" w:semiHidden="1" w:unhideWhenUsed="1"/>
     <w:lsdException w:name="No List" w:semiHidden="1" w:unhideWhenUsed="1"/>
     <w:lsdException w:name="Outline List 1" w:semiHidden="1" w:unhideWhenUsed="1"/>
@@ -10546,11 +14285,8 @@
     <w:lsdException w:name="Table Contemporary" w:semiHidden="1" w:unhideWhenUsed="1"/>
     <w:lsdException w:name="Table Elegant" w:semiHidden="1" w:unhideWhenUsed="1"/>
     <w:lsdException w:name="Table Professional" w:semiHidden="1" w:unhideWhenUsed="1"/>
-    <w:lsdException w:name="Table Subtle 1" w:semiHidden="1" w:unhideWhenUsed="1"/>
     <w:lsdException w:name="Table Subtle 2" w:semiHidden="1" w:unhideWhenUsed="1"/>
     <w:lsdException w:name="Table Web 1" w:semiHidden="1" w:unhideWhenUsed="1"/>
-    <w:lsdException w:name="Table Web 2" w:semiHidden="1" w:unhideWhenUsed="1"/>
-    <w:lsdException w:name="Table Web 3" w:semiHidden="1" w:unhideWhenUsed="1"/>
     <w:lsdException w:name="Balloon Text" w:semiHidden="1" w:unhideWhenUsed="1"/>
     <w:lsdException w:name="Table Grid" w:uiPriority="39"/>
     <w:lsdException w:name="Table Theme" w:semiHidden="1" w:unhideWhenUsed="1"/>
@@ -10769,6 +14505,11 @@
     <w:lsdException w:name="List Table 5 Dark Accent 6" w:uiPriority="50"/>
     <w:lsdException w:name="List Table 6 Colorful Accent 6" w:uiPriority="51"/>
     <w:lsdException w:name="List Table 7 Colorful Accent 6" w:uiPriority="52"/>
+    <w:lsdException w:name="Mention" w:semiHidden="1" w:unhideWhenUsed="1"/>
+    <w:lsdException w:name="Smart Hyperlink" w:semiHidden="1" w:unhideWhenUsed="1"/>
+    <w:lsdException w:name="Hashtag" w:semiHidden="1" w:unhideWhenUsed="1"/>
+    <w:lsdException w:name="Unresolved Mention" w:semiHidden="1" w:unhideWhenUsed="1"/>
+    <w:lsdException w:name="Smart Link" w:semiHidden="1" w:unhideWhenUsed="1"/>
   </w:latentStyles>
   <w:style w:type="paragraph" w:default="1" w:styleId="Normal">
     <w:name w:val="Normal"/>

</xml_diff>

<commit_message>
Edited Surveys and Technology Evaluation and benefits
</commit_message>
<xml_diff>
--- a/LF Scholars Effectiveness and Security Factors of Blockchain.docx
+++ b/LF Scholars Effectiveness and Security Factors of Blockchain.docx
@@ -7653,228 +7653,6 @@
         </w:rPr>
       </w:pPr>
     </w:p>
-    <w:p>
-      <w:pPr>
-        <w:spacing w:after="0" w:line="240" w:lineRule="auto"/>
-        <w:jc w:val="center"/>
-        <w:rPr>
-          <w:rFonts w:ascii="Times New Roman" w:eastAsia="Times New Roman" w:hAnsi="Times New Roman" w:cs="Times New Roman"/>
-          <w:sz w:val="24"/>
-          <w:szCs w:val="24"/>
-          <w:lang w:val="en-PH" w:eastAsia="zh-TW"/>
-        </w:rPr>
-      </w:pPr>
-      <w:r>
-        <w:rPr>
-          <w:rFonts w:ascii="Century Gothic" w:eastAsia="Times New Roman" w:hAnsi="Century Gothic" w:cs="Times New Roman"/>
-          <w:b/>
-          <w:bCs/>
-          <w:color w:val="000000"/>
-          <w:sz w:val="20"/>
-          <w:szCs w:val="20"/>
-          <w:shd w:val="clear" w:color="auto" w:fill="FAF9F8"/>
-          <w:lang w:val="en-PH" w:eastAsia="zh-TW"/>
-        </w:rPr>
-        <w:lastRenderedPageBreak/>
-        <w:t>Summary</w:t>
-      </w:r>
-    </w:p>
-    <w:p>
-      <w:pPr>
-        <w:spacing w:after="0" w:line="240" w:lineRule="auto"/>
-        <w:rPr>
-          <w:rFonts w:ascii="Times New Roman" w:eastAsia="Times New Roman" w:hAnsi="Times New Roman" w:cs="Times New Roman"/>
-          <w:sz w:val="24"/>
-          <w:szCs w:val="24"/>
-          <w:lang w:val="en-PH" w:eastAsia="zh-TW"/>
-        </w:rPr>
-      </w:pPr>
-    </w:p>
-    <w:p>
-      <w:pPr>
-        <w:spacing w:after="0" w:line="240" w:lineRule="auto"/>
-        <w:ind w:firstLine="720"/>
-        <w:jc w:val="both"/>
-        <w:rPr>
-          <w:rFonts w:ascii="Times New Roman" w:eastAsia="Times New Roman" w:hAnsi="Times New Roman" w:cs="Times New Roman"/>
-          <w:sz w:val="24"/>
-          <w:szCs w:val="24"/>
-          <w:lang w:val="en-PH" w:eastAsia="zh-TW"/>
-        </w:rPr>
-      </w:pPr>
-      <w:r>
-        <w:rPr>
-          <w:rFonts w:ascii="Century Gothic" w:eastAsia="Times New Roman" w:hAnsi="Century Gothic" w:cs="Times New Roman"/>
-          <w:color w:val="000000"/>
-          <w:sz w:val="20"/>
-          <w:szCs w:val="20"/>
-          <w:shd w:val="clear" w:color="auto" w:fill="FAF9F8"/>
-          <w:lang w:val="en-PH" w:eastAsia="zh-TW"/>
-        </w:rPr>
-        <w:t>The research focuses on exploring the applications and functionality of blockchain technology in the context of cryptocurrency and NFTs, specifically within the Philippines. It aims to evaluate the use and impact of blockchain in cryptocurrency transactions and storage, as well as the production, trading, and verification of NFTs in the market. The study seeks to provide insights into the practical implications and benefits of blockchain technology in the specified areas, without extensively analyzing global blockchain landscapes or technical protocols. </w:t>
-      </w:r>
-    </w:p>
-    <w:p>
-      <w:pPr>
-        <w:spacing w:after="0" w:line="240" w:lineRule="auto"/>
-        <w:rPr>
-          <w:rFonts w:ascii="Times New Roman" w:eastAsia="Times New Roman" w:hAnsi="Times New Roman" w:cs="Times New Roman"/>
-          <w:sz w:val="24"/>
-          <w:szCs w:val="24"/>
-          <w:lang w:val="en-PH" w:eastAsia="zh-TW"/>
-        </w:rPr>
-      </w:pPr>
-    </w:p>
-    <w:p>
-      <w:pPr>
-        <w:spacing w:after="0" w:line="240" w:lineRule="auto"/>
-        <w:ind w:firstLine="720"/>
-        <w:jc w:val="both"/>
-        <w:rPr>
-          <w:rFonts w:ascii="Times New Roman" w:eastAsia="Times New Roman" w:hAnsi="Times New Roman" w:cs="Times New Roman"/>
-          <w:sz w:val="24"/>
-          <w:szCs w:val="24"/>
-          <w:lang w:val="en-PH" w:eastAsia="zh-TW"/>
-        </w:rPr>
-      </w:pPr>
-      <w:r>
-        <w:rPr>
-          <w:rFonts w:ascii="Century Gothic" w:eastAsia="Times New Roman" w:hAnsi="Century Gothic" w:cs="Times New Roman"/>
-          <w:color w:val="000000"/>
-          <w:sz w:val="20"/>
-          <w:szCs w:val="20"/>
-          <w:shd w:val="clear" w:color="auto" w:fill="FAF9F8"/>
-          <w:lang w:val="en-PH" w:eastAsia="zh-TW"/>
-        </w:rPr>
-        <w:t>Blockchain technology has had a transformative impact on transactions and data management. It gained popularity with the introduction of Bitcoin in 2009. Blockchain's security, immutability, and decentralization have benefited industries like finance, supply chain, and healthcare. In the Philippines, blockchain has driven growth and innovation, particularly in cryptocurrency adoption. The future of blockchain and cryptocurrencies in the Philippines appears promising, with growing interest and exploration of their applications in the financial infrastructure.</w:t>
-      </w:r>
-    </w:p>
-    <w:p>
-      <w:pPr>
-        <w:spacing w:after="0" w:line="240" w:lineRule="auto"/>
-        <w:rPr>
-          <w:rFonts w:ascii="Times New Roman" w:eastAsia="Times New Roman" w:hAnsi="Times New Roman" w:cs="Times New Roman"/>
-          <w:sz w:val="24"/>
-          <w:szCs w:val="24"/>
-          <w:lang w:val="en-PH" w:eastAsia="zh-TW"/>
-        </w:rPr>
-      </w:pPr>
-    </w:p>
-    <w:p>
-      <w:pPr>
-        <w:spacing w:after="0" w:line="240" w:lineRule="auto"/>
-        <w:ind w:firstLine="720"/>
-        <w:jc w:val="both"/>
-        <w:rPr>
-          <w:rFonts w:ascii="Times New Roman" w:eastAsia="Times New Roman" w:hAnsi="Times New Roman" w:cs="Times New Roman"/>
-          <w:sz w:val="24"/>
-          <w:szCs w:val="24"/>
-          <w:lang w:val="en-PH" w:eastAsia="zh-TW"/>
-        </w:rPr>
-      </w:pPr>
-      <w:r>
-        <w:rPr>
-          <w:rFonts w:ascii="Century Gothic" w:eastAsia="Times New Roman" w:hAnsi="Century Gothic" w:cs="Times New Roman"/>
-          <w:color w:val="000000"/>
-          <w:sz w:val="20"/>
-          <w:szCs w:val="20"/>
-          <w:shd w:val="clear" w:color="auto" w:fill="FAF9F8"/>
-          <w:lang w:val="en-PH" w:eastAsia="zh-TW"/>
-        </w:rPr>
-        <w:t>Blockchain technology is a decentralized digital ledger used for cryptocurrency and NFT trading. It offers transparency, security, and persistence of transactions while allowing some anonymity. Its architecture includes nodes, transactions, blocks, chains, miners, and consensus algorithms. Blockchain ensures decentralization, auditability, transparency, and security through cryptography. It can be implemented as public, private, or consortium blockchains. Consensus algorithms validate transactions. Research on blockchain includes exploring its history, uses, and functions, analyzing its significance in cryptocurrency and NFTs, and assessing its impact and benefits.</w:t>
-      </w:r>
-      <w:r>
-        <w:rPr>
-          <w:rFonts w:ascii="Century Gothic" w:eastAsia="Times New Roman" w:hAnsi="Century Gothic" w:cs="Times New Roman"/>
-          <w:color w:val="000000"/>
-          <w:sz w:val="20"/>
-          <w:szCs w:val="20"/>
-          <w:shd w:val="clear" w:color="auto" w:fill="FAF9F8"/>
-          <w:lang w:val="en-PH" w:eastAsia="zh-TW"/>
-        </w:rPr>
-        <w:br/>
-      </w:r>
-      <w:r>
-        <w:rPr>
-          <w:rFonts w:ascii="Century Gothic" w:eastAsia="Times New Roman" w:hAnsi="Century Gothic" w:cs="Times New Roman"/>
-          <w:color w:val="000000"/>
-          <w:sz w:val="20"/>
-          <w:szCs w:val="20"/>
-          <w:shd w:val="clear" w:color="auto" w:fill="FAF9F8"/>
-          <w:lang w:val="en-PH" w:eastAsia="zh-TW"/>
-        </w:rPr>
-        <w:br/>
-      </w:r>
-    </w:p>
-    <w:p>
-      <w:pPr>
-        <w:spacing w:after="0" w:line="240" w:lineRule="auto"/>
-        <w:ind w:firstLine="720"/>
-        <w:jc w:val="both"/>
-        <w:rPr>
-          <w:rFonts w:ascii="Times New Roman" w:eastAsia="Times New Roman" w:hAnsi="Times New Roman" w:cs="Times New Roman"/>
-          <w:sz w:val="24"/>
-          <w:szCs w:val="24"/>
-          <w:lang w:val="en-PH" w:eastAsia="zh-TW"/>
-        </w:rPr>
-      </w:pPr>
-      <w:r>
-        <w:rPr>
-          <w:rFonts w:ascii="Century Gothic" w:eastAsia="Times New Roman" w:hAnsi="Century Gothic" w:cs="Times New Roman"/>
-          <w:color w:val="000000"/>
-          <w:sz w:val="20"/>
-          <w:szCs w:val="20"/>
-          <w:shd w:val="clear" w:color="auto" w:fill="FAF9F8"/>
-          <w:lang w:val="en-PH" w:eastAsia="zh-TW"/>
-        </w:rPr>
-        <w:t>Blockchain technology also offers several advantages, including enhanced security, transparency, and efficiency in recording and verifying transactions. It enables decentralized and secure digital transactions, ensuring the integrity of data through cryptography. Additionally, blockchain's ability to automate processes using smart contracts contributes to increased efficiency and reduced costs. However, there are also disadvantages to consider, such as the high implementation costs and scalability challenges in public networks.</w:t>
-      </w:r>
-    </w:p>
-    <w:p>
-      <w:pPr>
-        <w:spacing w:after="0" w:line="240" w:lineRule="auto"/>
-        <w:rPr>
-          <w:rFonts w:ascii="Times New Roman" w:eastAsia="Times New Roman" w:hAnsi="Times New Roman" w:cs="Times New Roman"/>
-          <w:sz w:val="24"/>
-          <w:szCs w:val="24"/>
-          <w:lang w:val="en-PH" w:eastAsia="zh-TW"/>
-        </w:rPr>
-      </w:pPr>
-    </w:p>
-    <w:p>
-      <w:pPr>
-        <w:spacing w:after="0" w:line="240" w:lineRule="auto"/>
-        <w:ind w:firstLine="720"/>
-        <w:jc w:val="both"/>
-        <w:rPr>
-          <w:rFonts w:ascii="Times New Roman" w:eastAsia="Times New Roman" w:hAnsi="Times New Roman" w:cs="Times New Roman"/>
-          <w:sz w:val="24"/>
-          <w:szCs w:val="24"/>
-          <w:lang w:val="en-PH" w:eastAsia="zh-TW"/>
-        </w:rPr>
-      </w:pPr>
-      <w:r>
-        <w:rPr>
-          <w:rFonts w:ascii="Century Gothic" w:eastAsia="Times New Roman" w:hAnsi="Century Gothic" w:cs="Times New Roman"/>
-          <w:color w:val="000000"/>
-          <w:sz w:val="20"/>
-          <w:szCs w:val="20"/>
-          <w:shd w:val="clear" w:color="auto" w:fill="FAF9F8"/>
-          <w:lang w:val="en-PH" w:eastAsia="zh-TW"/>
-        </w:rPr>
-        <w:t>The collection of case reports explores the opportunities and challenges of cryptocurrencies and NFTs. Successful investment cases demonstrate the potential for significant returns and entrepreneurial ventures in this market. However, security risks, market volatility, and the saturation of the NFT market are concerns. Cryptocurrencies and NFTs have brought financial innovation and disintermediation, but also pose risks. It is important for individuals to educate themselves and make informed decisions. Improvements in security, decentralization, and environmental sustainability are needed for the long-term viability of cryptocurrencies and NFTs.</w:t>
-      </w:r>
-    </w:p>
-    <w:p>
-      <w:pPr>
-        <w:rPr>
-          <w:rFonts w:ascii="Century Gothic" w:hAnsi="Century Gothic" w:cs="Times New Roman"/>
-          <w:sz w:val="20"/>
-          <w:szCs w:val="20"/>
-          <w:lang w:val="en-PH"/>
-        </w:rPr>
-      </w:pPr>
-    </w:p>
     <w:sectPr>
       <w:pgSz w:w="12240" w:h="15840"/>
       <w:pgMar w:top="1440" w:right="1440" w:bottom="1440" w:left="1440" w:header="720" w:footer="720" w:gutter="0"/>

</xml_diff>

<commit_message>
added front page and table of contents
</commit_message>
<xml_diff>
--- a/LF Scholars Effectiveness and Security Factors of Blockchain.docx
+++ b/LF Scholars Effectiveness and Security Factors of Blockchain.docx
@@ -5,6 +5,146 @@
     <w:p>
       <w:pPr>
         <w:spacing w:after="0" w:line="240" w:lineRule="auto"/>
+        <w:rPr>
+          <w:rFonts w:ascii="Times New Roman" w:eastAsia="Times New Roman" w:hAnsi="Times New Roman" w:cs="Times New Roman"/>
+          <w:sz w:val="24"/>
+          <w:szCs w:val="24"/>
+        </w:rPr>
+      </w:pPr>
+      <w:r>
+        <w:rPr>
+          <w:rFonts w:ascii="Times New Roman" w:eastAsia="Times New Roman" w:hAnsi="Times New Roman" w:cs="Times New Roman"/>
+          <w:noProof/>
+          <w:sz w:val="24"/>
+          <w:szCs w:val="24"/>
+          <w:bdr w:val="none" w:sz="0" w:space="0" w:color="auto" w:frame="1"/>
+        </w:rPr>
+        <w:drawing>
+          <wp:anchor distT="0" distB="0" distL="114300" distR="114300" simplePos="0" relativeHeight="251661312" behindDoc="1" locked="0" layoutInCell="1" allowOverlap="1" wp14:anchorId="1FC2B533" wp14:editId="25CE909A">
+            <wp:simplePos x="0" y="0"/>
+            <wp:positionH relativeFrom="column">
+              <wp:posOffset>4499113</wp:posOffset>
+            </wp:positionH>
+            <wp:positionV relativeFrom="paragraph">
+              <wp:posOffset>185117</wp:posOffset>
+            </wp:positionV>
+            <wp:extent cx="821690" cy="702310"/>
+            <wp:effectExtent l="0" t="0" r="0" b="2540"/>
+            <wp:wrapNone/>
+            <wp:docPr id="17" name="Picture 17"/>
+            <wp:cNvGraphicFramePr>
+              <a:graphicFrameLocks xmlns:a="http://schemas.openxmlformats.org/drawingml/2006/main" noChangeAspect="1"/>
+            </wp:cNvGraphicFramePr>
+            <a:graphic xmlns:a="http://schemas.openxmlformats.org/drawingml/2006/main">
+              <a:graphicData uri="http://schemas.openxmlformats.org/drawingml/2006/picture">
+                <pic:pic xmlns:pic="http://schemas.openxmlformats.org/drawingml/2006/picture">
+                  <pic:nvPicPr>
+                    <pic:cNvPr id="0" name="Picture 2"/>
+                    <pic:cNvPicPr>
+                      <a:picLocks noChangeAspect="1" noChangeArrowheads="1"/>
+                    </pic:cNvPicPr>
+                  </pic:nvPicPr>
+                  <pic:blipFill>
+                    <a:blip r:embed="rId8">
+                      <a:extLst>
+                        <a:ext uri="{28A0092B-C50C-407E-A947-70E740481C1C}">
+                          <a14:useLocalDpi xmlns:a14="http://schemas.microsoft.com/office/drawing/2010/main" val="0"/>
+                        </a:ext>
+                      </a:extLst>
+                    </a:blip>
+                    <a:srcRect/>
+                    <a:stretch>
+                      <a:fillRect/>
+                    </a:stretch>
+                  </pic:blipFill>
+                  <pic:spPr bwMode="auto">
+                    <a:xfrm>
+                      <a:off x="0" y="0"/>
+                      <a:ext cx="821690" cy="702310"/>
+                    </a:xfrm>
+                    <a:prstGeom prst="rect">
+                      <a:avLst/>
+                    </a:prstGeom>
+                    <a:noFill/>
+                    <a:ln>
+                      <a:noFill/>
+                    </a:ln>
+                  </pic:spPr>
+                </pic:pic>
+              </a:graphicData>
+            </a:graphic>
+          </wp:anchor>
+        </w:drawing>
+      </w:r>
+      <w:r>
+        <w:rPr>
+          <w:rFonts w:ascii="Times New Roman" w:eastAsia="Times New Roman" w:hAnsi="Times New Roman" w:cs="Times New Roman"/>
+          <w:sz w:val="24"/>
+          <w:szCs w:val="24"/>
+        </w:rPr>
+        <w:br/>
+      </w:r>
+      <w:r>
+        <w:rPr>
+          <w:rFonts w:ascii="Times New Roman" w:eastAsia="Times New Roman" w:hAnsi="Times New Roman" w:cs="Times New Roman"/>
+          <w:noProof/>
+          <w:sz w:val="24"/>
+          <w:szCs w:val="24"/>
+          <w:bdr w:val="none" w:sz="0" w:space="0" w:color="auto" w:frame="1"/>
+        </w:rPr>
+        <w:drawing>
+          <wp:inline distT="0" distB="0" distL="0" distR="0" wp14:anchorId="1F306C98" wp14:editId="3B96AEBF">
+            <wp:extent cx="768350" cy="768350"/>
+            <wp:effectExtent l="0" t="0" r="0" b="0"/>
+            <wp:docPr id="18" name="Picture 18"/>
+            <wp:cNvGraphicFramePr>
+              <a:graphicFrameLocks xmlns:a="http://schemas.openxmlformats.org/drawingml/2006/main" noChangeAspect="1"/>
+            </wp:cNvGraphicFramePr>
+            <a:graphic xmlns:a="http://schemas.openxmlformats.org/drawingml/2006/main">
+              <a:graphicData uri="http://schemas.openxmlformats.org/drawingml/2006/picture">
+                <pic:pic xmlns:pic="http://schemas.openxmlformats.org/drawingml/2006/picture">
+                  <pic:nvPicPr>
+                    <pic:cNvPr id="0" name="Picture 1"/>
+                    <pic:cNvPicPr>
+                      <a:picLocks noChangeAspect="1" noChangeArrowheads="1"/>
+                    </pic:cNvPicPr>
+                  </pic:nvPicPr>
+                  <pic:blipFill>
+                    <a:blip r:embed="rId9" cstate="print">
+                      <a:extLst>
+                        <a:ext uri="{28A0092B-C50C-407E-A947-70E740481C1C}">
+                          <a14:useLocalDpi xmlns:a14="http://schemas.microsoft.com/office/drawing/2010/main" val="0"/>
+                        </a:ext>
+                      </a:extLst>
+                    </a:blip>
+                    <a:srcRect/>
+                    <a:stretch>
+                      <a:fillRect/>
+                    </a:stretch>
+                  </pic:blipFill>
+                  <pic:spPr bwMode="auto">
+                    <a:xfrm>
+                      <a:off x="0" y="0"/>
+                      <a:ext cx="768350" cy="768350"/>
+                    </a:xfrm>
+                    <a:prstGeom prst="rect">
+                      <a:avLst/>
+                    </a:prstGeom>
+                    <a:noFill/>
+                    <a:ln>
+                      <a:noFill/>
+                    </a:ln>
+                  </pic:spPr>
+                </pic:pic>
+              </a:graphicData>
+            </a:graphic>
+          </wp:inline>
+        </w:drawing>
+      </w:r>
+    </w:p>
+    <w:p>
+      <w:pPr>
+        <w:spacing w:after="0" w:line="240" w:lineRule="auto"/>
         <w:jc w:val="center"/>
         <w:rPr>
           <w:rFonts w:ascii="Times New Roman" w:eastAsia="Times New Roman" w:hAnsi="Times New Roman" w:cs="Times New Roman"/>
@@ -21,6 +161,1595 @@
           <w:sz w:val="20"/>
           <w:szCs w:val="20"/>
         </w:rPr>
+        <w:t>TECHNOLOGICAL UNIVERSITY OF THE </w:t>
+      </w:r>
+    </w:p>
+    <w:p>
+      <w:pPr>
+        <w:spacing w:after="0" w:line="240" w:lineRule="auto"/>
+        <w:jc w:val="center"/>
+        <w:rPr>
+          <w:rFonts w:ascii="Times New Roman" w:eastAsia="Times New Roman" w:hAnsi="Times New Roman" w:cs="Times New Roman"/>
+          <w:sz w:val="24"/>
+          <w:szCs w:val="24"/>
+        </w:rPr>
+      </w:pPr>
+      <w:r>
+        <w:rPr>
+          <w:rFonts w:ascii="Century Gothic" w:eastAsia="Times New Roman" w:hAnsi="Century Gothic" w:cs="Times New Roman"/>
+          <w:b/>
+          <w:bCs/>
+          <w:color w:val="000000"/>
+          <w:sz w:val="20"/>
+          <w:szCs w:val="20"/>
+        </w:rPr>
+        <w:t>PHILIPPINES MANILA</w:t>
+      </w:r>
+    </w:p>
+    <w:p>
+      <w:pPr>
+        <w:spacing w:after="0" w:line="240" w:lineRule="auto"/>
+        <w:jc w:val="center"/>
+        <w:rPr>
+          <w:rFonts w:ascii="Times New Roman" w:eastAsia="Times New Roman" w:hAnsi="Times New Roman" w:cs="Times New Roman"/>
+          <w:sz w:val="24"/>
+          <w:szCs w:val="24"/>
+        </w:rPr>
+      </w:pPr>
+      <w:r>
+        <w:rPr>
+          <w:rFonts w:ascii="Century Gothic" w:eastAsia="Times New Roman" w:hAnsi="Century Gothic" w:cs="Times New Roman"/>
+          <w:color w:val="000000"/>
+          <w:sz w:val="20"/>
+          <w:szCs w:val="20"/>
+        </w:rPr>
+        <w:t>    </w:t>
+      </w:r>
+      <w:r>
+        <w:rPr>
+          <w:rFonts w:ascii="Century Gothic" w:eastAsia="Times New Roman" w:hAnsi="Century Gothic" w:cs="Times New Roman"/>
+          <w:b/>
+          <w:bCs/>
+          <w:color w:val="000000"/>
+          <w:sz w:val="20"/>
+          <w:szCs w:val="20"/>
+        </w:rPr>
+        <w:t>COLLEGE OF SCIENCE</w:t>
+      </w:r>
+    </w:p>
+    <w:p>
+      <w:pPr>
+        <w:spacing w:after="0" w:line="240" w:lineRule="auto"/>
+        <w:jc w:val="center"/>
+        <w:rPr>
+          <w:rFonts w:ascii="Times New Roman" w:eastAsia="Times New Roman" w:hAnsi="Times New Roman" w:cs="Times New Roman"/>
+          <w:sz w:val="24"/>
+          <w:szCs w:val="24"/>
+        </w:rPr>
+      </w:pPr>
+      <w:r>
+        <w:rPr>
+          <w:rFonts w:ascii="Century Gothic" w:eastAsia="Times New Roman" w:hAnsi="Century Gothic" w:cs="Times New Roman"/>
+          <w:b/>
+          <w:bCs/>
+          <w:color w:val="000000"/>
+          <w:sz w:val="20"/>
+          <w:szCs w:val="20"/>
+        </w:rPr>
+        <w:t>Ayala Blvd., corner San Marcelino</w:t>
+      </w:r>
+    </w:p>
+    <w:p>
+      <w:pPr>
+        <w:spacing w:after="0" w:line="240" w:lineRule="auto"/>
+        <w:jc w:val="center"/>
+        <w:rPr>
+          <w:rFonts w:ascii="Times New Roman" w:eastAsia="Times New Roman" w:hAnsi="Times New Roman" w:cs="Times New Roman"/>
+          <w:sz w:val="24"/>
+          <w:szCs w:val="24"/>
+        </w:rPr>
+      </w:pPr>
+      <w:r>
+        <w:rPr>
+          <w:rFonts w:ascii="Century Gothic" w:eastAsia="Times New Roman" w:hAnsi="Century Gothic" w:cs="Times New Roman"/>
+          <w:b/>
+          <w:bCs/>
+          <w:color w:val="000000"/>
+          <w:sz w:val="20"/>
+          <w:szCs w:val="20"/>
+        </w:rPr>
+        <w:t> St., Ermita, Manila</w:t>
+      </w:r>
+      <w:r>
+        <w:rPr>
+          <w:rFonts w:ascii="Century Gothic" w:eastAsia="Times New Roman" w:hAnsi="Century Gothic" w:cs="Times New Roman"/>
+          <w:b/>
+          <w:bCs/>
+          <w:color w:val="000000"/>
+          <w:sz w:val="20"/>
+          <w:szCs w:val="20"/>
+        </w:rPr>
+        <w:br/>
+      </w:r>
+      <w:r>
+        <w:rPr>
+          <w:rFonts w:ascii="Century Gothic" w:eastAsia="Times New Roman" w:hAnsi="Century Gothic" w:cs="Times New Roman"/>
+          <w:b/>
+          <w:bCs/>
+          <w:color w:val="000000"/>
+          <w:sz w:val="20"/>
+          <w:szCs w:val="20"/>
+        </w:rPr>
+        <w:tab/>
+      </w:r>
+    </w:p>
+    <w:p>
+      <w:pPr>
+        <w:spacing w:after="0" w:line="240" w:lineRule="auto"/>
+        <w:jc w:val="center"/>
+        <w:rPr>
+          <w:rFonts w:ascii="Times New Roman" w:eastAsia="Times New Roman" w:hAnsi="Times New Roman" w:cs="Times New Roman"/>
+          <w:sz w:val="24"/>
+          <w:szCs w:val="24"/>
+        </w:rPr>
+      </w:pPr>
+      <w:r>
+        <w:rPr>
+          <w:rFonts w:ascii="Century Gothic" w:eastAsia="Times New Roman" w:hAnsi="Century Gothic" w:cs="Times New Roman"/>
+          <w:b/>
+          <w:bCs/>
+          <w:color w:val="000000"/>
+          <w:sz w:val="20"/>
+          <w:szCs w:val="20"/>
+        </w:rPr>
+        <w:tab/>
+      </w:r>
+      <w:r>
+        <w:rPr>
+          <w:rFonts w:ascii="Century Gothic" w:eastAsia="Times New Roman" w:hAnsi="Century Gothic" w:cs="Times New Roman"/>
+          <w:b/>
+          <w:bCs/>
+          <w:color w:val="000000"/>
+          <w:sz w:val="20"/>
+          <w:szCs w:val="20"/>
+        </w:rPr>
+        <w:tab/>
+      </w:r>
+    </w:p>
+    <w:p>
+      <w:pPr>
+        <w:spacing w:after="0" w:line="240" w:lineRule="auto"/>
+        <w:rPr>
+          <w:rFonts w:ascii="Times New Roman" w:eastAsia="Times New Roman" w:hAnsi="Times New Roman" w:cs="Times New Roman"/>
+          <w:sz w:val="24"/>
+          <w:szCs w:val="24"/>
+        </w:rPr>
+      </w:pPr>
+    </w:p>
+    <w:p>
+      <w:pPr>
+        <w:spacing w:after="0" w:line="240" w:lineRule="auto"/>
+        <w:jc w:val="center"/>
+        <w:rPr>
+          <w:rFonts w:ascii="Times New Roman" w:eastAsia="Times New Roman" w:hAnsi="Times New Roman" w:cs="Times New Roman"/>
+          <w:sz w:val="24"/>
+          <w:szCs w:val="24"/>
+        </w:rPr>
+      </w:pPr>
+      <w:r>
+        <w:rPr>
+          <w:rFonts w:ascii="Century Gothic" w:eastAsia="Times New Roman" w:hAnsi="Century Gothic" w:cs="Times New Roman"/>
+          <w:b/>
+          <w:bCs/>
+          <w:color w:val="000000"/>
+          <w:sz w:val="20"/>
+          <w:szCs w:val="20"/>
+        </w:rPr>
+        <w:t> </w:t>
+      </w:r>
+      <w:r>
+        <w:rPr>
+          <w:rFonts w:ascii="Century Gothic" w:eastAsia="Times New Roman" w:hAnsi="Century Gothic" w:cs="Times New Roman"/>
+          <w:b/>
+          <w:bCs/>
+          <w:color w:val="000000"/>
+          <w:sz w:val="20"/>
+          <w:szCs w:val="20"/>
+          <w:u w:val="single"/>
+        </w:rPr>
+        <w:t>____________________________________________</w:t>
+      </w:r>
+    </w:p>
+    <w:p>
+      <w:pPr>
+        <w:spacing w:after="240" w:line="240" w:lineRule="auto"/>
+        <w:rPr>
+          <w:rFonts w:ascii="Times New Roman" w:eastAsia="Times New Roman" w:hAnsi="Times New Roman" w:cs="Times New Roman"/>
+          <w:sz w:val="24"/>
+          <w:szCs w:val="24"/>
+        </w:rPr>
+      </w:pPr>
+      <w:r>
+        <w:rPr>
+          <w:rFonts w:ascii="Times New Roman" w:eastAsia="Times New Roman" w:hAnsi="Times New Roman" w:cs="Times New Roman"/>
+          <w:sz w:val="24"/>
+          <w:szCs w:val="24"/>
+        </w:rPr>
+        <w:br/>
+      </w:r>
+    </w:p>
+    <w:p>
+      <w:pPr>
+        <w:spacing w:after="0" w:line="240" w:lineRule="auto"/>
+        <w:jc w:val="center"/>
+        <w:rPr>
+          <w:rFonts w:ascii="Times New Roman" w:eastAsia="Times New Roman" w:hAnsi="Times New Roman" w:cs="Times New Roman"/>
+          <w:sz w:val="24"/>
+          <w:szCs w:val="24"/>
+        </w:rPr>
+      </w:pPr>
+      <w:proofErr w:type="spellStart"/>
+      <w:r>
+        <w:rPr>
+          <w:rFonts w:ascii="Century Gothic" w:eastAsia="Times New Roman" w:hAnsi="Century Gothic" w:cs="Times New Roman"/>
+          <w:b/>
+          <w:bCs/>
+          <w:color w:val="000000"/>
+          <w:sz w:val="20"/>
+          <w:szCs w:val="20"/>
+        </w:rPr>
+        <w:t>LFScholars</w:t>
+      </w:r>
+      <w:proofErr w:type="spellEnd"/>
+      <w:r>
+        <w:rPr>
+          <w:rFonts w:ascii="Century Gothic" w:eastAsia="Times New Roman" w:hAnsi="Century Gothic" w:cs="Times New Roman"/>
+          <w:b/>
+          <w:bCs/>
+          <w:color w:val="000000"/>
+          <w:sz w:val="20"/>
+          <w:szCs w:val="20"/>
+        </w:rPr>
+        <w:t>: Effectiveness and Security Factors of Blockchain </w:t>
+      </w:r>
+    </w:p>
+    <w:p>
+      <w:pPr>
+        <w:spacing w:after="0" w:line="240" w:lineRule="auto"/>
+        <w:jc w:val="center"/>
+        <w:rPr>
+          <w:rFonts w:ascii="Times New Roman" w:eastAsia="Times New Roman" w:hAnsi="Times New Roman" w:cs="Times New Roman"/>
+          <w:sz w:val="24"/>
+          <w:szCs w:val="24"/>
+        </w:rPr>
+      </w:pPr>
+      <w:r>
+        <w:rPr>
+          <w:rFonts w:ascii="Century Gothic" w:eastAsia="Times New Roman" w:hAnsi="Century Gothic" w:cs="Times New Roman"/>
+          <w:b/>
+          <w:bCs/>
+          <w:color w:val="000000"/>
+          <w:sz w:val="20"/>
+          <w:szCs w:val="20"/>
+        </w:rPr>
+        <w:t>Technology for Cryptocurrency and </w:t>
+      </w:r>
+    </w:p>
+    <w:p>
+      <w:pPr>
+        <w:spacing w:after="0" w:line="240" w:lineRule="auto"/>
+        <w:jc w:val="center"/>
+        <w:rPr>
+          <w:rFonts w:ascii="Times New Roman" w:eastAsia="Times New Roman" w:hAnsi="Times New Roman" w:cs="Times New Roman"/>
+          <w:sz w:val="24"/>
+          <w:szCs w:val="24"/>
+        </w:rPr>
+      </w:pPr>
+      <w:r>
+        <w:rPr>
+          <w:rFonts w:ascii="Century Gothic" w:eastAsia="Times New Roman" w:hAnsi="Century Gothic" w:cs="Times New Roman"/>
+          <w:b/>
+          <w:bCs/>
+          <w:color w:val="000000"/>
+          <w:sz w:val="20"/>
+          <w:szCs w:val="20"/>
+        </w:rPr>
+        <w:t>Non-Fungible Tokens (NFTs)</w:t>
+      </w:r>
+    </w:p>
+    <w:p>
+      <w:pPr>
+        <w:spacing w:after="0" w:line="240" w:lineRule="auto"/>
+        <w:jc w:val="center"/>
+        <w:rPr>
+          <w:rFonts w:ascii="Times New Roman" w:eastAsia="Times New Roman" w:hAnsi="Times New Roman" w:cs="Times New Roman"/>
+          <w:sz w:val="24"/>
+          <w:szCs w:val="24"/>
+        </w:rPr>
+      </w:pPr>
+      <w:r>
+        <w:rPr>
+          <w:rFonts w:ascii="Century Gothic" w:eastAsia="Times New Roman" w:hAnsi="Century Gothic" w:cs="Times New Roman"/>
+          <w:b/>
+          <w:bCs/>
+          <w:color w:val="000000"/>
+          <w:sz w:val="20"/>
+          <w:szCs w:val="20"/>
+        </w:rPr>
+        <w:t> </w:t>
+      </w:r>
+    </w:p>
+    <w:p>
+      <w:pPr>
+        <w:spacing w:after="0" w:line="240" w:lineRule="auto"/>
+        <w:jc w:val="center"/>
+        <w:rPr>
+          <w:rFonts w:ascii="Times New Roman" w:eastAsia="Times New Roman" w:hAnsi="Times New Roman" w:cs="Times New Roman"/>
+          <w:sz w:val="24"/>
+          <w:szCs w:val="24"/>
+        </w:rPr>
+      </w:pPr>
+      <w:r>
+        <w:rPr>
+          <w:rFonts w:ascii="Century Gothic" w:eastAsia="Times New Roman" w:hAnsi="Century Gothic" w:cs="Times New Roman"/>
+          <w:color w:val="000000"/>
+          <w:sz w:val="20"/>
+          <w:szCs w:val="20"/>
+        </w:rPr>
+        <w:t>     </w:t>
+      </w:r>
+    </w:p>
+    <w:p>
+      <w:pPr>
+        <w:spacing w:after="0" w:line="240" w:lineRule="auto"/>
+        <w:rPr>
+          <w:rFonts w:ascii="Times New Roman" w:eastAsia="Times New Roman" w:hAnsi="Times New Roman" w:cs="Times New Roman"/>
+          <w:sz w:val="24"/>
+          <w:szCs w:val="24"/>
+        </w:rPr>
+      </w:pPr>
+    </w:p>
+    <w:p>
+      <w:pPr>
+        <w:spacing w:after="0" w:line="240" w:lineRule="auto"/>
+        <w:ind w:left="1440"/>
+        <w:rPr>
+          <w:rFonts w:ascii="Times New Roman" w:eastAsia="Times New Roman" w:hAnsi="Times New Roman" w:cs="Times New Roman"/>
+          <w:sz w:val="24"/>
+          <w:szCs w:val="24"/>
+        </w:rPr>
+      </w:pPr>
+      <w:r>
+        <w:rPr>
+          <w:rFonts w:ascii="Century Gothic" w:eastAsia="Times New Roman" w:hAnsi="Century Gothic" w:cs="Times New Roman"/>
+          <w:b/>
+          <w:bCs/>
+          <w:color w:val="000000"/>
+          <w:sz w:val="20"/>
+          <w:szCs w:val="20"/>
+        </w:rPr>
+        <w:t>            </w:t>
+      </w:r>
+      <w:r>
+        <w:rPr>
+          <w:rFonts w:ascii="Century Gothic" w:eastAsia="Times New Roman" w:hAnsi="Century Gothic" w:cs="Times New Roman"/>
+          <w:b/>
+          <w:bCs/>
+          <w:color w:val="000000"/>
+          <w:sz w:val="20"/>
+          <w:szCs w:val="20"/>
+          <w:u w:val="single"/>
+        </w:rPr>
+        <w:t>____________________________________________</w:t>
+      </w:r>
+    </w:p>
+    <w:p>
+      <w:pPr>
+        <w:spacing w:after="240" w:line="240" w:lineRule="auto"/>
+        <w:rPr>
+          <w:rFonts w:ascii="Times New Roman" w:eastAsia="Times New Roman" w:hAnsi="Times New Roman" w:cs="Times New Roman"/>
+          <w:sz w:val="24"/>
+          <w:szCs w:val="24"/>
+        </w:rPr>
+      </w:pPr>
+      <w:r>
+        <w:rPr>
+          <w:rFonts w:ascii="Times New Roman" w:eastAsia="Times New Roman" w:hAnsi="Times New Roman" w:cs="Times New Roman"/>
+          <w:sz w:val="24"/>
+          <w:szCs w:val="24"/>
+        </w:rPr>
+        <w:br/>
+      </w:r>
+    </w:p>
+    <w:p>
+      <w:pPr>
+        <w:spacing w:after="0" w:line="240" w:lineRule="auto"/>
+        <w:jc w:val="center"/>
+        <w:rPr>
+          <w:rFonts w:ascii="Times New Roman" w:eastAsia="Times New Roman" w:hAnsi="Times New Roman" w:cs="Times New Roman"/>
+          <w:sz w:val="24"/>
+          <w:szCs w:val="24"/>
+        </w:rPr>
+      </w:pPr>
+      <w:r>
+        <w:rPr>
+          <w:rFonts w:ascii="Century Gothic" w:eastAsia="Times New Roman" w:hAnsi="Century Gothic" w:cs="Times New Roman"/>
+          <w:b/>
+          <w:bCs/>
+          <w:color w:val="000000"/>
+          <w:sz w:val="20"/>
+          <w:szCs w:val="20"/>
+        </w:rPr>
+        <w:t>In Partial Fulfillment of the Requirements for the Course</w:t>
+      </w:r>
+    </w:p>
+    <w:p>
+      <w:pPr>
+        <w:spacing w:after="0" w:line="240" w:lineRule="auto"/>
+        <w:jc w:val="center"/>
+        <w:rPr>
+          <w:rFonts w:ascii="Times New Roman" w:eastAsia="Times New Roman" w:hAnsi="Times New Roman" w:cs="Times New Roman"/>
+          <w:sz w:val="24"/>
+          <w:szCs w:val="24"/>
+        </w:rPr>
+      </w:pPr>
+      <w:r>
+        <w:rPr>
+          <w:rFonts w:ascii="Century Gothic" w:eastAsia="Times New Roman" w:hAnsi="Century Gothic" w:cs="Times New Roman"/>
+          <w:b/>
+          <w:bCs/>
+          <w:color w:val="000000"/>
+          <w:sz w:val="20"/>
+          <w:szCs w:val="20"/>
+        </w:rPr>
+        <w:t>Application Development and Emerging Technologies</w:t>
+      </w:r>
+    </w:p>
+    <w:p>
+      <w:pPr>
+        <w:spacing w:after="240" w:line="240" w:lineRule="auto"/>
+        <w:rPr>
+          <w:rFonts w:ascii="Times New Roman" w:eastAsia="Times New Roman" w:hAnsi="Times New Roman" w:cs="Times New Roman"/>
+          <w:sz w:val="24"/>
+          <w:szCs w:val="24"/>
+        </w:rPr>
+      </w:pPr>
+    </w:p>
+    <w:p>
+      <w:pPr>
+        <w:spacing w:after="0" w:line="240" w:lineRule="auto"/>
+        <w:jc w:val="center"/>
+        <w:rPr>
+          <w:rFonts w:ascii="Times New Roman" w:eastAsia="Times New Roman" w:hAnsi="Times New Roman" w:cs="Times New Roman"/>
+          <w:sz w:val="24"/>
+          <w:szCs w:val="24"/>
+        </w:rPr>
+      </w:pPr>
+      <w:r>
+        <w:rPr>
+          <w:rFonts w:ascii="Century Gothic" w:eastAsia="Times New Roman" w:hAnsi="Century Gothic" w:cs="Times New Roman"/>
+          <w:color w:val="000000"/>
+          <w:sz w:val="20"/>
+          <w:szCs w:val="20"/>
+        </w:rPr>
+        <w:t> </w:t>
+      </w:r>
+      <w:r>
+        <w:rPr>
+          <w:rFonts w:ascii="Century Gothic" w:eastAsia="Times New Roman" w:hAnsi="Century Gothic" w:cs="Times New Roman"/>
+          <w:b/>
+          <w:bCs/>
+          <w:color w:val="000000"/>
+          <w:sz w:val="20"/>
+          <w:szCs w:val="20"/>
+          <w:u w:val="single"/>
+        </w:rPr>
+        <w:t>____________________________________________</w:t>
+      </w:r>
+    </w:p>
+    <w:p>
+      <w:pPr>
+        <w:spacing w:after="240" w:line="240" w:lineRule="auto"/>
+        <w:rPr>
+          <w:rFonts w:ascii="Times New Roman" w:eastAsia="Times New Roman" w:hAnsi="Times New Roman" w:cs="Times New Roman"/>
+          <w:sz w:val="24"/>
+          <w:szCs w:val="24"/>
+        </w:rPr>
+      </w:pPr>
+      <w:r>
+        <w:rPr>
+          <w:rFonts w:ascii="Times New Roman" w:eastAsia="Times New Roman" w:hAnsi="Times New Roman" w:cs="Times New Roman"/>
+          <w:sz w:val="24"/>
+          <w:szCs w:val="24"/>
+        </w:rPr>
+        <w:br/>
+      </w:r>
+    </w:p>
+    <w:p>
+      <w:pPr>
+        <w:spacing w:after="0" w:line="240" w:lineRule="auto"/>
+        <w:ind w:left="3600"/>
+        <w:rPr>
+          <w:rFonts w:ascii="Times New Roman" w:eastAsia="Times New Roman" w:hAnsi="Times New Roman" w:cs="Times New Roman"/>
+          <w:sz w:val="24"/>
+          <w:szCs w:val="24"/>
+        </w:rPr>
+      </w:pPr>
+      <w:r>
+        <w:rPr>
+          <w:rFonts w:ascii="Century Gothic" w:eastAsia="Times New Roman" w:hAnsi="Century Gothic" w:cs="Times New Roman"/>
+          <w:b/>
+          <w:bCs/>
+          <w:color w:val="000000"/>
+          <w:sz w:val="20"/>
+          <w:szCs w:val="20"/>
+        </w:rPr>
+        <w:t>          </w:t>
+      </w:r>
+      <w:r>
+        <w:rPr>
+          <w:rFonts w:ascii="Century Gothic" w:eastAsia="Times New Roman" w:hAnsi="Century Gothic" w:cs="Times New Roman"/>
+          <w:color w:val="000000"/>
+          <w:sz w:val="20"/>
+          <w:szCs w:val="20"/>
+        </w:rPr>
+        <w:t>by:</w:t>
+      </w:r>
+    </w:p>
+    <w:p>
+      <w:pPr>
+        <w:spacing w:after="0" w:line="240" w:lineRule="auto"/>
+        <w:rPr>
+          <w:rFonts w:ascii="Times New Roman" w:eastAsia="Times New Roman" w:hAnsi="Times New Roman" w:cs="Times New Roman"/>
+          <w:sz w:val="24"/>
+          <w:szCs w:val="24"/>
+        </w:rPr>
+      </w:pPr>
+    </w:p>
+    <w:p>
+      <w:pPr>
+        <w:spacing w:after="0" w:line="240" w:lineRule="auto"/>
+        <w:jc w:val="center"/>
+        <w:rPr>
+          <w:rFonts w:ascii="Times New Roman" w:eastAsia="Times New Roman" w:hAnsi="Times New Roman" w:cs="Times New Roman"/>
+          <w:sz w:val="24"/>
+          <w:szCs w:val="24"/>
+        </w:rPr>
+      </w:pPr>
+      <w:r>
+        <w:rPr>
+          <w:rFonts w:ascii="Century Gothic" w:eastAsia="Times New Roman" w:hAnsi="Century Gothic" w:cs="Times New Roman"/>
+          <w:b/>
+          <w:bCs/>
+          <w:color w:val="000000"/>
+          <w:sz w:val="20"/>
+          <w:szCs w:val="20"/>
+        </w:rPr>
+        <w:t>JOHN PAULO C. ALCANTARA</w:t>
+      </w:r>
+    </w:p>
+    <w:p>
+      <w:pPr>
+        <w:spacing w:after="0" w:line="240" w:lineRule="auto"/>
+        <w:jc w:val="center"/>
+        <w:rPr>
+          <w:rFonts w:ascii="Times New Roman" w:eastAsia="Times New Roman" w:hAnsi="Times New Roman" w:cs="Times New Roman"/>
+          <w:sz w:val="24"/>
+          <w:szCs w:val="24"/>
+        </w:rPr>
+      </w:pPr>
+      <w:r>
+        <w:rPr>
+          <w:rFonts w:ascii="Century Gothic" w:eastAsia="Times New Roman" w:hAnsi="Century Gothic" w:cs="Times New Roman"/>
+          <w:b/>
+          <w:bCs/>
+          <w:color w:val="000000"/>
+          <w:sz w:val="20"/>
+          <w:szCs w:val="20"/>
+        </w:rPr>
+        <w:t>ALEXIS GLENN A. ASPIRAS</w:t>
+      </w:r>
+    </w:p>
+    <w:p>
+      <w:pPr>
+        <w:spacing w:after="0" w:line="240" w:lineRule="auto"/>
+        <w:jc w:val="center"/>
+        <w:rPr>
+          <w:rFonts w:ascii="Times New Roman" w:eastAsia="Times New Roman" w:hAnsi="Times New Roman" w:cs="Times New Roman"/>
+          <w:sz w:val="24"/>
+          <w:szCs w:val="24"/>
+        </w:rPr>
+      </w:pPr>
+      <w:r>
+        <w:rPr>
+          <w:rFonts w:ascii="Century Gothic" w:eastAsia="Times New Roman" w:hAnsi="Century Gothic" w:cs="Times New Roman"/>
+          <w:b/>
+          <w:bCs/>
+          <w:color w:val="000000"/>
+          <w:sz w:val="20"/>
+          <w:szCs w:val="20"/>
+        </w:rPr>
+        <w:t>ABBEGAIL MILES LEONEN</w:t>
+      </w:r>
+    </w:p>
+    <w:p>
+      <w:pPr>
+        <w:spacing w:after="0" w:line="240" w:lineRule="auto"/>
+        <w:jc w:val="center"/>
+        <w:rPr>
+          <w:rFonts w:ascii="Times New Roman" w:eastAsia="Times New Roman" w:hAnsi="Times New Roman" w:cs="Times New Roman"/>
+          <w:sz w:val="24"/>
+          <w:szCs w:val="24"/>
+        </w:rPr>
+      </w:pPr>
+      <w:r>
+        <w:rPr>
+          <w:rFonts w:ascii="Century Gothic" w:eastAsia="Times New Roman" w:hAnsi="Century Gothic" w:cs="Times New Roman"/>
+          <w:b/>
+          <w:bCs/>
+          <w:color w:val="000000"/>
+          <w:sz w:val="20"/>
+          <w:szCs w:val="20"/>
+        </w:rPr>
+        <w:t>LAICA D. YGOT</w:t>
+      </w:r>
+    </w:p>
+    <w:p>
+      <w:pPr>
+        <w:spacing w:after="0" w:line="240" w:lineRule="auto"/>
+        <w:rPr>
+          <w:rFonts w:ascii="Times New Roman" w:eastAsia="Times New Roman" w:hAnsi="Times New Roman" w:cs="Times New Roman"/>
+          <w:sz w:val="24"/>
+          <w:szCs w:val="24"/>
+        </w:rPr>
+      </w:pPr>
+    </w:p>
+    <w:p>
+      <w:pPr>
+        <w:spacing w:after="0" w:line="240" w:lineRule="auto"/>
+        <w:jc w:val="center"/>
+        <w:rPr>
+          <w:rFonts w:ascii="Times New Roman" w:eastAsia="Times New Roman" w:hAnsi="Times New Roman" w:cs="Times New Roman"/>
+          <w:sz w:val="24"/>
+          <w:szCs w:val="24"/>
+        </w:rPr>
+      </w:pPr>
+      <w:r>
+        <w:rPr>
+          <w:rFonts w:ascii="Century Gothic" w:eastAsia="Times New Roman" w:hAnsi="Century Gothic" w:cs="Times New Roman"/>
+          <w:color w:val="000000"/>
+          <w:sz w:val="20"/>
+          <w:szCs w:val="20"/>
+        </w:rPr>
+        <w:t>MAY 2023</w:t>
+      </w:r>
+    </w:p>
+    <w:p>
+      <w:pPr>
+        <w:spacing w:after="0" w:line="240" w:lineRule="auto"/>
+        <w:jc w:val="center"/>
+        <w:rPr>
+          <w:rFonts w:ascii="Century Gothic" w:eastAsia="Times New Roman" w:hAnsi="Century Gothic" w:cs="Times New Roman"/>
+          <w:b/>
+          <w:bCs/>
+          <w:color w:val="000000"/>
+          <w:sz w:val="20"/>
+          <w:szCs w:val="20"/>
+        </w:rPr>
+      </w:pPr>
+    </w:p>
+    <w:p>
+      <w:pPr>
+        <w:spacing w:after="0" w:line="240" w:lineRule="auto"/>
+        <w:jc w:val="center"/>
+        <w:rPr>
+          <w:rFonts w:ascii="Century Gothic" w:eastAsia="Times New Roman" w:hAnsi="Century Gothic" w:cs="Times New Roman"/>
+          <w:b/>
+          <w:bCs/>
+          <w:color w:val="000000"/>
+          <w:sz w:val="20"/>
+          <w:szCs w:val="20"/>
+        </w:rPr>
+      </w:pPr>
+    </w:p>
+    <w:p>
+      <w:pPr>
+        <w:spacing w:after="0" w:line="240" w:lineRule="auto"/>
+        <w:jc w:val="center"/>
+        <w:rPr>
+          <w:rFonts w:ascii="Century Gothic" w:eastAsia="Times New Roman" w:hAnsi="Century Gothic" w:cs="Times New Roman"/>
+          <w:b/>
+          <w:bCs/>
+          <w:color w:val="000000"/>
+          <w:sz w:val="20"/>
+          <w:szCs w:val="20"/>
+        </w:rPr>
+      </w:pPr>
+    </w:p>
+    <w:p>
+      <w:pPr>
+        <w:spacing w:after="0" w:line="240" w:lineRule="auto"/>
+        <w:jc w:val="center"/>
+        <w:rPr>
+          <w:rFonts w:ascii="Century Gothic" w:eastAsia="Times New Roman" w:hAnsi="Century Gothic" w:cs="Times New Roman"/>
+          <w:b/>
+          <w:bCs/>
+          <w:color w:val="000000"/>
+          <w:sz w:val="20"/>
+          <w:szCs w:val="20"/>
+        </w:rPr>
+      </w:pPr>
+    </w:p>
+    <w:p>
+      <w:pPr>
+        <w:spacing w:after="0" w:line="240" w:lineRule="auto"/>
+        <w:jc w:val="center"/>
+        <w:rPr>
+          <w:rFonts w:ascii="Century Gothic" w:eastAsia="Times New Roman" w:hAnsi="Century Gothic" w:cs="Times New Roman"/>
+          <w:b/>
+          <w:bCs/>
+          <w:color w:val="000000"/>
+          <w:sz w:val="20"/>
+          <w:szCs w:val="20"/>
+        </w:rPr>
+      </w:pPr>
+    </w:p>
+    <w:p>
+      <w:pPr>
+        <w:spacing w:after="0" w:line="240" w:lineRule="auto"/>
+        <w:jc w:val="center"/>
+        <w:rPr>
+          <w:rFonts w:ascii="Century Gothic" w:eastAsia="Times New Roman" w:hAnsi="Century Gothic" w:cs="Times New Roman"/>
+          <w:b/>
+          <w:bCs/>
+          <w:color w:val="000000"/>
+          <w:sz w:val="20"/>
+          <w:szCs w:val="20"/>
+        </w:rPr>
+      </w:pPr>
+    </w:p>
+    <w:p>
+      <w:pPr>
+        <w:spacing w:after="0" w:line="240" w:lineRule="auto"/>
+        <w:jc w:val="center"/>
+        <w:rPr>
+          <w:rFonts w:ascii="Century Gothic" w:eastAsia="Times New Roman" w:hAnsi="Century Gothic" w:cs="Times New Roman"/>
+          <w:b/>
+          <w:bCs/>
+          <w:color w:val="000000"/>
+          <w:sz w:val="20"/>
+          <w:szCs w:val="20"/>
+        </w:rPr>
+      </w:pPr>
+    </w:p>
+    <w:p>
+      <w:pPr>
+        <w:spacing w:after="0" w:line="240" w:lineRule="auto"/>
+        <w:jc w:val="center"/>
+        <w:rPr>
+          <w:rFonts w:ascii="Times New Roman" w:eastAsia="Times New Roman" w:hAnsi="Times New Roman" w:cs="Times New Roman"/>
+          <w:sz w:val="24"/>
+          <w:szCs w:val="24"/>
+        </w:rPr>
+      </w:pPr>
+      <w:r>
+        <w:rPr>
+          <w:rFonts w:ascii="Century Gothic" w:eastAsia="Times New Roman" w:hAnsi="Century Gothic" w:cs="Times New Roman"/>
+          <w:b/>
+          <w:bCs/>
+          <w:color w:val="000000"/>
+          <w:sz w:val="20"/>
+          <w:szCs w:val="20"/>
+        </w:rPr>
+        <w:lastRenderedPageBreak/>
+        <w:t>TABLE OF CONTENTS</w:t>
+      </w:r>
+    </w:p>
+    <w:p>
+      <w:pPr>
+        <w:spacing w:after="240" w:line="240" w:lineRule="auto"/>
+        <w:rPr>
+          <w:rFonts w:ascii="Times New Roman" w:eastAsia="Times New Roman" w:hAnsi="Times New Roman" w:cs="Times New Roman"/>
+          <w:sz w:val="24"/>
+          <w:szCs w:val="24"/>
+        </w:rPr>
+      </w:pPr>
+    </w:p>
+    <w:p>
+      <w:pPr>
+        <w:spacing w:after="0" w:line="240" w:lineRule="auto"/>
+        <w:rPr>
+          <w:rFonts w:ascii="Times New Roman" w:eastAsia="Times New Roman" w:hAnsi="Times New Roman" w:cs="Times New Roman"/>
+          <w:sz w:val="24"/>
+          <w:szCs w:val="24"/>
+        </w:rPr>
+      </w:pPr>
+      <w:r>
+        <w:rPr>
+          <w:rFonts w:ascii="Century Gothic" w:eastAsia="Times New Roman" w:hAnsi="Century Gothic" w:cs="Times New Roman"/>
+          <w:b/>
+          <w:bCs/>
+          <w:color w:val="000000"/>
+          <w:sz w:val="20"/>
+          <w:szCs w:val="20"/>
+        </w:rPr>
+        <w:t>Introduction ……………………………………………………………………………………………</w:t>
+      </w:r>
+    </w:p>
+    <w:p>
+      <w:pPr>
+        <w:spacing w:after="0" w:line="240" w:lineRule="auto"/>
+        <w:rPr>
+          <w:rFonts w:ascii="Times New Roman" w:eastAsia="Times New Roman" w:hAnsi="Times New Roman" w:cs="Times New Roman"/>
+          <w:sz w:val="24"/>
+          <w:szCs w:val="24"/>
+        </w:rPr>
+      </w:pPr>
+      <w:r>
+        <w:rPr>
+          <w:rFonts w:ascii="Century Gothic" w:eastAsia="Times New Roman" w:hAnsi="Century Gothic" w:cs="Times New Roman"/>
+          <w:b/>
+          <w:bCs/>
+          <w:color w:val="000000"/>
+          <w:sz w:val="20"/>
+          <w:szCs w:val="20"/>
+        </w:rPr>
+        <w:t>Objectives…………………………………………………………………………………………...</w:t>
+      </w:r>
+    </w:p>
+    <w:p>
+      <w:pPr>
+        <w:spacing w:after="0" w:line="240" w:lineRule="auto"/>
+        <w:rPr>
+          <w:rFonts w:ascii="Times New Roman" w:eastAsia="Times New Roman" w:hAnsi="Times New Roman" w:cs="Times New Roman"/>
+          <w:sz w:val="24"/>
+          <w:szCs w:val="24"/>
+        </w:rPr>
+      </w:pPr>
+      <w:r>
+        <w:rPr>
+          <w:rFonts w:ascii="Century Gothic" w:eastAsia="Times New Roman" w:hAnsi="Century Gothic" w:cs="Times New Roman"/>
+          <w:b/>
+          <w:bCs/>
+          <w:color w:val="000000"/>
+          <w:sz w:val="20"/>
+          <w:szCs w:val="20"/>
+        </w:rPr>
+        <w:t>Scope of the Study…………………………………………………………………………………...</w:t>
+      </w:r>
+    </w:p>
+    <w:p>
+      <w:pPr>
+        <w:spacing w:after="0" w:line="240" w:lineRule="auto"/>
+        <w:rPr>
+          <w:rFonts w:ascii="Times New Roman" w:eastAsia="Times New Roman" w:hAnsi="Times New Roman" w:cs="Times New Roman"/>
+          <w:sz w:val="24"/>
+          <w:szCs w:val="24"/>
+        </w:rPr>
+      </w:pPr>
+      <w:r>
+        <w:rPr>
+          <w:rFonts w:ascii="Century Gothic" w:eastAsia="Times New Roman" w:hAnsi="Century Gothic" w:cs="Times New Roman"/>
+          <w:b/>
+          <w:bCs/>
+          <w:color w:val="000000"/>
+          <w:sz w:val="20"/>
+          <w:szCs w:val="20"/>
+        </w:rPr>
+        <w:t>Uses and Functions ………………………………………………………………………………</w:t>
+      </w:r>
+      <w:proofErr w:type="gramStart"/>
+      <w:r>
+        <w:rPr>
+          <w:rFonts w:ascii="Century Gothic" w:eastAsia="Times New Roman" w:hAnsi="Century Gothic" w:cs="Times New Roman"/>
+          <w:b/>
+          <w:bCs/>
+          <w:color w:val="000000"/>
+          <w:sz w:val="20"/>
+          <w:szCs w:val="20"/>
+        </w:rPr>
+        <w:t>…..</w:t>
+      </w:r>
+      <w:proofErr w:type="gramEnd"/>
+    </w:p>
+    <w:p>
+      <w:pPr>
+        <w:spacing w:after="0" w:line="240" w:lineRule="auto"/>
+        <w:rPr>
+          <w:rFonts w:ascii="Times New Roman" w:eastAsia="Times New Roman" w:hAnsi="Times New Roman" w:cs="Times New Roman"/>
+          <w:sz w:val="24"/>
+          <w:szCs w:val="24"/>
+        </w:rPr>
+      </w:pPr>
+      <w:r>
+        <w:rPr>
+          <w:rFonts w:ascii="Century Gothic" w:eastAsia="Times New Roman" w:hAnsi="Century Gothic" w:cs="Times New Roman"/>
+          <w:b/>
+          <w:bCs/>
+          <w:color w:val="000000"/>
+          <w:sz w:val="20"/>
+          <w:szCs w:val="20"/>
+        </w:rPr>
+        <w:t>Importance…………………………………………………………………………………………….</w:t>
+      </w:r>
+    </w:p>
+    <w:p>
+      <w:pPr>
+        <w:spacing w:after="0" w:line="240" w:lineRule="auto"/>
+        <w:rPr>
+          <w:rFonts w:ascii="Times New Roman" w:eastAsia="Times New Roman" w:hAnsi="Times New Roman" w:cs="Times New Roman"/>
+          <w:sz w:val="24"/>
+          <w:szCs w:val="24"/>
+        </w:rPr>
+      </w:pPr>
+      <w:r>
+        <w:rPr>
+          <w:rFonts w:ascii="Century Gothic" w:eastAsia="Times New Roman" w:hAnsi="Century Gothic" w:cs="Times New Roman"/>
+          <w:b/>
+          <w:bCs/>
+          <w:color w:val="000000"/>
+          <w:sz w:val="20"/>
+          <w:szCs w:val="20"/>
+        </w:rPr>
+        <w:t>Related Literature…………………………………………………………………………………</w:t>
+      </w:r>
+      <w:proofErr w:type="gramStart"/>
+      <w:r>
+        <w:rPr>
+          <w:rFonts w:ascii="Century Gothic" w:eastAsia="Times New Roman" w:hAnsi="Century Gothic" w:cs="Times New Roman"/>
+          <w:b/>
+          <w:bCs/>
+          <w:color w:val="000000"/>
+          <w:sz w:val="20"/>
+          <w:szCs w:val="20"/>
+        </w:rPr>
+        <w:t>…..</w:t>
+      </w:r>
+      <w:proofErr w:type="gramEnd"/>
+    </w:p>
+    <w:p>
+      <w:pPr>
+        <w:spacing w:after="0" w:line="240" w:lineRule="auto"/>
+        <w:rPr>
+          <w:rFonts w:ascii="Times New Roman" w:eastAsia="Times New Roman" w:hAnsi="Times New Roman" w:cs="Times New Roman"/>
+          <w:sz w:val="24"/>
+          <w:szCs w:val="24"/>
+        </w:rPr>
+      </w:pPr>
+      <w:r>
+        <w:rPr>
+          <w:rFonts w:ascii="Century Gothic" w:eastAsia="Times New Roman" w:hAnsi="Century Gothic" w:cs="Times New Roman"/>
+          <w:b/>
+          <w:bCs/>
+          <w:color w:val="000000"/>
+          <w:sz w:val="20"/>
+          <w:szCs w:val="20"/>
+        </w:rPr>
+        <w:t>Summary……………………………………………………………………………………………….</w:t>
+      </w:r>
+    </w:p>
+    <w:p>
+      <w:pPr>
+        <w:spacing w:after="0" w:line="240" w:lineRule="auto"/>
+        <w:rPr>
+          <w:rFonts w:ascii="Times New Roman" w:eastAsia="Times New Roman" w:hAnsi="Times New Roman" w:cs="Times New Roman"/>
+          <w:sz w:val="24"/>
+          <w:szCs w:val="24"/>
+        </w:rPr>
+      </w:pPr>
+      <w:r>
+        <w:rPr>
+          <w:rFonts w:ascii="Century Gothic" w:eastAsia="Times New Roman" w:hAnsi="Century Gothic" w:cs="Times New Roman"/>
+          <w:b/>
+          <w:bCs/>
+          <w:color w:val="000000"/>
+          <w:sz w:val="20"/>
+          <w:szCs w:val="20"/>
+        </w:rPr>
+        <w:t>Conclusion and Recommendations………………………………………………………………</w:t>
+      </w:r>
+    </w:p>
+    <w:p>
+      <w:pPr>
+        <w:spacing w:after="0" w:line="240" w:lineRule="auto"/>
+        <w:rPr>
+          <w:rFonts w:ascii="Times New Roman" w:eastAsia="Times New Roman" w:hAnsi="Times New Roman" w:cs="Times New Roman"/>
+          <w:sz w:val="24"/>
+          <w:szCs w:val="24"/>
+        </w:rPr>
+      </w:pPr>
+      <w:r>
+        <w:rPr>
+          <w:rFonts w:ascii="Century Gothic" w:eastAsia="Times New Roman" w:hAnsi="Century Gothic" w:cs="Times New Roman"/>
+          <w:b/>
+          <w:bCs/>
+          <w:color w:val="000000"/>
+          <w:sz w:val="20"/>
+          <w:szCs w:val="20"/>
+        </w:rPr>
+        <w:t>References…………………………………………………………………………………………</w:t>
+      </w:r>
+      <w:proofErr w:type="gramStart"/>
+      <w:r>
+        <w:rPr>
+          <w:rFonts w:ascii="Century Gothic" w:eastAsia="Times New Roman" w:hAnsi="Century Gothic" w:cs="Times New Roman"/>
+          <w:b/>
+          <w:bCs/>
+          <w:color w:val="000000"/>
+          <w:sz w:val="20"/>
+          <w:szCs w:val="20"/>
+        </w:rPr>
+        <w:t>…..</w:t>
+      </w:r>
+      <w:proofErr w:type="gramEnd"/>
+    </w:p>
+    <w:p>
+      <w:pPr>
+        <w:spacing w:after="0" w:line="240" w:lineRule="auto"/>
+        <w:jc w:val="center"/>
+        <w:rPr>
+          <w:rFonts w:ascii="Century Gothic" w:eastAsia="Times New Roman" w:hAnsi="Century Gothic" w:cs="Times New Roman"/>
+          <w:b/>
+          <w:bCs/>
+          <w:color w:val="000000"/>
+          <w:sz w:val="20"/>
+          <w:szCs w:val="20"/>
+        </w:rPr>
+      </w:pPr>
+      <w:r>
+        <w:rPr>
+          <w:rFonts w:ascii="Times New Roman" w:eastAsia="Times New Roman" w:hAnsi="Times New Roman" w:cs="Times New Roman"/>
+          <w:sz w:val="24"/>
+          <w:szCs w:val="24"/>
+        </w:rPr>
+        <w:br/>
+      </w:r>
+      <w:r>
+        <w:rPr>
+          <w:rFonts w:ascii="Times New Roman" w:eastAsia="Times New Roman" w:hAnsi="Times New Roman" w:cs="Times New Roman"/>
+          <w:sz w:val="24"/>
+          <w:szCs w:val="24"/>
+        </w:rPr>
+        <w:br/>
+      </w:r>
+    </w:p>
+    <w:p>
+      <w:pPr>
+        <w:spacing w:after="0" w:line="240" w:lineRule="auto"/>
+        <w:jc w:val="center"/>
+        <w:rPr>
+          <w:rFonts w:ascii="Century Gothic" w:eastAsia="Times New Roman" w:hAnsi="Century Gothic" w:cs="Times New Roman"/>
+          <w:b/>
+          <w:bCs/>
+          <w:color w:val="000000"/>
+          <w:sz w:val="20"/>
+          <w:szCs w:val="20"/>
+        </w:rPr>
+      </w:pPr>
+    </w:p>
+    <w:p>
+      <w:pPr>
+        <w:spacing w:after="0" w:line="240" w:lineRule="auto"/>
+        <w:jc w:val="center"/>
+        <w:rPr>
+          <w:rFonts w:ascii="Century Gothic" w:eastAsia="Times New Roman" w:hAnsi="Century Gothic" w:cs="Times New Roman"/>
+          <w:b/>
+          <w:bCs/>
+          <w:color w:val="000000"/>
+          <w:sz w:val="20"/>
+          <w:szCs w:val="20"/>
+        </w:rPr>
+      </w:pPr>
+    </w:p>
+    <w:p>
+      <w:pPr>
+        <w:spacing w:after="0" w:line="240" w:lineRule="auto"/>
+        <w:jc w:val="center"/>
+        <w:rPr>
+          <w:rFonts w:ascii="Century Gothic" w:eastAsia="Times New Roman" w:hAnsi="Century Gothic" w:cs="Times New Roman"/>
+          <w:b/>
+          <w:bCs/>
+          <w:color w:val="000000"/>
+          <w:sz w:val="20"/>
+          <w:szCs w:val="20"/>
+        </w:rPr>
+      </w:pPr>
+    </w:p>
+    <w:p>
+      <w:pPr>
+        <w:spacing w:after="0" w:line="240" w:lineRule="auto"/>
+        <w:jc w:val="center"/>
+        <w:rPr>
+          <w:rFonts w:ascii="Century Gothic" w:eastAsia="Times New Roman" w:hAnsi="Century Gothic" w:cs="Times New Roman"/>
+          <w:b/>
+          <w:bCs/>
+          <w:color w:val="000000"/>
+          <w:sz w:val="20"/>
+          <w:szCs w:val="20"/>
+        </w:rPr>
+      </w:pPr>
+    </w:p>
+    <w:p>
+      <w:pPr>
+        <w:spacing w:after="0" w:line="240" w:lineRule="auto"/>
+        <w:jc w:val="center"/>
+        <w:rPr>
+          <w:rFonts w:ascii="Century Gothic" w:eastAsia="Times New Roman" w:hAnsi="Century Gothic" w:cs="Times New Roman"/>
+          <w:b/>
+          <w:bCs/>
+          <w:color w:val="000000"/>
+          <w:sz w:val="20"/>
+          <w:szCs w:val="20"/>
+        </w:rPr>
+      </w:pPr>
+    </w:p>
+    <w:p>
+      <w:pPr>
+        <w:spacing w:after="0" w:line="240" w:lineRule="auto"/>
+        <w:jc w:val="center"/>
+        <w:rPr>
+          <w:rFonts w:ascii="Century Gothic" w:eastAsia="Times New Roman" w:hAnsi="Century Gothic" w:cs="Times New Roman"/>
+          <w:b/>
+          <w:bCs/>
+          <w:color w:val="000000"/>
+          <w:sz w:val="20"/>
+          <w:szCs w:val="20"/>
+        </w:rPr>
+      </w:pPr>
+    </w:p>
+    <w:p>
+      <w:pPr>
+        <w:spacing w:after="0" w:line="240" w:lineRule="auto"/>
+        <w:jc w:val="center"/>
+        <w:rPr>
+          <w:rFonts w:ascii="Century Gothic" w:eastAsia="Times New Roman" w:hAnsi="Century Gothic" w:cs="Times New Roman"/>
+          <w:b/>
+          <w:bCs/>
+          <w:color w:val="000000"/>
+          <w:sz w:val="20"/>
+          <w:szCs w:val="20"/>
+        </w:rPr>
+      </w:pPr>
+    </w:p>
+    <w:p>
+      <w:pPr>
+        <w:spacing w:after="0" w:line="240" w:lineRule="auto"/>
+        <w:jc w:val="center"/>
+        <w:rPr>
+          <w:rFonts w:ascii="Century Gothic" w:eastAsia="Times New Roman" w:hAnsi="Century Gothic" w:cs="Times New Roman"/>
+          <w:b/>
+          <w:bCs/>
+          <w:color w:val="000000"/>
+          <w:sz w:val="20"/>
+          <w:szCs w:val="20"/>
+        </w:rPr>
+      </w:pPr>
+    </w:p>
+    <w:p>
+      <w:pPr>
+        <w:spacing w:after="0" w:line="240" w:lineRule="auto"/>
+        <w:jc w:val="center"/>
+        <w:rPr>
+          <w:rFonts w:ascii="Century Gothic" w:eastAsia="Times New Roman" w:hAnsi="Century Gothic" w:cs="Times New Roman"/>
+          <w:b/>
+          <w:bCs/>
+          <w:color w:val="000000"/>
+          <w:sz w:val="20"/>
+          <w:szCs w:val="20"/>
+        </w:rPr>
+      </w:pPr>
+    </w:p>
+    <w:p>
+      <w:pPr>
+        <w:spacing w:after="0" w:line="240" w:lineRule="auto"/>
+        <w:jc w:val="center"/>
+        <w:rPr>
+          <w:rFonts w:ascii="Century Gothic" w:eastAsia="Times New Roman" w:hAnsi="Century Gothic" w:cs="Times New Roman"/>
+          <w:b/>
+          <w:bCs/>
+          <w:color w:val="000000"/>
+          <w:sz w:val="20"/>
+          <w:szCs w:val="20"/>
+        </w:rPr>
+      </w:pPr>
+    </w:p>
+    <w:p>
+      <w:pPr>
+        <w:spacing w:after="0" w:line="240" w:lineRule="auto"/>
+        <w:jc w:val="center"/>
+        <w:rPr>
+          <w:rFonts w:ascii="Century Gothic" w:eastAsia="Times New Roman" w:hAnsi="Century Gothic" w:cs="Times New Roman"/>
+          <w:b/>
+          <w:bCs/>
+          <w:color w:val="000000"/>
+          <w:sz w:val="20"/>
+          <w:szCs w:val="20"/>
+        </w:rPr>
+      </w:pPr>
+    </w:p>
+    <w:p>
+      <w:pPr>
+        <w:spacing w:after="0" w:line="240" w:lineRule="auto"/>
+        <w:jc w:val="center"/>
+        <w:rPr>
+          <w:rFonts w:ascii="Century Gothic" w:eastAsia="Times New Roman" w:hAnsi="Century Gothic" w:cs="Times New Roman"/>
+          <w:b/>
+          <w:bCs/>
+          <w:color w:val="000000"/>
+          <w:sz w:val="20"/>
+          <w:szCs w:val="20"/>
+        </w:rPr>
+      </w:pPr>
+    </w:p>
+    <w:p>
+      <w:pPr>
+        <w:spacing w:after="0" w:line="240" w:lineRule="auto"/>
+        <w:jc w:val="center"/>
+        <w:rPr>
+          <w:rFonts w:ascii="Century Gothic" w:eastAsia="Times New Roman" w:hAnsi="Century Gothic" w:cs="Times New Roman"/>
+          <w:b/>
+          <w:bCs/>
+          <w:color w:val="000000"/>
+          <w:sz w:val="20"/>
+          <w:szCs w:val="20"/>
+        </w:rPr>
+      </w:pPr>
+    </w:p>
+    <w:p>
+      <w:pPr>
+        <w:spacing w:after="0" w:line="240" w:lineRule="auto"/>
+        <w:jc w:val="center"/>
+        <w:rPr>
+          <w:rFonts w:ascii="Century Gothic" w:eastAsia="Times New Roman" w:hAnsi="Century Gothic" w:cs="Times New Roman"/>
+          <w:b/>
+          <w:bCs/>
+          <w:color w:val="000000"/>
+          <w:sz w:val="20"/>
+          <w:szCs w:val="20"/>
+        </w:rPr>
+      </w:pPr>
+    </w:p>
+    <w:p>
+      <w:pPr>
+        <w:spacing w:after="0" w:line="240" w:lineRule="auto"/>
+        <w:jc w:val="center"/>
+        <w:rPr>
+          <w:rFonts w:ascii="Century Gothic" w:eastAsia="Times New Roman" w:hAnsi="Century Gothic" w:cs="Times New Roman"/>
+          <w:b/>
+          <w:bCs/>
+          <w:color w:val="000000"/>
+          <w:sz w:val="20"/>
+          <w:szCs w:val="20"/>
+        </w:rPr>
+      </w:pPr>
+    </w:p>
+    <w:p>
+      <w:pPr>
+        <w:spacing w:after="0" w:line="240" w:lineRule="auto"/>
+        <w:jc w:val="center"/>
+        <w:rPr>
+          <w:rFonts w:ascii="Century Gothic" w:eastAsia="Times New Roman" w:hAnsi="Century Gothic" w:cs="Times New Roman"/>
+          <w:b/>
+          <w:bCs/>
+          <w:color w:val="000000"/>
+          <w:sz w:val="20"/>
+          <w:szCs w:val="20"/>
+        </w:rPr>
+      </w:pPr>
+    </w:p>
+    <w:p>
+      <w:pPr>
+        <w:spacing w:after="0" w:line="240" w:lineRule="auto"/>
+        <w:jc w:val="center"/>
+        <w:rPr>
+          <w:rFonts w:ascii="Century Gothic" w:eastAsia="Times New Roman" w:hAnsi="Century Gothic" w:cs="Times New Roman"/>
+          <w:b/>
+          <w:bCs/>
+          <w:color w:val="000000"/>
+          <w:sz w:val="20"/>
+          <w:szCs w:val="20"/>
+        </w:rPr>
+      </w:pPr>
+    </w:p>
+    <w:p>
+      <w:pPr>
+        <w:spacing w:after="0" w:line="240" w:lineRule="auto"/>
+        <w:jc w:val="center"/>
+        <w:rPr>
+          <w:rFonts w:ascii="Century Gothic" w:eastAsia="Times New Roman" w:hAnsi="Century Gothic" w:cs="Times New Roman"/>
+          <w:b/>
+          <w:bCs/>
+          <w:color w:val="000000"/>
+          <w:sz w:val="20"/>
+          <w:szCs w:val="20"/>
+        </w:rPr>
+      </w:pPr>
+    </w:p>
+    <w:p>
+      <w:pPr>
+        <w:spacing w:after="0" w:line="240" w:lineRule="auto"/>
+        <w:jc w:val="center"/>
+        <w:rPr>
+          <w:rFonts w:ascii="Century Gothic" w:eastAsia="Times New Roman" w:hAnsi="Century Gothic" w:cs="Times New Roman"/>
+          <w:b/>
+          <w:bCs/>
+          <w:color w:val="000000"/>
+          <w:sz w:val="20"/>
+          <w:szCs w:val="20"/>
+        </w:rPr>
+      </w:pPr>
+    </w:p>
+    <w:p>
+      <w:pPr>
+        <w:spacing w:after="0" w:line="240" w:lineRule="auto"/>
+        <w:jc w:val="center"/>
+        <w:rPr>
+          <w:rFonts w:ascii="Century Gothic" w:eastAsia="Times New Roman" w:hAnsi="Century Gothic" w:cs="Times New Roman"/>
+          <w:b/>
+          <w:bCs/>
+          <w:color w:val="000000"/>
+          <w:sz w:val="20"/>
+          <w:szCs w:val="20"/>
+        </w:rPr>
+      </w:pPr>
+    </w:p>
+    <w:p>
+      <w:pPr>
+        <w:spacing w:after="0" w:line="240" w:lineRule="auto"/>
+        <w:jc w:val="center"/>
+        <w:rPr>
+          <w:rFonts w:ascii="Century Gothic" w:eastAsia="Times New Roman" w:hAnsi="Century Gothic" w:cs="Times New Roman"/>
+          <w:b/>
+          <w:bCs/>
+          <w:color w:val="000000"/>
+          <w:sz w:val="20"/>
+          <w:szCs w:val="20"/>
+        </w:rPr>
+      </w:pPr>
+    </w:p>
+    <w:p>
+      <w:pPr>
+        <w:spacing w:after="0" w:line="240" w:lineRule="auto"/>
+        <w:jc w:val="center"/>
+        <w:rPr>
+          <w:rFonts w:ascii="Century Gothic" w:eastAsia="Times New Roman" w:hAnsi="Century Gothic" w:cs="Times New Roman"/>
+          <w:b/>
+          <w:bCs/>
+          <w:color w:val="000000"/>
+          <w:sz w:val="20"/>
+          <w:szCs w:val="20"/>
+        </w:rPr>
+      </w:pPr>
+    </w:p>
+    <w:p>
+      <w:pPr>
+        <w:spacing w:after="0" w:line="240" w:lineRule="auto"/>
+        <w:jc w:val="center"/>
+        <w:rPr>
+          <w:rFonts w:ascii="Century Gothic" w:eastAsia="Times New Roman" w:hAnsi="Century Gothic" w:cs="Times New Roman"/>
+          <w:b/>
+          <w:bCs/>
+          <w:color w:val="000000"/>
+          <w:sz w:val="20"/>
+          <w:szCs w:val="20"/>
+        </w:rPr>
+      </w:pPr>
+    </w:p>
+    <w:p>
+      <w:pPr>
+        <w:spacing w:after="0" w:line="240" w:lineRule="auto"/>
+        <w:jc w:val="center"/>
+        <w:rPr>
+          <w:rFonts w:ascii="Century Gothic" w:eastAsia="Times New Roman" w:hAnsi="Century Gothic" w:cs="Times New Roman"/>
+          <w:b/>
+          <w:bCs/>
+          <w:color w:val="000000"/>
+          <w:sz w:val="20"/>
+          <w:szCs w:val="20"/>
+        </w:rPr>
+      </w:pPr>
+    </w:p>
+    <w:p>
+      <w:pPr>
+        <w:spacing w:after="0" w:line="240" w:lineRule="auto"/>
+        <w:jc w:val="center"/>
+        <w:rPr>
+          <w:rFonts w:ascii="Century Gothic" w:eastAsia="Times New Roman" w:hAnsi="Century Gothic" w:cs="Times New Roman"/>
+          <w:b/>
+          <w:bCs/>
+          <w:color w:val="000000"/>
+          <w:sz w:val="20"/>
+          <w:szCs w:val="20"/>
+        </w:rPr>
+      </w:pPr>
+    </w:p>
+    <w:p>
+      <w:pPr>
+        <w:spacing w:after="0" w:line="240" w:lineRule="auto"/>
+        <w:jc w:val="center"/>
+        <w:rPr>
+          <w:rFonts w:ascii="Century Gothic" w:eastAsia="Times New Roman" w:hAnsi="Century Gothic" w:cs="Times New Roman"/>
+          <w:b/>
+          <w:bCs/>
+          <w:color w:val="000000"/>
+          <w:sz w:val="20"/>
+          <w:szCs w:val="20"/>
+        </w:rPr>
+      </w:pPr>
+    </w:p>
+    <w:p>
+      <w:pPr>
+        <w:spacing w:after="0" w:line="240" w:lineRule="auto"/>
+        <w:jc w:val="center"/>
+        <w:rPr>
+          <w:rFonts w:ascii="Century Gothic" w:eastAsia="Times New Roman" w:hAnsi="Century Gothic" w:cs="Times New Roman"/>
+          <w:b/>
+          <w:bCs/>
+          <w:color w:val="000000"/>
+          <w:sz w:val="20"/>
+          <w:szCs w:val="20"/>
+        </w:rPr>
+      </w:pPr>
+    </w:p>
+    <w:p>
+      <w:pPr>
+        <w:spacing w:after="0" w:line="240" w:lineRule="auto"/>
+        <w:jc w:val="center"/>
+        <w:rPr>
+          <w:rFonts w:ascii="Century Gothic" w:eastAsia="Times New Roman" w:hAnsi="Century Gothic" w:cs="Times New Roman"/>
+          <w:b/>
+          <w:bCs/>
+          <w:color w:val="000000"/>
+          <w:sz w:val="20"/>
+          <w:szCs w:val="20"/>
+        </w:rPr>
+      </w:pPr>
+    </w:p>
+    <w:p>
+      <w:pPr>
+        <w:spacing w:after="0" w:line="240" w:lineRule="auto"/>
+        <w:jc w:val="center"/>
+        <w:rPr>
+          <w:rFonts w:ascii="Century Gothic" w:eastAsia="Times New Roman" w:hAnsi="Century Gothic" w:cs="Times New Roman"/>
+          <w:b/>
+          <w:bCs/>
+          <w:color w:val="000000"/>
+          <w:sz w:val="20"/>
+          <w:szCs w:val="20"/>
+        </w:rPr>
+      </w:pPr>
+    </w:p>
+    <w:p>
+      <w:pPr>
+        <w:spacing w:after="0" w:line="240" w:lineRule="auto"/>
+        <w:jc w:val="center"/>
+        <w:rPr>
+          <w:rFonts w:ascii="Century Gothic" w:eastAsia="Times New Roman" w:hAnsi="Century Gothic" w:cs="Times New Roman"/>
+          <w:b/>
+          <w:bCs/>
+          <w:color w:val="000000"/>
+          <w:sz w:val="20"/>
+          <w:szCs w:val="20"/>
+        </w:rPr>
+      </w:pPr>
+    </w:p>
+    <w:p>
+      <w:pPr>
+        <w:spacing w:after="0" w:line="240" w:lineRule="auto"/>
+        <w:jc w:val="center"/>
+        <w:rPr>
+          <w:rFonts w:ascii="Century Gothic" w:eastAsia="Times New Roman" w:hAnsi="Century Gothic" w:cs="Times New Roman"/>
+          <w:b/>
+          <w:bCs/>
+          <w:color w:val="000000"/>
+          <w:sz w:val="20"/>
+          <w:szCs w:val="20"/>
+        </w:rPr>
+      </w:pPr>
+    </w:p>
+    <w:p>
+      <w:pPr>
+        <w:spacing w:after="0" w:line="240" w:lineRule="auto"/>
+        <w:jc w:val="center"/>
+        <w:rPr>
+          <w:rFonts w:ascii="Century Gothic" w:eastAsia="Times New Roman" w:hAnsi="Century Gothic" w:cs="Times New Roman"/>
+          <w:b/>
+          <w:bCs/>
+          <w:color w:val="000000"/>
+          <w:sz w:val="20"/>
+          <w:szCs w:val="20"/>
+        </w:rPr>
+      </w:pPr>
+    </w:p>
+    <w:p>
+      <w:pPr>
+        <w:spacing w:after="0" w:line="240" w:lineRule="auto"/>
+        <w:jc w:val="center"/>
+        <w:rPr>
+          <w:rFonts w:ascii="Century Gothic" w:eastAsia="Times New Roman" w:hAnsi="Century Gothic" w:cs="Times New Roman"/>
+          <w:b/>
+          <w:bCs/>
+          <w:color w:val="000000"/>
+          <w:sz w:val="20"/>
+          <w:szCs w:val="20"/>
+        </w:rPr>
+      </w:pPr>
+    </w:p>
+    <w:p>
+      <w:pPr>
+        <w:spacing w:after="0" w:line="240" w:lineRule="auto"/>
+        <w:jc w:val="center"/>
+        <w:rPr>
+          <w:rFonts w:ascii="Century Gothic" w:eastAsia="Times New Roman" w:hAnsi="Century Gothic" w:cs="Times New Roman"/>
+          <w:b/>
+          <w:bCs/>
+          <w:color w:val="000000"/>
+          <w:sz w:val="20"/>
+          <w:szCs w:val="20"/>
+        </w:rPr>
+      </w:pPr>
+    </w:p>
+    <w:p>
+      <w:pPr>
+        <w:spacing w:after="0" w:line="240" w:lineRule="auto"/>
+        <w:jc w:val="center"/>
+        <w:rPr>
+          <w:rFonts w:ascii="Century Gothic" w:eastAsia="Times New Roman" w:hAnsi="Century Gothic" w:cs="Times New Roman"/>
+          <w:b/>
+          <w:bCs/>
+          <w:color w:val="000000"/>
+          <w:sz w:val="20"/>
+          <w:szCs w:val="20"/>
+        </w:rPr>
+      </w:pPr>
+    </w:p>
+    <w:p>
+      <w:pPr>
+        <w:spacing w:after="0" w:line="240" w:lineRule="auto"/>
+        <w:rPr>
+          <w:rFonts w:ascii="Century Gothic" w:eastAsia="Times New Roman" w:hAnsi="Century Gothic" w:cs="Times New Roman"/>
+          <w:b/>
+          <w:bCs/>
+          <w:color w:val="000000"/>
+          <w:sz w:val="20"/>
+          <w:szCs w:val="20"/>
+        </w:rPr>
+      </w:pPr>
+    </w:p>
+    <w:p>
+      <w:pPr>
+        <w:spacing w:after="0" w:line="240" w:lineRule="auto"/>
+        <w:jc w:val="center"/>
+        <w:rPr>
+          <w:rFonts w:ascii="Century Gothic" w:eastAsia="Times New Roman" w:hAnsi="Century Gothic" w:cs="Times New Roman"/>
+          <w:b/>
+          <w:bCs/>
+          <w:color w:val="000000"/>
+          <w:sz w:val="20"/>
+          <w:szCs w:val="20"/>
+        </w:rPr>
+      </w:pPr>
+    </w:p>
+    <w:p>
+      <w:pPr>
+        <w:spacing w:after="0" w:line="240" w:lineRule="auto"/>
+        <w:jc w:val="center"/>
+        <w:rPr>
+          <w:rFonts w:ascii="Times New Roman" w:eastAsia="Times New Roman" w:hAnsi="Times New Roman" w:cs="Times New Roman"/>
+          <w:sz w:val="24"/>
+          <w:szCs w:val="24"/>
+        </w:rPr>
+      </w:pPr>
+      <w:r>
+        <w:rPr>
+          <w:rFonts w:ascii="Century Gothic" w:eastAsia="Times New Roman" w:hAnsi="Century Gothic" w:cs="Times New Roman"/>
+          <w:b/>
+          <w:bCs/>
+          <w:color w:val="000000"/>
+          <w:sz w:val="20"/>
+          <w:szCs w:val="20"/>
+        </w:rPr>
+        <w:lastRenderedPageBreak/>
         <w:t>BACKGROUND OF THE STUDY</w:t>
       </w:r>
     </w:p>
@@ -1384,7 +3113,7 @@
                     </pic:cNvPicPr>
                   </pic:nvPicPr>
                   <pic:blipFill>
-                    <a:blip r:embed="rId8">
+                    <a:blip r:embed="rId10">
                       <a:extLst>
                         <a:ext uri="{28A0092B-C50C-407E-A947-70E740481C1C}">
                           <a14:useLocalDpi xmlns:a14="http://schemas.microsoft.com/office/drawing/2010/main" val="0"/>
@@ -1804,7 +3533,7 @@
                     </pic:cNvPicPr>
                   </pic:nvPicPr>
                   <pic:blipFill>
-                    <a:blip r:embed="rId9">
+                    <a:blip r:embed="rId11">
                       <a:extLst>
                         <a:ext uri="{28A0092B-C50C-407E-A947-70E740481C1C}">
                           <a14:useLocalDpi xmlns:a14="http://schemas.microsoft.com/office/drawing/2010/main" val="0"/>
@@ -2071,7 +3800,7 @@
                     </pic:cNvPicPr>
                   </pic:nvPicPr>
                   <pic:blipFill>
-                    <a:blip r:embed="rId10">
+                    <a:blip r:embed="rId12">
                       <a:extLst>
                         <a:ext uri="{28A0092B-C50C-407E-A947-70E740481C1C}">
                           <a14:useLocalDpi xmlns:a14="http://schemas.microsoft.com/office/drawing/2010/main" val="0"/>
@@ -2555,7 +4284,7 @@
                     </pic:cNvPicPr>
                   </pic:nvPicPr>
                   <pic:blipFill>
-                    <a:blip r:embed="rId11">
+                    <a:blip r:embed="rId13">
                       <a:extLst>
                         <a:ext uri="{28A0092B-C50C-407E-A947-70E740481C1C}">
                           <a14:useLocalDpi xmlns:a14="http://schemas.microsoft.com/office/drawing/2010/main" val="0"/>
@@ -2703,7 +4432,7 @@
                     </pic:cNvPicPr>
                   </pic:nvPicPr>
                   <pic:blipFill>
-                    <a:blip r:embed="rId12">
+                    <a:blip r:embed="rId14">
                       <a:extLst>
                         <a:ext uri="{28A0092B-C50C-407E-A947-70E740481C1C}">
                           <a14:useLocalDpi xmlns:a14="http://schemas.microsoft.com/office/drawing/2010/main" val="0"/>
@@ -4063,7 +5792,7 @@
                     </pic:cNvPicPr>
                   </pic:nvPicPr>
                   <pic:blipFill>
-                    <a:blip r:embed="rId13">
+                    <a:blip r:embed="rId15">
                       <a:extLst>
                         <a:ext uri="{28A0092B-C50C-407E-A947-70E740481C1C}">
                           <a14:useLocalDpi xmlns:a14="http://schemas.microsoft.com/office/drawing/2010/main" val="0"/>
@@ -7420,7 +9149,7 @@
                           </pic:cNvPicPr>
                         </pic:nvPicPr>
                         <pic:blipFill>
-                          <a:blip r:embed="rId14" cstate="print">
+                          <a:blip r:embed="rId16" cstate="print">
                             <a:extLst>
                               <a:ext uri="{28A0092B-C50C-407E-A947-70E740481C1C}">
                                 <a14:useLocalDpi xmlns:a14="http://schemas.microsoft.com/office/drawing/2010/main" val="0"/>
@@ -7765,7 +9494,7 @@
                           </pic:cNvPicPr>
                         </pic:nvPicPr>
                         <pic:blipFill>
-                          <a:blip r:embed="rId15" cstate="print">
+                          <a:blip r:embed="rId17" cstate="print">
                             <a:extLst>
                               <a:ext uri="{28A0092B-C50C-407E-A947-70E740481C1C}">
                                 <a14:useLocalDpi xmlns:a14="http://schemas.microsoft.com/office/drawing/2010/main" val="0"/>
@@ -7870,7 +9599,7 @@
               </w:rPr>
               <w:t xml:space="preserve"> introduced the world to Ethereum in a </w:t>
             </w:r>
-            <w:hyperlink r:id="rId16" w:history="1">
+            <w:hyperlink r:id="rId18" w:history="1">
               <w:r>
                 <w:rPr>
                   <w:rFonts w:ascii="Century Gothic" w:eastAsia="Times New Roman" w:hAnsi="Century Gothic" w:cs="Times New Roman"/>
@@ -7914,7 +9643,7 @@
               </w:rPr>
               <w:t xml:space="preserve"> launched the </w:t>
             </w:r>
-            <w:hyperlink r:id="rId17" w:history="1">
+            <w:hyperlink r:id="rId19" w:history="1">
               <w:r>
                 <w:rPr>
                   <w:rFonts w:ascii="Century Gothic" w:eastAsia="Times New Roman" w:hAnsi="Century Gothic" w:cs="Times New Roman"/>
@@ -7936,7 +9665,7 @@
               </w:rPr>
               <w:t xml:space="preserve"> blockchain, the decentralized, global software platform and open-source blockchain best known for its </w:t>
             </w:r>
-            <w:hyperlink r:id="rId18" w:history="1">
+            <w:hyperlink r:id="rId20" w:history="1">
               <w:r>
                 <w:rPr>
                   <w:rFonts w:ascii="Century Gothic" w:eastAsia="Times New Roman" w:hAnsi="Century Gothic" w:cs="Times New Roman"/>
@@ -8170,7 +9899,7 @@
                           </pic:cNvPicPr>
                         </pic:nvPicPr>
                         <pic:blipFill>
-                          <a:blip r:embed="rId19" cstate="print">
+                          <a:blip r:embed="rId21" cstate="print">
                             <a:extLst>
                               <a:ext uri="{28A0092B-C50C-407E-A947-70E740481C1C}">
                                 <a14:useLocalDpi xmlns:a14="http://schemas.microsoft.com/office/drawing/2010/main" val="0"/>
@@ -8944,7 +10673,7 @@
           <w:szCs w:val="20"/>
         </w:rPr>
       </w:pPr>
-      <w:hyperlink r:id="rId20" w:history="1">
+      <w:hyperlink r:id="rId22" w:history="1">
         <w:proofErr w:type="spellStart"/>
         <w:r>
           <w:rPr>
@@ -8966,7 +10695,7 @@
         </w:rPr>
         <w:t xml:space="preserve"> &amp; </w:t>
       </w:r>
-      <w:hyperlink r:id="rId21" w:history="1">
+      <w:hyperlink r:id="rId23" w:history="1">
         <w:proofErr w:type="spellStart"/>
         <w:r>
           <w:rPr>
@@ -9008,7 +10737,7 @@
         </w:rPr>
         <w:t xml:space="preserve"> country’s top two daily deal sites – started </w:t>
       </w:r>
-      <w:hyperlink r:id="rId22" w:history="1">
+      <w:hyperlink r:id="rId24" w:history="1">
         <w:r>
           <w:rPr>
             <w:rFonts w:ascii="Century Gothic" w:eastAsia="Times New Roman" w:hAnsi="Century Gothic" w:cs="Times New Roman"/>
@@ -9304,7 +11033,7 @@
         </w:rPr>
         <w:t xml:space="preserve">-inspired play-to-earn </w:t>
       </w:r>
-      <w:hyperlink r:id="rId23" w:history="1">
+      <w:hyperlink r:id="rId25" w:history="1">
         <w:r>
           <w:rPr>
             <w:rFonts w:ascii="Century Gothic" w:eastAsia="Times New Roman" w:hAnsi="Century Gothic" w:cs="Times New Roman"/>
@@ -9326,7 +11055,7 @@
         </w:rPr>
         <w:t xml:space="preserve"> on </w:t>
       </w:r>
-      <w:hyperlink r:id="rId24" w:history="1">
+      <w:hyperlink r:id="rId26" w:history="1">
         <w:r>
           <w:rPr>
             <w:rFonts w:ascii="Century Gothic" w:eastAsia="Times New Roman" w:hAnsi="Century Gothic" w:cs="Times New Roman"/>
@@ -9436,7 +11165,7 @@
         </w:rPr>
         <w:t xml:space="preserve"> minted on the Ethereum blockchain that is adapted from the blockchain technology of Bitcoin and other Cryptocurrencies. As an evident on how cryptocurrencies become popular in the Philippines is the fact that based on the data from ActivePlayer.io, 40% of all the players of the popular </w:t>
       </w:r>
-      <w:hyperlink r:id="rId25" w:history="1">
+      <w:hyperlink r:id="rId27" w:history="1">
         <w:r>
           <w:rPr>
             <w:rFonts w:ascii="Century Gothic" w:eastAsia="Times New Roman" w:hAnsi="Century Gothic" w:cs="Times New Roman"/>
@@ -9480,7 +11209,7 @@
         </w:rPr>
         <w:t xml:space="preserve"> were from the Philippines. In fact, the game has also been a financial game-changer for </w:t>
       </w:r>
-      <w:hyperlink r:id="rId26" w:history="1">
+      <w:hyperlink r:id="rId28" w:history="1">
         <w:r>
           <w:rPr>
             <w:rFonts w:ascii="Century Gothic" w:eastAsia="Times New Roman" w:hAnsi="Century Gothic" w:cs="Times New Roman"/>
@@ -11729,7 +13458,7 @@
                     </pic:cNvPicPr>
                   </pic:nvPicPr>
                   <pic:blipFill>
-                    <a:blip r:embed="rId27">
+                    <a:blip r:embed="rId29">
                       <a:extLst>
                         <a:ext uri="{28A0092B-C50C-407E-A947-70E740481C1C}">
                           <a14:useLocalDpi xmlns:a14="http://schemas.microsoft.com/office/drawing/2010/main" val="0"/>
@@ -11957,7 +13686,7 @@
                     </pic:cNvPicPr>
                   </pic:nvPicPr>
                   <pic:blipFill>
-                    <a:blip r:embed="rId28">
+                    <a:blip r:embed="rId30">
                       <a:extLst>
                         <a:ext uri="{28A0092B-C50C-407E-A947-70E740481C1C}">
                           <a14:useLocalDpi xmlns:a14="http://schemas.microsoft.com/office/drawing/2010/main" val="0"/>
@@ -12018,7 +13747,7 @@
                     </pic:cNvPicPr>
                   </pic:nvPicPr>
                   <pic:blipFill>
-                    <a:blip r:embed="rId28">
+                    <a:blip r:embed="rId30">
                       <a:extLst>
                         <a:ext uri="{28A0092B-C50C-407E-A947-70E740481C1C}">
                           <a14:useLocalDpi xmlns:a14="http://schemas.microsoft.com/office/drawing/2010/main" val="0"/>
@@ -12200,7 +13929,7 @@
                     </pic:cNvPicPr>
                   </pic:nvPicPr>
                   <pic:blipFill>
-                    <a:blip r:embed="rId29">
+                    <a:blip r:embed="rId31">
                       <a:extLst>
                         <a:ext uri="{28A0092B-C50C-407E-A947-70E740481C1C}">
                           <a14:useLocalDpi xmlns:a14="http://schemas.microsoft.com/office/drawing/2010/main" val="0"/>
@@ -12461,7 +14190,7 @@
                     </pic:cNvPicPr>
                   </pic:nvPicPr>
                   <pic:blipFill>
-                    <a:blip r:embed="rId29">
+                    <a:blip r:embed="rId31">
                       <a:extLst>
                         <a:ext uri="{28A0092B-C50C-407E-A947-70E740481C1C}">
                           <a14:useLocalDpi xmlns:a14="http://schemas.microsoft.com/office/drawing/2010/main" val="0"/>
@@ -12645,7 +14374,7 @@
                     </pic:cNvPicPr>
                   </pic:nvPicPr>
                   <pic:blipFill>
-                    <a:blip r:embed="rId30">
+                    <a:blip r:embed="rId32">
                       <a:extLst>
                         <a:ext uri="{28A0092B-C50C-407E-A947-70E740481C1C}">
                           <a14:useLocalDpi xmlns:a14="http://schemas.microsoft.com/office/drawing/2010/main" val="0"/>
@@ -13996,7 +15725,7 @@
                     </pic:cNvPicPr>
                   </pic:nvPicPr>
                   <pic:blipFill>
-                    <a:blip r:embed="rId31">
+                    <a:blip r:embed="rId33">
                       <a:extLst>
                         <a:ext uri="{28A0092B-C50C-407E-A947-70E740481C1C}">
                           <a14:useLocalDpi xmlns:a14="http://schemas.microsoft.com/office/drawing/2010/main" val="0"/>
@@ -17616,7 +19345,7 @@
         </w:rPr>
         <w:t xml:space="preserve">, Luis. (2021). Satoshi The Creator - Genesis. [Digital Art]. Business World. </w:t>
       </w:r>
-      <w:hyperlink r:id="rId32" w:history="1">
+      <w:hyperlink r:id="rId34" w:history="1">
         <w:r>
           <w:rPr>
             <w:rStyle w:val="Hyperlink"/>

</xml_diff>